<commit_message>
Fehler ausgebessert und Inhalte vervollständigt
</commit_message>
<xml_diff>
--- a/KuBatsch/docs/Projekthandbuch.docx
+++ b/KuBatsch/docs/Projekthandbuch.docx
@@ -117,7 +117,7 @@
           <w:color w:val="000000"/>
           <w:sz w:val="40"/>
           <w:szCs w:val="40"/>
-          <w:lang w:val="de-AT" w:eastAsia="de-AT"/>
+          <w:lang w:val="de-AT" w:eastAsia="de-AT" w:bidi="kn-IN"/>
         </w:rPr>
         <w:drawing>
           <wp:inline distT="0" distB="0" distL="0" distR="0" wp14:anchorId="230051E3" wp14:editId="5E52460F">
@@ -357,12 +357,21 @@
                 <w:szCs w:val="24"/>
               </w:rPr>
             </w:pPr>
+            <w:proofErr w:type="spellStart"/>
             <w:r>
               <w:rPr>
                 <w:rFonts w:cs="Arial"/>
                 <w:szCs w:val="24"/>
               </w:rPr>
-              <w:t>Balter Martin</w:t>
+              <w:t>Balter</w:t>
+            </w:r>
+            <w:proofErr w:type="spellEnd"/>
+            <w:r>
+              <w:rPr>
+                <w:rFonts w:cs="Arial"/>
+                <w:szCs w:val="24"/>
+              </w:rPr>
+              <w:t xml:space="preserve"> Martin</w:t>
             </w:r>
             <w:r>
               <w:rPr>
@@ -452,12 +461,21 @@
                 <w:szCs w:val="24"/>
               </w:rPr>
             </w:pPr>
+            <w:proofErr w:type="spellStart"/>
             <w:r>
               <w:rPr>
                 <w:rFonts w:cs="Arial"/>
                 <w:szCs w:val="24"/>
               </w:rPr>
-              <w:t>Tscholl Manuel</w:t>
+              <w:t>Tscholl</w:t>
+            </w:r>
+            <w:proofErr w:type="spellEnd"/>
+            <w:r>
+              <w:rPr>
+                <w:rFonts w:cs="Arial"/>
+                <w:szCs w:val="24"/>
+              </w:rPr>
+              <w:t xml:space="preserve"> Manuel</w:t>
             </w:r>
             <w:r>
               <w:rPr>
@@ -534,12 +552,21 @@
             <w:r>
               <w:t xml:space="preserve">DI (FH) </w:t>
             </w:r>
+            <w:proofErr w:type="spellStart"/>
             <w:r>
               <w:rPr>
                 <w:rFonts w:cs="Arial"/>
                 <w:szCs w:val="24"/>
               </w:rPr>
-              <w:t>Juen Andreas</w:t>
+              <w:t>Juen</w:t>
+            </w:r>
+            <w:proofErr w:type="spellEnd"/>
+            <w:r>
+              <w:rPr>
+                <w:rFonts w:cs="Arial"/>
+                <w:szCs w:val="24"/>
+              </w:rPr>
+              <w:t xml:space="preserve"> Andreas</w:t>
             </w:r>
           </w:p>
         </w:tc>
@@ -606,6 +633,7 @@
           <w:dataBinding w:prefixMappings="xmlns:ns0='http://schemas.openxmlformats.org/officeDocument/2006/extended-properties'" w:xpath="/ns0:Properties[1]/ns0:Company[1]" w:storeItemID="{6668398D-A668-4E3E-A5EB-62B293D839F1}"/>
           <w:text/>
         </w:sdtPr>
+        <w:sdtEndPr/>
         <w:sdtContent>
           <w:r>
             <w:rPr>
@@ -683,6 +711,7 @@
         <w:dataBinding w:prefixMappings="xmlns:ns0='http://schemas.openxmlformats.org/package/2006/metadata/core-properties' xmlns:ns1='http://purl.org/dc/elements/1.1/'" w:xpath="/ns0:coreProperties[1]/ns1:title[1]" w:storeItemID="{6C3C8BC8-F283-45AE-878A-BAB7291924A1}"/>
         <w:text/>
       </w:sdtPr>
+      <w:sdtEndPr/>
       <w:sdtContent>
         <w:p>
           <w:pPr>
@@ -724,6 +753,7 @@
         <w:dataBinding w:prefixMappings="xmlns:ns0='http://schemas.openxmlformats.org/package/2006/metadata/core-properties' xmlns:ns1='http://purl.org/dc/elements/1.1/'" w:xpath="/ns0:coreProperties[1]/ns1:subject[1]" w:storeItemID="{6C3C8BC8-F283-45AE-878A-BAB7291924A1}"/>
         <w:text/>
       </w:sdtPr>
+      <w:sdtEndPr/>
       <w:sdtContent>
         <w:p>
           <w:pPr>
@@ -763,6 +793,7 @@
         <w:dataBinding w:prefixMappings="xmlns:ns0='http://schemas.openxmlformats.org/package/2006/metadata/core-properties' xmlns:ns1='http://purl.org/dc/elements/1.1/'" w:xpath="/ns0:coreProperties[1]/ns1:creator[1]" w:storeItemID="{6C3C8BC8-F283-45AE-878A-BAB7291924A1}"/>
         <w:text/>
       </w:sdtPr>
+      <w:sdtEndPr/>
       <w:sdtContent>
         <w:p>
           <w:pPr>
@@ -774,6 +805,7 @@
               <w:szCs w:val="32"/>
             </w:rPr>
           </w:pPr>
+          <w:proofErr w:type="spellStart"/>
           <w:r>
             <w:rPr>
               <w:rFonts w:ascii="Arial" w:eastAsiaTheme="minorHAnsi" w:hAnsi="Arial"/>
@@ -783,7 +815,19 @@
               <w:sz w:val="32"/>
               <w:szCs w:val="32"/>
             </w:rPr>
-            <w:t xml:space="preserve">Balter Martin, </w:t>
+            <w:t>Balter</w:t>
+          </w:r>
+          <w:proofErr w:type="spellEnd"/>
+          <w:r>
+            <w:rPr>
+              <w:rFonts w:ascii="Arial" w:eastAsiaTheme="minorHAnsi" w:hAnsi="Arial"/>
+              <w:b/>
+              <w:bCs/>
+              <w:color w:val="808080" w:themeColor="text1" w:themeTint="7F"/>
+              <w:sz w:val="32"/>
+              <w:szCs w:val="32"/>
+            </w:rPr>
+            <w:t xml:space="preserve"> Martin, </w:t>
           </w:r>
           <w:proofErr w:type="spellStart"/>
           <w:r>
@@ -849,7 +893,7 @@
       <w:r>
         <w:rPr>
           <w:noProof/>
-          <w:lang w:val="de-AT" w:eastAsia="de-AT"/>
+          <w:lang w:val="de-AT" w:eastAsia="de-AT" w:bidi="kn-IN"/>
         </w:rPr>
         <w:drawing>
           <wp:anchor distT="0" distB="0" distL="114300" distR="114300" simplePos="0" relativeHeight="251659264" behindDoc="1" locked="0" layoutInCell="1" allowOverlap="1" wp14:anchorId="5FD5A98E" wp14:editId="22D68E98">
@@ -930,7 +974,7 @@
           <w:spacing w:val="15"/>
           <w:sz w:val="22"/>
           <w:szCs w:val="22"/>
-          <w:lang w:val="de-AT" w:eastAsia="de-AT"/>
+          <w:lang w:val="de-AT" w:eastAsia="de-AT" w:bidi="kn-IN"/>
         </w:rPr>
         <w:drawing>
           <wp:anchor distT="0" distB="0" distL="114300" distR="114300" simplePos="0" relativeHeight="251663360" behindDoc="0" locked="0" layoutInCell="1" allowOverlap="1" wp14:anchorId="134CD82D" wp14:editId="060DF0A5">
@@ -1005,7 +1049,7 @@
         <w:br w:type="page"/>
       </w:r>
     </w:p>
-    <w:bookmarkStart w:id="0" w:name="_Toc283632915" w:displacedByCustomXml="next"/>
+    <w:bookmarkStart w:id="0" w:name="_Toc284944074" w:displacedByCustomXml="next"/>
     <w:sdt>
       <w:sdtPr>
         <w:rPr>
@@ -1052,7 +1096,7 @@
               <w:noProof/>
               <w:sz w:val="22"/>
               <w:szCs w:val="22"/>
-              <w:lang w:val="de-AT" w:eastAsia="de-AT"/>
+              <w:lang w:val="de-AT" w:eastAsia="de-AT" w:bidi="kn-IN"/>
             </w:rPr>
           </w:pPr>
           <w:r>
@@ -1064,7 +1108,7 @@
           <w:r>
             <w:fldChar w:fldCharType="separate"/>
           </w:r>
-          <w:hyperlink w:anchor="_Toc283632915" w:history="1">
+          <w:hyperlink w:anchor="_Toc284944074" w:history="1">
             <w:r>
               <w:rPr>
                 <w:rStyle w:val="Hyperlink"/>
@@ -1077,7 +1121,7 @@
                 <w:noProof/>
                 <w:sz w:val="22"/>
                 <w:szCs w:val="22"/>
-                <w:lang w:val="de-AT" w:eastAsia="de-AT"/>
+                <w:lang w:val="de-AT" w:eastAsia="de-AT" w:bidi="kn-IN"/>
               </w:rPr>
               <w:tab/>
             </w:r>
@@ -1107,7 +1151,7 @@
                 <w:noProof/>
                 <w:webHidden/>
               </w:rPr>
-              <w:instrText xml:space="preserve"> PAGEREF _Toc283632915 \h </w:instrText>
+              <w:instrText xml:space="preserve"> PAGEREF _Toc284944074 \h </w:instrText>
             </w:r>
             <w:r>
               <w:rPr>
@@ -1149,10 +1193,10 @@
               <w:noProof/>
               <w:sz w:val="22"/>
               <w:szCs w:val="22"/>
-              <w:lang w:val="de-AT" w:eastAsia="de-AT"/>
+              <w:lang w:val="de-AT" w:eastAsia="de-AT" w:bidi="kn-IN"/>
             </w:rPr>
           </w:pPr>
-          <w:hyperlink w:anchor="_Toc283632916" w:history="1">
+          <w:hyperlink w:anchor="_Toc284944075" w:history="1">
             <w:r>
               <w:rPr>
                 <w:rStyle w:val="Hyperlink"/>
@@ -1165,7 +1209,7 @@
                 <w:noProof/>
                 <w:sz w:val="22"/>
                 <w:szCs w:val="22"/>
-                <w:lang w:val="de-AT" w:eastAsia="de-AT"/>
+                <w:lang w:val="de-AT" w:eastAsia="de-AT" w:bidi="kn-IN"/>
               </w:rPr>
               <w:tab/>
             </w:r>
@@ -1195,7 +1239,7 @@
                 <w:noProof/>
                 <w:webHidden/>
               </w:rPr>
-              <w:instrText xml:space="preserve"> PAGEREF _Toc283632916 \h </w:instrText>
+              <w:instrText xml:space="preserve"> PAGEREF _Toc284944075 \h </w:instrText>
             </w:r>
             <w:r>
               <w:rPr>
@@ -1215,7 +1259,7 @@
                 <w:noProof/>
                 <w:webHidden/>
               </w:rPr>
-              <w:t>4</w:t>
+              <w:t>5</w:t>
             </w:r>
             <w:r>
               <w:rPr>
@@ -1237,10 +1281,10 @@
               <w:noProof/>
               <w:sz w:val="22"/>
               <w:szCs w:val="22"/>
-              <w:lang w:val="de-AT" w:eastAsia="de-AT"/>
+              <w:lang w:val="de-AT" w:eastAsia="de-AT" w:bidi="kn-IN"/>
             </w:rPr>
           </w:pPr>
-          <w:hyperlink w:anchor="_Toc283632917" w:history="1">
+          <w:hyperlink w:anchor="_Toc284944076" w:history="1">
             <w:r>
               <w:rPr>
                 <w:rStyle w:val="Hyperlink"/>
@@ -1253,7 +1297,7 @@
                 <w:noProof/>
                 <w:sz w:val="22"/>
                 <w:szCs w:val="22"/>
-                <w:lang w:val="de-AT" w:eastAsia="de-AT"/>
+                <w:lang w:val="de-AT" w:eastAsia="de-AT" w:bidi="kn-IN"/>
               </w:rPr>
               <w:tab/>
             </w:r>
@@ -1283,7 +1327,7 @@
                 <w:noProof/>
                 <w:webHidden/>
               </w:rPr>
-              <w:instrText xml:space="preserve"> PAGEREF _Toc283632917 \h </w:instrText>
+              <w:instrText xml:space="preserve"> PAGEREF _Toc284944076 \h </w:instrText>
             </w:r>
             <w:r>
               <w:rPr>
@@ -1303,7 +1347,7 @@
                 <w:noProof/>
                 <w:webHidden/>
               </w:rPr>
-              <w:t>4</w:t>
+              <w:t>5</w:t>
             </w:r>
             <w:r>
               <w:rPr>
@@ -1325,10 +1369,10 @@
               <w:noProof/>
               <w:sz w:val="22"/>
               <w:szCs w:val="22"/>
-              <w:lang w:val="de-AT" w:eastAsia="de-AT"/>
+              <w:lang w:val="de-AT" w:eastAsia="de-AT" w:bidi="kn-IN"/>
             </w:rPr>
           </w:pPr>
-          <w:hyperlink w:anchor="_Toc283632918" w:history="1">
+          <w:hyperlink w:anchor="_Toc284944077" w:history="1">
             <w:r>
               <w:rPr>
                 <w:rStyle w:val="Hyperlink"/>
@@ -1341,7 +1385,7 @@
                 <w:noProof/>
                 <w:sz w:val="22"/>
                 <w:szCs w:val="22"/>
-                <w:lang w:val="de-AT" w:eastAsia="de-AT"/>
+                <w:lang w:val="de-AT" w:eastAsia="de-AT" w:bidi="kn-IN"/>
               </w:rPr>
               <w:tab/>
             </w:r>
@@ -1371,7 +1415,7 @@
                 <w:noProof/>
                 <w:webHidden/>
               </w:rPr>
-              <w:instrText xml:space="preserve"> PAGEREF _Toc283632918 \h </w:instrText>
+              <w:instrText xml:space="preserve"> PAGEREF _Toc284944077 \h </w:instrText>
             </w:r>
             <w:r>
               <w:rPr>
@@ -1413,10 +1457,10 @@
               <w:noProof/>
               <w:sz w:val="22"/>
               <w:szCs w:val="22"/>
-              <w:lang w:val="de-AT" w:eastAsia="de-AT"/>
+              <w:lang w:val="de-AT" w:eastAsia="de-AT" w:bidi="kn-IN"/>
             </w:rPr>
           </w:pPr>
-          <w:hyperlink w:anchor="_Toc283632919" w:history="1">
+          <w:hyperlink w:anchor="_Toc284944078" w:history="1">
             <w:r>
               <w:rPr>
                 <w:rStyle w:val="Hyperlink"/>
@@ -1429,7 +1473,7 @@
                 <w:noProof/>
                 <w:sz w:val="22"/>
                 <w:szCs w:val="22"/>
-                <w:lang w:val="de-AT" w:eastAsia="de-AT"/>
+                <w:lang w:val="de-AT" w:eastAsia="de-AT" w:bidi="kn-IN"/>
               </w:rPr>
               <w:tab/>
             </w:r>
@@ -1459,7 +1503,7 @@
                 <w:noProof/>
                 <w:webHidden/>
               </w:rPr>
-              <w:instrText xml:space="preserve"> PAGEREF _Toc283632919 \h </w:instrText>
+              <w:instrText xml:space="preserve"> PAGEREF _Toc284944078 \h </w:instrText>
             </w:r>
             <w:r>
               <w:rPr>
@@ -1501,10 +1545,10 @@
               <w:noProof/>
               <w:sz w:val="22"/>
               <w:szCs w:val="22"/>
-              <w:lang w:val="de-AT" w:eastAsia="de-AT"/>
+              <w:lang w:val="de-AT" w:eastAsia="de-AT" w:bidi="kn-IN"/>
             </w:rPr>
           </w:pPr>
-          <w:hyperlink w:anchor="_Toc283632920" w:history="1">
+          <w:hyperlink w:anchor="_Toc284944079" w:history="1">
             <w:r>
               <w:rPr>
                 <w:rStyle w:val="Hyperlink"/>
@@ -1517,7 +1561,7 @@
                 <w:noProof/>
                 <w:sz w:val="22"/>
                 <w:szCs w:val="22"/>
-                <w:lang w:val="de-AT" w:eastAsia="de-AT"/>
+                <w:lang w:val="de-AT" w:eastAsia="de-AT" w:bidi="kn-IN"/>
               </w:rPr>
               <w:tab/>
             </w:r>
@@ -1547,7 +1591,7 @@
                 <w:noProof/>
                 <w:webHidden/>
               </w:rPr>
-              <w:instrText xml:space="preserve"> PAGEREF _Toc283632920 \h </w:instrText>
+              <w:instrText xml:space="preserve"> PAGEREF _Toc284944079 \h </w:instrText>
             </w:r>
             <w:r>
               <w:rPr>
@@ -1589,10 +1633,10 @@
               <w:noProof/>
               <w:sz w:val="22"/>
               <w:szCs w:val="22"/>
-              <w:lang w:val="de-AT" w:eastAsia="de-AT"/>
+              <w:lang w:val="de-AT" w:eastAsia="de-AT" w:bidi="kn-IN"/>
             </w:rPr>
           </w:pPr>
-          <w:hyperlink w:anchor="_Toc283632921" w:history="1">
+          <w:hyperlink w:anchor="_Toc284944080" w:history="1">
             <w:r>
               <w:rPr>
                 <w:rStyle w:val="Hyperlink"/>
@@ -1605,7 +1649,7 @@
                 <w:noProof/>
                 <w:sz w:val="22"/>
                 <w:szCs w:val="22"/>
-                <w:lang w:val="de-AT" w:eastAsia="de-AT"/>
+                <w:lang w:val="de-AT" w:eastAsia="de-AT" w:bidi="kn-IN"/>
               </w:rPr>
               <w:tab/>
             </w:r>
@@ -1635,7 +1679,7 @@
                 <w:noProof/>
                 <w:webHidden/>
               </w:rPr>
-              <w:instrText xml:space="preserve"> PAGEREF _Toc283632921 \h </w:instrText>
+              <w:instrText xml:space="preserve"> PAGEREF _Toc284944080 \h </w:instrText>
             </w:r>
             <w:r>
               <w:rPr>
@@ -1677,10 +1721,10 @@
               <w:noProof/>
               <w:sz w:val="22"/>
               <w:szCs w:val="22"/>
-              <w:lang w:val="de-AT" w:eastAsia="de-AT"/>
+              <w:lang w:val="de-AT" w:eastAsia="de-AT" w:bidi="kn-IN"/>
             </w:rPr>
           </w:pPr>
-          <w:hyperlink w:anchor="_Toc283632922" w:history="1">
+          <w:hyperlink w:anchor="_Toc284944081" w:history="1">
             <w:r>
               <w:rPr>
                 <w:rStyle w:val="Hyperlink"/>
@@ -1693,7 +1737,7 @@
                 <w:noProof/>
                 <w:sz w:val="22"/>
                 <w:szCs w:val="22"/>
-                <w:lang w:val="de-AT" w:eastAsia="de-AT"/>
+                <w:lang w:val="de-AT" w:eastAsia="de-AT" w:bidi="kn-IN"/>
               </w:rPr>
               <w:tab/>
             </w:r>
@@ -1723,7 +1767,7 @@
                 <w:noProof/>
                 <w:webHidden/>
               </w:rPr>
-              <w:instrText xml:space="preserve"> PAGEREF _Toc283632922 \h </w:instrText>
+              <w:instrText xml:space="preserve"> PAGEREF _Toc284944081 \h </w:instrText>
             </w:r>
             <w:r>
               <w:rPr>
@@ -1765,10 +1809,10 @@
               <w:noProof/>
               <w:sz w:val="22"/>
               <w:szCs w:val="22"/>
-              <w:lang w:val="de-AT" w:eastAsia="de-AT"/>
+              <w:lang w:val="de-AT" w:eastAsia="de-AT" w:bidi="kn-IN"/>
             </w:rPr>
           </w:pPr>
-          <w:hyperlink w:anchor="_Toc283632923" w:history="1">
+          <w:hyperlink w:anchor="_Toc284944082" w:history="1">
             <w:r>
               <w:rPr>
                 <w:rStyle w:val="Hyperlink"/>
@@ -1781,7 +1825,7 @@
                 <w:noProof/>
                 <w:sz w:val="22"/>
                 <w:szCs w:val="22"/>
-                <w:lang w:val="de-AT" w:eastAsia="de-AT"/>
+                <w:lang w:val="de-AT" w:eastAsia="de-AT" w:bidi="kn-IN"/>
               </w:rPr>
               <w:tab/>
             </w:r>
@@ -1811,7 +1855,7 @@
                 <w:noProof/>
                 <w:webHidden/>
               </w:rPr>
-              <w:instrText xml:space="preserve"> PAGEREF _Toc283632923 \h </w:instrText>
+              <w:instrText xml:space="preserve"> PAGEREF _Toc284944082 \h </w:instrText>
             </w:r>
             <w:r>
               <w:rPr>
@@ -1853,10 +1897,10 @@
               <w:noProof/>
               <w:sz w:val="22"/>
               <w:szCs w:val="22"/>
-              <w:lang w:val="de-AT" w:eastAsia="de-AT"/>
+              <w:lang w:val="de-AT" w:eastAsia="de-AT" w:bidi="kn-IN"/>
             </w:rPr>
           </w:pPr>
-          <w:hyperlink w:anchor="_Toc283632924" w:history="1">
+          <w:hyperlink w:anchor="_Toc284944083" w:history="1">
             <w:r>
               <w:rPr>
                 <w:rStyle w:val="Hyperlink"/>
@@ -1869,7 +1913,7 @@
                 <w:noProof/>
                 <w:sz w:val="22"/>
                 <w:szCs w:val="22"/>
-                <w:lang w:val="de-AT" w:eastAsia="de-AT"/>
+                <w:lang w:val="de-AT" w:eastAsia="de-AT" w:bidi="kn-IN"/>
               </w:rPr>
               <w:tab/>
             </w:r>
@@ -1899,7 +1943,7 @@
                 <w:noProof/>
                 <w:webHidden/>
               </w:rPr>
-              <w:instrText xml:space="preserve"> PAGEREF _Toc283632924 \h </w:instrText>
+              <w:instrText xml:space="preserve"> PAGEREF _Toc284944083 \h </w:instrText>
             </w:r>
             <w:r>
               <w:rPr>
@@ -1941,10 +1985,10 @@
               <w:noProof/>
               <w:sz w:val="22"/>
               <w:szCs w:val="22"/>
-              <w:lang w:val="de-AT" w:eastAsia="de-AT"/>
+              <w:lang w:val="de-AT" w:eastAsia="de-AT" w:bidi="kn-IN"/>
             </w:rPr>
           </w:pPr>
-          <w:hyperlink w:anchor="_Toc283632925" w:history="1">
+          <w:hyperlink w:anchor="_Toc284944084" w:history="1">
             <w:r>
               <w:rPr>
                 <w:rStyle w:val="Hyperlink"/>
@@ -1957,7 +2001,7 @@
                 <w:noProof/>
                 <w:sz w:val="22"/>
                 <w:szCs w:val="22"/>
-                <w:lang w:val="de-AT" w:eastAsia="de-AT"/>
+                <w:lang w:val="de-AT" w:eastAsia="de-AT" w:bidi="kn-IN"/>
               </w:rPr>
               <w:tab/>
             </w:r>
@@ -1987,7 +2031,7 @@
                 <w:noProof/>
                 <w:webHidden/>
               </w:rPr>
-              <w:instrText xml:space="preserve"> PAGEREF _Toc283632925 \h </w:instrText>
+              <w:instrText xml:space="preserve"> PAGEREF _Toc284944084 \h </w:instrText>
             </w:r>
             <w:r>
               <w:rPr>
@@ -2029,10 +2073,10 @@
               <w:noProof/>
               <w:sz w:val="22"/>
               <w:szCs w:val="22"/>
-              <w:lang w:val="de-AT" w:eastAsia="de-AT"/>
+              <w:lang w:val="de-AT" w:eastAsia="de-AT" w:bidi="kn-IN"/>
             </w:rPr>
           </w:pPr>
-          <w:hyperlink w:anchor="_Toc283632926" w:history="1">
+          <w:hyperlink w:anchor="_Toc284944085" w:history="1">
             <w:r>
               <w:rPr>
                 <w:rStyle w:val="Hyperlink"/>
@@ -2045,7 +2089,7 @@
                 <w:noProof/>
                 <w:sz w:val="22"/>
                 <w:szCs w:val="22"/>
-                <w:lang w:val="de-AT" w:eastAsia="de-AT"/>
+                <w:lang w:val="de-AT" w:eastAsia="de-AT" w:bidi="kn-IN"/>
               </w:rPr>
               <w:tab/>
             </w:r>
@@ -2075,7 +2119,7 @@
                 <w:noProof/>
                 <w:webHidden/>
               </w:rPr>
-              <w:instrText xml:space="preserve"> PAGEREF _Toc283632926 \h </w:instrText>
+              <w:instrText xml:space="preserve"> PAGEREF _Toc284944085 \h </w:instrText>
             </w:r>
             <w:r>
               <w:rPr>
@@ -2117,10 +2161,10 @@
               <w:noProof/>
               <w:sz w:val="22"/>
               <w:szCs w:val="22"/>
-              <w:lang w:val="de-AT" w:eastAsia="de-AT"/>
+              <w:lang w:val="de-AT" w:eastAsia="de-AT" w:bidi="kn-IN"/>
             </w:rPr>
           </w:pPr>
-          <w:hyperlink w:anchor="_Toc283632927" w:history="1">
+          <w:hyperlink w:anchor="_Toc284944086" w:history="1">
             <w:r>
               <w:rPr>
                 <w:rStyle w:val="Hyperlink"/>
@@ -2133,7 +2177,7 @@
                 <w:noProof/>
                 <w:sz w:val="22"/>
                 <w:szCs w:val="22"/>
-                <w:lang w:val="de-AT" w:eastAsia="de-AT"/>
+                <w:lang w:val="de-AT" w:eastAsia="de-AT" w:bidi="kn-IN"/>
               </w:rPr>
               <w:tab/>
             </w:r>
@@ -2163,7 +2207,7 @@
                 <w:noProof/>
                 <w:webHidden/>
               </w:rPr>
-              <w:instrText xml:space="preserve"> PAGEREF _Toc283632927 \h </w:instrText>
+              <w:instrText xml:space="preserve"> PAGEREF _Toc284944086 \h </w:instrText>
             </w:r>
             <w:r>
               <w:rPr>
@@ -2205,10 +2249,10 @@
               <w:noProof/>
               <w:sz w:val="22"/>
               <w:szCs w:val="22"/>
-              <w:lang w:val="de-AT" w:eastAsia="de-AT"/>
+              <w:lang w:val="de-AT" w:eastAsia="de-AT" w:bidi="kn-IN"/>
             </w:rPr>
           </w:pPr>
-          <w:hyperlink w:anchor="_Toc283632928" w:history="1">
+          <w:hyperlink w:anchor="_Toc284944087" w:history="1">
             <w:r>
               <w:rPr>
                 <w:rStyle w:val="Hyperlink"/>
@@ -2221,7 +2265,7 @@
                 <w:noProof/>
                 <w:sz w:val="22"/>
                 <w:szCs w:val="22"/>
-                <w:lang w:val="de-AT" w:eastAsia="de-AT"/>
+                <w:lang w:val="de-AT" w:eastAsia="de-AT" w:bidi="kn-IN"/>
               </w:rPr>
               <w:tab/>
             </w:r>
@@ -2251,7 +2295,7 @@
                 <w:noProof/>
                 <w:webHidden/>
               </w:rPr>
-              <w:instrText xml:space="preserve"> PAGEREF _Toc283632928 \h </w:instrText>
+              <w:instrText xml:space="preserve"> PAGEREF _Toc284944087 \h </w:instrText>
             </w:r>
             <w:r>
               <w:rPr>
@@ -2293,10 +2337,10 @@
               <w:noProof/>
               <w:sz w:val="22"/>
               <w:szCs w:val="22"/>
-              <w:lang w:val="de-AT" w:eastAsia="de-AT"/>
+              <w:lang w:val="de-AT" w:eastAsia="de-AT" w:bidi="kn-IN"/>
             </w:rPr>
           </w:pPr>
-          <w:hyperlink w:anchor="_Toc283632929" w:history="1">
+          <w:hyperlink w:anchor="_Toc284944088" w:history="1">
             <w:r>
               <w:rPr>
                 <w:rStyle w:val="Hyperlink"/>
@@ -2309,7 +2353,7 @@
                 <w:noProof/>
                 <w:sz w:val="22"/>
                 <w:szCs w:val="22"/>
-                <w:lang w:val="de-AT" w:eastAsia="de-AT"/>
+                <w:lang w:val="de-AT" w:eastAsia="de-AT" w:bidi="kn-IN"/>
               </w:rPr>
               <w:tab/>
             </w:r>
@@ -2339,7 +2383,7 @@
                 <w:noProof/>
                 <w:webHidden/>
               </w:rPr>
-              <w:instrText xml:space="preserve"> PAGEREF _Toc283632929 \h </w:instrText>
+              <w:instrText xml:space="preserve"> PAGEREF _Toc284944088 \h </w:instrText>
             </w:r>
             <w:r>
               <w:rPr>
@@ -2381,10 +2425,10 @@
               <w:noProof/>
               <w:sz w:val="22"/>
               <w:szCs w:val="22"/>
-              <w:lang w:val="de-AT" w:eastAsia="de-AT"/>
+              <w:lang w:val="de-AT" w:eastAsia="de-AT" w:bidi="kn-IN"/>
             </w:rPr>
           </w:pPr>
-          <w:hyperlink w:anchor="_Toc283632930" w:history="1">
+          <w:hyperlink w:anchor="_Toc284944089" w:history="1">
             <w:r>
               <w:rPr>
                 <w:rStyle w:val="Hyperlink"/>
@@ -2397,7 +2441,7 @@
                 <w:noProof/>
                 <w:sz w:val="22"/>
                 <w:szCs w:val="22"/>
-                <w:lang w:val="de-AT" w:eastAsia="de-AT"/>
+                <w:lang w:val="de-AT" w:eastAsia="de-AT" w:bidi="kn-IN"/>
               </w:rPr>
               <w:tab/>
             </w:r>
@@ -2427,7 +2471,7 @@
                 <w:noProof/>
                 <w:webHidden/>
               </w:rPr>
-              <w:instrText xml:space="preserve"> PAGEREF _Toc283632930 \h </w:instrText>
+              <w:instrText xml:space="preserve"> PAGEREF _Toc284944089 \h </w:instrText>
             </w:r>
             <w:r>
               <w:rPr>
@@ -2469,10 +2513,10 @@
               <w:noProof/>
               <w:sz w:val="22"/>
               <w:szCs w:val="22"/>
-              <w:lang w:val="de-AT" w:eastAsia="de-AT"/>
+              <w:lang w:val="de-AT" w:eastAsia="de-AT" w:bidi="kn-IN"/>
             </w:rPr>
           </w:pPr>
-          <w:hyperlink w:anchor="_Toc283632931" w:history="1">
+          <w:hyperlink w:anchor="_Toc284944090" w:history="1">
             <w:r>
               <w:rPr>
                 <w:rStyle w:val="Hyperlink"/>
@@ -2485,7 +2529,7 @@
                 <w:noProof/>
                 <w:sz w:val="22"/>
                 <w:szCs w:val="22"/>
-                <w:lang w:val="de-AT" w:eastAsia="de-AT"/>
+                <w:lang w:val="de-AT" w:eastAsia="de-AT" w:bidi="kn-IN"/>
               </w:rPr>
               <w:tab/>
             </w:r>
@@ -2515,7 +2559,7 @@
                 <w:noProof/>
                 <w:webHidden/>
               </w:rPr>
-              <w:instrText xml:space="preserve"> PAGEREF _Toc283632931 \h </w:instrText>
+              <w:instrText xml:space="preserve"> PAGEREF _Toc284944090 \h </w:instrText>
             </w:r>
             <w:r>
               <w:rPr>
@@ -2557,10 +2601,10 @@
               <w:noProof/>
               <w:sz w:val="22"/>
               <w:szCs w:val="22"/>
-              <w:lang w:val="de-AT" w:eastAsia="de-AT"/>
+              <w:lang w:val="de-AT" w:eastAsia="de-AT" w:bidi="kn-IN"/>
             </w:rPr>
           </w:pPr>
-          <w:hyperlink w:anchor="_Toc283632932" w:history="1">
+          <w:hyperlink w:anchor="_Toc284944091" w:history="1">
             <w:r>
               <w:rPr>
                 <w:rStyle w:val="Hyperlink"/>
@@ -2573,7 +2617,7 @@
                 <w:noProof/>
                 <w:sz w:val="22"/>
                 <w:szCs w:val="22"/>
-                <w:lang w:val="de-AT" w:eastAsia="de-AT"/>
+                <w:lang w:val="de-AT" w:eastAsia="de-AT" w:bidi="kn-IN"/>
               </w:rPr>
               <w:tab/>
             </w:r>
@@ -2603,7 +2647,7 @@
                 <w:noProof/>
                 <w:webHidden/>
               </w:rPr>
-              <w:instrText xml:space="preserve"> PAGEREF _Toc283632932 \h </w:instrText>
+              <w:instrText xml:space="preserve"> PAGEREF _Toc284944091 \h </w:instrText>
             </w:r>
             <w:r>
               <w:rPr>
@@ -2645,10 +2689,10 @@
               <w:noProof/>
               <w:sz w:val="22"/>
               <w:szCs w:val="22"/>
-              <w:lang w:val="de-AT" w:eastAsia="de-AT"/>
+              <w:lang w:val="de-AT" w:eastAsia="de-AT" w:bidi="kn-IN"/>
             </w:rPr>
           </w:pPr>
-          <w:hyperlink w:anchor="_Toc283632933" w:history="1">
+          <w:hyperlink w:anchor="_Toc284944092" w:history="1">
             <w:r>
               <w:rPr>
                 <w:rStyle w:val="Hyperlink"/>
@@ -2661,7 +2705,7 @@
                 <w:noProof/>
                 <w:sz w:val="22"/>
                 <w:szCs w:val="22"/>
-                <w:lang w:val="de-AT" w:eastAsia="de-AT"/>
+                <w:lang w:val="de-AT" w:eastAsia="de-AT" w:bidi="kn-IN"/>
               </w:rPr>
               <w:tab/>
             </w:r>
@@ -2691,7 +2735,7 @@
                 <w:noProof/>
                 <w:webHidden/>
               </w:rPr>
-              <w:instrText xml:space="preserve"> PAGEREF _Toc283632933 \h </w:instrText>
+              <w:instrText xml:space="preserve"> PAGEREF _Toc284944092 \h </w:instrText>
             </w:r>
             <w:r>
               <w:rPr>
@@ -2733,10 +2777,10 @@
               <w:noProof/>
               <w:sz w:val="22"/>
               <w:szCs w:val="22"/>
-              <w:lang w:val="de-AT" w:eastAsia="de-AT"/>
+              <w:lang w:val="de-AT" w:eastAsia="de-AT" w:bidi="kn-IN"/>
             </w:rPr>
           </w:pPr>
-          <w:hyperlink w:anchor="_Toc283632934" w:history="1">
+          <w:hyperlink w:anchor="_Toc284944093" w:history="1">
             <w:r>
               <w:rPr>
                 <w:rStyle w:val="Hyperlink"/>
@@ -2749,7 +2793,7 @@
                 <w:noProof/>
                 <w:sz w:val="22"/>
                 <w:szCs w:val="22"/>
-                <w:lang w:val="de-AT" w:eastAsia="de-AT"/>
+                <w:lang w:val="de-AT" w:eastAsia="de-AT" w:bidi="kn-IN"/>
               </w:rPr>
               <w:tab/>
             </w:r>
@@ -2779,7 +2823,7 @@
                 <w:noProof/>
                 <w:webHidden/>
               </w:rPr>
-              <w:instrText xml:space="preserve"> PAGEREF _Toc283632934 \h </w:instrText>
+              <w:instrText xml:space="preserve"> PAGEREF _Toc284944093 \h </w:instrText>
             </w:r>
             <w:r>
               <w:rPr>
@@ -2821,10 +2865,10 @@
               <w:noProof/>
               <w:sz w:val="22"/>
               <w:szCs w:val="22"/>
-              <w:lang w:val="de-AT" w:eastAsia="de-AT"/>
+              <w:lang w:val="de-AT" w:eastAsia="de-AT" w:bidi="kn-IN"/>
             </w:rPr>
           </w:pPr>
-          <w:hyperlink w:anchor="_Toc283632935" w:history="1">
+          <w:hyperlink w:anchor="_Toc284944094" w:history="1">
             <w:r>
               <w:rPr>
                 <w:rStyle w:val="Hyperlink"/>
@@ -2837,7 +2881,7 @@
                 <w:noProof/>
                 <w:sz w:val="22"/>
                 <w:szCs w:val="22"/>
-                <w:lang w:val="de-AT" w:eastAsia="de-AT"/>
+                <w:lang w:val="de-AT" w:eastAsia="de-AT" w:bidi="kn-IN"/>
               </w:rPr>
               <w:tab/>
             </w:r>
@@ -2867,7 +2911,7 @@
                 <w:noProof/>
                 <w:webHidden/>
               </w:rPr>
-              <w:instrText xml:space="preserve"> PAGEREF _Toc283632935 \h </w:instrText>
+              <w:instrText xml:space="preserve"> PAGEREF _Toc284944094 \h </w:instrText>
             </w:r>
             <w:r>
               <w:rPr>
@@ -2909,10 +2953,10 @@
               <w:noProof/>
               <w:sz w:val="22"/>
               <w:szCs w:val="22"/>
-              <w:lang w:val="de-AT" w:eastAsia="de-AT"/>
+              <w:lang w:val="de-AT" w:eastAsia="de-AT" w:bidi="kn-IN"/>
             </w:rPr>
           </w:pPr>
-          <w:hyperlink w:anchor="_Toc283632936" w:history="1">
+          <w:hyperlink w:anchor="_Toc284944095" w:history="1">
             <w:r>
               <w:rPr>
                 <w:rStyle w:val="Hyperlink"/>
@@ -2925,7 +2969,7 @@
                 <w:noProof/>
                 <w:sz w:val="22"/>
                 <w:szCs w:val="22"/>
-                <w:lang w:val="de-AT" w:eastAsia="de-AT"/>
+                <w:lang w:val="de-AT" w:eastAsia="de-AT" w:bidi="kn-IN"/>
               </w:rPr>
               <w:tab/>
             </w:r>
@@ -2955,7 +2999,7 @@
                 <w:noProof/>
                 <w:webHidden/>
               </w:rPr>
-              <w:instrText xml:space="preserve"> PAGEREF _Toc283632936 \h </w:instrText>
+              <w:instrText xml:space="preserve"> PAGEREF _Toc284944095 \h </w:instrText>
             </w:r>
             <w:r>
               <w:rPr>
@@ -2997,10 +3041,10 @@
               <w:noProof/>
               <w:sz w:val="22"/>
               <w:szCs w:val="22"/>
-              <w:lang w:val="de-AT" w:eastAsia="de-AT"/>
+              <w:lang w:val="de-AT" w:eastAsia="de-AT" w:bidi="kn-IN"/>
             </w:rPr>
           </w:pPr>
-          <w:hyperlink w:anchor="_Toc283632937" w:history="1">
+          <w:hyperlink w:anchor="_Toc284944096" w:history="1">
             <w:r>
               <w:rPr>
                 <w:rStyle w:val="Hyperlink"/>
@@ -3013,7 +3057,7 @@
                 <w:noProof/>
                 <w:sz w:val="22"/>
                 <w:szCs w:val="22"/>
-                <w:lang w:val="de-AT" w:eastAsia="de-AT"/>
+                <w:lang w:val="de-AT" w:eastAsia="de-AT" w:bidi="kn-IN"/>
               </w:rPr>
               <w:tab/>
             </w:r>
@@ -3043,7 +3087,7 @@
                 <w:noProof/>
                 <w:webHidden/>
               </w:rPr>
-              <w:instrText xml:space="preserve"> PAGEREF _Toc283632937 \h </w:instrText>
+              <w:instrText xml:space="preserve"> PAGEREF _Toc284944096 \h </w:instrText>
             </w:r>
             <w:r>
               <w:rPr>
@@ -3085,10 +3129,10 @@
               <w:noProof/>
               <w:sz w:val="22"/>
               <w:szCs w:val="22"/>
-              <w:lang w:val="de-AT" w:eastAsia="de-AT"/>
+              <w:lang w:val="de-AT" w:eastAsia="de-AT" w:bidi="kn-IN"/>
             </w:rPr>
           </w:pPr>
-          <w:hyperlink w:anchor="_Toc283632938" w:history="1">
+          <w:hyperlink w:anchor="_Toc284944097" w:history="1">
             <w:r>
               <w:rPr>
                 <w:rStyle w:val="Hyperlink"/>
@@ -3101,7 +3145,7 @@
                 <w:noProof/>
                 <w:sz w:val="22"/>
                 <w:szCs w:val="22"/>
-                <w:lang w:val="de-AT" w:eastAsia="de-AT"/>
+                <w:lang w:val="de-AT" w:eastAsia="de-AT" w:bidi="kn-IN"/>
               </w:rPr>
               <w:tab/>
             </w:r>
@@ -3131,7 +3175,7 @@
                 <w:noProof/>
                 <w:webHidden/>
               </w:rPr>
-              <w:instrText xml:space="preserve"> PAGEREF _Toc283632938 \h </w:instrText>
+              <w:instrText xml:space="preserve"> PAGEREF _Toc284944097 \h </w:instrText>
             </w:r>
             <w:r>
               <w:rPr>
@@ -3173,10 +3217,10 @@
               <w:noProof/>
               <w:sz w:val="22"/>
               <w:szCs w:val="22"/>
-              <w:lang w:val="de-AT" w:eastAsia="de-AT"/>
+              <w:lang w:val="de-AT" w:eastAsia="de-AT" w:bidi="kn-IN"/>
             </w:rPr>
           </w:pPr>
-          <w:hyperlink w:anchor="_Toc283632939" w:history="1">
+          <w:hyperlink w:anchor="_Toc284944098" w:history="1">
             <w:r>
               <w:rPr>
                 <w:rStyle w:val="Hyperlink"/>
@@ -3189,7 +3233,7 @@
                 <w:noProof/>
                 <w:sz w:val="22"/>
                 <w:szCs w:val="22"/>
-                <w:lang w:val="de-AT" w:eastAsia="de-AT"/>
+                <w:lang w:val="de-AT" w:eastAsia="de-AT" w:bidi="kn-IN"/>
               </w:rPr>
               <w:tab/>
             </w:r>
@@ -3219,7 +3263,7 @@
                 <w:noProof/>
                 <w:webHidden/>
               </w:rPr>
-              <w:instrText xml:space="preserve"> PAGEREF _Toc283632939 \h </w:instrText>
+              <w:instrText xml:space="preserve"> PAGEREF _Toc284944098 \h </w:instrText>
             </w:r>
             <w:r>
               <w:rPr>
@@ -3261,10 +3305,10 @@
               <w:noProof/>
               <w:sz w:val="22"/>
               <w:szCs w:val="22"/>
-              <w:lang w:val="de-AT" w:eastAsia="de-AT"/>
+              <w:lang w:val="de-AT" w:eastAsia="de-AT" w:bidi="kn-IN"/>
             </w:rPr>
           </w:pPr>
-          <w:hyperlink w:anchor="_Toc283632940" w:history="1">
+          <w:hyperlink w:anchor="_Toc284944099" w:history="1">
             <w:r>
               <w:rPr>
                 <w:rStyle w:val="Hyperlink"/>
@@ -3277,7 +3321,7 @@
                 <w:noProof/>
                 <w:sz w:val="22"/>
                 <w:szCs w:val="22"/>
-                <w:lang w:val="de-AT" w:eastAsia="de-AT"/>
+                <w:lang w:val="de-AT" w:eastAsia="de-AT" w:bidi="kn-IN"/>
               </w:rPr>
               <w:tab/>
             </w:r>
@@ -3307,7 +3351,7 @@
                 <w:noProof/>
                 <w:webHidden/>
               </w:rPr>
-              <w:instrText xml:space="preserve"> PAGEREF _Toc283632940 \h </w:instrText>
+              <w:instrText xml:space="preserve"> PAGEREF _Toc284944099 \h </w:instrText>
             </w:r>
             <w:r>
               <w:rPr>
@@ -3349,10 +3393,10 @@
               <w:noProof/>
               <w:sz w:val="22"/>
               <w:szCs w:val="22"/>
-              <w:lang w:val="de-AT" w:eastAsia="de-AT"/>
+              <w:lang w:val="de-AT" w:eastAsia="de-AT" w:bidi="kn-IN"/>
             </w:rPr>
           </w:pPr>
-          <w:hyperlink w:anchor="_Toc283632941" w:history="1">
+          <w:hyperlink w:anchor="_Toc284944100" w:history="1">
             <w:r>
               <w:rPr>
                 <w:rStyle w:val="Hyperlink"/>
@@ -3365,7 +3409,7 @@
                 <w:noProof/>
                 <w:sz w:val="22"/>
                 <w:szCs w:val="22"/>
-                <w:lang w:val="de-AT" w:eastAsia="de-AT"/>
+                <w:lang w:val="de-AT" w:eastAsia="de-AT" w:bidi="kn-IN"/>
               </w:rPr>
               <w:tab/>
             </w:r>
@@ -3395,7 +3439,7 @@
                 <w:noProof/>
                 <w:webHidden/>
               </w:rPr>
-              <w:instrText xml:space="preserve"> PAGEREF _Toc283632941 \h </w:instrText>
+              <w:instrText xml:space="preserve"> PAGEREF _Toc284944100 \h </w:instrText>
             </w:r>
             <w:r>
               <w:rPr>
@@ -3437,10 +3481,10 @@
               <w:noProof/>
               <w:sz w:val="22"/>
               <w:szCs w:val="22"/>
-              <w:lang w:val="de-AT" w:eastAsia="de-AT"/>
+              <w:lang w:val="de-AT" w:eastAsia="de-AT" w:bidi="kn-IN"/>
             </w:rPr>
           </w:pPr>
-          <w:hyperlink w:anchor="_Toc283632942" w:history="1">
+          <w:hyperlink w:anchor="_Toc284944101" w:history="1">
             <w:r>
               <w:rPr>
                 <w:rStyle w:val="Hyperlink"/>
@@ -3454,7 +3498,7 @@
                 <w:noProof/>
                 <w:sz w:val="22"/>
                 <w:szCs w:val="22"/>
-                <w:lang w:val="de-AT" w:eastAsia="de-AT"/>
+                <w:lang w:val="de-AT" w:eastAsia="de-AT" w:bidi="kn-IN"/>
               </w:rPr>
               <w:tab/>
             </w:r>
@@ -3485,7 +3529,7 @@
                 <w:noProof/>
                 <w:webHidden/>
               </w:rPr>
-              <w:instrText xml:space="preserve"> PAGEREF _Toc283632942 \h </w:instrText>
+              <w:instrText xml:space="preserve"> PAGEREF _Toc284944101 \h </w:instrText>
             </w:r>
             <w:r>
               <w:rPr>
@@ -3527,10 +3571,10 @@
               <w:noProof/>
               <w:sz w:val="22"/>
               <w:szCs w:val="22"/>
-              <w:lang w:val="de-AT" w:eastAsia="de-AT"/>
+              <w:lang w:val="de-AT" w:eastAsia="de-AT" w:bidi="kn-IN"/>
             </w:rPr>
           </w:pPr>
-          <w:hyperlink w:anchor="_Toc283632943" w:history="1">
+          <w:hyperlink w:anchor="_Toc284944102" w:history="1">
             <w:r>
               <w:rPr>
                 <w:rStyle w:val="Hyperlink"/>
@@ -3544,7 +3588,7 @@
                 <w:noProof/>
                 <w:sz w:val="22"/>
                 <w:szCs w:val="22"/>
-                <w:lang w:val="de-AT" w:eastAsia="de-AT"/>
+                <w:lang w:val="de-AT" w:eastAsia="de-AT" w:bidi="kn-IN"/>
               </w:rPr>
               <w:tab/>
             </w:r>
@@ -3575,7 +3619,7 @@
                 <w:noProof/>
                 <w:webHidden/>
               </w:rPr>
-              <w:instrText xml:space="preserve"> PAGEREF _Toc283632943 \h </w:instrText>
+              <w:instrText xml:space="preserve"> PAGEREF _Toc284944102 \h </w:instrText>
             </w:r>
             <w:r>
               <w:rPr>
@@ -3617,10 +3661,10 @@
               <w:noProof/>
               <w:sz w:val="22"/>
               <w:szCs w:val="22"/>
-              <w:lang w:val="de-AT" w:eastAsia="de-AT"/>
+              <w:lang w:val="de-AT" w:eastAsia="de-AT" w:bidi="kn-IN"/>
             </w:rPr>
           </w:pPr>
-          <w:hyperlink w:anchor="_Toc283632944" w:history="1">
+          <w:hyperlink w:anchor="_Toc284944103" w:history="1">
             <w:r>
               <w:rPr>
                 <w:rStyle w:val="Hyperlink"/>
@@ -3634,7 +3678,7 @@
                 <w:noProof/>
                 <w:sz w:val="22"/>
                 <w:szCs w:val="22"/>
-                <w:lang w:val="de-AT" w:eastAsia="de-AT"/>
+                <w:lang w:val="de-AT" w:eastAsia="de-AT" w:bidi="kn-IN"/>
               </w:rPr>
               <w:tab/>
             </w:r>
@@ -3665,7 +3709,7 @@
                 <w:noProof/>
                 <w:webHidden/>
               </w:rPr>
-              <w:instrText xml:space="preserve"> PAGEREF _Toc283632944 \h </w:instrText>
+              <w:instrText xml:space="preserve"> PAGEREF _Toc284944103 \h </w:instrText>
             </w:r>
             <w:r>
               <w:rPr>
@@ -3707,10 +3751,10 @@
               <w:noProof/>
               <w:sz w:val="22"/>
               <w:szCs w:val="22"/>
-              <w:lang w:val="de-AT" w:eastAsia="de-AT"/>
+              <w:lang w:val="de-AT" w:eastAsia="de-AT" w:bidi="kn-IN"/>
             </w:rPr>
           </w:pPr>
-          <w:hyperlink w:anchor="_Toc283632945" w:history="1">
+          <w:hyperlink w:anchor="_Toc284944104" w:history="1">
             <w:r>
               <w:rPr>
                 <w:rStyle w:val="Hyperlink"/>
@@ -3724,7 +3768,7 @@
                 <w:noProof/>
                 <w:sz w:val="22"/>
                 <w:szCs w:val="22"/>
-                <w:lang w:val="de-AT" w:eastAsia="de-AT"/>
+                <w:lang w:val="de-AT" w:eastAsia="de-AT" w:bidi="kn-IN"/>
               </w:rPr>
               <w:tab/>
             </w:r>
@@ -3755,7 +3799,7 @@
                 <w:noProof/>
                 <w:webHidden/>
               </w:rPr>
-              <w:instrText xml:space="preserve"> PAGEREF _Toc283632945 \h </w:instrText>
+              <w:instrText xml:space="preserve"> PAGEREF _Toc284944104 \h </w:instrText>
             </w:r>
             <w:r>
               <w:rPr>
@@ -3797,10 +3841,10 @@
               <w:noProof/>
               <w:sz w:val="22"/>
               <w:szCs w:val="22"/>
-              <w:lang w:val="de-AT" w:eastAsia="de-AT"/>
+              <w:lang w:val="de-AT" w:eastAsia="de-AT" w:bidi="kn-IN"/>
             </w:rPr>
           </w:pPr>
-          <w:hyperlink w:anchor="_Toc283632946" w:history="1">
+          <w:hyperlink w:anchor="_Toc284944105" w:history="1">
             <w:r>
               <w:rPr>
                 <w:rStyle w:val="Hyperlink"/>
@@ -3813,7 +3857,7 @@
                 <w:noProof/>
                 <w:sz w:val="22"/>
                 <w:szCs w:val="22"/>
-                <w:lang w:val="de-AT" w:eastAsia="de-AT"/>
+                <w:lang w:val="de-AT" w:eastAsia="de-AT" w:bidi="kn-IN"/>
               </w:rPr>
               <w:tab/>
             </w:r>
@@ -3843,7 +3887,7 @@
                 <w:noProof/>
                 <w:webHidden/>
               </w:rPr>
-              <w:instrText xml:space="preserve"> PAGEREF _Toc283632946 \h </w:instrText>
+              <w:instrText xml:space="preserve"> PAGEREF _Toc284944105 \h </w:instrText>
             </w:r>
             <w:r>
               <w:rPr>
@@ -3864,270 +3908,6 @@
                 <w:webHidden/>
               </w:rPr>
               <w:t>28</w:t>
-            </w:r>
-            <w:r>
-              <w:rPr>
-                <w:noProof/>
-                <w:webHidden/>
-              </w:rPr>
-              <w:fldChar w:fldCharType="end"/>
-            </w:r>
-          </w:hyperlink>
-        </w:p>
-        <w:p>
-          <w:pPr>
-            <w:pStyle w:val="Verzeichnis1"/>
-            <w:tabs>
-              <w:tab w:val="left" w:pos="480"/>
-              <w:tab w:val="right" w:leader="dot" w:pos="9394"/>
-            </w:tabs>
-            <w:rPr>
-              <w:noProof/>
-              <w:sz w:val="22"/>
-              <w:szCs w:val="22"/>
-              <w:lang w:val="de-AT" w:eastAsia="de-AT"/>
-            </w:rPr>
-          </w:pPr>
-          <w:hyperlink w:anchor="_Toc283632947" w:history="1">
-            <w:r>
-              <w:rPr>
-                <w:rStyle w:val="Hyperlink"/>
-                <w:noProof/>
-              </w:rPr>
-              <w:t>10</w:t>
-            </w:r>
-            <w:r>
-              <w:rPr>
-                <w:noProof/>
-                <w:sz w:val="22"/>
-                <w:szCs w:val="22"/>
-                <w:lang w:val="de-AT" w:eastAsia="de-AT"/>
-              </w:rPr>
-              <w:tab/>
-            </w:r>
-            <w:r>
-              <w:rPr>
-                <w:rStyle w:val="Hyperlink"/>
-                <w:noProof/>
-              </w:rPr>
-              <w:t>Dokumentation der Testläufe</w:t>
-            </w:r>
-            <w:r>
-              <w:rPr>
-                <w:noProof/>
-                <w:webHidden/>
-              </w:rPr>
-              <w:tab/>
-            </w:r>
-            <w:r>
-              <w:rPr>
-                <w:noProof/>
-                <w:webHidden/>
-              </w:rPr>
-              <w:fldChar w:fldCharType="begin"/>
-            </w:r>
-            <w:r>
-              <w:rPr>
-                <w:noProof/>
-                <w:webHidden/>
-              </w:rPr>
-              <w:instrText xml:space="preserve"> PAGEREF _Toc283632947 \h </w:instrText>
-            </w:r>
-            <w:r>
-              <w:rPr>
-                <w:noProof/>
-                <w:webHidden/>
-              </w:rPr>
-            </w:r>
-            <w:r>
-              <w:rPr>
-                <w:noProof/>
-                <w:webHidden/>
-              </w:rPr>
-              <w:fldChar w:fldCharType="separate"/>
-            </w:r>
-            <w:r>
-              <w:rPr>
-                <w:noProof/>
-                <w:webHidden/>
-              </w:rPr>
-              <w:t>29</w:t>
-            </w:r>
-            <w:r>
-              <w:rPr>
-                <w:noProof/>
-                <w:webHidden/>
-              </w:rPr>
-              <w:fldChar w:fldCharType="end"/>
-            </w:r>
-          </w:hyperlink>
-        </w:p>
-        <w:p>
-          <w:pPr>
-            <w:pStyle w:val="Verzeichnis1"/>
-            <w:tabs>
-              <w:tab w:val="left" w:pos="480"/>
-              <w:tab w:val="right" w:leader="dot" w:pos="9394"/>
-            </w:tabs>
-            <w:rPr>
-              <w:noProof/>
-              <w:sz w:val="22"/>
-              <w:szCs w:val="22"/>
-              <w:lang w:val="de-AT" w:eastAsia="de-AT"/>
-            </w:rPr>
-          </w:pPr>
-          <w:hyperlink w:anchor="_Toc283632948" w:history="1">
-            <w:r>
-              <w:rPr>
-                <w:rStyle w:val="Hyperlink"/>
-                <w:noProof/>
-              </w:rPr>
-              <w:t>11</w:t>
-            </w:r>
-            <w:r>
-              <w:rPr>
-                <w:noProof/>
-                <w:sz w:val="22"/>
-                <w:szCs w:val="22"/>
-                <w:lang w:val="de-AT" w:eastAsia="de-AT"/>
-              </w:rPr>
-              <w:tab/>
-            </w:r>
-            <w:r>
-              <w:rPr>
-                <w:rStyle w:val="Hyperlink"/>
-                <w:noProof/>
-              </w:rPr>
-              <w:t>Glossar</w:t>
-            </w:r>
-            <w:r>
-              <w:rPr>
-                <w:noProof/>
-                <w:webHidden/>
-              </w:rPr>
-              <w:tab/>
-            </w:r>
-            <w:r>
-              <w:rPr>
-                <w:noProof/>
-                <w:webHidden/>
-              </w:rPr>
-              <w:fldChar w:fldCharType="begin"/>
-            </w:r>
-            <w:r>
-              <w:rPr>
-                <w:noProof/>
-                <w:webHidden/>
-              </w:rPr>
-              <w:instrText xml:space="preserve"> PAGEREF _Toc283632948 \h </w:instrText>
-            </w:r>
-            <w:r>
-              <w:rPr>
-                <w:noProof/>
-                <w:webHidden/>
-              </w:rPr>
-            </w:r>
-            <w:r>
-              <w:rPr>
-                <w:noProof/>
-                <w:webHidden/>
-              </w:rPr>
-              <w:fldChar w:fldCharType="separate"/>
-            </w:r>
-            <w:r>
-              <w:rPr>
-                <w:noProof/>
-                <w:webHidden/>
-              </w:rPr>
-              <w:t>29</w:t>
-            </w:r>
-            <w:r>
-              <w:rPr>
-                <w:noProof/>
-                <w:webHidden/>
-              </w:rPr>
-              <w:fldChar w:fldCharType="end"/>
-            </w:r>
-          </w:hyperlink>
-        </w:p>
-        <w:p>
-          <w:pPr>
-            <w:pStyle w:val="Verzeichnis1"/>
-            <w:tabs>
-              <w:tab w:val="left" w:pos="480"/>
-              <w:tab w:val="right" w:leader="dot" w:pos="9394"/>
-            </w:tabs>
-            <w:rPr>
-              <w:noProof/>
-              <w:sz w:val="22"/>
-              <w:szCs w:val="22"/>
-              <w:lang w:val="de-AT" w:eastAsia="de-AT"/>
-            </w:rPr>
-          </w:pPr>
-          <w:hyperlink w:anchor="_Toc283632949" w:history="1">
-            <w:r>
-              <w:rPr>
-                <w:rStyle w:val="Hyperlink"/>
-                <w:noProof/>
-              </w:rPr>
-              <w:t>12</w:t>
-            </w:r>
-            <w:r>
-              <w:rPr>
-                <w:noProof/>
-                <w:sz w:val="22"/>
-                <w:szCs w:val="22"/>
-                <w:lang w:val="de-AT" w:eastAsia="de-AT"/>
-              </w:rPr>
-              <w:tab/>
-            </w:r>
-            <w:r>
-              <w:rPr>
-                <w:rStyle w:val="Hyperlink"/>
-                <w:noProof/>
-              </w:rPr>
-              <w:t>Literatur-und Quellenverzeichnis</w:t>
-            </w:r>
-            <w:r>
-              <w:rPr>
-                <w:noProof/>
-                <w:webHidden/>
-              </w:rPr>
-              <w:tab/>
-            </w:r>
-            <w:r>
-              <w:rPr>
-                <w:noProof/>
-                <w:webHidden/>
-              </w:rPr>
-              <w:fldChar w:fldCharType="begin"/>
-            </w:r>
-            <w:r>
-              <w:rPr>
-                <w:noProof/>
-                <w:webHidden/>
-              </w:rPr>
-              <w:instrText xml:space="preserve"> PAGEREF _Toc283632949 \h </w:instrText>
-            </w:r>
-            <w:r>
-              <w:rPr>
-                <w:noProof/>
-                <w:webHidden/>
-              </w:rPr>
-            </w:r>
-            <w:r>
-              <w:rPr>
-                <w:noProof/>
-                <w:webHidden/>
-              </w:rPr>
-              <w:fldChar w:fldCharType="separate"/>
-            </w:r>
-            <w:r>
-              <w:rPr>
-                <w:noProof/>
-                <w:webHidden/>
-              </w:rPr>
-              <w:t>29</w:t>
             </w:r>
             <w:r>
               <w:rPr>
@@ -4157,12 +3937,14 @@
       <w:pPr>
         <w:pStyle w:val="berschrift1"/>
       </w:pPr>
-      <w:bookmarkStart w:id="1" w:name="_Toc283632916"/>
+      <w:bookmarkStart w:id="1" w:name="_Toc284944075"/>
       <w:r>
         <w:lastRenderedPageBreak/>
         <w:t>Änderungsverzeichnis</w:t>
       </w:r>
+      <w:bookmarkStart w:id="2" w:name="_GoBack"/>
       <w:bookmarkEnd w:id="1"/>
+      <w:bookmarkEnd w:id="2"/>
     </w:p>
     <w:p/>
     <w:tbl>
@@ -4173,10 +3955,10 @@
         <w:tblLook w:val="04A0" w:firstRow="1" w:lastRow="0" w:firstColumn="1" w:lastColumn="0" w:noHBand="0" w:noVBand="1"/>
       </w:tblPr>
       <w:tblGrid>
-        <w:gridCol w:w="1818"/>
-        <w:gridCol w:w="2199"/>
-        <w:gridCol w:w="2934"/>
-        <w:gridCol w:w="2405"/>
+        <w:gridCol w:w="1908"/>
+        <w:gridCol w:w="1909"/>
+        <w:gridCol w:w="1428"/>
+        <w:gridCol w:w="4111"/>
       </w:tblGrid>
       <w:tr>
         <w:trPr>
@@ -4189,7 +3971,7 @@
           </w:tcPr>
           <w:p>
             <w:r>
-              <w:t>Name</w:t>
+              <w:t>Version</w:t>
             </w:r>
           </w:p>
         </w:tc>
@@ -4201,36 +3983,34 @@
             <w:pPr>
               <w:cnfStyle w:val="100000000000" w:firstRow="1" w:lastRow="0" w:firstColumn="0" w:lastColumn="0" w:oddVBand="0" w:evenVBand="0" w:oddHBand="0" w:evenHBand="0" w:firstRowFirstColumn="0" w:firstRowLastColumn="0" w:lastRowFirstColumn="0" w:lastRowLastColumn="0"/>
             </w:pPr>
-            <w:proofErr w:type="spellStart"/>
-            <w:r>
-              <w:t>Organiationseinheit</w:t>
-            </w:r>
-            <w:proofErr w:type="spellEnd"/>
-          </w:p>
-        </w:tc>
-        <w:tc>
-          <w:tcPr>
-            <w:tcW w:w="3095" w:type="dxa"/>
+            <w:r>
+              <w:t>Datum</w:t>
+            </w:r>
+          </w:p>
+        </w:tc>
+        <w:tc>
+          <w:tcPr>
+            <w:tcW w:w="1428" w:type="dxa"/>
           </w:tcPr>
           <w:p>
             <w:pPr>
               <w:cnfStyle w:val="100000000000" w:firstRow="1" w:lastRow="0" w:firstColumn="0" w:lastColumn="0" w:oddVBand="0" w:evenVBand="0" w:oddHBand="0" w:evenHBand="0" w:firstRowFirstColumn="0" w:firstRowLastColumn="0" w:lastRowFirstColumn="0" w:lastRowLastColumn="0"/>
             </w:pPr>
             <w:r>
-              <w:t>Rolle im Projekt</w:t>
-            </w:r>
-          </w:p>
-        </w:tc>
-        <w:tc>
-          <w:tcPr>
-            <w:tcW w:w="2444" w:type="dxa"/>
+              <w:t>Kürzel</w:t>
+            </w:r>
+          </w:p>
+        </w:tc>
+        <w:tc>
+          <w:tcPr>
+            <w:tcW w:w="4111" w:type="dxa"/>
           </w:tcPr>
           <w:p>
             <w:pPr>
               <w:cnfStyle w:val="100000000000" w:firstRow="1" w:lastRow="0" w:firstColumn="0" w:lastColumn="0" w:oddVBand="0" w:evenVBand="0" w:oddHBand="0" w:evenHBand="0" w:firstRowFirstColumn="0" w:firstRowLastColumn="0" w:lastRowFirstColumn="0" w:lastRowLastColumn="0"/>
             </w:pPr>
             <w:r>
-              <w:t>E-Mail</w:t>
+              <w:t>Beschreibung</w:t>
             </w:r>
           </w:p>
         </w:tc>
@@ -4271,7 +4051,7 @@
         </w:tc>
         <w:tc>
           <w:tcPr>
-            <w:tcW w:w="3095" w:type="dxa"/>
+            <w:tcW w:w="1428" w:type="dxa"/>
           </w:tcPr>
           <w:p>
             <w:pPr>
@@ -4293,7 +4073,7 @@
         </w:tc>
         <w:tc>
           <w:tcPr>
-            <w:tcW w:w="2444" w:type="dxa"/>
+            <w:tcW w:w="4111" w:type="dxa"/>
           </w:tcPr>
           <w:p>
             <w:pPr>
@@ -4341,7 +4121,7 @@
         </w:tc>
         <w:tc>
           <w:tcPr>
-            <w:tcW w:w="3095" w:type="dxa"/>
+            <w:tcW w:w="1428" w:type="dxa"/>
           </w:tcPr>
           <w:p>
             <w:pPr>
@@ -4363,7 +4143,7 @@
         </w:tc>
         <w:tc>
           <w:tcPr>
-            <w:tcW w:w="2444" w:type="dxa"/>
+            <w:tcW w:w="4111" w:type="dxa"/>
           </w:tcPr>
           <w:p>
             <w:pPr>
@@ -4414,7 +4194,7 @@
         </w:tc>
         <w:tc>
           <w:tcPr>
-            <w:tcW w:w="3095" w:type="dxa"/>
+            <w:tcW w:w="1428" w:type="dxa"/>
           </w:tcPr>
           <w:p>
             <w:pPr>
@@ -4427,7 +4207,7 @@
         </w:tc>
         <w:tc>
           <w:tcPr>
-            <w:tcW w:w="2444" w:type="dxa"/>
+            <w:tcW w:w="4111" w:type="dxa"/>
           </w:tcPr>
           <w:p>
             <w:pPr>
@@ -4440,6 +4220,64 @@
             <w:proofErr w:type="spellEnd"/>
             <w:r>
               <w:t>, Arbeitspakete, PSP</w:t>
+            </w:r>
+          </w:p>
+        </w:tc>
+      </w:tr>
+      <w:tr>
+        <w:trPr>
+          <w:cnfStyle w:val="000000010000" w:firstRow="0" w:lastRow="0" w:firstColumn="0" w:lastColumn="0" w:oddVBand="0" w:evenVBand="0" w:oddHBand="0" w:evenHBand="1" w:firstRowFirstColumn="0" w:firstRowLastColumn="0" w:lastRowFirstColumn="0" w:lastRowLastColumn="0"/>
+        </w:trPr>
+        <w:tc>
+          <w:tcPr>
+            <w:cnfStyle w:val="001000000000" w:firstRow="0" w:lastRow="0" w:firstColumn="1" w:lastColumn="0" w:oddVBand="0" w:evenVBand="0" w:oddHBand="0" w:evenHBand="0" w:firstRowFirstColumn="0" w:firstRowLastColumn="0" w:lastRowFirstColumn="0" w:lastRowLastColumn="0"/>
+            <w:tcW w:w="1908" w:type="dxa"/>
+          </w:tcPr>
+          <w:p>
+            <w:r>
+              <w:t>0.4</w:t>
+            </w:r>
+          </w:p>
+        </w:tc>
+        <w:tc>
+          <w:tcPr>
+            <w:tcW w:w="1909" w:type="dxa"/>
+          </w:tcPr>
+          <w:p>
+            <w:pPr>
+              <w:cnfStyle w:val="000000010000" w:firstRow="0" w:lastRow="0" w:firstColumn="0" w:lastColumn="0" w:oddVBand="0" w:evenVBand="0" w:oddHBand="0" w:evenHBand="1" w:firstRowFirstColumn="0" w:firstRowLastColumn="0" w:lastRowFirstColumn="0" w:lastRowLastColumn="0"/>
+            </w:pPr>
+            <w:r>
+              <w:t>08.02.2011</w:t>
+            </w:r>
+          </w:p>
+        </w:tc>
+        <w:tc>
+          <w:tcPr>
+            <w:tcW w:w="1428" w:type="dxa"/>
+          </w:tcPr>
+          <w:p>
+            <w:pPr>
+              <w:cnfStyle w:val="000000010000" w:firstRow="0" w:lastRow="0" w:firstColumn="0" w:lastColumn="0" w:oddVBand="0" w:evenVBand="0" w:oddHBand="0" w:evenHBand="1" w:firstRowFirstColumn="0" w:firstRowLastColumn="0" w:lastRowFirstColumn="0" w:lastRowLastColumn="0"/>
+            </w:pPr>
+            <w:r>
+              <w:t>Mts3970</w:t>
+            </w:r>
+          </w:p>
+        </w:tc>
+        <w:tc>
+          <w:tcPr>
+            <w:tcW w:w="4111" w:type="dxa"/>
+          </w:tcPr>
+          <w:p>
+            <w:pPr>
+              <w:cnfStyle w:val="000000010000" w:firstRow="0" w:lastRow="0" w:firstColumn="0" w:lastColumn="0" w:oddVBand="0" w:evenVBand="0" w:oddHBand="0" w:evenHBand="1" w:firstRowFirstColumn="0" w:firstRowLastColumn="0" w:lastRowFirstColumn="0" w:lastRowLastColumn="0"/>
+            </w:pPr>
+            <w:r>
+              <w:t xml:space="preserve">Generelle </w:t>
+            </w:r>
+            <w:r>
+              <w:t>Überarbeitung, Arbeitspakete</w:t>
             </w:r>
           </w:p>
         </w:tc>
@@ -4452,11 +4290,11 @@
           <w:top w:val="single" w:sz="24" w:space="1" w:color="4F81BD" w:themeColor="accent1"/>
         </w:pBdr>
       </w:pPr>
-      <w:bookmarkStart w:id="2" w:name="_Toc283632917"/>
+      <w:bookmarkStart w:id="3" w:name="_Toc284944076"/>
       <w:r>
         <w:t>Ansprechpartner</w:t>
       </w:r>
-      <w:bookmarkEnd w:id="2"/>
+      <w:bookmarkEnd w:id="3"/>
     </w:p>
     <w:p/>
     <w:tbl>
@@ -4523,8 +4361,13 @@
             <w:tcW w:w="2126" w:type="dxa"/>
           </w:tcPr>
           <w:p>
-            <w:r>
-              <w:t>Balter Martin</w:t>
+            <w:proofErr w:type="spellStart"/>
+            <w:r>
+              <w:t>Balter</w:t>
+            </w:r>
+            <w:proofErr w:type="spellEnd"/>
+            <w:r>
+              <w:t xml:space="preserve"> Martin</w:t>
             </w:r>
           </w:p>
         </w:tc>
@@ -4612,8 +4455,13 @@
             <w:tcW w:w="2126" w:type="dxa"/>
           </w:tcPr>
           <w:p>
-            <w:r>
-              <w:t>Tscholl Manuel</w:t>
+            <w:proofErr w:type="spellStart"/>
+            <w:r>
+              <w:t>Tscholl</w:t>
+            </w:r>
+            <w:proofErr w:type="spellEnd"/>
+            <w:r>
+              <w:t xml:space="preserve"> Manuel</w:t>
             </w:r>
           </w:p>
         </w:tc>
@@ -4666,12 +4514,12 @@
       <w:pPr>
         <w:pStyle w:val="berschrift1"/>
       </w:pPr>
-      <w:bookmarkStart w:id="3" w:name="_Toc283632918"/>
+      <w:bookmarkStart w:id="4" w:name="_Toc284944077"/>
       <w:r>
         <w:lastRenderedPageBreak/>
         <w:t>Vorwort</w:t>
       </w:r>
-      <w:bookmarkEnd w:id="3"/>
+      <w:bookmarkEnd w:id="4"/>
       <w:r>
         <w:t xml:space="preserve"> </w:t>
       </w:r>
@@ -4706,6 +4554,7 @@
       <w:r>
         <w:t xml:space="preserve">, </w:t>
       </w:r>
+      <w:proofErr w:type="spellStart"/>
       <w:r>
         <w:rPr>
           <w:b/>
@@ -4713,7 +4562,11 @@
         <w:t>Ba</w:t>
       </w:r>
       <w:r>
-        <w:t xml:space="preserve">lter, </w:t>
+        <w:t>lter</w:t>
+      </w:r>
+      <w:proofErr w:type="spellEnd"/>
+      <w:r>
+        <w:t xml:space="preserve">, </w:t>
       </w:r>
       <w:proofErr w:type="spellStart"/>
       <w:r>
@@ -4749,12 +4602,12 @@
       <w:pPr>
         <w:pStyle w:val="berschrift1"/>
       </w:pPr>
-      <w:bookmarkStart w:id="4" w:name="_Toc283632919"/>
+      <w:bookmarkStart w:id="5" w:name="_Toc284944078"/>
       <w:r>
         <w:lastRenderedPageBreak/>
         <w:t>Preface</w:t>
       </w:r>
-      <w:bookmarkEnd w:id="4"/>
+      <w:bookmarkEnd w:id="5"/>
     </w:p>
     <w:p>
       <w:pPr>
@@ -4883,7 +4736,21 @@
         <w:rPr>
           <w:lang w:val="en-GB"/>
         </w:rPr>
-        <w:t xml:space="preserve">, Balter, </w:t>
+        <w:t xml:space="preserve">, </w:t>
+      </w:r>
+      <w:proofErr w:type="spellStart"/>
+      <w:r>
+        <w:rPr>
+          <w:lang w:val="en-GB"/>
+        </w:rPr>
+        <w:t>Balter</w:t>
+      </w:r>
+      <w:proofErr w:type="spellEnd"/>
+      <w:r>
+        <w:rPr>
+          <w:lang w:val="en-GB"/>
+        </w:rPr>
+        <w:t xml:space="preserve">, </w:t>
       </w:r>
       <w:proofErr w:type="spellStart"/>
       <w:proofErr w:type="gramStart"/>
@@ -4966,12 +4833,12 @@
       <w:pPr>
         <w:pStyle w:val="berschrift1"/>
       </w:pPr>
-      <w:bookmarkStart w:id="5" w:name="_Toc283632920"/>
+      <w:bookmarkStart w:id="6" w:name="_Toc284944079"/>
       <w:r>
         <w:lastRenderedPageBreak/>
         <w:t>Eidesstattliche Erklärung</w:t>
       </w:r>
-      <w:bookmarkEnd w:id="5"/>
+      <w:bookmarkEnd w:id="6"/>
     </w:p>
     <w:p/>
     <w:p>
@@ -5285,22 +5152,22 @@
       <w:pPr>
         <w:pStyle w:val="berschrift1"/>
       </w:pPr>
-      <w:bookmarkStart w:id="6" w:name="_Toc283632921"/>
+      <w:bookmarkStart w:id="7" w:name="_Toc284944080"/>
       <w:r>
         <w:lastRenderedPageBreak/>
         <w:t>Projektpläne</w:t>
       </w:r>
-      <w:bookmarkEnd w:id="6"/>
+      <w:bookmarkEnd w:id="7"/>
     </w:p>
     <w:p>
       <w:pPr>
         <w:pStyle w:val="berschrift2"/>
       </w:pPr>
-      <w:bookmarkStart w:id="7" w:name="_Toc283632922"/>
+      <w:bookmarkStart w:id="8" w:name="_Toc284944081"/>
       <w:r>
         <w:t>Projektaufrag</w:t>
       </w:r>
-      <w:bookmarkEnd w:id="7"/>
+      <w:bookmarkEnd w:id="8"/>
     </w:p>
     <w:p/>
     <w:tbl>
@@ -5355,7 +5222,7 @@
               <w:ind w:left="426"/>
             </w:pPr>
             <w:r>
-              <w:t>Wie ist es zum Projektstart gekommen</w:t>
+              <w:t>Auswählen des Themas im Unterricht.</w:t>
             </w:r>
           </w:p>
           <w:p>
@@ -5444,10 +5311,8 @@
               <w:ind w:left="426"/>
             </w:pPr>
             <w:r>
-              <w:t xml:space="preserve"> Wie ist es zum Projektabschluss gekommen</w:t>
-            </w:r>
-            <w:bookmarkStart w:id="8" w:name="_GoBack"/>
-            <w:bookmarkEnd w:id="8"/>
+              <w:t>Vorführung des Projektes.</w:t>
+            </w:r>
           </w:p>
         </w:tc>
         <w:tc>
@@ -5647,11 +5512,19 @@
                 <w:b/>
               </w:rPr>
             </w:pPr>
+            <w:proofErr w:type="spellStart"/>
             <w:r>
               <w:rPr>
                 <w:b/>
               </w:rPr>
-              <w:t>Balter Martin</w:t>
+              <w:t>Balter</w:t>
+            </w:r>
+            <w:proofErr w:type="spellEnd"/>
+            <w:r>
+              <w:rPr>
+                <w:b/>
+              </w:rPr>
+              <w:t xml:space="preserve"> Martin</w:t>
             </w:r>
           </w:p>
           <w:p>
@@ -5690,8 +5563,13 @@
               </w:numPr>
               <w:ind w:left="426"/>
             </w:pPr>
-            <w:r>
-              <w:t xml:space="preserve">Balter Martin, </w:t>
+            <w:proofErr w:type="spellStart"/>
+            <w:r>
+              <w:t>Balter</w:t>
+            </w:r>
+            <w:proofErr w:type="spellEnd"/>
+            <w:r>
+              <w:t xml:space="preserve"> Martin, </w:t>
             </w:r>
             <w:proofErr w:type="spellStart"/>
             <w:r>
@@ -5835,7 +5713,7 @@
       <w:pPr>
         <w:pStyle w:val="berschrift2"/>
       </w:pPr>
-      <w:bookmarkStart w:id="9" w:name="_Toc283632923"/>
+      <w:bookmarkStart w:id="9" w:name="_Toc284944082"/>
       <w:r>
         <w:lastRenderedPageBreak/>
         <w:t>Projektzieleplan</w:t>
@@ -6247,11 +6125,47 @@
                 <w:lang w:val="en-US"/>
               </w:rPr>
             </w:pPr>
+            <w:proofErr w:type="spellStart"/>
             <w:r>
               <w:rPr>
                 <w:lang w:val="en-US"/>
               </w:rPr>
-              <w:t>Ein P2P Kommunikationssystem entwickeln.</w:t>
+              <w:t>Ein</w:t>
+            </w:r>
+            <w:proofErr w:type="spellEnd"/>
+            <w:r>
+              <w:rPr>
+                <w:lang w:val="en-US"/>
+              </w:rPr>
+              <w:t xml:space="preserve"> P2P </w:t>
+            </w:r>
+            <w:proofErr w:type="spellStart"/>
+            <w:r>
+              <w:rPr>
+                <w:lang w:val="en-US"/>
+              </w:rPr>
+              <w:t>Kommunikationssystem</w:t>
+            </w:r>
+            <w:proofErr w:type="spellEnd"/>
+            <w:r>
+              <w:rPr>
+                <w:lang w:val="en-US"/>
+              </w:rPr>
+              <w:t xml:space="preserve"> </w:t>
+            </w:r>
+            <w:proofErr w:type="spellStart"/>
+            <w:r>
+              <w:rPr>
+                <w:lang w:val="en-US"/>
+              </w:rPr>
+              <w:t>entwickeln</w:t>
+            </w:r>
+            <w:proofErr w:type="spellEnd"/>
+            <w:r>
+              <w:rPr>
+                <w:lang w:val="en-US"/>
+              </w:rPr>
+              <w:t>.</w:t>
             </w:r>
           </w:p>
           <w:p>
@@ -6333,11 +6247,49 @@
               <w:ind w:left="334" w:hanging="218"/>
               <w:cnfStyle w:val="000000100000" w:firstRow="0" w:lastRow="0" w:firstColumn="0" w:lastColumn="0" w:oddVBand="0" w:evenVBand="0" w:oddHBand="1" w:evenHBand="0" w:firstRowFirstColumn="0" w:firstRowLastColumn="0" w:lastRowFirstColumn="0" w:lastRowLastColumn="0"/>
             </w:pPr>
+            <w:proofErr w:type="spellStart"/>
             <w:r>
               <w:rPr>
                 <w:lang w:val="en-US"/>
               </w:rPr>
-              <w:t>Mehr als 4 Spieler.</w:t>
+              <w:t>Mehr</w:t>
+            </w:r>
+            <w:proofErr w:type="spellEnd"/>
+            <w:r>
+              <w:rPr>
+                <w:lang w:val="en-US"/>
+              </w:rPr>
+              <w:t xml:space="preserve"> </w:t>
+            </w:r>
+            <w:proofErr w:type="spellStart"/>
+            <w:proofErr w:type="gramStart"/>
+            <w:r>
+              <w:rPr>
+                <w:lang w:val="en-US"/>
+              </w:rPr>
+              <w:t>als</w:t>
+            </w:r>
+            <w:proofErr w:type="spellEnd"/>
+            <w:proofErr w:type="gramEnd"/>
+            <w:r>
+              <w:rPr>
+                <w:lang w:val="en-US"/>
+              </w:rPr>
+              <w:t xml:space="preserve"> 4 </w:t>
+            </w:r>
+            <w:proofErr w:type="spellStart"/>
+            <w:r>
+              <w:rPr>
+                <w:lang w:val="en-US"/>
+              </w:rPr>
+              <w:t>Spieler</w:t>
+            </w:r>
+            <w:proofErr w:type="spellEnd"/>
+            <w:r>
+              <w:rPr>
+                <w:lang w:val="en-US"/>
+              </w:rPr>
+              <w:t>.</w:t>
             </w:r>
           </w:p>
         </w:tc>
@@ -6370,7 +6322,7 @@
       <w:pPr>
         <w:pStyle w:val="berschrift2"/>
       </w:pPr>
-      <w:bookmarkStart w:id="10" w:name="_Toc283632924"/>
+      <w:bookmarkStart w:id="10" w:name="_Toc284944083"/>
       <w:r>
         <w:t>Beschreibung Vorprojekt</w:t>
       </w:r>
@@ -6775,7 +6727,7 @@
       <w:pPr>
         <w:pStyle w:val="berschrift2"/>
       </w:pPr>
-      <w:bookmarkStart w:id="11" w:name="_Toc283632925"/>
+      <w:bookmarkStart w:id="11" w:name="_Toc284944084"/>
       <w:r>
         <w:lastRenderedPageBreak/>
         <w:t>Projektumwelt-Analyse</w:t>
@@ -6786,7 +6738,7 @@
       <w:pPr>
         <w:pStyle w:val="berschrift3"/>
       </w:pPr>
-      <w:bookmarkStart w:id="12" w:name="_Toc283632926"/>
+      <w:bookmarkStart w:id="12" w:name="_Toc284944085"/>
       <w:r>
         <w:t>Projektumweltengrafik</w:t>
       </w:r>
@@ -6814,10 +6766,10 @@
             <v:path o:extrusionok="f" gradientshapeok="t" o:connecttype="rect"/>
             <o:lock v:ext="edit" aspectratio="t"/>
           </v:shapetype>
-          <v:shape id="_x0000_i1025" type="#_x0000_t75" style="width:456.3pt;height:302.25pt" o:ole="">
+          <v:shape id="_x0000_i1025" type="#_x0000_t75" style="width:456.75pt;height:302.4pt" o:ole="">
             <v:imagedata r:id="rId10" o:title=""/>
           </v:shape>
-          <o:OLEObject Type="Embed" ProgID="Visio.Drawing.11" ShapeID="_x0000_i1025" DrawAspect="Content" ObjectID="_1357383053" r:id="rId11"/>
+          <o:OLEObject Type="Embed" ProgID="Visio.Drawing.11" ShapeID="_x0000_i1025" DrawAspect="Content" ObjectID="_1358686456" r:id="rId11"/>
         </w:object>
       </w:r>
     </w:p>
@@ -6840,7 +6792,7 @@
       <w:pPr>
         <w:pStyle w:val="berschrift3"/>
       </w:pPr>
-      <w:bookmarkStart w:id="13" w:name="_Toc283632927"/>
+      <w:bookmarkStart w:id="13" w:name="_Toc284944086"/>
       <w:r>
         <w:lastRenderedPageBreak/>
         <w:t>Projektumweltenbeziehungen</w:t>
@@ -6984,7 +6936,15 @@
           </w:tcPr>
           <w:p>
             <w:r>
-              <w:t>Martin Balter (PM)</w:t>
+              <w:t xml:space="preserve">Martin </w:t>
+            </w:r>
+            <w:proofErr w:type="spellStart"/>
+            <w:r>
+              <w:t>Balter</w:t>
+            </w:r>
+            <w:proofErr w:type="spellEnd"/>
+            <w:r>
+              <w:t xml:space="preserve"> (PM)</w:t>
             </w:r>
           </w:p>
         </w:tc>
@@ -7033,8 +6993,13 @@
           </w:tcPr>
           <w:p>
             <w:r>
-              <w:t>Manuel Tscholl</w:t>
-            </w:r>
+              <w:t xml:space="preserve">Manuel </w:t>
+            </w:r>
+            <w:proofErr w:type="spellStart"/>
+            <w:r>
+              <w:t>Tscholl</w:t>
+            </w:r>
+            <w:proofErr w:type="spellEnd"/>
           </w:p>
         </w:tc>
         <w:tc>
@@ -7081,8 +7046,13 @@
             <w:tcW w:w="2442" w:type="dxa"/>
           </w:tcPr>
           <w:p>
-            <w:r>
-              <w:t>Juen Andreas</w:t>
+            <w:proofErr w:type="spellStart"/>
+            <w:r>
+              <w:t>Juen</w:t>
+            </w:r>
+            <w:proofErr w:type="spellEnd"/>
+            <w:r>
+              <w:t xml:space="preserve"> Andreas</w:t>
             </w:r>
           </w:p>
         </w:tc>
@@ -7388,7 +7358,7 @@
       <w:pPr>
         <w:pStyle w:val="berschrift2"/>
       </w:pPr>
-      <w:bookmarkStart w:id="14" w:name="_Toc283632928"/>
+      <w:bookmarkStart w:id="14" w:name="_Toc284944087"/>
       <w:r>
         <w:lastRenderedPageBreak/>
         <w:t>Projektorganigramm</w:t>
@@ -7399,7 +7369,7 @@
       <w:r>
         <w:rPr>
           <w:noProof/>
-          <w:lang w:val="de-AT" w:eastAsia="de-AT"/>
+          <w:lang w:val="de-AT" w:eastAsia="de-AT" w:bidi="kn-IN"/>
         </w:rPr>
         <w:drawing>
           <wp:inline distT="0" distB="0" distL="0" distR="0" wp14:anchorId="04446913" wp14:editId="4F7FB5B9">
@@ -7461,7 +7431,7 @@
       <w:pPr>
         <w:pStyle w:val="berschrift2"/>
       </w:pPr>
-      <w:bookmarkStart w:id="15" w:name="_Toc283632929"/>
+      <w:bookmarkStart w:id="15" w:name="_Toc284944088"/>
       <w:r>
         <w:lastRenderedPageBreak/>
         <w:t>Projektstrukturplan</w:t>
@@ -7472,7 +7442,7 @@
       <w:r>
         <w:rPr>
           <w:noProof/>
-          <w:lang w:val="de-AT" w:eastAsia="de-AT"/>
+          <w:lang w:val="de-AT" w:eastAsia="de-AT" w:bidi="kn-IN"/>
         </w:rPr>
         <w:drawing>
           <wp:inline distT="0" distB="0" distL="0" distR="0" wp14:anchorId="4FE6A8C4" wp14:editId="5EE5380D">
@@ -7493,7 +7463,7 @@
       <w:pPr>
         <w:pStyle w:val="berschrift2"/>
       </w:pPr>
-      <w:bookmarkStart w:id="16" w:name="_Toc283632930"/>
+      <w:bookmarkStart w:id="16" w:name="_Toc284944089"/>
       <w:r>
         <w:lastRenderedPageBreak/>
         <w:t>Arbeitspaketspezifikation</w:t>
@@ -10105,7 +10075,7 @@
           </w:p>
           <w:p>
             <w:r>
-              <w:t>1.4.1, Schreiben von Unit-Tests</w:t>
+              <w:t>1.4.1, Schreiben von Tests</w:t>
             </w:r>
           </w:p>
         </w:tc>
@@ -10126,7 +10096,7 @@
               <w:cnfStyle w:val="000000100000" w:firstRow="0" w:lastRow="0" w:firstColumn="0" w:lastColumn="0" w:oddVBand="0" w:evenVBand="0" w:oddHBand="1" w:evenHBand="0" w:firstRowFirstColumn="0" w:firstRowLastColumn="0" w:lastRowFirstColumn="0" w:lastRowLastColumn="0"/>
             </w:pPr>
             <w:r>
-              <w:t>Automatisierte Tests für Spielclient</w:t>
+              <w:t>Tests für Spielclient</w:t>
             </w:r>
           </w:p>
           <w:p>
@@ -10134,7 +10104,7 @@
               <w:cnfStyle w:val="000000100000" w:firstRow="0" w:lastRow="0" w:firstColumn="0" w:lastColumn="0" w:oddVBand="0" w:evenVBand="0" w:oddHBand="1" w:evenHBand="0" w:firstRowFirstColumn="0" w:firstRowLastColumn="0" w:lastRowFirstColumn="0" w:lastRowLastColumn="0"/>
             </w:pPr>
             <w:r>
-              <w:t>Automatisierte Tests für Server</w:t>
+              <w:t>Tests für Server</w:t>
             </w:r>
           </w:p>
           <w:p>
@@ -10142,7 +10112,7 @@
               <w:cnfStyle w:val="000000100000" w:firstRow="0" w:lastRow="0" w:firstColumn="0" w:lastColumn="0" w:oddVBand="0" w:evenVBand="0" w:oddHBand="1" w:evenHBand="0" w:firstRowFirstColumn="0" w:firstRowLastColumn="0" w:lastRowFirstColumn="0" w:lastRowLastColumn="0"/>
             </w:pPr>
             <w:r>
-              <w:t>Automatisierte Tests für Netzwerkmodul</w:t>
+              <w:t>Tests für Netzwerkmodul</w:t>
             </w:r>
           </w:p>
         </w:tc>
@@ -11049,7 +11019,7 @@
       <w:pPr>
         <w:pStyle w:val="berschrift2"/>
       </w:pPr>
-      <w:bookmarkStart w:id="17" w:name="_Toc283632931"/>
+      <w:bookmarkStart w:id="17" w:name="_Toc284944090"/>
       <w:r>
         <w:lastRenderedPageBreak/>
         <w:t>Projektfunktionendiagramm</w:t>
@@ -11160,8 +11130,13 @@
               <w:ind w:left="113" w:right="113"/>
               <w:cnfStyle w:val="100000000000" w:firstRow="1" w:lastRow="0" w:firstColumn="0" w:lastColumn="0" w:oddVBand="0" w:evenVBand="0" w:oddHBand="0" w:evenHBand="0" w:firstRowFirstColumn="0" w:firstRowLastColumn="0" w:lastRowFirstColumn="0" w:lastRowLastColumn="0"/>
             </w:pPr>
-            <w:r>
-              <w:t>Balter Martin</w:t>
+            <w:proofErr w:type="spellStart"/>
+            <w:r>
+              <w:t>Balter</w:t>
+            </w:r>
+            <w:proofErr w:type="spellEnd"/>
+            <w:r>
+              <w:t xml:space="preserve"> Martin</w:t>
             </w:r>
           </w:p>
         </w:tc>
@@ -11195,8 +11170,13 @@
               <w:ind w:left="113" w:right="113"/>
               <w:cnfStyle w:val="100000000000" w:firstRow="1" w:lastRow="0" w:firstColumn="0" w:lastColumn="0" w:oddVBand="0" w:evenVBand="0" w:oddHBand="0" w:evenHBand="0" w:firstRowFirstColumn="0" w:firstRowLastColumn="0" w:lastRowFirstColumn="0" w:lastRowLastColumn="0"/>
             </w:pPr>
-            <w:r>
-              <w:t>Tscholl Manuel</w:t>
+            <w:proofErr w:type="spellStart"/>
+            <w:r>
+              <w:t>Tscholl</w:t>
+            </w:r>
+            <w:proofErr w:type="spellEnd"/>
+            <w:r>
+              <w:t xml:space="preserve"> Manuel</w:t>
             </w:r>
           </w:p>
         </w:tc>
@@ -11210,8 +11190,13 @@
               <w:ind w:left="113" w:right="113"/>
               <w:cnfStyle w:val="100000000000" w:firstRow="1" w:lastRow="0" w:firstColumn="0" w:lastColumn="0" w:oddVBand="0" w:evenVBand="0" w:oddHBand="0" w:evenHBand="0" w:firstRowFirstColumn="0" w:firstRowLastColumn="0" w:lastRowFirstColumn="0" w:lastRowLastColumn="0"/>
             </w:pPr>
-            <w:r>
-              <w:t>Juen Andreas</w:t>
+            <w:proofErr w:type="spellStart"/>
+            <w:r>
+              <w:t>Juen</w:t>
+            </w:r>
+            <w:proofErr w:type="spellEnd"/>
+            <w:r>
+              <w:t xml:space="preserve"> Andreas</w:t>
             </w:r>
           </w:p>
         </w:tc>
@@ -11418,7 +11403,7 @@
               <w:cnfStyle w:val="000000010000" w:firstRow="0" w:lastRow="0" w:firstColumn="0" w:lastColumn="0" w:oddVBand="0" w:evenVBand="0" w:oddHBand="0" w:evenHBand="1" w:firstRowFirstColumn="0" w:firstRowLastColumn="0" w:lastRowFirstColumn="0" w:lastRowLastColumn="0"/>
             </w:pPr>
             <w:r>
-              <w:t>D</w:t>
+              <w:t>I</w:t>
             </w:r>
           </w:p>
         </w:tc>
@@ -11462,7 +11447,7 @@
               <w:cnfStyle w:val="000000100000" w:firstRow="0" w:lastRow="0" w:firstColumn="0" w:lastColumn="0" w:oddVBand="0" w:evenVBand="0" w:oddHBand="1" w:evenHBand="0" w:firstRowFirstColumn="0" w:firstRowLastColumn="0" w:lastRowFirstColumn="0" w:lastRowLastColumn="0"/>
             </w:pPr>
             <w:r>
-              <w:t>D</w:t>
+              <w:t>M</w:t>
             </w:r>
           </w:p>
         </w:tc>
@@ -11490,7 +11475,7 @@
               <w:cnfStyle w:val="000000100000" w:firstRow="0" w:lastRow="0" w:firstColumn="0" w:lastColumn="0" w:oddVBand="0" w:evenVBand="0" w:oddHBand="1" w:evenHBand="0" w:firstRowFirstColumn="0" w:firstRowLastColumn="0" w:lastRowFirstColumn="0" w:lastRowLastColumn="0"/>
             </w:pPr>
             <w:r>
-              <w:t>D</w:t>
+              <w:t>M</w:t>
             </w:r>
           </w:p>
         </w:tc>
@@ -11661,7 +11646,7 @@
               <w:cnfStyle w:val="000000100000" w:firstRow="0" w:lastRow="0" w:firstColumn="0" w:lastColumn="0" w:oddVBand="0" w:evenVBand="0" w:oddHBand="1" w:evenHBand="0" w:firstRowFirstColumn="0" w:firstRowLastColumn="0" w:lastRowFirstColumn="0" w:lastRowLastColumn="0"/>
             </w:pPr>
             <w:r>
-              <w:t>D</w:t>
+              <w:t>M</w:t>
             </w:r>
           </w:p>
         </w:tc>
@@ -11675,7 +11660,7 @@
               <w:cnfStyle w:val="000000100000" w:firstRow="0" w:lastRow="0" w:firstColumn="0" w:lastColumn="0" w:oddVBand="0" w:evenVBand="0" w:oddHBand="1" w:evenHBand="0" w:firstRowFirstColumn="0" w:firstRowLastColumn="0" w:lastRowFirstColumn="0" w:lastRowLastColumn="0"/>
             </w:pPr>
             <w:r>
-              <w:t>D</w:t>
+              <w:t>M</w:t>
             </w:r>
           </w:p>
         </w:tc>
@@ -12400,19 +12385,6 @@
           </w:tcPr>
           <w:p>
             <w:pPr>
-              <w:cnfStyle w:val="000000100000" w:firstRow="0" w:lastRow="0" w:firstColumn="0" w:lastColumn="0" w:oddVBand="0" w:evenVBand="0" w:oddHBand="1" w:evenHBand="0" w:firstRowFirstColumn="0" w:firstRowLastColumn="0" w:lastRowFirstColumn="0" w:lastRowLastColumn="0"/>
-            </w:pPr>
-            <w:r>
-              <w:t>D</w:t>
-            </w:r>
-          </w:p>
-        </w:tc>
-        <w:tc>
-          <w:tcPr>
-            <w:tcW w:w="523" w:type="dxa"/>
-          </w:tcPr>
-          <w:p>
-            <w:pPr>
               <w:jc w:val="center"/>
               <w:cnfStyle w:val="000000100000" w:firstRow="0" w:lastRow="0" w:firstColumn="0" w:lastColumn="0" w:oddVBand="0" w:evenVBand="0" w:oddHBand="1" w:evenHBand="0" w:firstRowFirstColumn="0" w:firstRowLastColumn="0" w:lastRowFirstColumn="0" w:lastRowLastColumn="0"/>
             </w:pPr>
@@ -12431,7 +12403,21 @@
               <w:cnfStyle w:val="000000100000" w:firstRow="0" w:lastRow="0" w:firstColumn="0" w:lastColumn="0" w:oddVBand="0" w:evenVBand="0" w:oddHBand="1" w:evenHBand="0" w:firstRowFirstColumn="0" w:firstRowLastColumn="0" w:lastRowFirstColumn="0" w:lastRowLastColumn="0"/>
             </w:pPr>
             <w:r>
-              <w:t>D</w:t>
+              <w:t>M</w:t>
+            </w:r>
+          </w:p>
+        </w:tc>
+        <w:tc>
+          <w:tcPr>
+            <w:tcW w:w="523" w:type="dxa"/>
+          </w:tcPr>
+          <w:p>
+            <w:pPr>
+              <w:jc w:val="center"/>
+              <w:cnfStyle w:val="000000100000" w:firstRow="0" w:lastRow="0" w:firstColumn="0" w:lastColumn="0" w:oddVBand="0" w:evenVBand="0" w:oddHBand="1" w:evenHBand="0" w:firstRowFirstColumn="0" w:firstRowLastColumn="0" w:lastRowFirstColumn="0" w:lastRowLastColumn="0"/>
+            </w:pPr>
+            <w:r>
+              <w:t>M</w:t>
             </w:r>
           </w:p>
         </w:tc>
@@ -12499,9 +12485,6 @@
               <w:jc w:val="center"/>
               <w:cnfStyle w:val="000000010000" w:firstRow="0" w:lastRow="0" w:firstColumn="0" w:lastColumn="0" w:oddVBand="0" w:evenVBand="0" w:oddHBand="0" w:evenHBand="1" w:firstRowFirstColumn="0" w:firstRowLastColumn="0" w:lastRowFirstColumn="0" w:lastRowLastColumn="0"/>
             </w:pPr>
-            <w:r>
-              <w:t>D</w:t>
-            </w:r>
           </w:p>
         </w:tc>
         <w:tc>
@@ -12513,9 +12496,6 @@
               <w:jc w:val="center"/>
               <w:cnfStyle w:val="000000010000" w:firstRow="0" w:lastRow="0" w:firstColumn="0" w:lastColumn="0" w:oddVBand="0" w:evenVBand="0" w:oddHBand="0" w:evenHBand="1" w:firstRowFirstColumn="0" w:firstRowLastColumn="0" w:lastRowFirstColumn="0" w:lastRowLastColumn="0"/>
             </w:pPr>
-            <w:r>
-              <w:t>D</w:t>
-            </w:r>
           </w:p>
         </w:tc>
         <w:tc>
@@ -12527,9 +12507,6 @@
               <w:jc w:val="center"/>
               <w:cnfStyle w:val="000000010000" w:firstRow="0" w:lastRow="0" w:firstColumn="0" w:lastColumn="0" w:oddVBand="0" w:evenVBand="0" w:oddHBand="0" w:evenHBand="1" w:firstRowFirstColumn="0" w:firstRowLastColumn="0" w:lastRowFirstColumn="0" w:lastRowLastColumn="0"/>
             </w:pPr>
-            <w:r>
-              <w:t>D</w:t>
-            </w:r>
           </w:p>
         </w:tc>
         <w:tc>
@@ -12594,7 +12571,7 @@
               <w:cnfStyle w:val="000000100000" w:firstRow="0" w:lastRow="0" w:firstColumn="0" w:lastColumn="0" w:oddVBand="0" w:evenVBand="0" w:oddHBand="1" w:evenHBand="0" w:firstRowFirstColumn="0" w:firstRowLastColumn="0" w:lastRowFirstColumn="0" w:lastRowLastColumn="0"/>
             </w:pPr>
             <w:r>
-              <w:t>D</w:t>
+              <w:t>M</w:t>
             </w:r>
           </w:p>
         </w:tc>
@@ -12622,7 +12599,7 @@
               <w:cnfStyle w:val="000000100000" w:firstRow="0" w:lastRow="0" w:firstColumn="0" w:lastColumn="0" w:oddVBand="0" w:evenVBand="0" w:oddHBand="1" w:evenHBand="0" w:firstRowFirstColumn="0" w:firstRowLastColumn="0" w:lastRowFirstColumn="0" w:lastRowLastColumn="0"/>
             </w:pPr>
             <w:r>
-              <w:t>D</w:t>
+              <w:t>M</w:t>
             </w:r>
           </w:p>
         </w:tc>
@@ -12688,7 +12665,7 @@
               <w:cnfStyle w:val="000000010000" w:firstRow="0" w:lastRow="0" w:firstColumn="0" w:lastColumn="0" w:oddVBand="0" w:evenVBand="0" w:oddHBand="0" w:evenHBand="1" w:firstRowFirstColumn="0" w:firstRowLastColumn="0" w:lastRowFirstColumn="0" w:lastRowLastColumn="0"/>
             </w:pPr>
             <w:r>
-              <w:t>D</w:t>
+              <w:t>M</w:t>
             </w:r>
           </w:p>
         </w:tc>
@@ -12716,7 +12693,7 @@
               <w:cnfStyle w:val="000000010000" w:firstRow="0" w:lastRow="0" w:firstColumn="0" w:lastColumn="0" w:oddVBand="0" w:evenVBand="0" w:oddHBand="0" w:evenHBand="1" w:firstRowFirstColumn="0" w:firstRowLastColumn="0" w:lastRowFirstColumn="0" w:lastRowLastColumn="0"/>
             </w:pPr>
             <w:r>
-              <w:t>D</w:t>
+              <w:t>M</w:t>
             </w:r>
           </w:p>
         </w:tc>
@@ -12729,9 +12706,6 @@
               <w:jc w:val="center"/>
               <w:cnfStyle w:val="000000010000" w:firstRow="0" w:lastRow="0" w:firstColumn="0" w:lastColumn="0" w:oddVBand="0" w:evenVBand="0" w:oddHBand="0" w:evenHBand="1" w:firstRowFirstColumn="0" w:firstRowLastColumn="0" w:lastRowFirstColumn="0" w:lastRowLastColumn="0"/>
             </w:pPr>
-            <w:r>
-              <w:t>I</w:t>
-            </w:r>
           </w:p>
         </w:tc>
         <w:tc>
@@ -12784,9 +12758,6 @@
               <w:jc w:val="center"/>
               <w:cnfStyle w:val="000000100000" w:firstRow="0" w:lastRow="0" w:firstColumn="0" w:lastColumn="0" w:oddVBand="0" w:evenVBand="0" w:oddHBand="1" w:evenHBand="0" w:firstRowFirstColumn="0" w:firstRowLastColumn="0" w:lastRowFirstColumn="0" w:lastRowLastColumn="0"/>
             </w:pPr>
-            <w:r>
-              <w:t>D</w:t>
-            </w:r>
           </w:p>
         </w:tc>
         <w:tc>
@@ -12820,9 +12791,6 @@
               <w:jc w:val="center"/>
               <w:cnfStyle w:val="000000100000" w:firstRow="0" w:lastRow="0" w:firstColumn="0" w:lastColumn="0" w:oddVBand="0" w:evenVBand="0" w:oddHBand="1" w:evenHBand="0" w:firstRowFirstColumn="0" w:firstRowLastColumn="0" w:lastRowFirstColumn="0" w:lastRowLastColumn="0"/>
             </w:pPr>
-            <w:r>
-              <w:t>I</w:t>
-            </w:r>
           </w:p>
         </w:tc>
         <w:tc>
@@ -13058,7 +13026,7 @@
               <w:cnfStyle w:val="000000010000" w:firstRow="0" w:lastRow="0" w:firstColumn="0" w:lastColumn="0" w:oddVBand="0" w:evenVBand="0" w:oddHBand="0" w:evenHBand="1" w:firstRowFirstColumn="0" w:firstRowLastColumn="0" w:lastRowFirstColumn="0" w:lastRowLastColumn="0"/>
             </w:pPr>
             <w:r>
-              <w:t>D</w:t>
+              <w:t>M</w:t>
             </w:r>
           </w:p>
         </w:tc>
@@ -13072,7 +13040,7 @@
               <w:cnfStyle w:val="000000010000" w:firstRow="0" w:lastRow="0" w:firstColumn="0" w:lastColumn="0" w:oddVBand="0" w:evenVBand="0" w:oddHBand="0" w:evenHBand="1" w:firstRowFirstColumn="0" w:firstRowLastColumn="0" w:lastRowFirstColumn="0" w:lastRowLastColumn="0"/>
             </w:pPr>
             <w:r>
-              <w:t>D</w:t>
+              <w:t>M</w:t>
             </w:r>
           </w:p>
         </w:tc>
@@ -13251,7 +13219,7 @@
               <w:cnfStyle w:val="000000100000" w:firstRow="0" w:lastRow="0" w:firstColumn="0" w:lastColumn="0" w:oddVBand="0" w:evenVBand="0" w:oddHBand="1" w:evenHBand="0" w:firstRowFirstColumn="0" w:firstRowLastColumn="0" w:lastRowFirstColumn="0" w:lastRowLastColumn="0"/>
             </w:pPr>
             <w:r>
-              <w:t>Schreiben von Unit-Tests</w:t>
+              <w:t>Schreiben von Tests</w:t>
             </w:r>
           </w:p>
         </w:tc>
@@ -13264,9 +13232,6 @@
               <w:jc w:val="center"/>
               <w:cnfStyle w:val="000000100000" w:firstRow="0" w:lastRow="0" w:firstColumn="0" w:lastColumn="0" w:oddVBand="0" w:evenVBand="0" w:oddHBand="1" w:evenHBand="0" w:firstRowFirstColumn="0" w:firstRowLastColumn="0" w:lastRowFirstColumn="0" w:lastRowLastColumn="0"/>
             </w:pPr>
-            <w:r>
-              <w:t>D</w:t>
-            </w:r>
           </w:p>
         </w:tc>
         <w:tc>
@@ -13278,9 +13243,6 @@
               <w:jc w:val="center"/>
               <w:cnfStyle w:val="000000100000" w:firstRow="0" w:lastRow="0" w:firstColumn="0" w:lastColumn="0" w:oddVBand="0" w:evenVBand="0" w:oddHBand="1" w:evenHBand="0" w:firstRowFirstColumn="0" w:firstRowLastColumn="0" w:lastRowFirstColumn="0" w:lastRowLastColumn="0"/>
             </w:pPr>
-            <w:r>
-              <w:t>D</w:t>
-            </w:r>
           </w:p>
         </w:tc>
         <w:tc>
@@ -13292,9 +13254,6 @@
               <w:jc w:val="center"/>
               <w:cnfStyle w:val="000000100000" w:firstRow="0" w:lastRow="0" w:firstColumn="0" w:lastColumn="0" w:oddVBand="0" w:evenVBand="0" w:oddHBand="1" w:evenHBand="0" w:firstRowFirstColumn="0" w:firstRowLastColumn="0" w:lastRowFirstColumn="0" w:lastRowLastColumn="0"/>
             </w:pPr>
-            <w:r>
-              <w:t>D</w:t>
-            </w:r>
           </w:p>
         </w:tc>
         <w:tc>
@@ -13359,7 +13318,7 @@
               <w:cnfStyle w:val="000000010000" w:firstRow="0" w:lastRow="0" w:firstColumn="0" w:lastColumn="0" w:oddVBand="0" w:evenVBand="0" w:oddHBand="0" w:evenHBand="1" w:firstRowFirstColumn="0" w:firstRowLastColumn="0" w:lastRowFirstColumn="0" w:lastRowLastColumn="0"/>
             </w:pPr>
             <w:r>
-              <w:t>D</w:t>
+              <w:t>M</w:t>
             </w:r>
           </w:p>
         </w:tc>
@@ -13373,7 +13332,7 @@
               <w:cnfStyle w:val="000000010000" w:firstRow="0" w:lastRow="0" w:firstColumn="0" w:lastColumn="0" w:oddVBand="0" w:evenVBand="0" w:oddHBand="0" w:evenHBand="1" w:firstRowFirstColumn="0" w:firstRowLastColumn="0" w:lastRowFirstColumn="0" w:lastRowLastColumn="0"/>
             </w:pPr>
             <w:r>
-              <w:t>D</w:t>
+              <w:t>M</w:t>
             </w:r>
           </w:p>
         </w:tc>
@@ -13453,7 +13412,7 @@
               <w:cnfStyle w:val="000000100000" w:firstRow="0" w:lastRow="0" w:firstColumn="0" w:lastColumn="0" w:oddVBand="0" w:evenVBand="0" w:oddHBand="1" w:evenHBand="0" w:firstRowFirstColumn="0" w:firstRowLastColumn="0" w:lastRowFirstColumn="0" w:lastRowLastColumn="0"/>
             </w:pPr>
             <w:r>
-              <w:t>D</w:t>
+              <w:t>M</w:t>
             </w:r>
           </w:p>
         </w:tc>
@@ -13481,7 +13440,7 @@
               <w:cnfStyle w:val="000000100000" w:firstRow="0" w:lastRow="0" w:firstColumn="0" w:lastColumn="0" w:oddVBand="0" w:evenVBand="0" w:oddHBand="1" w:evenHBand="0" w:firstRowFirstColumn="0" w:firstRowLastColumn="0" w:lastRowFirstColumn="0" w:lastRowLastColumn="0"/>
             </w:pPr>
             <w:r>
-              <w:t>D</w:t>
+              <w:t>M</w:t>
             </w:r>
           </w:p>
         </w:tc>
@@ -13547,7 +13506,7 @@
               <w:cnfStyle w:val="000000010000" w:firstRow="0" w:lastRow="0" w:firstColumn="0" w:lastColumn="0" w:oddVBand="0" w:evenVBand="0" w:oddHBand="0" w:evenHBand="1" w:firstRowFirstColumn="0" w:firstRowLastColumn="0" w:lastRowFirstColumn="0" w:lastRowLastColumn="0"/>
             </w:pPr>
             <w:r>
-              <w:t>D</w:t>
+              <w:t>M</w:t>
             </w:r>
           </w:p>
         </w:tc>
@@ -13561,7 +13520,7 @@
               <w:cnfStyle w:val="000000010000" w:firstRow="0" w:lastRow="0" w:firstColumn="0" w:lastColumn="0" w:oddVBand="0" w:evenVBand="0" w:oddHBand="0" w:evenHBand="1" w:firstRowFirstColumn="0" w:firstRowLastColumn="0" w:lastRowFirstColumn="0" w:lastRowLastColumn="0"/>
             </w:pPr>
             <w:r>
-              <w:t>D</w:t>
+              <w:t>M</w:t>
             </w:r>
           </w:p>
         </w:tc>
@@ -13655,7 +13614,7 @@
               <w:cnfStyle w:val="000000100000" w:firstRow="0" w:lastRow="0" w:firstColumn="0" w:lastColumn="0" w:oddVBand="0" w:evenVBand="0" w:oddHBand="1" w:evenHBand="0" w:firstRowFirstColumn="0" w:firstRowLastColumn="0" w:lastRowFirstColumn="0" w:lastRowLastColumn="0"/>
             </w:pPr>
             <w:r>
-              <w:t>D</w:t>
+              <w:t>M</w:t>
             </w:r>
           </w:p>
         </w:tc>
@@ -13669,7 +13628,7 @@
               <w:cnfStyle w:val="000000100000" w:firstRow="0" w:lastRow="0" w:firstColumn="0" w:lastColumn="0" w:oddVBand="0" w:evenVBand="0" w:oddHBand="1" w:evenHBand="0" w:firstRowFirstColumn="0" w:firstRowLastColumn="0" w:lastRowFirstColumn="0" w:lastRowLastColumn="0"/>
             </w:pPr>
             <w:r>
-              <w:t>D</w:t>
+              <w:t>M</w:t>
             </w:r>
           </w:p>
         </w:tc>
@@ -13829,6 +13788,9 @@
               <w:jc w:val="center"/>
               <w:cnfStyle w:val="000000100000" w:firstRow="0" w:lastRow="0" w:firstColumn="0" w:lastColumn="0" w:oddVBand="0" w:evenVBand="0" w:oddHBand="1" w:evenHBand="0" w:firstRowFirstColumn="0" w:firstRowLastColumn="0" w:lastRowFirstColumn="0" w:lastRowLastColumn="0"/>
             </w:pPr>
+            <w:r>
+              <w:t>M</w:t>
+            </w:r>
           </w:p>
         </w:tc>
         <w:tc>
@@ -13840,6 +13802,9 @@
               <w:jc w:val="center"/>
               <w:cnfStyle w:val="000000100000" w:firstRow="0" w:lastRow="0" w:firstColumn="0" w:lastColumn="0" w:oddVBand="0" w:evenVBand="0" w:oddHBand="1" w:evenHBand="0" w:firstRowFirstColumn="0" w:firstRowLastColumn="0" w:lastRowFirstColumn="0" w:lastRowLastColumn="0"/>
             </w:pPr>
+            <w:r>
+              <w:t>D</w:t>
+            </w:r>
           </w:p>
         </w:tc>
         <w:tc>
@@ -13851,6 +13816,9 @@
               <w:jc w:val="center"/>
               <w:cnfStyle w:val="000000100000" w:firstRow="0" w:lastRow="0" w:firstColumn="0" w:lastColumn="0" w:oddVBand="0" w:evenVBand="0" w:oddHBand="1" w:evenHBand="0" w:firstRowFirstColumn="0" w:firstRowLastColumn="0" w:lastRowFirstColumn="0" w:lastRowLastColumn="0"/>
             </w:pPr>
+            <w:r>
+              <w:t>M</w:t>
+            </w:r>
           </w:p>
         </w:tc>
         <w:tc>
@@ -13914,6 +13882,9 @@
               <w:jc w:val="center"/>
               <w:cnfStyle w:val="000000010000" w:firstRow="0" w:lastRow="0" w:firstColumn="0" w:lastColumn="0" w:oddVBand="0" w:evenVBand="0" w:oddHBand="0" w:evenHBand="1" w:firstRowFirstColumn="0" w:firstRowLastColumn="0" w:lastRowFirstColumn="0" w:lastRowLastColumn="0"/>
             </w:pPr>
+            <w:r>
+              <w:t>M</w:t>
+            </w:r>
           </w:p>
         </w:tc>
         <w:tc>
@@ -13925,6 +13896,9 @@
               <w:jc w:val="center"/>
               <w:cnfStyle w:val="000000010000" w:firstRow="0" w:lastRow="0" w:firstColumn="0" w:lastColumn="0" w:oddVBand="0" w:evenVBand="0" w:oddHBand="0" w:evenHBand="1" w:firstRowFirstColumn="0" w:firstRowLastColumn="0" w:lastRowFirstColumn="0" w:lastRowLastColumn="0"/>
             </w:pPr>
+            <w:r>
+              <w:t>D</w:t>
+            </w:r>
           </w:p>
         </w:tc>
         <w:tc>
@@ -13936,6 +13910,9 @@
               <w:jc w:val="center"/>
               <w:cnfStyle w:val="000000010000" w:firstRow="0" w:lastRow="0" w:firstColumn="0" w:lastColumn="0" w:oddVBand="0" w:evenVBand="0" w:oddHBand="0" w:evenHBand="1" w:firstRowFirstColumn="0" w:firstRowLastColumn="0" w:lastRowFirstColumn="0" w:lastRowLastColumn="0"/>
             </w:pPr>
+            <w:r>
+              <w:t>M</w:t>
+            </w:r>
           </w:p>
         </w:tc>
         <w:tc>
@@ -14102,7 +14079,7 @@
       <w:pPr>
         <w:pStyle w:val="berschrift2"/>
       </w:pPr>
-      <w:bookmarkStart w:id="18" w:name="_Toc283632932"/>
+      <w:bookmarkStart w:id="18" w:name="_Toc284944091"/>
       <w:r>
         <w:t>Projektmeilensteinplan</w:t>
       </w:r>
@@ -14700,7 +14677,7 @@
       <w:pPr>
         <w:pStyle w:val="berschrift2"/>
       </w:pPr>
-      <w:bookmarkStart w:id="19" w:name="_Toc283632933"/>
+      <w:bookmarkStart w:id="19" w:name="_Toc284944092"/>
       <w:r>
         <w:t>Projektbalkenplan</w:t>
       </w:r>
@@ -14710,7 +14687,7 @@
       <w:r>
         <w:rPr>
           <w:noProof/>
-          <w:lang w:val="de-AT" w:eastAsia="de-AT"/>
+          <w:lang w:val="de-AT" w:eastAsia="de-AT" w:bidi="kn-IN"/>
         </w:rPr>
         <mc:AlternateContent>
           <mc:Choice Requires="wps">
@@ -14826,7 +14803,7 @@
       <w:r>
         <w:rPr>
           <w:noProof/>
-          <w:lang w:val="de-AT" w:eastAsia="de-AT"/>
+          <w:lang w:val="de-AT" w:eastAsia="de-AT" w:bidi="kn-IN"/>
         </w:rPr>
         <w:drawing>
           <wp:inline distT="0" distB="0" distL="0" distR="0" wp14:anchorId="2CF4EBB3" wp14:editId="531CF2BD">
@@ -14872,7 +14849,7 @@
       <w:r>
         <w:rPr>
           <w:noProof/>
-          <w:lang w:val="de-AT" w:eastAsia="de-AT"/>
+          <w:lang w:val="de-AT" w:eastAsia="de-AT" w:bidi="kn-IN"/>
         </w:rPr>
         <mc:AlternateContent>
           <mc:Choice Requires="wps">
@@ -14999,7 +14976,7 @@
       <w:r>
         <w:rPr>
           <w:noProof/>
-          <w:lang w:val="de-AT" w:eastAsia="de-AT"/>
+          <w:lang w:val="de-AT" w:eastAsia="de-AT" w:bidi="kn-IN"/>
         </w:rPr>
         <w:drawing>
           <wp:inline distT="0" distB="0" distL="0" distR="0" wp14:anchorId="0F3E0C5A" wp14:editId="5A6C9E3A">
@@ -15053,7 +15030,7 @@
       <w:pPr>
         <w:pStyle w:val="berschrift1"/>
       </w:pPr>
-      <w:bookmarkStart w:id="20" w:name="_Toc283632934"/>
+      <w:bookmarkStart w:id="20" w:name="_Toc284944093"/>
       <w:r>
         <w:lastRenderedPageBreak/>
         <w:t>Phasenkonzept</w:t>
@@ -15064,7 +15041,7 @@
       <w:pPr>
         <w:pStyle w:val="berschrift2"/>
       </w:pPr>
-      <w:bookmarkStart w:id="21" w:name="_Toc283632935"/>
+      <w:bookmarkStart w:id="21" w:name="_Toc284944094"/>
       <w:r>
         <w:t>Projektmanagement</w:t>
       </w:r>
@@ -15085,12 +15062,15 @@
       <w:r>
         <w:t xml:space="preserve"> beschreibt und eine strukturierte Vorgehensweise vereinfacht</w:t>
       </w:r>
+      <w:r>
+        <w:t>.</w:t>
+      </w:r>
     </w:p>
     <w:p>
       <w:pPr>
         <w:pStyle w:val="berschrift2"/>
       </w:pPr>
-      <w:bookmarkStart w:id="22" w:name="_Toc283632936"/>
+      <w:bookmarkStart w:id="22" w:name="_Toc284944095"/>
       <w:r>
         <w:t>Planung und Design</w:t>
       </w:r>
@@ -15123,7 +15103,7 @@
       <w:pPr>
         <w:pStyle w:val="berschrift2"/>
       </w:pPr>
-      <w:bookmarkStart w:id="23" w:name="_Toc283632937"/>
+      <w:bookmarkStart w:id="23" w:name="_Toc284944096"/>
       <w:r>
         <w:t>Umsetzung</w:t>
       </w:r>
@@ -15138,7 +15118,7 @@
       <w:pPr>
         <w:pStyle w:val="berschrift2"/>
       </w:pPr>
-      <w:bookmarkStart w:id="24" w:name="_Toc283632938"/>
+      <w:bookmarkStart w:id="24" w:name="_Toc284944097"/>
       <w:r>
         <w:t>Test</w:t>
       </w:r>
@@ -15146,34 +15126,40 @@
     </w:p>
     <w:p>
       <w:r>
-        <w:t>In der Testphase soll verstärk</w:t>
+        <w:t xml:space="preserve">In der Testphase </w:t>
       </w:r>
       <w:r>
-        <w:t xml:space="preserve">t darauf geachtet werden das nur die wichtigsten Teile des Programmes mit </w:t>
+        <w:t>wer</w:t>
       </w:r>
-      <w:proofErr w:type="spellStart"/>
       <w:r>
-        <w:t>JUnit</w:t>
+        <w:t xml:space="preserve">den die Module </w:t>
       </w:r>
-      <w:proofErr w:type="spellEnd"/>
       <w:r>
-        <w:t xml:space="preserve"> Test geprüft werden. Es werden auch die Module nach ihrer </w:t>
+        <w:t xml:space="preserve">auf </w:t>
       </w:r>
-      <w:proofErr w:type="spellStart"/>
       <w:r>
-        <w:t>stabilität</w:t>
+        <w:t>ihrer S</w:t>
       </w:r>
-      <w:proofErr w:type="spellEnd"/>
       <w:r>
-        <w:t xml:space="preserve"> </w:t>
+        <w:t>tabilität geteste</w:t>
       </w:r>
-      <w:proofErr w:type="spellStart"/>
       <w:r>
-        <w:t>getested</w:t>
+        <w:t>t</w:t>
       </w:r>
-      <w:proofErr w:type="spellEnd"/>
       <w:r>
-        <w:t xml:space="preserve"> werden und Fehler im Programm ausgebessert werden. Unter anderem kann das Programm einem </w:t>
+        <w:t xml:space="preserve"> und </w:t>
+      </w:r>
+      <w:r>
+        <w:t xml:space="preserve">die </w:t>
+      </w:r>
+      <w:r>
+        <w:t>Fehler im Programm werden</w:t>
+      </w:r>
+      <w:r>
+        <w:t xml:space="preserve"> ausgebessert</w:t>
+      </w:r>
+      <w:r>
+        <w:t xml:space="preserve">. Unter anderem kann das Programm einem </w:t>
       </w:r>
       <w:proofErr w:type="spellStart"/>
       <w:r>
@@ -15188,7 +15174,7 @@
       <w:pPr>
         <w:pStyle w:val="berschrift2"/>
       </w:pPr>
-      <w:bookmarkStart w:id="25" w:name="_Toc283632939"/>
+      <w:bookmarkStart w:id="25" w:name="_Toc284944098"/>
       <w:r>
         <w:t>Einführung / Verbreitung</w:t>
       </w:r>
@@ -15229,7 +15215,7 @@
       <w:pPr>
         <w:pStyle w:val="berschrift1"/>
       </w:pPr>
-      <w:bookmarkStart w:id="26" w:name="_Toc283632940"/>
+      <w:bookmarkStart w:id="26" w:name="_Toc284944099"/>
       <w:r>
         <w:lastRenderedPageBreak/>
         <w:t>Hilfsmittel</w:t>
@@ -15240,7 +15226,7 @@
       <w:pPr>
         <w:pStyle w:val="berschrift2"/>
       </w:pPr>
-      <w:bookmarkStart w:id="27" w:name="_Toc283632941"/>
+      <w:bookmarkStart w:id="27" w:name="_Toc284944100"/>
       <w:r>
         <w:t>Java</w:t>
       </w:r>
@@ -15365,7 +15351,7 @@
                 <w:noProof/>
                 <w:sz w:val="22"/>
                 <w:szCs w:val="24"/>
-                <w:lang w:val="de-AT" w:eastAsia="de-AT"/>
+                <w:lang w:val="de-AT" w:eastAsia="de-AT" w:bidi="kn-IN"/>
               </w:rPr>
               <w:drawing>
                 <wp:inline distT="0" distB="0" distL="0" distR="0" wp14:anchorId="3C50798A" wp14:editId="765365D1">
@@ -15424,7 +15410,7 @@
           <w:lang w:val="en-GB"/>
         </w:rPr>
       </w:pPr>
-      <w:bookmarkStart w:id="28" w:name="_Toc283632942"/>
+      <w:bookmarkStart w:id="28" w:name="_Toc284944101"/>
       <w:r>
         <w:rPr>
           <w:lang w:val="en-GB"/>
@@ -15489,48 +15475,6 @@
               <w:t xml:space="preserve"> verwendet. </w:t>
             </w:r>
           </w:p>
-          <w:p>
-            <w:pPr>
-              <w:spacing w:after="0"/>
-              <w:rPr>
-                <w:szCs w:val="24"/>
-              </w:rPr>
-            </w:pPr>
-            <w:r>
-              <w:rPr>
-                <w:szCs w:val="24"/>
-              </w:rPr>
-              <w:t xml:space="preserve">Es beinhaltet das </w:t>
-            </w:r>
-            <w:proofErr w:type="spellStart"/>
-            <w:r>
-              <w:rPr>
-                <w:szCs w:val="24"/>
-              </w:rPr>
-              <w:t>Testing</w:t>
-            </w:r>
-            <w:proofErr w:type="spellEnd"/>
-            <w:r>
-              <w:rPr>
-                <w:szCs w:val="24"/>
-              </w:rPr>
-              <w:t xml:space="preserve">-Framework </w:t>
-            </w:r>
-            <w:proofErr w:type="spellStart"/>
-            <w:r>
-              <w:rPr>
-                <w:szCs w:val="24"/>
-              </w:rPr>
-              <w:t>JUnit</w:t>
-            </w:r>
-            <w:proofErr w:type="spellEnd"/>
-            <w:r>
-              <w:rPr>
-                <w:szCs w:val="24"/>
-              </w:rPr>
-              <w:t xml:space="preserve"> und noch weitere wichtige Features für die Programmierung</w:t>
-            </w:r>
-          </w:p>
         </w:tc>
         <w:tc>
           <w:tcPr>
@@ -15550,10 +15494,10 @@
                 <w:noProof/>
                 <w:sz w:val="22"/>
                 <w:szCs w:val="24"/>
-                <w:lang w:val="de-AT" w:eastAsia="de-AT"/>
+                <w:lang w:val="de-AT" w:eastAsia="de-AT" w:bidi="kn-IN"/>
               </w:rPr>
               <w:drawing>
-                <wp:inline distT="0" distB="0" distL="0" distR="0" wp14:anchorId="5B02791F" wp14:editId="08ED9094">
+                <wp:inline distT="0" distB="0" distL="0" distR="0" wp14:anchorId="4D823A3F" wp14:editId="1801711C">
                   <wp:extent cx="1626870" cy="1068705"/>
                   <wp:effectExtent l="19050" t="0" r="0" b="0"/>
                   <wp:docPr id="63" name="Grafik 5" descr="080806_eclipse.png"/>
@@ -15629,7 +15573,7 @@
           <w:lang w:val="en-GB"/>
         </w:rPr>
       </w:pPr>
-      <w:bookmarkStart w:id="29" w:name="_Toc283632943"/>
+      <w:bookmarkStart w:id="29" w:name="_Toc284944102"/>
       <w:r>
         <w:rPr>
           <w:lang w:val="en-GB"/>
@@ -15699,7 +15643,7 @@
                 <w:noProof/>
                 <w:sz w:val="22"/>
                 <w:szCs w:val="24"/>
-                <w:lang w:val="de-AT" w:eastAsia="de-AT"/>
+                <w:lang w:val="de-AT" w:eastAsia="de-AT" w:bidi="kn-IN"/>
               </w:rPr>
               <w:drawing>
                 <wp:inline distT="0" distB="0" distL="0" distR="0" wp14:anchorId="31370D16" wp14:editId="27FDDCBC">
@@ -15758,7 +15702,7 @@
           <w:lang w:val="en-GB"/>
         </w:rPr>
       </w:pPr>
-      <w:bookmarkStart w:id="30" w:name="_Toc283632944"/>
+      <w:bookmarkStart w:id="30" w:name="_Toc284944103"/>
       <w:r>
         <w:rPr>
           <w:lang w:val="en-GB"/>
@@ -15819,7 +15763,7 @@
             <w:r>
               <w:rPr>
                 <w:noProof/>
-                <w:lang w:val="de-AT" w:eastAsia="de-AT"/>
+                <w:lang w:val="de-AT" w:eastAsia="de-AT" w:bidi="kn-IN"/>
               </w:rPr>
               <w:drawing>
                 <wp:inline distT="0" distB="0" distL="0" distR="0">
@@ -15881,7 +15825,7 @@
           <w:lang w:val="en-GB"/>
         </w:rPr>
       </w:pPr>
-      <w:bookmarkStart w:id="31" w:name="_Toc283632945"/>
+      <w:bookmarkStart w:id="31" w:name="_Toc284944104"/>
       <w:r>
         <w:rPr>
           <w:lang w:val="en-GB"/>
@@ -15988,14 +15932,12 @@
               </w:rPr>
               <w:t xml:space="preserve"> wurde für die Erstellung von Statistiken sowie für die Stundenerfassung verwendet.</w:t>
             </w:r>
-          </w:p>
-          <w:p>
-            <w:pPr>
-              <w:spacing w:after="0"/>
+            <w:r>
               <w:rPr>
                 <w:szCs w:val="24"/>
               </w:rPr>
-            </w:pPr>
+              <w:br/>
+            </w:r>
             <w:r>
               <w:rPr>
                 <w:szCs w:val="24"/>
@@ -16034,7 +15976,7 @@
                 <w:noProof/>
                 <w:sz w:val="22"/>
                 <w:szCs w:val="24"/>
-                <w:lang w:val="de-AT" w:eastAsia="de-AT"/>
+                <w:lang w:val="de-AT" w:eastAsia="de-AT" w:bidi="kn-IN"/>
               </w:rPr>
               <w:drawing>
                 <wp:inline distT="0" distB="0" distL="0" distR="0" wp14:anchorId="46697EC6" wp14:editId="58315715">
@@ -16090,7 +16032,7 @@
       <w:pPr>
         <w:pStyle w:val="berschrift2"/>
       </w:pPr>
-      <w:bookmarkStart w:id="32" w:name="_Toc283632946"/>
+      <w:bookmarkStart w:id="32" w:name="_Toc284944105"/>
       <w:r>
         <w:t>Google Code</w:t>
       </w:r>
@@ -16162,10 +16104,10 @@
             <w:r>
               <w:rPr>
                 <w:noProof/>
-                <w:lang w:val="de-AT" w:eastAsia="de-AT"/>
+                <w:lang w:val="de-AT" w:eastAsia="de-AT" w:bidi="kn-IN"/>
               </w:rPr>
               <w:drawing>
-                <wp:inline distT="0" distB="0" distL="0" distR="0" wp14:anchorId="038BDDBD" wp14:editId="27C654C2">
+                <wp:inline distT="0" distB="0" distL="0" distR="0" wp14:anchorId="416CFD24" wp14:editId="0D38132A">
                   <wp:extent cx="1892595" cy="680152"/>
                   <wp:effectExtent l="0" t="0" r="0" b="5715"/>
                   <wp:docPr id="11" name="Grafik 11"/>
@@ -16204,39 +16146,7 @@
         </w:tc>
       </w:tr>
     </w:tbl>
-    <w:p>
-      <w:pPr>
-        <w:pStyle w:val="berschrift1"/>
-      </w:pPr>
-      <w:bookmarkStart w:id="33" w:name="_Toc283632947"/>
-      <w:r>
-        <w:lastRenderedPageBreak/>
-        <w:t>Dokumentation der Testläufe</w:t>
-      </w:r>
-      <w:bookmarkEnd w:id="33"/>
-    </w:p>
     <w:p/>
-    <w:p>
-      <w:pPr>
-        <w:pStyle w:val="berschrift1"/>
-      </w:pPr>
-      <w:bookmarkStart w:id="34" w:name="_Toc283632948"/>
-      <w:r>
-        <w:t>Glossar</w:t>
-      </w:r>
-      <w:bookmarkEnd w:id="34"/>
-    </w:p>
-    <w:p/>
-    <w:p>
-      <w:pPr>
-        <w:pStyle w:val="berschrift1"/>
-      </w:pPr>
-      <w:bookmarkStart w:id="35" w:name="_Toc283632949"/>
-      <w:r>
-        <w:t>Literatur-und Quellenverzeichnis</w:t>
-      </w:r>
-      <w:bookmarkEnd w:id="35"/>
-    </w:p>
     <w:sectPr>
       <w:pgSz w:w="12240" w:h="15840"/>
       <w:pgMar w:top="1134" w:right="851" w:bottom="1134" w:left="1985" w:header="720" w:footer="720" w:gutter="0"/>
@@ -16292,12 +16202,21 @@
         <w:dataBinding w:prefixMappings="xmlns:ns0='http://purl.org/dc/elements/1.1/' xmlns:ns1='http://schemas.openxmlformats.org/package/2006/metadata/core-properties' " w:xpath="/ns1:coreProperties[1]/ns0:creator[1]" w:storeItemID="{6C3C8BC8-F283-45AE-878A-BAB7291924A1}"/>
         <w:text/>
       </w:sdtPr>
+      <w:sdtEndPr/>
       <w:sdtContent>
+        <w:proofErr w:type="spellStart"/>
         <w:r>
           <w:rPr>
             <w:color w:val="7F7F7F" w:themeColor="background1" w:themeShade="7F"/>
           </w:rPr>
-          <w:t xml:space="preserve">Balter Martin, </w:t>
+          <w:t>Balter</w:t>
+        </w:r>
+        <w:proofErr w:type="spellEnd"/>
+        <w:r>
+          <w:rPr>
+            <w:color w:val="7F7F7F" w:themeColor="background1" w:themeShade="7F"/>
+          </w:rPr>
+          <w:t xml:space="preserve"> Martin, </w:t>
         </w:r>
         <w:proofErr w:type="spellStart"/>
         <w:r>
@@ -16365,7 +16284,7 @@
         <w:noProof/>
         <w:color w:val="7F7F7F" w:themeColor="background1" w:themeShade="7F"/>
       </w:rPr>
-      <w:t>27</w:t>
+      <w:t>5</w:t>
     </w:r>
     <w:r>
       <w:rPr>
@@ -16379,15 +16298,29 @@
       </w:rPr>
       <w:t xml:space="preserve"> / </w:t>
     </w:r>
-    <w:fldSimple w:instr=" NUMPAGES   \* MERGEFORMAT ">
-      <w:r>
-        <w:rPr>
-          <w:noProof/>
-          <w:color w:val="7F7F7F" w:themeColor="background1" w:themeShade="7F"/>
-        </w:rPr>
-        <w:t>29</w:t>
-      </w:r>
-    </w:fldSimple>
+    <w:r>
+      <w:fldChar w:fldCharType="begin"/>
+    </w:r>
+    <w:r>
+      <w:instrText xml:space="preserve"> NUMPAGES   \* MERGEFORMAT </w:instrText>
+    </w:r>
+    <w:r>
+      <w:fldChar w:fldCharType="separate"/>
+    </w:r>
+    <w:r>
+      <w:rPr>
+        <w:noProof/>
+        <w:color w:val="7F7F7F" w:themeColor="background1" w:themeShade="7F"/>
+      </w:rPr>
+      <w:t>28</w:t>
+    </w:r>
+    <w:r>
+      <w:rPr>
+        <w:noProof/>
+        <w:color w:val="7F7F7F" w:themeColor="background1" w:themeShade="7F"/>
+      </w:rPr>
+      <w:fldChar w:fldCharType="end"/>
+    </w:r>
   </w:p>
 </w:ftr>
 </file>
@@ -16435,6 +16368,7 @@
         <w:dataBinding w:prefixMappings="xmlns:ns0='http://schemas.openxmlformats.org/package/2006/metadata/core-properties' xmlns:ns1='http://purl.org/dc/elements/1.1/'" w:xpath="/ns0:coreProperties[1]/ns1:title[1]" w:storeItemID="{6C3C8BC8-F283-45AE-878A-BAB7291924A1}"/>
         <w:text/>
       </w:sdtPr>
+      <w:sdtEndPr/>
       <w:sdtContent>
         <w:proofErr w:type="spellStart"/>
         <w:r>
@@ -16456,6 +16390,7 @@
         <w:dataBinding w:prefixMappings="xmlns:ns0='http://schemas.openxmlformats.org/package/2006/metadata/core-properties' xmlns:ns1='http://purl.org/dc/elements/1.1/'" w:xpath="/ns0:coreProperties[1]/ns1:subject[1]" w:storeItemID="{6C3C8BC8-F283-45AE-878A-BAB7291924A1}"/>
         <w:text/>
       </w:sdtPr>
+      <w:sdtEndPr/>
       <w:sdtContent>
         <w:r>
           <w:t>Projekthandbuch</w:t>
@@ -22787,7 +22722,7 @@
         <a:p>
           <a:r>
             <a:rPr lang="de-DE" b="1"/>
-            <a:t>1.4.1 Schreiben von Unit-Tests</a:t>
+            <a:t>1.4.1 Schreiben von Tests</a:t>
           </a:r>
         </a:p>
       </dgm:t>
@@ -24970,412 +24905,412 @@
     </dgm:pt>
   </dgm:ptLst>
   <dgm:cxnLst>
-    <dgm:cxn modelId="{D015F45D-4144-4EC4-987D-610B7819F9E5}" type="presOf" srcId="{D4E64E12-D539-4876-8971-9B698B1C7272}" destId="{0808004F-C803-4860-A7F2-5A601069DB26}" srcOrd="1" destOrd="0" presId="urn:microsoft.com/office/officeart/2005/8/layout/orgChart1"/>
-    <dgm:cxn modelId="{352BA50C-DEFD-4630-A022-44673D8CB358}" type="presOf" srcId="{FF11EE94-2D42-4BD3-9D33-D93DE048CBE5}" destId="{4C677B4E-B1A7-4E18-A7B1-3005A642E8B4}" srcOrd="1" destOrd="0" presId="urn:microsoft.com/office/officeart/2005/8/layout/orgChart1"/>
-    <dgm:cxn modelId="{E2DB9C19-BD70-45CF-AE86-D78FEA401E4F}" type="presOf" srcId="{4A2812DC-148A-4B52-8580-95472D6E0A1E}" destId="{7754A00E-562C-43D2-924D-3E9E46EC0F09}" srcOrd="0" destOrd="0" presId="urn:microsoft.com/office/officeart/2005/8/layout/orgChart1"/>
-    <dgm:cxn modelId="{932417D1-4FDD-4DDD-A1B1-090A253C5427}" type="presOf" srcId="{6DB7CCE5-42B3-417D-AB1B-F73C73709597}" destId="{CBB7CAD2-6818-4B4B-8FC5-A24B13396B76}" srcOrd="0" destOrd="0" presId="urn:microsoft.com/office/officeart/2005/8/layout/orgChart1"/>
-    <dgm:cxn modelId="{EAEF7FD4-01B9-482B-95E5-6E6F3B2712B9}" type="presOf" srcId="{54ACE61A-8603-4902-96F7-A7AEB9168A05}" destId="{C1DFC375-9CDD-48FB-9522-D50D9C27FBD7}" srcOrd="0" destOrd="0" presId="urn:microsoft.com/office/officeart/2005/8/layout/orgChart1"/>
-    <dgm:cxn modelId="{5797748A-A261-434F-BC73-758606C34C57}" type="presOf" srcId="{9D49EC9D-09F9-44B4-9F19-64E0473D1E33}" destId="{01EADC42-BABE-40C0-84F5-11AF5CA66014}" srcOrd="0" destOrd="0" presId="urn:microsoft.com/office/officeart/2005/8/layout/orgChart1"/>
-    <dgm:cxn modelId="{D39F14EE-30B2-4E22-9F4F-3DD9D29CE985}" type="presOf" srcId="{0CE56B9F-A841-47B6-8E62-ACD01C30ECAA}" destId="{8736165C-9A06-4A4F-9260-B2558B565549}" srcOrd="0" destOrd="0" presId="urn:microsoft.com/office/officeart/2005/8/layout/orgChart1"/>
+    <dgm:cxn modelId="{E2F359ED-FBF1-47E5-9F13-AFBB97E02A76}" type="presOf" srcId="{FC2B16E4-CBEF-474E-BCB3-62847ADF2928}" destId="{F27DFDEB-31F0-4C37-ADA2-EAC4194C69FC}" srcOrd="1" destOrd="0" presId="urn:microsoft.com/office/officeart/2005/8/layout/orgChart1"/>
+    <dgm:cxn modelId="{2A714EC5-FCF2-4193-ACAA-FB8672056598}" srcId="{12954474-A0ED-4534-BB7E-C68175F76380}" destId="{D4B3715F-7E7E-4ED1-8B1A-89D4DDEF26E3}" srcOrd="1" destOrd="0" parTransId="{123146D0-D6B9-44F9-9AF4-01B93FB33342}" sibTransId="{1FD8C1E3-EA14-4672-8679-79ED94DA6A52}"/>
+    <dgm:cxn modelId="{0B46580B-ADE2-491C-95B1-9D368B696886}" type="presOf" srcId="{25F01B50-71BF-46BD-866F-010FF8665226}" destId="{452198A6-086A-48F1-86D5-55CED5940E8C}" srcOrd="1" destOrd="0" presId="urn:microsoft.com/office/officeart/2005/8/layout/orgChart1"/>
+    <dgm:cxn modelId="{EA3D1579-24A6-4871-8834-329810E45A2A}" srcId="{470F3EB0-3B46-4E5F-B246-03C29AEAF04F}" destId="{12954474-A0ED-4534-BB7E-C68175F76380}" srcOrd="3" destOrd="0" parTransId="{5DA2EF8B-019C-4BFF-B82A-891AAF182CBB}" sibTransId="{2A453BAB-52B1-4ADA-BBCB-C052C6995081}"/>
+    <dgm:cxn modelId="{91E2DE73-1C1D-4C42-AB64-A88BA205CF0E}" type="presOf" srcId="{F5CFF330-6D11-4B6A-9133-AB2B52CA197E}" destId="{DC010CD2-A29D-4777-A1E4-BB8ACC53BD5B}" srcOrd="0" destOrd="0" presId="urn:microsoft.com/office/officeart/2005/8/layout/orgChart1"/>
+    <dgm:cxn modelId="{40B2310D-0E60-44DE-8C30-F016D009A7FA}" srcId="{26AE75D8-D691-4383-8761-008C83698026}" destId="{F8C3959B-911C-4E97-BD07-D07A882A8F4E}" srcOrd="2" destOrd="0" parTransId="{46903DEB-13B2-442C-9171-39E81E0F568F}" sibTransId="{1048AC84-6ACA-4527-AA3E-7F8296C07E6E}"/>
+    <dgm:cxn modelId="{F2D8B32D-2D71-4D41-B159-CBDC3DF8F4BB}" type="presOf" srcId="{6AEDE58A-CA67-4D28-8190-B4F957D6FFDC}" destId="{492FD669-1DE7-4CC7-AB70-AB0BCF953497}" srcOrd="1" destOrd="0" presId="urn:microsoft.com/office/officeart/2005/8/layout/orgChart1"/>
+    <dgm:cxn modelId="{C89E86BA-2F95-4CF9-9655-6A4AEBA1FB44}" type="presOf" srcId="{82D01A45-C95D-4920-AC94-E38039FF63C5}" destId="{5825DB83-90EC-4C8A-91A8-58DBC458936A}" srcOrd="0" destOrd="0" presId="urn:microsoft.com/office/officeart/2005/8/layout/orgChart1"/>
+    <dgm:cxn modelId="{61045914-6954-44A0-B6B6-C6FC6AAD7CEA}" type="presOf" srcId="{6813FC0A-0CD4-445F-BD96-9792C5D5493A}" destId="{83BDAEA2-ACFE-4731-8DF5-87AC297A5C30}" srcOrd="0" destOrd="0" presId="urn:microsoft.com/office/officeart/2005/8/layout/orgChart1"/>
+    <dgm:cxn modelId="{2A616E83-8A6B-48A6-8302-A74FDA266816}" type="presOf" srcId="{FDB8EBFB-7E53-43B8-8F3F-7ED259581906}" destId="{8C7CFEBD-A002-4522-A88F-20FAB76D55E9}" srcOrd="0" destOrd="0" presId="urn:microsoft.com/office/officeart/2005/8/layout/orgChart1"/>
+    <dgm:cxn modelId="{C89CB529-5293-4E12-BE32-E59ADFA34EC9}" type="presOf" srcId="{75BBB2F1-A822-4DD2-880E-5912F21149D0}" destId="{A927516D-9F1C-4843-9ED2-A079E96E7102}" srcOrd="0" destOrd="0" presId="urn:microsoft.com/office/officeart/2005/8/layout/orgChart1"/>
+    <dgm:cxn modelId="{B29FD35E-74F4-46C3-91C4-263F53D342BB}" type="presOf" srcId="{FF11EE94-2D42-4BD3-9D33-D93DE048CBE5}" destId="{4C677B4E-B1A7-4E18-A7B1-3005A642E8B4}" srcOrd="1" destOrd="0" presId="urn:microsoft.com/office/officeart/2005/8/layout/orgChart1"/>
+    <dgm:cxn modelId="{6C4194B4-2AFD-4671-9BBE-825EDB4B647A}" type="presOf" srcId="{6AEDE58A-CA67-4D28-8190-B4F957D6FFDC}" destId="{B6548AC1-101A-49A1-92CD-5B37FA673A02}" srcOrd="0" destOrd="0" presId="urn:microsoft.com/office/officeart/2005/8/layout/orgChart1"/>
+    <dgm:cxn modelId="{DF04BAEF-C587-4AB0-ACD4-7792FF196654}" type="presOf" srcId="{F9F4EA33-C5EA-4A7F-853A-2209D30E8763}" destId="{0C4B0B2E-3A57-415B-ADA5-6145562D02B7}" srcOrd="1" destOrd="0" presId="urn:microsoft.com/office/officeart/2005/8/layout/orgChart1"/>
+    <dgm:cxn modelId="{8E546C8B-1110-4CCB-8C4D-75ADF14E00C5}" type="presOf" srcId="{470F3EB0-3B46-4E5F-B246-03C29AEAF04F}" destId="{17AB72E0-A4E9-4D10-B7B7-80A7FA1C4C99}" srcOrd="1" destOrd="0" presId="urn:microsoft.com/office/officeart/2005/8/layout/orgChart1"/>
+    <dgm:cxn modelId="{25438F90-88A5-4D4C-BC48-9AA95B849E79}" type="presOf" srcId="{4FD669FD-C5D4-426D-B9AA-F53B8B5E1D77}" destId="{F3EAAAD3-99AF-4DCC-9E56-D56E31BA503B}" srcOrd="0" destOrd="0" presId="urn:microsoft.com/office/officeart/2005/8/layout/orgChart1"/>
+    <dgm:cxn modelId="{1A977E5D-D438-4A98-8EBE-C9E8BE768964}" type="presOf" srcId="{F61C7602-21A5-4C69-825E-CA756EE72C54}" destId="{050A76D7-5D5D-46D5-8149-E74300829155}" srcOrd="0" destOrd="0" presId="urn:microsoft.com/office/officeart/2005/8/layout/orgChart1"/>
+    <dgm:cxn modelId="{5913A22B-3CF5-4CC0-90AC-C73EAAD2362E}" type="presOf" srcId="{7C37FDAF-292F-496D-A3D5-564BDD6D1FC2}" destId="{195643EF-9CE6-4285-800E-C08905758C2B}" srcOrd="1" destOrd="0" presId="urn:microsoft.com/office/officeart/2005/8/layout/orgChart1"/>
+    <dgm:cxn modelId="{30082A5B-68A5-4C42-857D-DA293138781C}" srcId="{12954474-A0ED-4534-BB7E-C68175F76380}" destId="{14847436-E84F-467C-87DF-1D3E49663262}" srcOrd="2" destOrd="0" parTransId="{BD7FD8C7-258A-4FC5-B131-7BBE8095BB4B}" sibTransId="{3E21EEC0-5E2B-49FC-A658-8CFE478E2B73}"/>
+    <dgm:cxn modelId="{7F0094DB-5150-47D0-A62E-99EAE42ABD77}" srcId="{4521A254-9D25-47C0-AFB6-3A1FD9C3C628}" destId="{A31DAF67-C39E-42D2-8CEA-1BD17CF16CC7}" srcOrd="1" destOrd="0" parTransId="{568C99E5-2A63-46A8-9647-0773270CDD46}" sibTransId="{ACB7E89B-47D6-4E6A-BEA0-ACB05B81943A}"/>
+    <dgm:cxn modelId="{B7D3F2CD-DDEF-4EF6-9BCF-351EDA157B2E}" type="presOf" srcId="{682D4647-95EB-4C15-8A4B-16CA42163FB1}" destId="{7B4D8AFD-B7B2-486C-9663-4F6B6D916119}" srcOrd="1" destOrd="0" presId="urn:microsoft.com/office/officeart/2005/8/layout/orgChart1"/>
+    <dgm:cxn modelId="{032171FA-4AEA-49B4-AF81-9DC2F31AF254}" srcId="{25F01B50-71BF-46BD-866F-010FF8665226}" destId="{50FA3D3C-2556-4959-BD54-7C932301A25B}" srcOrd="0" destOrd="0" parTransId="{A34EBFFE-5CE4-47E7-B280-D2C7E7D64D71}" sibTransId="{592CBC98-60D0-4DA4-AF85-59DE354717FB}"/>
+    <dgm:cxn modelId="{4DA823DE-6335-4B0A-957F-9D772A152925}" type="presOf" srcId="{47018995-3EA5-4E36-9492-AFA4CEB7D5A9}" destId="{E0B1E7C8-A309-41BC-9093-E427AE134816}" srcOrd="1" destOrd="0" presId="urn:microsoft.com/office/officeart/2005/8/layout/orgChart1"/>
+    <dgm:cxn modelId="{3829B32A-DF7A-40BB-870E-1FA8F489B44D}" type="presOf" srcId="{2A26029A-6512-43F6-9E62-8E4059E748AE}" destId="{4280E8EA-083D-4CF8-AA72-695B868AD281}" srcOrd="0" destOrd="0" presId="urn:microsoft.com/office/officeart/2005/8/layout/orgChart1"/>
+    <dgm:cxn modelId="{C90EDA25-0604-4C5A-A831-0BF24D3D1EF5}" type="presOf" srcId="{DF0E1810-A63E-4E15-B40E-F95A0E91260D}" destId="{E13098E0-EF11-455C-8D20-2B88403C4365}" srcOrd="0" destOrd="0" presId="urn:microsoft.com/office/officeart/2005/8/layout/orgChart1"/>
+    <dgm:cxn modelId="{55E2A51F-61A6-42DA-80C6-2EC0364741FE}" type="presOf" srcId="{2D018DFD-7BE3-4F7C-AFAF-26E51CF132EC}" destId="{22EB193B-4155-46F9-AA82-F5C7707F2737}" srcOrd="1" destOrd="0" presId="urn:microsoft.com/office/officeart/2005/8/layout/orgChart1"/>
+    <dgm:cxn modelId="{76BAC81E-1EF6-4D36-9396-F40A84E78BE5}" type="presOf" srcId="{F9F4EA33-C5EA-4A7F-853A-2209D30E8763}" destId="{6287454B-0360-45DE-A352-52F9E499A368}" srcOrd="0" destOrd="0" presId="urn:microsoft.com/office/officeart/2005/8/layout/orgChart1"/>
+    <dgm:cxn modelId="{1DBD0F6A-4C75-464D-812A-34D6A34CC4CF}" type="presOf" srcId="{F4D49262-7F66-44B8-A24C-5D8097388C89}" destId="{23A5F568-47F2-44A2-8FC0-2CB8E1EDE3F0}" srcOrd="0" destOrd="0" presId="urn:microsoft.com/office/officeart/2005/8/layout/orgChart1"/>
+    <dgm:cxn modelId="{7CF68C21-52F3-47EA-8CB1-3DFF60B04D07}" type="presOf" srcId="{123146D0-D6B9-44F9-9AF4-01B93FB33342}" destId="{CED30051-B2AB-4DB7-BBD2-8C7DC8C0992E}" srcOrd="0" destOrd="0" presId="urn:microsoft.com/office/officeart/2005/8/layout/orgChart1"/>
+    <dgm:cxn modelId="{F378A364-034C-4DED-8E8A-87BB1E42EEB5}" srcId="{12954474-A0ED-4534-BB7E-C68175F76380}" destId="{3E902303-4A90-4BF2-B93E-065EDB7E9F32}" srcOrd="3" destOrd="0" parTransId="{8B77C788-5A7E-422B-843D-BBC7DD824327}" sibTransId="{8042C6C0-B055-41B5-8719-C8BE4ED7A1ED}"/>
+    <dgm:cxn modelId="{15E3EBFB-42E9-45A6-A39B-0A3777E83C19}" type="presOf" srcId="{F76AC741-27BA-40FB-B491-E181CB8DCBDC}" destId="{9B4F9DF8-3495-41AE-9586-A1C1F74FAF8D}" srcOrd="0" destOrd="0" presId="urn:microsoft.com/office/officeart/2005/8/layout/orgChart1"/>
+    <dgm:cxn modelId="{C802AB9F-32DD-4371-B72E-C4BA10C90E71}" type="presOf" srcId="{9B8D22B1-A7F2-44C1-80B2-DB72A7F902B7}" destId="{9B3DFEDA-0DB0-4F63-982C-2D19798ED916}" srcOrd="1" destOrd="0" presId="urn:microsoft.com/office/officeart/2005/8/layout/orgChart1"/>
+    <dgm:cxn modelId="{A8C4016D-F8CD-4BBB-977C-8EEE374E3162}" type="presOf" srcId="{4C1AC016-92B5-439F-9897-D870694302C0}" destId="{F3E217BA-FBE2-4C35-A9C2-BC105D12539A}" srcOrd="1" destOrd="0" presId="urn:microsoft.com/office/officeart/2005/8/layout/orgChart1"/>
+    <dgm:cxn modelId="{DBB1FE0D-F338-43BA-9497-0C88BDC46995}" type="presOf" srcId="{D92EE489-A5C3-42D9-AB07-2241A5AAD55F}" destId="{721B0027-4DD5-4B68-A879-3FB59A087841}" srcOrd="0" destOrd="0" presId="urn:microsoft.com/office/officeart/2005/8/layout/orgChart1"/>
+    <dgm:cxn modelId="{7B8AC466-752F-4822-A2A6-C3BF533DD8DF}" type="presOf" srcId="{A34EBFFE-5CE4-47E7-B280-D2C7E7D64D71}" destId="{845FD635-1230-4F11-B073-078CDAECC6FD}" srcOrd="0" destOrd="0" presId="urn:microsoft.com/office/officeart/2005/8/layout/orgChart1"/>
+    <dgm:cxn modelId="{FF59E56D-57B0-4384-B1D4-EFACBE542DB3}" type="presOf" srcId="{FCEC7D56-2C4B-4304-BE54-72BFEFA589D5}" destId="{1477D269-364B-44E2-ACE0-C692B2BA557A}" srcOrd="0" destOrd="0" presId="urn:microsoft.com/office/officeart/2005/8/layout/orgChart1"/>
+    <dgm:cxn modelId="{C7DA34C7-F81D-4563-A147-3734B0B4C37D}" type="presOf" srcId="{14C59777-C925-466A-A711-82638C58E42C}" destId="{9DF43AB6-6DF7-41C8-BF75-A0AF8C029EED}" srcOrd="0" destOrd="0" presId="urn:microsoft.com/office/officeart/2005/8/layout/orgChart1"/>
+    <dgm:cxn modelId="{B8995324-F204-4C4D-BB34-DFB2BA99B33F}" type="presOf" srcId="{12954474-A0ED-4534-BB7E-C68175F76380}" destId="{A843FDBA-76FE-4A39-B70B-2F524D23A446}" srcOrd="0" destOrd="0" presId="urn:microsoft.com/office/officeart/2005/8/layout/orgChart1"/>
+    <dgm:cxn modelId="{DD0F9225-A75F-4F8A-8C25-8A228575ABCA}" type="presOf" srcId="{12954474-A0ED-4534-BB7E-C68175F76380}" destId="{0801965C-9821-42BF-A581-BD6872758CD2}" srcOrd="1" destOrd="0" presId="urn:microsoft.com/office/officeart/2005/8/layout/orgChart1"/>
+    <dgm:cxn modelId="{BF7C0A06-A7AA-464C-8FD1-D2861C8EE45A}" type="presOf" srcId="{4317AFD9-87F1-4F66-996A-6FDB5AAD27FB}" destId="{7589B3D4-363C-4B0A-8CB4-57C8B61B5607}" srcOrd="0" destOrd="0" presId="urn:microsoft.com/office/officeart/2005/8/layout/orgChart1"/>
+    <dgm:cxn modelId="{24751BFC-047D-425B-945A-43E47755514B}" type="presOf" srcId="{BAE8827D-428B-4AFC-B985-DFF28A38E7E3}" destId="{F2E294FF-CA36-48FA-8B69-804928F6C577}" srcOrd="0" destOrd="0" presId="urn:microsoft.com/office/officeart/2005/8/layout/orgChart1"/>
+    <dgm:cxn modelId="{73554B53-DA8A-423F-A30E-5E2D4B942991}" type="presOf" srcId="{DD1963A4-E0E1-43FB-AED7-FB3165D950CD}" destId="{FC975B40-3AFA-453E-B07C-C2EA0DB2201D}" srcOrd="0" destOrd="0" presId="urn:microsoft.com/office/officeart/2005/8/layout/orgChart1"/>
+    <dgm:cxn modelId="{773E1EA2-BDF6-4B73-9D89-29E7E5936606}" type="presOf" srcId="{4A2812DC-148A-4B52-8580-95472D6E0A1E}" destId="{7754A00E-562C-43D2-924D-3E9E46EC0F09}" srcOrd="0" destOrd="0" presId="urn:microsoft.com/office/officeart/2005/8/layout/orgChart1"/>
+    <dgm:cxn modelId="{D6F98657-960B-4CB9-B16B-E036C7EE047B}" type="presOf" srcId="{A0A1EDEB-51DB-4655-B52C-24895CBDB208}" destId="{A4742836-DD9B-4197-A0B5-51E65DA7A095}" srcOrd="0" destOrd="0" presId="urn:microsoft.com/office/officeart/2005/8/layout/orgChart1"/>
+    <dgm:cxn modelId="{D51C1A2E-B2BD-46B8-B82C-26D6763BDFC6}" type="presOf" srcId="{4E5550C9-F191-4EBC-8204-52AE9E2F1698}" destId="{0BAF4BCE-5428-4C32-A175-776E5B87E345}" srcOrd="0" destOrd="0" presId="urn:microsoft.com/office/officeart/2005/8/layout/orgChart1"/>
+    <dgm:cxn modelId="{69F37ECD-83AE-4DE4-B0A3-CA0D94E28071}" type="presOf" srcId="{4C1AC016-92B5-439F-9897-D870694302C0}" destId="{B3AC0D19-BDA8-48D2-B5FE-1DFF4921527E}" srcOrd="0" destOrd="0" presId="urn:microsoft.com/office/officeart/2005/8/layout/orgChart1"/>
+    <dgm:cxn modelId="{03EB89F4-1222-4BD2-BC26-9793E8AE69C9}" type="presOf" srcId="{25F01B50-71BF-46BD-866F-010FF8665226}" destId="{9741AA01-92FE-440C-83CF-5CF09A5F46CB}" srcOrd="0" destOrd="0" presId="urn:microsoft.com/office/officeart/2005/8/layout/orgChart1"/>
+    <dgm:cxn modelId="{A7651162-9C8E-4876-A06B-70CD8E112F1E}" type="presOf" srcId="{4FD669FD-C5D4-426D-B9AA-F53B8B5E1D77}" destId="{6DF25A53-1D21-4603-8B9F-A2B64338AA6A}" srcOrd="1" destOrd="0" presId="urn:microsoft.com/office/officeart/2005/8/layout/orgChart1"/>
+    <dgm:cxn modelId="{CAEBC400-37D8-4343-8D9F-A80D594F4B7E}" type="presOf" srcId="{D4B3715F-7E7E-4ED1-8B1A-89D4DDEF26E3}" destId="{D094F8D1-1AD8-498E-B82D-7C17C3345E95}" srcOrd="1" destOrd="0" presId="urn:microsoft.com/office/officeart/2005/8/layout/orgChart1"/>
+    <dgm:cxn modelId="{4EF16A41-748F-4C27-9367-F013016B9E8B}" srcId="{25F01B50-71BF-46BD-866F-010FF8665226}" destId="{4E5550C9-F191-4EBC-8204-52AE9E2F1698}" srcOrd="1" destOrd="0" parTransId="{0CE56B9F-A841-47B6-8E62-ACD01C30ECAA}" sibTransId="{373E9511-AD6E-4BE1-8BF1-931ED948B936}"/>
+    <dgm:cxn modelId="{E91FD44F-845E-4A34-B031-B2F327E3B577}" type="presOf" srcId="{3E902303-4A90-4BF2-B93E-065EDB7E9F32}" destId="{1A316E19-9C0C-45B5-A26D-D75BEBF3E8C7}" srcOrd="0" destOrd="0" presId="urn:microsoft.com/office/officeart/2005/8/layout/orgChart1"/>
+    <dgm:cxn modelId="{77E5A12E-632C-4320-8269-F52A1032E189}" type="presOf" srcId="{6E02FB6D-EF7A-42E2-9EF3-9C8625E3F382}" destId="{0CF28AEB-499F-41BF-9E7C-C94AC5EDBF5C}" srcOrd="0" destOrd="0" presId="urn:microsoft.com/office/officeart/2005/8/layout/orgChart1"/>
+    <dgm:cxn modelId="{D473CD71-7317-4437-8941-D5FC35AD6088}" type="presOf" srcId="{9E359B3E-7F8C-4F82-BC2D-733B5E3996AF}" destId="{3E218CAC-88E5-4E92-A994-98D7DB4587BA}" srcOrd="0" destOrd="0" presId="urn:microsoft.com/office/officeart/2005/8/layout/orgChart1"/>
+    <dgm:cxn modelId="{0C4F5DEC-8495-4C0D-95FF-0CA6CDDBAB91}" type="presOf" srcId="{CBDF15DB-41DC-453A-A499-C0F8CC27EC9B}" destId="{31AA79F3-889D-43D5-9646-43A6057A092E}" srcOrd="1" destOrd="0" presId="urn:microsoft.com/office/officeart/2005/8/layout/orgChart1"/>
+    <dgm:cxn modelId="{A3C96821-43F8-43F5-87BD-1606176CE5D8}" type="presOf" srcId="{FAA04085-2E86-40D5-A7AC-E095D4C1B6BC}" destId="{BD81B15A-BDEF-48A7-B2AF-7D5EAD6B6BB8}" srcOrd="1" destOrd="0" presId="urn:microsoft.com/office/officeart/2005/8/layout/orgChart1"/>
+    <dgm:cxn modelId="{2051097A-62E1-4A5F-9E39-D774E3B72863}" srcId="{26AE75D8-D691-4383-8761-008C83698026}" destId="{FC2B16E4-CBEF-474E-BCB3-62847ADF2928}" srcOrd="5" destOrd="0" parTransId="{9D49EC9D-09F9-44B4-9F19-64E0473D1E33}" sibTransId="{5121DEB9-1FB6-4484-8B47-F45AE98A71CD}"/>
+    <dgm:cxn modelId="{8BB3F2B9-6BA9-4956-9A66-726DF4F919F4}" type="presOf" srcId="{01B89D3A-9E78-45B8-8DC6-0340062CCE3C}" destId="{D974E2C7-15F7-485F-A607-0FB9BC956EE5}" srcOrd="0" destOrd="0" presId="urn:microsoft.com/office/officeart/2005/8/layout/orgChart1"/>
+    <dgm:cxn modelId="{A377FE55-74E4-487E-9561-5DDE5DD8F234}" type="presOf" srcId="{600A4B02-8E71-44DF-A935-99C27B74C7C9}" destId="{8FD5F6FA-7413-4521-964B-016AF5EEA300}" srcOrd="1" destOrd="0" presId="urn:microsoft.com/office/officeart/2005/8/layout/orgChart1"/>
+    <dgm:cxn modelId="{A01BD891-8169-4925-8076-26A24A56503E}" type="presOf" srcId="{5017D8AE-EDBB-463F-8AF5-5924562BBC2C}" destId="{D137CC37-9591-459F-B048-1CAFEFF54C51}" srcOrd="0" destOrd="0" presId="urn:microsoft.com/office/officeart/2005/8/layout/orgChart1"/>
+    <dgm:cxn modelId="{B131C96C-79DF-4584-B535-53240977C5C4}" srcId="{470F3EB0-3B46-4E5F-B246-03C29AEAF04F}" destId="{25F01B50-71BF-46BD-866F-010FF8665226}" srcOrd="2" destOrd="0" parTransId="{4317AFD9-87F1-4F66-996A-6FDB5AAD27FB}" sibTransId="{DFB0F553-26A4-4348-9C46-DE10CF22AF3C}"/>
+    <dgm:cxn modelId="{F73E0604-7FAD-44E4-840A-AF91F25C17C4}" srcId="{25F01B50-71BF-46BD-866F-010FF8665226}" destId="{7C37FDAF-292F-496D-A3D5-564BDD6D1FC2}" srcOrd="7" destOrd="0" parTransId="{6813FC0A-0CD4-445F-BD96-9792C5D5493A}" sibTransId="{0946B7BD-4041-4EF0-9149-70AD97DB4C36}"/>
+    <dgm:cxn modelId="{6A951DA6-F59E-40D8-AF8C-6D9A30CC3716}" type="presOf" srcId="{47018995-3EA5-4E36-9492-AFA4CEB7D5A9}" destId="{E802C0A8-5256-4CC2-ABC9-F79449F6790D}" srcOrd="0" destOrd="0" presId="urn:microsoft.com/office/officeart/2005/8/layout/orgChart1"/>
+    <dgm:cxn modelId="{941647B4-66EA-45DE-A58E-D38D066AC8CB}" srcId="{25F01B50-71BF-46BD-866F-010FF8665226}" destId="{9B8D22B1-A7F2-44C1-80B2-DB72A7F902B7}" srcOrd="3" destOrd="0" parTransId="{9E359B3E-7F8C-4F82-BC2D-733B5E3996AF}" sibTransId="{1C505D5D-D300-4D3C-83B4-6D1D3B99C728}"/>
+    <dgm:cxn modelId="{020B4527-1A47-4BD6-A03E-C0B983258970}" srcId="{26AE75D8-D691-4383-8761-008C83698026}" destId="{600A4B02-8E71-44DF-A935-99C27B74C7C9}" srcOrd="3" destOrd="0" parTransId="{DD1963A4-E0E1-43FB-AED7-FB3165D950CD}" sibTransId="{D9274122-7E28-46C3-9313-1C660A83B392}"/>
+    <dgm:cxn modelId="{19B4E442-D025-46B5-BBFD-84CB96E5B830}" type="presOf" srcId="{5017D8AE-EDBB-463F-8AF5-5924562BBC2C}" destId="{257379CB-0A28-4560-B725-8B06E8190020}" srcOrd="1" destOrd="0" presId="urn:microsoft.com/office/officeart/2005/8/layout/orgChart1"/>
+    <dgm:cxn modelId="{0D8877AD-EC2B-406C-98E4-281DC75C23FD}" type="presOf" srcId="{D45FC5B6-2215-45B6-95CF-4115FA6549D5}" destId="{30B2A902-D470-4CCA-BB32-57C0E8969551}" srcOrd="0" destOrd="0" presId="urn:microsoft.com/office/officeart/2005/8/layout/orgChart1"/>
+    <dgm:cxn modelId="{AF5C8ED7-7F2E-42C1-A54A-65165A018F79}" type="presOf" srcId="{8B77C788-5A7E-422B-843D-BBC7DD824327}" destId="{47F2E362-E028-405F-B123-C4D2668E6DD5}" srcOrd="0" destOrd="0" presId="urn:microsoft.com/office/officeart/2005/8/layout/orgChart1"/>
+    <dgm:cxn modelId="{8B59FC40-119A-4020-833F-EC719DACE311}" type="presOf" srcId="{F8C3959B-911C-4E97-BD07-D07A882A8F4E}" destId="{5C89781B-1770-48C9-8E99-063430FC278B}" srcOrd="0" destOrd="0" presId="urn:microsoft.com/office/officeart/2005/8/layout/orgChart1"/>
+    <dgm:cxn modelId="{FFA65B3C-95CB-4402-8D80-BC3619E92E8E}" type="presOf" srcId="{CD6CA2BA-9701-4BB1-B013-251127CF42B5}" destId="{57163AE9-3490-4D91-BB6B-C1456883FAD3}" srcOrd="0" destOrd="0" presId="urn:microsoft.com/office/officeart/2005/8/layout/orgChart1"/>
+    <dgm:cxn modelId="{9E5D3BE2-9B58-414A-8FD9-FE9B5AAD28C1}" type="presOf" srcId="{46903DEB-13B2-442C-9171-39E81E0F568F}" destId="{034FCE54-3E9A-42CF-98B3-857888157985}" srcOrd="0" destOrd="0" presId="urn:microsoft.com/office/officeart/2005/8/layout/orgChart1"/>
+    <dgm:cxn modelId="{8C9B822D-83B3-41FC-97B5-5678FEA977AA}" srcId="{25F01B50-71BF-46BD-866F-010FF8665226}" destId="{D45FC5B6-2215-45B6-95CF-4115FA6549D5}" srcOrd="9" destOrd="0" parTransId="{0BD6C8E3-8E9A-425B-873A-F2393C65B5D4}" sibTransId="{4567D249-EC6A-4B56-8267-0F3C2E20B435}"/>
+    <dgm:cxn modelId="{F7A1CDF0-0FB1-4523-9F93-6A43C3EA960C}" srcId="{4521A254-9D25-47C0-AFB6-3A1FD9C3C628}" destId="{2D018DFD-7BE3-4F7C-AFAF-26E51CF132EC}" srcOrd="0" destOrd="0" parTransId="{FDB8EBFB-7E53-43B8-8F3F-7ED259581906}" sibTransId="{AC772969-328A-41F3-8A3F-9B4289AE385F}"/>
+    <dgm:cxn modelId="{AF4F9F75-63B1-4131-903D-23EC0EEE57EE}" srcId="{26AE75D8-D691-4383-8761-008C83698026}" destId="{4C1AC016-92B5-439F-9897-D870694302C0}" srcOrd="4" destOrd="0" parTransId="{BAE8827D-428B-4AFC-B985-DFF28A38E7E3}" sibTransId="{7499ADD3-2FB2-443C-977D-95C1301884AA}"/>
+    <dgm:cxn modelId="{25277512-E902-4FA2-BEED-0DEABD2FE720}" srcId="{4FD669FD-C5D4-426D-B9AA-F53B8B5E1D77}" destId="{6AEDE58A-CA67-4D28-8190-B4F957D6FFDC}" srcOrd="1" destOrd="0" parTransId="{CD6CA2BA-9701-4BB1-B013-251127CF42B5}" sibTransId="{92B2F359-98F9-44BA-A660-ECC3E54C65F2}"/>
+    <dgm:cxn modelId="{3E38EC9D-D043-42B4-BBB7-134BFF8500AB}" type="presOf" srcId="{4521A254-9D25-47C0-AFB6-3A1FD9C3C628}" destId="{20BD6E44-1C46-4F2D-BC00-9D2111BAF126}" srcOrd="1" destOrd="0" presId="urn:microsoft.com/office/officeart/2005/8/layout/orgChart1"/>
+    <dgm:cxn modelId="{E0A18BB6-5319-4EA1-AF89-B190A63911C0}" type="presOf" srcId="{8B160FE7-7569-4627-99A0-8346352330E0}" destId="{8CBBA7E3-2BFF-4837-B524-CE67D9767A0D}" srcOrd="0" destOrd="0" presId="urn:microsoft.com/office/officeart/2005/8/layout/orgChart1"/>
+    <dgm:cxn modelId="{D52DED51-A129-4FC1-AA87-27395B16E5ED}" type="presOf" srcId="{FAA04085-2E86-40D5-A7AC-E095D4C1B6BC}" destId="{EB5BA3DB-674B-4CC5-A2F5-AACAC949B4C3}" srcOrd="0" destOrd="0" presId="urn:microsoft.com/office/officeart/2005/8/layout/orgChart1"/>
+    <dgm:cxn modelId="{EBDA80E3-8474-46A9-85B0-D23720411298}" type="presOf" srcId="{BD7FD8C7-258A-4FC5-B131-7BBE8095BB4B}" destId="{2C0EC0BF-E3B1-4E5C-A702-4784F0CE2293}" srcOrd="0" destOrd="0" presId="urn:microsoft.com/office/officeart/2005/8/layout/orgChart1"/>
+    <dgm:cxn modelId="{5239F4FF-3801-4438-9E89-434424950751}" type="presOf" srcId="{025024F0-EB61-49EA-A5FC-AAD14A902D14}" destId="{B1491869-07AB-4E28-AB6F-0CA405D4BBB2}" srcOrd="0" destOrd="0" presId="urn:microsoft.com/office/officeart/2005/8/layout/orgChart1"/>
+    <dgm:cxn modelId="{590AFC18-6D83-4625-BC30-1D344BF49B21}" type="presOf" srcId="{600A4B02-8E71-44DF-A935-99C27B74C7C9}" destId="{CF13B245-1E6E-467A-917C-E62C719A9D32}" srcOrd="0" destOrd="0" presId="urn:microsoft.com/office/officeart/2005/8/layout/orgChart1"/>
+    <dgm:cxn modelId="{A6421394-6369-43EF-A3DE-10ACE50F8E7B}" type="presOf" srcId="{6DB7CCE5-42B3-417D-AB1B-F73C73709597}" destId="{CBB7CAD2-6818-4B4B-8FC5-A24B13396B76}" srcOrd="0" destOrd="0" presId="urn:microsoft.com/office/officeart/2005/8/layout/orgChart1"/>
+    <dgm:cxn modelId="{CCF26B79-F61C-4ACA-B7FA-48A02A1999DC}" srcId="{25F01B50-71BF-46BD-866F-010FF8665226}" destId="{FF11EE94-2D42-4BD3-9D33-D93DE048CBE5}" srcOrd="6" destOrd="0" parTransId="{54ACE61A-8603-4902-96F7-A7AEB9168A05}" sibTransId="{872182FD-D627-4A7B-8B80-58BE82C828E2}"/>
+    <dgm:cxn modelId="{D32235CD-F49C-45A2-ACC6-5EC0CA00CA22}" type="presOf" srcId="{26AE75D8-D691-4383-8761-008C83698026}" destId="{49DEFED7-DAEA-459A-A76A-F53A5743D690}" srcOrd="1" destOrd="0" presId="urn:microsoft.com/office/officeart/2005/8/layout/orgChart1"/>
     <dgm:cxn modelId="{C642F8F3-A1C2-4025-A5B7-36C2893AF875}" srcId="{4FD669FD-C5D4-426D-B9AA-F53B8B5E1D77}" destId="{6E02FB6D-EF7A-42E2-9EF3-9C8625E3F382}" srcOrd="2" destOrd="0" parTransId="{3082ECD6-6ED8-4636-A8BC-28BFBE27125C}" sibTransId="{AFCBC043-7AB3-4D71-9E14-465B16D57029}"/>
-    <dgm:cxn modelId="{E61E5359-C1DB-4909-A98E-03FBD40AD41A}" type="presOf" srcId="{BAE8827D-428B-4AFC-B985-DFF28A38E7E3}" destId="{F2E294FF-CA36-48FA-8B69-804928F6C577}" srcOrd="0" destOrd="0" presId="urn:microsoft.com/office/officeart/2005/8/layout/orgChart1"/>
-    <dgm:cxn modelId="{C213F4A0-3BFD-4687-B842-E5AF5ABA929E}" type="presOf" srcId="{E61DFA5B-529B-4A88-A041-B7E3BAA60B72}" destId="{3D479672-68EA-4BC5-A6E7-B97F48D1E412}" srcOrd="0" destOrd="0" presId="urn:microsoft.com/office/officeart/2005/8/layout/orgChart1"/>
-    <dgm:cxn modelId="{B2F649FB-79A2-4AFA-85A9-5CEBF3C23821}" type="presOf" srcId="{FAA04085-2E86-40D5-A7AC-E095D4C1B6BC}" destId="{BD81B15A-BDEF-48A7-B2AF-7D5EAD6B6BB8}" srcOrd="1" destOrd="0" presId="urn:microsoft.com/office/officeart/2005/8/layout/orgChart1"/>
-    <dgm:cxn modelId="{9DCDEFE7-A6D2-41AB-8383-BDEE65ED8D95}" type="presOf" srcId="{26AE75D8-D691-4383-8761-008C83698026}" destId="{9BCCFF60-43E1-4292-A5DC-5F01D7904CE7}" srcOrd="0" destOrd="0" presId="urn:microsoft.com/office/officeart/2005/8/layout/orgChart1"/>
-    <dgm:cxn modelId="{D6D6D2BE-90E0-4234-BD32-73D6810A0FC0}" type="presOf" srcId="{14847436-E84F-467C-87DF-1D3E49663262}" destId="{B51E2DE8-8780-4F9D-B130-824DBE530DCB}" srcOrd="0" destOrd="0" presId="urn:microsoft.com/office/officeart/2005/8/layout/orgChart1"/>
-    <dgm:cxn modelId="{BD2B1511-7E06-4FB6-A0D7-96E72E3AACD9}" type="presOf" srcId="{75BBB2F1-A822-4DD2-880E-5912F21149D0}" destId="{900FDD78-8F07-4F3C-953F-85D13F09CF2D}" srcOrd="1" destOrd="0" presId="urn:microsoft.com/office/officeart/2005/8/layout/orgChart1"/>
-    <dgm:cxn modelId="{7F0094DB-5150-47D0-A62E-99EAE42ABD77}" srcId="{4521A254-9D25-47C0-AFB6-3A1FD9C3C628}" destId="{A31DAF67-C39E-42D2-8CEA-1BD17CF16CC7}" srcOrd="1" destOrd="0" parTransId="{568C99E5-2A63-46A8-9647-0773270CDD46}" sibTransId="{ACB7E89B-47D6-4E6A-BEA0-ACB05B81943A}"/>
-    <dgm:cxn modelId="{93179103-5794-4B35-A25C-3570942BDBF4}" type="presOf" srcId="{FC2B16E4-CBEF-474E-BCB3-62847ADF2928}" destId="{F27DFDEB-31F0-4C37-ADA2-EAC4194C69FC}" srcOrd="1" destOrd="0" presId="urn:microsoft.com/office/officeart/2005/8/layout/orgChart1"/>
-    <dgm:cxn modelId="{84F17097-2ED3-4944-AE2F-106D12569DCF}" type="presOf" srcId="{F76AC741-27BA-40FB-B491-E181CB8DCBDC}" destId="{9B4F9DF8-3495-41AE-9586-A1C1F74FAF8D}" srcOrd="0" destOrd="0" presId="urn:microsoft.com/office/officeart/2005/8/layout/orgChart1"/>
-    <dgm:cxn modelId="{58755058-0365-4A7A-8F87-BC565090E08C}" type="presOf" srcId="{5017D8AE-EDBB-463F-8AF5-5924562BBC2C}" destId="{257379CB-0A28-4560-B725-8B06E8190020}" srcOrd="1" destOrd="0" presId="urn:microsoft.com/office/officeart/2005/8/layout/orgChart1"/>
-    <dgm:cxn modelId="{19C64175-DA09-4849-B5C0-AEF75DC224EA}" type="presOf" srcId="{D4B3715F-7E7E-4ED1-8B1A-89D4DDEF26E3}" destId="{B739800C-8CAA-47C5-855A-3C83703FA97B}" srcOrd="0" destOrd="0" presId="urn:microsoft.com/office/officeart/2005/8/layout/orgChart1"/>
-    <dgm:cxn modelId="{95051EC6-9207-4F2B-8375-E232F253C69F}" type="presOf" srcId="{BD7FD8C7-258A-4FC5-B131-7BBE8095BB4B}" destId="{2C0EC0BF-E3B1-4E5C-A702-4784F0CE2293}" srcOrd="0" destOrd="0" presId="urn:microsoft.com/office/officeart/2005/8/layout/orgChart1"/>
-    <dgm:cxn modelId="{D801DA2E-0F1F-4159-A8E6-19F9FDAD35D7}" type="presOf" srcId="{46903DEB-13B2-442C-9171-39E81E0F568F}" destId="{034FCE54-3E9A-42CF-98B3-857888157985}" srcOrd="0" destOrd="0" presId="urn:microsoft.com/office/officeart/2005/8/layout/orgChart1"/>
+    <dgm:cxn modelId="{BD76901B-FC37-493F-B133-EEE79D3674B5}" srcId="{25F01B50-71BF-46BD-866F-010FF8665226}" destId="{75BBB2F1-A822-4DD2-880E-5912F21149D0}" srcOrd="2" destOrd="0" parTransId="{6DB7CCE5-42B3-417D-AB1B-F73C73709597}" sibTransId="{55EE01F1-772C-4FAE-9D66-F36408DCBF66}"/>
+    <dgm:cxn modelId="{6CD33140-299C-4756-97B4-9B40C305F1F6}" type="presOf" srcId="{01B89D3A-9E78-45B8-8DC6-0340062CCE3C}" destId="{DC7C54F0-361F-48C0-B04E-28C1ED0A889C}" srcOrd="1" destOrd="0" presId="urn:microsoft.com/office/officeart/2005/8/layout/orgChart1"/>
+    <dgm:cxn modelId="{903294DB-1606-46DD-B930-60D4F4124E47}" srcId="{25F01B50-71BF-46BD-866F-010FF8665226}" destId="{5357AF2A-8DDC-4642-B443-44BA4E494232}" srcOrd="8" destOrd="0" parTransId="{DF0E1810-A63E-4E15-B40E-F95A0E91260D}" sibTransId="{1C303BCB-5EEB-47F2-811B-68280A1253D1}"/>
+    <dgm:cxn modelId="{05CBE797-38BE-4FF5-8574-80DF2D472F88}" type="presOf" srcId="{3082ECD6-6ED8-4636-A8BC-28BFBE27125C}" destId="{D67EED8B-6EE8-4202-ADA4-76A3E199E118}" srcOrd="0" destOrd="0" presId="urn:microsoft.com/office/officeart/2005/8/layout/orgChart1"/>
+    <dgm:cxn modelId="{4B8E4446-B0B5-4F97-9CF6-4CCDF421C8F2}" type="presOf" srcId="{6E63A9E9-5B76-4DC2-9F22-D2328C9BD499}" destId="{123F9021-1160-4E5D-9032-BBC8D047D3F3}" srcOrd="1" destOrd="0" presId="urn:microsoft.com/office/officeart/2005/8/layout/orgChart1"/>
+    <dgm:cxn modelId="{2D7A7B9D-D620-47F8-8CA2-907AAF7C5BD4}" type="presOf" srcId="{E61DFA5B-529B-4A88-A041-B7E3BAA60B72}" destId="{3D479672-68EA-4BC5-A6E7-B97F48D1E412}" srcOrd="0" destOrd="0" presId="urn:microsoft.com/office/officeart/2005/8/layout/orgChart1"/>
+    <dgm:cxn modelId="{0DDC95D4-7DDA-4C01-9D83-4D210C391C3C}" srcId="{4521A254-9D25-47C0-AFB6-3A1FD9C3C628}" destId="{FAA04085-2E86-40D5-A7AC-E095D4C1B6BC}" srcOrd="4" destOrd="0" parTransId="{A0A1EDEB-51DB-4655-B52C-24895CBDB208}" sibTransId="{E5EF9681-D526-47CD-8E01-DD9A70229235}"/>
+    <dgm:cxn modelId="{7B464F4D-2C6B-4F50-B098-A4D8C1FBEFBB}" type="presOf" srcId="{5357AF2A-8DDC-4642-B443-44BA4E494232}" destId="{58472B29-B4BB-4A64-A1D5-579A71DC3C7C}" srcOrd="1" destOrd="0" presId="urn:microsoft.com/office/officeart/2005/8/layout/orgChart1"/>
+    <dgm:cxn modelId="{BA297137-3419-41FF-AF61-9B9AD30ED153}" type="presOf" srcId="{0BD6C8E3-8E9A-425B-873A-F2393C65B5D4}" destId="{3E6FD9F9-07CB-4971-97D3-29B80778126E}" srcOrd="0" destOrd="0" presId="urn:microsoft.com/office/officeart/2005/8/layout/orgChart1"/>
+    <dgm:cxn modelId="{175EC653-AF4C-4832-8C85-ADDF10149CF6}" type="presOf" srcId="{D4E64E12-D539-4876-8971-9B698B1C7272}" destId="{85D71624-80E5-4449-A92A-9BC60718C0B3}" srcOrd="0" destOrd="0" presId="urn:microsoft.com/office/officeart/2005/8/layout/orgChart1"/>
+    <dgm:cxn modelId="{9B795BF5-3BF6-4CBD-B00D-86E1FA843222}" type="presOf" srcId="{470F3EB0-3B46-4E5F-B246-03C29AEAF04F}" destId="{99A3A097-5DF6-4D80-809C-BF8931B972FE}" srcOrd="0" destOrd="0" presId="urn:microsoft.com/office/officeart/2005/8/layout/orgChart1"/>
+    <dgm:cxn modelId="{F05C9CA6-6389-46C3-BFD8-237D0FD29B43}" srcId="{25F01B50-71BF-46BD-866F-010FF8665226}" destId="{6E63A9E9-5B76-4DC2-9F22-D2328C9BD499}" srcOrd="4" destOrd="0" parTransId="{F76AC741-27BA-40FB-B491-E181CB8DCBDC}" sibTransId="{E78A3213-9D63-4F68-AF5A-1E515B95D115}"/>
+    <dgm:cxn modelId="{57272E20-BB6C-4F31-913C-8615959B8745}" type="presOf" srcId="{14847436-E84F-467C-87DF-1D3E49663262}" destId="{47E9BDD4-D24F-497D-A3EA-8ECC6D80C467}" srcOrd="1" destOrd="0" presId="urn:microsoft.com/office/officeart/2005/8/layout/orgChart1"/>
+    <dgm:cxn modelId="{E0327458-1451-4C7E-A71D-03FC3A871553}" srcId="{4FD669FD-C5D4-426D-B9AA-F53B8B5E1D77}" destId="{682D4647-95EB-4C15-8A4B-16CA42163FB1}" srcOrd="0" destOrd="0" parTransId="{82D01A45-C95D-4920-AC94-E38039FF63C5}" sibTransId="{AA96BBA8-DAC8-4CD0-9AA4-3595CB73581F}"/>
+    <dgm:cxn modelId="{ABB5C3B1-D338-427A-B82D-0C92C7CE06AA}" type="presOf" srcId="{0CE56B9F-A841-47B6-8E62-ACD01C30ECAA}" destId="{8736165C-9A06-4A4F-9260-B2558B565549}" srcOrd="0" destOrd="0" presId="urn:microsoft.com/office/officeart/2005/8/layout/orgChart1"/>
+    <dgm:cxn modelId="{7D6B1764-0A5D-4672-BB75-1D366C0D887A}" type="presOf" srcId="{B667B709-8B47-4A6F-AA9B-3AD4DB9CA02C}" destId="{53415810-2E7D-4997-805D-E9A8A4AC39B5}" srcOrd="0" destOrd="0" presId="urn:microsoft.com/office/officeart/2005/8/layout/orgChart1"/>
+    <dgm:cxn modelId="{92A88364-CE43-4A06-864E-CD74FA296A85}" type="presOf" srcId="{D4E64E12-D539-4876-8971-9B698B1C7272}" destId="{0808004F-C803-4860-A7F2-5A601069DB26}" srcOrd="1" destOrd="0" presId="urn:microsoft.com/office/officeart/2005/8/layout/orgChart1"/>
+    <dgm:cxn modelId="{20B008DE-170C-4A3D-8FF2-8C4F23A8BE03}" type="presOf" srcId="{A31DAF67-C39E-42D2-8CEA-1BD17CF16CC7}" destId="{55DFA417-9245-4E4D-90E2-74D9BC86C810}" srcOrd="1" destOrd="0" presId="urn:microsoft.com/office/officeart/2005/8/layout/orgChart1"/>
+    <dgm:cxn modelId="{E2F9D0F6-8036-4769-B796-AD5AC3EF5ACA}" srcId="{4521A254-9D25-47C0-AFB6-3A1FD9C3C628}" destId="{47018995-3EA5-4E36-9492-AFA4CEB7D5A9}" srcOrd="5" destOrd="0" parTransId="{F5CFF330-6D11-4B6A-9133-AB2B52CA197E}" sibTransId="{3EF29F37-7948-4692-93E4-DA6356B374D3}"/>
+    <dgm:cxn modelId="{82DC8274-CF7B-41D1-B3E3-3E874837D5AF}" type="presOf" srcId="{D45FC5B6-2215-45B6-95CF-4115FA6549D5}" destId="{71124DC1-5D17-41C6-90FE-CC42AEFA5789}" srcOrd="1" destOrd="0" presId="urn:microsoft.com/office/officeart/2005/8/layout/orgChart1"/>
+    <dgm:cxn modelId="{C90A25DB-8D6C-4AF5-BB1E-1D74F443EA3C}" type="presOf" srcId="{FC2B16E4-CBEF-474E-BCB3-62847ADF2928}" destId="{144214E7-1557-429E-954F-7B5BD9DEE017}" srcOrd="0" destOrd="0" presId="urn:microsoft.com/office/officeart/2005/8/layout/orgChart1"/>
+    <dgm:cxn modelId="{D93EBE0A-916B-4D2C-9EA3-ECB5DF44B0C7}" srcId="{470F3EB0-3B46-4E5F-B246-03C29AEAF04F}" destId="{26AE75D8-D691-4383-8761-008C83698026}" srcOrd="0" destOrd="0" parTransId="{F61C7602-21A5-4C69-825E-CA756EE72C54}" sibTransId="{ACD77E16-A4DD-43F1-B065-515D62E50AC8}"/>
+    <dgm:cxn modelId="{3E27DC0A-82BF-48AF-BA34-DB866C79F010}" srcId="{4521A254-9D25-47C0-AFB6-3A1FD9C3C628}" destId="{5017D8AE-EDBB-463F-8AF5-5924562BBC2C}" srcOrd="2" destOrd="0" parTransId="{025024F0-EB61-49EA-A5FC-AAD14A902D14}" sibTransId="{5AF689E9-D81E-4C71-B095-9A7ED162FA24}"/>
+    <dgm:cxn modelId="{8C4DC6F5-32CA-4448-94C0-3D48088EF095}" type="presOf" srcId="{14847436-E84F-467C-87DF-1D3E49663262}" destId="{B51E2DE8-8780-4F9D-B130-824DBE530DCB}" srcOrd="0" destOrd="0" presId="urn:microsoft.com/office/officeart/2005/8/layout/orgChart1"/>
+    <dgm:cxn modelId="{684EB4CC-01B4-4AD3-A118-76F65CBB1CFF}" type="presOf" srcId="{3E902303-4A90-4BF2-B93E-065EDB7E9F32}" destId="{3D7A61F9-063C-4870-AFE1-A83DE1F5733A}" srcOrd="1" destOrd="0" presId="urn:microsoft.com/office/officeart/2005/8/layout/orgChart1"/>
+    <dgm:cxn modelId="{7E3EDD84-304A-43D3-83DE-F1A2A89215F1}" type="presOf" srcId="{4EF0787C-1E15-43E6-8F84-CB16AFBD27E0}" destId="{AEBEDD6C-A059-4514-BFD2-706D172AAB5F}" srcOrd="1" destOrd="0" presId="urn:microsoft.com/office/officeart/2005/8/layout/orgChart1"/>
+    <dgm:cxn modelId="{FBD6F44D-8AB0-4F34-BFD0-BB956BBBCA6A}" type="presOf" srcId="{568C99E5-2A63-46A8-9647-0773270CDD46}" destId="{C22079C4-7A29-427F-91DE-654AE3892F24}" srcOrd="0" destOrd="0" presId="urn:microsoft.com/office/officeart/2005/8/layout/orgChart1"/>
+    <dgm:cxn modelId="{7A94B44B-A10C-4971-83B2-286434E4D245}" type="presOf" srcId="{6E63A9E9-5B76-4DC2-9F22-D2328C9BD499}" destId="{86D6C594-4E34-44E8-8CC5-00388D03FB1D}" srcOrd="0" destOrd="0" presId="urn:microsoft.com/office/officeart/2005/8/layout/orgChart1"/>
+    <dgm:cxn modelId="{B37338DA-1FC8-407F-8324-C1053FB6958A}" type="presOf" srcId="{6E02FB6D-EF7A-42E2-9EF3-9C8625E3F382}" destId="{2F0A179B-3F37-40D2-A279-ABA2DAE3A2CD}" srcOrd="1" destOrd="0" presId="urn:microsoft.com/office/officeart/2005/8/layout/orgChart1"/>
+    <dgm:cxn modelId="{1AAFC38F-F44C-42BC-B9D2-AE08B28C0D24}" type="presOf" srcId="{50FA3D3C-2556-4959-BD54-7C932301A25B}" destId="{C50E8F62-12FF-4E6C-A95E-2F0B611EF636}" srcOrd="1" destOrd="0" presId="urn:microsoft.com/office/officeart/2005/8/layout/orgChart1"/>
+    <dgm:cxn modelId="{E36C3724-E858-4CD4-9007-548C959599DE}" srcId="{26AE75D8-D691-4383-8761-008C83698026}" destId="{F9F4EA33-C5EA-4A7F-853A-2209D30E8763}" srcOrd="1" destOrd="0" parTransId="{E61DFA5B-529B-4A88-A041-B7E3BAA60B72}" sibTransId="{202BCB69-97E2-4A96-AD5A-378FB8465884}"/>
+    <dgm:cxn modelId="{EABCC172-E82A-41F2-BE61-C79E07E154E1}" type="presOf" srcId="{C768AC95-D8C6-4381-80F1-2049FDC6A1F1}" destId="{AFD9640D-77CA-4DC2-A632-AFD257E4E542}" srcOrd="0" destOrd="0" presId="urn:microsoft.com/office/officeart/2005/8/layout/orgChart1"/>
+    <dgm:cxn modelId="{4D48F00B-9631-4E0B-95BE-04C931AE9BFF}" type="presOf" srcId="{50FA3D3C-2556-4959-BD54-7C932301A25B}" destId="{765EB993-4E7C-4ABB-9DDF-4585659A1EBA}" srcOrd="0" destOrd="0" presId="urn:microsoft.com/office/officeart/2005/8/layout/orgChart1"/>
+    <dgm:cxn modelId="{551FDDCE-BE8C-4724-B87C-618193B41412}" type="presOf" srcId="{9B3423C8-A11D-48B5-A6E1-6485013B00CD}" destId="{6F7841CA-6375-451E-B021-0F378D031657}" srcOrd="0" destOrd="0" presId="urn:microsoft.com/office/officeart/2005/8/layout/orgChart1"/>
+    <dgm:cxn modelId="{C9326D16-F156-4C2F-88E8-00D2F285815F}" type="presOf" srcId="{7C37FDAF-292F-496D-A3D5-564BDD6D1FC2}" destId="{5B657A86-AB12-4836-B99D-FB5E89834C59}" srcOrd="0" destOrd="0" presId="urn:microsoft.com/office/officeart/2005/8/layout/orgChart1"/>
+    <dgm:cxn modelId="{0603DF8F-5613-4AA7-9579-D08534842F59}" type="presOf" srcId="{9D49EC9D-09F9-44B4-9F19-64E0473D1E33}" destId="{01EADC42-BABE-40C0-84F5-11AF5CA66014}" srcOrd="0" destOrd="0" presId="urn:microsoft.com/office/officeart/2005/8/layout/orgChart1"/>
+    <dgm:cxn modelId="{0402D922-79EC-4A1D-9182-95BAEF65B11C}" type="presOf" srcId="{2D018DFD-7BE3-4F7C-AFAF-26E51CF132EC}" destId="{0988C037-DFBF-44B8-8EC5-38086B6C1775}" srcOrd="0" destOrd="0" presId="urn:microsoft.com/office/officeart/2005/8/layout/orgChart1"/>
+    <dgm:cxn modelId="{D40D11B8-CFBA-404E-B12B-29200EC0A484}" type="presOf" srcId="{4A2812DC-148A-4B52-8580-95472D6E0A1E}" destId="{647391CE-73FA-4300-A565-53E93AC3C6AB}" srcOrd="1" destOrd="0" presId="urn:microsoft.com/office/officeart/2005/8/layout/orgChart1"/>
+    <dgm:cxn modelId="{44ADD0B8-BA26-4C66-AA8D-E879D253D255}" srcId="{14C59777-C925-466A-A711-82638C58E42C}" destId="{470F3EB0-3B46-4E5F-B246-03C29AEAF04F}" srcOrd="0" destOrd="0" parTransId="{2D4DFFC0-6E45-4068-AAFF-F532ACFF2FC8}" sibTransId="{C6CF56F6-686A-44DD-BB4C-3EFD9930ECF4}"/>
+    <dgm:cxn modelId="{C58B9027-BAF3-41F5-AF9D-341F3D2F2C1D}" type="presOf" srcId="{4EF0787C-1E15-43E6-8F84-CB16AFBD27E0}" destId="{28490AFF-4346-443A-B09B-2A34B12B74F2}" srcOrd="0" destOrd="0" presId="urn:microsoft.com/office/officeart/2005/8/layout/orgChart1"/>
+    <dgm:cxn modelId="{75067771-52CF-490D-BF92-49E34F4D53C6}" type="presOf" srcId="{D4B3715F-7E7E-4ED1-8B1A-89D4DDEF26E3}" destId="{B739800C-8CAA-47C5-855A-3C83703FA97B}" srcOrd="0" destOrd="0" presId="urn:microsoft.com/office/officeart/2005/8/layout/orgChart1"/>
+    <dgm:cxn modelId="{F0F90A5C-D460-4B9A-A92A-65A9AF94949A}" srcId="{4521A254-9D25-47C0-AFB6-3A1FD9C3C628}" destId="{B667B709-8B47-4A6F-AA9B-3AD4DB9CA02C}" srcOrd="3" destOrd="0" parTransId="{FCEC7D56-2C4B-4304-BE54-72BFEFA589D5}" sibTransId="{E070914C-1DCB-4E67-BA3D-65AC4B613F82}"/>
+    <dgm:cxn modelId="{04CF6392-F788-4535-90A4-488DBBADD508}" type="presOf" srcId="{5357AF2A-8DDC-4642-B443-44BA4E494232}" destId="{974EDFF4-B82D-4D68-9FCA-ED04B8F3AA4F}" srcOrd="0" destOrd="0" presId="urn:microsoft.com/office/officeart/2005/8/layout/orgChart1"/>
     <dgm:cxn modelId="{36CE792B-013E-48CA-A667-07816A16E2E1}" srcId="{26AE75D8-D691-4383-8761-008C83698026}" destId="{CBDF15DB-41DC-453A-A499-C0F8CC27EC9B}" srcOrd="0" destOrd="0" parTransId="{9B3423C8-A11D-48B5-A6E1-6485013B00CD}" sibTransId="{5CCD18D3-ED76-4305-B6E0-0573B95819BD}"/>
-    <dgm:cxn modelId="{F378A364-034C-4DED-8E8A-87BB1E42EEB5}" srcId="{12954474-A0ED-4534-BB7E-C68175F76380}" destId="{3E902303-4A90-4BF2-B93E-065EDB7E9F32}" srcOrd="3" destOrd="0" parTransId="{8B77C788-5A7E-422B-843D-BBC7DD824327}" sibTransId="{8042C6C0-B055-41B5-8719-C8BE4ED7A1ED}"/>
-    <dgm:cxn modelId="{4F170BA0-F133-4F7F-91DF-E5793B59A504}" type="presOf" srcId="{9B8D22B1-A7F2-44C1-80B2-DB72A7F902B7}" destId="{9B3DFEDA-0DB0-4F63-982C-2D19798ED916}" srcOrd="1" destOrd="0" presId="urn:microsoft.com/office/officeart/2005/8/layout/orgChart1"/>
-    <dgm:cxn modelId="{BCC60DE9-7E62-49B8-8D72-2047E10AA898}" type="presOf" srcId="{470F3EB0-3B46-4E5F-B246-03C29AEAF04F}" destId="{99A3A097-5DF6-4D80-809C-BF8931B972FE}" srcOrd="0" destOrd="0" presId="urn:microsoft.com/office/officeart/2005/8/layout/orgChart1"/>
-    <dgm:cxn modelId="{838B9D8A-92E0-4508-8C08-1813A62675A4}" type="presOf" srcId="{4FD669FD-C5D4-426D-B9AA-F53B8B5E1D77}" destId="{F3EAAAD3-99AF-4DCC-9E56-D56E31BA503B}" srcOrd="0" destOrd="0" presId="urn:microsoft.com/office/officeart/2005/8/layout/orgChart1"/>
-    <dgm:cxn modelId="{40B2310D-0E60-44DE-8C30-F016D009A7FA}" srcId="{26AE75D8-D691-4383-8761-008C83698026}" destId="{F8C3959B-911C-4E97-BD07-D07A882A8F4E}" srcOrd="2" destOrd="0" parTransId="{46903DEB-13B2-442C-9171-39E81E0F568F}" sibTransId="{1048AC84-6ACA-4527-AA3E-7F8296C07E6E}"/>
-    <dgm:cxn modelId="{D027441E-5945-4E6B-B4F4-CEE53563C91F}" type="presOf" srcId="{7C37FDAF-292F-496D-A3D5-564BDD6D1FC2}" destId="{5B657A86-AB12-4836-B99D-FB5E89834C59}" srcOrd="0" destOrd="0" presId="urn:microsoft.com/office/officeart/2005/8/layout/orgChart1"/>
-    <dgm:cxn modelId="{8730E6D6-155C-4B8C-B0E0-0D2634427F1D}" type="presOf" srcId="{A34EBFFE-5CE4-47E7-B280-D2C7E7D64D71}" destId="{845FD635-1230-4F11-B073-078CDAECC6FD}" srcOrd="0" destOrd="0" presId="urn:microsoft.com/office/officeart/2005/8/layout/orgChart1"/>
-    <dgm:cxn modelId="{96CCF469-8E6D-4667-B80C-E782990563E0}" type="presOf" srcId="{4A2812DC-148A-4B52-8580-95472D6E0A1E}" destId="{647391CE-73FA-4300-A565-53E93AC3C6AB}" srcOrd="1" destOrd="0" presId="urn:microsoft.com/office/officeart/2005/8/layout/orgChart1"/>
-    <dgm:cxn modelId="{A1DE4C4F-6B17-45FA-982B-182831D61A3D}" type="presOf" srcId="{50FA3D3C-2556-4959-BD54-7C932301A25B}" destId="{C50E8F62-12FF-4E6C-A95E-2F0B611EF636}" srcOrd="1" destOrd="0" presId="urn:microsoft.com/office/officeart/2005/8/layout/orgChart1"/>
+    <dgm:cxn modelId="{14367DC5-2F2B-427C-BF59-805EFB2AB1D7}" srcId="{470F3EB0-3B46-4E5F-B246-03C29AEAF04F}" destId="{4FD669FD-C5D4-426D-B9AA-F53B8B5E1D77}" srcOrd="4" destOrd="0" parTransId="{5CF20AB2-DA11-48F3-97FC-2E3BC608B10D}" sibTransId="{BCE4DC9C-5272-4C27-9B82-2EB460F44176}"/>
+    <dgm:cxn modelId="{1457D106-B1E1-4344-B32D-88C9688331E4}" type="presOf" srcId="{FF11EE94-2D42-4BD3-9D33-D93DE048CBE5}" destId="{68A87395-9709-4C26-8962-8D5D1C1D167A}" srcOrd="0" destOrd="0" presId="urn:microsoft.com/office/officeart/2005/8/layout/orgChart1"/>
+    <dgm:cxn modelId="{CE5E291F-F9DE-4CAE-B0AE-53E121A0BD45}" type="presOf" srcId="{26AE75D8-D691-4383-8761-008C83698026}" destId="{9BCCFF60-43E1-4292-A5DC-5F01D7904CE7}" srcOrd="0" destOrd="0" presId="urn:microsoft.com/office/officeart/2005/8/layout/orgChart1"/>
+    <dgm:cxn modelId="{FBE6E21D-641D-4547-B7A9-73802D764DE6}" type="presOf" srcId="{B667B709-8B47-4A6F-AA9B-3AD4DB9CA02C}" destId="{7E940554-E360-4E1B-8AF3-380496A6E3E2}" srcOrd="1" destOrd="0" presId="urn:microsoft.com/office/officeart/2005/8/layout/orgChart1"/>
+    <dgm:cxn modelId="{B8FC978F-F37A-4459-881F-512E892907E2}" type="presOf" srcId="{682D4647-95EB-4C15-8A4B-16CA42163FB1}" destId="{6053DC4C-A576-4DD7-8D69-7EC4C9D5A8F0}" srcOrd="0" destOrd="0" presId="urn:microsoft.com/office/officeart/2005/8/layout/orgChart1"/>
+    <dgm:cxn modelId="{6358644B-41AA-4715-99E6-6153A74AFFE6}" type="presOf" srcId="{A31DAF67-C39E-42D2-8CEA-1BD17CF16CC7}" destId="{33F706B1-7771-42B1-B326-AE244B27F37B}" srcOrd="0" destOrd="0" presId="urn:microsoft.com/office/officeart/2005/8/layout/orgChart1"/>
+    <dgm:cxn modelId="{093B1E66-949D-4310-B485-935424CAC3D8}" srcId="{12954474-A0ED-4534-BB7E-C68175F76380}" destId="{4EF0787C-1E15-43E6-8F84-CB16AFBD27E0}" srcOrd="4" destOrd="0" parTransId="{C768AC95-D8C6-4381-80F1-2049FDC6A1F1}" sibTransId="{91495C3A-AF70-4E6A-BA93-639703A68078}"/>
+    <dgm:cxn modelId="{25AD506A-8AD9-4BDF-8420-915AAF4734CD}" srcId="{25F01B50-71BF-46BD-866F-010FF8665226}" destId="{D4E64E12-D539-4876-8971-9B698B1C7272}" srcOrd="10" destOrd="0" parTransId="{2A26029A-6512-43F6-9E62-8E4059E748AE}" sibTransId="{852121CE-B7A6-421A-873F-691B29EDA5B7}"/>
+    <dgm:cxn modelId="{B5110C0E-CB20-41AF-9279-5A8369C3E501}" type="presOf" srcId="{4E5550C9-F191-4EBC-8204-52AE9E2F1698}" destId="{AAD6B8B4-BDB5-41EF-AE83-0D7478501AE6}" srcOrd="1" destOrd="0" presId="urn:microsoft.com/office/officeart/2005/8/layout/orgChart1"/>
+    <dgm:cxn modelId="{05A792E8-139D-4628-A10E-DA407217BA13}" type="presOf" srcId="{F8C3959B-911C-4E97-BD07-D07A882A8F4E}" destId="{7A6015C9-93B2-49CA-98F1-95AC55DDBB0A}" srcOrd="1" destOrd="0" presId="urn:microsoft.com/office/officeart/2005/8/layout/orgChart1"/>
+    <dgm:cxn modelId="{D98EB8B3-AE01-4298-BD7B-C36B8BAF9F7A}" type="presOf" srcId="{54ACE61A-8603-4902-96F7-A7AEB9168A05}" destId="{C1DFC375-9CDD-48FB-9522-D50D9C27FBD7}" srcOrd="0" destOrd="0" presId="urn:microsoft.com/office/officeart/2005/8/layout/orgChart1"/>
+    <dgm:cxn modelId="{D6F6A862-FF05-4023-9ED7-958E7E84051E}" type="presOf" srcId="{4521A254-9D25-47C0-AFB6-3A1FD9C3C628}" destId="{71C0599B-5408-46B5-8A9E-D43C103BA673}" srcOrd="0" destOrd="0" presId="urn:microsoft.com/office/officeart/2005/8/layout/orgChart1"/>
     <dgm:cxn modelId="{CC12D606-BC97-4FE8-8438-9AF3607D1551}" srcId="{25F01B50-71BF-46BD-866F-010FF8665226}" destId="{01B89D3A-9E78-45B8-8DC6-0340062CCE3C}" srcOrd="5" destOrd="0" parTransId="{8B160FE7-7569-4627-99A0-8346352330E0}" sibTransId="{5E5FB21A-544A-4F56-8898-C970D97AD7F1}"/>
-    <dgm:cxn modelId="{97649994-953D-4B15-BE5A-370AC0D866D8}" type="presOf" srcId="{4EF0787C-1E15-43E6-8F84-CB16AFBD27E0}" destId="{AEBEDD6C-A059-4514-BFD2-706D172AAB5F}" srcOrd="1" destOrd="0" presId="urn:microsoft.com/office/officeart/2005/8/layout/orgChart1"/>
-    <dgm:cxn modelId="{C44716C9-7630-4E33-B2C6-F1342D077D18}" type="presOf" srcId="{A31DAF67-C39E-42D2-8CEA-1BD17CF16CC7}" destId="{33F706B1-7771-42B1-B326-AE244B27F37B}" srcOrd="0" destOrd="0" presId="urn:microsoft.com/office/officeart/2005/8/layout/orgChart1"/>
-    <dgm:cxn modelId="{7C0FB1EE-D9FD-4937-A275-E515A610859F}" type="presOf" srcId="{4EF0787C-1E15-43E6-8F84-CB16AFBD27E0}" destId="{28490AFF-4346-443A-B09B-2A34B12B74F2}" srcOrd="0" destOrd="0" presId="urn:microsoft.com/office/officeart/2005/8/layout/orgChart1"/>
-    <dgm:cxn modelId="{271DC108-F4DF-45BA-A71B-39BCF0FDCC08}" type="presOf" srcId="{4C1AC016-92B5-439F-9897-D870694302C0}" destId="{F3E217BA-FBE2-4C35-A9C2-BC105D12539A}" srcOrd="1" destOrd="0" presId="urn:microsoft.com/office/officeart/2005/8/layout/orgChart1"/>
-    <dgm:cxn modelId="{0BFACE15-BD60-4A40-AAF7-F47D642094D3}" type="presOf" srcId="{47018995-3EA5-4E36-9492-AFA4CEB7D5A9}" destId="{E0B1E7C8-A309-41BC-9093-E427AE134816}" srcOrd="1" destOrd="0" presId="urn:microsoft.com/office/officeart/2005/8/layout/orgChart1"/>
-    <dgm:cxn modelId="{AF4F9F75-63B1-4131-903D-23EC0EEE57EE}" srcId="{26AE75D8-D691-4383-8761-008C83698026}" destId="{4C1AC016-92B5-439F-9897-D870694302C0}" srcOrd="4" destOrd="0" parTransId="{BAE8827D-428B-4AFC-B985-DFF28A38E7E3}" sibTransId="{7499ADD3-2FB2-443C-977D-95C1301884AA}"/>
-    <dgm:cxn modelId="{547AA6EE-65A0-4611-A7E7-A93627B0F6F2}" type="presOf" srcId="{47018995-3EA5-4E36-9492-AFA4CEB7D5A9}" destId="{E802C0A8-5256-4CC2-ABC9-F79449F6790D}" srcOrd="0" destOrd="0" presId="urn:microsoft.com/office/officeart/2005/8/layout/orgChart1"/>
-    <dgm:cxn modelId="{17F74E84-A1D8-42EB-B643-9B2EBACE5039}" type="presOf" srcId="{F8C3959B-911C-4E97-BD07-D07A882A8F4E}" destId="{7A6015C9-93B2-49CA-98F1-95AC55DDBB0A}" srcOrd="1" destOrd="0" presId="urn:microsoft.com/office/officeart/2005/8/layout/orgChart1"/>
-    <dgm:cxn modelId="{C0B78DAC-E160-467D-9FCE-FFD8A965E6DA}" type="presOf" srcId="{4521A254-9D25-47C0-AFB6-3A1FD9C3C628}" destId="{71C0599B-5408-46B5-8A9E-D43C103BA673}" srcOrd="0" destOrd="0" presId="urn:microsoft.com/office/officeart/2005/8/layout/orgChart1"/>
-    <dgm:cxn modelId="{3E27DC0A-82BF-48AF-BA34-DB866C79F010}" srcId="{4521A254-9D25-47C0-AFB6-3A1FD9C3C628}" destId="{5017D8AE-EDBB-463F-8AF5-5924562BBC2C}" srcOrd="2" destOrd="0" parTransId="{025024F0-EB61-49EA-A5FC-AAD14A902D14}" sibTransId="{5AF689E9-D81E-4C71-B095-9A7ED162FA24}"/>
-    <dgm:cxn modelId="{B0692D10-1B97-4E43-B5DB-C3079C1CE559}" type="presOf" srcId="{4E5550C9-F191-4EBC-8204-52AE9E2F1698}" destId="{AAD6B8B4-BDB5-41EF-AE83-0D7478501AE6}" srcOrd="1" destOrd="0" presId="urn:microsoft.com/office/officeart/2005/8/layout/orgChart1"/>
-    <dgm:cxn modelId="{EA3D1579-24A6-4871-8834-329810E45A2A}" srcId="{470F3EB0-3B46-4E5F-B246-03C29AEAF04F}" destId="{12954474-A0ED-4534-BB7E-C68175F76380}" srcOrd="3" destOrd="0" parTransId="{5DA2EF8B-019C-4BFF-B82A-891AAF182CBB}" sibTransId="{2A453BAB-52B1-4ADA-BBCB-C052C6995081}"/>
-    <dgm:cxn modelId="{C2380659-462C-4A13-8874-06E9CA87E1A2}" type="presOf" srcId="{14C59777-C925-466A-A711-82638C58E42C}" destId="{9DF43AB6-6DF7-41C8-BF75-A0AF8C029EED}" srcOrd="0" destOrd="0" presId="urn:microsoft.com/office/officeart/2005/8/layout/orgChart1"/>
-    <dgm:cxn modelId="{8700E6EC-7842-485F-9EB4-19DFC79FF1CA}" type="presOf" srcId="{FDB8EBFB-7E53-43B8-8F3F-7ED259581906}" destId="{8C7CFEBD-A002-4522-A88F-20FAB76D55E9}" srcOrd="0" destOrd="0" presId="urn:microsoft.com/office/officeart/2005/8/layout/orgChart1"/>
-    <dgm:cxn modelId="{0DDC95D4-7DDA-4C01-9D83-4D210C391C3C}" srcId="{4521A254-9D25-47C0-AFB6-3A1FD9C3C628}" destId="{FAA04085-2E86-40D5-A7AC-E095D4C1B6BC}" srcOrd="4" destOrd="0" parTransId="{A0A1EDEB-51DB-4655-B52C-24895CBDB208}" sibTransId="{E5EF9681-D526-47CD-8E01-DD9A70229235}"/>
-    <dgm:cxn modelId="{ED362337-DCB1-4536-BBB8-E9C2423295B5}" type="presOf" srcId="{FF11EE94-2D42-4BD3-9D33-D93DE048CBE5}" destId="{68A87395-9709-4C26-8962-8D5D1C1D167A}" srcOrd="0" destOrd="0" presId="urn:microsoft.com/office/officeart/2005/8/layout/orgChart1"/>
-    <dgm:cxn modelId="{B39A3479-DDA0-468D-B314-4E915E78DD62}" type="presOf" srcId="{A31DAF67-C39E-42D2-8CEA-1BD17CF16CC7}" destId="{55DFA417-9245-4E4D-90E2-74D9BC86C810}" srcOrd="1" destOrd="0" presId="urn:microsoft.com/office/officeart/2005/8/layout/orgChart1"/>
-    <dgm:cxn modelId="{F6D174A5-4F07-4F88-989B-440B23EA55CF}" type="presOf" srcId="{F9F4EA33-C5EA-4A7F-853A-2209D30E8763}" destId="{6287454B-0360-45DE-A352-52F9E499A368}" srcOrd="0" destOrd="0" presId="urn:microsoft.com/office/officeart/2005/8/layout/orgChart1"/>
-    <dgm:cxn modelId="{0EA78726-55EC-4F5F-92BA-4EA2DA6ADCFC}" type="presOf" srcId="{9B8D22B1-A7F2-44C1-80B2-DB72A7F902B7}" destId="{C4332E58-8723-4AE4-B422-03C1624957F3}" srcOrd="0" destOrd="0" presId="urn:microsoft.com/office/officeart/2005/8/layout/orgChart1"/>
-    <dgm:cxn modelId="{B027C29B-EEEF-453C-B1EF-D6A2828D0CA7}" type="presOf" srcId="{5357AF2A-8DDC-4642-B443-44BA4E494232}" destId="{974EDFF4-B82D-4D68-9FCA-ED04B8F3AA4F}" srcOrd="0" destOrd="0" presId="urn:microsoft.com/office/officeart/2005/8/layout/orgChart1"/>
-    <dgm:cxn modelId="{BD76901B-FC37-493F-B133-EEE79D3674B5}" srcId="{25F01B50-71BF-46BD-866F-010FF8665226}" destId="{75BBB2F1-A822-4DD2-880E-5912F21149D0}" srcOrd="2" destOrd="0" parTransId="{6DB7CCE5-42B3-417D-AB1B-F73C73709597}" sibTransId="{55EE01F1-772C-4FAE-9D66-F36408DCBF66}"/>
-    <dgm:cxn modelId="{44460AFE-3C73-4FFA-B932-1FBEDB492DA3}" type="presOf" srcId="{4317AFD9-87F1-4F66-996A-6FDB5AAD27FB}" destId="{7589B3D4-363C-4B0A-8CB4-57C8B61B5607}" srcOrd="0" destOrd="0" presId="urn:microsoft.com/office/officeart/2005/8/layout/orgChart1"/>
-    <dgm:cxn modelId="{CCF26B79-F61C-4ACA-B7FA-48A02A1999DC}" srcId="{25F01B50-71BF-46BD-866F-010FF8665226}" destId="{FF11EE94-2D42-4BD3-9D33-D93DE048CBE5}" srcOrd="6" destOrd="0" parTransId="{54ACE61A-8603-4902-96F7-A7AEB9168A05}" sibTransId="{872182FD-D627-4A7B-8B80-58BE82C828E2}"/>
-    <dgm:cxn modelId="{D9BA3002-9970-4C18-ABA9-7D0395CB20FA}" type="presOf" srcId="{14847436-E84F-467C-87DF-1D3E49663262}" destId="{47E9BDD4-D24F-497D-A3EA-8ECC6D80C467}" srcOrd="1" destOrd="0" presId="urn:microsoft.com/office/officeart/2005/8/layout/orgChart1"/>
-    <dgm:cxn modelId="{B131C96C-79DF-4584-B535-53240977C5C4}" srcId="{470F3EB0-3B46-4E5F-B246-03C29AEAF04F}" destId="{25F01B50-71BF-46BD-866F-010FF8665226}" srcOrd="2" destOrd="0" parTransId="{4317AFD9-87F1-4F66-996A-6FDB5AAD27FB}" sibTransId="{DFB0F553-26A4-4348-9C46-DE10CF22AF3C}"/>
-    <dgm:cxn modelId="{C74C2E89-6877-44CB-8075-108DC640F39B}" type="presOf" srcId="{5357AF2A-8DDC-4642-B443-44BA4E494232}" destId="{58472B29-B4BB-4A64-A1D5-579A71DC3C7C}" srcOrd="1" destOrd="0" presId="urn:microsoft.com/office/officeart/2005/8/layout/orgChart1"/>
-    <dgm:cxn modelId="{0AEC1A0F-4A97-498C-9D98-EEBB2B5FB356}" type="presOf" srcId="{C768AC95-D8C6-4381-80F1-2049FDC6A1F1}" destId="{AFD9640D-77CA-4DC2-A632-AFD257E4E542}" srcOrd="0" destOrd="0" presId="urn:microsoft.com/office/officeart/2005/8/layout/orgChart1"/>
-    <dgm:cxn modelId="{2FD398C5-B7E1-4AD3-B089-BF2B2E1CF8C9}" type="presOf" srcId="{DF0E1810-A63E-4E15-B40E-F95A0E91260D}" destId="{E13098E0-EF11-455C-8D20-2B88403C4365}" srcOrd="0" destOrd="0" presId="urn:microsoft.com/office/officeart/2005/8/layout/orgChart1"/>
-    <dgm:cxn modelId="{96B62601-ACAF-4727-8940-5EB689FCCB1B}" type="presOf" srcId="{2D018DFD-7BE3-4F7C-AFAF-26E51CF132EC}" destId="{0988C037-DFBF-44B8-8EC5-38086B6C1775}" srcOrd="0" destOrd="0" presId="urn:microsoft.com/office/officeart/2005/8/layout/orgChart1"/>
-    <dgm:cxn modelId="{E90024EB-14FF-4D15-B952-3BC4035F0025}" type="presOf" srcId="{4521A254-9D25-47C0-AFB6-3A1FD9C3C628}" destId="{20BD6E44-1C46-4F2D-BC00-9D2111BAF126}" srcOrd="1" destOrd="0" presId="urn:microsoft.com/office/officeart/2005/8/layout/orgChart1"/>
-    <dgm:cxn modelId="{6C405533-0AD0-4B68-81F5-08117CFAF37C}" type="presOf" srcId="{82D01A45-C95D-4920-AC94-E38039FF63C5}" destId="{5825DB83-90EC-4C8A-91A8-58DBC458936A}" srcOrd="0" destOrd="0" presId="urn:microsoft.com/office/officeart/2005/8/layout/orgChart1"/>
-    <dgm:cxn modelId="{023FA2B6-8058-479A-BAA6-DA264BD12488}" type="presOf" srcId="{682D4647-95EB-4C15-8A4B-16CA42163FB1}" destId="{7B4D8AFD-B7B2-486C-9663-4F6B6D916119}" srcOrd="1" destOrd="0" presId="urn:microsoft.com/office/officeart/2005/8/layout/orgChart1"/>
-    <dgm:cxn modelId="{F9D9C3EF-6D56-40DC-AD92-95DA6C47A90F}" type="presOf" srcId="{D4B3715F-7E7E-4ED1-8B1A-89D4DDEF26E3}" destId="{D094F8D1-1AD8-498E-B82D-7C17C3345E95}" srcOrd="1" destOrd="0" presId="urn:microsoft.com/office/officeart/2005/8/layout/orgChart1"/>
-    <dgm:cxn modelId="{63280A1E-5538-4493-8A43-89E6C58BD60B}" type="presOf" srcId="{600A4B02-8E71-44DF-A935-99C27B74C7C9}" destId="{8FD5F6FA-7413-4521-964B-016AF5EEA300}" srcOrd="1" destOrd="0" presId="urn:microsoft.com/office/officeart/2005/8/layout/orgChart1"/>
-    <dgm:cxn modelId="{E42D8CC9-EFBC-4579-849F-AEC0656BF6A4}" type="presOf" srcId="{75BBB2F1-A822-4DD2-880E-5912F21149D0}" destId="{A927516D-9F1C-4843-9ED2-A079E96E7102}" srcOrd="0" destOrd="0" presId="urn:microsoft.com/office/officeart/2005/8/layout/orgChart1"/>
-    <dgm:cxn modelId="{F005856E-54A4-4966-BB8F-6FA1B1F7771B}" type="presOf" srcId="{8B160FE7-7569-4627-99A0-8346352330E0}" destId="{8CBBA7E3-2BFF-4837-B524-CE67D9767A0D}" srcOrd="0" destOrd="0" presId="urn:microsoft.com/office/officeart/2005/8/layout/orgChart1"/>
-    <dgm:cxn modelId="{F73E0604-7FAD-44E4-840A-AF91F25C17C4}" srcId="{25F01B50-71BF-46BD-866F-010FF8665226}" destId="{7C37FDAF-292F-496D-A3D5-564BDD6D1FC2}" srcOrd="7" destOrd="0" parTransId="{6813FC0A-0CD4-445F-BD96-9792C5D5493A}" sibTransId="{0946B7BD-4041-4EF0-9149-70AD97DB4C36}"/>
-    <dgm:cxn modelId="{A3E283F6-E2CE-4EA1-AFD8-D627C464A8D5}" type="presOf" srcId="{7C37FDAF-292F-496D-A3D5-564BDD6D1FC2}" destId="{195643EF-9CE6-4285-800E-C08905758C2B}" srcOrd="1" destOrd="0" presId="urn:microsoft.com/office/officeart/2005/8/layout/orgChart1"/>
-    <dgm:cxn modelId="{D1C4D97F-88F9-46DD-9E11-FC9D7AE3103F}" type="presOf" srcId="{4E5550C9-F191-4EBC-8204-52AE9E2F1698}" destId="{0BAF4BCE-5428-4C32-A175-776E5B87E345}" srcOrd="0" destOrd="0" presId="urn:microsoft.com/office/officeart/2005/8/layout/orgChart1"/>
-    <dgm:cxn modelId="{032171FA-4AEA-49B4-AF81-9DC2F31AF254}" srcId="{25F01B50-71BF-46BD-866F-010FF8665226}" destId="{50FA3D3C-2556-4959-BD54-7C932301A25B}" srcOrd="0" destOrd="0" parTransId="{A34EBFFE-5CE4-47E7-B280-D2C7E7D64D71}" sibTransId="{592CBC98-60D0-4DA4-AF85-59DE354717FB}"/>
-    <dgm:cxn modelId="{14113F0E-6588-402D-941C-931046649604}" type="presOf" srcId="{12954474-A0ED-4534-BB7E-C68175F76380}" destId="{A843FDBA-76FE-4A39-B70B-2F524D23A446}" srcOrd="0" destOrd="0" presId="urn:microsoft.com/office/officeart/2005/8/layout/orgChart1"/>
-    <dgm:cxn modelId="{E0D30280-85AF-4BE5-9EEB-9F9E03BCC90E}" type="presOf" srcId="{5017D8AE-EDBB-463F-8AF5-5924562BBC2C}" destId="{D137CC37-9591-459F-B048-1CAFEFF54C51}" srcOrd="0" destOrd="0" presId="urn:microsoft.com/office/officeart/2005/8/layout/orgChart1"/>
-    <dgm:cxn modelId="{A44FFB47-FFF4-4440-9415-9B5935CEE45C}" type="presOf" srcId="{50FA3D3C-2556-4959-BD54-7C932301A25B}" destId="{765EB993-4E7C-4ABB-9DDF-4585659A1EBA}" srcOrd="0" destOrd="0" presId="urn:microsoft.com/office/officeart/2005/8/layout/orgChart1"/>
-    <dgm:cxn modelId="{2CA8346B-7F6D-4E28-950A-306C0244AC12}" type="presOf" srcId="{F5CFF330-6D11-4B6A-9133-AB2B52CA197E}" destId="{DC010CD2-A29D-4777-A1E4-BB8ACC53BD5B}" srcOrd="0" destOrd="0" presId="urn:microsoft.com/office/officeart/2005/8/layout/orgChart1"/>
-    <dgm:cxn modelId="{D93EBE0A-916B-4D2C-9EA3-ECB5DF44B0C7}" srcId="{470F3EB0-3B46-4E5F-B246-03C29AEAF04F}" destId="{26AE75D8-D691-4383-8761-008C83698026}" srcOrd="0" destOrd="0" parTransId="{F61C7602-21A5-4C69-825E-CA756EE72C54}" sibTransId="{ACD77E16-A4DD-43F1-B065-515D62E50AC8}"/>
-    <dgm:cxn modelId="{5EE38E9C-6F59-4F84-BBF6-6EB89B7390A0}" type="presOf" srcId="{D45FC5B6-2215-45B6-95CF-4115FA6549D5}" destId="{71124DC1-5D17-41C6-90FE-CC42AEFA5789}" srcOrd="1" destOrd="0" presId="urn:microsoft.com/office/officeart/2005/8/layout/orgChart1"/>
-    <dgm:cxn modelId="{7A8C3BA0-FA66-46F5-A183-FEBF3650BFBC}" type="presOf" srcId="{123146D0-D6B9-44F9-9AF4-01B93FB33342}" destId="{CED30051-B2AB-4DB7-BBD2-8C7DC8C0992E}" srcOrd="0" destOrd="0" presId="urn:microsoft.com/office/officeart/2005/8/layout/orgChart1"/>
-    <dgm:cxn modelId="{903294DB-1606-46DD-B930-60D4F4124E47}" srcId="{25F01B50-71BF-46BD-866F-010FF8665226}" destId="{5357AF2A-8DDC-4642-B443-44BA4E494232}" srcOrd="8" destOrd="0" parTransId="{DF0E1810-A63E-4E15-B40E-F95A0E91260D}" sibTransId="{1C303BCB-5EEB-47F2-811B-68280A1253D1}"/>
-    <dgm:cxn modelId="{6C98757A-C1DF-49E1-8B11-5D97A4A39189}" type="presOf" srcId="{25F01B50-71BF-46BD-866F-010FF8665226}" destId="{9741AA01-92FE-440C-83CF-5CF09A5F46CB}" srcOrd="0" destOrd="0" presId="urn:microsoft.com/office/officeart/2005/8/layout/orgChart1"/>
-    <dgm:cxn modelId="{4A86DE30-5FBE-4DE7-B6D2-0316F340A856}" type="presOf" srcId="{4C1AC016-92B5-439F-9897-D870694302C0}" destId="{B3AC0D19-BDA8-48D2-B5FE-1DFF4921527E}" srcOrd="0" destOrd="0" presId="urn:microsoft.com/office/officeart/2005/8/layout/orgChart1"/>
-    <dgm:cxn modelId="{CA475D31-6C97-4887-A9E4-F6640214F0F5}" type="presOf" srcId="{DD1963A4-E0E1-43FB-AED7-FB3165D950CD}" destId="{FC975B40-3AFA-453E-B07C-C2EA0DB2201D}" srcOrd="0" destOrd="0" presId="urn:microsoft.com/office/officeart/2005/8/layout/orgChart1"/>
-    <dgm:cxn modelId="{E36C3724-E858-4CD4-9007-548C959599DE}" srcId="{26AE75D8-D691-4383-8761-008C83698026}" destId="{F9F4EA33-C5EA-4A7F-853A-2209D30E8763}" srcOrd="1" destOrd="0" parTransId="{E61DFA5B-529B-4A88-A041-B7E3BAA60B72}" sibTransId="{202BCB69-97E2-4A96-AD5A-378FB8465884}"/>
-    <dgm:cxn modelId="{175E6BF8-67B1-4F86-B60D-71D4A6B5FFFE}" type="presOf" srcId="{8B77C788-5A7E-422B-843D-BBC7DD824327}" destId="{47F2E362-E028-405F-B123-C4D2668E6DD5}" srcOrd="0" destOrd="0" presId="urn:microsoft.com/office/officeart/2005/8/layout/orgChart1"/>
-    <dgm:cxn modelId="{DF5B3F54-FE5A-4CB3-A76E-01AA851B6938}" type="presOf" srcId="{4FD669FD-C5D4-426D-B9AA-F53B8B5E1D77}" destId="{6DF25A53-1D21-4603-8B9F-A2B64338AA6A}" srcOrd="1" destOrd="0" presId="urn:microsoft.com/office/officeart/2005/8/layout/orgChart1"/>
-    <dgm:cxn modelId="{14367DC5-2F2B-427C-BF59-805EFB2AB1D7}" srcId="{470F3EB0-3B46-4E5F-B246-03C29AEAF04F}" destId="{4FD669FD-C5D4-426D-B9AA-F53B8B5E1D77}" srcOrd="4" destOrd="0" parTransId="{5CF20AB2-DA11-48F3-97FC-2E3BC608B10D}" sibTransId="{BCE4DC9C-5272-4C27-9B82-2EB460F44176}"/>
-    <dgm:cxn modelId="{F7A1CDF0-0FB1-4523-9F93-6A43C3EA960C}" srcId="{4521A254-9D25-47C0-AFB6-3A1FD9C3C628}" destId="{2D018DFD-7BE3-4F7C-AFAF-26E51CF132EC}" srcOrd="0" destOrd="0" parTransId="{FDB8EBFB-7E53-43B8-8F3F-7ED259581906}" sibTransId="{AC772969-328A-41F3-8A3F-9B4289AE385F}"/>
-    <dgm:cxn modelId="{25AD506A-8AD9-4BDF-8420-915AAF4734CD}" srcId="{25F01B50-71BF-46BD-866F-010FF8665226}" destId="{D4E64E12-D539-4876-8971-9B698B1C7272}" srcOrd="10" destOrd="0" parTransId="{2A26029A-6512-43F6-9E62-8E4059E748AE}" sibTransId="{852121CE-B7A6-421A-873F-691B29EDA5B7}"/>
-    <dgm:cxn modelId="{70645808-FE93-4969-8392-FB6BA0CF7A6E}" type="presOf" srcId="{FAA04085-2E86-40D5-A7AC-E095D4C1B6BC}" destId="{EB5BA3DB-674B-4CC5-A2F5-AACAC949B4C3}" srcOrd="0" destOrd="0" presId="urn:microsoft.com/office/officeart/2005/8/layout/orgChart1"/>
-    <dgm:cxn modelId="{544A7676-339F-4D9D-AF84-6820279170DE}" type="presOf" srcId="{2A26029A-6512-43F6-9E62-8E4059E748AE}" destId="{4280E8EA-083D-4CF8-AA72-695B868AD281}" srcOrd="0" destOrd="0" presId="urn:microsoft.com/office/officeart/2005/8/layout/orgChart1"/>
-    <dgm:cxn modelId="{6D9AFC99-4746-4069-A276-81BE00275D5C}" type="presOf" srcId="{6E02FB6D-EF7A-42E2-9EF3-9C8625E3F382}" destId="{0CF28AEB-499F-41BF-9E7C-C94AC5EDBF5C}" srcOrd="0" destOrd="0" presId="urn:microsoft.com/office/officeart/2005/8/layout/orgChart1"/>
-    <dgm:cxn modelId="{6D1DF981-3A7A-4A1C-A8D9-F79715477D40}" type="presOf" srcId="{01B89D3A-9E78-45B8-8DC6-0340062CCE3C}" destId="{DC7C54F0-361F-48C0-B04E-28C1ED0A889C}" srcOrd="1" destOrd="0" presId="urn:microsoft.com/office/officeart/2005/8/layout/orgChart1"/>
-    <dgm:cxn modelId="{F39B6D77-7539-4148-B12B-AA937C7235D0}" type="presOf" srcId="{9B3423C8-A11D-48B5-A6E1-6485013B00CD}" destId="{6F7841CA-6375-451E-B021-0F378D031657}" srcOrd="0" destOrd="0" presId="urn:microsoft.com/office/officeart/2005/8/layout/orgChart1"/>
-    <dgm:cxn modelId="{44ADD0B8-BA26-4C66-AA8D-E879D253D255}" srcId="{14C59777-C925-466A-A711-82638C58E42C}" destId="{470F3EB0-3B46-4E5F-B246-03C29AEAF04F}" srcOrd="0" destOrd="0" parTransId="{2D4DFFC0-6E45-4068-AAFF-F532ACFF2FC8}" sibTransId="{C6CF56F6-686A-44DD-BB4C-3EFD9930ECF4}"/>
-    <dgm:cxn modelId="{9F3FFED5-E261-4036-9DB2-C6703996FD8B}" type="presOf" srcId="{600A4B02-8E71-44DF-A935-99C27B74C7C9}" destId="{CF13B245-1E6E-467A-917C-E62C719A9D32}" srcOrd="0" destOrd="0" presId="urn:microsoft.com/office/officeart/2005/8/layout/orgChart1"/>
-    <dgm:cxn modelId="{B96A4ECE-46EB-48CB-BDA3-6CB503F8255F}" type="presOf" srcId="{6AEDE58A-CA67-4D28-8190-B4F957D6FFDC}" destId="{B6548AC1-101A-49A1-92CD-5B37FA673A02}" srcOrd="0" destOrd="0" presId="urn:microsoft.com/office/officeart/2005/8/layout/orgChart1"/>
-    <dgm:cxn modelId="{4EF16A41-748F-4C27-9367-F013016B9E8B}" srcId="{25F01B50-71BF-46BD-866F-010FF8665226}" destId="{4E5550C9-F191-4EBC-8204-52AE9E2F1698}" srcOrd="1" destOrd="0" parTransId="{0CE56B9F-A841-47B6-8E62-ACD01C30ECAA}" sibTransId="{373E9511-AD6E-4BE1-8BF1-931ED948B936}"/>
-    <dgm:cxn modelId="{D8178533-D3D6-4C7F-890A-DA284BDEDBC5}" type="presOf" srcId="{9E359B3E-7F8C-4F82-BC2D-733B5E3996AF}" destId="{3E218CAC-88E5-4E92-A994-98D7DB4587BA}" srcOrd="0" destOrd="0" presId="urn:microsoft.com/office/officeart/2005/8/layout/orgChart1"/>
-    <dgm:cxn modelId="{B8BDEC58-F62B-4BA6-BE5B-8BF5A59EAE31}" type="presOf" srcId="{3E902303-4A90-4BF2-B93E-065EDB7E9F32}" destId="{3D7A61F9-063C-4870-AFE1-A83DE1F5733A}" srcOrd="1" destOrd="0" presId="urn:microsoft.com/office/officeart/2005/8/layout/orgChart1"/>
-    <dgm:cxn modelId="{A01E8C34-A7E7-4DC1-BE28-F9D958FCE0EA}" type="presOf" srcId="{470F3EB0-3B46-4E5F-B246-03C29AEAF04F}" destId="{17AB72E0-A4E9-4D10-B7B7-80A7FA1C4C99}" srcOrd="1" destOrd="0" presId="urn:microsoft.com/office/officeart/2005/8/layout/orgChart1"/>
-    <dgm:cxn modelId="{08B27333-41E1-4829-BE34-C54287603F9D}" type="presOf" srcId="{25F01B50-71BF-46BD-866F-010FF8665226}" destId="{452198A6-086A-48F1-86D5-55CED5940E8C}" srcOrd="1" destOrd="0" presId="urn:microsoft.com/office/officeart/2005/8/layout/orgChart1"/>
-    <dgm:cxn modelId="{CFEF02A6-C87C-4DAA-A643-764E71E2F4A3}" type="presOf" srcId="{CBDF15DB-41DC-453A-A499-C0F8CC27EC9B}" destId="{31AA79F3-889D-43D5-9646-43A6057A092E}" srcOrd="1" destOrd="0" presId="urn:microsoft.com/office/officeart/2005/8/layout/orgChart1"/>
-    <dgm:cxn modelId="{37DACBCE-A072-4289-A8B3-8849FAF3AEAB}" type="presOf" srcId="{B667B709-8B47-4A6F-AA9B-3AD4DB9CA02C}" destId="{53415810-2E7D-4997-805D-E9A8A4AC39B5}" srcOrd="0" destOrd="0" presId="urn:microsoft.com/office/officeart/2005/8/layout/orgChart1"/>
-    <dgm:cxn modelId="{020B4527-1A47-4BD6-A03E-C0B983258970}" srcId="{26AE75D8-D691-4383-8761-008C83698026}" destId="{600A4B02-8E71-44DF-A935-99C27B74C7C9}" srcOrd="3" destOrd="0" parTransId="{DD1963A4-E0E1-43FB-AED7-FB3165D950CD}" sibTransId="{D9274122-7E28-46C3-9313-1C660A83B392}"/>
-    <dgm:cxn modelId="{FD93B87A-A7A8-4E67-B4AA-882AEBC664CE}" type="presOf" srcId="{0BD6C8E3-8E9A-425B-873A-F2393C65B5D4}" destId="{3E6FD9F9-07CB-4971-97D3-29B80778126E}" srcOrd="0" destOrd="0" presId="urn:microsoft.com/office/officeart/2005/8/layout/orgChart1"/>
-    <dgm:cxn modelId="{2A714EC5-FCF2-4193-ACAA-FB8672056598}" srcId="{12954474-A0ED-4534-BB7E-C68175F76380}" destId="{D4B3715F-7E7E-4ED1-8B1A-89D4DDEF26E3}" srcOrd="1" destOrd="0" parTransId="{123146D0-D6B9-44F9-9AF4-01B93FB33342}" sibTransId="{1FD8C1E3-EA14-4672-8679-79ED94DA6A52}"/>
-    <dgm:cxn modelId="{C6CB0780-EAF9-4551-B30D-D00461CE0311}" type="presOf" srcId="{FCEC7D56-2C4B-4304-BE54-72BFEFA589D5}" destId="{1477D269-364B-44E2-ACE0-C692B2BA557A}" srcOrd="0" destOrd="0" presId="urn:microsoft.com/office/officeart/2005/8/layout/orgChart1"/>
+    <dgm:cxn modelId="{347C13E1-7160-4040-911B-CEE620D04526}" type="presOf" srcId="{75BBB2F1-A822-4DD2-880E-5912F21149D0}" destId="{900FDD78-8F07-4F3C-953F-85D13F09CF2D}" srcOrd="1" destOrd="0" presId="urn:microsoft.com/office/officeart/2005/8/layout/orgChart1"/>
+    <dgm:cxn modelId="{9031B9F0-01E3-42DA-851C-D2C250FF047A}" type="presOf" srcId="{9B8D22B1-A7F2-44C1-80B2-DB72A7F902B7}" destId="{C4332E58-8723-4AE4-B422-03C1624957F3}" srcOrd="0" destOrd="0" presId="urn:microsoft.com/office/officeart/2005/8/layout/orgChart1"/>
+    <dgm:cxn modelId="{5CBB8627-D53A-492C-867A-95B4E125794E}" type="presOf" srcId="{5CF20AB2-DA11-48F3-97FC-2E3BC608B10D}" destId="{33530408-A941-4D0F-9B57-93D0C7C86D0A}" srcOrd="0" destOrd="0" presId="urn:microsoft.com/office/officeart/2005/8/layout/orgChart1"/>
+    <dgm:cxn modelId="{22011693-E1E4-44E2-87C6-4FF07ACDD750}" type="presOf" srcId="{CBDF15DB-41DC-453A-A499-C0F8CC27EC9B}" destId="{CC8CC3D0-F787-42D7-B26B-4FC123FF5C4C}" srcOrd="0" destOrd="0" presId="urn:microsoft.com/office/officeart/2005/8/layout/orgChart1"/>
+    <dgm:cxn modelId="{7A6B9211-5BC7-4F32-A623-2FF9D398769B}" srcId="{12954474-A0ED-4534-BB7E-C68175F76380}" destId="{4A2812DC-148A-4B52-8580-95472D6E0A1E}" srcOrd="0" destOrd="0" parTransId="{D92EE489-A5C3-42D9-AB07-2241A5AAD55F}" sibTransId="{195F330C-D835-437A-BC34-AFBF950FB26F}"/>
+    <dgm:cxn modelId="{B31BCF80-40ED-4A97-898E-B3E731D96781}" type="presOf" srcId="{5DA2EF8B-019C-4BFF-B82A-891AAF182CBB}" destId="{C1EC3850-F94B-4A11-AC0B-C1E08E6048D2}" srcOrd="0" destOrd="0" presId="urn:microsoft.com/office/officeart/2005/8/layout/orgChart1"/>
     <dgm:cxn modelId="{8C3D96C6-C0D3-44B3-8EA7-7D332B034D46}" srcId="{470F3EB0-3B46-4E5F-B246-03C29AEAF04F}" destId="{4521A254-9D25-47C0-AFB6-3A1FD9C3C628}" srcOrd="1" destOrd="0" parTransId="{F4D49262-7F66-44B8-A24C-5D8097388C89}" sibTransId="{71D67713-1FD9-427A-874E-4AFFD6470494}"/>
-    <dgm:cxn modelId="{75EF6A29-AE52-4368-9DE4-BD709227DA52}" type="presOf" srcId="{6E02FB6D-EF7A-42E2-9EF3-9C8625E3F382}" destId="{2F0A179B-3F37-40D2-A279-ABA2DAE3A2CD}" srcOrd="1" destOrd="0" presId="urn:microsoft.com/office/officeart/2005/8/layout/orgChart1"/>
-    <dgm:cxn modelId="{DF883AAE-3ED8-40CB-8E56-9924078CCCA6}" type="presOf" srcId="{025024F0-EB61-49EA-A5FC-AAD14A902D14}" destId="{B1491869-07AB-4E28-AB6F-0CA405D4BBB2}" srcOrd="0" destOrd="0" presId="urn:microsoft.com/office/officeart/2005/8/layout/orgChart1"/>
-    <dgm:cxn modelId="{4BDDE33C-65F1-4612-9FC5-480A7D3D8B45}" type="presOf" srcId="{D45FC5B6-2215-45B6-95CF-4115FA6549D5}" destId="{30B2A902-D470-4CCA-BB32-57C0E8969551}" srcOrd="0" destOrd="0" presId="urn:microsoft.com/office/officeart/2005/8/layout/orgChart1"/>
-    <dgm:cxn modelId="{E939DDAF-4AD4-403C-8324-C9E5F24CEC9A}" type="presOf" srcId="{F9F4EA33-C5EA-4A7F-853A-2209D30E8763}" destId="{0C4B0B2E-3A57-415B-ADA5-6145562D02B7}" srcOrd="1" destOrd="0" presId="urn:microsoft.com/office/officeart/2005/8/layout/orgChart1"/>
-    <dgm:cxn modelId="{8C9B822D-83B3-41FC-97B5-5678FEA977AA}" srcId="{25F01B50-71BF-46BD-866F-010FF8665226}" destId="{D45FC5B6-2215-45B6-95CF-4115FA6549D5}" srcOrd="9" destOrd="0" parTransId="{0BD6C8E3-8E9A-425B-873A-F2393C65B5D4}" sibTransId="{4567D249-EC6A-4B56-8267-0F3C2E20B435}"/>
-    <dgm:cxn modelId="{3934D5AF-CE65-4AC9-AA8B-C481E7D9B01A}" type="presOf" srcId="{682D4647-95EB-4C15-8A4B-16CA42163FB1}" destId="{6053DC4C-A576-4DD7-8D69-7EC4C9D5A8F0}" srcOrd="0" destOrd="0" presId="urn:microsoft.com/office/officeart/2005/8/layout/orgChart1"/>
-    <dgm:cxn modelId="{FB9DA85F-A033-4B71-87EE-93B7B5F407AB}" type="presOf" srcId="{3082ECD6-6ED8-4636-A8BC-28BFBE27125C}" destId="{D67EED8B-6EE8-4202-ADA4-76A3E199E118}" srcOrd="0" destOrd="0" presId="urn:microsoft.com/office/officeart/2005/8/layout/orgChart1"/>
-    <dgm:cxn modelId="{C0A3B90E-6F99-4F0A-9F5F-B4BCDA5AA17A}" type="presOf" srcId="{D4E64E12-D539-4876-8971-9B698B1C7272}" destId="{85D71624-80E5-4449-A92A-9BC60718C0B3}" srcOrd="0" destOrd="0" presId="urn:microsoft.com/office/officeart/2005/8/layout/orgChart1"/>
-    <dgm:cxn modelId="{7AB63FC8-C1E3-4D40-B84E-0151CF268573}" type="presOf" srcId="{6813FC0A-0CD4-445F-BD96-9792C5D5493A}" destId="{83BDAEA2-ACFE-4731-8DF5-87AC297A5C30}" srcOrd="0" destOrd="0" presId="urn:microsoft.com/office/officeart/2005/8/layout/orgChart1"/>
-    <dgm:cxn modelId="{05E2E72A-14F5-4B51-ACEA-A649538E16BD}" type="presOf" srcId="{12954474-A0ED-4534-BB7E-C68175F76380}" destId="{0801965C-9821-42BF-A581-BD6872758CD2}" srcOrd="1" destOrd="0" presId="urn:microsoft.com/office/officeart/2005/8/layout/orgChart1"/>
-    <dgm:cxn modelId="{30082A5B-68A5-4C42-857D-DA293138781C}" srcId="{12954474-A0ED-4534-BB7E-C68175F76380}" destId="{14847436-E84F-467C-87DF-1D3E49663262}" srcOrd="2" destOrd="0" parTransId="{BD7FD8C7-258A-4FC5-B131-7BBE8095BB4B}" sibTransId="{3E21EEC0-5E2B-49FC-A658-8CFE478E2B73}"/>
-    <dgm:cxn modelId="{9D3CC8FE-D7F6-475B-BECA-0C0AE665139B}" type="presOf" srcId="{5CF20AB2-DA11-48F3-97FC-2E3BC608B10D}" destId="{33530408-A941-4D0F-9B57-93D0C7C86D0A}" srcOrd="0" destOrd="0" presId="urn:microsoft.com/office/officeart/2005/8/layout/orgChart1"/>
-    <dgm:cxn modelId="{5C281561-A0DF-440E-99D6-7AF635906924}" type="presOf" srcId="{26AE75D8-D691-4383-8761-008C83698026}" destId="{49DEFED7-DAEA-459A-A76A-F53A5743D690}" srcOrd="1" destOrd="0" presId="urn:microsoft.com/office/officeart/2005/8/layout/orgChart1"/>
-    <dgm:cxn modelId="{941647B4-66EA-45DE-A58E-D38D066AC8CB}" srcId="{25F01B50-71BF-46BD-866F-010FF8665226}" destId="{9B8D22B1-A7F2-44C1-80B2-DB72A7F902B7}" srcOrd="3" destOrd="0" parTransId="{9E359B3E-7F8C-4F82-BC2D-733B5E3996AF}" sibTransId="{1C505D5D-D300-4D3C-83B4-6D1D3B99C728}"/>
-    <dgm:cxn modelId="{1AD0CA11-8873-4943-805D-051C36500B59}" type="presOf" srcId="{01B89D3A-9E78-45B8-8DC6-0340062CCE3C}" destId="{D974E2C7-15F7-485F-A607-0FB9BC956EE5}" srcOrd="0" destOrd="0" presId="urn:microsoft.com/office/officeart/2005/8/layout/orgChart1"/>
-    <dgm:cxn modelId="{F0F90A5C-D460-4B9A-A92A-65A9AF94949A}" srcId="{4521A254-9D25-47C0-AFB6-3A1FD9C3C628}" destId="{B667B709-8B47-4A6F-AA9B-3AD4DB9CA02C}" srcOrd="3" destOrd="0" parTransId="{FCEC7D56-2C4B-4304-BE54-72BFEFA589D5}" sibTransId="{E070914C-1DCB-4E67-BA3D-65AC4B613F82}"/>
-    <dgm:cxn modelId="{2051097A-62E1-4A5F-9E39-D774E3B72863}" srcId="{26AE75D8-D691-4383-8761-008C83698026}" destId="{FC2B16E4-CBEF-474E-BCB3-62847ADF2928}" srcOrd="5" destOrd="0" parTransId="{9D49EC9D-09F9-44B4-9F19-64E0473D1E33}" sibTransId="{5121DEB9-1FB6-4484-8B47-F45AE98A71CD}"/>
-    <dgm:cxn modelId="{F0DB33F9-7553-4E48-8742-F0F3EE16A09A}" type="presOf" srcId="{F8C3959B-911C-4E97-BD07-D07A882A8F4E}" destId="{5C89781B-1770-48C9-8E99-063430FC278B}" srcOrd="0" destOrd="0" presId="urn:microsoft.com/office/officeart/2005/8/layout/orgChart1"/>
-    <dgm:cxn modelId="{11EA7DD9-40FC-4901-B386-0BAA94591DAD}" type="presOf" srcId="{6E63A9E9-5B76-4DC2-9F22-D2328C9BD499}" destId="{86D6C594-4E34-44E8-8CC5-00388D03FB1D}" srcOrd="0" destOrd="0" presId="urn:microsoft.com/office/officeart/2005/8/layout/orgChart1"/>
-    <dgm:cxn modelId="{F05C9CA6-6389-46C3-BFD8-237D0FD29B43}" srcId="{25F01B50-71BF-46BD-866F-010FF8665226}" destId="{6E63A9E9-5B76-4DC2-9F22-D2328C9BD499}" srcOrd="4" destOrd="0" parTransId="{F76AC741-27BA-40FB-B491-E181CB8DCBDC}" sibTransId="{E78A3213-9D63-4F68-AF5A-1E515B95D115}"/>
-    <dgm:cxn modelId="{E2F9D0F6-8036-4769-B796-AD5AC3EF5ACA}" srcId="{4521A254-9D25-47C0-AFB6-3A1FD9C3C628}" destId="{47018995-3EA5-4E36-9492-AFA4CEB7D5A9}" srcOrd="5" destOrd="0" parTransId="{F5CFF330-6D11-4B6A-9133-AB2B52CA197E}" sibTransId="{3EF29F37-7948-4692-93E4-DA6356B374D3}"/>
-    <dgm:cxn modelId="{7E81C8BE-C6FA-4D38-BCF5-580501E0B0E3}" type="presOf" srcId="{B667B709-8B47-4A6F-AA9B-3AD4DB9CA02C}" destId="{7E940554-E360-4E1B-8AF3-380496A6E3E2}" srcOrd="1" destOrd="0" presId="urn:microsoft.com/office/officeart/2005/8/layout/orgChart1"/>
-    <dgm:cxn modelId="{E0327458-1451-4C7E-A71D-03FC3A871553}" srcId="{4FD669FD-C5D4-426D-B9AA-F53B8B5E1D77}" destId="{682D4647-95EB-4C15-8A4B-16CA42163FB1}" srcOrd="0" destOrd="0" parTransId="{82D01A45-C95D-4920-AC94-E38039FF63C5}" sibTransId="{AA96BBA8-DAC8-4CD0-9AA4-3595CB73581F}"/>
-    <dgm:cxn modelId="{D3F85CAC-0106-426E-9944-3166C8491968}" type="presOf" srcId="{3E902303-4A90-4BF2-B93E-065EDB7E9F32}" destId="{1A316E19-9C0C-45B5-A26D-D75BEBF3E8C7}" srcOrd="0" destOrd="0" presId="urn:microsoft.com/office/officeart/2005/8/layout/orgChart1"/>
-    <dgm:cxn modelId="{B7D0DED0-DC89-4F05-907D-C1FE0A9C169E}" type="presOf" srcId="{CBDF15DB-41DC-453A-A499-C0F8CC27EC9B}" destId="{CC8CC3D0-F787-42D7-B26B-4FC123FF5C4C}" srcOrd="0" destOrd="0" presId="urn:microsoft.com/office/officeart/2005/8/layout/orgChart1"/>
-    <dgm:cxn modelId="{301B0268-7C1D-4C0C-A75B-5B1453868E16}" type="presOf" srcId="{5DA2EF8B-019C-4BFF-B82A-891AAF182CBB}" destId="{C1EC3850-F94B-4A11-AC0B-C1E08E6048D2}" srcOrd="0" destOrd="0" presId="urn:microsoft.com/office/officeart/2005/8/layout/orgChart1"/>
-    <dgm:cxn modelId="{25277512-E902-4FA2-BEED-0DEABD2FE720}" srcId="{4FD669FD-C5D4-426D-B9AA-F53B8B5E1D77}" destId="{6AEDE58A-CA67-4D28-8190-B4F957D6FFDC}" srcOrd="1" destOrd="0" parTransId="{CD6CA2BA-9701-4BB1-B013-251127CF42B5}" sibTransId="{92B2F359-98F9-44BA-A660-ECC3E54C65F2}"/>
-    <dgm:cxn modelId="{7068E5F4-50BF-4D45-8840-BFF3FA935739}" type="presOf" srcId="{FC2B16E4-CBEF-474E-BCB3-62847ADF2928}" destId="{144214E7-1557-429E-954F-7B5BD9DEE017}" srcOrd="0" destOrd="0" presId="urn:microsoft.com/office/officeart/2005/8/layout/orgChart1"/>
-    <dgm:cxn modelId="{5EEA40B2-4C75-45FC-98BB-5B7BF6A5893B}" type="presOf" srcId="{6E63A9E9-5B76-4DC2-9F22-D2328C9BD499}" destId="{123F9021-1160-4E5D-9032-BBC8D047D3F3}" srcOrd="1" destOrd="0" presId="urn:microsoft.com/office/officeart/2005/8/layout/orgChart1"/>
-    <dgm:cxn modelId="{95FD351C-3FC1-49A2-AE49-69BD236FCAC7}" type="presOf" srcId="{F61C7602-21A5-4C69-825E-CA756EE72C54}" destId="{050A76D7-5D5D-46D5-8149-E74300829155}" srcOrd="0" destOrd="0" presId="urn:microsoft.com/office/officeart/2005/8/layout/orgChart1"/>
-    <dgm:cxn modelId="{093B1E66-949D-4310-B485-935424CAC3D8}" srcId="{12954474-A0ED-4534-BB7E-C68175F76380}" destId="{4EF0787C-1E15-43E6-8F84-CB16AFBD27E0}" srcOrd="4" destOrd="0" parTransId="{C768AC95-D8C6-4381-80F1-2049FDC6A1F1}" sibTransId="{91495C3A-AF70-4E6A-BA93-639703A68078}"/>
-    <dgm:cxn modelId="{480A5055-7D08-4EB2-AD1E-E19330429C8B}" type="presOf" srcId="{6AEDE58A-CA67-4D28-8190-B4F957D6FFDC}" destId="{492FD669-1DE7-4CC7-AB70-AB0BCF953497}" srcOrd="1" destOrd="0" presId="urn:microsoft.com/office/officeart/2005/8/layout/orgChart1"/>
-    <dgm:cxn modelId="{7A6B9211-5BC7-4F32-A623-2FF9D398769B}" srcId="{12954474-A0ED-4534-BB7E-C68175F76380}" destId="{4A2812DC-148A-4B52-8580-95472D6E0A1E}" srcOrd="0" destOrd="0" parTransId="{D92EE489-A5C3-42D9-AB07-2241A5AAD55F}" sibTransId="{195F330C-D835-437A-BC34-AFBF950FB26F}"/>
-    <dgm:cxn modelId="{3108DED4-07E8-413A-98D1-5DC412757162}" type="presOf" srcId="{D92EE489-A5C3-42D9-AB07-2241A5AAD55F}" destId="{721B0027-4DD5-4B68-A879-3FB59A087841}" srcOrd="0" destOrd="0" presId="urn:microsoft.com/office/officeart/2005/8/layout/orgChart1"/>
-    <dgm:cxn modelId="{84789898-754F-4C02-AFE5-0C94B45B771C}" type="presOf" srcId="{CD6CA2BA-9701-4BB1-B013-251127CF42B5}" destId="{57163AE9-3490-4D91-BB6B-C1456883FAD3}" srcOrd="0" destOrd="0" presId="urn:microsoft.com/office/officeart/2005/8/layout/orgChart1"/>
-    <dgm:cxn modelId="{6B363B28-B4FF-4398-A314-36D188F83E38}" type="presOf" srcId="{2D018DFD-7BE3-4F7C-AFAF-26E51CF132EC}" destId="{22EB193B-4155-46F9-AA82-F5C7707F2737}" srcOrd="1" destOrd="0" presId="urn:microsoft.com/office/officeart/2005/8/layout/orgChart1"/>
-    <dgm:cxn modelId="{E8677E05-09D0-4DD2-A963-B3BBBBBDC1E5}" type="presOf" srcId="{A0A1EDEB-51DB-4655-B52C-24895CBDB208}" destId="{A4742836-DD9B-4197-A0B5-51E65DA7A095}" srcOrd="0" destOrd="0" presId="urn:microsoft.com/office/officeart/2005/8/layout/orgChart1"/>
-    <dgm:cxn modelId="{BB5B3199-001B-44F9-85AC-3E2D5AEB8542}" type="presOf" srcId="{F4D49262-7F66-44B8-A24C-5D8097388C89}" destId="{23A5F568-47F2-44A2-8FC0-2CB8E1EDE3F0}" srcOrd="0" destOrd="0" presId="urn:microsoft.com/office/officeart/2005/8/layout/orgChart1"/>
-    <dgm:cxn modelId="{932B1036-6A1B-4217-8513-B93EB8F46C99}" type="presOf" srcId="{568C99E5-2A63-46A8-9647-0773270CDD46}" destId="{C22079C4-7A29-427F-91DE-654AE3892F24}" srcOrd="0" destOrd="0" presId="urn:microsoft.com/office/officeart/2005/8/layout/orgChart1"/>
-    <dgm:cxn modelId="{DEF7B393-A627-4A2C-B64D-04C95182E956}" type="presParOf" srcId="{9DF43AB6-6DF7-41C8-BF75-A0AF8C029EED}" destId="{B960B529-D055-402D-B296-B94AAC940A98}" srcOrd="0" destOrd="0" presId="urn:microsoft.com/office/officeart/2005/8/layout/orgChart1"/>
-    <dgm:cxn modelId="{E408B55D-8C14-42BD-860C-5B02A7BA5100}" type="presParOf" srcId="{B960B529-D055-402D-B296-B94AAC940A98}" destId="{652ED620-CA9C-4992-B34B-9D498DC73052}" srcOrd="0" destOrd="0" presId="urn:microsoft.com/office/officeart/2005/8/layout/orgChart1"/>
-    <dgm:cxn modelId="{37E6566C-84A6-4D47-8F0D-AE11CC553ADA}" type="presParOf" srcId="{652ED620-CA9C-4992-B34B-9D498DC73052}" destId="{99A3A097-5DF6-4D80-809C-BF8931B972FE}" srcOrd="0" destOrd="0" presId="urn:microsoft.com/office/officeart/2005/8/layout/orgChart1"/>
-    <dgm:cxn modelId="{DEE23104-6811-4F00-93D7-C356AE1F2C5F}" type="presParOf" srcId="{652ED620-CA9C-4992-B34B-9D498DC73052}" destId="{17AB72E0-A4E9-4D10-B7B7-80A7FA1C4C99}" srcOrd="1" destOrd="0" presId="urn:microsoft.com/office/officeart/2005/8/layout/orgChart1"/>
-    <dgm:cxn modelId="{AA6F2854-6035-4885-9CA1-D20AD808CF44}" type="presParOf" srcId="{B960B529-D055-402D-B296-B94AAC940A98}" destId="{5412775B-A6B9-45CE-90FC-B2E2FACBF878}" srcOrd="1" destOrd="0" presId="urn:microsoft.com/office/officeart/2005/8/layout/orgChart1"/>
-    <dgm:cxn modelId="{A9035939-838A-4FA5-A73B-D27093D59792}" type="presParOf" srcId="{5412775B-A6B9-45CE-90FC-B2E2FACBF878}" destId="{050A76D7-5D5D-46D5-8149-E74300829155}" srcOrd="0" destOrd="0" presId="urn:microsoft.com/office/officeart/2005/8/layout/orgChart1"/>
-    <dgm:cxn modelId="{D0E5DDA3-6C08-4748-A393-906A80591CCF}" type="presParOf" srcId="{5412775B-A6B9-45CE-90FC-B2E2FACBF878}" destId="{86F51794-6A2D-45F8-9DB3-86CFC80C9DA2}" srcOrd="1" destOrd="0" presId="urn:microsoft.com/office/officeart/2005/8/layout/orgChart1"/>
-    <dgm:cxn modelId="{A998F159-53CA-4763-B23E-3BBA4D5DDFEA}" type="presParOf" srcId="{86F51794-6A2D-45F8-9DB3-86CFC80C9DA2}" destId="{E739EED1-062F-4B03-8C55-2FEFEEBC2B96}" srcOrd="0" destOrd="0" presId="urn:microsoft.com/office/officeart/2005/8/layout/orgChart1"/>
-    <dgm:cxn modelId="{FB45037C-4E3F-4FFE-BC6E-A793DA83CBB1}" type="presParOf" srcId="{E739EED1-062F-4B03-8C55-2FEFEEBC2B96}" destId="{9BCCFF60-43E1-4292-A5DC-5F01D7904CE7}" srcOrd="0" destOrd="0" presId="urn:microsoft.com/office/officeart/2005/8/layout/orgChart1"/>
-    <dgm:cxn modelId="{A127E304-1684-49A8-9AA2-BBDE5F178422}" type="presParOf" srcId="{E739EED1-062F-4B03-8C55-2FEFEEBC2B96}" destId="{49DEFED7-DAEA-459A-A76A-F53A5743D690}" srcOrd="1" destOrd="0" presId="urn:microsoft.com/office/officeart/2005/8/layout/orgChart1"/>
-    <dgm:cxn modelId="{6DF83D77-49C7-402F-AD8F-BF7467CEF3D2}" type="presParOf" srcId="{86F51794-6A2D-45F8-9DB3-86CFC80C9DA2}" destId="{7A5894B8-1EFF-4B5D-B7ED-AFA57A3FEF83}" srcOrd="1" destOrd="0" presId="urn:microsoft.com/office/officeart/2005/8/layout/orgChart1"/>
-    <dgm:cxn modelId="{B7A3822C-3C12-4F3D-916C-E7EC285BD2D8}" type="presParOf" srcId="{7A5894B8-1EFF-4B5D-B7ED-AFA57A3FEF83}" destId="{6F7841CA-6375-451E-B021-0F378D031657}" srcOrd="0" destOrd="0" presId="urn:microsoft.com/office/officeart/2005/8/layout/orgChart1"/>
-    <dgm:cxn modelId="{EBC46294-73EF-4569-9C5B-E4C46E386B84}" type="presParOf" srcId="{7A5894B8-1EFF-4B5D-B7ED-AFA57A3FEF83}" destId="{95FF2D6C-495C-4BF3-A447-652B12A16EC4}" srcOrd="1" destOrd="0" presId="urn:microsoft.com/office/officeart/2005/8/layout/orgChart1"/>
-    <dgm:cxn modelId="{EE0BA555-51EE-4989-8700-38025203FE8C}" type="presParOf" srcId="{95FF2D6C-495C-4BF3-A447-652B12A16EC4}" destId="{633886D8-BD83-4323-9DA0-34B7256E5E9C}" srcOrd="0" destOrd="0" presId="urn:microsoft.com/office/officeart/2005/8/layout/orgChart1"/>
-    <dgm:cxn modelId="{790841C8-9C59-4DB3-B1F6-98E46B0B3EDE}" type="presParOf" srcId="{633886D8-BD83-4323-9DA0-34B7256E5E9C}" destId="{CC8CC3D0-F787-42D7-B26B-4FC123FF5C4C}" srcOrd="0" destOrd="0" presId="urn:microsoft.com/office/officeart/2005/8/layout/orgChart1"/>
-    <dgm:cxn modelId="{772D7EA0-C032-4691-9723-C8EBE0823551}" type="presParOf" srcId="{633886D8-BD83-4323-9DA0-34B7256E5E9C}" destId="{31AA79F3-889D-43D5-9646-43A6057A092E}" srcOrd="1" destOrd="0" presId="urn:microsoft.com/office/officeart/2005/8/layout/orgChart1"/>
-    <dgm:cxn modelId="{9618B207-7C9F-40C0-9894-0B1A84F27EA7}" type="presParOf" srcId="{95FF2D6C-495C-4BF3-A447-652B12A16EC4}" destId="{55CE2A38-5110-4FF4-9222-A78574285DA4}" srcOrd="1" destOrd="0" presId="urn:microsoft.com/office/officeart/2005/8/layout/orgChart1"/>
-    <dgm:cxn modelId="{0CEAA09C-B7F7-4F1F-9E04-944D3808A383}" type="presParOf" srcId="{95FF2D6C-495C-4BF3-A447-652B12A16EC4}" destId="{6B4123A4-74CF-4B62-87AE-536659AA200A}" srcOrd="2" destOrd="0" presId="urn:microsoft.com/office/officeart/2005/8/layout/orgChart1"/>
-    <dgm:cxn modelId="{19795C91-143F-4A35-A509-E1F657F94F0A}" type="presParOf" srcId="{7A5894B8-1EFF-4B5D-B7ED-AFA57A3FEF83}" destId="{3D479672-68EA-4BC5-A6E7-B97F48D1E412}" srcOrd="2" destOrd="0" presId="urn:microsoft.com/office/officeart/2005/8/layout/orgChart1"/>
-    <dgm:cxn modelId="{56023EAE-8384-4A06-9718-8D14648EA19A}" type="presParOf" srcId="{7A5894B8-1EFF-4B5D-B7ED-AFA57A3FEF83}" destId="{65CAADCB-77BB-4A32-9FEE-285A9F7993D1}" srcOrd="3" destOrd="0" presId="urn:microsoft.com/office/officeart/2005/8/layout/orgChart1"/>
-    <dgm:cxn modelId="{AB0F4BE4-6CC6-4DEC-B7DB-B8D980784A09}" type="presParOf" srcId="{65CAADCB-77BB-4A32-9FEE-285A9F7993D1}" destId="{1E163D37-5730-42A1-A88E-9443F59647C3}" srcOrd="0" destOrd="0" presId="urn:microsoft.com/office/officeart/2005/8/layout/orgChart1"/>
-    <dgm:cxn modelId="{6ABE5729-E154-47C7-A96B-8C967C3478BC}" type="presParOf" srcId="{1E163D37-5730-42A1-A88E-9443F59647C3}" destId="{6287454B-0360-45DE-A352-52F9E499A368}" srcOrd="0" destOrd="0" presId="urn:microsoft.com/office/officeart/2005/8/layout/orgChart1"/>
-    <dgm:cxn modelId="{9DFB4633-CF84-4AAD-927A-55BB71227F86}" type="presParOf" srcId="{1E163D37-5730-42A1-A88E-9443F59647C3}" destId="{0C4B0B2E-3A57-415B-ADA5-6145562D02B7}" srcOrd="1" destOrd="0" presId="urn:microsoft.com/office/officeart/2005/8/layout/orgChart1"/>
-    <dgm:cxn modelId="{805CC35F-5511-43D7-AC67-DDA976058805}" type="presParOf" srcId="{65CAADCB-77BB-4A32-9FEE-285A9F7993D1}" destId="{D64E33D2-1064-44D2-BF45-8F3CC0282423}" srcOrd="1" destOrd="0" presId="urn:microsoft.com/office/officeart/2005/8/layout/orgChart1"/>
-    <dgm:cxn modelId="{EF7BC981-C957-4965-B447-2B81793D4532}" type="presParOf" srcId="{65CAADCB-77BB-4A32-9FEE-285A9F7993D1}" destId="{EAC74D81-ECB6-4FF3-9B8C-BBAF913A3CDA}" srcOrd="2" destOrd="0" presId="urn:microsoft.com/office/officeart/2005/8/layout/orgChart1"/>
-    <dgm:cxn modelId="{432371FB-597B-440A-A341-006D75B89BBC}" type="presParOf" srcId="{7A5894B8-1EFF-4B5D-B7ED-AFA57A3FEF83}" destId="{034FCE54-3E9A-42CF-98B3-857888157985}" srcOrd="4" destOrd="0" presId="urn:microsoft.com/office/officeart/2005/8/layout/orgChart1"/>
-    <dgm:cxn modelId="{9B826A69-F39C-44F9-9BAC-2EDFEAE3C8A2}" type="presParOf" srcId="{7A5894B8-1EFF-4B5D-B7ED-AFA57A3FEF83}" destId="{CDB3E5CC-1A36-4525-A44C-5DCCE22432D0}" srcOrd="5" destOrd="0" presId="urn:microsoft.com/office/officeart/2005/8/layout/orgChart1"/>
-    <dgm:cxn modelId="{7F651D8D-D373-4BAB-89D3-7DB3A6F5C572}" type="presParOf" srcId="{CDB3E5CC-1A36-4525-A44C-5DCCE22432D0}" destId="{EA07E2CF-40D7-401E-98B3-B45C188B2792}" srcOrd="0" destOrd="0" presId="urn:microsoft.com/office/officeart/2005/8/layout/orgChart1"/>
-    <dgm:cxn modelId="{A133273F-F05E-466B-B2D4-7CBA45FFDC2B}" type="presParOf" srcId="{EA07E2CF-40D7-401E-98B3-B45C188B2792}" destId="{5C89781B-1770-48C9-8E99-063430FC278B}" srcOrd="0" destOrd="0" presId="urn:microsoft.com/office/officeart/2005/8/layout/orgChart1"/>
-    <dgm:cxn modelId="{AF2BD95E-D8A4-4E26-981C-C302E1C2120C}" type="presParOf" srcId="{EA07E2CF-40D7-401E-98B3-B45C188B2792}" destId="{7A6015C9-93B2-49CA-98F1-95AC55DDBB0A}" srcOrd="1" destOrd="0" presId="urn:microsoft.com/office/officeart/2005/8/layout/orgChart1"/>
-    <dgm:cxn modelId="{4E735998-AA7C-4013-9891-1B6D4A8CAB84}" type="presParOf" srcId="{CDB3E5CC-1A36-4525-A44C-5DCCE22432D0}" destId="{20D4166F-29CC-4F64-8354-7CD68ADD17FE}" srcOrd="1" destOrd="0" presId="urn:microsoft.com/office/officeart/2005/8/layout/orgChart1"/>
-    <dgm:cxn modelId="{FAE89239-40D7-40D7-8F4C-4A211CBAFDC6}" type="presParOf" srcId="{CDB3E5CC-1A36-4525-A44C-5DCCE22432D0}" destId="{8AEA5E43-F592-4BE8-A7BD-0989F3F79DE9}" srcOrd="2" destOrd="0" presId="urn:microsoft.com/office/officeart/2005/8/layout/orgChart1"/>
-    <dgm:cxn modelId="{A2165816-3664-4E55-8CCC-29EC9C46034F}" type="presParOf" srcId="{7A5894B8-1EFF-4B5D-B7ED-AFA57A3FEF83}" destId="{FC975B40-3AFA-453E-B07C-C2EA0DB2201D}" srcOrd="6" destOrd="0" presId="urn:microsoft.com/office/officeart/2005/8/layout/orgChart1"/>
-    <dgm:cxn modelId="{CB1075DA-B7E8-4547-93E2-D9AC3C8E73E1}" type="presParOf" srcId="{7A5894B8-1EFF-4B5D-B7ED-AFA57A3FEF83}" destId="{2C467209-1C2D-4E6D-B0BE-F90BB742E8F1}" srcOrd="7" destOrd="0" presId="urn:microsoft.com/office/officeart/2005/8/layout/orgChart1"/>
-    <dgm:cxn modelId="{EF55FB22-B951-410A-B972-9E002AF4A600}" type="presParOf" srcId="{2C467209-1C2D-4E6D-B0BE-F90BB742E8F1}" destId="{CBF6A363-70BC-4E36-9758-50AB2506514F}" srcOrd="0" destOrd="0" presId="urn:microsoft.com/office/officeart/2005/8/layout/orgChart1"/>
-    <dgm:cxn modelId="{EACAE21E-BEB9-4671-B4D2-AC91D94ABFF9}" type="presParOf" srcId="{CBF6A363-70BC-4E36-9758-50AB2506514F}" destId="{CF13B245-1E6E-467A-917C-E62C719A9D32}" srcOrd="0" destOrd="0" presId="urn:microsoft.com/office/officeart/2005/8/layout/orgChart1"/>
-    <dgm:cxn modelId="{2A8984C3-ECD3-4C09-BC6F-C4D19E5E98AB}" type="presParOf" srcId="{CBF6A363-70BC-4E36-9758-50AB2506514F}" destId="{8FD5F6FA-7413-4521-964B-016AF5EEA300}" srcOrd="1" destOrd="0" presId="urn:microsoft.com/office/officeart/2005/8/layout/orgChart1"/>
-    <dgm:cxn modelId="{B0A716F0-3F46-481A-9B20-5611FF478134}" type="presParOf" srcId="{2C467209-1C2D-4E6D-B0BE-F90BB742E8F1}" destId="{D3C1A3AA-3BBC-431A-AD80-0A768BDDCDDC}" srcOrd="1" destOrd="0" presId="urn:microsoft.com/office/officeart/2005/8/layout/orgChart1"/>
-    <dgm:cxn modelId="{C3F802D5-7CCF-49B4-8CD8-1523FE23AF94}" type="presParOf" srcId="{2C467209-1C2D-4E6D-B0BE-F90BB742E8F1}" destId="{8547CDEB-9F5A-4ABC-883D-B52D7CD90F03}" srcOrd="2" destOrd="0" presId="urn:microsoft.com/office/officeart/2005/8/layout/orgChart1"/>
-    <dgm:cxn modelId="{2D9A4F21-2C5B-4CD7-8B84-2BCFBC23AEE6}" type="presParOf" srcId="{7A5894B8-1EFF-4B5D-B7ED-AFA57A3FEF83}" destId="{F2E294FF-CA36-48FA-8B69-804928F6C577}" srcOrd="8" destOrd="0" presId="urn:microsoft.com/office/officeart/2005/8/layout/orgChart1"/>
-    <dgm:cxn modelId="{90358A23-4A23-4A08-8433-7F2B5888B7E6}" type="presParOf" srcId="{7A5894B8-1EFF-4B5D-B7ED-AFA57A3FEF83}" destId="{02375E58-2CFD-4162-8E0D-6C63DBE23EBD}" srcOrd="9" destOrd="0" presId="urn:microsoft.com/office/officeart/2005/8/layout/orgChart1"/>
-    <dgm:cxn modelId="{7C424798-ABC8-4462-B209-A3AF301758B8}" type="presParOf" srcId="{02375E58-2CFD-4162-8E0D-6C63DBE23EBD}" destId="{6136E536-F683-40DD-81EA-D08CA9A06F4C}" srcOrd="0" destOrd="0" presId="urn:microsoft.com/office/officeart/2005/8/layout/orgChart1"/>
-    <dgm:cxn modelId="{B5289054-756F-4D89-8FC3-55BEA38EA583}" type="presParOf" srcId="{6136E536-F683-40DD-81EA-D08CA9A06F4C}" destId="{B3AC0D19-BDA8-48D2-B5FE-1DFF4921527E}" srcOrd="0" destOrd="0" presId="urn:microsoft.com/office/officeart/2005/8/layout/orgChart1"/>
-    <dgm:cxn modelId="{21B34D7A-A818-4863-AE6C-8D97FD323847}" type="presParOf" srcId="{6136E536-F683-40DD-81EA-D08CA9A06F4C}" destId="{F3E217BA-FBE2-4C35-A9C2-BC105D12539A}" srcOrd="1" destOrd="0" presId="urn:microsoft.com/office/officeart/2005/8/layout/orgChart1"/>
-    <dgm:cxn modelId="{B2E67232-F662-4DB6-9D17-867A32A50ECF}" type="presParOf" srcId="{02375E58-2CFD-4162-8E0D-6C63DBE23EBD}" destId="{4C158D9D-F06F-4F2C-9CE9-D602D2C7576B}" srcOrd="1" destOrd="0" presId="urn:microsoft.com/office/officeart/2005/8/layout/orgChart1"/>
-    <dgm:cxn modelId="{E0314380-CE7E-4C5C-AE3F-C0DF24D8EDDB}" type="presParOf" srcId="{02375E58-2CFD-4162-8E0D-6C63DBE23EBD}" destId="{6B8A83C2-F15D-420C-89EF-98ECC16C2EA0}" srcOrd="2" destOrd="0" presId="urn:microsoft.com/office/officeart/2005/8/layout/orgChart1"/>
-    <dgm:cxn modelId="{F6B878F6-4542-4D31-B545-820339E137A2}" type="presParOf" srcId="{7A5894B8-1EFF-4B5D-B7ED-AFA57A3FEF83}" destId="{01EADC42-BABE-40C0-84F5-11AF5CA66014}" srcOrd="10" destOrd="0" presId="urn:microsoft.com/office/officeart/2005/8/layout/orgChart1"/>
-    <dgm:cxn modelId="{6FC32D4E-AEA6-4ADF-B1BA-B30C768753C9}" type="presParOf" srcId="{7A5894B8-1EFF-4B5D-B7ED-AFA57A3FEF83}" destId="{9CC3D6D1-6D3E-49C0-9C20-3DE15077587A}" srcOrd="11" destOrd="0" presId="urn:microsoft.com/office/officeart/2005/8/layout/orgChart1"/>
-    <dgm:cxn modelId="{4C505D94-7B1B-4DEC-96DD-5FD291ED1C34}" type="presParOf" srcId="{9CC3D6D1-6D3E-49C0-9C20-3DE15077587A}" destId="{8EE776F1-F828-4FB3-8A74-F54938269647}" srcOrd="0" destOrd="0" presId="urn:microsoft.com/office/officeart/2005/8/layout/orgChart1"/>
-    <dgm:cxn modelId="{9439C143-FD00-4BD1-BF85-F3CD19AD4B2A}" type="presParOf" srcId="{8EE776F1-F828-4FB3-8A74-F54938269647}" destId="{144214E7-1557-429E-954F-7B5BD9DEE017}" srcOrd="0" destOrd="0" presId="urn:microsoft.com/office/officeart/2005/8/layout/orgChart1"/>
-    <dgm:cxn modelId="{7CE7AAC2-1558-4288-9759-6B340B50D311}" type="presParOf" srcId="{8EE776F1-F828-4FB3-8A74-F54938269647}" destId="{F27DFDEB-31F0-4C37-ADA2-EAC4194C69FC}" srcOrd="1" destOrd="0" presId="urn:microsoft.com/office/officeart/2005/8/layout/orgChart1"/>
-    <dgm:cxn modelId="{DE847331-8D98-46B5-BF99-C99E7A413B69}" type="presParOf" srcId="{9CC3D6D1-6D3E-49C0-9C20-3DE15077587A}" destId="{B2BB6CF5-FB20-45D1-8746-0DC61CC478A7}" srcOrd="1" destOrd="0" presId="urn:microsoft.com/office/officeart/2005/8/layout/orgChart1"/>
-    <dgm:cxn modelId="{2BA20093-8A37-4879-A4CB-384B52F9408D}" type="presParOf" srcId="{9CC3D6D1-6D3E-49C0-9C20-3DE15077587A}" destId="{699398E5-E724-4CE7-AFD2-C338C282C249}" srcOrd="2" destOrd="0" presId="urn:microsoft.com/office/officeart/2005/8/layout/orgChart1"/>
-    <dgm:cxn modelId="{49D9159B-ECB0-4E0C-A5A2-FE9BA388A278}" type="presParOf" srcId="{86F51794-6A2D-45F8-9DB3-86CFC80C9DA2}" destId="{498ED3A1-0996-4E0A-BE58-937A1D86CDB1}" srcOrd="2" destOrd="0" presId="urn:microsoft.com/office/officeart/2005/8/layout/orgChart1"/>
-    <dgm:cxn modelId="{EE54F93C-39C3-48C1-AE98-D7F76468A389}" type="presParOf" srcId="{5412775B-A6B9-45CE-90FC-B2E2FACBF878}" destId="{23A5F568-47F2-44A2-8FC0-2CB8E1EDE3F0}" srcOrd="2" destOrd="0" presId="urn:microsoft.com/office/officeart/2005/8/layout/orgChart1"/>
-    <dgm:cxn modelId="{EB4012F5-F3B6-468F-BDB2-2F59460DCD53}" type="presParOf" srcId="{5412775B-A6B9-45CE-90FC-B2E2FACBF878}" destId="{E6C6A8EF-F95D-4EC5-B9A8-70BD8C9E018D}" srcOrd="3" destOrd="0" presId="urn:microsoft.com/office/officeart/2005/8/layout/orgChart1"/>
-    <dgm:cxn modelId="{613E72FE-967D-4509-9158-7C5EA79E91AA}" type="presParOf" srcId="{E6C6A8EF-F95D-4EC5-B9A8-70BD8C9E018D}" destId="{1FB74333-CAC5-40EA-8791-79A18D9995F7}" srcOrd="0" destOrd="0" presId="urn:microsoft.com/office/officeart/2005/8/layout/orgChart1"/>
-    <dgm:cxn modelId="{A90A0453-EBC3-42D7-95BB-F8BD6253B9D0}" type="presParOf" srcId="{1FB74333-CAC5-40EA-8791-79A18D9995F7}" destId="{71C0599B-5408-46B5-8A9E-D43C103BA673}" srcOrd="0" destOrd="0" presId="urn:microsoft.com/office/officeart/2005/8/layout/orgChart1"/>
-    <dgm:cxn modelId="{344D68C3-BFF9-450F-8FAB-EF3F7A7C25E0}" type="presParOf" srcId="{1FB74333-CAC5-40EA-8791-79A18D9995F7}" destId="{20BD6E44-1C46-4F2D-BC00-9D2111BAF126}" srcOrd="1" destOrd="0" presId="urn:microsoft.com/office/officeart/2005/8/layout/orgChart1"/>
-    <dgm:cxn modelId="{259F1800-50E8-454E-92EE-1CF5643A0CF7}" type="presParOf" srcId="{E6C6A8EF-F95D-4EC5-B9A8-70BD8C9E018D}" destId="{7A337790-952E-4F7C-8AEB-549C1902FC80}" srcOrd="1" destOrd="0" presId="urn:microsoft.com/office/officeart/2005/8/layout/orgChart1"/>
-    <dgm:cxn modelId="{A8C22794-8CB7-4254-B87F-27BA140E671A}" type="presParOf" srcId="{7A337790-952E-4F7C-8AEB-549C1902FC80}" destId="{8C7CFEBD-A002-4522-A88F-20FAB76D55E9}" srcOrd="0" destOrd="0" presId="urn:microsoft.com/office/officeart/2005/8/layout/orgChart1"/>
-    <dgm:cxn modelId="{3D10BD04-4BF2-420E-93CC-B1B070A0304D}" type="presParOf" srcId="{7A337790-952E-4F7C-8AEB-549C1902FC80}" destId="{6F9CF25B-8B96-4F13-82DF-E5C4F56A0FDF}" srcOrd="1" destOrd="0" presId="urn:microsoft.com/office/officeart/2005/8/layout/orgChart1"/>
-    <dgm:cxn modelId="{349F014E-EE76-466C-92EB-DB0C62B12161}" type="presParOf" srcId="{6F9CF25B-8B96-4F13-82DF-E5C4F56A0FDF}" destId="{CC77771D-2C58-4CD2-AA77-C578E09C6710}" srcOrd="0" destOrd="0" presId="urn:microsoft.com/office/officeart/2005/8/layout/orgChart1"/>
-    <dgm:cxn modelId="{9280CD54-81AA-4331-8BE2-1A792BF79E2C}" type="presParOf" srcId="{CC77771D-2C58-4CD2-AA77-C578E09C6710}" destId="{0988C037-DFBF-44B8-8EC5-38086B6C1775}" srcOrd="0" destOrd="0" presId="urn:microsoft.com/office/officeart/2005/8/layout/orgChart1"/>
-    <dgm:cxn modelId="{6DBFE392-6EBB-4544-9456-827419974765}" type="presParOf" srcId="{CC77771D-2C58-4CD2-AA77-C578E09C6710}" destId="{22EB193B-4155-46F9-AA82-F5C7707F2737}" srcOrd="1" destOrd="0" presId="urn:microsoft.com/office/officeart/2005/8/layout/orgChart1"/>
-    <dgm:cxn modelId="{BFAF9B7E-3FFA-447C-B43D-E535F9D0EEE7}" type="presParOf" srcId="{6F9CF25B-8B96-4F13-82DF-E5C4F56A0FDF}" destId="{4E77257E-7003-451E-BC95-558234F0DACB}" srcOrd="1" destOrd="0" presId="urn:microsoft.com/office/officeart/2005/8/layout/orgChart1"/>
-    <dgm:cxn modelId="{587D6D24-1ED5-47B9-A53F-D9D14E6D423F}" type="presParOf" srcId="{6F9CF25B-8B96-4F13-82DF-E5C4F56A0FDF}" destId="{9BC7D473-3B94-4A51-942E-DAB71D71B473}" srcOrd="2" destOrd="0" presId="urn:microsoft.com/office/officeart/2005/8/layout/orgChart1"/>
-    <dgm:cxn modelId="{F8261FF4-4E2D-42A0-99DF-74700286FFA9}" type="presParOf" srcId="{7A337790-952E-4F7C-8AEB-549C1902FC80}" destId="{C22079C4-7A29-427F-91DE-654AE3892F24}" srcOrd="2" destOrd="0" presId="urn:microsoft.com/office/officeart/2005/8/layout/orgChart1"/>
-    <dgm:cxn modelId="{88018DD2-60E2-4BE5-BB9C-798D056029EB}" type="presParOf" srcId="{7A337790-952E-4F7C-8AEB-549C1902FC80}" destId="{8DE08D9C-FE03-4120-BD16-B6436E6C7A92}" srcOrd="3" destOrd="0" presId="urn:microsoft.com/office/officeart/2005/8/layout/orgChart1"/>
-    <dgm:cxn modelId="{61DB1D65-5609-4F1B-95E0-C5050B0C523F}" type="presParOf" srcId="{8DE08D9C-FE03-4120-BD16-B6436E6C7A92}" destId="{55299C25-9056-4AC6-AE0C-35F6E370A47F}" srcOrd="0" destOrd="0" presId="urn:microsoft.com/office/officeart/2005/8/layout/orgChart1"/>
-    <dgm:cxn modelId="{7CA76A3D-8639-464E-BC3E-3EBDAC72E0DF}" type="presParOf" srcId="{55299C25-9056-4AC6-AE0C-35F6E370A47F}" destId="{33F706B1-7771-42B1-B326-AE244B27F37B}" srcOrd="0" destOrd="0" presId="urn:microsoft.com/office/officeart/2005/8/layout/orgChart1"/>
-    <dgm:cxn modelId="{44FA9C92-9197-42FF-9AD5-D0E868F97B2F}" type="presParOf" srcId="{55299C25-9056-4AC6-AE0C-35F6E370A47F}" destId="{55DFA417-9245-4E4D-90E2-74D9BC86C810}" srcOrd="1" destOrd="0" presId="urn:microsoft.com/office/officeart/2005/8/layout/orgChart1"/>
-    <dgm:cxn modelId="{5F6DF9E5-4791-4E27-989C-13304625068F}" type="presParOf" srcId="{8DE08D9C-FE03-4120-BD16-B6436E6C7A92}" destId="{19DC0151-32EF-4429-96C5-C7431F6F5C2D}" srcOrd="1" destOrd="0" presId="urn:microsoft.com/office/officeart/2005/8/layout/orgChart1"/>
-    <dgm:cxn modelId="{734B1C4A-262D-4728-9A1F-30D55D3470E8}" type="presParOf" srcId="{8DE08D9C-FE03-4120-BD16-B6436E6C7A92}" destId="{E53579BF-7A3F-4BB7-916B-6F17DB853E98}" srcOrd="2" destOrd="0" presId="urn:microsoft.com/office/officeart/2005/8/layout/orgChart1"/>
-    <dgm:cxn modelId="{A1AC09C1-E034-4753-AAA3-C02C979E585E}" type="presParOf" srcId="{7A337790-952E-4F7C-8AEB-549C1902FC80}" destId="{B1491869-07AB-4E28-AB6F-0CA405D4BBB2}" srcOrd="4" destOrd="0" presId="urn:microsoft.com/office/officeart/2005/8/layout/orgChart1"/>
-    <dgm:cxn modelId="{D88E6F9C-F074-4235-B1C7-7A198E620F8A}" type="presParOf" srcId="{7A337790-952E-4F7C-8AEB-549C1902FC80}" destId="{005E5FEC-1D54-4BE6-B950-D1F7319A567F}" srcOrd="5" destOrd="0" presId="urn:microsoft.com/office/officeart/2005/8/layout/orgChart1"/>
-    <dgm:cxn modelId="{C04DFF45-94E6-451F-9C12-5A681295DC0D}" type="presParOf" srcId="{005E5FEC-1D54-4BE6-B950-D1F7319A567F}" destId="{84906275-2A17-40ED-BE13-2E234C56EB4F}" srcOrd="0" destOrd="0" presId="urn:microsoft.com/office/officeart/2005/8/layout/orgChart1"/>
-    <dgm:cxn modelId="{4AE7D039-8018-4ECC-9596-EC61FAF3F272}" type="presParOf" srcId="{84906275-2A17-40ED-BE13-2E234C56EB4F}" destId="{D137CC37-9591-459F-B048-1CAFEFF54C51}" srcOrd="0" destOrd="0" presId="urn:microsoft.com/office/officeart/2005/8/layout/orgChart1"/>
-    <dgm:cxn modelId="{5CCE8782-3231-4E81-893C-9ADDF86DE052}" type="presParOf" srcId="{84906275-2A17-40ED-BE13-2E234C56EB4F}" destId="{257379CB-0A28-4560-B725-8B06E8190020}" srcOrd="1" destOrd="0" presId="urn:microsoft.com/office/officeart/2005/8/layout/orgChart1"/>
-    <dgm:cxn modelId="{1EAC58E8-AD94-49B3-A44A-7C5F7FA165C8}" type="presParOf" srcId="{005E5FEC-1D54-4BE6-B950-D1F7319A567F}" destId="{7E859986-BECE-4E65-8064-763A1AA0C6FA}" srcOrd="1" destOrd="0" presId="urn:microsoft.com/office/officeart/2005/8/layout/orgChart1"/>
-    <dgm:cxn modelId="{7BEFDDB2-BEFA-4826-B125-45CC66520766}" type="presParOf" srcId="{005E5FEC-1D54-4BE6-B950-D1F7319A567F}" destId="{93E23306-D069-4361-9BCB-E2197397B530}" srcOrd="2" destOrd="0" presId="urn:microsoft.com/office/officeart/2005/8/layout/orgChart1"/>
-    <dgm:cxn modelId="{1DB1BE9A-4204-4020-A5DD-CC300DE797A1}" type="presParOf" srcId="{7A337790-952E-4F7C-8AEB-549C1902FC80}" destId="{1477D269-364B-44E2-ACE0-C692B2BA557A}" srcOrd="6" destOrd="0" presId="urn:microsoft.com/office/officeart/2005/8/layout/orgChart1"/>
-    <dgm:cxn modelId="{8A90655F-CA8F-4170-AE4E-365D50EFDCB7}" type="presParOf" srcId="{7A337790-952E-4F7C-8AEB-549C1902FC80}" destId="{97417D8B-C162-4AA8-80A7-1041551D2C61}" srcOrd="7" destOrd="0" presId="urn:microsoft.com/office/officeart/2005/8/layout/orgChart1"/>
-    <dgm:cxn modelId="{F98005DF-CADD-4273-A93F-1D7D859EBC26}" type="presParOf" srcId="{97417D8B-C162-4AA8-80A7-1041551D2C61}" destId="{BF5748D4-A1BE-4F23-B8B9-9763783F2D7F}" srcOrd="0" destOrd="0" presId="urn:microsoft.com/office/officeart/2005/8/layout/orgChart1"/>
-    <dgm:cxn modelId="{7707C757-AB3F-45F5-B1B3-DD460707D0C1}" type="presParOf" srcId="{BF5748D4-A1BE-4F23-B8B9-9763783F2D7F}" destId="{53415810-2E7D-4997-805D-E9A8A4AC39B5}" srcOrd="0" destOrd="0" presId="urn:microsoft.com/office/officeart/2005/8/layout/orgChart1"/>
-    <dgm:cxn modelId="{02776442-C681-45C2-A319-F2EDBFBE9B0C}" type="presParOf" srcId="{BF5748D4-A1BE-4F23-B8B9-9763783F2D7F}" destId="{7E940554-E360-4E1B-8AF3-380496A6E3E2}" srcOrd="1" destOrd="0" presId="urn:microsoft.com/office/officeart/2005/8/layout/orgChart1"/>
-    <dgm:cxn modelId="{5D8840E9-F3C3-471A-AB9C-B79FC4FEFEF0}" type="presParOf" srcId="{97417D8B-C162-4AA8-80A7-1041551D2C61}" destId="{4CBB2594-B22E-430B-B621-E9D68B2888EC}" srcOrd="1" destOrd="0" presId="urn:microsoft.com/office/officeart/2005/8/layout/orgChart1"/>
-    <dgm:cxn modelId="{A3DFABFC-0DC6-437D-ACA5-ABF52A3A1E40}" type="presParOf" srcId="{97417D8B-C162-4AA8-80A7-1041551D2C61}" destId="{608EA1B3-8B24-47E2-A213-F87A123FA31F}" srcOrd="2" destOrd="0" presId="urn:microsoft.com/office/officeart/2005/8/layout/orgChart1"/>
-    <dgm:cxn modelId="{AB2C1723-236D-4661-A489-36CF19859AF0}" type="presParOf" srcId="{7A337790-952E-4F7C-8AEB-549C1902FC80}" destId="{A4742836-DD9B-4197-A0B5-51E65DA7A095}" srcOrd="8" destOrd="0" presId="urn:microsoft.com/office/officeart/2005/8/layout/orgChart1"/>
-    <dgm:cxn modelId="{A51E0D21-3ADD-4403-A6FE-2FBFC0DD9DC1}" type="presParOf" srcId="{7A337790-952E-4F7C-8AEB-549C1902FC80}" destId="{31A5BE1E-5B01-40A0-95C9-1290A7084E4C}" srcOrd="9" destOrd="0" presId="urn:microsoft.com/office/officeart/2005/8/layout/orgChart1"/>
-    <dgm:cxn modelId="{BDD33D4F-9418-4677-85F3-9608142B8FEA}" type="presParOf" srcId="{31A5BE1E-5B01-40A0-95C9-1290A7084E4C}" destId="{EA322ECB-8A2D-46AA-8680-FC6CB1F7A2C2}" srcOrd="0" destOrd="0" presId="urn:microsoft.com/office/officeart/2005/8/layout/orgChart1"/>
-    <dgm:cxn modelId="{85039902-8A1B-4024-AF2C-36D126F90F91}" type="presParOf" srcId="{EA322ECB-8A2D-46AA-8680-FC6CB1F7A2C2}" destId="{EB5BA3DB-674B-4CC5-A2F5-AACAC949B4C3}" srcOrd="0" destOrd="0" presId="urn:microsoft.com/office/officeart/2005/8/layout/orgChart1"/>
-    <dgm:cxn modelId="{13491CD2-3648-4B0C-9893-EF70829477E2}" type="presParOf" srcId="{EA322ECB-8A2D-46AA-8680-FC6CB1F7A2C2}" destId="{BD81B15A-BDEF-48A7-B2AF-7D5EAD6B6BB8}" srcOrd="1" destOrd="0" presId="urn:microsoft.com/office/officeart/2005/8/layout/orgChart1"/>
-    <dgm:cxn modelId="{D78D6788-F788-47D6-B189-20362F855F3E}" type="presParOf" srcId="{31A5BE1E-5B01-40A0-95C9-1290A7084E4C}" destId="{37A86647-114C-4F65-B7B1-96057E207AA6}" srcOrd="1" destOrd="0" presId="urn:microsoft.com/office/officeart/2005/8/layout/orgChart1"/>
-    <dgm:cxn modelId="{AAE0B2D6-E3EB-4FAD-9C7A-930F129F9F65}" type="presParOf" srcId="{31A5BE1E-5B01-40A0-95C9-1290A7084E4C}" destId="{3D2745AD-8289-4BAB-8987-468E7CA844C4}" srcOrd="2" destOrd="0" presId="urn:microsoft.com/office/officeart/2005/8/layout/orgChart1"/>
-    <dgm:cxn modelId="{5FD1519D-F7AF-4350-80DD-77E012E7A11A}" type="presParOf" srcId="{7A337790-952E-4F7C-8AEB-549C1902FC80}" destId="{DC010CD2-A29D-4777-A1E4-BB8ACC53BD5B}" srcOrd="10" destOrd="0" presId="urn:microsoft.com/office/officeart/2005/8/layout/orgChart1"/>
-    <dgm:cxn modelId="{95A4D6AE-CB08-422D-B4C8-CCEAF1BB8701}" type="presParOf" srcId="{7A337790-952E-4F7C-8AEB-549C1902FC80}" destId="{03EE963C-DC81-453A-81ED-8A689A7DD233}" srcOrd="11" destOrd="0" presId="urn:microsoft.com/office/officeart/2005/8/layout/orgChart1"/>
-    <dgm:cxn modelId="{58FB8774-F7B2-4314-9400-912961C9A41D}" type="presParOf" srcId="{03EE963C-DC81-453A-81ED-8A689A7DD233}" destId="{E5DA88DC-81C6-4925-B833-D3AAB6B04C8B}" srcOrd="0" destOrd="0" presId="urn:microsoft.com/office/officeart/2005/8/layout/orgChart1"/>
-    <dgm:cxn modelId="{627D98E6-39E6-4B02-ABE9-B9AD906BF1C1}" type="presParOf" srcId="{E5DA88DC-81C6-4925-B833-D3AAB6B04C8B}" destId="{E802C0A8-5256-4CC2-ABC9-F79449F6790D}" srcOrd="0" destOrd="0" presId="urn:microsoft.com/office/officeart/2005/8/layout/orgChart1"/>
-    <dgm:cxn modelId="{44E1E597-D274-4E54-81CB-9EBA94459786}" type="presParOf" srcId="{E5DA88DC-81C6-4925-B833-D3AAB6B04C8B}" destId="{E0B1E7C8-A309-41BC-9093-E427AE134816}" srcOrd="1" destOrd="0" presId="urn:microsoft.com/office/officeart/2005/8/layout/orgChart1"/>
-    <dgm:cxn modelId="{59C09201-3725-4FEC-9397-34270F7E5F4F}" type="presParOf" srcId="{03EE963C-DC81-453A-81ED-8A689A7DD233}" destId="{00E409F2-1264-4C13-8A87-00BF699F5CAB}" srcOrd="1" destOrd="0" presId="urn:microsoft.com/office/officeart/2005/8/layout/orgChart1"/>
-    <dgm:cxn modelId="{D198E136-95B8-40C5-B08D-91C577721FCD}" type="presParOf" srcId="{03EE963C-DC81-453A-81ED-8A689A7DD233}" destId="{17E00351-4C50-4262-82E8-CFF49B482329}" srcOrd="2" destOrd="0" presId="urn:microsoft.com/office/officeart/2005/8/layout/orgChart1"/>
-    <dgm:cxn modelId="{8977CC50-5847-4CEA-B629-06F8A6F13100}" type="presParOf" srcId="{E6C6A8EF-F95D-4EC5-B9A8-70BD8C9E018D}" destId="{31F70C5D-BD37-48CD-A023-9DE478CBE30C}" srcOrd="2" destOrd="0" presId="urn:microsoft.com/office/officeart/2005/8/layout/orgChart1"/>
-    <dgm:cxn modelId="{B2893032-4F21-41A1-A157-1F7E47194E47}" type="presParOf" srcId="{5412775B-A6B9-45CE-90FC-B2E2FACBF878}" destId="{7589B3D4-363C-4B0A-8CB4-57C8B61B5607}" srcOrd="4" destOrd="0" presId="urn:microsoft.com/office/officeart/2005/8/layout/orgChart1"/>
-    <dgm:cxn modelId="{65EF4137-3095-4F6C-9F8C-9E28889AD953}" type="presParOf" srcId="{5412775B-A6B9-45CE-90FC-B2E2FACBF878}" destId="{8618E4C3-4B62-4384-9C4C-36A68EA42416}" srcOrd="5" destOrd="0" presId="urn:microsoft.com/office/officeart/2005/8/layout/orgChart1"/>
-    <dgm:cxn modelId="{4BC0541A-9DEA-4391-AB26-9138BE265641}" type="presParOf" srcId="{8618E4C3-4B62-4384-9C4C-36A68EA42416}" destId="{35DE4A89-068B-4448-AA61-2F27733ED545}" srcOrd="0" destOrd="0" presId="urn:microsoft.com/office/officeart/2005/8/layout/orgChart1"/>
-    <dgm:cxn modelId="{C23BB413-7C9F-48AC-9EE9-2D1642E6BE4B}" type="presParOf" srcId="{35DE4A89-068B-4448-AA61-2F27733ED545}" destId="{9741AA01-92FE-440C-83CF-5CF09A5F46CB}" srcOrd="0" destOrd="0" presId="urn:microsoft.com/office/officeart/2005/8/layout/orgChart1"/>
-    <dgm:cxn modelId="{ED3CB52F-A6D4-4FA5-BA8C-A7A7108310B4}" type="presParOf" srcId="{35DE4A89-068B-4448-AA61-2F27733ED545}" destId="{452198A6-086A-48F1-86D5-55CED5940E8C}" srcOrd="1" destOrd="0" presId="urn:microsoft.com/office/officeart/2005/8/layout/orgChart1"/>
-    <dgm:cxn modelId="{0353B6FC-6AE3-4DE3-9B62-7A13FC01D681}" type="presParOf" srcId="{8618E4C3-4B62-4384-9C4C-36A68EA42416}" destId="{69779054-511F-4B75-B88D-DA2BCE7C8C85}" srcOrd="1" destOrd="0" presId="urn:microsoft.com/office/officeart/2005/8/layout/orgChart1"/>
-    <dgm:cxn modelId="{85E2BD7D-44BE-449D-AC23-90F04D721C12}" type="presParOf" srcId="{69779054-511F-4B75-B88D-DA2BCE7C8C85}" destId="{845FD635-1230-4F11-B073-078CDAECC6FD}" srcOrd="0" destOrd="0" presId="urn:microsoft.com/office/officeart/2005/8/layout/orgChart1"/>
-    <dgm:cxn modelId="{F576C80E-DDDD-416C-8C6C-A089AD0A6396}" type="presParOf" srcId="{69779054-511F-4B75-B88D-DA2BCE7C8C85}" destId="{FBA05FD3-8ACE-4EE4-8313-276DF2023F96}" srcOrd="1" destOrd="0" presId="urn:microsoft.com/office/officeart/2005/8/layout/orgChart1"/>
-    <dgm:cxn modelId="{8011EC87-0747-460F-9407-2875106F0549}" type="presParOf" srcId="{FBA05FD3-8ACE-4EE4-8313-276DF2023F96}" destId="{DD65581D-2746-4DF2-9872-54FCDBAC7D95}" srcOrd="0" destOrd="0" presId="urn:microsoft.com/office/officeart/2005/8/layout/orgChart1"/>
-    <dgm:cxn modelId="{274E1C2E-0EC7-4F57-A512-D22450148B3E}" type="presParOf" srcId="{DD65581D-2746-4DF2-9872-54FCDBAC7D95}" destId="{765EB993-4E7C-4ABB-9DDF-4585659A1EBA}" srcOrd="0" destOrd="0" presId="urn:microsoft.com/office/officeart/2005/8/layout/orgChart1"/>
-    <dgm:cxn modelId="{4DCB052E-D889-4F05-917D-0AC143A25F4D}" type="presParOf" srcId="{DD65581D-2746-4DF2-9872-54FCDBAC7D95}" destId="{C50E8F62-12FF-4E6C-A95E-2F0B611EF636}" srcOrd="1" destOrd="0" presId="urn:microsoft.com/office/officeart/2005/8/layout/orgChart1"/>
-    <dgm:cxn modelId="{50204BC6-3E6F-4C62-8203-D08B613054DB}" type="presParOf" srcId="{FBA05FD3-8ACE-4EE4-8313-276DF2023F96}" destId="{6C24A593-73A2-4E46-9A5A-1179B5F7FB87}" srcOrd="1" destOrd="0" presId="urn:microsoft.com/office/officeart/2005/8/layout/orgChart1"/>
-    <dgm:cxn modelId="{0ED326B1-6FC8-4C27-A8A4-304B04256EFF}" type="presParOf" srcId="{FBA05FD3-8ACE-4EE4-8313-276DF2023F96}" destId="{79EB42F5-65D8-4FD2-BD11-C87D6DAF09DB}" srcOrd="2" destOrd="0" presId="urn:microsoft.com/office/officeart/2005/8/layout/orgChart1"/>
-    <dgm:cxn modelId="{EB4C88E9-6F27-4A5F-B08D-606EE7CB3D67}" type="presParOf" srcId="{69779054-511F-4B75-B88D-DA2BCE7C8C85}" destId="{8736165C-9A06-4A4F-9260-B2558B565549}" srcOrd="2" destOrd="0" presId="urn:microsoft.com/office/officeart/2005/8/layout/orgChart1"/>
-    <dgm:cxn modelId="{8A365FEA-3085-40D1-9238-C003A71523FA}" type="presParOf" srcId="{69779054-511F-4B75-B88D-DA2BCE7C8C85}" destId="{E8B7633E-28E9-4970-9E11-4F6BBF8E2D5D}" srcOrd="3" destOrd="0" presId="urn:microsoft.com/office/officeart/2005/8/layout/orgChart1"/>
-    <dgm:cxn modelId="{9E9C3A04-08E3-42B6-AD1B-F5769CA07374}" type="presParOf" srcId="{E8B7633E-28E9-4970-9E11-4F6BBF8E2D5D}" destId="{56E5D93B-59A2-4541-8D9B-B8B41E684104}" srcOrd="0" destOrd="0" presId="urn:microsoft.com/office/officeart/2005/8/layout/orgChart1"/>
-    <dgm:cxn modelId="{4FDC66AC-AE86-467F-9759-CF23F6820176}" type="presParOf" srcId="{56E5D93B-59A2-4541-8D9B-B8B41E684104}" destId="{0BAF4BCE-5428-4C32-A175-776E5B87E345}" srcOrd="0" destOrd="0" presId="urn:microsoft.com/office/officeart/2005/8/layout/orgChart1"/>
-    <dgm:cxn modelId="{7EBC4117-51D6-4DC2-AA08-87EF93A64F74}" type="presParOf" srcId="{56E5D93B-59A2-4541-8D9B-B8B41E684104}" destId="{AAD6B8B4-BDB5-41EF-AE83-0D7478501AE6}" srcOrd="1" destOrd="0" presId="urn:microsoft.com/office/officeart/2005/8/layout/orgChart1"/>
-    <dgm:cxn modelId="{9FA7E125-3A27-4AA0-816E-EE05BCA3C4E0}" type="presParOf" srcId="{E8B7633E-28E9-4970-9E11-4F6BBF8E2D5D}" destId="{72205651-37DB-4969-B708-5FDACC824CF0}" srcOrd="1" destOrd="0" presId="urn:microsoft.com/office/officeart/2005/8/layout/orgChart1"/>
-    <dgm:cxn modelId="{EB9FD299-F21B-44E7-8A60-BDB94F513FE8}" type="presParOf" srcId="{E8B7633E-28E9-4970-9E11-4F6BBF8E2D5D}" destId="{0B93EA73-3AC7-4716-9502-27E73655E6FE}" srcOrd="2" destOrd="0" presId="urn:microsoft.com/office/officeart/2005/8/layout/orgChart1"/>
-    <dgm:cxn modelId="{39EC2A06-7855-4EAC-9254-7687D1E4AF25}" type="presParOf" srcId="{69779054-511F-4B75-B88D-DA2BCE7C8C85}" destId="{CBB7CAD2-6818-4B4B-8FC5-A24B13396B76}" srcOrd="4" destOrd="0" presId="urn:microsoft.com/office/officeart/2005/8/layout/orgChart1"/>
-    <dgm:cxn modelId="{1512A31A-D9E0-4383-BF87-5EAE1E29744C}" type="presParOf" srcId="{69779054-511F-4B75-B88D-DA2BCE7C8C85}" destId="{2BB414A4-DBBE-406C-BA52-1A6E71AC7B09}" srcOrd="5" destOrd="0" presId="urn:microsoft.com/office/officeart/2005/8/layout/orgChart1"/>
-    <dgm:cxn modelId="{60018296-FDB3-421A-BFFF-E6971BE4F7F3}" type="presParOf" srcId="{2BB414A4-DBBE-406C-BA52-1A6E71AC7B09}" destId="{BAA747B6-C1DF-4B75-B913-C1012FF742CB}" srcOrd="0" destOrd="0" presId="urn:microsoft.com/office/officeart/2005/8/layout/orgChart1"/>
-    <dgm:cxn modelId="{8AF75DFF-EEED-41A4-9E2E-878DAE809171}" type="presParOf" srcId="{BAA747B6-C1DF-4B75-B913-C1012FF742CB}" destId="{A927516D-9F1C-4843-9ED2-A079E96E7102}" srcOrd="0" destOrd="0" presId="urn:microsoft.com/office/officeart/2005/8/layout/orgChart1"/>
-    <dgm:cxn modelId="{CCB0290D-97F4-45A3-8B6A-51E388B939E9}" type="presParOf" srcId="{BAA747B6-C1DF-4B75-B913-C1012FF742CB}" destId="{900FDD78-8F07-4F3C-953F-85D13F09CF2D}" srcOrd="1" destOrd="0" presId="urn:microsoft.com/office/officeart/2005/8/layout/orgChart1"/>
-    <dgm:cxn modelId="{0D570658-3029-4E0E-B615-9D5F4A8FD982}" type="presParOf" srcId="{2BB414A4-DBBE-406C-BA52-1A6E71AC7B09}" destId="{3111E626-9BED-4E04-A2AC-7ECE9EAB9ADF}" srcOrd="1" destOrd="0" presId="urn:microsoft.com/office/officeart/2005/8/layout/orgChart1"/>
-    <dgm:cxn modelId="{343B5BCD-8523-463B-A262-EF4C4721D1F9}" type="presParOf" srcId="{2BB414A4-DBBE-406C-BA52-1A6E71AC7B09}" destId="{A4A712A9-5C5C-440F-8C63-8BCA923B3136}" srcOrd="2" destOrd="0" presId="urn:microsoft.com/office/officeart/2005/8/layout/orgChart1"/>
-    <dgm:cxn modelId="{F2306F92-4035-48BD-A21A-5C298AF69370}" type="presParOf" srcId="{69779054-511F-4B75-B88D-DA2BCE7C8C85}" destId="{3E218CAC-88E5-4E92-A994-98D7DB4587BA}" srcOrd="6" destOrd="0" presId="urn:microsoft.com/office/officeart/2005/8/layout/orgChart1"/>
-    <dgm:cxn modelId="{8E0FCD2A-9C25-4279-BE60-3A65B52038BB}" type="presParOf" srcId="{69779054-511F-4B75-B88D-DA2BCE7C8C85}" destId="{CCDD136B-75FC-4166-B8ED-E9503509330B}" srcOrd="7" destOrd="0" presId="urn:microsoft.com/office/officeart/2005/8/layout/orgChart1"/>
-    <dgm:cxn modelId="{3041F7C1-4225-4ADF-9B73-298899C11F17}" type="presParOf" srcId="{CCDD136B-75FC-4166-B8ED-E9503509330B}" destId="{3E79B4F1-9049-4DE8-8EBD-A093E1E4ACF7}" srcOrd="0" destOrd="0" presId="urn:microsoft.com/office/officeart/2005/8/layout/orgChart1"/>
-    <dgm:cxn modelId="{9993EB61-8570-4678-944D-70616DBD5A67}" type="presParOf" srcId="{3E79B4F1-9049-4DE8-8EBD-A093E1E4ACF7}" destId="{C4332E58-8723-4AE4-B422-03C1624957F3}" srcOrd="0" destOrd="0" presId="urn:microsoft.com/office/officeart/2005/8/layout/orgChart1"/>
-    <dgm:cxn modelId="{42E24DD5-2BE4-4254-B992-9F7E3AEA850E}" type="presParOf" srcId="{3E79B4F1-9049-4DE8-8EBD-A093E1E4ACF7}" destId="{9B3DFEDA-0DB0-4F63-982C-2D19798ED916}" srcOrd="1" destOrd="0" presId="urn:microsoft.com/office/officeart/2005/8/layout/orgChart1"/>
-    <dgm:cxn modelId="{C9EC73AB-9D1E-4F88-B3D8-0B1B77073EB5}" type="presParOf" srcId="{CCDD136B-75FC-4166-B8ED-E9503509330B}" destId="{FD85BDCD-112D-4573-89E8-E14E749A518D}" srcOrd="1" destOrd="0" presId="urn:microsoft.com/office/officeart/2005/8/layout/orgChart1"/>
-    <dgm:cxn modelId="{3AEB4981-05FA-490C-99E6-9D99E8045C47}" type="presParOf" srcId="{CCDD136B-75FC-4166-B8ED-E9503509330B}" destId="{9B7D12BD-3159-4935-A789-572053EE3959}" srcOrd="2" destOrd="0" presId="urn:microsoft.com/office/officeart/2005/8/layout/orgChart1"/>
-    <dgm:cxn modelId="{202FFBA4-3D2E-4B10-992A-A23035A5E533}" type="presParOf" srcId="{69779054-511F-4B75-B88D-DA2BCE7C8C85}" destId="{9B4F9DF8-3495-41AE-9586-A1C1F74FAF8D}" srcOrd="8" destOrd="0" presId="urn:microsoft.com/office/officeart/2005/8/layout/orgChart1"/>
-    <dgm:cxn modelId="{45B4A0AA-6F84-432B-A172-2128A1CB45E7}" type="presParOf" srcId="{69779054-511F-4B75-B88D-DA2BCE7C8C85}" destId="{6E031CC2-CBA3-46FB-B5C6-8D0D5889A4AD}" srcOrd="9" destOrd="0" presId="urn:microsoft.com/office/officeart/2005/8/layout/orgChart1"/>
-    <dgm:cxn modelId="{2B1E32D4-2551-476F-9D6E-34080D188C14}" type="presParOf" srcId="{6E031CC2-CBA3-46FB-B5C6-8D0D5889A4AD}" destId="{F9C7FF92-8A23-4B11-8D9E-4BE82FB43A80}" srcOrd="0" destOrd="0" presId="urn:microsoft.com/office/officeart/2005/8/layout/orgChart1"/>
-    <dgm:cxn modelId="{1A19FE6C-0534-42C9-A3B6-2F38FB168173}" type="presParOf" srcId="{F9C7FF92-8A23-4B11-8D9E-4BE82FB43A80}" destId="{86D6C594-4E34-44E8-8CC5-00388D03FB1D}" srcOrd="0" destOrd="0" presId="urn:microsoft.com/office/officeart/2005/8/layout/orgChart1"/>
-    <dgm:cxn modelId="{E06DFF4C-EC7E-44A7-B12E-68E9E1AE6349}" type="presParOf" srcId="{F9C7FF92-8A23-4B11-8D9E-4BE82FB43A80}" destId="{123F9021-1160-4E5D-9032-BBC8D047D3F3}" srcOrd="1" destOrd="0" presId="urn:microsoft.com/office/officeart/2005/8/layout/orgChart1"/>
-    <dgm:cxn modelId="{83FC8596-20DF-443B-B679-50AF7FE0D1D5}" type="presParOf" srcId="{6E031CC2-CBA3-46FB-B5C6-8D0D5889A4AD}" destId="{29138691-CF57-4611-81D0-7E593988C6C5}" srcOrd="1" destOrd="0" presId="urn:microsoft.com/office/officeart/2005/8/layout/orgChart1"/>
-    <dgm:cxn modelId="{74611B0A-141F-452B-953B-6E663DD0A3B6}" type="presParOf" srcId="{6E031CC2-CBA3-46FB-B5C6-8D0D5889A4AD}" destId="{98D95FCE-C6FA-4E5B-A843-BE37F3C3A4CE}" srcOrd="2" destOrd="0" presId="urn:microsoft.com/office/officeart/2005/8/layout/orgChart1"/>
-    <dgm:cxn modelId="{0249FD72-1A7B-4C8C-904F-4F9AB1462126}" type="presParOf" srcId="{69779054-511F-4B75-B88D-DA2BCE7C8C85}" destId="{8CBBA7E3-2BFF-4837-B524-CE67D9767A0D}" srcOrd="10" destOrd="0" presId="urn:microsoft.com/office/officeart/2005/8/layout/orgChart1"/>
-    <dgm:cxn modelId="{DF361DCC-4625-4397-8FC8-339D4769F943}" type="presParOf" srcId="{69779054-511F-4B75-B88D-DA2BCE7C8C85}" destId="{3792D804-5F68-43F2-AD6F-D5D30BFC1F39}" srcOrd="11" destOrd="0" presId="urn:microsoft.com/office/officeart/2005/8/layout/orgChart1"/>
-    <dgm:cxn modelId="{689F3791-B041-455E-A79B-54645D6E5AA3}" type="presParOf" srcId="{3792D804-5F68-43F2-AD6F-D5D30BFC1F39}" destId="{4C4FFC90-2452-4DA0-9E93-F520AED7232B}" srcOrd="0" destOrd="0" presId="urn:microsoft.com/office/officeart/2005/8/layout/orgChart1"/>
-    <dgm:cxn modelId="{BD86203F-3520-42DC-A9EB-603276EDBEC2}" type="presParOf" srcId="{4C4FFC90-2452-4DA0-9E93-F520AED7232B}" destId="{D974E2C7-15F7-485F-A607-0FB9BC956EE5}" srcOrd="0" destOrd="0" presId="urn:microsoft.com/office/officeart/2005/8/layout/orgChart1"/>
-    <dgm:cxn modelId="{850EE50E-5896-48CC-884D-532C2333A13D}" type="presParOf" srcId="{4C4FFC90-2452-4DA0-9E93-F520AED7232B}" destId="{DC7C54F0-361F-48C0-B04E-28C1ED0A889C}" srcOrd="1" destOrd="0" presId="urn:microsoft.com/office/officeart/2005/8/layout/orgChart1"/>
-    <dgm:cxn modelId="{D637FC67-9CAC-41C0-B37E-86A5F33ABEC2}" type="presParOf" srcId="{3792D804-5F68-43F2-AD6F-D5D30BFC1F39}" destId="{811DF58E-89F2-4861-A915-87D0BB184248}" srcOrd="1" destOrd="0" presId="urn:microsoft.com/office/officeart/2005/8/layout/orgChart1"/>
-    <dgm:cxn modelId="{2E1180D0-8057-4C4F-83F2-E90B62A34760}" type="presParOf" srcId="{3792D804-5F68-43F2-AD6F-D5D30BFC1F39}" destId="{8F92B3EF-13A7-438B-9563-57CFD8B025D6}" srcOrd="2" destOrd="0" presId="urn:microsoft.com/office/officeart/2005/8/layout/orgChart1"/>
-    <dgm:cxn modelId="{923A9C2E-B7C9-479F-BD98-85E89E55ECD0}" type="presParOf" srcId="{69779054-511F-4B75-B88D-DA2BCE7C8C85}" destId="{C1DFC375-9CDD-48FB-9522-D50D9C27FBD7}" srcOrd="12" destOrd="0" presId="urn:microsoft.com/office/officeart/2005/8/layout/orgChart1"/>
-    <dgm:cxn modelId="{97928B53-DDB5-451F-84E8-7FCEF63F7542}" type="presParOf" srcId="{69779054-511F-4B75-B88D-DA2BCE7C8C85}" destId="{59A39757-EFAC-4580-9608-4EC240DAFAAA}" srcOrd="13" destOrd="0" presId="urn:microsoft.com/office/officeart/2005/8/layout/orgChart1"/>
-    <dgm:cxn modelId="{F5A390BF-6253-49E5-A773-DDD0C8B5D6D8}" type="presParOf" srcId="{59A39757-EFAC-4580-9608-4EC240DAFAAA}" destId="{0CC4CB03-0254-4543-9754-18925A4E89B5}" srcOrd="0" destOrd="0" presId="urn:microsoft.com/office/officeart/2005/8/layout/orgChart1"/>
-    <dgm:cxn modelId="{316326EF-BB0E-49A5-B925-2B52EFDA2088}" type="presParOf" srcId="{0CC4CB03-0254-4543-9754-18925A4E89B5}" destId="{68A87395-9709-4C26-8962-8D5D1C1D167A}" srcOrd="0" destOrd="0" presId="urn:microsoft.com/office/officeart/2005/8/layout/orgChart1"/>
-    <dgm:cxn modelId="{634A4D67-536A-4FCE-AE3E-72B9C9C8B268}" type="presParOf" srcId="{0CC4CB03-0254-4543-9754-18925A4E89B5}" destId="{4C677B4E-B1A7-4E18-A7B1-3005A642E8B4}" srcOrd="1" destOrd="0" presId="urn:microsoft.com/office/officeart/2005/8/layout/orgChart1"/>
-    <dgm:cxn modelId="{CF684A07-87A1-4224-9C2F-3BBBED8BECB9}" type="presParOf" srcId="{59A39757-EFAC-4580-9608-4EC240DAFAAA}" destId="{9C26378A-AC40-44E2-BA43-D9D1E5FB4919}" srcOrd="1" destOrd="0" presId="urn:microsoft.com/office/officeart/2005/8/layout/orgChart1"/>
-    <dgm:cxn modelId="{FB868C97-ED9A-4A7E-AE4B-7C0DEA0F25C6}" type="presParOf" srcId="{59A39757-EFAC-4580-9608-4EC240DAFAAA}" destId="{13CA7D73-4C4A-47BB-84A6-2233245B4B8E}" srcOrd="2" destOrd="0" presId="urn:microsoft.com/office/officeart/2005/8/layout/orgChart1"/>
-    <dgm:cxn modelId="{2C3237C6-B611-4516-BC3B-40628B79AEDF}" type="presParOf" srcId="{69779054-511F-4B75-B88D-DA2BCE7C8C85}" destId="{83BDAEA2-ACFE-4731-8DF5-87AC297A5C30}" srcOrd="14" destOrd="0" presId="urn:microsoft.com/office/officeart/2005/8/layout/orgChart1"/>
-    <dgm:cxn modelId="{30FAE35D-84C2-452E-AA4A-0F88D6EF3975}" type="presParOf" srcId="{69779054-511F-4B75-B88D-DA2BCE7C8C85}" destId="{39B7D551-0EE2-4420-90C0-1B462B1B949D}" srcOrd="15" destOrd="0" presId="urn:microsoft.com/office/officeart/2005/8/layout/orgChart1"/>
-    <dgm:cxn modelId="{86775BB8-464E-4BEC-94C8-18C1C3B2D14E}" type="presParOf" srcId="{39B7D551-0EE2-4420-90C0-1B462B1B949D}" destId="{61E80858-6098-4240-ABC8-4C6FCC9FB104}" srcOrd="0" destOrd="0" presId="urn:microsoft.com/office/officeart/2005/8/layout/orgChart1"/>
-    <dgm:cxn modelId="{6D59744A-32BF-429A-9EB6-19044F20DE59}" type="presParOf" srcId="{61E80858-6098-4240-ABC8-4C6FCC9FB104}" destId="{5B657A86-AB12-4836-B99D-FB5E89834C59}" srcOrd="0" destOrd="0" presId="urn:microsoft.com/office/officeart/2005/8/layout/orgChart1"/>
-    <dgm:cxn modelId="{005F4F9F-BCA5-4E85-888B-C807D7CD5FD1}" type="presParOf" srcId="{61E80858-6098-4240-ABC8-4C6FCC9FB104}" destId="{195643EF-9CE6-4285-800E-C08905758C2B}" srcOrd="1" destOrd="0" presId="urn:microsoft.com/office/officeart/2005/8/layout/orgChart1"/>
-    <dgm:cxn modelId="{77805F4F-FB31-49C6-B28D-3710E266D684}" type="presParOf" srcId="{39B7D551-0EE2-4420-90C0-1B462B1B949D}" destId="{CDF9D0A9-4F52-40BF-93BE-2453F2FA4072}" srcOrd="1" destOrd="0" presId="urn:microsoft.com/office/officeart/2005/8/layout/orgChart1"/>
-    <dgm:cxn modelId="{B419EE91-EEA9-4A9B-8F56-10B77FFCFBC1}" type="presParOf" srcId="{39B7D551-0EE2-4420-90C0-1B462B1B949D}" destId="{4173AE53-6064-41A9-B76E-4EC89658EF4A}" srcOrd="2" destOrd="0" presId="urn:microsoft.com/office/officeart/2005/8/layout/orgChart1"/>
-    <dgm:cxn modelId="{F3D807E2-F132-4E03-AC9E-D0042E7DE0B4}" type="presParOf" srcId="{69779054-511F-4B75-B88D-DA2BCE7C8C85}" destId="{E13098E0-EF11-455C-8D20-2B88403C4365}" srcOrd="16" destOrd="0" presId="urn:microsoft.com/office/officeart/2005/8/layout/orgChart1"/>
-    <dgm:cxn modelId="{8EF4938F-E5C4-4256-92F3-077B708B42E7}" type="presParOf" srcId="{69779054-511F-4B75-B88D-DA2BCE7C8C85}" destId="{F5CC0146-9739-445A-8F6D-0D5F0FEEF7D5}" srcOrd="17" destOrd="0" presId="urn:microsoft.com/office/officeart/2005/8/layout/orgChart1"/>
-    <dgm:cxn modelId="{D9430889-B083-46B3-A1B2-1EF3ED11C8EE}" type="presParOf" srcId="{F5CC0146-9739-445A-8F6D-0D5F0FEEF7D5}" destId="{E258142F-E5DF-4DD2-88AB-F57107DD2149}" srcOrd="0" destOrd="0" presId="urn:microsoft.com/office/officeart/2005/8/layout/orgChart1"/>
-    <dgm:cxn modelId="{ABA39976-052A-4253-857E-14CD59F52520}" type="presParOf" srcId="{E258142F-E5DF-4DD2-88AB-F57107DD2149}" destId="{974EDFF4-B82D-4D68-9FCA-ED04B8F3AA4F}" srcOrd="0" destOrd="0" presId="urn:microsoft.com/office/officeart/2005/8/layout/orgChart1"/>
-    <dgm:cxn modelId="{FB92889B-CB67-4E00-A951-08B6EF66A524}" type="presParOf" srcId="{E258142F-E5DF-4DD2-88AB-F57107DD2149}" destId="{58472B29-B4BB-4A64-A1D5-579A71DC3C7C}" srcOrd="1" destOrd="0" presId="urn:microsoft.com/office/officeart/2005/8/layout/orgChart1"/>
-    <dgm:cxn modelId="{59BFB3AD-8664-41EF-8960-E2CAB5888581}" type="presParOf" srcId="{F5CC0146-9739-445A-8F6D-0D5F0FEEF7D5}" destId="{B6A741F8-C9B7-4B16-B24B-12CC3F1858F9}" srcOrd="1" destOrd="0" presId="urn:microsoft.com/office/officeart/2005/8/layout/orgChart1"/>
-    <dgm:cxn modelId="{25C83E61-F35F-442A-9362-E9FE1E499170}" type="presParOf" srcId="{F5CC0146-9739-445A-8F6D-0D5F0FEEF7D5}" destId="{5D961CE0-F950-4DBF-BB92-CB34BF077060}" srcOrd="2" destOrd="0" presId="urn:microsoft.com/office/officeart/2005/8/layout/orgChart1"/>
-    <dgm:cxn modelId="{84B8D8C2-6F2C-47CB-A4DB-1A4078DEE16C}" type="presParOf" srcId="{69779054-511F-4B75-B88D-DA2BCE7C8C85}" destId="{3E6FD9F9-07CB-4971-97D3-29B80778126E}" srcOrd="18" destOrd="0" presId="urn:microsoft.com/office/officeart/2005/8/layout/orgChart1"/>
-    <dgm:cxn modelId="{FCB71EB5-7C0D-4E41-B0F4-36C9081D45B4}" type="presParOf" srcId="{69779054-511F-4B75-B88D-DA2BCE7C8C85}" destId="{8E520DBC-5A7D-4BF2-B569-9331F81E00B2}" srcOrd="19" destOrd="0" presId="urn:microsoft.com/office/officeart/2005/8/layout/orgChart1"/>
-    <dgm:cxn modelId="{10A69A79-9228-40B7-AECB-37459F78B845}" type="presParOf" srcId="{8E520DBC-5A7D-4BF2-B569-9331F81E00B2}" destId="{438DCBD2-CE18-41DC-938C-596A229862D2}" srcOrd="0" destOrd="0" presId="urn:microsoft.com/office/officeart/2005/8/layout/orgChart1"/>
-    <dgm:cxn modelId="{C795B3E1-F153-4BDB-8595-9ABF252503E0}" type="presParOf" srcId="{438DCBD2-CE18-41DC-938C-596A229862D2}" destId="{30B2A902-D470-4CCA-BB32-57C0E8969551}" srcOrd="0" destOrd="0" presId="urn:microsoft.com/office/officeart/2005/8/layout/orgChart1"/>
-    <dgm:cxn modelId="{D231915E-3BCF-4F1F-A2A5-3F2A30CE8628}" type="presParOf" srcId="{438DCBD2-CE18-41DC-938C-596A229862D2}" destId="{71124DC1-5D17-41C6-90FE-CC42AEFA5789}" srcOrd="1" destOrd="0" presId="urn:microsoft.com/office/officeart/2005/8/layout/orgChart1"/>
-    <dgm:cxn modelId="{73469280-DB2F-4F65-967E-500191013444}" type="presParOf" srcId="{8E520DBC-5A7D-4BF2-B569-9331F81E00B2}" destId="{BD1D9655-2088-4F51-9C1B-A55D72955569}" srcOrd="1" destOrd="0" presId="urn:microsoft.com/office/officeart/2005/8/layout/orgChart1"/>
-    <dgm:cxn modelId="{BFBE1F65-8D2B-4324-BF13-4AEC208B2124}" type="presParOf" srcId="{8E520DBC-5A7D-4BF2-B569-9331F81E00B2}" destId="{80062783-B6F0-4E46-83E0-838EF6775089}" srcOrd="2" destOrd="0" presId="urn:microsoft.com/office/officeart/2005/8/layout/orgChart1"/>
-    <dgm:cxn modelId="{D1EFBF71-12F5-4460-9001-FC55C699970C}" type="presParOf" srcId="{69779054-511F-4B75-B88D-DA2BCE7C8C85}" destId="{4280E8EA-083D-4CF8-AA72-695B868AD281}" srcOrd="20" destOrd="0" presId="urn:microsoft.com/office/officeart/2005/8/layout/orgChart1"/>
-    <dgm:cxn modelId="{2DBEC260-DA9E-4EA7-AD99-FAE1F1C2F377}" type="presParOf" srcId="{69779054-511F-4B75-B88D-DA2BCE7C8C85}" destId="{1787FFA1-5940-4212-8B95-B08F6C629DF6}" srcOrd="21" destOrd="0" presId="urn:microsoft.com/office/officeart/2005/8/layout/orgChart1"/>
-    <dgm:cxn modelId="{DDCA2656-F732-4C41-974A-8F46C128E282}" type="presParOf" srcId="{1787FFA1-5940-4212-8B95-B08F6C629DF6}" destId="{CF4E84EB-5DBA-47F0-A0F1-7595556BCBD4}" srcOrd="0" destOrd="0" presId="urn:microsoft.com/office/officeart/2005/8/layout/orgChart1"/>
-    <dgm:cxn modelId="{AA80F940-0785-45A3-9C36-38B2DBEC036B}" type="presParOf" srcId="{CF4E84EB-5DBA-47F0-A0F1-7595556BCBD4}" destId="{85D71624-80E5-4449-A92A-9BC60718C0B3}" srcOrd="0" destOrd="0" presId="urn:microsoft.com/office/officeart/2005/8/layout/orgChart1"/>
-    <dgm:cxn modelId="{F16E73BF-AB79-4F99-85EC-27EE1577AADF}" type="presParOf" srcId="{CF4E84EB-5DBA-47F0-A0F1-7595556BCBD4}" destId="{0808004F-C803-4860-A7F2-5A601069DB26}" srcOrd="1" destOrd="0" presId="urn:microsoft.com/office/officeart/2005/8/layout/orgChart1"/>
-    <dgm:cxn modelId="{DEF51BFC-26AF-4515-A125-F16C3A43B743}" type="presParOf" srcId="{1787FFA1-5940-4212-8B95-B08F6C629DF6}" destId="{FE8DE87B-CF6E-42C4-B365-F23704AF5661}" srcOrd="1" destOrd="0" presId="urn:microsoft.com/office/officeart/2005/8/layout/orgChart1"/>
-    <dgm:cxn modelId="{4015E67D-81AF-4BD2-B595-482B34E8A705}" type="presParOf" srcId="{1787FFA1-5940-4212-8B95-B08F6C629DF6}" destId="{25774B25-E965-444B-8F50-CC4EFCE4235A}" srcOrd="2" destOrd="0" presId="urn:microsoft.com/office/officeart/2005/8/layout/orgChart1"/>
-    <dgm:cxn modelId="{664C5AFD-EC21-4A57-BB01-7B370F4BAC49}" type="presParOf" srcId="{8618E4C3-4B62-4384-9C4C-36A68EA42416}" destId="{BC1D3F2F-04C7-4B1D-B5A0-A9638C3C826A}" srcOrd="2" destOrd="0" presId="urn:microsoft.com/office/officeart/2005/8/layout/orgChart1"/>
-    <dgm:cxn modelId="{84DFF923-FF7D-4D19-9595-470929A57D35}" type="presParOf" srcId="{5412775B-A6B9-45CE-90FC-B2E2FACBF878}" destId="{C1EC3850-F94B-4A11-AC0B-C1E08E6048D2}" srcOrd="6" destOrd="0" presId="urn:microsoft.com/office/officeart/2005/8/layout/orgChart1"/>
-    <dgm:cxn modelId="{793E41E2-B60B-4DA8-B386-DB6AD3AD1781}" type="presParOf" srcId="{5412775B-A6B9-45CE-90FC-B2E2FACBF878}" destId="{5C3B5828-21F6-498E-AC2E-B1A30ABCDB1F}" srcOrd="7" destOrd="0" presId="urn:microsoft.com/office/officeart/2005/8/layout/orgChart1"/>
-    <dgm:cxn modelId="{80C9E9F3-29F7-4483-BF29-26339B15E6A0}" type="presParOf" srcId="{5C3B5828-21F6-498E-AC2E-B1A30ABCDB1F}" destId="{17CDFABE-D0F4-4CC7-BA99-02703B95A75A}" srcOrd="0" destOrd="0" presId="urn:microsoft.com/office/officeart/2005/8/layout/orgChart1"/>
-    <dgm:cxn modelId="{A74174DB-8B06-4027-9F89-04D7E88657C5}" type="presParOf" srcId="{17CDFABE-D0F4-4CC7-BA99-02703B95A75A}" destId="{A843FDBA-76FE-4A39-B70B-2F524D23A446}" srcOrd="0" destOrd="0" presId="urn:microsoft.com/office/officeart/2005/8/layout/orgChart1"/>
-    <dgm:cxn modelId="{B84352CA-106F-4351-B065-F70E3A1C5574}" type="presParOf" srcId="{17CDFABE-D0F4-4CC7-BA99-02703B95A75A}" destId="{0801965C-9821-42BF-A581-BD6872758CD2}" srcOrd="1" destOrd="0" presId="urn:microsoft.com/office/officeart/2005/8/layout/orgChart1"/>
-    <dgm:cxn modelId="{88845B12-AEFD-4652-BD1D-A3C5C73D2275}" type="presParOf" srcId="{5C3B5828-21F6-498E-AC2E-B1A30ABCDB1F}" destId="{AD1F4200-6A96-47A0-9AE6-6AF821F4D5AC}" srcOrd="1" destOrd="0" presId="urn:microsoft.com/office/officeart/2005/8/layout/orgChart1"/>
-    <dgm:cxn modelId="{5E3F51FD-792C-428C-8A88-B8022CDF1A05}" type="presParOf" srcId="{AD1F4200-6A96-47A0-9AE6-6AF821F4D5AC}" destId="{721B0027-4DD5-4B68-A879-3FB59A087841}" srcOrd="0" destOrd="0" presId="urn:microsoft.com/office/officeart/2005/8/layout/orgChart1"/>
-    <dgm:cxn modelId="{59887A43-7EC0-4171-B4B5-BD3B697D1091}" type="presParOf" srcId="{AD1F4200-6A96-47A0-9AE6-6AF821F4D5AC}" destId="{A3933E05-E608-433A-A9D5-257229AC8BCD}" srcOrd="1" destOrd="0" presId="urn:microsoft.com/office/officeart/2005/8/layout/orgChart1"/>
-    <dgm:cxn modelId="{EBF01921-476F-4375-BF2E-C3A9D53F9315}" type="presParOf" srcId="{A3933E05-E608-433A-A9D5-257229AC8BCD}" destId="{F803E7F1-BB92-4455-A1D8-5074157FF06C}" srcOrd="0" destOrd="0" presId="urn:microsoft.com/office/officeart/2005/8/layout/orgChart1"/>
-    <dgm:cxn modelId="{16CCCB7E-38E3-424C-878D-E6D91E2A4C32}" type="presParOf" srcId="{F803E7F1-BB92-4455-A1D8-5074157FF06C}" destId="{7754A00E-562C-43D2-924D-3E9E46EC0F09}" srcOrd="0" destOrd="0" presId="urn:microsoft.com/office/officeart/2005/8/layout/orgChart1"/>
-    <dgm:cxn modelId="{077F4989-411E-4611-B303-4313BC12D2B2}" type="presParOf" srcId="{F803E7F1-BB92-4455-A1D8-5074157FF06C}" destId="{647391CE-73FA-4300-A565-53E93AC3C6AB}" srcOrd="1" destOrd="0" presId="urn:microsoft.com/office/officeart/2005/8/layout/orgChart1"/>
-    <dgm:cxn modelId="{1E3C5959-308C-4986-8F26-C51A9322B6FC}" type="presParOf" srcId="{A3933E05-E608-433A-A9D5-257229AC8BCD}" destId="{6BFA14C1-DEDA-495E-9D71-FED5D03AE027}" srcOrd="1" destOrd="0" presId="urn:microsoft.com/office/officeart/2005/8/layout/orgChart1"/>
-    <dgm:cxn modelId="{12A8F35D-BB4F-4588-B432-67FD6E037E91}" type="presParOf" srcId="{A3933E05-E608-433A-A9D5-257229AC8BCD}" destId="{B43A156D-0C45-49A6-87B6-75C0A9229460}" srcOrd="2" destOrd="0" presId="urn:microsoft.com/office/officeart/2005/8/layout/orgChart1"/>
-    <dgm:cxn modelId="{CABC1ABE-7CE1-4606-A95D-B2052C4CE333}" type="presParOf" srcId="{AD1F4200-6A96-47A0-9AE6-6AF821F4D5AC}" destId="{CED30051-B2AB-4DB7-BBD2-8C7DC8C0992E}" srcOrd="2" destOrd="0" presId="urn:microsoft.com/office/officeart/2005/8/layout/orgChart1"/>
-    <dgm:cxn modelId="{810D1BAF-6F82-4F9E-9C71-F9EDA390D00B}" type="presParOf" srcId="{AD1F4200-6A96-47A0-9AE6-6AF821F4D5AC}" destId="{F69B0733-9AC6-422D-B7A4-37CF5E58EBE3}" srcOrd="3" destOrd="0" presId="urn:microsoft.com/office/officeart/2005/8/layout/orgChart1"/>
-    <dgm:cxn modelId="{E7AC10CE-F03B-4F67-93D5-5C384154F7BB}" type="presParOf" srcId="{F69B0733-9AC6-422D-B7A4-37CF5E58EBE3}" destId="{5723B22C-167E-4705-AC14-47C36908E14F}" srcOrd="0" destOrd="0" presId="urn:microsoft.com/office/officeart/2005/8/layout/orgChart1"/>
-    <dgm:cxn modelId="{03480745-D42F-48F2-8AD2-F2600374F575}" type="presParOf" srcId="{5723B22C-167E-4705-AC14-47C36908E14F}" destId="{B739800C-8CAA-47C5-855A-3C83703FA97B}" srcOrd="0" destOrd="0" presId="urn:microsoft.com/office/officeart/2005/8/layout/orgChart1"/>
-    <dgm:cxn modelId="{2FCC3B11-AD2A-44FE-9DAE-AF24149C9394}" type="presParOf" srcId="{5723B22C-167E-4705-AC14-47C36908E14F}" destId="{D094F8D1-1AD8-498E-B82D-7C17C3345E95}" srcOrd="1" destOrd="0" presId="urn:microsoft.com/office/officeart/2005/8/layout/orgChart1"/>
-    <dgm:cxn modelId="{6F0D4004-ED2D-4CF7-9A99-8AE120E3FD02}" type="presParOf" srcId="{F69B0733-9AC6-422D-B7A4-37CF5E58EBE3}" destId="{AD5F0CD8-55EC-4EA7-912B-72ABA19CAA74}" srcOrd="1" destOrd="0" presId="urn:microsoft.com/office/officeart/2005/8/layout/orgChart1"/>
-    <dgm:cxn modelId="{63EF0C12-A7E8-442B-A85A-33FADF251B18}" type="presParOf" srcId="{F69B0733-9AC6-422D-B7A4-37CF5E58EBE3}" destId="{1094114F-202E-4A4C-A6CD-90ABBD80AA8A}" srcOrd="2" destOrd="0" presId="urn:microsoft.com/office/officeart/2005/8/layout/orgChart1"/>
-    <dgm:cxn modelId="{EF1A2076-38D9-41E2-9C7C-725A48D6A430}" type="presParOf" srcId="{AD1F4200-6A96-47A0-9AE6-6AF821F4D5AC}" destId="{2C0EC0BF-E3B1-4E5C-A702-4784F0CE2293}" srcOrd="4" destOrd="0" presId="urn:microsoft.com/office/officeart/2005/8/layout/orgChart1"/>
-    <dgm:cxn modelId="{1DA40826-0643-4B64-B934-E6C798BDE606}" type="presParOf" srcId="{AD1F4200-6A96-47A0-9AE6-6AF821F4D5AC}" destId="{752AE218-986B-4837-AC19-9009D4BC36FE}" srcOrd="5" destOrd="0" presId="urn:microsoft.com/office/officeart/2005/8/layout/orgChart1"/>
-    <dgm:cxn modelId="{2CF22CFC-51C3-49A5-8496-04384F26643A}" type="presParOf" srcId="{752AE218-986B-4837-AC19-9009D4BC36FE}" destId="{D35A2EF3-6178-417C-A553-88E02540DAC5}" srcOrd="0" destOrd="0" presId="urn:microsoft.com/office/officeart/2005/8/layout/orgChart1"/>
-    <dgm:cxn modelId="{016C79CA-29EE-4910-9019-A34D2AAEC8B3}" type="presParOf" srcId="{D35A2EF3-6178-417C-A553-88E02540DAC5}" destId="{B51E2DE8-8780-4F9D-B130-824DBE530DCB}" srcOrd="0" destOrd="0" presId="urn:microsoft.com/office/officeart/2005/8/layout/orgChart1"/>
-    <dgm:cxn modelId="{DF71E244-EEAA-4CAF-8DCE-A6091FE39000}" type="presParOf" srcId="{D35A2EF3-6178-417C-A553-88E02540DAC5}" destId="{47E9BDD4-D24F-497D-A3EA-8ECC6D80C467}" srcOrd="1" destOrd="0" presId="urn:microsoft.com/office/officeart/2005/8/layout/orgChart1"/>
-    <dgm:cxn modelId="{4FB3453C-C642-4A11-A94F-A79EAF5F6A57}" type="presParOf" srcId="{752AE218-986B-4837-AC19-9009D4BC36FE}" destId="{ACF2B8F6-43EE-4FCA-8E9C-7B6AF242F32D}" srcOrd="1" destOrd="0" presId="urn:microsoft.com/office/officeart/2005/8/layout/orgChart1"/>
-    <dgm:cxn modelId="{B88068EB-BC42-442F-BE80-472C39E268C1}" type="presParOf" srcId="{752AE218-986B-4837-AC19-9009D4BC36FE}" destId="{E891064B-34E1-4CFA-B475-50FAC0F6EBF8}" srcOrd="2" destOrd="0" presId="urn:microsoft.com/office/officeart/2005/8/layout/orgChart1"/>
-    <dgm:cxn modelId="{32DF101E-3A52-4F7E-B85F-7DC891B48649}" type="presParOf" srcId="{AD1F4200-6A96-47A0-9AE6-6AF821F4D5AC}" destId="{47F2E362-E028-405F-B123-C4D2668E6DD5}" srcOrd="6" destOrd="0" presId="urn:microsoft.com/office/officeart/2005/8/layout/orgChart1"/>
-    <dgm:cxn modelId="{513FEF41-9CF3-470A-9F89-AE038A88300D}" type="presParOf" srcId="{AD1F4200-6A96-47A0-9AE6-6AF821F4D5AC}" destId="{946573A3-D727-440E-B873-D4C00F6C306A}" srcOrd="7" destOrd="0" presId="urn:microsoft.com/office/officeart/2005/8/layout/orgChart1"/>
-    <dgm:cxn modelId="{F355016C-58E9-4612-AC8D-A3635852B880}" type="presParOf" srcId="{946573A3-D727-440E-B873-D4C00F6C306A}" destId="{C61BB775-EDCB-4776-A895-9AFF75F463B7}" srcOrd="0" destOrd="0" presId="urn:microsoft.com/office/officeart/2005/8/layout/orgChart1"/>
-    <dgm:cxn modelId="{6BEE160E-219B-45AC-85DF-A2162324DCBC}" type="presParOf" srcId="{C61BB775-EDCB-4776-A895-9AFF75F463B7}" destId="{1A316E19-9C0C-45B5-A26D-D75BEBF3E8C7}" srcOrd="0" destOrd="0" presId="urn:microsoft.com/office/officeart/2005/8/layout/orgChart1"/>
-    <dgm:cxn modelId="{19B2EC62-181C-4C74-848B-CB1BBFB6E412}" type="presParOf" srcId="{C61BB775-EDCB-4776-A895-9AFF75F463B7}" destId="{3D7A61F9-063C-4870-AFE1-A83DE1F5733A}" srcOrd="1" destOrd="0" presId="urn:microsoft.com/office/officeart/2005/8/layout/orgChart1"/>
-    <dgm:cxn modelId="{170DEFE8-EC95-4704-BF8F-8D3FF958306F}" type="presParOf" srcId="{946573A3-D727-440E-B873-D4C00F6C306A}" destId="{3D378A10-2BBB-453A-9895-0E1438816744}" srcOrd="1" destOrd="0" presId="urn:microsoft.com/office/officeart/2005/8/layout/orgChart1"/>
-    <dgm:cxn modelId="{335F4640-7D0F-4144-823E-D5749911C09B}" type="presParOf" srcId="{946573A3-D727-440E-B873-D4C00F6C306A}" destId="{1A18EEAC-BF1A-4A6F-9ACC-F757377B4DC5}" srcOrd="2" destOrd="0" presId="urn:microsoft.com/office/officeart/2005/8/layout/orgChart1"/>
-    <dgm:cxn modelId="{9D818F2E-F268-4DD0-9018-B3AC1F1D94ED}" type="presParOf" srcId="{AD1F4200-6A96-47A0-9AE6-6AF821F4D5AC}" destId="{AFD9640D-77CA-4DC2-A632-AFD257E4E542}" srcOrd="8" destOrd="0" presId="urn:microsoft.com/office/officeart/2005/8/layout/orgChart1"/>
-    <dgm:cxn modelId="{CECDB8B3-CFFC-4D17-A23F-CCB330EA7A4A}" type="presParOf" srcId="{AD1F4200-6A96-47A0-9AE6-6AF821F4D5AC}" destId="{9AA48E6C-483F-443B-84C9-E58E8B72CF93}" srcOrd="9" destOrd="0" presId="urn:microsoft.com/office/officeart/2005/8/layout/orgChart1"/>
-    <dgm:cxn modelId="{8F556F37-94A6-4A90-A455-4B4F0AE74372}" type="presParOf" srcId="{9AA48E6C-483F-443B-84C9-E58E8B72CF93}" destId="{F2AE27C4-6AB1-49E8-A334-B3226BD52E8B}" srcOrd="0" destOrd="0" presId="urn:microsoft.com/office/officeart/2005/8/layout/orgChart1"/>
-    <dgm:cxn modelId="{44A8B049-6974-4FCC-A0A4-1AC5A22B94D3}" type="presParOf" srcId="{F2AE27C4-6AB1-49E8-A334-B3226BD52E8B}" destId="{28490AFF-4346-443A-B09B-2A34B12B74F2}" srcOrd="0" destOrd="0" presId="urn:microsoft.com/office/officeart/2005/8/layout/orgChart1"/>
-    <dgm:cxn modelId="{7B3E4BA9-7732-454E-90BC-641D2E130AF6}" type="presParOf" srcId="{F2AE27C4-6AB1-49E8-A334-B3226BD52E8B}" destId="{AEBEDD6C-A059-4514-BFD2-706D172AAB5F}" srcOrd="1" destOrd="0" presId="urn:microsoft.com/office/officeart/2005/8/layout/orgChart1"/>
-    <dgm:cxn modelId="{0D948913-AD70-4875-A620-7D43DDAF7FDB}" type="presParOf" srcId="{9AA48E6C-483F-443B-84C9-E58E8B72CF93}" destId="{049EABCA-0447-4C9F-9FC7-B5F701712C79}" srcOrd="1" destOrd="0" presId="urn:microsoft.com/office/officeart/2005/8/layout/orgChart1"/>
-    <dgm:cxn modelId="{847221A3-001F-4023-A047-ABEE9924B94F}" type="presParOf" srcId="{9AA48E6C-483F-443B-84C9-E58E8B72CF93}" destId="{CF6A5CE9-70A4-486E-B284-64E8D536B9C1}" srcOrd="2" destOrd="0" presId="urn:microsoft.com/office/officeart/2005/8/layout/orgChart1"/>
-    <dgm:cxn modelId="{89B5F740-4600-47EE-B865-9CA6A81CEBA9}" type="presParOf" srcId="{5C3B5828-21F6-498E-AC2E-B1A30ABCDB1F}" destId="{728C17B4-1617-4E11-8186-573410B3D638}" srcOrd="2" destOrd="0" presId="urn:microsoft.com/office/officeart/2005/8/layout/orgChart1"/>
-    <dgm:cxn modelId="{187CAB5B-7AB9-4F64-980B-162091D38825}" type="presParOf" srcId="{5412775B-A6B9-45CE-90FC-B2E2FACBF878}" destId="{33530408-A941-4D0F-9B57-93D0C7C86D0A}" srcOrd="8" destOrd="0" presId="urn:microsoft.com/office/officeart/2005/8/layout/orgChart1"/>
-    <dgm:cxn modelId="{19B14407-D8F8-4CEB-9F75-7CCE69282290}" type="presParOf" srcId="{5412775B-A6B9-45CE-90FC-B2E2FACBF878}" destId="{D0582618-865F-425F-A2CC-229AC04DE043}" srcOrd="9" destOrd="0" presId="urn:microsoft.com/office/officeart/2005/8/layout/orgChart1"/>
-    <dgm:cxn modelId="{F2C05591-D2A2-4711-BF7D-D6813961E036}" type="presParOf" srcId="{D0582618-865F-425F-A2CC-229AC04DE043}" destId="{83DB63C7-5283-4370-9291-DC96F71D9A09}" srcOrd="0" destOrd="0" presId="urn:microsoft.com/office/officeart/2005/8/layout/orgChart1"/>
-    <dgm:cxn modelId="{46D0A91B-0F3B-4002-9CB1-27139BF922B3}" type="presParOf" srcId="{83DB63C7-5283-4370-9291-DC96F71D9A09}" destId="{F3EAAAD3-99AF-4DCC-9E56-D56E31BA503B}" srcOrd="0" destOrd="0" presId="urn:microsoft.com/office/officeart/2005/8/layout/orgChart1"/>
-    <dgm:cxn modelId="{F981C3AF-DFB2-4A7A-AE43-ACDD62A20233}" type="presParOf" srcId="{83DB63C7-5283-4370-9291-DC96F71D9A09}" destId="{6DF25A53-1D21-4603-8B9F-A2B64338AA6A}" srcOrd="1" destOrd="0" presId="urn:microsoft.com/office/officeart/2005/8/layout/orgChart1"/>
-    <dgm:cxn modelId="{D4330575-B15B-4A3B-ABF2-6AC40AC4317E}" type="presParOf" srcId="{D0582618-865F-425F-A2CC-229AC04DE043}" destId="{666A9810-29D1-4B2B-8FCB-FC5979AA61F9}" srcOrd="1" destOrd="0" presId="urn:microsoft.com/office/officeart/2005/8/layout/orgChart1"/>
-    <dgm:cxn modelId="{1CBDEFD8-A2DF-46FC-A721-9B85F6FBA047}" type="presParOf" srcId="{666A9810-29D1-4B2B-8FCB-FC5979AA61F9}" destId="{5825DB83-90EC-4C8A-91A8-58DBC458936A}" srcOrd="0" destOrd="0" presId="urn:microsoft.com/office/officeart/2005/8/layout/orgChart1"/>
-    <dgm:cxn modelId="{CD771431-A18B-4F9F-BDC3-3EB3993EAC9A}" type="presParOf" srcId="{666A9810-29D1-4B2B-8FCB-FC5979AA61F9}" destId="{894F46D3-B04E-4B8F-8105-16AE33D02A4A}" srcOrd="1" destOrd="0" presId="urn:microsoft.com/office/officeart/2005/8/layout/orgChart1"/>
-    <dgm:cxn modelId="{76EE1071-BC84-44C6-ADCB-958CCF33D4EF}" type="presParOf" srcId="{894F46D3-B04E-4B8F-8105-16AE33D02A4A}" destId="{345C411C-80D3-49B1-86B1-6100AF83AF35}" srcOrd="0" destOrd="0" presId="urn:microsoft.com/office/officeart/2005/8/layout/orgChart1"/>
-    <dgm:cxn modelId="{A469069E-290B-4A9E-9B2D-FC9C56E19E4C}" type="presParOf" srcId="{345C411C-80D3-49B1-86B1-6100AF83AF35}" destId="{6053DC4C-A576-4DD7-8D69-7EC4C9D5A8F0}" srcOrd="0" destOrd="0" presId="urn:microsoft.com/office/officeart/2005/8/layout/orgChart1"/>
-    <dgm:cxn modelId="{E3CF86FE-D860-4CE1-BFF6-11E6C71AA5A5}" type="presParOf" srcId="{345C411C-80D3-49B1-86B1-6100AF83AF35}" destId="{7B4D8AFD-B7B2-486C-9663-4F6B6D916119}" srcOrd="1" destOrd="0" presId="urn:microsoft.com/office/officeart/2005/8/layout/orgChart1"/>
-    <dgm:cxn modelId="{AB90670F-007C-44FA-90CB-768076918BCE}" type="presParOf" srcId="{894F46D3-B04E-4B8F-8105-16AE33D02A4A}" destId="{B487B993-5484-4D82-805D-62560458F9E9}" srcOrd="1" destOrd="0" presId="urn:microsoft.com/office/officeart/2005/8/layout/orgChart1"/>
-    <dgm:cxn modelId="{0B456559-8735-49EC-B67D-595EDBD8E250}" type="presParOf" srcId="{894F46D3-B04E-4B8F-8105-16AE33D02A4A}" destId="{90501F40-B4E8-43F0-9388-59CB62585DE1}" srcOrd="2" destOrd="0" presId="urn:microsoft.com/office/officeart/2005/8/layout/orgChart1"/>
-    <dgm:cxn modelId="{BC6FFAD8-C264-4520-BA8D-EA980895A9DF}" type="presParOf" srcId="{666A9810-29D1-4B2B-8FCB-FC5979AA61F9}" destId="{57163AE9-3490-4D91-BB6B-C1456883FAD3}" srcOrd="2" destOrd="0" presId="urn:microsoft.com/office/officeart/2005/8/layout/orgChart1"/>
-    <dgm:cxn modelId="{03B93E9A-9603-4386-ABA9-FA594ACCBA2C}" type="presParOf" srcId="{666A9810-29D1-4B2B-8FCB-FC5979AA61F9}" destId="{C0255DA1-5AD7-428D-AFCB-D9EA01667592}" srcOrd="3" destOrd="0" presId="urn:microsoft.com/office/officeart/2005/8/layout/orgChart1"/>
-    <dgm:cxn modelId="{F0DC1A6F-6BFA-48AB-89ED-AC1FB348190C}" type="presParOf" srcId="{C0255DA1-5AD7-428D-AFCB-D9EA01667592}" destId="{6AD13CA4-3E89-462F-A0C2-38F53017AF78}" srcOrd="0" destOrd="0" presId="urn:microsoft.com/office/officeart/2005/8/layout/orgChart1"/>
-    <dgm:cxn modelId="{2EFDF8BF-9A9E-4B94-8495-E1B232E9FCF5}" type="presParOf" srcId="{6AD13CA4-3E89-462F-A0C2-38F53017AF78}" destId="{B6548AC1-101A-49A1-92CD-5B37FA673A02}" srcOrd="0" destOrd="0" presId="urn:microsoft.com/office/officeart/2005/8/layout/orgChart1"/>
-    <dgm:cxn modelId="{50EFFC51-4DB9-41E1-918B-BDD84277B19F}" type="presParOf" srcId="{6AD13CA4-3E89-462F-A0C2-38F53017AF78}" destId="{492FD669-1DE7-4CC7-AB70-AB0BCF953497}" srcOrd="1" destOrd="0" presId="urn:microsoft.com/office/officeart/2005/8/layout/orgChart1"/>
-    <dgm:cxn modelId="{7D1D79E6-94C4-468F-A90A-C6289695DEE7}" type="presParOf" srcId="{C0255DA1-5AD7-428D-AFCB-D9EA01667592}" destId="{B48ED4E4-54F2-43AA-8FC8-371E924D6287}" srcOrd="1" destOrd="0" presId="urn:microsoft.com/office/officeart/2005/8/layout/orgChart1"/>
-    <dgm:cxn modelId="{47E12832-C364-41DC-B625-AB969FB371DD}" type="presParOf" srcId="{C0255DA1-5AD7-428D-AFCB-D9EA01667592}" destId="{6427DF5A-135F-4466-96E0-21C3F8A22FCB}" srcOrd="2" destOrd="0" presId="urn:microsoft.com/office/officeart/2005/8/layout/orgChart1"/>
-    <dgm:cxn modelId="{1ED2D4F7-09D6-454D-A999-49907345426F}" type="presParOf" srcId="{666A9810-29D1-4B2B-8FCB-FC5979AA61F9}" destId="{D67EED8B-6EE8-4202-ADA4-76A3E199E118}" srcOrd="4" destOrd="0" presId="urn:microsoft.com/office/officeart/2005/8/layout/orgChart1"/>
-    <dgm:cxn modelId="{426B3226-5C91-4B89-8933-6D7D949369B9}" type="presParOf" srcId="{666A9810-29D1-4B2B-8FCB-FC5979AA61F9}" destId="{972121F6-A316-44C4-AFD2-325C36A14BC1}" srcOrd="5" destOrd="0" presId="urn:microsoft.com/office/officeart/2005/8/layout/orgChart1"/>
-    <dgm:cxn modelId="{DAF8DD91-10E6-419E-AE9B-E19D63C5C702}" type="presParOf" srcId="{972121F6-A316-44C4-AFD2-325C36A14BC1}" destId="{F1CB0D21-AE38-4432-9130-98C87CA7F74A}" srcOrd="0" destOrd="0" presId="urn:microsoft.com/office/officeart/2005/8/layout/orgChart1"/>
-    <dgm:cxn modelId="{4A4313A8-13B2-40C9-AB3C-7834D1BCD8DE}" type="presParOf" srcId="{F1CB0D21-AE38-4432-9130-98C87CA7F74A}" destId="{0CF28AEB-499F-41BF-9E7C-C94AC5EDBF5C}" srcOrd="0" destOrd="0" presId="urn:microsoft.com/office/officeart/2005/8/layout/orgChart1"/>
-    <dgm:cxn modelId="{744BF33E-F948-4111-A76F-AD893CC63998}" type="presParOf" srcId="{F1CB0D21-AE38-4432-9130-98C87CA7F74A}" destId="{2F0A179B-3F37-40D2-A279-ABA2DAE3A2CD}" srcOrd="1" destOrd="0" presId="urn:microsoft.com/office/officeart/2005/8/layout/orgChart1"/>
-    <dgm:cxn modelId="{913A8AB7-40C8-4E36-AC31-6E454BA06899}" type="presParOf" srcId="{972121F6-A316-44C4-AFD2-325C36A14BC1}" destId="{172901CB-0EB5-4082-8613-C7DA18CA393D}" srcOrd="1" destOrd="0" presId="urn:microsoft.com/office/officeart/2005/8/layout/orgChart1"/>
-    <dgm:cxn modelId="{94D11482-CC58-41D9-9875-E8BDA019151F}" type="presParOf" srcId="{972121F6-A316-44C4-AFD2-325C36A14BC1}" destId="{015FF15F-88AF-4838-AFD9-989C5B9DC2E0}" srcOrd="2" destOrd="0" presId="urn:microsoft.com/office/officeart/2005/8/layout/orgChart1"/>
-    <dgm:cxn modelId="{B389DDB2-6E8D-4163-AC03-C567DDEABA40}" type="presParOf" srcId="{D0582618-865F-425F-A2CC-229AC04DE043}" destId="{02D49189-7E6F-4DA0-9EB3-8EF51189A8BC}" srcOrd="2" destOrd="0" presId="urn:microsoft.com/office/officeart/2005/8/layout/orgChart1"/>
-    <dgm:cxn modelId="{EA7BEB3B-6867-48B0-9EBB-A40192BDD3CA}" type="presParOf" srcId="{B960B529-D055-402D-B296-B94AAC940A98}" destId="{06574907-EAFF-4ABA-A493-29C1378CCB18}" srcOrd="2" destOrd="0" presId="urn:microsoft.com/office/officeart/2005/8/layout/orgChart1"/>
+    <dgm:cxn modelId="{4CCC9BD5-B072-467A-BAB4-F79111658A5C}" type="presParOf" srcId="{9DF43AB6-6DF7-41C8-BF75-A0AF8C029EED}" destId="{B960B529-D055-402D-B296-B94AAC940A98}" srcOrd="0" destOrd="0" presId="urn:microsoft.com/office/officeart/2005/8/layout/orgChart1"/>
+    <dgm:cxn modelId="{6AB17A29-7B66-4033-BEDE-D1F4D90B0B00}" type="presParOf" srcId="{B960B529-D055-402D-B296-B94AAC940A98}" destId="{652ED620-CA9C-4992-B34B-9D498DC73052}" srcOrd="0" destOrd="0" presId="urn:microsoft.com/office/officeart/2005/8/layout/orgChart1"/>
+    <dgm:cxn modelId="{30F89585-132F-4057-80D2-8E39B4686849}" type="presParOf" srcId="{652ED620-CA9C-4992-B34B-9D498DC73052}" destId="{99A3A097-5DF6-4D80-809C-BF8931B972FE}" srcOrd="0" destOrd="0" presId="urn:microsoft.com/office/officeart/2005/8/layout/orgChart1"/>
+    <dgm:cxn modelId="{A73229F4-4B69-48FE-916D-8A953883D212}" type="presParOf" srcId="{652ED620-CA9C-4992-B34B-9D498DC73052}" destId="{17AB72E0-A4E9-4D10-B7B7-80A7FA1C4C99}" srcOrd="1" destOrd="0" presId="urn:microsoft.com/office/officeart/2005/8/layout/orgChart1"/>
+    <dgm:cxn modelId="{09509E53-AF0C-4B53-A477-71BABA038386}" type="presParOf" srcId="{B960B529-D055-402D-B296-B94AAC940A98}" destId="{5412775B-A6B9-45CE-90FC-B2E2FACBF878}" srcOrd="1" destOrd="0" presId="urn:microsoft.com/office/officeart/2005/8/layout/orgChart1"/>
+    <dgm:cxn modelId="{303D4184-3DBB-4384-AD3F-5D5A9081E135}" type="presParOf" srcId="{5412775B-A6B9-45CE-90FC-B2E2FACBF878}" destId="{050A76D7-5D5D-46D5-8149-E74300829155}" srcOrd="0" destOrd="0" presId="urn:microsoft.com/office/officeart/2005/8/layout/orgChart1"/>
+    <dgm:cxn modelId="{1F7A2DFC-5D9A-4125-BBBC-EAF2AA35C7C7}" type="presParOf" srcId="{5412775B-A6B9-45CE-90FC-B2E2FACBF878}" destId="{86F51794-6A2D-45F8-9DB3-86CFC80C9DA2}" srcOrd="1" destOrd="0" presId="urn:microsoft.com/office/officeart/2005/8/layout/orgChart1"/>
+    <dgm:cxn modelId="{71971389-E6C8-4E79-AA43-D6DE0068D540}" type="presParOf" srcId="{86F51794-6A2D-45F8-9DB3-86CFC80C9DA2}" destId="{E739EED1-062F-4B03-8C55-2FEFEEBC2B96}" srcOrd="0" destOrd="0" presId="urn:microsoft.com/office/officeart/2005/8/layout/orgChart1"/>
+    <dgm:cxn modelId="{3761706F-E35C-4280-BC70-94BC4C074CBE}" type="presParOf" srcId="{E739EED1-062F-4B03-8C55-2FEFEEBC2B96}" destId="{9BCCFF60-43E1-4292-A5DC-5F01D7904CE7}" srcOrd="0" destOrd="0" presId="urn:microsoft.com/office/officeart/2005/8/layout/orgChart1"/>
+    <dgm:cxn modelId="{30051B43-A643-4C4C-88C8-C9CC4529D880}" type="presParOf" srcId="{E739EED1-062F-4B03-8C55-2FEFEEBC2B96}" destId="{49DEFED7-DAEA-459A-A76A-F53A5743D690}" srcOrd="1" destOrd="0" presId="urn:microsoft.com/office/officeart/2005/8/layout/orgChart1"/>
+    <dgm:cxn modelId="{82C51632-946A-4243-A1E1-D78ADC64A81D}" type="presParOf" srcId="{86F51794-6A2D-45F8-9DB3-86CFC80C9DA2}" destId="{7A5894B8-1EFF-4B5D-B7ED-AFA57A3FEF83}" srcOrd="1" destOrd="0" presId="urn:microsoft.com/office/officeart/2005/8/layout/orgChart1"/>
+    <dgm:cxn modelId="{E20BF662-35B6-4F18-9C08-FCD5D569C437}" type="presParOf" srcId="{7A5894B8-1EFF-4B5D-B7ED-AFA57A3FEF83}" destId="{6F7841CA-6375-451E-B021-0F378D031657}" srcOrd="0" destOrd="0" presId="urn:microsoft.com/office/officeart/2005/8/layout/orgChart1"/>
+    <dgm:cxn modelId="{56D3C565-6466-4039-B4C8-A4DB4D24ACDC}" type="presParOf" srcId="{7A5894B8-1EFF-4B5D-B7ED-AFA57A3FEF83}" destId="{95FF2D6C-495C-4BF3-A447-652B12A16EC4}" srcOrd="1" destOrd="0" presId="urn:microsoft.com/office/officeart/2005/8/layout/orgChart1"/>
+    <dgm:cxn modelId="{212A1716-22E2-4C3E-BD2C-87628F7E4A25}" type="presParOf" srcId="{95FF2D6C-495C-4BF3-A447-652B12A16EC4}" destId="{633886D8-BD83-4323-9DA0-34B7256E5E9C}" srcOrd="0" destOrd="0" presId="urn:microsoft.com/office/officeart/2005/8/layout/orgChart1"/>
+    <dgm:cxn modelId="{47BAC035-427F-44E2-A871-76C62F0AE091}" type="presParOf" srcId="{633886D8-BD83-4323-9DA0-34B7256E5E9C}" destId="{CC8CC3D0-F787-42D7-B26B-4FC123FF5C4C}" srcOrd="0" destOrd="0" presId="urn:microsoft.com/office/officeart/2005/8/layout/orgChart1"/>
+    <dgm:cxn modelId="{27ED1E84-B3EF-44AB-B772-A0398FE3B29A}" type="presParOf" srcId="{633886D8-BD83-4323-9DA0-34B7256E5E9C}" destId="{31AA79F3-889D-43D5-9646-43A6057A092E}" srcOrd="1" destOrd="0" presId="urn:microsoft.com/office/officeart/2005/8/layout/orgChart1"/>
+    <dgm:cxn modelId="{900BF751-82ED-4019-A045-9C811FD00C1A}" type="presParOf" srcId="{95FF2D6C-495C-4BF3-A447-652B12A16EC4}" destId="{55CE2A38-5110-4FF4-9222-A78574285DA4}" srcOrd="1" destOrd="0" presId="urn:microsoft.com/office/officeart/2005/8/layout/orgChart1"/>
+    <dgm:cxn modelId="{C29DC6F2-3A8C-42A3-B045-1B7B84C7B233}" type="presParOf" srcId="{95FF2D6C-495C-4BF3-A447-652B12A16EC4}" destId="{6B4123A4-74CF-4B62-87AE-536659AA200A}" srcOrd="2" destOrd="0" presId="urn:microsoft.com/office/officeart/2005/8/layout/orgChart1"/>
+    <dgm:cxn modelId="{515A9C09-8331-46DC-B33E-B0E3CA6FF2D2}" type="presParOf" srcId="{7A5894B8-1EFF-4B5D-B7ED-AFA57A3FEF83}" destId="{3D479672-68EA-4BC5-A6E7-B97F48D1E412}" srcOrd="2" destOrd="0" presId="urn:microsoft.com/office/officeart/2005/8/layout/orgChart1"/>
+    <dgm:cxn modelId="{4038B876-CA04-4F6F-B9D8-6CF0A8F4F287}" type="presParOf" srcId="{7A5894B8-1EFF-4B5D-B7ED-AFA57A3FEF83}" destId="{65CAADCB-77BB-4A32-9FEE-285A9F7993D1}" srcOrd="3" destOrd="0" presId="urn:microsoft.com/office/officeart/2005/8/layout/orgChart1"/>
+    <dgm:cxn modelId="{1D157B01-D720-44B0-B2F9-D70B3E86388C}" type="presParOf" srcId="{65CAADCB-77BB-4A32-9FEE-285A9F7993D1}" destId="{1E163D37-5730-42A1-A88E-9443F59647C3}" srcOrd="0" destOrd="0" presId="urn:microsoft.com/office/officeart/2005/8/layout/orgChart1"/>
+    <dgm:cxn modelId="{115F664F-3760-4623-9CCA-835DBE3620CA}" type="presParOf" srcId="{1E163D37-5730-42A1-A88E-9443F59647C3}" destId="{6287454B-0360-45DE-A352-52F9E499A368}" srcOrd="0" destOrd="0" presId="urn:microsoft.com/office/officeart/2005/8/layout/orgChart1"/>
+    <dgm:cxn modelId="{AC29F99A-D19B-476B-98BF-188E45DEF3D2}" type="presParOf" srcId="{1E163D37-5730-42A1-A88E-9443F59647C3}" destId="{0C4B0B2E-3A57-415B-ADA5-6145562D02B7}" srcOrd="1" destOrd="0" presId="urn:microsoft.com/office/officeart/2005/8/layout/orgChart1"/>
+    <dgm:cxn modelId="{72A41338-97B4-4A0F-80DE-31BF005F58CD}" type="presParOf" srcId="{65CAADCB-77BB-4A32-9FEE-285A9F7993D1}" destId="{D64E33D2-1064-44D2-BF45-8F3CC0282423}" srcOrd="1" destOrd="0" presId="urn:microsoft.com/office/officeart/2005/8/layout/orgChart1"/>
+    <dgm:cxn modelId="{DDF5ABF7-F972-48F9-99C4-662E98CD9AF0}" type="presParOf" srcId="{65CAADCB-77BB-4A32-9FEE-285A9F7993D1}" destId="{EAC74D81-ECB6-4FF3-9B8C-BBAF913A3CDA}" srcOrd="2" destOrd="0" presId="urn:microsoft.com/office/officeart/2005/8/layout/orgChart1"/>
+    <dgm:cxn modelId="{5A71C545-1B32-431B-A9CC-8E93C960805F}" type="presParOf" srcId="{7A5894B8-1EFF-4B5D-B7ED-AFA57A3FEF83}" destId="{034FCE54-3E9A-42CF-98B3-857888157985}" srcOrd="4" destOrd="0" presId="urn:microsoft.com/office/officeart/2005/8/layout/orgChart1"/>
+    <dgm:cxn modelId="{3BE6219C-A1A8-4882-8DB5-864D9D2B2541}" type="presParOf" srcId="{7A5894B8-1EFF-4B5D-B7ED-AFA57A3FEF83}" destId="{CDB3E5CC-1A36-4525-A44C-5DCCE22432D0}" srcOrd="5" destOrd="0" presId="urn:microsoft.com/office/officeart/2005/8/layout/orgChart1"/>
+    <dgm:cxn modelId="{8DAAF23C-2882-41D7-AEA6-E6BD953B01E7}" type="presParOf" srcId="{CDB3E5CC-1A36-4525-A44C-5DCCE22432D0}" destId="{EA07E2CF-40D7-401E-98B3-B45C188B2792}" srcOrd="0" destOrd="0" presId="urn:microsoft.com/office/officeart/2005/8/layout/orgChart1"/>
+    <dgm:cxn modelId="{8ED44A37-5C30-48F9-831D-AE2FC9296CBA}" type="presParOf" srcId="{EA07E2CF-40D7-401E-98B3-B45C188B2792}" destId="{5C89781B-1770-48C9-8E99-063430FC278B}" srcOrd="0" destOrd="0" presId="urn:microsoft.com/office/officeart/2005/8/layout/orgChart1"/>
+    <dgm:cxn modelId="{9EC45A61-E65B-4694-B3A7-FFDC2B3C8B8F}" type="presParOf" srcId="{EA07E2CF-40D7-401E-98B3-B45C188B2792}" destId="{7A6015C9-93B2-49CA-98F1-95AC55DDBB0A}" srcOrd="1" destOrd="0" presId="urn:microsoft.com/office/officeart/2005/8/layout/orgChart1"/>
+    <dgm:cxn modelId="{4D892022-6700-4FCB-BA3F-8C1F45F38183}" type="presParOf" srcId="{CDB3E5CC-1A36-4525-A44C-5DCCE22432D0}" destId="{20D4166F-29CC-4F64-8354-7CD68ADD17FE}" srcOrd="1" destOrd="0" presId="urn:microsoft.com/office/officeart/2005/8/layout/orgChart1"/>
+    <dgm:cxn modelId="{950B5271-58B0-4357-A129-2EA068BDA203}" type="presParOf" srcId="{CDB3E5CC-1A36-4525-A44C-5DCCE22432D0}" destId="{8AEA5E43-F592-4BE8-A7BD-0989F3F79DE9}" srcOrd="2" destOrd="0" presId="urn:microsoft.com/office/officeart/2005/8/layout/orgChart1"/>
+    <dgm:cxn modelId="{86DB94CA-255B-47F5-B35E-31788C3A34C6}" type="presParOf" srcId="{7A5894B8-1EFF-4B5D-B7ED-AFA57A3FEF83}" destId="{FC975B40-3AFA-453E-B07C-C2EA0DB2201D}" srcOrd="6" destOrd="0" presId="urn:microsoft.com/office/officeart/2005/8/layout/orgChart1"/>
+    <dgm:cxn modelId="{99DF130A-0FC6-4115-8664-941EA4CAAE42}" type="presParOf" srcId="{7A5894B8-1EFF-4B5D-B7ED-AFA57A3FEF83}" destId="{2C467209-1C2D-4E6D-B0BE-F90BB742E8F1}" srcOrd="7" destOrd="0" presId="urn:microsoft.com/office/officeart/2005/8/layout/orgChart1"/>
+    <dgm:cxn modelId="{839FF18C-6A73-4696-9020-DCF10D039B88}" type="presParOf" srcId="{2C467209-1C2D-4E6D-B0BE-F90BB742E8F1}" destId="{CBF6A363-70BC-4E36-9758-50AB2506514F}" srcOrd="0" destOrd="0" presId="urn:microsoft.com/office/officeart/2005/8/layout/orgChart1"/>
+    <dgm:cxn modelId="{B8365F7F-A36F-460E-A23B-91F30C96742E}" type="presParOf" srcId="{CBF6A363-70BC-4E36-9758-50AB2506514F}" destId="{CF13B245-1E6E-467A-917C-E62C719A9D32}" srcOrd="0" destOrd="0" presId="urn:microsoft.com/office/officeart/2005/8/layout/orgChart1"/>
+    <dgm:cxn modelId="{755F04E2-C676-41B6-ACC9-827E8E717485}" type="presParOf" srcId="{CBF6A363-70BC-4E36-9758-50AB2506514F}" destId="{8FD5F6FA-7413-4521-964B-016AF5EEA300}" srcOrd="1" destOrd="0" presId="urn:microsoft.com/office/officeart/2005/8/layout/orgChart1"/>
+    <dgm:cxn modelId="{9D98B543-C0B3-478F-BA76-152FE9DB08EE}" type="presParOf" srcId="{2C467209-1C2D-4E6D-B0BE-F90BB742E8F1}" destId="{D3C1A3AA-3BBC-431A-AD80-0A768BDDCDDC}" srcOrd="1" destOrd="0" presId="urn:microsoft.com/office/officeart/2005/8/layout/orgChart1"/>
+    <dgm:cxn modelId="{FCD7D27F-A205-405E-953E-10E1B6AC4502}" type="presParOf" srcId="{2C467209-1C2D-4E6D-B0BE-F90BB742E8F1}" destId="{8547CDEB-9F5A-4ABC-883D-B52D7CD90F03}" srcOrd="2" destOrd="0" presId="urn:microsoft.com/office/officeart/2005/8/layout/orgChart1"/>
+    <dgm:cxn modelId="{B2122FB3-B5C7-491B-BAEB-480B2E648579}" type="presParOf" srcId="{7A5894B8-1EFF-4B5D-B7ED-AFA57A3FEF83}" destId="{F2E294FF-CA36-48FA-8B69-804928F6C577}" srcOrd="8" destOrd="0" presId="urn:microsoft.com/office/officeart/2005/8/layout/orgChart1"/>
+    <dgm:cxn modelId="{3935E0B9-55A8-4B17-A97F-B9F9AD9CEBA1}" type="presParOf" srcId="{7A5894B8-1EFF-4B5D-B7ED-AFA57A3FEF83}" destId="{02375E58-2CFD-4162-8E0D-6C63DBE23EBD}" srcOrd="9" destOrd="0" presId="urn:microsoft.com/office/officeart/2005/8/layout/orgChart1"/>
+    <dgm:cxn modelId="{E54C9387-FBDA-4B98-B15C-77DC1F560F98}" type="presParOf" srcId="{02375E58-2CFD-4162-8E0D-6C63DBE23EBD}" destId="{6136E536-F683-40DD-81EA-D08CA9A06F4C}" srcOrd="0" destOrd="0" presId="urn:microsoft.com/office/officeart/2005/8/layout/orgChart1"/>
+    <dgm:cxn modelId="{2C584B31-310C-4C92-BC87-6C04BE8A291C}" type="presParOf" srcId="{6136E536-F683-40DD-81EA-D08CA9A06F4C}" destId="{B3AC0D19-BDA8-48D2-B5FE-1DFF4921527E}" srcOrd="0" destOrd="0" presId="urn:microsoft.com/office/officeart/2005/8/layout/orgChart1"/>
+    <dgm:cxn modelId="{A46DD3C6-E6AE-4C48-B92D-633244485444}" type="presParOf" srcId="{6136E536-F683-40DD-81EA-D08CA9A06F4C}" destId="{F3E217BA-FBE2-4C35-A9C2-BC105D12539A}" srcOrd="1" destOrd="0" presId="urn:microsoft.com/office/officeart/2005/8/layout/orgChart1"/>
+    <dgm:cxn modelId="{11AFD58A-E438-4CA2-9860-C0010DA70DFE}" type="presParOf" srcId="{02375E58-2CFD-4162-8E0D-6C63DBE23EBD}" destId="{4C158D9D-F06F-4F2C-9CE9-D602D2C7576B}" srcOrd="1" destOrd="0" presId="urn:microsoft.com/office/officeart/2005/8/layout/orgChart1"/>
+    <dgm:cxn modelId="{6B939FAC-D4FA-41C6-A9FB-21719F43F87B}" type="presParOf" srcId="{02375E58-2CFD-4162-8E0D-6C63DBE23EBD}" destId="{6B8A83C2-F15D-420C-89EF-98ECC16C2EA0}" srcOrd="2" destOrd="0" presId="urn:microsoft.com/office/officeart/2005/8/layout/orgChart1"/>
+    <dgm:cxn modelId="{C3C09BA4-46CE-42A1-B2BB-8D0903565FC5}" type="presParOf" srcId="{7A5894B8-1EFF-4B5D-B7ED-AFA57A3FEF83}" destId="{01EADC42-BABE-40C0-84F5-11AF5CA66014}" srcOrd="10" destOrd="0" presId="urn:microsoft.com/office/officeart/2005/8/layout/orgChart1"/>
+    <dgm:cxn modelId="{8580E0C7-71BA-4469-9157-AA402BFFA81A}" type="presParOf" srcId="{7A5894B8-1EFF-4B5D-B7ED-AFA57A3FEF83}" destId="{9CC3D6D1-6D3E-49C0-9C20-3DE15077587A}" srcOrd="11" destOrd="0" presId="urn:microsoft.com/office/officeart/2005/8/layout/orgChart1"/>
+    <dgm:cxn modelId="{5292E45B-CB84-4383-89CB-C4577549042D}" type="presParOf" srcId="{9CC3D6D1-6D3E-49C0-9C20-3DE15077587A}" destId="{8EE776F1-F828-4FB3-8A74-F54938269647}" srcOrd="0" destOrd="0" presId="urn:microsoft.com/office/officeart/2005/8/layout/orgChart1"/>
+    <dgm:cxn modelId="{B3134E75-C14A-4BEE-9443-228572B3D35D}" type="presParOf" srcId="{8EE776F1-F828-4FB3-8A74-F54938269647}" destId="{144214E7-1557-429E-954F-7B5BD9DEE017}" srcOrd="0" destOrd="0" presId="urn:microsoft.com/office/officeart/2005/8/layout/orgChart1"/>
+    <dgm:cxn modelId="{0600C068-6FFB-4EF9-BF6D-A6DC04189909}" type="presParOf" srcId="{8EE776F1-F828-4FB3-8A74-F54938269647}" destId="{F27DFDEB-31F0-4C37-ADA2-EAC4194C69FC}" srcOrd="1" destOrd="0" presId="urn:microsoft.com/office/officeart/2005/8/layout/orgChart1"/>
+    <dgm:cxn modelId="{24FAD8CF-A49A-496A-AA1C-B11CAA25D347}" type="presParOf" srcId="{9CC3D6D1-6D3E-49C0-9C20-3DE15077587A}" destId="{B2BB6CF5-FB20-45D1-8746-0DC61CC478A7}" srcOrd="1" destOrd="0" presId="urn:microsoft.com/office/officeart/2005/8/layout/orgChart1"/>
+    <dgm:cxn modelId="{2216EB67-BB27-4F30-82BC-4A4439E0D4C2}" type="presParOf" srcId="{9CC3D6D1-6D3E-49C0-9C20-3DE15077587A}" destId="{699398E5-E724-4CE7-AFD2-C338C282C249}" srcOrd="2" destOrd="0" presId="urn:microsoft.com/office/officeart/2005/8/layout/orgChart1"/>
+    <dgm:cxn modelId="{6AFB8F8F-E686-404A-A893-41B8F12A7D90}" type="presParOf" srcId="{86F51794-6A2D-45F8-9DB3-86CFC80C9DA2}" destId="{498ED3A1-0996-4E0A-BE58-937A1D86CDB1}" srcOrd="2" destOrd="0" presId="urn:microsoft.com/office/officeart/2005/8/layout/orgChart1"/>
+    <dgm:cxn modelId="{1BB74CA5-E5AB-4232-9A06-CB67CB54C617}" type="presParOf" srcId="{5412775B-A6B9-45CE-90FC-B2E2FACBF878}" destId="{23A5F568-47F2-44A2-8FC0-2CB8E1EDE3F0}" srcOrd="2" destOrd="0" presId="urn:microsoft.com/office/officeart/2005/8/layout/orgChart1"/>
+    <dgm:cxn modelId="{8CEE2C8B-483F-4F1F-B53A-80D7D3B9040A}" type="presParOf" srcId="{5412775B-A6B9-45CE-90FC-B2E2FACBF878}" destId="{E6C6A8EF-F95D-4EC5-B9A8-70BD8C9E018D}" srcOrd="3" destOrd="0" presId="urn:microsoft.com/office/officeart/2005/8/layout/orgChart1"/>
+    <dgm:cxn modelId="{CDDF1DE8-392B-4BDF-91EC-E9A0F2742C5F}" type="presParOf" srcId="{E6C6A8EF-F95D-4EC5-B9A8-70BD8C9E018D}" destId="{1FB74333-CAC5-40EA-8791-79A18D9995F7}" srcOrd="0" destOrd="0" presId="urn:microsoft.com/office/officeart/2005/8/layout/orgChart1"/>
+    <dgm:cxn modelId="{A03A5693-464F-4975-A098-89C744E4F0AC}" type="presParOf" srcId="{1FB74333-CAC5-40EA-8791-79A18D9995F7}" destId="{71C0599B-5408-46B5-8A9E-D43C103BA673}" srcOrd="0" destOrd="0" presId="urn:microsoft.com/office/officeart/2005/8/layout/orgChart1"/>
+    <dgm:cxn modelId="{2204B149-5F7C-44CA-A0A7-BF87AD9A38B1}" type="presParOf" srcId="{1FB74333-CAC5-40EA-8791-79A18D9995F7}" destId="{20BD6E44-1C46-4F2D-BC00-9D2111BAF126}" srcOrd="1" destOrd="0" presId="urn:microsoft.com/office/officeart/2005/8/layout/orgChart1"/>
+    <dgm:cxn modelId="{97FB9A0E-C75B-4D58-B235-67860B18C5A5}" type="presParOf" srcId="{E6C6A8EF-F95D-4EC5-B9A8-70BD8C9E018D}" destId="{7A337790-952E-4F7C-8AEB-549C1902FC80}" srcOrd="1" destOrd="0" presId="urn:microsoft.com/office/officeart/2005/8/layout/orgChart1"/>
+    <dgm:cxn modelId="{246E69AD-E234-4676-864A-F5FF06BE4B87}" type="presParOf" srcId="{7A337790-952E-4F7C-8AEB-549C1902FC80}" destId="{8C7CFEBD-A002-4522-A88F-20FAB76D55E9}" srcOrd="0" destOrd="0" presId="urn:microsoft.com/office/officeart/2005/8/layout/orgChart1"/>
+    <dgm:cxn modelId="{93B0E6DD-A9E4-48E6-8A97-81C3031ACFA6}" type="presParOf" srcId="{7A337790-952E-4F7C-8AEB-549C1902FC80}" destId="{6F9CF25B-8B96-4F13-82DF-E5C4F56A0FDF}" srcOrd="1" destOrd="0" presId="urn:microsoft.com/office/officeart/2005/8/layout/orgChart1"/>
+    <dgm:cxn modelId="{C8226A8E-90BA-4568-96AD-82DE8F3F9F71}" type="presParOf" srcId="{6F9CF25B-8B96-4F13-82DF-E5C4F56A0FDF}" destId="{CC77771D-2C58-4CD2-AA77-C578E09C6710}" srcOrd="0" destOrd="0" presId="urn:microsoft.com/office/officeart/2005/8/layout/orgChart1"/>
+    <dgm:cxn modelId="{A557864E-0B88-4587-9271-6CF850EF42BC}" type="presParOf" srcId="{CC77771D-2C58-4CD2-AA77-C578E09C6710}" destId="{0988C037-DFBF-44B8-8EC5-38086B6C1775}" srcOrd="0" destOrd="0" presId="urn:microsoft.com/office/officeart/2005/8/layout/orgChart1"/>
+    <dgm:cxn modelId="{6FC0EA21-5F66-4744-8FB0-0B9BEA850221}" type="presParOf" srcId="{CC77771D-2C58-4CD2-AA77-C578E09C6710}" destId="{22EB193B-4155-46F9-AA82-F5C7707F2737}" srcOrd="1" destOrd="0" presId="urn:microsoft.com/office/officeart/2005/8/layout/orgChart1"/>
+    <dgm:cxn modelId="{646918C7-3C11-48F0-A4EA-6242A4B7DFF7}" type="presParOf" srcId="{6F9CF25B-8B96-4F13-82DF-E5C4F56A0FDF}" destId="{4E77257E-7003-451E-BC95-558234F0DACB}" srcOrd="1" destOrd="0" presId="urn:microsoft.com/office/officeart/2005/8/layout/orgChart1"/>
+    <dgm:cxn modelId="{09487C71-A50C-493E-A75B-A6975910D4BE}" type="presParOf" srcId="{6F9CF25B-8B96-4F13-82DF-E5C4F56A0FDF}" destId="{9BC7D473-3B94-4A51-942E-DAB71D71B473}" srcOrd="2" destOrd="0" presId="urn:microsoft.com/office/officeart/2005/8/layout/orgChart1"/>
+    <dgm:cxn modelId="{9961728A-D4A7-4360-8A07-BA0844920CE6}" type="presParOf" srcId="{7A337790-952E-4F7C-8AEB-549C1902FC80}" destId="{C22079C4-7A29-427F-91DE-654AE3892F24}" srcOrd="2" destOrd="0" presId="urn:microsoft.com/office/officeart/2005/8/layout/orgChart1"/>
+    <dgm:cxn modelId="{C7019630-E015-4DEC-B059-86BEBAE8767C}" type="presParOf" srcId="{7A337790-952E-4F7C-8AEB-549C1902FC80}" destId="{8DE08D9C-FE03-4120-BD16-B6436E6C7A92}" srcOrd="3" destOrd="0" presId="urn:microsoft.com/office/officeart/2005/8/layout/orgChart1"/>
+    <dgm:cxn modelId="{F009B4D6-50AD-45A6-A89B-F75CC6C90466}" type="presParOf" srcId="{8DE08D9C-FE03-4120-BD16-B6436E6C7A92}" destId="{55299C25-9056-4AC6-AE0C-35F6E370A47F}" srcOrd="0" destOrd="0" presId="urn:microsoft.com/office/officeart/2005/8/layout/orgChart1"/>
+    <dgm:cxn modelId="{37D0A14B-43AF-4E09-8DD5-804108E1533F}" type="presParOf" srcId="{55299C25-9056-4AC6-AE0C-35F6E370A47F}" destId="{33F706B1-7771-42B1-B326-AE244B27F37B}" srcOrd="0" destOrd="0" presId="urn:microsoft.com/office/officeart/2005/8/layout/orgChart1"/>
+    <dgm:cxn modelId="{C3595F3F-7603-4CAE-9DAB-634D566430C9}" type="presParOf" srcId="{55299C25-9056-4AC6-AE0C-35F6E370A47F}" destId="{55DFA417-9245-4E4D-90E2-74D9BC86C810}" srcOrd="1" destOrd="0" presId="urn:microsoft.com/office/officeart/2005/8/layout/orgChart1"/>
+    <dgm:cxn modelId="{3D758B0A-41A9-40BF-BD0F-3DB3FC87D7E3}" type="presParOf" srcId="{8DE08D9C-FE03-4120-BD16-B6436E6C7A92}" destId="{19DC0151-32EF-4429-96C5-C7431F6F5C2D}" srcOrd="1" destOrd="0" presId="urn:microsoft.com/office/officeart/2005/8/layout/orgChart1"/>
+    <dgm:cxn modelId="{D912AD3B-3B13-457E-A312-1E84AD14E032}" type="presParOf" srcId="{8DE08D9C-FE03-4120-BD16-B6436E6C7A92}" destId="{E53579BF-7A3F-4BB7-916B-6F17DB853E98}" srcOrd="2" destOrd="0" presId="urn:microsoft.com/office/officeart/2005/8/layout/orgChart1"/>
+    <dgm:cxn modelId="{963AAA5E-F9B1-4D56-911C-CD77536EE294}" type="presParOf" srcId="{7A337790-952E-4F7C-8AEB-549C1902FC80}" destId="{B1491869-07AB-4E28-AB6F-0CA405D4BBB2}" srcOrd="4" destOrd="0" presId="urn:microsoft.com/office/officeart/2005/8/layout/orgChart1"/>
+    <dgm:cxn modelId="{762FFFE2-381C-44AA-9DFB-B92F58ABEE03}" type="presParOf" srcId="{7A337790-952E-4F7C-8AEB-549C1902FC80}" destId="{005E5FEC-1D54-4BE6-B950-D1F7319A567F}" srcOrd="5" destOrd="0" presId="urn:microsoft.com/office/officeart/2005/8/layout/orgChart1"/>
+    <dgm:cxn modelId="{3B7E695E-D768-441A-BEE9-F9D42ACD8DD0}" type="presParOf" srcId="{005E5FEC-1D54-4BE6-B950-D1F7319A567F}" destId="{84906275-2A17-40ED-BE13-2E234C56EB4F}" srcOrd="0" destOrd="0" presId="urn:microsoft.com/office/officeart/2005/8/layout/orgChart1"/>
+    <dgm:cxn modelId="{38FF9D40-14D3-4561-A620-4FA4D122ED93}" type="presParOf" srcId="{84906275-2A17-40ED-BE13-2E234C56EB4F}" destId="{D137CC37-9591-459F-B048-1CAFEFF54C51}" srcOrd="0" destOrd="0" presId="urn:microsoft.com/office/officeart/2005/8/layout/orgChart1"/>
+    <dgm:cxn modelId="{769CF870-515E-4978-BD61-C35A036F50E9}" type="presParOf" srcId="{84906275-2A17-40ED-BE13-2E234C56EB4F}" destId="{257379CB-0A28-4560-B725-8B06E8190020}" srcOrd="1" destOrd="0" presId="urn:microsoft.com/office/officeart/2005/8/layout/orgChart1"/>
+    <dgm:cxn modelId="{0B2E8D3D-D40C-4A59-855F-BCF1CB3D4A03}" type="presParOf" srcId="{005E5FEC-1D54-4BE6-B950-D1F7319A567F}" destId="{7E859986-BECE-4E65-8064-763A1AA0C6FA}" srcOrd="1" destOrd="0" presId="urn:microsoft.com/office/officeart/2005/8/layout/orgChart1"/>
+    <dgm:cxn modelId="{11D61160-42C1-4F76-B161-285A9D77546B}" type="presParOf" srcId="{005E5FEC-1D54-4BE6-B950-D1F7319A567F}" destId="{93E23306-D069-4361-9BCB-E2197397B530}" srcOrd="2" destOrd="0" presId="urn:microsoft.com/office/officeart/2005/8/layout/orgChart1"/>
+    <dgm:cxn modelId="{9B48394D-2FC1-449D-B2B2-4119F89C5399}" type="presParOf" srcId="{7A337790-952E-4F7C-8AEB-549C1902FC80}" destId="{1477D269-364B-44E2-ACE0-C692B2BA557A}" srcOrd="6" destOrd="0" presId="urn:microsoft.com/office/officeart/2005/8/layout/orgChart1"/>
+    <dgm:cxn modelId="{809F4EBE-27F0-4FB2-9BBB-3FD01F14FB54}" type="presParOf" srcId="{7A337790-952E-4F7C-8AEB-549C1902FC80}" destId="{97417D8B-C162-4AA8-80A7-1041551D2C61}" srcOrd="7" destOrd="0" presId="urn:microsoft.com/office/officeart/2005/8/layout/orgChart1"/>
+    <dgm:cxn modelId="{0FDC7C78-6AC3-4C1C-A8EA-5BC8A879ECE1}" type="presParOf" srcId="{97417D8B-C162-4AA8-80A7-1041551D2C61}" destId="{BF5748D4-A1BE-4F23-B8B9-9763783F2D7F}" srcOrd="0" destOrd="0" presId="urn:microsoft.com/office/officeart/2005/8/layout/orgChart1"/>
+    <dgm:cxn modelId="{44B4FCC1-E73A-4729-8788-9A5B48D6CFC6}" type="presParOf" srcId="{BF5748D4-A1BE-4F23-B8B9-9763783F2D7F}" destId="{53415810-2E7D-4997-805D-E9A8A4AC39B5}" srcOrd="0" destOrd="0" presId="urn:microsoft.com/office/officeart/2005/8/layout/orgChart1"/>
+    <dgm:cxn modelId="{688C5066-C382-4CBE-8A42-090075C32636}" type="presParOf" srcId="{BF5748D4-A1BE-4F23-B8B9-9763783F2D7F}" destId="{7E940554-E360-4E1B-8AF3-380496A6E3E2}" srcOrd="1" destOrd="0" presId="urn:microsoft.com/office/officeart/2005/8/layout/orgChart1"/>
+    <dgm:cxn modelId="{2270EA74-F3F6-4E9E-883F-52651CE94B0C}" type="presParOf" srcId="{97417D8B-C162-4AA8-80A7-1041551D2C61}" destId="{4CBB2594-B22E-430B-B621-E9D68B2888EC}" srcOrd="1" destOrd="0" presId="urn:microsoft.com/office/officeart/2005/8/layout/orgChart1"/>
+    <dgm:cxn modelId="{6738A510-AA29-4CB5-A1EE-2ED05DBB6888}" type="presParOf" srcId="{97417D8B-C162-4AA8-80A7-1041551D2C61}" destId="{608EA1B3-8B24-47E2-A213-F87A123FA31F}" srcOrd="2" destOrd="0" presId="urn:microsoft.com/office/officeart/2005/8/layout/orgChart1"/>
+    <dgm:cxn modelId="{A58631DA-E989-4197-91C5-F2D0448EDF70}" type="presParOf" srcId="{7A337790-952E-4F7C-8AEB-549C1902FC80}" destId="{A4742836-DD9B-4197-A0B5-51E65DA7A095}" srcOrd="8" destOrd="0" presId="urn:microsoft.com/office/officeart/2005/8/layout/orgChart1"/>
+    <dgm:cxn modelId="{03A0F1A1-30D5-46DC-BDE8-421DD817878D}" type="presParOf" srcId="{7A337790-952E-4F7C-8AEB-549C1902FC80}" destId="{31A5BE1E-5B01-40A0-95C9-1290A7084E4C}" srcOrd="9" destOrd="0" presId="urn:microsoft.com/office/officeart/2005/8/layout/orgChart1"/>
+    <dgm:cxn modelId="{193EE493-43B5-4997-8AA4-6947654AFE56}" type="presParOf" srcId="{31A5BE1E-5B01-40A0-95C9-1290A7084E4C}" destId="{EA322ECB-8A2D-46AA-8680-FC6CB1F7A2C2}" srcOrd="0" destOrd="0" presId="urn:microsoft.com/office/officeart/2005/8/layout/orgChart1"/>
+    <dgm:cxn modelId="{25B5F486-8544-4DDA-8E60-E6F03DE308FB}" type="presParOf" srcId="{EA322ECB-8A2D-46AA-8680-FC6CB1F7A2C2}" destId="{EB5BA3DB-674B-4CC5-A2F5-AACAC949B4C3}" srcOrd="0" destOrd="0" presId="urn:microsoft.com/office/officeart/2005/8/layout/orgChart1"/>
+    <dgm:cxn modelId="{4A2A34EA-A373-4829-87E4-445212E4FE86}" type="presParOf" srcId="{EA322ECB-8A2D-46AA-8680-FC6CB1F7A2C2}" destId="{BD81B15A-BDEF-48A7-B2AF-7D5EAD6B6BB8}" srcOrd="1" destOrd="0" presId="urn:microsoft.com/office/officeart/2005/8/layout/orgChart1"/>
+    <dgm:cxn modelId="{7E8A2832-C80F-45AB-B606-761A7EF328EB}" type="presParOf" srcId="{31A5BE1E-5B01-40A0-95C9-1290A7084E4C}" destId="{37A86647-114C-4F65-B7B1-96057E207AA6}" srcOrd="1" destOrd="0" presId="urn:microsoft.com/office/officeart/2005/8/layout/orgChart1"/>
+    <dgm:cxn modelId="{AC5D180D-A559-4B7A-86D1-05113850C138}" type="presParOf" srcId="{31A5BE1E-5B01-40A0-95C9-1290A7084E4C}" destId="{3D2745AD-8289-4BAB-8987-468E7CA844C4}" srcOrd="2" destOrd="0" presId="urn:microsoft.com/office/officeart/2005/8/layout/orgChart1"/>
+    <dgm:cxn modelId="{F0BA90CF-D213-4B5B-81E3-DAE88A6F3C3A}" type="presParOf" srcId="{7A337790-952E-4F7C-8AEB-549C1902FC80}" destId="{DC010CD2-A29D-4777-A1E4-BB8ACC53BD5B}" srcOrd="10" destOrd="0" presId="urn:microsoft.com/office/officeart/2005/8/layout/orgChart1"/>
+    <dgm:cxn modelId="{4EB59DAB-C656-4A3F-9E01-31C54EA89565}" type="presParOf" srcId="{7A337790-952E-4F7C-8AEB-549C1902FC80}" destId="{03EE963C-DC81-453A-81ED-8A689A7DD233}" srcOrd="11" destOrd="0" presId="urn:microsoft.com/office/officeart/2005/8/layout/orgChart1"/>
+    <dgm:cxn modelId="{131B43E2-4B6C-4C25-B498-34277FF833A5}" type="presParOf" srcId="{03EE963C-DC81-453A-81ED-8A689A7DD233}" destId="{E5DA88DC-81C6-4925-B833-D3AAB6B04C8B}" srcOrd="0" destOrd="0" presId="urn:microsoft.com/office/officeart/2005/8/layout/orgChart1"/>
+    <dgm:cxn modelId="{4D66E11B-6363-4451-908D-804E56127786}" type="presParOf" srcId="{E5DA88DC-81C6-4925-B833-D3AAB6B04C8B}" destId="{E802C0A8-5256-4CC2-ABC9-F79449F6790D}" srcOrd="0" destOrd="0" presId="urn:microsoft.com/office/officeart/2005/8/layout/orgChart1"/>
+    <dgm:cxn modelId="{7050376F-9D96-4428-815C-480BC11550BB}" type="presParOf" srcId="{E5DA88DC-81C6-4925-B833-D3AAB6B04C8B}" destId="{E0B1E7C8-A309-41BC-9093-E427AE134816}" srcOrd="1" destOrd="0" presId="urn:microsoft.com/office/officeart/2005/8/layout/orgChart1"/>
+    <dgm:cxn modelId="{46D322C9-3E3E-45A8-8BCF-3327B2B469EF}" type="presParOf" srcId="{03EE963C-DC81-453A-81ED-8A689A7DD233}" destId="{00E409F2-1264-4C13-8A87-00BF699F5CAB}" srcOrd="1" destOrd="0" presId="urn:microsoft.com/office/officeart/2005/8/layout/orgChart1"/>
+    <dgm:cxn modelId="{33D6FC24-D7B1-4AC1-A5CE-B879C7ADA0CE}" type="presParOf" srcId="{03EE963C-DC81-453A-81ED-8A689A7DD233}" destId="{17E00351-4C50-4262-82E8-CFF49B482329}" srcOrd="2" destOrd="0" presId="urn:microsoft.com/office/officeart/2005/8/layout/orgChart1"/>
+    <dgm:cxn modelId="{12D8E911-EA2C-44BB-894D-E229EA920840}" type="presParOf" srcId="{E6C6A8EF-F95D-4EC5-B9A8-70BD8C9E018D}" destId="{31F70C5D-BD37-48CD-A023-9DE478CBE30C}" srcOrd="2" destOrd="0" presId="urn:microsoft.com/office/officeart/2005/8/layout/orgChart1"/>
+    <dgm:cxn modelId="{319F2E8F-FB07-4714-8C9C-436289FF9F6E}" type="presParOf" srcId="{5412775B-A6B9-45CE-90FC-B2E2FACBF878}" destId="{7589B3D4-363C-4B0A-8CB4-57C8B61B5607}" srcOrd="4" destOrd="0" presId="urn:microsoft.com/office/officeart/2005/8/layout/orgChart1"/>
+    <dgm:cxn modelId="{FA10EC14-4E6B-4585-BD1E-12F6E54E8346}" type="presParOf" srcId="{5412775B-A6B9-45CE-90FC-B2E2FACBF878}" destId="{8618E4C3-4B62-4384-9C4C-36A68EA42416}" srcOrd="5" destOrd="0" presId="urn:microsoft.com/office/officeart/2005/8/layout/orgChart1"/>
+    <dgm:cxn modelId="{36289984-43E4-498D-89B4-011812B85610}" type="presParOf" srcId="{8618E4C3-4B62-4384-9C4C-36A68EA42416}" destId="{35DE4A89-068B-4448-AA61-2F27733ED545}" srcOrd="0" destOrd="0" presId="urn:microsoft.com/office/officeart/2005/8/layout/orgChart1"/>
+    <dgm:cxn modelId="{41BA8A09-11DF-489B-B0D6-9CC1DD11F330}" type="presParOf" srcId="{35DE4A89-068B-4448-AA61-2F27733ED545}" destId="{9741AA01-92FE-440C-83CF-5CF09A5F46CB}" srcOrd="0" destOrd="0" presId="urn:microsoft.com/office/officeart/2005/8/layout/orgChart1"/>
+    <dgm:cxn modelId="{26A04D3B-80DA-48FB-9005-A7866388B3BD}" type="presParOf" srcId="{35DE4A89-068B-4448-AA61-2F27733ED545}" destId="{452198A6-086A-48F1-86D5-55CED5940E8C}" srcOrd="1" destOrd="0" presId="urn:microsoft.com/office/officeart/2005/8/layout/orgChart1"/>
+    <dgm:cxn modelId="{9BD199A9-753E-4FF8-954C-DE523EC4D47B}" type="presParOf" srcId="{8618E4C3-4B62-4384-9C4C-36A68EA42416}" destId="{69779054-511F-4B75-B88D-DA2BCE7C8C85}" srcOrd="1" destOrd="0" presId="urn:microsoft.com/office/officeart/2005/8/layout/orgChart1"/>
+    <dgm:cxn modelId="{87201E51-A6EE-4F32-AA15-3BF68CD9F25A}" type="presParOf" srcId="{69779054-511F-4B75-B88D-DA2BCE7C8C85}" destId="{845FD635-1230-4F11-B073-078CDAECC6FD}" srcOrd="0" destOrd="0" presId="urn:microsoft.com/office/officeart/2005/8/layout/orgChart1"/>
+    <dgm:cxn modelId="{D6B8EB3C-D288-4B29-89D3-50A76C2981DE}" type="presParOf" srcId="{69779054-511F-4B75-B88D-DA2BCE7C8C85}" destId="{FBA05FD3-8ACE-4EE4-8313-276DF2023F96}" srcOrd="1" destOrd="0" presId="urn:microsoft.com/office/officeart/2005/8/layout/orgChart1"/>
+    <dgm:cxn modelId="{D8458F1B-DD37-4393-BD80-74D3FC5F82BA}" type="presParOf" srcId="{FBA05FD3-8ACE-4EE4-8313-276DF2023F96}" destId="{DD65581D-2746-4DF2-9872-54FCDBAC7D95}" srcOrd="0" destOrd="0" presId="urn:microsoft.com/office/officeart/2005/8/layout/orgChart1"/>
+    <dgm:cxn modelId="{1DE472C0-A659-470C-82E5-59DD5CAA2C5A}" type="presParOf" srcId="{DD65581D-2746-4DF2-9872-54FCDBAC7D95}" destId="{765EB993-4E7C-4ABB-9DDF-4585659A1EBA}" srcOrd="0" destOrd="0" presId="urn:microsoft.com/office/officeart/2005/8/layout/orgChart1"/>
+    <dgm:cxn modelId="{FD8807B7-E238-4536-B900-5E6AF7D8CC4F}" type="presParOf" srcId="{DD65581D-2746-4DF2-9872-54FCDBAC7D95}" destId="{C50E8F62-12FF-4E6C-A95E-2F0B611EF636}" srcOrd="1" destOrd="0" presId="urn:microsoft.com/office/officeart/2005/8/layout/orgChart1"/>
+    <dgm:cxn modelId="{6DD4B0BB-D531-4D13-AA8E-039DF7353E2C}" type="presParOf" srcId="{FBA05FD3-8ACE-4EE4-8313-276DF2023F96}" destId="{6C24A593-73A2-4E46-9A5A-1179B5F7FB87}" srcOrd="1" destOrd="0" presId="urn:microsoft.com/office/officeart/2005/8/layout/orgChart1"/>
+    <dgm:cxn modelId="{C6145E96-BCD3-419D-A10C-A07FC331ED31}" type="presParOf" srcId="{FBA05FD3-8ACE-4EE4-8313-276DF2023F96}" destId="{79EB42F5-65D8-4FD2-BD11-C87D6DAF09DB}" srcOrd="2" destOrd="0" presId="urn:microsoft.com/office/officeart/2005/8/layout/orgChart1"/>
+    <dgm:cxn modelId="{87FCB2C2-0281-494A-BA8D-FDFBC408056B}" type="presParOf" srcId="{69779054-511F-4B75-B88D-DA2BCE7C8C85}" destId="{8736165C-9A06-4A4F-9260-B2558B565549}" srcOrd="2" destOrd="0" presId="urn:microsoft.com/office/officeart/2005/8/layout/orgChart1"/>
+    <dgm:cxn modelId="{BD431456-169A-4FB8-8C33-8DFBAA425AE6}" type="presParOf" srcId="{69779054-511F-4B75-B88D-DA2BCE7C8C85}" destId="{E8B7633E-28E9-4970-9E11-4F6BBF8E2D5D}" srcOrd="3" destOrd="0" presId="urn:microsoft.com/office/officeart/2005/8/layout/orgChart1"/>
+    <dgm:cxn modelId="{3114D66F-A5AE-49A9-81B5-E2E38F8F0832}" type="presParOf" srcId="{E8B7633E-28E9-4970-9E11-4F6BBF8E2D5D}" destId="{56E5D93B-59A2-4541-8D9B-B8B41E684104}" srcOrd="0" destOrd="0" presId="urn:microsoft.com/office/officeart/2005/8/layout/orgChart1"/>
+    <dgm:cxn modelId="{C5AFBC63-3438-4A5A-B857-5AB4804CF0D4}" type="presParOf" srcId="{56E5D93B-59A2-4541-8D9B-B8B41E684104}" destId="{0BAF4BCE-5428-4C32-A175-776E5B87E345}" srcOrd="0" destOrd="0" presId="urn:microsoft.com/office/officeart/2005/8/layout/orgChart1"/>
+    <dgm:cxn modelId="{DB3801C0-2359-44A2-9463-391B267330D8}" type="presParOf" srcId="{56E5D93B-59A2-4541-8D9B-B8B41E684104}" destId="{AAD6B8B4-BDB5-41EF-AE83-0D7478501AE6}" srcOrd="1" destOrd="0" presId="urn:microsoft.com/office/officeart/2005/8/layout/orgChart1"/>
+    <dgm:cxn modelId="{A0E95A53-4C77-433D-84FD-9F2582693EB2}" type="presParOf" srcId="{E8B7633E-28E9-4970-9E11-4F6BBF8E2D5D}" destId="{72205651-37DB-4969-B708-5FDACC824CF0}" srcOrd="1" destOrd="0" presId="urn:microsoft.com/office/officeart/2005/8/layout/orgChart1"/>
+    <dgm:cxn modelId="{B26EFD27-89EC-4A6F-BE65-5A898E88C4C0}" type="presParOf" srcId="{E8B7633E-28E9-4970-9E11-4F6BBF8E2D5D}" destId="{0B93EA73-3AC7-4716-9502-27E73655E6FE}" srcOrd="2" destOrd="0" presId="urn:microsoft.com/office/officeart/2005/8/layout/orgChart1"/>
+    <dgm:cxn modelId="{DB2C3C56-009E-48E9-837E-68C80AB68D74}" type="presParOf" srcId="{69779054-511F-4B75-B88D-DA2BCE7C8C85}" destId="{CBB7CAD2-6818-4B4B-8FC5-A24B13396B76}" srcOrd="4" destOrd="0" presId="urn:microsoft.com/office/officeart/2005/8/layout/orgChart1"/>
+    <dgm:cxn modelId="{69EBE45C-EC13-42C5-9F58-2B14F5DD6D23}" type="presParOf" srcId="{69779054-511F-4B75-B88D-DA2BCE7C8C85}" destId="{2BB414A4-DBBE-406C-BA52-1A6E71AC7B09}" srcOrd="5" destOrd="0" presId="urn:microsoft.com/office/officeart/2005/8/layout/orgChart1"/>
+    <dgm:cxn modelId="{BA96C749-B21A-4650-9D9E-60B26B80C952}" type="presParOf" srcId="{2BB414A4-DBBE-406C-BA52-1A6E71AC7B09}" destId="{BAA747B6-C1DF-4B75-B913-C1012FF742CB}" srcOrd="0" destOrd="0" presId="urn:microsoft.com/office/officeart/2005/8/layout/orgChart1"/>
+    <dgm:cxn modelId="{5B5F2AA0-E2FE-4BE0-8F23-5C1932AAB579}" type="presParOf" srcId="{BAA747B6-C1DF-4B75-B913-C1012FF742CB}" destId="{A927516D-9F1C-4843-9ED2-A079E96E7102}" srcOrd="0" destOrd="0" presId="urn:microsoft.com/office/officeart/2005/8/layout/orgChart1"/>
+    <dgm:cxn modelId="{A8832BFB-35A9-46F6-B884-D10ED019D7B0}" type="presParOf" srcId="{BAA747B6-C1DF-4B75-B913-C1012FF742CB}" destId="{900FDD78-8F07-4F3C-953F-85D13F09CF2D}" srcOrd="1" destOrd="0" presId="urn:microsoft.com/office/officeart/2005/8/layout/orgChart1"/>
+    <dgm:cxn modelId="{E35C2556-24DA-4A2F-BA6B-890BD6D0B4B7}" type="presParOf" srcId="{2BB414A4-DBBE-406C-BA52-1A6E71AC7B09}" destId="{3111E626-9BED-4E04-A2AC-7ECE9EAB9ADF}" srcOrd="1" destOrd="0" presId="urn:microsoft.com/office/officeart/2005/8/layout/orgChart1"/>
+    <dgm:cxn modelId="{E2E6499D-72EE-4D38-A0F9-43BA8B6C297D}" type="presParOf" srcId="{2BB414A4-DBBE-406C-BA52-1A6E71AC7B09}" destId="{A4A712A9-5C5C-440F-8C63-8BCA923B3136}" srcOrd="2" destOrd="0" presId="urn:microsoft.com/office/officeart/2005/8/layout/orgChart1"/>
+    <dgm:cxn modelId="{4E9E8A2B-FC8E-4E85-8445-A70A1DE62DC0}" type="presParOf" srcId="{69779054-511F-4B75-B88D-DA2BCE7C8C85}" destId="{3E218CAC-88E5-4E92-A994-98D7DB4587BA}" srcOrd="6" destOrd="0" presId="urn:microsoft.com/office/officeart/2005/8/layout/orgChart1"/>
+    <dgm:cxn modelId="{F6AA53AB-6C22-4694-84D0-B8FC1D4B6730}" type="presParOf" srcId="{69779054-511F-4B75-B88D-DA2BCE7C8C85}" destId="{CCDD136B-75FC-4166-B8ED-E9503509330B}" srcOrd="7" destOrd="0" presId="urn:microsoft.com/office/officeart/2005/8/layout/orgChart1"/>
+    <dgm:cxn modelId="{F77B133B-B190-406C-801F-FF5C0B1A325F}" type="presParOf" srcId="{CCDD136B-75FC-4166-B8ED-E9503509330B}" destId="{3E79B4F1-9049-4DE8-8EBD-A093E1E4ACF7}" srcOrd="0" destOrd="0" presId="urn:microsoft.com/office/officeart/2005/8/layout/orgChart1"/>
+    <dgm:cxn modelId="{B911180E-83D8-4FDD-BBFA-75E856FF15A8}" type="presParOf" srcId="{3E79B4F1-9049-4DE8-8EBD-A093E1E4ACF7}" destId="{C4332E58-8723-4AE4-B422-03C1624957F3}" srcOrd="0" destOrd="0" presId="urn:microsoft.com/office/officeart/2005/8/layout/orgChart1"/>
+    <dgm:cxn modelId="{01767762-7820-44F7-B8CC-6F524125E3C2}" type="presParOf" srcId="{3E79B4F1-9049-4DE8-8EBD-A093E1E4ACF7}" destId="{9B3DFEDA-0DB0-4F63-982C-2D19798ED916}" srcOrd="1" destOrd="0" presId="urn:microsoft.com/office/officeart/2005/8/layout/orgChart1"/>
+    <dgm:cxn modelId="{ED0DF0A6-280A-4F3B-BC54-A82C55150FEB}" type="presParOf" srcId="{CCDD136B-75FC-4166-B8ED-E9503509330B}" destId="{FD85BDCD-112D-4573-89E8-E14E749A518D}" srcOrd="1" destOrd="0" presId="urn:microsoft.com/office/officeart/2005/8/layout/orgChart1"/>
+    <dgm:cxn modelId="{C3D44134-E530-4555-A366-D9B5B2030D82}" type="presParOf" srcId="{CCDD136B-75FC-4166-B8ED-E9503509330B}" destId="{9B7D12BD-3159-4935-A789-572053EE3959}" srcOrd="2" destOrd="0" presId="urn:microsoft.com/office/officeart/2005/8/layout/orgChart1"/>
+    <dgm:cxn modelId="{67234481-155E-4848-ADE9-9300E2C3B877}" type="presParOf" srcId="{69779054-511F-4B75-B88D-DA2BCE7C8C85}" destId="{9B4F9DF8-3495-41AE-9586-A1C1F74FAF8D}" srcOrd="8" destOrd="0" presId="urn:microsoft.com/office/officeart/2005/8/layout/orgChart1"/>
+    <dgm:cxn modelId="{36A132DB-DB01-46AF-A99D-64C771635DBB}" type="presParOf" srcId="{69779054-511F-4B75-B88D-DA2BCE7C8C85}" destId="{6E031CC2-CBA3-46FB-B5C6-8D0D5889A4AD}" srcOrd="9" destOrd="0" presId="urn:microsoft.com/office/officeart/2005/8/layout/orgChart1"/>
+    <dgm:cxn modelId="{64A0187C-0574-4BB3-BF0E-C728770E4C48}" type="presParOf" srcId="{6E031CC2-CBA3-46FB-B5C6-8D0D5889A4AD}" destId="{F9C7FF92-8A23-4B11-8D9E-4BE82FB43A80}" srcOrd="0" destOrd="0" presId="urn:microsoft.com/office/officeart/2005/8/layout/orgChart1"/>
+    <dgm:cxn modelId="{16A2F831-A3C1-4A92-855D-0F3A57B27E3E}" type="presParOf" srcId="{F9C7FF92-8A23-4B11-8D9E-4BE82FB43A80}" destId="{86D6C594-4E34-44E8-8CC5-00388D03FB1D}" srcOrd="0" destOrd="0" presId="urn:microsoft.com/office/officeart/2005/8/layout/orgChart1"/>
+    <dgm:cxn modelId="{09D9A836-6231-44D0-B550-2B3B64AC20DC}" type="presParOf" srcId="{F9C7FF92-8A23-4B11-8D9E-4BE82FB43A80}" destId="{123F9021-1160-4E5D-9032-BBC8D047D3F3}" srcOrd="1" destOrd="0" presId="urn:microsoft.com/office/officeart/2005/8/layout/orgChart1"/>
+    <dgm:cxn modelId="{7D6DA9FF-2AE0-4496-A85D-168C0BF24822}" type="presParOf" srcId="{6E031CC2-CBA3-46FB-B5C6-8D0D5889A4AD}" destId="{29138691-CF57-4611-81D0-7E593988C6C5}" srcOrd="1" destOrd="0" presId="urn:microsoft.com/office/officeart/2005/8/layout/orgChart1"/>
+    <dgm:cxn modelId="{5B435D91-0797-4438-AC14-F9F315DEEE26}" type="presParOf" srcId="{6E031CC2-CBA3-46FB-B5C6-8D0D5889A4AD}" destId="{98D95FCE-C6FA-4E5B-A843-BE37F3C3A4CE}" srcOrd="2" destOrd="0" presId="urn:microsoft.com/office/officeart/2005/8/layout/orgChart1"/>
+    <dgm:cxn modelId="{E734CC95-3934-41C0-8A28-F860711E5F45}" type="presParOf" srcId="{69779054-511F-4B75-B88D-DA2BCE7C8C85}" destId="{8CBBA7E3-2BFF-4837-B524-CE67D9767A0D}" srcOrd="10" destOrd="0" presId="urn:microsoft.com/office/officeart/2005/8/layout/orgChart1"/>
+    <dgm:cxn modelId="{6E91C80F-0ABB-40B5-A47B-A9BA9444FC7B}" type="presParOf" srcId="{69779054-511F-4B75-B88D-DA2BCE7C8C85}" destId="{3792D804-5F68-43F2-AD6F-D5D30BFC1F39}" srcOrd="11" destOrd="0" presId="urn:microsoft.com/office/officeart/2005/8/layout/orgChart1"/>
+    <dgm:cxn modelId="{64335C6C-F189-46F6-AA34-0BDFC38672CF}" type="presParOf" srcId="{3792D804-5F68-43F2-AD6F-D5D30BFC1F39}" destId="{4C4FFC90-2452-4DA0-9E93-F520AED7232B}" srcOrd="0" destOrd="0" presId="urn:microsoft.com/office/officeart/2005/8/layout/orgChart1"/>
+    <dgm:cxn modelId="{83B311A5-675B-4E10-81E2-7A482554EAEB}" type="presParOf" srcId="{4C4FFC90-2452-4DA0-9E93-F520AED7232B}" destId="{D974E2C7-15F7-485F-A607-0FB9BC956EE5}" srcOrd="0" destOrd="0" presId="urn:microsoft.com/office/officeart/2005/8/layout/orgChart1"/>
+    <dgm:cxn modelId="{F57821D3-E482-47C5-8B1A-E00DB0798F64}" type="presParOf" srcId="{4C4FFC90-2452-4DA0-9E93-F520AED7232B}" destId="{DC7C54F0-361F-48C0-B04E-28C1ED0A889C}" srcOrd="1" destOrd="0" presId="urn:microsoft.com/office/officeart/2005/8/layout/orgChart1"/>
+    <dgm:cxn modelId="{5E33A03C-E074-4195-97BB-F19BB9C0648C}" type="presParOf" srcId="{3792D804-5F68-43F2-AD6F-D5D30BFC1F39}" destId="{811DF58E-89F2-4861-A915-87D0BB184248}" srcOrd="1" destOrd="0" presId="urn:microsoft.com/office/officeart/2005/8/layout/orgChart1"/>
+    <dgm:cxn modelId="{4D318E15-E4D8-428F-A505-34EF80066739}" type="presParOf" srcId="{3792D804-5F68-43F2-AD6F-D5D30BFC1F39}" destId="{8F92B3EF-13A7-438B-9563-57CFD8B025D6}" srcOrd="2" destOrd="0" presId="urn:microsoft.com/office/officeart/2005/8/layout/orgChart1"/>
+    <dgm:cxn modelId="{3806D080-BAFF-4AC9-B4BF-7C714BA59154}" type="presParOf" srcId="{69779054-511F-4B75-B88D-DA2BCE7C8C85}" destId="{C1DFC375-9CDD-48FB-9522-D50D9C27FBD7}" srcOrd="12" destOrd="0" presId="urn:microsoft.com/office/officeart/2005/8/layout/orgChart1"/>
+    <dgm:cxn modelId="{F0989DA6-D1A1-4262-9C41-9A215A7713A3}" type="presParOf" srcId="{69779054-511F-4B75-B88D-DA2BCE7C8C85}" destId="{59A39757-EFAC-4580-9608-4EC240DAFAAA}" srcOrd="13" destOrd="0" presId="urn:microsoft.com/office/officeart/2005/8/layout/orgChart1"/>
+    <dgm:cxn modelId="{63A7C017-9C3C-492F-B137-8EFA90170365}" type="presParOf" srcId="{59A39757-EFAC-4580-9608-4EC240DAFAAA}" destId="{0CC4CB03-0254-4543-9754-18925A4E89B5}" srcOrd="0" destOrd="0" presId="urn:microsoft.com/office/officeart/2005/8/layout/orgChart1"/>
+    <dgm:cxn modelId="{99BD6E2A-4694-4AFF-AC8B-4CC573965F39}" type="presParOf" srcId="{0CC4CB03-0254-4543-9754-18925A4E89B5}" destId="{68A87395-9709-4C26-8962-8D5D1C1D167A}" srcOrd="0" destOrd="0" presId="urn:microsoft.com/office/officeart/2005/8/layout/orgChart1"/>
+    <dgm:cxn modelId="{7604137D-6E1D-44FC-9189-3E139683B864}" type="presParOf" srcId="{0CC4CB03-0254-4543-9754-18925A4E89B5}" destId="{4C677B4E-B1A7-4E18-A7B1-3005A642E8B4}" srcOrd="1" destOrd="0" presId="urn:microsoft.com/office/officeart/2005/8/layout/orgChart1"/>
+    <dgm:cxn modelId="{A442644B-1E05-46EB-8E95-310377DFF1DA}" type="presParOf" srcId="{59A39757-EFAC-4580-9608-4EC240DAFAAA}" destId="{9C26378A-AC40-44E2-BA43-D9D1E5FB4919}" srcOrd="1" destOrd="0" presId="urn:microsoft.com/office/officeart/2005/8/layout/orgChart1"/>
+    <dgm:cxn modelId="{93A6B661-647C-495B-A7FB-A574019B4FC9}" type="presParOf" srcId="{59A39757-EFAC-4580-9608-4EC240DAFAAA}" destId="{13CA7D73-4C4A-47BB-84A6-2233245B4B8E}" srcOrd="2" destOrd="0" presId="urn:microsoft.com/office/officeart/2005/8/layout/orgChart1"/>
+    <dgm:cxn modelId="{787350A7-20F0-4296-B1CC-5967947CD93C}" type="presParOf" srcId="{69779054-511F-4B75-B88D-DA2BCE7C8C85}" destId="{83BDAEA2-ACFE-4731-8DF5-87AC297A5C30}" srcOrd="14" destOrd="0" presId="urn:microsoft.com/office/officeart/2005/8/layout/orgChart1"/>
+    <dgm:cxn modelId="{B59E56DD-2F70-4381-8BFE-8EC1CD5E44B6}" type="presParOf" srcId="{69779054-511F-4B75-B88D-DA2BCE7C8C85}" destId="{39B7D551-0EE2-4420-90C0-1B462B1B949D}" srcOrd="15" destOrd="0" presId="urn:microsoft.com/office/officeart/2005/8/layout/orgChart1"/>
+    <dgm:cxn modelId="{A71A0AF2-8691-4114-8022-32C2DA7BC6C0}" type="presParOf" srcId="{39B7D551-0EE2-4420-90C0-1B462B1B949D}" destId="{61E80858-6098-4240-ABC8-4C6FCC9FB104}" srcOrd="0" destOrd="0" presId="urn:microsoft.com/office/officeart/2005/8/layout/orgChart1"/>
+    <dgm:cxn modelId="{141234DA-97A4-4DDF-9BA3-1F1945FBF800}" type="presParOf" srcId="{61E80858-6098-4240-ABC8-4C6FCC9FB104}" destId="{5B657A86-AB12-4836-B99D-FB5E89834C59}" srcOrd="0" destOrd="0" presId="urn:microsoft.com/office/officeart/2005/8/layout/orgChart1"/>
+    <dgm:cxn modelId="{F5A641F9-0AC4-4F89-B537-DAFB7A412F42}" type="presParOf" srcId="{61E80858-6098-4240-ABC8-4C6FCC9FB104}" destId="{195643EF-9CE6-4285-800E-C08905758C2B}" srcOrd="1" destOrd="0" presId="urn:microsoft.com/office/officeart/2005/8/layout/orgChart1"/>
+    <dgm:cxn modelId="{126B84E8-FBE6-45A9-97C3-61A7AC78A21F}" type="presParOf" srcId="{39B7D551-0EE2-4420-90C0-1B462B1B949D}" destId="{CDF9D0A9-4F52-40BF-93BE-2453F2FA4072}" srcOrd="1" destOrd="0" presId="urn:microsoft.com/office/officeart/2005/8/layout/orgChart1"/>
+    <dgm:cxn modelId="{D7914D42-0726-45BD-B74F-1B98457522E2}" type="presParOf" srcId="{39B7D551-0EE2-4420-90C0-1B462B1B949D}" destId="{4173AE53-6064-41A9-B76E-4EC89658EF4A}" srcOrd="2" destOrd="0" presId="urn:microsoft.com/office/officeart/2005/8/layout/orgChart1"/>
+    <dgm:cxn modelId="{FFCDA52D-588D-4C10-8B69-AB513260BD4E}" type="presParOf" srcId="{69779054-511F-4B75-B88D-DA2BCE7C8C85}" destId="{E13098E0-EF11-455C-8D20-2B88403C4365}" srcOrd="16" destOrd="0" presId="urn:microsoft.com/office/officeart/2005/8/layout/orgChart1"/>
+    <dgm:cxn modelId="{772324E9-5BB7-4358-A2C1-DAD7EDDF7DB1}" type="presParOf" srcId="{69779054-511F-4B75-B88D-DA2BCE7C8C85}" destId="{F5CC0146-9739-445A-8F6D-0D5F0FEEF7D5}" srcOrd="17" destOrd="0" presId="urn:microsoft.com/office/officeart/2005/8/layout/orgChart1"/>
+    <dgm:cxn modelId="{E4FAC8CD-690D-4AE6-AA71-2CC52C47C031}" type="presParOf" srcId="{F5CC0146-9739-445A-8F6D-0D5F0FEEF7D5}" destId="{E258142F-E5DF-4DD2-88AB-F57107DD2149}" srcOrd="0" destOrd="0" presId="urn:microsoft.com/office/officeart/2005/8/layout/orgChart1"/>
+    <dgm:cxn modelId="{FEDD582F-8066-4BCC-8119-3721B7D43D1F}" type="presParOf" srcId="{E258142F-E5DF-4DD2-88AB-F57107DD2149}" destId="{974EDFF4-B82D-4D68-9FCA-ED04B8F3AA4F}" srcOrd="0" destOrd="0" presId="urn:microsoft.com/office/officeart/2005/8/layout/orgChart1"/>
+    <dgm:cxn modelId="{12723FDF-415D-4941-88B7-D184B92BEEB8}" type="presParOf" srcId="{E258142F-E5DF-4DD2-88AB-F57107DD2149}" destId="{58472B29-B4BB-4A64-A1D5-579A71DC3C7C}" srcOrd="1" destOrd="0" presId="urn:microsoft.com/office/officeart/2005/8/layout/orgChart1"/>
+    <dgm:cxn modelId="{29C11751-7EEF-4EC5-B2D4-B6E661F3BF5B}" type="presParOf" srcId="{F5CC0146-9739-445A-8F6D-0D5F0FEEF7D5}" destId="{B6A741F8-C9B7-4B16-B24B-12CC3F1858F9}" srcOrd="1" destOrd="0" presId="urn:microsoft.com/office/officeart/2005/8/layout/orgChart1"/>
+    <dgm:cxn modelId="{B87CA0FC-1F24-46DA-B31D-741D4BEB93F0}" type="presParOf" srcId="{F5CC0146-9739-445A-8F6D-0D5F0FEEF7D5}" destId="{5D961CE0-F950-4DBF-BB92-CB34BF077060}" srcOrd="2" destOrd="0" presId="urn:microsoft.com/office/officeart/2005/8/layout/orgChart1"/>
+    <dgm:cxn modelId="{7AF22EC9-12D3-488B-B894-5AB4170B881D}" type="presParOf" srcId="{69779054-511F-4B75-B88D-DA2BCE7C8C85}" destId="{3E6FD9F9-07CB-4971-97D3-29B80778126E}" srcOrd="18" destOrd="0" presId="urn:microsoft.com/office/officeart/2005/8/layout/orgChart1"/>
+    <dgm:cxn modelId="{DB7DB5BE-016A-4ABD-B03A-8422B0531D65}" type="presParOf" srcId="{69779054-511F-4B75-B88D-DA2BCE7C8C85}" destId="{8E520DBC-5A7D-4BF2-B569-9331F81E00B2}" srcOrd="19" destOrd="0" presId="urn:microsoft.com/office/officeart/2005/8/layout/orgChart1"/>
+    <dgm:cxn modelId="{2539150F-7C5E-4FD4-A5FA-A8214890BA70}" type="presParOf" srcId="{8E520DBC-5A7D-4BF2-B569-9331F81E00B2}" destId="{438DCBD2-CE18-41DC-938C-596A229862D2}" srcOrd="0" destOrd="0" presId="urn:microsoft.com/office/officeart/2005/8/layout/orgChart1"/>
+    <dgm:cxn modelId="{053CDBC6-F1B4-4DA4-AE39-5A6C2FB693C5}" type="presParOf" srcId="{438DCBD2-CE18-41DC-938C-596A229862D2}" destId="{30B2A902-D470-4CCA-BB32-57C0E8969551}" srcOrd="0" destOrd="0" presId="urn:microsoft.com/office/officeart/2005/8/layout/orgChart1"/>
+    <dgm:cxn modelId="{D1B4036B-797E-4E4C-8C9C-D6267CE3E19A}" type="presParOf" srcId="{438DCBD2-CE18-41DC-938C-596A229862D2}" destId="{71124DC1-5D17-41C6-90FE-CC42AEFA5789}" srcOrd="1" destOrd="0" presId="urn:microsoft.com/office/officeart/2005/8/layout/orgChart1"/>
+    <dgm:cxn modelId="{F987C0B1-66D8-4A2F-920D-7635D491211E}" type="presParOf" srcId="{8E520DBC-5A7D-4BF2-B569-9331F81E00B2}" destId="{BD1D9655-2088-4F51-9C1B-A55D72955569}" srcOrd="1" destOrd="0" presId="urn:microsoft.com/office/officeart/2005/8/layout/orgChart1"/>
+    <dgm:cxn modelId="{EDE81033-4E03-45C2-AA48-0A5CED409A92}" type="presParOf" srcId="{8E520DBC-5A7D-4BF2-B569-9331F81E00B2}" destId="{80062783-B6F0-4E46-83E0-838EF6775089}" srcOrd="2" destOrd="0" presId="urn:microsoft.com/office/officeart/2005/8/layout/orgChart1"/>
+    <dgm:cxn modelId="{A8181E3C-CAFA-4CDA-8FDB-A434405D0CB2}" type="presParOf" srcId="{69779054-511F-4B75-B88D-DA2BCE7C8C85}" destId="{4280E8EA-083D-4CF8-AA72-695B868AD281}" srcOrd="20" destOrd="0" presId="urn:microsoft.com/office/officeart/2005/8/layout/orgChart1"/>
+    <dgm:cxn modelId="{C148FF2D-55E3-4300-AD54-37284C955DA3}" type="presParOf" srcId="{69779054-511F-4B75-B88D-DA2BCE7C8C85}" destId="{1787FFA1-5940-4212-8B95-B08F6C629DF6}" srcOrd="21" destOrd="0" presId="urn:microsoft.com/office/officeart/2005/8/layout/orgChart1"/>
+    <dgm:cxn modelId="{3E43AA32-AA55-4C1F-98C3-6538D719717C}" type="presParOf" srcId="{1787FFA1-5940-4212-8B95-B08F6C629DF6}" destId="{CF4E84EB-5DBA-47F0-A0F1-7595556BCBD4}" srcOrd="0" destOrd="0" presId="urn:microsoft.com/office/officeart/2005/8/layout/orgChart1"/>
+    <dgm:cxn modelId="{DA9C7F6F-A348-4727-8278-9ECF56366275}" type="presParOf" srcId="{CF4E84EB-5DBA-47F0-A0F1-7595556BCBD4}" destId="{85D71624-80E5-4449-A92A-9BC60718C0B3}" srcOrd="0" destOrd="0" presId="urn:microsoft.com/office/officeart/2005/8/layout/orgChart1"/>
+    <dgm:cxn modelId="{448F03AE-6BA5-4ACD-9BA7-B0C5342C427C}" type="presParOf" srcId="{CF4E84EB-5DBA-47F0-A0F1-7595556BCBD4}" destId="{0808004F-C803-4860-A7F2-5A601069DB26}" srcOrd="1" destOrd="0" presId="urn:microsoft.com/office/officeart/2005/8/layout/orgChart1"/>
+    <dgm:cxn modelId="{167B54B7-B001-40BF-B02A-00D04D764C1B}" type="presParOf" srcId="{1787FFA1-5940-4212-8B95-B08F6C629DF6}" destId="{FE8DE87B-CF6E-42C4-B365-F23704AF5661}" srcOrd="1" destOrd="0" presId="urn:microsoft.com/office/officeart/2005/8/layout/orgChart1"/>
+    <dgm:cxn modelId="{330C824D-70BB-439F-BF5B-18293CB5D826}" type="presParOf" srcId="{1787FFA1-5940-4212-8B95-B08F6C629DF6}" destId="{25774B25-E965-444B-8F50-CC4EFCE4235A}" srcOrd="2" destOrd="0" presId="urn:microsoft.com/office/officeart/2005/8/layout/orgChart1"/>
+    <dgm:cxn modelId="{87A030C6-ED87-4E73-8872-A9EDF2261876}" type="presParOf" srcId="{8618E4C3-4B62-4384-9C4C-36A68EA42416}" destId="{BC1D3F2F-04C7-4B1D-B5A0-A9638C3C826A}" srcOrd="2" destOrd="0" presId="urn:microsoft.com/office/officeart/2005/8/layout/orgChart1"/>
+    <dgm:cxn modelId="{F97BC237-FC12-47B5-A3CC-6DBA9CC1B852}" type="presParOf" srcId="{5412775B-A6B9-45CE-90FC-B2E2FACBF878}" destId="{C1EC3850-F94B-4A11-AC0B-C1E08E6048D2}" srcOrd="6" destOrd="0" presId="urn:microsoft.com/office/officeart/2005/8/layout/orgChart1"/>
+    <dgm:cxn modelId="{BCCACBAD-7F0E-4128-850B-C75C3305831C}" type="presParOf" srcId="{5412775B-A6B9-45CE-90FC-B2E2FACBF878}" destId="{5C3B5828-21F6-498E-AC2E-B1A30ABCDB1F}" srcOrd="7" destOrd="0" presId="urn:microsoft.com/office/officeart/2005/8/layout/orgChart1"/>
+    <dgm:cxn modelId="{D255E9A8-46FB-403B-A7AF-3307DEE035BE}" type="presParOf" srcId="{5C3B5828-21F6-498E-AC2E-B1A30ABCDB1F}" destId="{17CDFABE-D0F4-4CC7-BA99-02703B95A75A}" srcOrd="0" destOrd="0" presId="urn:microsoft.com/office/officeart/2005/8/layout/orgChart1"/>
+    <dgm:cxn modelId="{670F61A8-C4FD-4BE7-8D1D-1DDED772DE8A}" type="presParOf" srcId="{17CDFABE-D0F4-4CC7-BA99-02703B95A75A}" destId="{A843FDBA-76FE-4A39-B70B-2F524D23A446}" srcOrd="0" destOrd="0" presId="urn:microsoft.com/office/officeart/2005/8/layout/orgChart1"/>
+    <dgm:cxn modelId="{C45D1745-8A3F-4799-B2E3-7D77EF1B94A5}" type="presParOf" srcId="{17CDFABE-D0F4-4CC7-BA99-02703B95A75A}" destId="{0801965C-9821-42BF-A581-BD6872758CD2}" srcOrd="1" destOrd="0" presId="urn:microsoft.com/office/officeart/2005/8/layout/orgChart1"/>
+    <dgm:cxn modelId="{123A139F-B083-42F8-8230-D181A4446018}" type="presParOf" srcId="{5C3B5828-21F6-498E-AC2E-B1A30ABCDB1F}" destId="{AD1F4200-6A96-47A0-9AE6-6AF821F4D5AC}" srcOrd="1" destOrd="0" presId="urn:microsoft.com/office/officeart/2005/8/layout/orgChart1"/>
+    <dgm:cxn modelId="{BBDAE477-50C8-41AC-969C-0A6794843381}" type="presParOf" srcId="{AD1F4200-6A96-47A0-9AE6-6AF821F4D5AC}" destId="{721B0027-4DD5-4B68-A879-3FB59A087841}" srcOrd="0" destOrd="0" presId="urn:microsoft.com/office/officeart/2005/8/layout/orgChart1"/>
+    <dgm:cxn modelId="{AE3101ED-30A2-4F2C-9DB3-E6F46C0A619D}" type="presParOf" srcId="{AD1F4200-6A96-47A0-9AE6-6AF821F4D5AC}" destId="{A3933E05-E608-433A-A9D5-257229AC8BCD}" srcOrd="1" destOrd="0" presId="urn:microsoft.com/office/officeart/2005/8/layout/orgChart1"/>
+    <dgm:cxn modelId="{4B24FDCB-4F97-4C00-A2B5-EBAA0B15D903}" type="presParOf" srcId="{A3933E05-E608-433A-A9D5-257229AC8BCD}" destId="{F803E7F1-BB92-4455-A1D8-5074157FF06C}" srcOrd="0" destOrd="0" presId="urn:microsoft.com/office/officeart/2005/8/layout/orgChart1"/>
+    <dgm:cxn modelId="{CE4ACA1F-AB52-41AB-8ECC-33C20F174B47}" type="presParOf" srcId="{F803E7F1-BB92-4455-A1D8-5074157FF06C}" destId="{7754A00E-562C-43D2-924D-3E9E46EC0F09}" srcOrd="0" destOrd="0" presId="urn:microsoft.com/office/officeart/2005/8/layout/orgChart1"/>
+    <dgm:cxn modelId="{844A7840-DE05-4966-9991-C95B00F79BC0}" type="presParOf" srcId="{F803E7F1-BB92-4455-A1D8-5074157FF06C}" destId="{647391CE-73FA-4300-A565-53E93AC3C6AB}" srcOrd="1" destOrd="0" presId="urn:microsoft.com/office/officeart/2005/8/layout/orgChart1"/>
+    <dgm:cxn modelId="{B635FE35-6F56-4F19-90D5-D163F764E9C8}" type="presParOf" srcId="{A3933E05-E608-433A-A9D5-257229AC8BCD}" destId="{6BFA14C1-DEDA-495E-9D71-FED5D03AE027}" srcOrd="1" destOrd="0" presId="urn:microsoft.com/office/officeart/2005/8/layout/orgChart1"/>
+    <dgm:cxn modelId="{3BF28386-F2C4-46B9-A246-80FEA1A32CEB}" type="presParOf" srcId="{A3933E05-E608-433A-A9D5-257229AC8BCD}" destId="{B43A156D-0C45-49A6-87B6-75C0A9229460}" srcOrd="2" destOrd="0" presId="urn:microsoft.com/office/officeart/2005/8/layout/orgChart1"/>
+    <dgm:cxn modelId="{3A6798A9-8251-4EC3-BEDB-EEC7566E3FE5}" type="presParOf" srcId="{AD1F4200-6A96-47A0-9AE6-6AF821F4D5AC}" destId="{CED30051-B2AB-4DB7-BBD2-8C7DC8C0992E}" srcOrd="2" destOrd="0" presId="urn:microsoft.com/office/officeart/2005/8/layout/orgChart1"/>
+    <dgm:cxn modelId="{430F74FA-C0BA-4098-8E60-F70320B47364}" type="presParOf" srcId="{AD1F4200-6A96-47A0-9AE6-6AF821F4D5AC}" destId="{F69B0733-9AC6-422D-B7A4-37CF5E58EBE3}" srcOrd="3" destOrd="0" presId="urn:microsoft.com/office/officeart/2005/8/layout/orgChart1"/>
+    <dgm:cxn modelId="{9DEB74A5-62A3-4FD7-9D12-6E0615575325}" type="presParOf" srcId="{F69B0733-9AC6-422D-B7A4-37CF5E58EBE3}" destId="{5723B22C-167E-4705-AC14-47C36908E14F}" srcOrd="0" destOrd="0" presId="urn:microsoft.com/office/officeart/2005/8/layout/orgChart1"/>
+    <dgm:cxn modelId="{61AB82BD-2BB9-487C-97A3-7EF10EB46205}" type="presParOf" srcId="{5723B22C-167E-4705-AC14-47C36908E14F}" destId="{B739800C-8CAA-47C5-855A-3C83703FA97B}" srcOrd="0" destOrd="0" presId="urn:microsoft.com/office/officeart/2005/8/layout/orgChart1"/>
+    <dgm:cxn modelId="{8719AF2B-9EFE-43A7-8D4F-A3ED8CFF1526}" type="presParOf" srcId="{5723B22C-167E-4705-AC14-47C36908E14F}" destId="{D094F8D1-1AD8-498E-B82D-7C17C3345E95}" srcOrd="1" destOrd="0" presId="urn:microsoft.com/office/officeart/2005/8/layout/orgChart1"/>
+    <dgm:cxn modelId="{8954D586-6F5F-473B-B9CD-B71D569AA669}" type="presParOf" srcId="{F69B0733-9AC6-422D-B7A4-37CF5E58EBE3}" destId="{AD5F0CD8-55EC-4EA7-912B-72ABA19CAA74}" srcOrd="1" destOrd="0" presId="urn:microsoft.com/office/officeart/2005/8/layout/orgChart1"/>
+    <dgm:cxn modelId="{296A7014-4A23-4E03-973E-4E2E5676102E}" type="presParOf" srcId="{F69B0733-9AC6-422D-B7A4-37CF5E58EBE3}" destId="{1094114F-202E-4A4C-A6CD-90ABBD80AA8A}" srcOrd="2" destOrd="0" presId="urn:microsoft.com/office/officeart/2005/8/layout/orgChart1"/>
+    <dgm:cxn modelId="{9C6FA87A-7A25-4CD5-A648-303A92E2553B}" type="presParOf" srcId="{AD1F4200-6A96-47A0-9AE6-6AF821F4D5AC}" destId="{2C0EC0BF-E3B1-4E5C-A702-4784F0CE2293}" srcOrd="4" destOrd="0" presId="urn:microsoft.com/office/officeart/2005/8/layout/orgChart1"/>
+    <dgm:cxn modelId="{C977D804-D540-4357-B731-DCA5EFAFAE6E}" type="presParOf" srcId="{AD1F4200-6A96-47A0-9AE6-6AF821F4D5AC}" destId="{752AE218-986B-4837-AC19-9009D4BC36FE}" srcOrd="5" destOrd="0" presId="urn:microsoft.com/office/officeart/2005/8/layout/orgChart1"/>
+    <dgm:cxn modelId="{93F355D9-DC18-43AE-A302-B4CD56ADE616}" type="presParOf" srcId="{752AE218-986B-4837-AC19-9009D4BC36FE}" destId="{D35A2EF3-6178-417C-A553-88E02540DAC5}" srcOrd="0" destOrd="0" presId="urn:microsoft.com/office/officeart/2005/8/layout/orgChart1"/>
+    <dgm:cxn modelId="{7E25ADEE-63A0-4D06-897A-515C7C7B9796}" type="presParOf" srcId="{D35A2EF3-6178-417C-A553-88E02540DAC5}" destId="{B51E2DE8-8780-4F9D-B130-824DBE530DCB}" srcOrd="0" destOrd="0" presId="urn:microsoft.com/office/officeart/2005/8/layout/orgChart1"/>
+    <dgm:cxn modelId="{4261D495-8567-4277-BFC4-EE663B79571D}" type="presParOf" srcId="{D35A2EF3-6178-417C-A553-88E02540DAC5}" destId="{47E9BDD4-D24F-497D-A3EA-8ECC6D80C467}" srcOrd="1" destOrd="0" presId="urn:microsoft.com/office/officeart/2005/8/layout/orgChart1"/>
+    <dgm:cxn modelId="{D8243AF7-3F92-473D-8FDC-4131B8D0B4FB}" type="presParOf" srcId="{752AE218-986B-4837-AC19-9009D4BC36FE}" destId="{ACF2B8F6-43EE-4FCA-8E9C-7B6AF242F32D}" srcOrd="1" destOrd="0" presId="urn:microsoft.com/office/officeart/2005/8/layout/orgChart1"/>
+    <dgm:cxn modelId="{6995C4C8-95C6-4BDA-9D0C-EBD0FCB4E7C3}" type="presParOf" srcId="{752AE218-986B-4837-AC19-9009D4BC36FE}" destId="{E891064B-34E1-4CFA-B475-50FAC0F6EBF8}" srcOrd="2" destOrd="0" presId="urn:microsoft.com/office/officeart/2005/8/layout/orgChart1"/>
+    <dgm:cxn modelId="{07DA89F9-9346-4886-AE28-AE404A550924}" type="presParOf" srcId="{AD1F4200-6A96-47A0-9AE6-6AF821F4D5AC}" destId="{47F2E362-E028-405F-B123-C4D2668E6DD5}" srcOrd="6" destOrd="0" presId="urn:microsoft.com/office/officeart/2005/8/layout/orgChart1"/>
+    <dgm:cxn modelId="{566A0577-70D2-40D6-9FC3-4798DDC5C430}" type="presParOf" srcId="{AD1F4200-6A96-47A0-9AE6-6AF821F4D5AC}" destId="{946573A3-D727-440E-B873-D4C00F6C306A}" srcOrd="7" destOrd="0" presId="urn:microsoft.com/office/officeart/2005/8/layout/orgChart1"/>
+    <dgm:cxn modelId="{7305C75B-5304-44D4-ADB9-1C22ADE06A4E}" type="presParOf" srcId="{946573A3-D727-440E-B873-D4C00F6C306A}" destId="{C61BB775-EDCB-4776-A895-9AFF75F463B7}" srcOrd="0" destOrd="0" presId="urn:microsoft.com/office/officeart/2005/8/layout/orgChart1"/>
+    <dgm:cxn modelId="{9308D9BF-EA82-4F15-AD1D-D43AE212FE79}" type="presParOf" srcId="{C61BB775-EDCB-4776-A895-9AFF75F463B7}" destId="{1A316E19-9C0C-45B5-A26D-D75BEBF3E8C7}" srcOrd="0" destOrd="0" presId="urn:microsoft.com/office/officeart/2005/8/layout/orgChart1"/>
+    <dgm:cxn modelId="{0F0D9B9D-AC3C-4627-AA61-51C3C0825351}" type="presParOf" srcId="{C61BB775-EDCB-4776-A895-9AFF75F463B7}" destId="{3D7A61F9-063C-4870-AFE1-A83DE1F5733A}" srcOrd="1" destOrd="0" presId="urn:microsoft.com/office/officeart/2005/8/layout/orgChart1"/>
+    <dgm:cxn modelId="{131260E9-3907-4B7C-937D-0AA06BD8CC97}" type="presParOf" srcId="{946573A3-D727-440E-B873-D4C00F6C306A}" destId="{3D378A10-2BBB-453A-9895-0E1438816744}" srcOrd="1" destOrd="0" presId="urn:microsoft.com/office/officeart/2005/8/layout/orgChart1"/>
+    <dgm:cxn modelId="{E501D314-C128-486F-9A57-00BAF6B76237}" type="presParOf" srcId="{946573A3-D727-440E-B873-D4C00F6C306A}" destId="{1A18EEAC-BF1A-4A6F-9ACC-F757377B4DC5}" srcOrd="2" destOrd="0" presId="urn:microsoft.com/office/officeart/2005/8/layout/orgChart1"/>
+    <dgm:cxn modelId="{AAA3EDA3-C4E7-4B76-855C-BF995804017A}" type="presParOf" srcId="{AD1F4200-6A96-47A0-9AE6-6AF821F4D5AC}" destId="{AFD9640D-77CA-4DC2-A632-AFD257E4E542}" srcOrd="8" destOrd="0" presId="urn:microsoft.com/office/officeart/2005/8/layout/orgChart1"/>
+    <dgm:cxn modelId="{0FF4305D-237C-4FE5-8B97-CC7A470BD0F1}" type="presParOf" srcId="{AD1F4200-6A96-47A0-9AE6-6AF821F4D5AC}" destId="{9AA48E6C-483F-443B-84C9-E58E8B72CF93}" srcOrd="9" destOrd="0" presId="urn:microsoft.com/office/officeart/2005/8/layout/orgChart1"/>
+    <dgm:cxn modelId="{E5CF1299-1FBD-461D-8046-662E5B581D20}" type="presParOf" srcId="{9AA48E6C-483F-443B-84C9-E58E8B72CF93}" destId="{F2AE27C4-6AB1-49E8-A334-B3226BD52E8B}" srcOrd="0" destOrd="0" presId="urn:microsoft.com/office/officeart/2005/8/layout/orgChart1"/>
+    <dgm:cxn modelId="{416B9F36-0119-4A9C-985A-B5162F220EE7}" type="presParOf" srcId="{F2AE27C4-6AB1-49E8-A334-B3226BD52E8B}" destId="{28490AFF-4346-443A-B09B-2A34B12B74F2}" srcOrd="0" destOrd="0" presId="urn:microsoft.com/office/officeart/2005/8/layout/orgChart1"/>
+    <dgm:cxn modelId="{2E20F2FC-4FEE-4EE2-83CA-D8E0E0415D84}" type="presParOf" srcId="{F2AE27C4-6AB1-49E8-A334-B3226BD52E8B}" destId="{AEBEDD6C-A059-4514-BFD2-706D172AAB5F}" srcOrd="1" destOrd="0" presId="urn:microsoft.com/office/officeart/2005/8/layout/orgChart1"/>
+    <dgm:cxn modelId="{EDAC6E33-B5CC-4D78-AAAC-E51925A4B989}" type="presParOf" srcId="{9AA48E6C-483F-443B-84C9-E58E8B72CF93}" destId="{049EABCA-0447-4C9F-9FC7-B5F701712C79}" srcOrd="1" destOrd="0" presId="urn:microsoft.com/office/officeart/2005/8/layout/orgChart1"/>
+    <dgm:cxn modelId="{14D9A57C-835C-4A2D-830F-246F3550B65A}" type="presParOf" srcId="{9AA48E6C-483F-443B-84C9-E58E8B72CF93}" destId="{CF6A5CE9-70A4-486E-B284-64E8D536B9C1}" srcOrd="2" destOrd="0" presId="urn:microsoft.com/office/officeart/2005/8/layout/orgChart1"/>
+    <dgm:cxn modelId="{6109569B-0045-438E-B6CC-DC919FE85AA2}" type="presParOf" srcId="{5C3B5828-21F6-498E-AC2E-B1A30ABCDB1F}" destId="{728C17B4-1617-4E11-8186-573410B3D638}" srcOrd="2" destOrd="0" presId="urn:microsoft.com/office/officeart/2005/8/layout/orgChart1"/>
+    <dgm:cxn modelId="{FF102F13-3D2A-4B14-91A1-41929649ECF2}" type="presParOf" srcId="{5412775B-A6B9-45CE-90FC-B2E2FACBF878}" destId="{33530408-A941-4D0F-9B57-93D0C7C86D0A}" srcOrd="8" destOrd="0" presId="urn:microsoft.com/office/officeart/2005/8/layout/orgChart1"/>
+    <dgm:cxn modelId="{C17D82CA-62EA-401F-88EF-36BC91174ED8}" type="presParOf" srcId="{5412775B-A6B9-45CE-90FC-B2E2FACBF878}" destId="{D0582618-865F-425F-A2CC-229AC04DE043}" srcOrd="9" destOrd="0" presId="urn:microsoft.com/office/officeart/2005/8/layout/orgChart1"/>
+    <dgm:cxn modelId="{EA9B9EEB-07DE-4854-A6A0-AA7AF489BB24}" type="presParOf" srcId="{D0582618-865F-425F-A2CC-229AC04DE043}" destId="{83DB63C7-5283-4370-9291-DC96F71D9A09}" srcOrd="0" destOrd="0" presId="urn:microsoft.com/office/officeart/2005/8/layout/orgChart1"/>
+    <dgm:cxn modelId="{CB8DC4CD-4F10-4EED-AED3-49DB2D8FE0EC}" type="presParOf" srcId="{83DB63C7-5283-4370-9291-DC96F71D9A09}" destId="{F3EAAAD3-99AF-4DCC-9E56-D56E31BA503B}" srcOrd="0" destOrd="0" presId="urn:microsoft.com/office/officeart/2005/8/layout/orgChart1"/>
+    <dgm:cxn modelId="{3795A0CB-D934-4BF0-A5A8-F39CAFE1F0C5}" type="presParOf" srcId="{83DB63C7-5283-4370-9291-DC96F71D9A09}" destId="{6DF25A53-1D21-4603-8B9F-A2B64338AA6A}" srcOrd="1" destOrd="0" presId="urn:microsoft.com/office/officeart/2005/8/layout/orgChart1"/>
+    <dgm:cxn modelId="{19483B83-A5EA-46FD-A312-E7BA13886915}" type="presParOf" srcId="{D0582618-865F-425F-A2CC-229AC04DE043}" destId="{666A9810-29D1-4B2B-8FCB-FC5979AA61F9}" srcOrd="1" destOrd="0" presId="urn:microsoft.com/office/officeart/2005/8/layout/orgChart1"/>
+    <dgm:cxn modelId="{4A1139D6-140A-4C20-96D5-6DA3A7C522A0}" type="presParOf" srcId="{666A9810-29D1-4B2B-8FCB-FC5979AA61F9}" destId="{5825DB83-90EC-4C8A-91A8-58DBC458936A}" srcOrd="0" destOrd="0" presId="urn:microsoft.com/office/officeart/2005/8/layout/orgChart1"/>
+    <dgm:cxn modelId="{B9C337D4-D40B-418F-8743-45039752C142}" type="presParOf" srcId="{666A9810-29D1-4B2B-8FCB-FC5979AA61F9}" destId="{894F46D3-B04E-4B8F-8105-16AE33D02A4A}" srcOrd="1" destOrd="0" presId="urn:microsoft.com/office/officeart/2005/8/layout/orgChart1"/>
+    <dgm:cxn modelId="{C87BFABC-4441-4F63-ADCC-6AFFB1147262}" type="presParOf" srcId="{894F46D3-B04E-4B8F-8105-16AE33D02A4A}" destId="{345C411C-80D3-49B1-86B1-6100AF83AF35}" srcOrd="0" destOrd="0" presId="urn:microsoft.com/office/officeart/2005/8/layout/orgChart1"/>
+    <dgm:cxn modelId="{A2CB6E27-6D98-4806-9663-FDA90C5C5920}" type="presParOf" srcId="{345C411C-80D3-49B1-86B1-6100AF83AF35}" destId="{6053DC4C-A576-4DD7-8D69-7EC4C9D5A8F0}" srcOrd="0" destOrd="0" presId="urn:microsoft.com/office/officeart/2005/8/layout/orgChart1"/>
+    <dgm:cxn modelId="{541D68FF-7748-4F05-A3C1-F2D083F73C70}" type="presParOf" srcId="{345C411C-80D3-49B1-86B1-6100AF83AF35}" destId="{7B4D8AFD-B7B2-486C-9663-4F6B6D916119}" srcOrd="1" destOrd="0" presId="urn:microsoft.com/office/officeart/2005/8/layout/orgChart1"/>
+    <dgm:cxn modelId="{1EC6DB42-2237-42B2-9A2F-DD2E41153E4F}" type="presParOf" srcId="{894F46D3-B04E-4B8F-8105-16AE33D02A4A}" destId="{B487B993-5484-4D82-805D-62560458F9E9}" srcOrd="1" destOrd="0" presId="urn:microsoft.com/office/officeart/2005/8/layout/orgChart1"/>
+    <dgm:cxn modelId="{AB1348DD-6966-42E3-A905-6D20E556F97B}" type="presParOf" srcId="{894F46D3-B04E-4B8F-8105-16AE33D02A4A}" destId="{90501F40-B4E8-43F0-9388-59CB62585DE1}" srcOrd="2" destOrd="0" presId="urn:microsoft.com/office/officeart/2005/8/layout/orgChart1"/>
+    <dgm:cxn modelId="{184C6561-D02A-4DEB-886D-39C6DD6E040B}" type="presParOf" srcId="{666A9810-29D1-4B2B-8FCB-FC5979AA61F9}" destId="{57163AE9-3490-4D91-BB6B-C1456883FAD3}" srcOrd="2" destOrd="0" presId="urn:microsoft.com/office/officeart/2005/8/layout/orgChart1"/>
+    <dgm:cxn modelId="{5C64E88F-D488-45C9-8FE5-B0A08C8021F3}" type="presParOf" srcId="{666A9810-29D1-4B2B-8FCB-FC5979AA61F9}" destId="{C0255DA1-5AD7-428D-AFCB-D9EA01667592}" srcOrd="3" destOrd="0" presId="urn:microsoft.com/office/officeart/2005/8/layout/orgChart1"/>
+    <dgm:cxn modelId="{6B96C099-1B34-47FC-8CC4-B887F6520D81}" type="presParOf" srcId="{C0255DA1-5AD7-428D-AFCB-D9EA01667592}" destId="{6AD13CA4-3E89-462F-A0C2-38F53017AF78}" srcOrd="0" destOrd="0" presId="urn:microsoft.com/office/officeart/2005/8/layout/orgChart1"/>
+    <dgm:cxn modelId="{7A616092-3569-427F-B054-1F8CE0EC490E}" type="presParOf" srcId="{6AD13CA4-3E89-462F-A0C2-38F53017AF78}" destId="{B6548AC1-101A-49A1-92CD-5B37FA673A02}" srcOrd="0" destOrd="0" presId="urn:microsoft.com/office/officeart/2005/8/layout/orgChart1"/>
+    <dgm:cxn modelId="{2367EE7D-E924-4296-8F06-E684EF6CB148}" type="presParOf" srcId="{6AD13CA4-3E89-462F-A0C2-38F53017AF78}" destId="{492FD669-1DE7-4CC7-AB70-AB0BCF953497}" srcOrd="1" destOrd="0" presId="urn:microsoft.com/office/officeart/2005/8/layout/orgChart1"/>
+    <dgm:cxn modelId="{FD8FEFB9-C470-4805-9666-FECF2482A18D}" type="presParOf" srcId="{C0255DA1-5AD7-428D-AFCB-D9EA01667592}" destId="{B48ED4E4-54F2-43AA-8FC8-371E924D6287}" srcOrd="1" destOrd="0" presId="urn:microsoft.com/office/officeart/2005/8/layout/orgChart1"/>
+    <dgm:cxn modelId="{C189BB50-B2F9-4CCB-B952-59F761291977}" type="presParOf" srcId="{C0255DA1-5AD7-428D-AFCB-D9EA01667592}" destId="{6427DF5A-135F-4466-96E0-21C3F8A22FCB}" srcOrd="2" destOrd="0" presId="urn:microsoft.com/office/officeart/2005/8/layout/orgChart1"/>
+    <dgm:cxn modelId="{39AA8A07-E131-4EF0-B4C0-6000B33D749C}" type="presParOf" srcId="{666A9810-29D1-4B2B-8FCB-FC5979AA61F9}" destId="{D67EED8B-6EE8-4202-ADA4-76A3E199E118}" srcOrd="4" destOrd="0" presId="urn:microsoft.com/office/officeart/2005/8/layout/orgChart1"/>
+    <dgm:cxn modelId="{1CB9E9BE-4874-46F4-B3B5-7DDFC21855E3}" type="presParOf" srcId="{666A9810-29D1-4B2B-8FCB-FC5979AA61F9}" destId="{972121F6-A316-44C4-AFD2-325C36A14BC1}" srcOrd="5" destOrd="0" presId="urn:microsoft.com/office/officeart/2005/8/layout/orgChart1"/>
+    <dgm:cxn modelId="{E166975F-4F0E-4604-8163-EAD9766CA719}" type="presParOf" srcId="{972121F6-A316-44C4-AFD2-325C36A14BC1}" destId="{F1CB0D21-AE38-4432-9130-98C87CA7F74A}" srcOrd="0" destOrd="0" presId="urn:microsoft.com/office/officeart/2005/8/layout/orgChart1"/>
+    <dgm:cxn modelId="{A4634D40-7569-47EE-9365-A97FFE870067}" type="presParOf" srcId="{F1CB0D21-AE38-4432-9130-98C87CA7F74A}" destId="{0CF28AEB-499F-41BF-9E7C-C94AC5EDBF5C}" srcOrd="0" destOrd="0" presId="urn:microsoft.com/office/officeart/2005/8/layout/orgChart1"/>
+    <dgm:cxn modelId="{425A095B-D808-47B4-8AB7-F2EF9744C93C}" type="presParOf" srcId="{F1CB0D21-AE38-4432-9130-98C87CA7F74A}" destId="{2F0A179B-3F37-40D2-A279-ABA2DAE3A2CD}" srcOrd="1" destOrd="0" presId="urn:microsoft.com/office/officeart/2005/8/layout/orgChart1"/>
+    <dgm:cxn modelId="{B5F1BBC4-9433-4FB8-89AE-2DFC20A26183}" type="presParOf" srcId="{972121F6-A316-44C4-AFD2-325C36A14BC1}" destId="{172901CB-0EB5-4082-8613-C7DA18CA393D}" srcOrd="1" destOrd="0" presId="urn:microsoft.com/office/officeart/2005/8/layout/orgChart1"/>
+    <dgm:cxn modelId="{A9CDFBC6-8CE9-4021-B4AE-AD5229466209}" type="presParOf" srcId="{972121F6-A316-44C4-AFD2-325C36A14BC1}" destId="{015FF15F-88AF-4838-AFD9-989C5B9DC2E0}" srcOrd="2" destOrd="0" presId="urn:microsoft.com/office/officeart/2005/8/layout/orgChart1"/>
+    <dgm:cxn modelId="{43CC4DD1-EAF8-4B06-A55B-13E0D66A6CE5}" type="presParOf" srcId="{D0582618-865F-425F-A2CC-229AC04DE043}" destId="{02D49189-7E6F-4DA0-9EB3-8EF51189A8BC}" srcOrd="2" destOrd="0" presId="urn:microsoft.com/office/officeart/2005/8/layout/orgChart1"/>
+    <dgm:cxn modelId="{DEF1655F-87A8-4B0F-9582-41B2D89F29DF}" type="presParOf" srcId="{B960B529-D055-402D-B296-B94AAC940A98}" destId="{06574907-EAFF-4ABA-A493-29C1378CCB18}" srcOrd="2" destOrd="0" presId="urn:microsoft.com/office/officeart/2005/8/layout/orgChart1"/>
   </dgm:cxnLst>
   <dgm:bg/>
   <dgm:whole/>
@@ -30445,7 +30380,7 @@
           </a:pPr>
           <a:r>
             <a:rPr lang="de-DE" sz="700" b="1" kern="1200"/>
-            <a:t>1.4.1 Schreiben von Unit-Tests</a:t>
+            <a:t>1.4.1 Schreiben von Tests</a:t>
           </a:r>
         </a:p>
       </dsp:txBody>

</xml_diff>

<commit_message>
doc updated for PPM dedicatedServer.bat
</commit_message>
<xml_diff>
--- a/KuBatsch/docs/Projekthandbuch.docx
+++ b/KuBatsch/docs/Projekthandbuch.docx
@@ -117,7 +117,7 @@
           <w:color w:val="000000"/>
           <w:sz w:val="40"/>
           <w:szCs w:val="40"/>
-          <w:lang w:val="de-AT" w:eastAsia="de-AT" w:bidi="kn-IN"/>
+          <w:lang w:val="de-AT" w:eastAsia="de-AT"/>
         </w:rPr>
         <w:drawing>
           <wp:inline distT="0" distB="0" distL="0" distR="0" wp14:anchorId="230051E3" wp14:editId="5E52460F">
@@ -357,21 +357,12 @@
                 <w:szCs w:val="24"/>
               </w:rPr>
             </w:pPr>
-            <w:proofErr w:type="spellStart"/>
             <w:r>
               <w:rPr>
                 <w:rFonts w:cs="Arial"/>
                 <w:szCs w:val="24"/>
               </w:rPr>
-              <w:t>Balter</w:t>
-            </w:r>
-            <w:proofErr w:type="spellEnd"/>
-            <w:r>
-              <w:rPr>
-                <w:rFonts w:cs="Arial"/>
-                <w:szCs w:val="24"/>
-              </w:rPr>
-              <w:t xml:space="preserve"> Martin</w:t>
+              <w:t>Balter Martin</w:t>
             </w:r>
             <w:r>
               <w:rPr>
@@ -633,7 +624,6 @@
           <w:dataBinding w:prefixMappings="xmlns:ns0='http://schemas.openxmlformats.org/officeDocument/2006/extended-properties'" w:xpath="/ns0:Properties[1]/ns0:Company[1]" w:storeItemID="{6668398D-A668-4E3E-A5EB-62B293D839F1}"/>
           <w:text/>
         </w:sdtPr>
-        <w:sdtEndPr/>
         <w:sdtContent>
           <w:r>
             <w:rPr>
@@ -711,7 +701,6 @@
         <w:dataBinding w:prefixMappings="xmlns:ns0='http://schemas.openxmlformats.org/package/2006/metadata/core-properties' xmlns:ns1='http://purl.org/dc/elements/1.1/'" w:xpath="/ns0:coreProperties[1]/ns1:title[1]" w:storeItemID="{6C3C8BC8-F283-45AE-878A-BAB7291924A1}"/>
         <w:text/>
       </w:sdtPr>
-      <w:sdtEndPr/>
       <w:sdtContent>
         <w:p>
           <w:pPr>
@@ -753,7 +742,6 @@
         <w:dataBinding w:prefixMappings="xmlns:ns0='http://schemas.openxmlformats.org/package/2006/metadata/core-properties' xmlns:ns1='http://purl.org/dc/elements/1.1/'" w:xpath="/ns0:coreProperties[1]/ns1:subject[1]" w:storeItemID="{6C3C8BC8-F283-45AE-878A-BAB7291924A1}"/>
         <w:text/>
       </w:sdtPr>
-      <w:sdtEndPr/>
       <w:sdtContent>
         <w:p>
           <w:pPr>
@@ -793,7 +781,6 @@
         <w:dataBinding w:prefixMappings="xmlns:ns0='http://schemas.openxmlformats.org/package/2006/metadata/core-properties' xmlns:ns1='http://purl.org/dc/elements/1.1/'" w:xpath="/ns0:coreProperties[1]/ns1:creator[1]" w:storeItemID="{6C3C8BC8-F283-45AE-878A-BAB7291924A1}"/>
         <w:text/>
       </w:sdtPr>
-      <w:sdtEndPr/>
       <w:sdtContent>
         <w:p>
           <w:pPr>
@@ -805,7 +792,6 @@
               <w:szCs w:val="32"/>
             </w:rPr>
           </w:pPr>
-          <w:proofErr w:type="spellStart"/>
           <w:r>
             <w:rPr>
               <w:rFonts w:ascii="Arial" w:eastAsiaTheme="minorHAnsi" w:hAnsi="Arial"/>
@@ -815,19 +801,7 @@
               <w:sz w:val="32"/>
               <w:szCs w:val="32"/>
             </w:rPr>
-            <w:t>Balter</w:t>
-          </w:r>
-          <w:proofErr w:type="spellEnd"/>
-          <w:r>
-            <w:rPr>
-              <w:rFonts w:ascii="Arial" w:eastAsiaTheme="minorHAnsi" w:hAnsi="Arial"/>
-              <w:b/>
-              <w:bCs/>
-              <w:color w:val="808080" w:themeColor="text1" w:themeTint="7F"/>
-              <w:sz w:val="32"/>
-              <w:szCs w:val="32"/>
-            </w:rPr>
-            <w:t xml:space="preserve"> Martin, </w:t>
+            <w:t xml:space="preserve">Balter Martin, </w:t>
           </w:r>
           <w:proofErr w:type="spellStart"/>
           <w:r>
@@ -893,7 +867,7 @@
       <w:r>
         <w:rPr>
           <w:noProof/>
-          <w:lang w:val="de-AT" w:eastAsia="de-AT" w:bidi="kn-IN"/>
+          <w:lang w:val="de-AT" w:eastAsia="de-AT"/>
         </w:rPr>
         <w:drawing>
           <wp:anchor distT="0" distB="0" distL="114300" distR="114300" simplePos="0" relativeHeight="251659264" behindDoc="1" locked="0" layoutInCell="1" allowOverlap="1" wp14:anchorId="5FD5A98E" wp14:editId="22D68E98">
@@ -974,7 +948,7 @@
           <w:spacing w:val="15"/>
           <w:sz w:val="22"/>
           <w:szCs w:val="22"/>
-          <w:lang w:val="de-AT" w:eastAsia="de-AT" w:bidi="kn-IN"/>
+          <w:lang w:val="de-AT" w:eastAsia="de-AT"/>
         </w:rPr>
         <w:drawing>
           <wp:anchor distT="0" distB="0" distL="114300" distR="114300" simplePos="0" relativeHeight="251663360" behindDoc="0" locked="0" layoutInCell="1" allowOverlap="1" wp14:anchorId="134CD82D" wp14:editId="060DF0A5">
@@ -3942,9 +3916,7 @@
         <w:lastRenderedPageBreak/>
         <w:t>Änderungsverzeichnis</w:t>
       </w:r>
-      <w:bookmarkStart w:id="2" w:name="_GoBack"/>
       <w:bookmarkEnd w:id="1"/>
-      <w:bookmarkEnd w:id="2"/>
     </w:p>
     <w:p/>
     <w:tbl>
@@ -4290,11 +4262,11 @@
           <w:top w:val="single" w:sz="24" w:space="1" w:color="4F81BD" w:themeColor="accent1"/>
         </w:pBdr>
       </w:pPr>
-      <w:bookmarkStart w:id="3" w:name="_Toc284944076"/>
+      <w:bookmarkStart w:id="2" w:name="_Toc284944076"/>
       <w:r>
         <w:t>Ansprechpartner</w:t>
       </w:r>
-      <w:bookmarkEnd w:id="3"/>
+      <w:bookmarkEnd w:id="2"/>
     </w:p>
     <w:p/>
     <w:tbl>
@@ -4361,13 +4333,8 @@
             <w:tcW w:w="2126" w:type="dxa"/>
           </w:tcPr>
           <w:p>
-            <w:proofErr w:type="spellStart"/>
-            <w:r>
-              <w:t>Balter</w:t>
-            </w:r>
-            <w:proofErr w:type="spellEnd"/>
-            <w:r>
-              <w:t xml:space="preserve"> Martin</w:t>
+            <w:r>
+              <w:t>Balter Martin</w:t>
             </w:r>
           </w:p>
         </w:tc>
@@ -4514,12 +4481,12 @@
       <w:pPr>
         <w:pStyle w:val="berschrift1"/>
       </w:pPr>
-      <w:bookmarkStart w:id="4" w:name="_Toc284944077"/>
+      <w:bookmarkStart w:id="3" w:name="_Toc284944077"/>
       <w:r>
         <w:lastRenderedPageBreak/>
         <w:t>Vorwort</w:t>
       </w:r>
-      <w:bookmarkEnd w:id="4"/>
+      <w:bookmarkEnd w:id="3"/>
       <w:r>
         <w:t xml:space="preserve"> </w:t>
       </w:r>
@@ -4554,7 +4521,6 @@
       <w:r>
         <w:t xml:space="preserve">, </w:t>
       </w:r>
-      <w:proofErr w:type="spellStart"/>
       <w:r>
         <w:rPr>
           <w:b/>
@@ -4562,11 +4528,7 @@
         <w:t>Ba</w:t>
       </w:r>
       <w:r>
-        <w:t>lter</w:t>
-      </w:r>
-      <w:proofErr w:type="spellEnd"/>
-      <w:r>
-        <w:t xml:space="preserve">, </w:t>
+        <w:t xml:space="preserve">lter, </w:t>
       </w:r>
       <w:proofErr w:type="spellStart"/>
       <w:r>
@@ -4602,12 +4564,12 @@
       <w:pPr>
         <w:pStyle w:val="berschrift1"/>
       </w:pPr>
-      <w:bookmarkStart w:id="5" w:name="_Toc284944078"/>
+      <w:bookmarkStart w:id="4" w:name="_Toc284944078"/>
       <w:r>
         <w:lastRenderedPageBreak/>
         <w:t>Preface</w:t>
       </w:r>
-      <w:bookmarkEnd w:id="5"/>
+      <w:bookmarkEnd w:id="4"/>
     </w:p>
     <w:p>
       <w:pPr>
@@ -4736,21 +4698,7 @@
         <w:rPr>
           <w:lang w:val="en-GB"/>
         </w:rPr>
-        <w:t xml:space="preserve">, </w:t>
-      </w:r>
-      <w:proofErr w:type="spellStart"/>
-      <w:r>
-        <w:rPr>
-          <w:lang w:val="en-GB"/>
-        </w:rPr>
-        <w:t>Balter</w:t>
-      </w:r>
-      <w:proofErr w:type="spellEnd"/>
-      <w:r>
-        <w:rPr>
-          <w:lang w:val="en-GB"/>
-        </w:rPr>
-        <w:t xml:space="preserve">, </w:t>
+        <w:t xml:space="preserve">, Balter, </w:t>
       </w:r>
       <w:proofErr w:type="spellStart"/>
       <w:proofErr w:type="gramStart"/>
@@ -4833,12 +4781,12 @@
       <w:pPr>
         <w:pStyle w:val="berschrift1"/>
       </w:pPr>
-      <w:bookmarkStart w:id="6" w:name="_Toc284944079"/>
+      <w:bookmarkStart w:id="5" w:name="_Toc284944079"/>
       <w:r>
         <w:lastRenderedPageBreak/>
         <w:t>Eidesstattliche Erklärung</w:t>
       </w:r>
-      <w:bookmarkEnd w:id="6"/>
+      <w:bookmarkEnd w:id="5"/>
     </w:p>
     <w:p/>
     <w:p>
@@ -5152,22 +5100,22 @@
       <w:pPr>
         <w:pStyle w:val="berschrift1"/>
       </w:pPr>
-      <w:bookmarkStart w:id="7" w:name="_Toc284944080"/>
+      <w:bookmarkStart w:id="6" w:name="_Toc284944080"/>
       <w:r>
         <w:lastRenderedPageBreak/>
         <w:t>Projektpläne</w:t>
       </w:r>
-      <w:bookmarkEnd w:id="7"/>
+      <w:bookmarkEnd w:id="6"/>
     </w:p>
     <w:p>
       <w:pPr>
         <w:pStyle w:val="berschrift2"/>
       </w:pPr>
-      <w:bookmarkStart w:id="8" w:name="_Toc284944081"/>
+      <w:bookmarkStart w:id="7" w:name="_Toc284944081"/>
       <w:r>
         <w:t>Projektaufrag</w:t>
       </w:r>
-      <w:bookmarkEnd w:id="8"/>
+      <w:bookmarkEnd w:id="7"/>
     </w:p>
     <w:p/>
     <w:tbl>
@@ -5311,7 +5259,7 @@
               <w:ind w:left="426"/>
             </w:pPr>
             <w:r>
-              <w:t>Vorführung des Projektes.</w:t>
+              <w:t>Präsentation des Projekts</w:t>
             </w:r>
           </w:p>
         </w:tc>
@@ -5512,19 +5460,11 @@
                 <w:b/>
               </w:rPr>
             </w:pPr>
-            <w:proofErr w:type="spellStart"/>
             <w:r>
               <w:rPr>
                 <w:b/>
               </w:rPr>
-              <w:t>Balter</w:t>
-            </w:r>
-            <w:proofErr w:type="spellEnd"/>
-            <w:r>
-              <w:rPr>
-                <w:b/>
-              </w:rPr>
-              <w:t xml:space="preserve"> Martin</w:t>
+              <w:t>Balter Martin</w:t>
             </w:r>
           </w:p>
           <w:p>
@@ -5563,13 +5503,8 @@
               </w:numPr>
               <w:ind w:left="426"/>
             </w:pPr>
-            <w:proofErr w:type="spellStart"/>
-            <w:r>
-              <w:t>Balter</w:t>
-            </w:r>
-            <w:proofErr w:type="spellEnd"/>
-            <w:r>
-              <w:t xml:space="preserve"> Martin, </w:t>
+            <w:r>
+              <w:t xml:space="preserve">Balter Martin, </w:t>
             </w:r>
             <w:proofErr w:type="spellStart"/>
             <w:r>
@@ -5713,12 +5648,12 @@
       <w:pPr>
         <w:pStyle w:val="berschrift2"/>
       </w:pPr>
-      <w:bookmarkStart w:id="9" w:name="_Toc284944082"/>
+      <w:bookmarkStart w:id="8" w:name="_Toc284944082"/>
       <w:r>
         <w:lastRenderedPageBreak/>
         <w:t>Projektzieleplan</w:t>
       </w:r>
-      <w:bookmarkEnd w:id="9"/>
+      <w:bookmarkEnd w:id="8"/>
     </w:p>
     <w:p/>
     <w:tbl>
@@ -6322,14 +6257,14 @@
       <w:pPr>
         <w:pStyle w:val="berschrift2"/>
       </w:pPr>
-      <w:bookmarkStart w:id="10" w:name="_Toc284944083"/>
+      <w:bookmarkStart w:id="9" w:name="_Toc284944083"/>
       <w:r>
         <w:t>Beschreibung Vorprojekt</w:t>
       </w:r>
       <w:r>
         <w:t>- und nachprojektphase</w:t>
       </w:r>
-      <w:bookmarkEnd w:id="10"/>
+      <w:bookmarkEnd w:id="9"/>
     </w:p>
     <w:p/>
     <w:tbl>
@@ -6666,7 +6601,19 @@
               <w:rPr>
                 <w:b w:val="0"/>
               </w:rPr>
-              <w:t>Wird das Programm nach Beendigung / Benotung weiterentwickelt oder ist es beendet.</w:t>
+              <w:t>Wird das Programm nach Beendigung / Benotung weiterentwickelt oder ist es beendet</w:t>
+            </w:r>
+            <w:r>
+              <w:rPr>
+                <w:b w:val="0"/>
+              </w:rPr>
+              <w:t>, dies wird in der Nachprojektphase entschieden</w:t>
+            </w:r>
+            <w:r>
+              <w:rPr>
+                <w:b w:val="0"/>
+              </w:rPr>
+              <w:t>.</w:t>
             </w:r>
           </w:p>
           <w:p>
@@ -6710,7 +6657,31 @@
               <w:rPr>
                 <w:b w:val="0"/>
               </w:rPr>
-              <w:t>Wird das Projekt als Open Source Anwendung belassen oder wird die Anwendung kommerziell weitergeführt.</w:t>
+              <w:t>D</w:t>
+            </w:r>
+            <w:r>
+              <w:rPr>
+                <w:b w:val="0"/>
+              </w:rPr>
+              <w:t xml:space="preserve">as Projekt </w:t>
+            </w:r>
+            <w:r>
+              <w:rPr>
+                <w:b w:val="0"/>
+              </w:rPr>
+              <w:t xml:space="preserve">wird </w:t>
+            </w:r>
+            <w:r>
+              <w:rPr>
+                <w:b w:val="0"/>
+              </w:rPr>
+              <w:t xml:space="preserve">als Open Source Anwendung belassen </w:t>
+            </w:r>
+            <w:r>
+              <w:rPr>
+                <w:b w:val="0"/>
+              </w:rPr>
+              <w:t>und steht jeder Person zur Verfügung</w:t>
             </w:r>
           </w:p>
           <w:p/>
@@ -6727,22 +6698,22 @@
       <w:pPr>
         <w:pStyle w:val="berschrift2"/>
       </w:pPr>
-      <w:bookmarkStart w:id="11" w:name="_Toc284944084"/>
+      <w:bookmarkStart w:id="10" w:name="_Toc284944084"/>
       <w:r>
         <w:lastRenderedPageBreak/>
         <w:t>Projektumwelt-Analyse</w:t>
       </w:r>
-      <w:bookmarkEnd w:id="11"/>
+      <w:bookmarkEnd w:id="10"/>
     </w:p>
     <w:p>
       <w:pPr>
         <w:pStyle w:val="berschrift3"/>
       </w:pPr>
-      <w:bookmarkStart w:id="12" w:name="_Toc284944085"/>
+      <w:bookmarkStart w:id="11" w:name="_Toc284944085"/>
       <w:r>
         <w:t>Projektumweltengrafik</w:t>
       </w:r>
-      <w:bookmarkEnd w:id="12"/>
+      <w:bookmarkEnd w:id="11"/>
     </w:p>
     <w:p>
       <w:r>
@@ -6769,7 +6740,7 @@
           <v:shape id="_x0000_i1025" type="#_x0000_t75" style="width:456.75pt;height:302.4pt" o:ole="">
             <v:imagedata r:id="rId10" o:title=""/>
           </v:shape>
-          <o:OLEObject Type="Embed" ProgID="Visio.Drawing.11" ShapeID="_x0000_i1025" DrawAspect="Content" ObjectID="_1358686456" r:id="rId11"/>
+          <o:OLEObject Type="Embed" ProgID="Visio.Drawing.11" ShapeID="_x0000_i1025" DrawAspect="Content" ObjectID="_1358707847" r:id="rId11"/>
         </w:object>
       </w:r>
     </w:p>
@@ -6792,12 +6763,12 @@
       <w:pPr>
         <w:pStyle w:val="berschrift3"/>
       </w:pPr>
-      <w:bookmarkStart w:id="13" w:name="_Toc284944086"/>
+      <w:bookmarkStart w:id="12" w:name="_Toc284944086"/>
       <w:r>
         <w:lastRenderedPageBreak/>
         <w:t>Projektumweltenbeziehungen</w:t>
       </w:r>
-      <w:bookmarkEnd w:id="13"/>
+      <w:bookmarkEnd w:id="12"/>
     </w:p>
     <w:p/>
     <w:tbl>
@@ -6936,15 +6907,7 @@
           </w:tcPr>
           <w:p>
             <w:r>
-              <w:t xml:space="preserve">Martin </w:t>
-            </w:r>
-            <w:proofErr w:type="spellStart"/>
-            <w:r>
-              <w:t>Balter</w:t>
-            </w:r>
-            <w:proofErr w:type="spellEnd"/>
-            <w:r>
-              <w:t xml:space="preserve"> (PM)</w:t>
+              <w:t>Martin Balter (PM)</w:t>
             </w:r>
           </w:p>
         </w:tc>
@@ -7358,18 +7321,18 @@
       <w:pPr>
         <w:pStyle w:val="berschrift2"/>
       </w:pPr>
-      <w:bookmarkStart w:id="14" w:name="_Toc284944087"/>
+      <w:bookmarkStart w:id="13" w:name="_Toc284944087"/>
       <w:r>
         <w:lastRenderedPageBreak/>
         <w:t>Projektorganigramm</w:t>
       </w:r>
-      <w:bookmarkEnd w:id="14"/>
+      <w:bookmarkEnd w:id="13"/>
     </w:p>
     <w:p>
       <w:r>
         <w:rPr>
           <w:noProof/>
-          <w:lang w:val="de-AT" w:eastAsia="de-AT" w:bidi="kn-IN"/>
+          <w:lang w:val="de-AT" w:eastAsia="de-AT"/>
         </w:rPr>
         <w:drawing>
           <wp:inline distT="0" distB="0" distL="0" distR="0" wp14:anchorId="04446913" wp14:editId="4F7FB5B9">
@@ -7431,18 +7394,18 @@
       <w:pPr>
         <w:pStyle w:val="berschrift2"/>
       </w:pPr>
-      <w:bookmarkStart w:id="15" w:name="_Toc284944088"/>
+      <w:bookmarkStart w:id="14" w:name="_Toc284944088"/>
       <w:r>
         <w:lastRenderedPageBreak/>
         <w:t>Projektstrukturplan</w:t>
       </w:r>
-      <w:bookmarkEnd w:id="15"/>
+      <w:bookmarkEnd w:id="14"/>
     </w:p>
     <w:p>
       <w:r>
         <w:rPr>
           <w:noProof/>
-          <w:lang w:val="de-AT" w:eastAsia="de-AT" w:bidi="kn-IN"/>
+          <w:lang w:val="de-AT" w:eastAsia="de-AT"/>
         </w:rPr>
         <w:drawing>
           <wp:inline distT="0" distB="0" distL="0" distR="0" wp14:anchorId="4FE6A8C4" wp14:editId="5EE5380D">
@@ -7463,12 +7426,12 @@
       <w:pPr>
         <w:pStyle w:val="berschrift2"/>
       </w:pPr>
-      <w:bookmarkStart w:id="16" w:name="_Toc284944089"/>
+      <w:bookmarkStart w:id="15" w:name="_Toc284944089"/>
       <w:r>
         <w:lastRenderedPageBreak/>
         <w:t>Arbeitspaketspezifikation</w:t>
       </w:r>
-      <w:bookmarkEnd w:id="16"/>
+      <w:bookmarkEnd w:id="15"/>
       <w:r>
         <w:t xml:space="preserve"> </w:t>
       </w:r>
@@ -8170,13 +8133,11 @@
               <w:cnfStyle w:val="000000100000" w:firstRow="0" w:lastRow="0" w:firstColumn="0" w:lastColumn="0" w:oddVBand="0" w:evenVBand="0" w:oddHBand="1" w:evenHBand="0" w:firstRowFirstColumn="0" w:firstRowLastColumn="0" w:lastRowFirstColumn="0" w:lastRowLastColumn="0"/>
             </w:pPr>
             <w:r>
-              <w:t xml:space="preserve">Findung verschiedener Bibliotheken für Netzwerke und </w:t>
-            </w:r>
-            <w:proofErr w:type="spellStart"/>
-            <w:r>
-              <w:t>Gui</w:t>
-            </w:r>
-            <w:proofErr w:type="spellEnd"/>
+              <w:t>Findung verschiedener Bibliotheken für Netzwerke und G</w:t>
+            </w:r>
+            <w:r>
+              <w:t>UI</w:t>
+            </w:r>
             <w:r>
               <w:t xml:space="preserve"> etc., diese danach evaluieren und für jede Kategorie eine Bibliothek finden.</w:t>
             </w:r>
@@ -11019,12 +10980,12 @@
       <w:pPr>
         <w:pStyle w:val="berschrift2"/>
       </w:pPr>
-      <w:bookmarkStart w:id="17" w:name="_Toc284944090"/>
+      <w:bookmarkStart w:id="16" w:name="_Toc284944090"/>
       <w:r>
         <w:lastRenderedPageBreak/>
         <w:t>Projektfunktionendiagramm</w:t>
       </w:r>
-      <w:bookmarkEnd w:id="17"/>
+      <w:bookmarkEnd w:id="16"/>
     </w:p>
     <w:p/>
     <w:tbl>
@@ -11130,13 +11091,8 @@
               <w:ind w:left="113" w:right="113"/>
               <w:cnfStyle w:val="100000000000" w:firstRow="1" w:lastRow="0" w:firstColumn="0" w:lastColumn="0" w:oddVBand="0" w:evenVBand="0" w:oddHBand="0" w:evenHBand="0" w:firstRowFirstColumn="0" w:firstRowLastColumn="0" w:lastRowFirstColumn="0" w:lastRowLastColumn="0"/>
             </w:pPr>
-            <w:proofErr w:type="spellStart"/>
-            <w:r>
-              <w:t>Balter</w:t>
-            </w:r>
-            <w:proofErr w:type="spellEnd"/>
-            <w:r>
-              <w:t xml:space="preserve"> Martin</w:t>
+            <w:r>
+              <w:t>Balter Martin</w:t>
             </w:r>
           </w:p>
         </w:tc>
@@ -12485,6 +12441,9 @@
               <w:jc w:val="center"/>
               <w:cnfStyle w:val="000000010000" w:firstRow="0" w:lastRow="0" w:firstColumn="0" w:lastColumn="0" w:oddVBand="0" w:evenVBand="0" w:oddHBand="0" w:evenHBand="1" w:firstRowFirstColumn="0" w:firstRowLastColumn="0" w:lastRowFirstColumn="0" w:lastRowLastColumn="0"/>
             </w:pPr>
+            <w:r>
+              <w:t>D</w:t>
+            </w:r>
           </w:p>
         </w:tc>
         <w:tc>
@@ -12706,6 +12665,9 @@
               <w:jc w:val="center"/>
               <w:cnfStyle w:val="000000010000" w:firstRow="0" w:lastRow="0" w:firstColumn="0" w:lastColumn="0" w:oddVBand="0" w:evenVBand="0" w:oddHBand="0" w:evenHBand="1" w:firstRowFirstColumn="0" w:firstRowLastColumn="0" w:lastRowFirstColumn="0" w:lastRowLastColumn="0"/>
             </w:pPr>
+            <w:r>
+              <w:t>I</w:t>
+            </w:r>
           </w:p>
         </w:tc>
         <w:tc>
@@ -12758,6 +12720,9 @@
               <w:jc w:val="center"/>
               <w:cnfStyle w:val="000000100000" w:firstRow="0" w:lastRow="0" w:firstColumn="0" w:lastColumn="0" w:oddVBand="0" w:evenVBand="0" w:oddHBand="1" w:evenHBand="0" w:firstRowFirstColumn="0" w:firstRowLastColumn="0" w:lastRowFirstColumn="0" w:lastRowLastColumn="0"/>
             </w:pPr>
+            <w:r>
+              <w:t>D</w:t>
+            </w:r>
           </w:p>
         </w:tc>
         <w:tc>
@@ -12791,6 +12756,9 @@
               <w:jc w:val="center"/>
               <w:cnfStyle w:val="000000100000" w:firstRow="0" w:lastRow="0" w:firstColumn="0" w:lastColumn="0" w:oddVBand="0" w:evenVBand="0" w:oddHBand="1" w:evenHBand="0" w:firstRowFirstColumn="0" w:firstRowLastColumn="0" w:lastRowFirstColumn="0" w:lastRowLastColumn="0"/>
             </w:pPr>
+            <w:r>
+              <w:t>I</w:t>
+            </w:r>
           </w:p>
         </w:tc>
         <w:tc>
@@ -14079,11 +14047,11 @@
       <w:pPr>
         <w:pStyle w:val="berschrift2"/>
       </w:pPr>
-      <w:bookmarkStart w:id="18" w:name="_Toc284944091"/>
+      <w:bookmarkStart w:id="17" w:name="_Toc284944091"/>
       <w:r>
         <w:t>Projektmeilensteinplan</w:t>
       </w:r>
-      <w:bookmarkEnd w:id="18"/>
+      <w:bookmarkEnd w:id="17"/>
     </w:p>
     <w:p/>
     <w:tbl>
@@ -14436,6 +14404,9 @@
             <w:pPr>
               <w:cnfStyle w:val="000000010000" w:firstRow="0" w:lastRow="0" w:firstColumn="0" w:lastColumn="0" w:oddVBand="0" w:evenVBand="0" w:oddHBand="0" w:evenHBand="1" w:firstRowFirstColumn="0" w:firstRowLastColumn="0" w:lastRowFirstColumn="0" w:lastRowLastColumn="0"/>
             </w:pPr>
+            <w:r>
+              <w:t>01.02.2011</w:t>
+            </w:r>
           </w:p>
         </w:tc>
       </w:tr>
@@ -14501,6 +14472,9 @@
             <w:pPr>
               <w:cnfStyle w:val="000000100000" w:firstRow="0" w:lastRow="0" w:firstColumn="0" w:lastColumn="0" w:oddVBand="0" w:evenVBand="0" w:oddHBand="1" w:evenHBand="0" w:firstRowFirstColumn="0" w:firstRowLastColumn="0" w:lastRowFirstColumn="0" w:lastRowLastColumn="0"/>
             </w:pPr>
+            <w:r>
+              <w:t>08.02.2011</w:t>
+            </w:r>
           </w:p>
         </w:tc>
       </w:tr>
@@ -14569,6 +14543,9 @@
             <w:pPr>
               <w:cnfStyle w:val="000000010000" w:firstRow="0" w:lastRow="0" w:firstColumn="0" w:lastColumn="0" w:oddVBand="0" w:evenVBand="0" w:oddHBand="0" w:evenHBand="1" w:firstRowFirstColumn="0" w:firstRowLastColumn="0" w:lastRowFirstColumn="0" w:lastRowLastColumn="0"/>
             </w:pPr>
+            <w:r>
+              <w:t>07.02.2011</w:t>
+            </w:r>
           </w:p>
         </w:tc>
       </w:tr>
@@ -14677,17 +14654,17 @@
       <w:pPr>
         <w:pStyle w:val="berschrift2"/>
       </w:pPr>
-      <w:bookmarkStart w:id="19" w:name="_Toc284944092"/>
+      <w:bookmarkStart w:id="18" w:name="_Toc284944092"/>
       <w:r>
         <w:t>Projektbalkenplan</w:t>
       </w:r>
-      <w:bookmarkEnd w:id="19"/>
+      <w:bookmarkEnd w:id="18"/>
     </w:p>
     <w:p>
       <w:r>
         <w:rPr>
           <w:noProof/>
-          <w:lang w:val="de-AT" w:eastAsia="de-AT" w:bidi="kn-IN"/>
+          <w:lang w:val="de-AT" w:eastAsia="de-AT"/>
         </w:rPr>
         <mc:AlternateContent>
           <mc:Choice Requires="wps">
@@ -14803,7 +14780,7 @@
       <w:r>
         <w:rPr>
           <w:noProof/>
-          <w:lang w:val="de-AT" w:eastAsia="de-AT" w:bidi="kn-IN"/>
+          <w:lang w:val="de-AT" w:eastAsia="de-AT"/>
         </w:rPr>
         <w:drawing>
           <wp:inline distT="0" distB="0" distL="0" distR="0" wp14:anchorId="2CF4EBB3" wp14:editId="531CF2BD">
@@ -14849,7 +14826,7 @@
       <w:r>
         <w:rPr>
           <w:noProof/>
-          <w:lang w:val="de-AT" w:eastAsia="de-AT" w:bidi="kn-IN"/>
+          <w:lang w:val="de-AT" w:eastAsia="de-AT"/>
         </w:rPr>
         <mc:AlternateContent>
           <mc:Choice Requires="wps">
@@ -14976,7 +14953,7 @@
       <w:r>
         <w:rPr>
           <w:noProof/>
-          <w:lang w:val="de-AT" w:eastAsia="de-AT" w:bidi="kn-IN"/>
+          <w:lang w:val="de-AT" w:eastAsia="de-AT"/>
         </w:rPr>
         <w:drawing>
           <wp:inline distT="0" distB="0" distL="0" distR="0" wp14:anchorId="0F3E0C5A" wp14:editId="5A6C9E3A">
@@ -15030,22 +15007,22 @@
       <w:pPr>
         <w:pStyle w:val="berschrift1"/>
       </w:pPr>
-      <w:bookmarkStart w:id="20" w:name="_Toc284944093"/>
+      <w:bookmarkStart w:id="19" w:name="_Toc284944093"/>
       <w:r>
         <w:lastRenderedPageBreak/>
         <w:t>Phasenkonzept</w:t>
       </w:r>
-      <w:bookmarkEnd w:id="20"/>
+      <w:bookmarkEnd w:id="19"/>
     </w:p>
     <w:p>
       <w:pPr>
         <w:pStyle w:val="berschrift2"/>
       </w:pPr>
-      <w:bookmarkStart w:id="21" w:name="_Toc284944094"/>
+      <w:bookmarkStart w:id="20" w:name="_Toc284944094"/>
       <w:r>
         <w:t>Projektmanagement</w:t>
       </w:r>
-      <w:bookmarkEnd w:id="21"/>
+      <w:bookmarkEnd w:id="20"/>
     </w:p>
     <w:p>
       <w:r>
@@ -15070,11 +15047,11 @@
       <w:pPr>
         <w:pStyle w:val="berschrift2"/>
       </w:pPr>
-      <w:bookmarkStart w:id="22" w:name="_Toc284944095"/>
+      <w:bookmarkStart w:id="21" w:name="_Toc284944095"/>
       <w:r>
         <w:t>Planung und Design</w:t>
       </w:r>
-      <w:bookmarkEnd w:id="22"/>
+      <w:bookmarkEnd w:id="21"/>
     </w:p>
     <w:p>
       <w:r>
@@ -15103,11 +15080,11 @@
       <w:pPr>
         <w:pStyle w:val="berschrift2"/>
       </w:pPr>
-      <w:bookmarkStart w:id="23" w:name="_Toc284944096"/>
+      <w:bookmarkStart w:id="22" w:name="_Toc284944096"/>
       <w:r>
         <w:t>Umsetzung</w:t>
       </w:r>
-      <w:bookmarkEnd w:id="23"/>
+      <w:bookmarkEnd w:id="22"/>
     </w:p>
     <w:p>
       <w:r>
@@ -15118,11 +15095,11 @@
       <w:pPr>
         <w:pStyle w:val="berschrift2"/>
       </w:pPr>
-      <w:bookmarkStart w:id="24" w:name="_Toc284944097"/>
+      <w:bookmarkStart w:id="23" w:name="_Toc284944097"/>
       <w:r>
         <w:t>Test</w:t>
       </w:r>
-      <w:bookmarkEnd w:id="24"/>
+      <w:bookmarkEnd w:id="23"/>
     </w:p>
     <w:p>
       <w:r>
@@ -15174,11 +15151,11 @@
       <w:pPr>
         <w:pStyle w:val="berschrift2"/>
       </w:pPr>
-      <w:bookmarkStart w:id="25" w:name="_Toc284944098"/>
+      <w:bookmarkStart w:id="24" w:name="_Toc284944098"/>
       <w:r>
         <w:t>Einführung / Verbreitung</w:t>
       </w:r>
-      <w:bookmarkEnd w:id="25"/>
+      <w:bookmarkEnd w:id="24"/>
     </w:p>
     <w:p>
       <w:r>
@@ -15207,946 +15184,9 @@
           <w:szCs w:val="22"/>
         </w:rPr>
       </w:pPr>
-      <w:r>
-        <w:br w:type="page"/>
-      </w:r>
+      <w:bookmarkStart w:id="25" w:name="_GoBack"/>
+      <w:bookmarkEnd w:id="25"/>
     </w:p>
-    <w:p>
-      <w:pPr>
-        <w:pStyle w:val="berschrift1"/>
-      </w:pPr>
-      <w:bookmarkStart w:id="26" w:name="_Toc284944099"/>
-      <w:r>
-        <w:lastRenderedPageBreak/>
-        <w:t>Hilfsmittel</w:t>
-      </w:r>
-      <w:bookmarkEnd w:id="26"/>
-    </w:p>
-    <w:p>
-      <w:pPr>
-        <w:pStyle w:val="berschrift2"/>
-      </w:pPr>
-      <w:bookmarkStart w:id="27" w:name="_Toc284944100"/>
-      <w:r>
-        <w:t>Java</w:t>
-      </w:r>
-      <w:bookmarkEnd w:id="27"/>
-    </w:p>
-    <w:tbl>
-      <w:tblPr>
-        <w:tblW w:w="0" w:type="auto"/>
-        <w:tblLook w:val="04A0" w:firstRow="1" w:lastRow="0" w:firstColumn="1" w:lastColumn="0" w:noHBand="0" w:noVBand="1"/>
-      </w:tblPr>
-      <w:tblGrid>
-        <w:gridCol w:w="6771"/>
-        <w:gridCol w:w="2773"/>
-      </w:tblGrid>
-      <w:tr>
-        <w:trPr>
-          <w:trHeight w:val="3410"/>
-        </w:trPr>
-        <w:tc>
-          <w:tcPr>
-            <w:tcW w:w="6771" w:type="dxa"/>
-            <w:vAlign w:val="center"/>
-          </w:tcPr>
-          <w:p>
-            <w:pPr>
-              <w:spacing w:after="0"/>
-              <w:rPr>
-                <w:szCs w:val="24"/>
-              </w:rPr>
-            </w:pPr>
-            <w:r>
-              <w:rPr>
-                <w:szCs w:val="24"/>
-              </w:rPr>
-              <w:t xml:space="preserve">Java ist eine objektorientierte Programmiersprache die von der Firma Sun </w:t>
-            </w:r>
-            <w:proofErr w:type="spellStart"/>
-            <w:r>
-              <w:rPr>
-                <w:szCs w:val="24"/>
-              </w:rPr>
-              <w:t>Mircosystems</w:t>
-            </w:r>
-            <w:proofErr w:type="spellEnd"/>
-            <w:r>
-              <w:rPr>
-                <w:szCs w:val="24"/>
-              </w:rPr>
-              <w:t xml:space="preserve"> entwickelt wurde. Das besondere an Java ist, dass es Plattform unabhängig ist und somit mit </w:t>
-            </w:r>
-            <w:proofErr w:type="spellStart"/>
-            <w:proofErr w:type="gramStart"/>
-            <w:r>
-              <w:rPr>
-                <w:szCs w:val="24"/>
-              </w:rPr>
-              <w:t>dem selben</w:t>
-            </w:r>
-            <w:proofErr w:type="spellEnd"/>
-            <w:proofErr w:type="gramEnd"/>
-            <w:r>
-              <w:rPr>
-                <w:szCs w:val="24"/>
-              </w:rPr>
-              <w:t xml:space="preserve"> Code unter verschiedenen Betriebssystem ausführbar ist. Dies ist möglich da der Java Code in einem </w:t>
-            </w:r>
-            <w:r>
-              <w:rPr>
-                <w:i/>
-              </w:rPr>
-              <w:t>Bytecode</w:t>
-            </w:r>
-            <w:r>
-              <w:rPr>
-                <w:szCs w:val="24"/>
-              </w:rPr>
-              <w:t xml:space="preserve"> übersetzt wird, der dann vom Interpreter / Java Virtual Maschine ausgeführt wird. Die Java Virtual Maschine ist unter vielen verschiedenen Betriebssystem erhältlich und somit kann der </w:t>
-            </w:r>
-            <w:r>
-              <w:rPr>
-                <w:i/>
-              </w:rPr>
-              <w:t>Bytecode</w:t>
-            </w:r>
-            <w:r>
-              <w:rPr>
-                <w:szCs w:val="24"/>
-              </w:rPr>
-              <w:t xml:space="preserve"> auf verschiedenen System ausgeführt werden.</w:t>
-            </w:r>
-          </w:p>
-          <w:p>
-            <w:pPr>
-              <w:spacing w:after="0"/>
-              <w:rPr>
-                <w:szCs w:val="24"/>
-              </w:rPr>
-            </w:pPr>
-            <w:r>
-              <w:rPr>
-                <w:szCs w:val="24"/>
-              </w:rPr>
-              <w:t>Außerdem ist Java in Verbindung mit einem Webserver sehr gut geeignet, zum Entwickeln von Java Web Applikation, die jedem Browser zur Verfügung stehen.</w:t>
-            </w:r>
-          </w:p>
-        </w:tc>
-        <w:tc>
-          <w:tcPr>
-            <w:tcW w:w="2773" w:type="dxa"/>
-            <w:vAlign w:val="center"/>
-          </w:tcPr>
-          <w:p>
-            <w:pPr>
-              <w:spacing w:after="0"/>
-              <w:jc w:val="center"/>
-              <w:rPr>
-                <w:szCs w:val="24"/>
-              </w:rPr>
-            </w:pPr>
-            <w:r>
-              <w:rPr>
-                <w:noProof/>
-                <w:sz w:val="22"/>
-                <w:szCs w:val="24"/>
-                <w:lang w:val="de-AT" w:eastAsia="de-AT" w:bidi="kn-IN"/>
-              </w:rPr>
-              <w:drawing>
-                <wp:inline distT="0" distB="0" distL="0" distR="0" wp14:anchorId="3C50798A" wp14:editId="765365D1">
-                  <wp:extent cx="926465" cy="1722120"/>
-                  <wp:effectExtent l="19050" t="0" r="6985" b="0"/>
-                  <wp:docPr id="75" name="Bild 26" descr="G:\HBV Dokumentation\Bilder\090324_Java_Logo.svg.png"/>
-                  <wp:cNvGraphicFramePr>
-                    <a:graphicFrameLocks xmlns:a="http://schemas.openxmlformats.org/drawingml/2006/main" noChangeAspect="1"/>
-                  </wp:cNvGraphicFramePr>
-                  <a:graphic xmlns:a="http://schemas.openxmlformats.org/drawingml/2006/main">
-                    <a:graphicData uri="http://schemas.openxmlformats.org/drawingml/2006/picture">
-                      <pic:pic xmlns:pic="http://schemas.openxmlformats.org/drawingml/2006/picture">
-                        <pic:nvPicPr>
-                          <pic:cNvPr id="0" name="Bild 26" descr="G:\HBV Dokumentation\Bilder\090324_Java_Logo.svg.png"/>
-                          <pic:cNvPicPr>
-                            <a:picLocks noChangeAspect="1" noChangeArrowheads="1"/>
-                          </pic:cNvPicPr>
-                        </pic:nvPicPr>
-                        <pic:blipFill>
-                          <a:blip r:embed="rId22"/>
-                          <a:srcRect/>
-                          <a:stretch>
-                            <a:fillRect/>
-                          </a:stretch>
-                        </pic:blipFill>
-                        <pic:spPr bwMode="auto">
-                          <a:xfrm>
-                            <a:off x="0" y="0"/>
-                            <a:ext cx="926465" cy="1722120"/>
-                          </a:xfrm>
-                          <a:prstGeom prst="rect">
-                            <a:avLst/>
-                          </a:prstGeom>
-                          <a:noFill/>
-                          <a:ln w="9525">
-                            <a:noFill/>
-                            <a:miter lim="800000"/>
-                            <a:headEnd/>
-                            <a:tailEnd/>
-                          </a:ln>
-                        </pic:spPr>
-                      </pic:pic>
-                    </a:graphicData>
-                  </a:graphic>
-                </wp:inline>
-              </w:drawing>
-            </w:r>
-          </w:p>
-        </w:tc>
-      </w:tr>
-    </w:tbl>
-    <w:p>
-      <w:pPr>
-        <w:pStyle w:val="berschrift2"/>
-        <w:rPr>
-          <w:lang w:val="en-GB"/>
-        </w:rPr>
-      </w:pPr>
-      <w:bookmarkStart w:id="28" w:name="_Toc284944101"/>
-      <w:r>
-        <w:rPr>
-          <w:lang w:val="en-GB"/>
-        </w:rPr>
-        <w:t>Eclipse</w:t>
-      </w:r>
-      <w:bookmarkEnd w:id="28"/>
-    </w:p>
-    <w:tbl>
-      <w:tblPr>
-        <w:tblW w:w="0" w:type="auto"/>
-        <w:tblLayout w:type="fixed"/>
-        <w:tblLook w:val="04A0" w:firstRow="1" w:lastRow="0" w:firstColumn="1" w:lastColumn="0" w:noHBand="0" w:noVBand="1"/>
-      </w:tblPr>
-      <w:tblGrid>
-        <w:gridCol w:w="6345"/>
-        <w:gridCol w:w="3199"/>
-      </w:tblGrid>
-      <w:tr>
-        <w:tc>
-          <w:tcPr>
-            <w:tcW w:w="6345" w:type="dxa"/>
-            <w:vAlign w:val="center"/>
-          </w:tcPr>
-          <w:p>
-            <w:pPr>
-              <w:spacing w:after="0"/>
-              <w:rPr>
-                <w:szCs w:val="24"/>
-              </w:rPr>
-            </w:pPr>
-            <w:r>
-              <w:rPr>
-                <w:szCs w:val="24"/>
-              </w:rPr>
-              <w:t xml:space="preserve">Für die Entwicklung mit Java wurde die Entwicklungsumgebung </w:t>
-            </w:r>
-            <w:proofErr w:type="spellStart"/>
-            <w:r>
-              <w:rPr>
-                <w:szCs w:val="24"/>
-              </w:rPr>
-              <w:t>Eclipse</w:t>
-            </w:r>
-            <w:proofErr w:type="spellEnd"/>
-            <w:r>
-              <w:rPr>
-                <w:szCs w:val="24"/>
-              </w:rPr>
-              <w:t xml:space="preserve"> in der Version 3.</w:t>
-            </w:r>
-            <w:r>
-              <w:rPr>
-                <w:szCs w:val="24"/>
-              </w:rPr>
-              <w:t>6</w:t>
-            </w:r>
-            <w:r>
-              <w:rPr>
-                <w:szCs w:val="24"/>
-              </w:rPr>
-              <w:t xml:space="preserve"> verwendet. </w:t>
-            </w:r>
-          </w:p>
-        </w:tc>
-        <w:tc>
-          <w:tcPr>
-            <w:tcW w:w="3199" w:type="dxa"/>
-            <w:vAlign w:val="center"/>
-          </w:tcPr>
-          <w:p>
-            <w:pPr>
-              <w:spacing w:after="0"/>
-              <w:jc w:val="center"/>
-              <w:rPr>
-                <w:szCs w:val="24"/>
-              </w:rPr>
-            </w:pPr>
-            <w:r>
-              <w:rPr>
-                <w:noProof/>
-                <w:sz w:val="22"/>
-                <w:szCs w:val="24"/>
-                <w:lang w:val="de-AT" w:eastAsia="de-AT" w:bidi="kn-IN"/>
-              </w:rPr>
-              <w:drawing>
-                <wp:inline distT="0" distB="0" distL="0" distR="0" wp14:anchorId="4D823A3F" wp14:editId="1801711C">
-                  <wp:extent cx="1626870" cy="1068705"/>
-                  <wp:effectExtent l="19050" t="0" r="0" b="0"/>
-                  <wp:docPr id="63" name="Grafik 5" descr="080806_eclipse.png"/>
-                  <wp:cNvGraphicFramePr>
-                    <a:graphicFrameLocks xmlns:a="http://schemas.openxmlformats.org/drawingml/2006/main" noChangeAspect="1"/>
-                  </wp:cNvGraphicFramePr>
-                  <a:graphic xmlns:a="http://schemas.openxmlformats.org/drawingml/2006/main">
-                    <a:graphicData uri="http://schemas.openxmlformats.org/drawingml/2006/picture">
-                      <pic:pic xmlns:pic="http://schemas.openxmlformats.org/drawingml/2006/picture">
-                        <pic:nvPicPr>
-                          <pic:cNvPr id="0" name="Grafik 5" descr="080806_eclipse.png"/>
-                          <pic:cNvPicPr>
-                            <a:picLocks noChangeAspect="1" noChangeArrowheads="1"/>
-                          </pic:cNvPicPr>
-                        </pic:nvPicPr>
-                        <pic:blipFill>
-                          <a:blip r:embed="rId23"/>
-                          <a:srcRect/>
-                          <a:stretch>
-                            <a:fillRect/>
-                          </a:stretch>
-                        </pic:blipFill>
-                        <pic:spPr bwMode="auto">
-                          <a:xfrm>
-                            <a:off x="0" y="0"/>
-                            <a:ext cx="1626870" cy="1068705"/>
-                          </a:xfrm>
-                          <a:prstGeom prst="rect">
-                            <a:avLst/>
-                          </a:prstGeom>
-                          <a:noFill/>
-                          <a:ln w="9525">
-                            <a:noFill/>
-                            <a:miter lim="800000"/>
-                            <a:headEnd/>
-                            <a:tailEnd/>
-                          </a:ln>
-                        </pic:spPr>
-                      </pic:pic>
-                    </a:graphicData>
-                  </a:graphic>
-                </wp:inline>
-              </w:drawing>
-            </w:r>
-          </w:p>
-        </w:tc>
-      </w:tr>
-    </w:tbl>
-    <w:p>
-      <w:pPr>
-        <w:rPr>
-          <w:lang w:val="en-GB"/>
-        </w:rPr>
-      </w:pPr>
-    </w:p>
-    <w:p>
-      <w:pPr>
-        <w:rPr>
-          <w:lang w:val="en-GB"/>
-        </w:rPr>
-      </w:pPr>
-      <w:r>
-        <w:rPr>
-          <w:lang w:val="en-GB"/>
-        </w:rPr>
-        <w:br w:type="page"/>
-      </w:r>
-    </w:p>
-    <w:p>
-      <w:pPr>
-        <w:pStyle w:val="berschrift2"/>
-        <w:rPr>
-          <w:lang w:val="en-GB"/>
-        </w:rPr>
-      </w:pPr>
-      <w:bookmarkStart w:id="29" w:name="_Toc284944102"/>
-      <w:r>
-        <w:rPr>
-          <w:lang w:val="en-GB"/>
-        </w:rPr>
-        <w:lastRenderedPageBreak/>
-        <w:t>TortoiseSVN</w:t>
-      </w:r>
-      <w:bookmarkEnd w:id="29"/>
-    </w:p>
-    <w:tbl>
-      <w:tblPr>
-        <w:tblW w:w="0" w:type="auto"/>
-        <w:tblLook w:val="04A0" w:firstRow="1" w:lastRow="0" w:firstColumn="1" w:lastColumn="0" w:noHBand="0" w:noVBand="1"/>
-      </w:tblPr>
-      <w:tblGrid>
-        <w:gridCol w:w="6314"/>
-        <w:gridCol w:w="3306"/>
-      </w:tblGrid>
-      <w:tr>
-        <w:tc>
-          <w:tcPr>
-            <w:tcW w:w="6345" w:type="dxa"/>
-            <w:vAlign w:val="center"/>
-          </w:tcPr>
-          <w:p>
-            <w:pPr>
-              <w:spacing w:after="0"/>
-              <w:rPr>
-                <w:szCs w:val="24"/>
-                <w:lang w:val="de-AT"/>
-              </w:rPr>
-            </w:pPr>
-            <w:proofErr w:type="spellStart"/>
-            <w:r>
-              <w:rPr>
-                <w:szCs w:val="24"/>
-                <w:lang w:val="de-AT"/>
-              </w:rPr>
-              <w:t>Tortoise</w:t>
-            </w:r>
-            <w:proofErr w:type="spellEnd"/>
-            <w:r>
-              <w:rPr>
-                <w:szCs w:val="24"/>
-                <w:lang w:val="de-AT"/>
-              </w:rPr>
-              <w:t xml:space="preserve"> SVN ist ein Programm für Windows, das sich in den Explorer einbettet. Es ermöglicht die Daten mit einem vorhandenen SVN Server zu synchronisieren. Dies ermöglichte es uns die Daten stets synchron auf allen Entwicklungssystemen zu halten.</w:t>
-            </w:r>
-          </w:p>
-        </w:tc>
-        <w:tc>
-          <w:tcPr>
-            <w:tcW w:w="3199" w:type="dxa"/>
-            <w:vAlign w:val="center"/>
-          </w:tcPr>
-          <w:p>
-            <w:pPr>
-              <w:spacing w:after="0"/>
-              <w:jc w:val="center"/>
-              <w:rPr>
-                <w:szCs w:val="24"/>
-                <w:lang w:val="de-AT"/>
-              </w:rPr>
-            </w:pPr>
-            <w:r>
-              <w:rPr>
-                <w:noProof/>
-                <w:sz w:val="22"/>
-                <w:szCs w:val="24"/>
-                <w:lang w:val="de-AT" w:eastAsia="de-AT" w:bidi="kn-IN"/>
-              </w:rPr>
-              <w:drawing>
-                <wp:inline distT="0" distB="0" distL="0" distR="0" wp14:anchorId="31370D16" wp14:editId="27FDDCBC">
-                  <wp:extent cx="1935480" cy="260985"/>
-                  <wp:effectExtent l="19050" t="0" r="7620" b="0"/>
-                  <wp:docPr id="71" name="Grafik 7" descr="080806_tortoisesvn.png"/>
-                  <wp:cNvGraphicFramePr>
-                    <a:graphicFrameLocks xmlns:a="http://schemas.openxmlformats.org/drawingml/2006/main" noChangeAspect="1"/>
-                  </wp:cNvGraphicFramePr>
-                  <a:graphic xmlns:a="http://schemas.openxmlformats.org/drawingml/2006/main">
-                    <a:graphicData uri="http://schemas.openxmlformats.org/drawingml/2006/picture">
-                      <pic:pic xmlns:pic="http://schemas.openxmlformats.org/drawingml/2006/picture">
-                        <pic:nvPicPr>
-                          <pic:cNvPr id="0" name="Grafik 7" descr="080806_tortoisesvn.png"/>
-                          <pic:cNvPicPr>
-                            <a:picLocks noChangeAspect="1" noChangeArrowheads="1"/>
-                          </pic:cNvPicPr>
-                        </pic:nvPicPr>
-                        <pic:blipFill>
-                          <a:blip r:embed="rId24"/>
-                          <a:srcRect/>
-                          <a:stretch>
-                            <a:fillRect/>
-                          </a:stretch>
-                        </pic:blipFill>
-                        <pic:spPr bwMode="auto">
-                          <a:xfrm>
-                            <a:off x="0" y="0"/>
-                            <a:ext cx="1935480" cy="260985"/>
-                          </a:xfrm>
-                          <a:prstGeom prst="rect">
-                            <a:avLst/>
-                          </a:prstGeom>
-                          <a:noFill/>
-                          <a:ln w="9525">
-                            <a:noFill/>
-                            <a:miter lim="800000"/>
-                            <a:headEnd/>
-                            <a:tailEnd/>
-                          </a:ln>
-                        </pic:spPr>
-                      </pic:pic>
-                    </a:graphicData>
-                  </a:graphic>
-                </wp:inline>
-              </w:drawing>
-            </w:r>
-          </w:p>
-        </w:tc>
-      </w:tr>
-    </w:tbl>
-    <w:p>
-      <w:pPr>
-        <w:pStyle w:val="berschrift2"/>
-        <w:rPr>
-          <w:lang w:val="en-GB"/>
-        </w:rPr>
-      </w:pPr>
-      <w:bookmarkStart w:id="30" w:name="_Toc284944103"/>
-      <w:r>
-        <w:rPr>
-          <w:lang w:val="en-GB"/>
-        </w:rPr>
-        <w:t>Microsoft Project 2010</w:t>
-      </w:r>
-      <w:bookmarkEnd w:id="30"/>
-    </w:p>
-    <w:tbl>
-      <w:tblPr>
-        <w:tblW w:w="0" w:type="auto"/>
-        <w:tblLook w:val="04A0" w:firstRow="1" w:lastRow="0" w:firstColumn="1" w:lastColumn="0" w:noHBand="0" w:noVBand="1"/>
-      </w:tblPr>
-      <w:tblGrid>
-        <w:gridCol w:w="6345"/>
-        <w:gridCol w:w="3199"/>
-      </w:tblGrid>
-      <w:tr>
-        <w:tc>
-          <w:tcPr>
-            <w:tcW w:w="6345" w:type="dxa"/>
-          </w:tcPr>
-          <w:p>
-            <w:pPr>
-              <w:spacing w:after="0"/>
-              <w:rPr>
-                <w:szCs w:val="24"/>
-              </w:rPr>
-            </w:pPr>
-            <w:r>
-              <w:rPr>
-                <w:szCs w:val="24"/>
-              </w:rPr>
-              <w:t xml:space="preserve">Microsoft Project 2010 </w:t>
-            </w:r>
-            <w:r>
-              <w:rPr>
-                <w:szCs w:val="24"/>
-              </w:rPr>
-              <w:t>ist eine Projektmanagementsoftware, mit der es ermöglicht wird, einen exakten Projektplan zu erstellen. Durch zahlreiche Tools wird es dem Nutzer ermöglicht Ressourcen zu erstellen, den Ressourcen Aufgaben zuzuteilen und den Projektfortschritt bis hin zur genauen Stundenerfassung zu generieren.</w:t>
-            </w:r>
-          </w:p>
-        </w:tc>
-        <w:tc>
-          <w:tcPr>
-            <w:tcW w:w="3199" w:type="dxa"/>
-            <w:vAlign w:val="center"/>
-          </w:tcPr>
-          <w:p>
-            <w:pPr>
-              <w:spacing w:after="0"/>
-              <w:jc w:val="center"/>
-              <w:rPr>
-                <w:b/>
-                <w:szCs w:val="24"/>
-              </w:rPr>
-            </w:pPr>
-            <w:r>
-              <w:rPr>
-                <w:noProof/>
-                <w:lang w:val="de-AT" w:eastAsia="de-AT" w:bidi="kn-IN"/>
-              </w:rPr>
-              <w:drawing>
-                <wp:inline distT="0" distB="0" distL="0" distR="0">
-                  <wp:extent cx="1807535" cy="624554"/>
-                  <wp:effectExtent l="0" t="0" r="2540" b="4445"/>
-                  <wp:docPr id="6" name="Grafik 6" descr="http://msproject2010.files.wordpress.com/2009/11/2010-logo.jpg"/>
-                  <wp:cNvGraphicFramePr>
-                    <a:graphicFrameLocks xmlns:a="http://schemas.openxmlformats.org/drawingml/2006/main" noChangeAspect="1"/>
-                  </wp:cNvGraphicFramePr>
-                  <a:graphic xmlns:a="http://schemas.openxmlformats.org/drawingml/2006/main">
-                    <a:graphicData uri="http://schemas.openxmlformats.org/drawingml/2006/picture">
-                      <pic:pic xmlns:pic="http://schemas.openxmlformats.org/drawingml/2006/picture">
-                        <pic:nvPicPr>
-                          <pic:cNvPr id="0" name="Picture 2" descr="http://msproject2010.files.wordpress.com/2009/11/2010-logo.jpg"/>
-                          <pic:cNvPicPr>
-                            <a:picLocks noChangeAspect="1" noChangeArrowheads="1"/>
-                          </pic:cNvPicPr>
-                        </pic:nvPicPr>
-                        <pic:blipFill>
-                          <a:blip r:embed="rId25" cstate="print">
-                            <a:extLst>
-                              <a:ext uri="{28A0092B-C50C-407E-A947-70E740481C1C}">
-                                <a14:useLocalDpi xmlns:a14="http://schemas.microsoft.com/office/drawing/2010/main" val="0"/>
-                              </a:ext>
-                            </a:extLst>
-                          </a:blip>
-                          <a:srcRect/>
-                          <a:stretch>
-                            <a:fillRect/>
-                          </a:stretch>
-                        </pic:blipFill>
-                        <pic:spPr bwMode="auto">
-                          <a:xfrm>
-                            <a:off x="0" y="0"/>
-                            <a:ext cx="1807235" cy="624450"/>
-                          </a:xfrm>
-                          <a:prstGeom prst="rect">
-                            <a:avLst/>
-                          </a:prstGeom>
-                          <a:noFill/>
-                          <a:ln>
-                            <a:noFill/>
-                          </a:ln>
-                        </pic:spPr>
-                      </pic:pic>
-                    </a:graphicData>
-                  </a:graphic>
-                </wp:inline>
-              </w:drawing>
-            </w:r>
-          </w:p>
-        </w:tc>
-      </w:tr>
-    </w:tbl>
-    <w:p>
-      <w:pPr>
-        <w:pStyle w:val="berschrift2"/>
-        <w:rPr>
-          <w:lang w:val="en-GB"/>
-        </w:rPr>
-      </w:pPr>
-      <w:bookmarkStart w:id="31" w:name="_Toc284944104"/>
-      <w:r>
-        <w:rPr>
-          <w:lang w:val="en-GB"/>
-        </w:rPr>
-        <w:t>Microsoft Office</w:t>
-      </w:r>
-      <w:r>
-        <w:rPr>
-          <w:lang w:val="en-GB"/>
-        </w:rPr>
-        <w:t xml:space="preserve"> 2010</w:t>
-      </w:r>
-      <w:bookmarkEnd w:id="31"/>
-    </w:p>
-    <w:tbl>
-      <w:tblPr>
-        <w:tblW w:w="0" w:type="auto"/>
-        <w:tblLook w:val="04A0" w:firstRow="1" w:lastRow="0" w:firstColumn="1" w:lastColumn="0" w:noHBand="0" w:noVBand="1"/>
-      </w:tblPr>
-      <w:tblGrid>
-        <w:gridCol w:w="6345"/>
-        <w:gridCol w:w="3199"/>
-      </w:tblGrid>
-      <w:tr>
-        <w:tc>
-          <w:tcPr>
-            <w:tcW w:w="6345" w:type="dxa"/>
-            <w:vAlign w:val="center"/>
-          </w:tcPr>
-          <w:p>
-            <w:pPr>
-              <w:spacing w:after="0"/>
-              <w:rPr>
-                <w:szCs w:val="24"/>
-              </w:rPr>
-            </w:pPr>
-            <w:r>
-              <w:rPr>
-                <w:szCs w:val="24"/>
-              </w:rPr>
-              <w:t xml:space="preserve">Für die komplette Dokumentation stand uns Microsoft Office </w:t>
-            </w:r>
-            <w:r>
-              <w:rPr>
-                <w:szCs w:val="24"/>
-              </w:rPr>
-              <w:t>2010</w:t>
-            </w:r>
-            <w:r>
-              <w:rPr>
-                <w:szCs w:val="24"/>
-              </w:rPr>
-              <w:t xml:space="preserve"> zur Verfügung. Es beinhaltete die Software Word, Excel und PowerPoint.</w:t>
-            </w:r>
-          </w:p>
-          <w:p>
-            <w:pPr>
-              <w:spacing w:after="0"/>
-              <w:rPr>
-                <w:szCs w:val="24"/>
-              </w:rPr>
-            </w:pPr>
-            <w:r>
-              <w:rPr>
-                <w:szCs w:val="24"/>
-              </w:rPr>
-              <w:t xml:space="preserve">Microsoft Word </w:t>
-            </w:r>
-            <w:r>
-              <w:rPr>
-                <w:szCs w:val="24"/>
-              </w:rPr>
-              <w:t>2010</w:t>
-            </w:r>
-            <w:r>
-              <w:rPr>
-                <w:szCs w:val="24"/>
-              </w:rPr>
-              <w:t xml:space="preserve"> wurde für die komplette Dokumentation der Projektarbeit, sowie für die Mitschriften bei sonstigen Dokumenten verwendet. </w:t>
-            </w:r>
-          </w:p>
-          <w:p>
-            <w:pPr>
-              <w:spacing w:after="0"/>
-              <w:rPr>
-                <w:szCs w:val="24"/>
-              </w:rPr>
-            </w:pPr>
-            <w:r>
-              <w:rPr>
-                <w:szCs w:val="24"/>
-              </w:rPr>
-              <w:t xml:space="preserve">Microsoft Excel </w:t>
-            </w:r>
-            <w:r>
-              <w:rPr>
-                <w:szCs w:val="24"/>
-              </w:rPr>
-              <w:t>2010</w:t>
-            </w:r>
-            <w:r>
-              <w:rPr>
-                <w:szCs w:val="24"/>
-              </w:rPr>
-              <w:t xml:space="preserve"> wurde für die Erstellung von Statistiken sowie für die Stundenerfassung verwendet.</w:t>
-            </w:r>
-            <w:r>
-              <w:rPr>
-                <w:szCs w:val="24"/>
-              </w:rPr>
-              <w:br/>
-            </w:r>
-            <w:r>
-              <w:rPr>
-                <w:szCs w:val="24"/>
-              </w:rPr>
-              <w:t xml:space="preserve">Microsoft PowerPoint </w:t>
-            </w:r>
-            <w:r>
-              <w:rPr>
-                <w:szCs w:val="24"/>
-              </w:rPr>
-              <w:t>2010</w:t>
-            </w:r>
-            <w:r>
-              <w:rPr>
-                <w:szCs w:val="24"/>
-              </w:rPr>
-              <w:t xml:space="preserve"> wurde für die Erstellung der Präsentationen verwendet.</w:t>
-            </w:r>
-          </w:p>
-        </w:tc>
-        <w:tc>
-          <w:tcPr>
-            <w:tcW w:w="3199" w:type="dxa"/>
-            <w:vAlign w:val="center"/>
-          </w:tcPr>
-          <w:p>
-            <w:pPr>
-              <w:spacing w:after="0"/>
-              <w:jc w:val="center"/>
-              <w:rPr>
-                <w:szCs w:val="24"/>
-              </w:rPr>
-            </w:pPr>
-            <w:r>
-              <w:rPr>
-                <w:noProof/>
-                <w:sz w:val="22"/>
-                <w:szCs w:val="24"/>
-                <w:lang w:val="de-AT" w:eastAsia="de-AT" w:bidi="kn-IN"/>
-              </w:rPr>
-              <w:drawing>
-                <wp:inline distT="0" distB="0" distL="0" distR="0" wp14:anchorId="46697EC6" wp14:editId="58315715">
-                  <wp:extent cx="1674495" cy="462915"/>
-                  <wp:effectExtent l="19050" t="0" r="1905" b="0"/>
-                  <wp:docPr id="69" name="Grafik 4" descr="080806_Office.png"/>
-                  <wp:cNvGraphicFramePr>
-                    <a:graphicFrameLocks xmlns:a="http://schemas.openxmlformats.org/drawingml/2006/main" noChangeAspect="1"/>
-                  </wp:cNvGraphicFramePr>
-                  <a:graphic xmlns:a="http://schemas.openxmlformats.org/drawingml/2006/main">
-                    <a:graphicData uri="http://schemas.openxmlformats.org/drawingml/2006/picture">
-                      <pic:pic xmlns:pic="http://schemas.openxmlformats.org/drawingml/2006/picture">
-                        <pic:nvPicPr>
-                          <pic:cNvPr id="0" name="Grafik 4" descr="080806_Office.png"/>
-                          <pic:cNvPicPr>
-                            <a:picLocks noChangeAspect="1" noChangeArrowheads="1"/>
-                          </pic:cNvPicPr>
-                        </pic:nvPicPr>
-                        <pic:blipFill>
-                          <a:blip r:embed="rId26"/>
-                          <a:srcRect/>
-                          <a:stretch>
-                            <a:fillRect/>
-                          </a:stretch>
-                        </pic:blipFill>
-                        <pic:spPr bwMode="auto">
-                          <a:xfrm>
-                            <a:off x="0" y="0"/>
-                            <a:ext cx="1674495" cy="462915"/>
-                          </a:xfrm>
-                          <a:prstGeom prst="rect">
-                            <a:avLst/>
-                          </a:prstGeom>
-                          <a:noFill/>
-                          <a:ln w="9525">
-                            <a:noFill/>
-                            <a:miter lim="800000"/>
-                            <a:headEnd/>
-                            <a:tailEnd/>
-                          </a:ln>
-                        </pic:spPr>
-                      </pic:pic>
-                    </a:graphicData>
-                  </a:graphic>
-                </wp:inline>
-              </w:drawing>
-            </w:r>
-          </w:p>
-        </w:tc>
-      </w:tr>
-    </w:tbl>
-    <w:p>
-      <w:pPr>
-        <w:pStyle w:val="berschrift2"/>
-      </w:pPr>
-      <w:bookmarkStart w:id="32" w:name="_Toc284944105"/>
-      <w:r>
-        <w:t>Google Code</w:t>
-      </w:r>
-      <w:bookmarkEnd w:id="32"/>
-    </w:p>
-    <w:tbl>
-      <w:tblPr>
-        <w:tblW w:w="0" w:type="auto"/>
-        <w:tblLook w:val="04A0" w:firstRow="1" w:lastRow="0" w:firstColumn="1" w:lastColumn="0" w:noHBand="0" w:noVBand="1"/>
-      </w:tblPr>
-      <w:tblGrid>
-        <w:gridCol w:w="6345"/>
-        <w:gridCol w:w="3199"/>
-      </w:tblGrid>
-      <w:tr>
-        <w:tc>
-          <w:tcPr>
-            <w:tcW w:w="6345" w:type="dxa"/>
-            <w:vAlign w:val="center"/>
-          </w:tcPr>
-          <w:p>
-            <w:pPr>
-              <w:spacing w:after="0"/>
-              <w:rPr>
-                <w:szCs w:val="24"/>
-              </w:rPr>
-            </w:pPr>
-            <w:r>
-              <w:rPr>
-                <w:szCs w:val="24"/>
-              </w:rPr>
-              <w:t>Google Code</w:t>
-            </w:r>
-            <w:r>
-              <w:rPr>
-                <w:szCs w:val="24"/>
-              </w:rPr>
-              <w:t xml:space="preserve"> ist eine Webplattform die für die Entwicklung von Software gedacht ist. Auf dieser Webplattform gibt es für Entwickler Möglichkeiten Informationen auszutauschen. Für das Projekt wurde hauptsächlich das Subversion Repository für den Austausch der </w:t>
-            </w:r>
-            <w:proofErr w:type="spellStart"/>
-            <w:r>
-              <w:rPr>
-                <w:szCs w:val="24"/>
-              </w:rPr>
-              <w:t>Sourcen</w:t>
-            </w:r>
-            <w:proofErr w:type="spellEnd"/>
-            <w:r>
-              <w:rPr>
-                <w:szCs w:val="24"/>
-              </w:rPr>
-              <w:t xml:space="preserve"> und der Dokumente verwendet.</w:t>
-            </w:r>
-          </w:p>
-        </w:tc>
-        <w:tc>
-          <w:tcPr>
-            <w:tcW w:w="3199" w:type="dxa"/>
-            <w:vAlign w:val="center"/>
-          </w:tcPr>
-          <w:p>
-            <w:pPr>
-              <w:spacing w:after="0"/>
-              <w:jc w:val="center"/>
-              <w:rPr>
-                <w:szCs w:val="24"/>
-              </w:rPr>
-            </w:pPr>
-            <w:r>
-              <w:rPr>
-                <w:noProof/>
-                <w:lang w:val="de-AT" w:eastAsia="de-AT" w:bidi="kn-IN"/>
-              </w:rPr>
-              <w:drawing>
-                <wp:inline distT="0" distB="0" distL="0" distR="0" wp14:anchorId="416CFD24" wp14:editId="0D38132A">
-                  <wp:extent cx="1892595" cy="680152"/>
-                  <wp:effectExtent l="0" t="0" r="0" b="5715"/>
-                  <wp:docPr id="11" name="Grafik 11"/>
-                  <wp:cNvGraphicFramePr>
-                    <a:graphicFrameLocks xmlns:a="http://schemas.openxmlformats.org/drawingml/2006/main" noChangeAspect="1"/>
-                  </wp:cNvGraphicFramePr>
-                  <a:graphic xmlns:a="http://schemas.openxmlformats.org/drawingml/2006/main">
-                    <a:graphicData uri="http://schemas.openxmlformats.org/drawingml/2006/picture">
-                      <pic:pic xmlns:pic="http://schemas.openxmlformats.org/drawingml/2006/picture">
-                        <pic:nvPicPr>
-                          <pic:cNvPr id="0" name=""/>
-                          <pic:cNvPicPr/>
-                        </pic:nvPicPr>
-                        <pic:blipFill>
-                          <a:blip r:embed="rId27"/>
-                          <a:stretch>
-                            <a:fillRect/>
-                          </a:stretch>
-                        </pic:blipFill>
-                        <pic:spPr>
-                          <a:xfrm>
-                            <a:off x="0" y="0"/>
-                            <a:ext cx="1897633" cy="681962"/>
-                          </a:xfrm>
-                          <a:prstGeom prst="rect">
-                            <a:avLst/>
-                          </a:prstGeom>
-                        </pic:spPr>
-                      </pic:pic>
-                    </a:graphicData>
-                  </a:graphic>
-                </wp:inline>
-              </w:drawing>
-            </w:r>
-          </w:p>
-        </w:tc>
-      </w:tr>
-    </w:tbl>
-    <w:p/>
     <w:sectPr>
       <w:pgSz w:w="12240" w:h="15840"/>
       <w:pgMar w:top="1134" w:right="851" w:bottom="1134" w:left="1985" w:header="720" w:footer="720" w:gutter="0"/>
@@ -16202,21 +15242,12 @@
         <w:dataBinding w:prefixMappings="xmlns:ns0='http://purl.org/dc/elements/1.1/' xmlns:ns1='http://schemas.openxmlformats.org/package/2006/metadata/core-properties' " w:xpath="/ns1:coreProperties[1]/ns0:creator[1]" w:storeItemID="{6C3C8BC8-F283-45AE-878A-BAB7291924A1}"/>
         <w:text/>
       </w:sdtPr>
-      <w:sdtEndPr/>
       <w:sdtContent>
-        <w:proofErr w:type="spellStart"/>
         <w:r>
           <w:rPr>
             <w:color w:val="7F7F7F" w:themeColor="background1" w:themeShade="7F"/>
           </w:rPr>
-          <w:t>Balter</w:t>
-        </w:r>
-        <w:proofErr w:type="spellEnd"/>
-        <w:r>
-          <w:rPr>
-            <w:color w:val="7F7F7F" w:themeColor="background1" w:themeShade="7F"/>
-          </w:rPr>
-          <w:t xml:space="preserve"> Martin, </w:t>
+          <w:t xml:space="preserve">Balter Martin, </w:t>
         </w:r>
         <w:proofErr w:type="spellStart"/>
         <w:r>
@@ -16284,7 +15315,7 @@
         <w:noProof/>
         <w:color w:val="7F7F7F" w:themeColor="background1" w:themeShade="7F"/>
       </w:rPr>
-      <w:t>5</w:t>
+      <w:t>27</w:t>
     </w:r>
     <w:r>
       <w:rPr>
@@ -16298,29 +15329,15 @@
       </w:rPr>
       <w:t xml:space="preserve"> / </w:t>
     </w:r>
-    <w:r>
-      <w:fldChar w:fldCharType="begin"/>
-    </w:r>
-    <w:r>
-      <w:instrText xml:space="preserve"> NUMPAGES   \* MERGEFORMAT </w:instrText>
-    </w:r>
-    <w:r>
-      <w:fldChar w:fldCharType="separate"/>
-    </w:r>
-    <w:r>
-      <w:rPr>
-        <w:noProof/>
-        <w:color w:val="7F7F7F" w:themeColor="background1" w:themeShade="7F"/>
-      </w:rPr>
-      <w:t>28</w:t>
-    </w:r>
-    <w:r>
-      <w:rPr>
-        <w:noProof/>
-        <w:color w:val="7F7F7F" w:themeColor="background1" w:themeShade="7F"/>
-      </w:rPr>
-      <w:fldChar w:fldCharType="end"/>
-    </w:r>
+    <w:fldSimple w:instr=" NUMPAGES   \* MERGEFORMAT ">
+      <w:r>
+        <w:rPr>
+          <w:noProof/>
+          <w:color w:val="7F7F7F" w:themeColor="background1" w:themeShade="7F"/>
+        </w:rPr>
+        <w:t>27</w:t>
+      </w:r>
+    </w:fldSimple>
   </w:p>
 </w:ftr>
 </file>
@@ -16368,7 +15385,6 @@
         <w:dataBinding w:prefixMappings="xmlns:ns0='http://schemas.openxmlformats.org/package/2006/metadata/core-properties' xmlns:ns1='http://purl.org/dc/elements/1.1/'" w:xpath="/ns0:coreProperties[1]/ns1:title[1]" w:storeItemID="{6C3C8BC8-F283-45AE-878A-BAB7291924A1}"/>
         <w:text/>
       </w:sdtPr>
-      <w:sdtEndPr/>
       <w:sdtContent>
         <w:proofErr w:type="spellStart"/>
         <w:r>
@@ -16390,7 +15406,6 @@
         <w:dataBinding w:prefixMappings="xmlns:ns0='http://schemas.openxmlformats.org/package/2006/metadata/core-properties' xmlns:ns1='http://purl.org/dc/elements/1.1/'" w:xpath="/ns0:coreProperties[1]/ns1:subject[1]" w:storeItemID="{6C3C8BC8-F283-45AE-878A-BAB7291924A1}"/>
         <w:text/>
       </w:sdtPr>
-      <w:sdtEndPr/>
       <w:sdtContent>
         <w:r>
           <w:t>Projekthandbuch</w:t>
@@ -24905,412 +23920,412 @@
     </dgm:pt>
   </dgm:ptLst>
   <dgm:cxnLst>
-    <dgm:cxn modelId="{E2F359ED-FBF1-47E5-9F13-AFBB97E02A76}" type="presOf" srcId="{FC2B16E4-CBEF-474E-BCB3-62847ADF2928}" destId="{F27DFDEB-31F0-4C37-ADA2-EAC4194C69FC}" srcOrd="1" destOrd="0" presId="urn:microsoft.com/office/officeart/2005/8/layout/orgChart1"/>
+    <dgm:cxn modelId="{C2057FD4-678D-4D5C-8A75-0CFB7CF39FD9}" type="presOf" srcId="{4317AFD9-87F1-4F66-996A-6FDB5AAD27FB}" destId="{7589B3D4-363C-4B0A-8CB4-57C8B61B5607}" srcOrd="0" destOrd="0" presId="urn:microsoft.com/office/officeart/2005/8/layout/orgChart1"/>
     <dgm:cxn modelId="{2A714EC5-FCF2-4193-ACAA-FB8672056598}" srcId="{12954474-A0ED-4534-BB7E-C68175F76380}" destId="{D4B3715F-7E7E-4ED1-8B1A-89D4DDEF26E3}" srcOrd="1" destOrd="0" parTransId="{123146D0-D6B9-44F9-9AF4-01B93FB33342}" sibTransId="{1FD8C1E3-EA14-4672-8679-79ED94DA6A52}"/>
-    <dgm:cxn modelId="{0B46580B-ADE2-491C-95B1-9D368B696886}" type="presOf" srcId="{25F01B50-71BF-46BD-866F-010FF8665226}" destId="{452198A6-086A-48F1-86D5-55CED5940E8C}" srcOrd="1" destOrd="0" presId="urn:microsoft.com/office/officeart/2005/8/layout/orgChart1"/>
+    <dgm:cxn modelId="{71F3A6B6-4281-4D29-A4A4-FDE71EB92BAC}" type="presOf" srcId="{4C1AC016-92B5-439F-9897-D870694302C0}" destId="{B3AC0D19-BDA8-48D2-B5FE-1DFF4921527E}" srcOrd="0" destOrd="0" presId="urn:microsoft.com/office/officeart/2005/8/layout/orgChart1"/>
+    <dgm:cxn modelId="{D0E2934B-D889-4E8F-BA9F-EC064653DB84}" type="presOf" srcId="{FCEC7D56-2C4B-4304-BE54-72BFEFA589D5}" destId="{1477D269-364B-44E2-ACE0-C692B2BA557A}" srcOrd="0" destOrd="0" presId="urn:microsoft.com/office/officeart/2005/8/layout/orgChart1"/>
     <dgm:cxn modelId="{EA3D1579-24A6-4871-8834-329810E45A2A}" srcId="{470F3EB0-3B46-4E5F-B246-03C29AEAF04F}" destId="{12954474-A0ED-4534-BB7E-C68175F76380}" srcOrd="3" destOrd="0" parTransId="{5DA2EF8B-019C-4BFF-B82A-891AAF182CBB}" sibTransId="{2A453BAB-52B1-4ADA-BBCB-C052C6995081}"/>
-    <dgm:cxn modelId="{91E2DE73-1C1D-4C42-AB64-A88BA205CF0E}" type="presOf" srcId="{F5CFF330-6D11-4B6A-9133-AB2B52CA197E}" destId="{DC010CD2-A29D-4777-A1E4-BB8ACC53BD5B}" srcOrd="0" destOrd="0" presId="urn:microsoft.com/office/officeart/2005/8/layout/orgChart1"/>
+    <dgm:cxn modelId="{C12D9426-2104-4566-AD5C-41D30A1134D4}" type="presOf" srcId="{4C1AC016-92B5-439F-9897-D870694302C0}" destId="{F3E217BA-FBE2-4C35-A9C2-BC105D12539A}" srcOrd="1" destOrd="0" presId="urn:microsoft.com/office/officeart/2005/8/layout/orgChart1"/>
+    <dgm:cxn modelId="{EE37574F-F918-4DD4-A3EE-D181FE62DE87}" type="presOf" srcId="{D4E64E12-D539-4876-8971-9B698B1C7272}" destId="{0808004F-C803-4860-A7F2-5A601069DB26}" srcOrd="1" destOrd="0" presId="urn:microsoft.com/office/officeart/2005/8/layout/orgChart1"/>
     <dgm:cxn modelId="{40B2310D-0E60-44DE-8C30-F016D009A7FA}" srcId="{26AE75D8-D691-4383-8761-008C83698026}" destId="{F8C3959B-911C-4E97-BD07-D07A882A8F4E}" srcOrd="2" destOrd="0" parTransId="{46903DEB-13B2-442C-9171-39E81E0F568F}" sibTransId="{1048AC84-6ACA-4527-AA3E-7F8296C07E6E}"/>
-    <dgm:cxn modelId="{F2D8B32D-2D71-4D41-B159-CBDC3DF8F4BB}" type="presOf" srcId="{6AEDE58A-CA67-4D28-8190-B4F957D6FFDC}" destId="{492FD669-1DE7-4CC7-AB70-AB0BCF953497}" srcOrd="1" destOrd="0" presId="urn:microsoft.com/office/officeart/2005/8/layout/orgChart1"/>
-    <dgm:cxn modelId="{C89E86BA-2F95-4CF9-9655-6A4AEBA1FB44}" type="presOf" srcId="{82D01A45-C95D-4920-AC94-E38039FF63C5}" destId="{5825DB83-90EC-4C8A-91A8-58DBC458936A}" srcOrd="0" destOrd="0" presId="urn:microsoft.com/office/officeart/2005/8/layout/orgChart1"/>
-    <dgm:cxn modelId="{61045914-6954-44A0-B6B6-C6FC6AAD7CEA}" type="presOf" srcId="{6813FC0A-0CD4-445F-BD96-9792C5D5493A}" destId="{83BDAEA2-ACFE-4731-8DF5-87AC297A5C30}" srcOrd="0" destOrd="0" presId="urn:microsoft.com/office/officeart/2005/8/layout/orgChart1"/>
-    <dgm:cxn modelId="{2A616E83-8A6B-48A6-8302-A74FDA266816}" type="presOf" srcId="{FDB8EBFB-7E53-43B8-8F3F-7ED259581906}" destId="{8C7CFEBD-A002-4522-A88F-20FAB76D55E9}" srcOrd="0" destOrd="0" presId="urn:microsoft.com/office/officeart/2005/8/layout/orgChart1"/>
-    <dgm:cxn modelId="{C89CB529-5293-4E12-BE32-E59ADFA34EC9}" type="presOf" srcId="{75BBB2F1-A822-4DD2-880E-5912F21149D0}" destId="{A927516D-9F1C-4843-9ED2-A079E96E7102}" srcOrd="0" destOrd="0" presId="urn:microsoft.com/office/officeart/2005/8/layout/orgChart1"/>
-    <dgm:cxn modelId="{B29FD35E-74F4-46C3-91C4-263F53D342BB}" type="presOf" srcId="{FF11EE94-2D42-4BD3-9D33-D93DE048CBE5}" destId="{4C677B4E-B1A7-4E18-A7B1-3005A642E8B4}" srcOrd="1" destOrd="0" presId="urn:microsoft.com/office/officeart/2005/8/layout/orgChart1"/>
-    <dgm:cxn modelId="{6C4194B4-2AFD-4671-9BBE-825EDB4B647A}" type="presOf" srcId="{6AEDE58A-CA67-4D28-8190-B4F957D6FFDC}" destId="{B6548AC1-101A-49A1-92CD-5B37FA673A02}" srcOrd="0" destOrd="0" presId="urn:microsoft.com/office/officeart/2005/8/layout/orgChart1"/>
-    <dgm:cxn modelId="{DF04BAEF-C587-4AB0-ACD4-7792FF196654}" type="presOf" srcId="{F9F4EA33-C5EA-4A7F-853A-2209D30E8763}" destId="{0C4B0B2E-3A57-415B-ADA5-6145562D02B7}" srcOrd="1" destOrd="0" presId="urn:microsoft.com/office/officeart/2005/8/layout/orgChart1"/>
-    <dgm:cxn modelId="{8E546C8B-1110-4CCB-8C4D-75ADF14E00C5}" type="presOf" srcId="{470F3EB0-3B46-4E5F-B246-03C29AEAF04F}" destId="{17AB72E0-A4E9-4D10-B7B7-80A7FA1C4C99}" srcOrd="1" destOrd="0" presId="urn:microsoft.com/office/officeart/2005/8/layout/orgChart1"/>
-    <dgm:cxn modelId="{25438F90-88A5-4D4C-BC48-9AA95B849E79}" type="presOf" srcId="{4FD669FD-C5D4-426D-B9AA-F53B8B5E1D77}" destId="{F3EAAAD3-99AF-4DCC-9E56-D56E31BA503B}" srcOrd="0" destOrd="0" presId="urn:microsoft.com/office/officeart/2005/8/layout/orgChart1"/>
-    <dgm:cxn modelId="{1A977E5D-D438-4A98-8EBE-C9E8BE768964}" type="presOf" srcId="{F61C7602-21A5-4C69-825E-CA756EE72C54}" destId="{050A76D7-5D5D-46D5-8149-E74300829155}" srcOrd="0" destOrd="0" presId="urn:microsoft.com/office/officeart/2005/8/layout/orgChart1"/>
-    <dgm:cxn modelId="{5913A22B-3CF5-4CC0-90AC-C73EAAD2362E}" type="presOf" srcId="{7C37FDAF-292F-496D-A3D5-564BDD6D1FC2}" destId="{195643EF-9CE6-4285-800E-C08905758C2B}" srcOrd="1" destOrd="0" presId="urn:microsoft.com/office/officeart/2005/8/layout/orgChart1"/>
+    <dgm:cxn modelId="{3F8B5906-087C-47FB-8CBF-080C8E577F3B}" type="presOf" srcId="{75BBB2F1-A822-4DD2-880E-5912F21149D0}" destId="{900FDD78-8F07-4F3C-953F-85D13F09CF2D}" srcOrd="1" destOrd="0" presId="urn:microsoft.com/office/officeart/2005/8/layout/orgChart1"/>
+    <dgm:cxn modelId="{A35080FE-89F5-45AE-B659-7748C73F2E74}" type="presOf" srcId="{025024F0-EB61-49EA-A5FC-AAD14A902D14}" destId="{B1491869-07AB-4E28-AB6F-0CA405D4BBB2}" srcOrd="0" destOrd="0" presId="urn:microsoft.com/office/officeart/2005/8/layout/orgChart1"/>
+    <dgm:cxn modelId="{BEE0648B-DB20-4DFE-8DBB-40951B6F3725}" type="presOf" srcId="{3E902303-4A90-4BF2-B93E-065EDB7E9F32}" destId="{1A316E19-9C0C-45B5-A26D-D75BEBF3E8C7}" srcOrd="0" destOrd="0" presId="urn:microsoft.com/office/officeart/2005/8/layout/orgChart1"/>
+    <dgm:cxn modelId="{F5D34FC6-443C-4FF1-BF40-ED29FF75F0ED}" type="presOf" srcId="{4EF0787C-1E15-43E6-8F84-CB16AFBD27E0}" destId="{AEBEDD6C-A059-4514-BFD2-706D172AAB5F}" srcOrd="1" destOrd="0" presId="urn:microsoft.com/office/officeart/2005/8/layout/orgChart1"/>
+    <dgm:cxn modelId="{FBA0BBA4-11E1-4CCB-B280-A5C84686EAC2}" type="presOf" srcId="{4FD669FD-C5D4-426D-B9AA-F53B8B5E1D77}" destId="{6DF25A53-1D21-4603-8B9F-A2B64338AA6A}" srcOrd="1" destOrd="0" presId="urn:microsoft.com/office/officeart/2005/8/layout/orgChart1"/>
+    <dgm:cxn modelId="{AD88A293-9063-41DA-B0B1-4AA79A0205DC}" type="presOf" srcId="{4FD669FD-C5D4-426D-B9AA-F53B8B5E1D77}" destId="{F3EAAAD3-99AF-4DCC-9E56-D56E31BA503B}" srcOrd="0" destOrd="0" presId="urn:microsoft.com/office/officeart/2005/8/layout/orgChart1"/>
+    <dgm:cxn modelId="{C710D392-145F-4F01-997D-63AF5123371F}" type="presOf" srcId="{F76AC741-27BA-40FB-B491-E181CB8DCBDC}" destId="{9B4F9DF8-3495-41AE-9586-A1C1F74FAF8D}" srcOrd="0" destOrd="0" presId="urn:microsoft.com/office/officeart/2005/8/layout/orgChart1"/>
+    <dgm:cxn modelId="{25815DE2-B57C-46DE-978C-6234F962DB60}" type="presOf" srcId="{26AE75D8-D691-4383-8761-008C83698026}" destId="{9BCCFF60-43E1-4292-A5DC-5F01D7904CE7}" srcOrd="0" destOrd="0" presId="urn:microsoft.com/office/officeart/2005/8/layout/orgChart1"/>
+    <dgm:cxn modelId="{F85DCD80-273F-41E0-9198-75D1AB5F8A77}" type="presOf" srcId="{D45FC5B6-2215-45B6-95CF-4115FA6549D5}" destId="{30B2A902-D470-4CCA-BB32-57C0E8969551}" srcOrd="0" destOrd="0" presId="urn:microsoft.com/office/officeart/2005/8/layout/orgChart1"/>
     <dgm:cxn modelId="{30082A5B-68A5-4C42-857D-DA293138781C}" srcId="{12954474-A0ED-4534-BB7E-C68175F76380}" destId="{14847436-E84F-467C-87DF-1D3E49663262}" srcOrd="2" destOrd="0" parTransId="{BD7FD8C7-258A-4FC5-B131-7BBE8095BB4B}" sibTransId="{3E21EEC0-5E2B-49FC-A658-8CFE478E2B73}"/>
     <dgm:cxn modelId="{7F0094DB-5150-47D0-A62E-99EAE42ABD77}" srcId="{4521A254-9D25-47C0-AFB6-3A1FD9C3C628}" destId="{A31DAF67-C39E-42D2-8CEA-1BD17CF16CC7}" srcOrd="1" destOrd="0" parTransId="{568C99E5-2A63-46A8-9647-0773270CDD46}" sibTransId="{ACB7E89B-47D6-4E6A-BEA0-ACB05B81943A}"/>
-    <dgm:cxn modelId="{B7D3F2CD-DDEF-4EF6-9BCF-351EDA157B2E}" type="presOf" srcId="{682D4647-95EB-4C15-8A4B-16CA42163FB1}" destId="{7B4D8AFD-B7B2-486C-9663-4F6B6D916119}" srcOrd="1" destOrd="0" presId="urn:microsoft.com/office/officeart/2005/8/layout/orgChart1"/>
     <dgm:cxn modelId="{032171FA-4AEA-49B4-AF81-9DC2F31AF254}" srcId="{25F01B50-71BF-46BD-866F-010FF8665226}" destId="{50FA3D3C-2556-4959-BD54-7C932301A25B}" srcOrd="0" destOrd="0" parTransId="{A34EBFFE-5CE4-47E7-B280-D2C7E7D64D71}" sibTransId="{592CBC98-60D0-4DA4-AF85-59DE354717FB}"/>
-    <dgm:cxn modelId="{4DA823DE-6335-4B0A-957F-9D772A152925}" type="presOf" srcId="{47018995-3EA5-4E36-9492-AFA4CEB7D5A9}" destId="{E0B1E7C8-A309-41BC-9093-E427AE134816}" srcOrd="1" destOrd="0" presId="urn:microsoft.com/office/officeart/2005/8/layout/orgChart1"/>
-    <dgm:cxn modelId="{3829B32A-DF7A-40BB-870E-1FA8F489B44D}" type="presOf" srcId="{2A26029A-6512-43F6-9E62-8E4059E748AE}" destId="{4280E8EA-083D-4CF8-AA72-695B868AD281}" srcOrd="0" destOrd="0" presId="urn:microsoft.com/office/officeart/2005/8/layout/orgChart1"/>
-    <dgm:cxn modelId="{C90EDA25-0604-4C5A-A831-0BF24D3D1EF5}" type="presOf" srcId="{DF0E1810-A63E-4E15-B40E-F95A0E91260D}" destId="{E13098E0-EF11-455C-8D20-2B88403C4365}" srcOrd="0" destOrd="0" presId="urn:microsoft.com/office/officeart/2005/8/layout/orgChart1"/>
-    <dgm:cxn modelId="{55E2A51F-61A6-42DA-80C6-2EC0364741FE}" type="presOf" srcId="{2D018DFD-7BE3-4F7C-AFAF-26E51CF132EC}" destId="{22EB193B-4155-46F9-AA82-F5C7707F2737}" srcOrd="1" destOrd="0" presId="urn:microsoft.com/office/officeart/2005/8/layout/orgChart1"/>
-    <dgm:cxn modelId="{76BAC81E-1EF6-4D36-9396-F40A84E78BE5}" type="presOf" srcId="{F9F4EA33-C5EA-4A7F-853A-2209D30E8763}" destId="{6287454B-0360-45DE-A352-52F9E499A368}" srcOrd="0" destOrd="0" presId="urn:microsoft.com/office/officeart/2005/8/layout/orgChart1"/>
-    <dgm:cxn modelId="{1DBD0F6A-4C75-464D-812A-34D6A34CC4CF}" type="presOf" srcId="{F4D49262-7F66-44B8-A24C-5D8097388C89}" destId="{23A5F568-47F2-44A2-8FC0-2CB8E1EDE3F0}" srcOrd="0" destOrd="0" presId="urn:microsoft.com/office/officeart/2005/8/layout/orgChart1"/>
-    <dgm:cxn modelId="{7CF68C21-52F3-47EA-8CB1-3DFF60B04D07}" type="presOf" srcId="{123146D0-D6B9-44F9-9AF4-01B93FB33342}" destId="{CED30051-B2AB-4DB7-BBD2-8C7DC8C0992E}" srcOrd="0" destOrd="0" presId="urn:microsoft.com/office/officeart/2005/8/layout/orgChart1"/>
+    <dgm:cxn modelId="{A663BF2D-6FBA-4400-BB04-6670462D865E}" type="presOf" srcId="{75BBB2F1-A822-4DD2-880E-5912F21149D0}" destId="{A927516D-9F1C-4843-9ED2-A079E96E7102}" srcOrd="0" destOrd="0" presId="urn:microsoft.com/office/officeart/2005/8/layout/orgChart1"/>
+    <dgm:cxn modelId="{63EEBC39-1D03-4602-9CF6-F2827BB81627}" type="presOf" srcId="{01B89D3A-9E78-45B8-8DC6-0340062CCE3C}" destId="{D974E2C7-15F7-485F-A607-0FB9BC956EE5}" srcOrd="0" destOrd="0" presId="urn:microsoft.com/office/officeart/2005/8/layout/orgChart1"/>
+    <dgm:cxn modelId="{4C4344FC-918A-4A12-8A83-E605D1511996}" type="presOf" srcId="{8B77C788-5A7E-422B-843D-BBC7DD824327}" destId="{47F2E362-E028-405F-B123-C4D2668E6DD5}" srcOrd="0" destOrd="0" presId="urn:microsoft.com/office/officeart/2005/8/layout/orgChart1"/>
+    <dgm:cxn modelId="{B4403770-2155-45B7-B04E-EE53F0805F7F}" type="presOf" srcId="{5DA2EF8B-019C-4BFF-B82A-891AAF182CBB}" destId="{C1EC3850-F94B-4A11-AC0B-C1E08E6048D2}" srcOrd="0" destOrd="0" presId="urn:microsoft.com/office/officeart/2005/8/layout/orgChart1"/>
+    <dgm:cxn modelId="{7DD94302-794B-47B0-A04D-110E8C127207}" type="presOf" srcId="{123146D0-D6B9-44F9-9AF4-01B93FB33342}" destId="{CED30051-B2AB-4DB7-BBD2-8C7DC8C0992E}" srcOrd="0" destOrd="0" presId="urn:microsoft.com/office/officeart/2005/8/layout/orgChart1"/>
+    <dgm:cxn modelId="{955276AF-5D59-417B-A91B-054F65E58649}" type="presOf" srcId="{12954474-A0ED-4534-BB7E-C68175F76380}" destId="{A843FDBA-76FE-4A39-B70B-2F524D23A446}" srcOrd="0" destOrd="0" presId="urn:microsoft.com/office/officeart/2005/8/layout/orgChart1"/>
+    <dgm:cxn modelId="{2B10C2F5-9A27-4CEC-A8AC-4F014A4A863B}" type="presOf" srcId="{FAA04085-2E86-40D5-A7AC-E095D4C1B6BC}" destId="{BD81B15A-BDEF-48A7-B2AF-7D5EAD6B6BB8}" srcOrd="1" destOrd="0" presId="urn:microsoft.com/office/officeart/2005/8/layout/orgChart1"/>
+    <dgm:cxn modelId="{86999A48-6067-4595-93B3-88903EA83262}" type="presOf" srcId="{3082ECD6-6ED8-4636-A8BC-28BFBE27125C}" destId="{D67EED8B-6EE8-4202-ADA4-76A3E199E118}" srcOrd="0" destOrd="0" presId="urn:microsoft.com/office/officeart/2005/8/layout/orgChart1"/>
+    <dgm:cxn modelId="{EFAB5BC0-BD9F-4671-A727-88573C2E1061}" type="presOf" srcId="{FC2B16E4-CBEF-474E-BCB3-62847ADF2928}" destId="{144214E7-1557-429E-954F-7B5BD9DEE017}" srcOrd="0" destOrd="0" presId="urn:microsoft.com/office/officeart/2005/8/layout/orgChart1"/>
+    <dgm:cxn modelId="{9F1ADF7D-C0B5-49C4-990D-5C542C438734}" type="presOf" srcId="{5CF20AB2-DA11-48F3-97FC-2E3BC608B10D}" destId="{33530408-A941-4D0F-9B57-93D0C7C86D0A}" srcOrd="0" destOrd="0" presId="urn:microsoft.com/office/officeart/2005/8/layout/orgChart1"/>
     <dgm:cxn modelId="{F378A364-034C-4DED-8E8A-87BB1E42EEB5}" srcId="{12954474-A0ED-4534-BB7E-C68175F76380}" destId="{3E902303-4A90-4BF2-B93E-065EDB7E9F32}" srcOrd="3" destOrd="0" parTransId="{8B77C788-5A7E-422B-843D-BBC7DD824327}" sibTransId="{8042C6C0-B055-41B5-8719-C8BE4ED7A1ED}"/>
-    <dgm:cxn modelId="{15E3EBFB-42E9-45A6-A39B-0A3777E83C19}" type="presOf" srcId="{F76AC741-27BA-40FB-B491-E181CB8DCBDC}" destId="{9B4F9DF8-3495-41AE-9586-A1C1F74FAF8D}" srcOrd="0" destOrd="0" presId="urn:microsoft.com/office/officeart/2005/8/layout/orgChart1"/>
-    <dgm:cxn modelId="{C802AB9F-32DD-4371-B72E-C4BA10C90E71}" type="presOf" srcId="{9B8D22B1-A7F2-44C1-80B2-DB72A7F902B7}" destId="{9B3DFEDA-0DB0-4F63-982C-2D19798ED916}" srcOrd="1" destOrd="0" presId="urn:microsoft.com/office/officeart/2005/8/layout/orgChart1"/>
-    <dgm:cxn modelId="{A8C4016D-F8CD-4BBB-977C-8EEE374E3162}" type="presOf" srcId="{4C1AC016-92B5-439F-9897-D870694302C0}" destId="{F3E217BA-FBE2-4C35-A9C2-BC105D12539A}" srcOrd="1" destOrd="0" presId="urn:microsoft.com/office/officeart/2005/8/layout/orgChart1"/>
-    <dgm:cxn modelId="{DBB1FE0D-F338-43BA-9497-0C88BDC46995}" type="presOf" srcId="{D92EE489-A5C3-42D9-AB07-2241A5AAD55F}" destId="{721B0027-4DD5-4B68-A879-3FB59A087841}" srcOrd="0" destOrd="0" presId="urn:microsoft.com/office/officeart/2005/8/layout/orgChart1"/>
-    <dgm:cxn modelId="{7B8AC466-752F-4822-A2A6-C3BF533DD8DF}" type="presOf" srcId="{A34EBFFE-5CE4-47E7-B280-D2C7E7D64D71}" destId="{845FD635-1230-4F11-B073-078CDAECC6FD}" srcOrd="0" destOrd="0" presId="urn:microsoft.com/office/officeart/2005/8/layout/orgChart1"/>
-    <dgm:cxn modelId="{FF59E56D-57B0-4384-B1D4-EFACBE542DB3}" type="presOf" srcId="{FCEC7D56-2C4B-4304-BE54-72BFEFA589D5}" destId="{1477D269-364B-44E2-ACE0-C692B2BA557A}" srcOrd="0" destOrd="0" presId="urn:microsoft.com/office/officeart/2005/8/layout/orgChart1"/>
-    <dgm:cxn modelId="{C7DA34C7-F81D-4563-A147-3734B0B4C37D}" type="presOf" srcId="{14C59777-C925-466A-A711-82638C58E42C}" destId="{9DF43AB6-6DF7-41C8-BF75-A0AF8C029EED}" srcOrd="0" destOrd="0" presId="urn:microsoft.com/office/officeart/2005/8/layout/orgChart1"/>
-    <dgm:cxn modelId="{B8995324-F204-4C4D-BB34-DFB2BA99B33F}" type="presOf" srcId="{12954474-A0ED-4534-BB7E-C68175F76380}" destId="{A843FDBA-76FE-4A39-B70B-2F524D23A446}" srcOrd="0" destOrd="0" presId="urn:microsoft.com/office/officeart/2005/8/layout/orgChart1"/>
-    <dgm:cxn modelId="{DD0F9225-A75F-4F8A-8C25-8A228575ABCA}" type="presOf" srcId="{12954474-A0ED-4534-BB7E-C68175F76380}" destId="{0801965C-9821-42BF-A581-BD6872758CD2}" srcOrd="1" destOrd="0" presId="urn:microsoft.com/office/officeart/2005/8/layout/orgChart1"/>
-    <dgm:cxn modelId="{BF7C0A06-A7AA-464C-8FD1-D2861C8EE45A}" type="presOf" srcId="{4317AFD9-87F1-4F66-996A-6FDB5AAD27FB}" destId="{7589B3D4-363C-4B0A-8CB4-57C8B61B5607}" srcOrd="0" destOrd="0" presId="urn:microsoft.com/office/officeart/2005/8/layout/orgChart1"/>
-    <dgm:cxn modelId="{24751BFC-047D-425B-945A-43E47755514B}" type="presOf" srcId="{BAE8827D-428B-4AFC-B985-DFF28A38E7E3}" destId="{F2E294FF-CA36-48FA-8B69-804928F6C577}" srcOrd="0" destOrd="0" presId="urn:microsoft.com/office/officeart/2005/8/layout/orgChart1"/>
-    <dgm:cxn modelId="{73554B53-DA8A-423F-A30E-5E2D4B942991}" type="presOf" srcId="{DD1963A4-E0E1-43FB-AED7-FB3165D950CD}" destId="{FC975B40-3AFA-453E-B07C-C2EA0DB2201D}" srcOrd="0" destOrd="0" presId="urn:microsoft.com/office/officeart/2005/8/layout/orgChart1"/>
-    <dgm:cxn modelId="{773E1EA2-BDF6-4B73-9D89-29E7E5936606}" type="presOf" srcId="{4A2812DC-148A-4B52-8580-95472D6E0A1E}" destId="{7754A00E-562C-43D2-924D-3E9E46EC0F09}" srcOrd="0" destOrd="0" presId="urn:microsoft.com/office/officeart/2005/8/layout/orgChart1"/>
-    <dgm:cxn modelId="{D6F98657-960B-4CB9-B16B-E036C7EE047B}" type="presOf" srcId="{A0A1EDEB-51DB-4655-B52C-24895CBDB208}" destId="{A4742836-DD9B-4197-A0B5-51E65DA7A095}" srcOrd="0" destOrd="0" presId="urn:microsoft.com/office/officeart/2005/8/layout/orgChart1"/>
-    <dgm:cxn modelId="{D51C1A2E-B2BD-46B8-B82C-26D6763BDFC6}" type="presOf" srcId="{4E5550C9-F191-4EBC-8204-52AE9E2F1698}" destId="{0BAF4BCE-5428-4C32-A175-776E5B87E345}" srcOrd="0" destOrd="0" presId="urn:microsoft.com/office/officeart/2005/8/layout/orgChart1"/>
-    <dgm:cxn modelId="{69F37ECD-83AE-4DE4-B0A3-CA0D94E28071}" type="presOf" srcId="{4C1AC016-92B5-439F-9897-D870694302C0}" destId="{B3AC0D19-BDA8-48D2-B5FE-1DFF4921527E}" srcOrd="0" destOrd="0" presId="urn:microsoft.com/office/officeart/2005/8/layout/orgChart1"/>
-    <dgm:cxn modelId="{03EB89F4-1222-4BD2-BC26-9793E8AE69C9}" type="presOf" srcId="{25F01B50-71BF-46BD-866F-010FF8665226}" destId="{9741AA01-92FE-440C-83CF-5CF09A5F46CB}" srcOrd="0" destOrd="0" presId="urn:microsoft.com/office/officeart/2005/8/layout/orgChart1"/>
-    <dgm:cxn modelId="{A7651162-9C8E-4876-A06B-70CD8E112F1E}" type="presOf" srcId="{4FD669FD-C5D4-426D-B9AA-F53B8B5E1D77}" destId="{6DF25A53-1D21-4603-8B9F-A2B64338AA6A}" srcOrd="1" destOrd="0" presId="urn:microsoft.com/office/officeart/2005/8/layout/orgChart1"/>
-    <dgm:cxn modelId="{CAEBC400-37D8-4343-8D9F-A80D594F4B7E}" type="presOf" srcId="{D4B3715F-7E7E-4ED1-8B1A-89D4DDEF26E3}" destId="{D094F8D1-1AD8-498E-B82D-7C17C3345E95}" srcOrd="1" destOrd="0" presId="urn:microsoft.com/office/officeart/2005/8/layout/orgChart1"/>
+    <dgm:cxn modelId="{1D4BDA0C-E6C9-4DBA-A23D-FFCA6D3D6453}" type="presOf" srcId="{D45FC5B6-2215-45B6-95CF-4115FA6549D5}" destId="{71124DC1-5D17-41C6-90FE-CC42AEFA5789}" srcOrd="1" destOrd="0" presId="urn:microsoft.com/office/officeart/2005/8/layout/orgChart1"/>
+    <dgm:cxn modelId="{DCCB6857-2FE6-462E-93C5-2D9CEE29171E}" type="presOf" srcId="{6813FC0A-0CD4-445F-BD96-9792C5D5493A}" destId="{83BDAEA2-ACFE-4731-8DF5-87AC297A5C30}" srcOrd="0" destOrd="0" presId="urn:microsoft.com/office/officeart/2005/8/layout/orgChart1"/>
+    <dgm:cxn modelId="{CB362AB4-B957-465C-81FF-2C4BF83EBB7A}" type="presOf" srcId="{6E63A9E9-5B76-4DC2-9F22-D2328C9BD499}" destId="{86D6C594-4E34-44E8-8CC5-00388D03FB1D}" srcOrd="0" destOrd="0" presId="urn:microsoft.com/office/officeart/2005/8/layout/orgChart1"/>
+    <dgm:cxn modelId="{6C2CA1CA-4B99-4A85-97FE-C1DCDE64B6F4}" type="presOf" srcId="{D92EE489-A5C3-42D9-AB07-2241A5AAD55F}" destId="{721B0027-4DD5-4B68-A879-3FB59A087841}" srcOrd="0" destOrd="0" presId="urn:microsoft.com/office/officeart/2005/8/layout/orgChart1"/>
+    <dgm:cxn modelId="{871756F7-1BBC-46D0-A840-A58C605ECA02}" type="presOf" srcId="{4EF0787C-1E15-43E6-8F84-CB16AFBD27E0}" destId="{28490AFF-4346-443A-B09B-2A34B12B74F2}" srcOrd="0" destOrd="0" presId="urn:microsoft.com/office/officeart/2005/8/layout/orgChart1"/>
+    <dgm:cxn modelId="{76779234-F55A-409B-8D1C-DD2AF8D3F8FE}" type="presOf" srcId="{D4B3715F-7E7E-4ED1-8B1A-89D4DDEF26E3}" destId="{D094F8D1-1AD8-498E-B82D-7C17C3345E95}" srcOrd="1" destOrd="0" presId="urn:microsoft.com/office/officeart/2005/8/layout/orgChart1"/>
+    <dgm:cxn modelId="{34261C96-7632-4CF2-9B09-8B7A3DF9D134}" type="presOf" srcId="{4521A254-9D25-47C0-AFB6-3A1FD9C3C628}" destId="{71C0599B-5408-46B5-8A9E-D43C103BA673}" srcOrd="0" destOrd="0" presId="urn:microsoft.com/office/officeart/2005/8/layout/orgChart1"/>
     <dgm:cxn modelId="{4EF16A41-748F-4C27-9367-F013016B9E8B}" srcId="{25F01B50-71BF-46BD-866F-010FF8665226}" destId="{4E5550C9-F191-4EBC-8204-52AE9E2F1698}" srcOrd="1" destOrd="0" parTransId="{0CE56B9F-A841-47B6-8E62-ACD01C30ECAA}" sibTransId="{373E9511-AD6E-4BE1-8BF1-931ED948B936}"/>
-    <dgm:cxn modelId="{E91FD44F-845E-4A34-B031-B2F327E3B577}" type="presOf" srcId="{3E902303-4A90-4BF2-B93E-065EDB7E9F32}" destId="{1A316E19-9C0C-45B5-A26D-D75BEBF3E8C7}" srcOrd="0" destOrd="0" presId="urn:microsoft.com/office/officeart/2005/8/layout/orgChart1"/>
-    <dgm:cxn modelId="{77E5A12E-632C-4320-8269-F52A1032E189}" type="presOf" srcId="{6E02FB6D-EF7A-42E2-9EF3-9C8625E3F382}" destId="{0CF28AEB-499F-41BF-9E7C-C94AC5EDBF5C}" srcOrd="0" destOrd="0" presId="urn:microsoft.com/office/officeart/2005/8/layout/orgChart1"/>
-    <dgm:cxn modelId="{D473CD71-7317-4437-8941-D5FC35AD6088}" type="presOf" srcId="{9E359B3E-7F8C-4F82-BC2D-733B5E3996AF}" destId="{3E218CAC-88E5-4E92-A994-98D7DB4587BA}" srcOrd="0" destOrd="0" presId="urn:microsoft.com/office/officeart/2005/8/layout/orgChart1"/>
-    <dgm:cxn modelId="{0C4F5DEC-8495-4C0D-95FF-0CA6CDDBAB91}" type="presOf" srcId="{CBDF15DB-41DC-453A-A499-C0F8CC27EC9B}" destId="{31AA79F3-889D-43D5-9646-43A6057A092E}" srcOrd="1" destOrd="0" presId="urn:microsoft.com/office/officeart/2005/8/layout/orgChart1"/>
-    <dgm:cxn modelId="{A3C96821-43F8-43F5-87BD-1606176CE5D8}" type="presOf" srcId="{FAA04085-2E86-40D5-A7AC-E095D4C1B6BC}" destId="{BD81B15A-BDEF-48A7-B2AF-7D5EAD6B6BB8}" srcOrd="1" destOrd="0" presId="urn:microsoft.com/office/officeart/2005/8/layout/orgChart1"/>
+    <dgm:cxn modelId="{A6384886-FBE3-41C5-A7A3-1D98EA6E88DB}" type="presOf" srcId="{FDB8EBFB-7E53-43B8-8F3F-7ED259581906}" destId="{8C7CFEBD-A002-4522-A88F-20FAB76D55E9}" srcOrd="0" destOrd="0" presId="urn:microsoft.com/office/officeart/2005/8/layout/orgChart1"/>
+    <dgm:cxn modelId="{B75AE34A-1D86-42E3-B9EC-86927241C69C}" type="presOf" srcId="{12954474-A0ED-4534-BB7E-C68175F76380}" destId="{0801965C-9821-42BF-A581-BD6872758CD2}" srcOrd="1" destOrd="0" presId="urn:microsoft.com/office/officeart/2005/8/layout/orgChart1"/>
+    <dgm:cxn modelId="{56ECC11C-56E7-45B5-80E5-2FD77566D243}" type="presOf" srcId="{82D01A45-C95D-4920-AC94-E38039FF63C5}" destId="{5825DB83-90EC-4C8A-91A8-58DBC458936A}" srcOrd="0" destOrd="0" presId="urn:microsoft.com/office/officeart/2005/8/layout/orgChart1"/>
+    <dgm:cxn modelId="{A4CD78D4-399B-4F59-A69F-6D6924A8295B}" type="presOf" srcId="{4E5550C9-F191-4EBC-8204-52AE9E2F1698}" destId="{AAD6B8B4-BDB5-41EF-AE83-0D7478501AE6}" srcOrd="1" destOrd="0" presId="urn:microsoft.com/office/officeart/2005/8/layout/orgChart1"/>
+    <dgm:cxn modelId="{1E994EE3-2473-491A-B102-59DE92A86C47}" type="presOf" srcId="{4A2812DC-148A-4B52-8580-95472D6E0A1E}" destId="{7754A00E-562C-43D2-924D-3E9E46EC0F09}" srcOrd="0" destOrd="0" presId="urn:microsoft.com/office/officeart/2005/8/layout/orgChart1"/>
+    <dgm:cxn modelId="{AD0FEE96-F357-4848-9052-014127B0CE1C}" type="presOf" srcId="{BAE8827D-428B-4AFC-B985-DFF28A38E7E3}" destId="{F2E294FF-CA36-48FA-8B69-804928F6C577}" srcOrd="0" destOrd="0" presId="urn:microsoft.com/office/officeart/2005/8/layout/orgChart1"/>
     <dgm:cxn modelId="{2051097A-62E1-4A5F-9E39-D774E3B72863}" srcId="{26AE75D8-D691-4383-8761-008C83698026}" destId="{FC2B16E4-CBEF-474E-BCB3-62847ADF2928}" srcOrd="5" destOrd="0" parTransId="{9D49EC9D-09F9-44B4-9F19-64E0473D1E33}" sibTransId="{5121DEB9-1FB6-4484-8B47-F45AE98A71CD}"/>
-    <dgm:cxn modelId="{8BB3F2B9-6BA9-4956-9A66-726DF4F919F4}" type="presOf" srcId="{01B89D3A-9E78-45B8-8DC6-0340062CCE3C}" destId="{D974E2C7-15F7-485F-A607-0FB9BC956EE5}" srcOrd="0" destOrd="0" presId="urn:microsoft.com/office/officeart/2005/8/layout/orgChart1"/>
-    <dgm:cxn modelId="{A377FE55-74E4-487E-9561-5DDE5DD8F234}" type="presOf" srcId="{600A4B02-8E71-44DF-A935-99C27B74C7C9}" destId="{8FD5F6FA-7413-4521-964B-016AF5EEA300}" srcOrd="1" destOrd="0" presId="urn:microsoft.com/office/officeart/2005/8/layout/orgChart1"/>
-    <dgm:cxn modelId="{A01BD891-8169-4925-8076-26A24A56503E}" type="presOf" srcId="{5017D8AE-EDBB-463F-8AF5-5924562BBC2C}" destId="{D137CC37-9591-459F-B048-1CAFEFF54C51}" srcOrd="0" destOrd="0" presId="urn:microsoft.com/office/officeart/2005/8/layout/orgChart1"/>
+    <dgm:cxn modelId="{F85AF963-F739-482B-A5C6-4CA8794B8634}" type="presOf" srcId="{50FA3D3C-2556-4959-BD54-7C932301A25B}" destId="{C50E8F62-12FF-4E6C-A95E-2F0B611EF636}" srcOrd="1" destOrd="0" presId="urn:microsoft.com/office/officeart/2005/8/layout/orgChart1"/>
     <dgm:cxn modelId="{B131C96C-79DF-4584-B535-53240977C5C4}" srcId="{470F3EB0-3B46-4E5F-B246-03C29AEAF04F}" destId="{25F01B50-71BF-46BD-866F-010FF8665226}" srcOrd="2" destOrd="0" parTransId="{4317AFD9-87F1-4F66-996A-6FDB5AAD27FB}" sibTransId="{DFB0F553-26A4-4348-9C46-DE10CF22AF3C}"/>
     <dgm:cxn modelId="{F73E0604-7FAD-44E4-840A-AF91F25C17C4}" srcId="{25F01B50-71BF-46BD-866F-010FF8665226}" destId="{7C37FDAF-292F-496D-A3D5-564BDD6D1FC2}" srcOrd="7" destOrd="0" parTransId="{6813FC0A-0CD4-445F-BD96-9792C5D5493A}" sibTransId="{0946B7BD-4041-4EF0-9149-70AD97DB4C36}"/>
-    <dgm:cxn modelId="{6A951DA6-F59E-40D8-AF8C-6D9A30CC3716}" type="presOf" srcId="{47018995-3EA5-4E36-9492-AFA4CEB7D5A9}" destId="{E802C0A8-5256-4CC2-ABC9-F79449F6790D}" srcOrd="0" destOrd="0" presId="urn:microsoft.com/office/officeart/2005/8/layout/orgChart1"/>
     <dgm:cxn modelId="{941647B4-66EA-45DE-A58E-D38D066AC8CB}" srcId="{25F01B50-71BF-46BD-866F-010FF8665226}" destId="{9B8D22B1-A7F2-44C1-80B2-DB72A7F902B7}" srcOrd="3" destOrd="0" parTransId="{9E359B3E-7F8C-4F82-BC2D-733B5E3996AF}" sibTransId="{1C505D5D-D300-4D3C-83B4-6D1D3B99C728}"/>
+    <dgm:cxn modelId="{5F2DB3B0-3061-4F41-BEA1-8C0D93680E36}" type="presOf" srcId="{CBDF15DB-41DC-453A-A499-C0F8CC27EC9B}" destId="{31AA79F3-889D-43D5-9646-43A6057A092E}" srcOrd="1" destOrd="0" presId="urn:microsoft.com/office/officeart/2005/8/layout/orgChart1"/>
+    <dgm:cxn modelId="{5953F0A6-2B4A-45FA-BE97-875531D04754}" type="presOf" srcId="{D4B3715F-7E7E-4ED1-8B1A-89D4DDEF26E3}" destId="{B739800C-8CAA-47C5-855A-3C83703FA97B}" srcOrd="0" destOrd="0" presId="urn:microsoft.com/office/officeart/2005/8/layout/orgChart1"/>
     <dgm:cxn modelId="{020B4527-1A47-4BD6-A03E-C0B983258970}" srcId="{26AE75D8-D691-4383-8761-008C83698026}" destId="{600A4B02-8E71-44DF-A935-99C27B74C7C9}" srcOrd="3" destOrd="0" parTransId="{DD1963A4-E0E1-43FB-AED7-FB3165D950CD}" sibTransId="{D9274122-7E28-46C3-9313-1C660A83B392}"/>
-    <dgm:cxn modelId="{19B4E442-D025-46B5-BBFD-84CB96E5B830}" type="presOf" srcId="{5017D8AE-EDBB-463F-8AF5-5924562BBC2C}" destId="{257379CB-0A28-4560-B725-8B06E8190020}" srcOrd="1" destOrd="0" presId="urn:microsoft.com/office/officeart/2005/8/layout/orgChart1"/>
-    <dgm:cxn modelId="{0D8877AD-EC2B-406C-98E4-281DC75C23FD}" type="presOf" srcId="{D45FC5B6-2215-45B6-95CF-4115FA6549D5}" destId="{30B2A902-D470-4CCA-BB32-57C0E8969551}" srcOrd="0" destOrd="0" presId="urn:microsoft.com/office/officeart/2005/8/layout/orgChart1"/>
-    <dgm:cxn modelId="{AF5C8ED7-7F2E-42C1-A54A-65165A018F79}" type="presOf" srcId="{8B77C788-5A7E-422B-843D-BBC7DD824327}" destId="{47F2E362-E028-405F-B123-C4D2668E6DD5}" srcOrd="0" destOrd="0" presId="urn:microsoft.com/office/officeart/2005/8/layout/orgChart1"/>
-    <dgm:cxn modelId="{8B59FC40-119A-4020-833F-EC719DACE311}" type="presOf" srcId="{F8C3959B-911C-4E97-BD07-D07A882A8F4E}" destId="{5C89781B-1770-48C9-8E99-063430FC278B}" srcOrd="0" destOrd="0" presId="urn:microsoft.com/office/officeart/2005/8/layout/orgChart1"/>
-    <dgm:cxn modelId="{FFA65B3C-95CB-4402-8D80-BC3619E92E8E}" type="presOf" srcId="{CD6CA2BA-9701-4BB1-B013-251127CF42B5}" destId="{57163AE9-3490-4D91-BB6B-C1456883FAD3}" srcOrd="0" destOrd="0" presId="urn:microsoft.com/office/officeart/2005/8/layout/orgChart1"/>
-    <dgm:cxn modelId="{9E5D3BE2-9B58-414A-8FD9-FE9B5AAD28C1}" type="presOf" srcId="{46903DEB-13B2-442C-9171-39E81E0F568F}" destId="{034FCE54-3E9A-42CF-98B3-857888157985}" srcOrd="0" destOrd="0" presId="urn:microsoft.com/office/officeart/2005/8/layout/orgChart1"/>
+    <dgm:cxn modelId="{C608103C-3673-4E90-AF20-39D8B409D17F}" type="presOf" srcId="{600A4B02-8E71-44DF-A935-99C27B74C7C9}" destId="{8FD5F6FA-7413-4521-964B-016AF5EEA300}" srcOrd="1" destOrd="0" presId="urn:microsoft.com/office/officeart/2005/8/layout/orgChart1"/>
+    <dgm:cxn modelId="{BCFFE9D7-EA90-4590-A05E-FECF925D02BC}" type="presOf" srcId="{0BD6C8E3-8E9A-425B-873A-F2393C65B5D4}" destId="{3E6FD9F9-07CB-4971-97D3-29B80778126E}" srcOrd="0" destOrd="0" presId="urn:microsoft.com/office/officeart/2005/8/layout/orgChart1"/>
+    <dgm:cxn modelId="{41DD2FB0-C9AD-49CE-8326-C7356BA504BB}" type="presOf" srcId="{4E5550C9-F191-4EBC-8204-52AE9E2F1698}" destId="{0BAF4BCE-5428-4C32-A175-776E5B87E345}" srcOrd="0" destOrd="0" presId="urn:microsoft.com/office/officeart/2005/8/layout/orgChart1"/>
+    <dgm:cxn modelId="{02606A33-F5C4-44A5-ADE2-DB9B17BEFAFA}" type="presOf" srcId="{7C37FDAF-292F-496D-A3D5-564BDD6D1FC2}" destId="{195643EF-9CE6-4285-800E-C08905758C2B}" srcOrd="1" destOrd="0" presId="urn:microsoft.com/office/officeart/2005/8/layout/orgChart1"/>
+    <dgm:cxn modelId="{0FC24AFC-2289-42F8-A615-A8B6EBA6FE51}" type="presOf" srcId="{9B8D22B1-A7F2-44C1-80B2-DB72A7F902B7}" destId="{9B3DFEDA-0DB0-4F63-982C-2D19798ED916}" srcOrd="1" destOrd="0" presId="urn:microsoft.com/office/officeart/2005/8/layout/orgChart1"/>
+    <dgm:cxn modelId="{B7ECE54E-DDC8-46AE-9519-E1097162118D}" type="presOf" srcId="{3E902303-4A90-4BF2-B93E-065EDB7E9F32}" destId="{3D7A61F9-063C-4870-AFE1-A83DE1F5733A}" srcOrd="1" destOrd="0" presId="urn:microsoft.com/office/officeart/2005/8/layout/orgChart1"/>
+    <dgm:cxn modelId="{E6E236F4-3798-4889-AFEB-9F145A18DF7E}" type="presOf" srcId="{25F01B50-71BF-46BD-866F-010FF8665226}" destId="{9741AA01-92FE-440C-83CF-5CF09A5F46CB}" srcOrd="0" destOrd="0" presId="urn:microsoft.com/office/officeart/2005/8/layout/orgChart1"/>
+    <dgm:cxn modelId="{60D5AEAB-73EF-47EB-B7BD-8568E2C3B3C4}" type="presOf" srcId="{26AE75D8-D691-4383-8761-008C83698026}" destId="{49DEFED7-DAEA-459A-A76A-F53A5743D690}" srcOrd="1" destOrd="0" presId="urn:microsoft.com/office/officeart/2005/8/layout/orgChart1"/>
+    <dgm:cxn modelId="{7230CE5E-626E-4E7B-A141-AB1A8C06E61A}" type="presOf" srcId="{FC2B16E4-CBEF-474E-BCB3-62847ADF2928}" destId="{F27DFDEB-31F0-4C37-ADA2-EAC4194C69FC}" srcOrd="1" destOrd="0" presId="urn:microsoft.com/office/officeart/2005/8/layout/orgChart1"/>
+    <dgm:cxn modelId="{697B6BBC-A1F4-4227-BCB1-ACE2C4AD2216}" type="presOf" srcId="{9B3423C8-A11D-48B5-A6E1-6485013B00CD}" destId="{6F7841CA-6375-451E-B021-0F378D031657}" srcOrd="0" destOrd="0" presId="urn:microsoft.com/office/officeart/2005/8/layout/orgChart1"/>
+    <dgm:cxn modelId="{26F8F02B-21E5-4324-9FF1-33BDEBF71086}" type="presOf" srcId="{DF0E1810-A63E-4E15-B40E-F95A0E91260D}" destId="{E13098E0-EF11-455C-8D20-2B88403C4365}" srcOrd="0" destOrd="0" presId="urn:microsoft.com/office/officeart/2005/8/layout/orgChart1"/>
+    <dgm:cxn modelId="{B18A6AB2-0AD9-477D-B7CB-EA9A574984D3}" type="presOf" srcId="{470F3EB0-3B46-4E5F-B246-03C29AEAF04F}" destId="{17AB72E0-A4E9-4D10-B7B7-80A7FA1C4C99}" srcOrd="1" destOrd="0" presId="urn:microsoft.com/office/officeart/2005/8/layout/orgChart1"/>
+    <dgm:cxn modelId="{5CC4B0AD-C989-41F5-BC9C-D437DE502F3B}" type="presOf" srcId="{A34EBFFE-5CE4-47E7-B280-D2C7E7D64D71}" destId="{845FD635-1230-4F11-B073-078CDAECC6FD}" srcOrd="0" destOrd="0" presId="urn:microsoft.com/office/officeart/2005/8/layout/orgChart1"/>
     <dgm:cxn modelId="{8C9B822D-83B3-41FC-97B5-5678FEA977AA}" srcId="{25F01B50-71BF-46BD-866F-010FF8665226}" destId="{D45FC5B6-2215-45B6-95CF-4115FA6549D5}" srcOrd="9" destOrd="0" parTransId="{0BD6C8E3-8E9A-425B-873A-F2393C65B5D4}" sibTransId="{4567D249-EC6A-4B56-8267-0F3C2E20B435}"/>
+    <dgm:cxn modelId="{F840DDAD-F504-43B9-80FF-5BBD7714C318}" type="presOf" srcId="{600A4B02-8E71-44DF-A935-99C27B74C7C9}" destId="{CF13B245-1E6E-467A-917C-E62C719A9D32}" srcOrd="0" destOrd="0" presId="urn:microsoft.com/office/officeart/2005/8/layout/orgChart1"/>
+    <dgm:cxn modelId="{9D36F5A6-CAA7-40EC-912D-F876F30D24E0}" type="presOf" srcId="{9E359B3E-7F8C-4F82-BC2D-733B5E3996AF}" destId="{3E218CAC-88E5-4E92-A994-98D7DB4587BA}" srcOrd="0" destOrd="0" presId="urn:microsoft.com/office/officeart/2005/8/layout/orgChart1"/>
     <dgm:cxn modelId="{F7A1CDF0-0FB1-4523-9F93-6A43C3EA960C}" srcId="{4521A254-9D25-47C0-AFB6-3A1FD9C3C628}" destId="{2D018DFD-7BE3-4F7C-AFAF-26E51CF132EC}" srcOrd="0" destOrd="0" parTransId="{FDB8EBFB-7E53-43B8-8F3F-7ED259581906}" sibTransId="{AC772969-328A-41F3-8A3F-9B4289AE385F}"/>
+    <dgm:cxn modelId="{A161B680-0661-4726-B2EF-5C8EDF14E9D5}" type="presOf" srcId="{5017D8AE-EDBB-463F-8AF5-5924562BBC2C}" destId="{D137CC37-9591-459F-B048-1CAFEFF54C51}" srcOrd="0" destOrd="0" presId="urn:microsoft.com/office/officeart/2005/8/layout/orgChart1"/>
+    <dgm:cxn modelId="{080D8179-7B0A-4B8F-9A4B-9EE38FDD0C58}" type="presOf" srcId="{F61C7602-21A5-4C69-825E-CA756EE72C54}" destId="{050A76D7-5D5D-46D5-8149-E74300829155}" srcOrd="0" destOrd="0" presId="urn:microsoft.com/office/officeart/2005/8/layout/orgChart1"/>
     <dgm:cxn modelId="{AF4F9F75-63B1-4131-903D-23EC0EEE57EE}" srcId="{26AE75D8-D691-4383-8761-008C83698026}" destId="{4C1AC016-92B5-439F-9897-D870694302C0}" srcOrd="4" destOrd="0" parTransId="{BAE8827D-428B-4AFC-B985-DFF28A38E7E3}" sibTransId="{7499ADD3-2FB2-443C-977D-95C1301884AA}"/>
     <dgm:cxn modelId="{25277512-E902-4FA2-BEED-0DEABD2FE720}" srcId="{4FD669FD-C5D4-426D-B9AA-F53B8B5E1D77}" destId="{6AEDE58A-CA67-4D28-8190-B4F957D6FFDC}" srcOrd="1" destOrd="0" parTransId="{CD6CA2BA-9701-4BB1-B013-251127CF42B5}" sibTransId="{92B2F359-98F9-44BA-A660-ECC3E54C65F2}"/>
-    <dgm:cxn modelId="{3E38EC9D-D043-42B4-BBB7-134BFF8500AB}" type="presOf" srcId="{4521A254-9D25-47C0-AFB6-3A1FD9C3C628}" destId="{20BD6E44-1C46-4F2D-BC00-9D2111BAF126}" srcOrd="1" destOrd="0" presId="urn:microsoft.com/office/officeart/2005/8/layout/orgChart1"/>
-    <dgm:cxn modelId="{E0A18BB6-5319-4EA1-AF89-B190A63911C0}" type="presOf" srcId="{8B160FE7-7569-4627-99A0-8346352330E0}" destId="{8CBBA7E3-2BFF-4837-B524-CE67D9767A0D}" srcOrd="0" destOrd="0" presId="urn:microsoft.com/office/officeart/2005/8/layout/orgChart1"/>
-    <dgm:cxn modelId="{D52DED51-A129-4FC1-AA87-27395B16E5ED}" type="presOf" srcId="{FAA04085-2E86-40D5-A7AC-E095D4C1B6BC}" destId="{EB5BA3DB-674B-4CC5-A2F5-AACAC949B4C3}" srcOrd="0" destOrd="0" presId="urn:microsoft.com/office/officeart/2005/8/layout/orgChart1"/>
-    <dgm:cxn modelId="{EBDA80E3-8474-46A9-85B0-D23720411298}" type="presOf" srcId="{BD7FD8C7-258A-4FC5-B131-7BBE8095BB4B}" destId="{2C0EC0BF-E3B1-4E5C-A702-4784F0CE2293}" srcOrd="0" destOrd="0" presId="urn:microsoft.com/office/officeart/2005/8/layout/orgChart1"/>
-    <dgm:cxn modelId="{5239F4FF-3801-4438-9E89-434424950751}" type="presOf" srcId="{025024F0-EB61-49EA-A5FC-AAD14A902D14}" destId="{B1491869-07AB-4E28-AB6F-0CA405D4BBB2}" srcOrd="0" destOrd="0" presId="urn:microsoft.com/office/officeart/2005/8/layout/orgChart1"/>
-    <dgm:cxn modelId="{590AFC18-6D83-4625-BC30-1D344BF49B21}" type="presOf" srcId="{600A4B02-8E71-44DF-A935-99C27B74C7C9}" destId="{CF13B245-1E6E-467A-917C-E62C719A9D32}" srcOrd="0" destOrd="0" presId="urn:microsoft.com/office/officeart/2005/8/layout/orgChart1"/>
-    <dgm:cxn modelId="{A6421394-6369-43EF-A3DE-10ACE50F8E7B}" type="presOf" srcId="{6DB7CCE5-42B3-417D-AB1B-F73C73709597}" destId="{CBB7CAD2-6818-4B4B-8FC5-A24B13396B76}" srcOrd="0" destOrd="0" presId="urn:microsoft.com/office/officeart/2005/8/layout/orgChart1"/>
+    <dgm:cxn modelId="{7A4F666C-9693-4C6E-8639-E99E08BAE63A}" type="presOf" srcId="{A31DAF67-C39E-42D2-8CEA-1BD17CF16CC7}" destId="{55DFA417-9245-4E4D-90E2-74D9BC86C810}" srcOrd="1" destOrd="0" presId="urn:microsoft.com/office/officeart/2005/8/layout/orgChart1"/>
+    <dgm:cxn modelId="{14C31051-A555-4956-85F2-A8668D5A4FE4}" type="presOf" srcId="{0CE56B9F-A841-47B6-8E62-ACD01C30ECAA}" destId="{8736165C-9A06-4A4F-9260-B2558B565549}" srcOrd="0" destOrd="0" presId="urn:microsoft.com/office/officeart/2005/8/layout/orgChart1"/>
+    <dgm:cxn modelId="{D677C531-5C3A-4A84-8580-34BE03570E66}" type="presOf" srcId="{F9F4EA33-C5EA-4A7F-853A-2209D30E8763}" destId="{0C4B0B2E-3A57-415B-ADA5-6145562D02B7}" srcOrd="1" destOrd="0" presId="urn:microsoft.com/office/officeart/2005/8/layout/orgChart1"/>
+    <dgm:cxn modelId="{FF27DB09-A879-479D-8F31-8928DDAB4B9C}" type="presOf" srcId="{6AEDE58A-CA67-4D28-8190-B4F957D6FFDC}" destId="{492FD669-1DE7-4CC7-AB70-AB0BCF953497}" srcOrd="1" destOrd="0" presId="urn:microsoft.com/office/officeart/2005/8/layout/orgChart1"/>
+    <dgm:cxn modelId="{BE2DC2F2-4BA3-49C9-A0E1-0417505A2891}" type="presOf" srcId="{6AEDE58A-CA67-4D28-8190-B4F957D6FFDC}" destId="{B6548AC1-101A-49A1-92CD-5B37FA673A02}" srcOrd="0" destOrd="0" presId="urn:microsoft.com/office/officeart/2005/8/layout/orgChart1"/>
+    <dgm:cxn modelId="{FC85D6EA-A8BA-4486-98A9-99F53D939195}" type="presOf" srcId="{14C59777-C925-466A-A711-82638C58E42C}" destId="{9DF43AB6-6DF7-41C8-BF75-A0AF8C029EED}" srcOrd="0" destOrd="0" presId="urn:microsoft.com/office/officeart/2005/8/layout/orgChart1"/>
+    <dgm:cxn modelId="{9CA1FA84-62AC-4691-A411-57EA51B5D77D}" type="presOf" srcId="{A0A1EDEB-51DB-4655-B52C-24895CBDB208}" destId="{A4742836-DD9B-4197-A0B5-51E65DA7A095}" srcOrd="0" destOrd="0" presId="urn:microsoft.com/office/officeart/2005/8/layout/orgChart1"/>
+    <dgm:cxn modelId="{7064C848-5B18-4316-A2D3-BF0174ECD6C3}" type="presOf" srcId="{2D018DFD-7BE3-4F7C-AFAF-26E51CF132EC}" destId="{22EB193B-4155-46F9-AA82-F5C7707F2737}" srcOrd="1" destOrd="0" presId="urn:microsoft.com/office/officeart/2005/8/layout/orgChart1"/>
+    <dgm:cxn modelId="{F1A692D8-3FE3-4767-BA0A-E06ABA40A5EC}" type="presOf" srcId="{01B89D3A-9E78-45B8-8DC6-0340062CCE3C}" destId="{DC7C54F0-361F-48C0-B04E-28C1ED0A889C}" srcOrd="1" destOrd="0" presId="urn:microsoft.com/office/officeart/2005/8/layout/orgChart1"/>
     <dgm:cxn modelId="{CCF26B79-F61C-4ACA-B7FA-48A02A1999DC}" srcId="{25F01B50-71BF-46BD-866F-010FF8665226}" destId="{FF11EE94-2D42-4BD3-9D33-D93DE048CBE5}" srcOrd="6" destOrd="0" parTransId="{54ACE61A-8603-4902-96F7-A7AEB9168A05}" sibTransId="{872182FD-D627-4A7B-8B80-58BE82C828E2}"/>
-    <dgm:cxn modelId="{D32235CD-F49C-45A2-ACC6-5EC0CA00CA22}" type="presOf" srcId="{26AE75D8-D691-4383-8761-008C83698026}" destId="{49DEFED7-DAEA-459A-A76A-F53A5743D690}" srcOrd="1" destOrd="0" presId="urn:microsoft.com/office/officeart/2005/8/layout/orgChart1"/>
+    <dgm:cxn modelId="{BD76901B-FC37-493F-B133-EEE79D3674B5}" srcId="{25F01B50-71BF-46BD-866F-010FF8665226}" destId="{75BBB2F1-A822-4DD2-880E-5912F21149D0}" srcOrd="2" destOrd="0" parTransId="{6DB7CCE5-42B3-417D-AB1B-F73C73709597}" sibTransId="{55EE01F1-772C-4FAE-9D66-F36408DCBF66}"/>
     <dgm:cxn modelId="{C642F8F3-A1C2-4025-A5B7-36C2893AF875}" srcId="{4FD669FD-C5D4-426D-B9AA-F53B8B5E1D77}" destId="{6E02FB6D-EF7A-42E2-9EF3-9C8625E3F382}" srcOrd="2" destOrd="0" parTransId="{3082ECD6-6ED8-4636-A8BC-28BFBE27125C}" sibTransId="{AFCBC043-7AB3-4D71-9E14-465B16D57029}"/>
-    <dgm:cxn modelId="{BD76901B-FC37-493F-B133-EEE79D3674B5}" srcId="{25F01B50-71BF-46BD-866F-010FF8665226}" destId="{75BBB2F1-A822-4DD2-880E-5912F21149D0}" srcOrd="2" destOrd="0" parTransId="{6DB7CCE5-42B3-417D-AB1B-F73C73709597}" sibTransId="{55EE01F1-772C-4FAE-9D66-F36408DCBF66}"/>
-    <dgm:cxn modelId="{6CD33140-299C-4756-97B4-9B40C305F1F6}" type="presOf" srcId="{01B89D3A-9E78-45B8-8DC6-0340062CCE3C}" destId="{DC7C54F0-361F-48C0-B04E-28C1ED0A889C}" srcOrd="1" destOrd="0" presId="urn:microsoft.com/office/officeart/2005/8/layout/orgChart1"/>
     <dgm:cxn modelId="{903294DB-1606-46DD-B930-60D4F4124E47}" srcId="{25F01B50-71BF-46BD-866F-010FF8665226}" destId="{5357AF2A-8DDC-4642-B443-44BA4E494232}" srcOrd="8" destOrd="0" parTransId="{DF0E1810-A63E-4E15-B40E-F95A0E91260D}" sibTransId="{1C303BCB-5EEB-47F2-811B-68280A1253D1}"/>
-    <dgm:cxn modelId="{05CBE797-38BE-4FF5-8574-80DF2D472F88}" type="presOf" srcId="{3082ECD6-6ED8-4636-A8BC-28BFBE27125C}" destId="{D67EED8B-6EE8-4202-ADA4-76A3E199E118}" srcOrd="0" destOrd="0" presId="urn:microsoft.com/office/officeart/2005/8/layout/orgChart1"/>
-    <dgm:cxn modelId="{4B8E4446-B0B5-4F97-9CF6-4CCDF421C8F2}" type="presOf" srcId="{6E63A9E9-5B76-4DC2-9F22-D2328C9BD499}" destId="{123F9021-1160-4E5D-9032-BBC8D047D3F3}" srcOrd="1" destOrd="0" presId="urn:microsoft.com/office/officeart/2005/8/layout/orgChart1"/>
-    <dgm:cxn modelId="{2D7A7B9D-D620-47F8-8CA2-907AAF7C5BD4}" type="presOf" srcId="{E61DFA5B-529B-4A88-A041-B7E3BAA60B72}" destId="{3D479672-68EA-4BC5-A6E7-B97F48D1E412}" srcOrd="0" destOrd="0" presId="urn:microsoft.com/office/officeart/2005/8/layout/orgChart1"/>
+    <dgm:cxn modelId="{21DD2676-68F4-4199-A204-266BE50E1674}" type="presOf" srcId="{14847436-E84F-467C-87DF-1D3E49663262}" destId="{B51E2DE8-8780-4F9D-B130-824DBE530DCB}" srcOrd="0" destOrd="0" presId="urn:microsoft.com/office/officeart/2005/8/layout/orgChart1"/>
+    <dgm:cxn modelId="{C6A7C5C4-8386-44E9-BD3C-34379FA37943}" type="presOf" srcId="{2D018DFD-7BE3-4F7C-AFAF-26E51CF132EC}" destId="{0988C037-DFBF-44B8-8EC5-38086B6C1775}" srcOrd="0" destOrd="0" presId="urn:microsoft.com/office/officeart/2005/8/layout/orgChart1"/>
     <dgm:cxn modelId="{0DDC95D4-7DDA-4C01-9D83-4D210C391C3C}" srcId="{4521A254-9D25-47C0-AFB6-3A1FD9C3C628}" destId="{FAA04085-2E86-40D5-A7AC-E095D4C1B6BC}" srcOrd="4" destOrd="0" parTransId="{A0A1EDEB-51DB-4655-B52C-24895CBDB208}" sibTransId="{E5EF9681-D526-47CD-8E01-DD9A70229235}"/>
-    <dgm:cxn modelId="{7B464F4D-2C6B-4F50-B098-A4D8C1FBEFBB}" type="presOf" srcId="{5357AF2A-8DDC-4642-B443-44BA4E494232}" destId="{58472B29-B4BB-4A64-A1D5-579A71DC3C7C}" srcOrd="1" destOrd="0" presId="urn:microsoft.com/office/officeart/2005/8/layout/orgChart1"/>
-    <dgm:cxn modelId="{BA297137-3419-41FF-AF61-9B9AD30ED153}" type="presOf" srcId="{0BD6C8E3-8E9A-425B-873A-F2393C65B5D4}" destId="{3E6FD9F9-07CB-4971-97D3-29B80778126E}" srcOrd="0" destOrd="0" presId="urn:microsoft.com/office/officeart/2005/8/layout/orgChart1"/>
-    <dgm:cxn modelId="{175EC653-AF4C-4832-8C85-ADDF10149CF6}" type="presOf" srcId="{D4E64E12-D539-4876-8971-9B698B1C7272}" destId="{85D71624-80E5-4449-A92A-9BC60718C0B3}" srcOrd="0" destOrd="0" presId="urn:microsoft.com/office/officeart/2005/8/layout/orgChart1"/>
-    <dgm:cxn modelId="{9B795BF5-3BF6-4CBD-B00D-86E1FA843222}" type="presOf" srcId="{470F3EB0-3B46-4E5F-B246-03C29AEAF04F}" destId="{99A3A097-5DF6-4D80-809C-BF8931B972FE}" srcOrd="0" destOrd="0" presId="urn:microsoft.com/office/officeart/2005/8/layout/orgChart1"/>
+    <dgm:cxn modelId="{80DF8776-002E-4562-B664-5DC70A78B8E0}" type="presOf" srcId="{47018995-3EA5-4E36-9492-AFA4CEB7D5A9}" destId="{E0B1E7C8-A309-41BC-9093-E427AE134816}" srcOrd="1" destOrd="0" presId="urn:microsoft.com/office/officeart/2005/8/layout/orgChart1"/>
+    <dgm:cxn modelId="{9072E2E6-B27B-4E97-AC09-40D25B717A79}" type="presOf" srcId="{CBDF15DB-41DC-453A-A499-C0F8CC27EC9B}" destId="{CC8CC3D0-F787-42D7-B26B-4FC123FF5C4C}" srcOrd="0" destOrd="0" presId="urn:microsoft.com/office/officeart/2005/8/layout/orgChart1"/>
+    <dgm:cxn modelId="{DFB97812-C04E-4135-92F6-AE25C5E9F3B6}" type="presOf" srcId="{D4E64E12-D539-4876-8971-9B698B1C7272}" destId="{85D71624-80E5-4449-A92A-9BC60718C0B3}" srcOrd="0" destOrd="0" presId="urn:microsoft.com/office/officeart/2005/8/layout/orgChart1"/>
+    <dgm:cxn modelId="{4A80856E-547D-4592-B9FE-5BB362FB5BC3}" type="presOf" srcId="{C768AC95-D8C6-4381-80F1-2049FDC6A1F1}" destId="{AFD9640D-77CA-4DC2-A632-AFD257E4E542}" srcOrd="0" destOrd="0" presId="urn:microsoft.com/office/officeart/2005/8/layout/orgChart1"/>
+    <dgm:cxn modelId="{B40123CB-A598-4603-8807-824237A82C76}" type="presOf" srcId="{B667B709-8B47-4A6F-AA9B-3AD4DB9CA02C}" destId="{7E940554-E360-4E1B-8AF3-380496A6E3E2}" srcOrd="1" destOrd="0" presId="urn:microsoft.com/office/officeart/2005/8/layout/orgChart1"/>
+    <dgm:cxn modelId="{CAB59625-7A6A-4A0B-8D06-C732BEE457A1}" type="presOf" srcId="{470F3EB0-3B46-4E5F-B246-03C29AEAF04F}" destId="{99A3A097-5DF6-4D80-809C-BF8931B972FE}" srcOrd="0" destOrd="0" presId="urn:microsoft.com/office/officeart/2005/8/layout/orgChart1"/>
     <dgm:cxn modelId="{F05C9CA6-6389-46C3-BFD8-237D0FD29B43}" srcId="{25F01B50-71BF-46BD-866F-010FF8665226}" destId="{6E63A9E9-5B76-4DC2-9F22-D2328C9BD499}" srcOrd="4" destOrd="0" parTransId="{F76AC741-27BA-40FB-B491-E181CB8DCBDC}" sibTransId="{E78A3213-9D63-4F68-AF5A-1E515B95D115}"/>
-    <dgm:cxn modelId="{57272E20-BB6C-4F31-913C-8615959B8745}" type="presOf" srcId="{14847436-E84F-467C-87DF-1D3E49663262}" destId="{47E9BDD4-D24F-497D-A3EA-8ECC6D80C467}" srcOrd="1" destOrd="0" presId="urn:microsoft.com/office/officeart/2005/8/layout/orgChart1"/>
     <dgm:cxn modelId="{E0327458-1451-4C7E-A71D-03FC3A871553}" srcId="{4FD669FD-C5D4-426D-B9AA-F53B8B5E1D77}" destId="{682D4647-95EB-4C15-8A4B-16CA42163FB1}" srcOrd="0" destOrd="0" parTransId="{82D01A45-C95D-4920-AC94-E38039FF63C5}" sibTransId="{AA96BBA8-DAC8-4CD0-9AA4-3595CB73581F}"/>
-    <dgm:cxn modelId="{ABB5C3B1-D338-427A-B82D-0C92C7CE06AA}" type="presOf" srcId="{0CE56B9F-A841-47B6-8E62-ACD01C30ECAA}" destId="{8736165C-9A06-4A4F-9260-B2558B565549}" srcOrd="0" destOrd="0" presId="urn:microsoft.com/office/officeart/2005/8/layout/orgChart1"/>
-    <dgm:cxn modelId="{7D6B1764-0A5D-4672-BB75-1D366C0D887A}" type="presOf" srcId="{B667B709-8B47-4A6F-AA9B-3AD4DB9CA02C}" destId="{53415810-2E7D-4997-805D-E9A8A4AC39B5}" srcOrd="0" destOrd="0" presId="urn:microsoft.com/office/officeart/2005/8/layout/orgChart1"/>
-    <dgm:cxn modelId="{92A88364-CE43-4A06-864E-CD74FA296A85}" type="presOf" srcId="{D4E64E12-D539-4876-8971-9B698B1C7272}" destId="{0808004F-C803-4860-A7F2-5A601069DB26}" srcOrd="1" destOrd="0" presId="urn:microsoft.com/office/officeart/2005/8/layout/orgChart1"/>
-    <dgm:cxn modelId="{20B008DE-170C-4A3D-8FF2-8C4F23A8BE03}" type="presOf" srcId="{A31DAF67-C39E-42D2-8CEA-1BD17CF16CC7}" destId="{55DFA417-9245-4E4D-90E2-74D9BC86C810}" srcOrd="1" destOrd="0" presId="urn:microsoft.com/office/officeart/2005/8/layout/orgChart1"/>
+    <dgm:cxn modelId="{8280C957-E699-4CE8-A63E-CE51007CE90D}" type="presOf" srcId="{6DB7CCE5-42B3-417D-AB1B-F73C73709597}" destId="{CBB7CAD2-6818-4B4B-8FC5-A24B13396B76}" srcOrd="0" destOrd="0" presId="urn:microsoft.com/office/officeart/2005/8/layout/orgChart1"/>
+    <dgm:cxn modelId="{74B8C633-191C-47D8-BDF5-16C32A283D9C}" type="presOf" srcId="{F9F4EA33-C5EA-4A7F-853A-2209D30E8763}" destId="{6287454B-0360-45DE-A352-52F9E499A368}" srcOrd="0" destOrd="0" presId="urn:microsoft.com/office/officeart/2005/8/layout/orgChart1"/>
+    <dgm:cxn modelId="{17F85665-B3CE-4311-B033-7A5CEFA21864}" type="presOf" srcId="{47018995-3EA5-4E36-9492-AFA4CEB7D5A9}" destId="{E802C0A8-5256-4CC2-ABC9-F79449F6790D}" srcOrd="0" destOrd="0" presId="urn:microsoft.com/office/officeart/2005/8/layout/orgChart1"/>
+    <dgm:cxn modelId="{51FA71AA-4E7A-47A1-9C58-D554B93095F7}" type="presOf" srcId="{568C99E5-2A63-46A8-9647-0773270CDD46}" destId="{C22079C4-7A29-427F-91DE-654AE3892F24}" srcOrd="0" destOrd="0" presId="urn:microsoft.com/office/officeart/2005/8/layout/orgChart1"/>
+    <dgm:cxn modelId="{7C3CE32B-4953-4774-872A-46733AD11987}" type="presOf" srcId="{8B160FE7-7569-4627-99A0-8346352330E0}" destId="{8CBBA7E3-2BFF-4837-B524-CE67D9767A0D}" srcOrd="0" destOrd="0" presId="urn:microsoft.com/office/officeart/2005/8/layout/orgChart1"/>
+    <dgm:cxn modelId="{29395C48-A1B3-4140-8C7C-C67C17BD7241}" type="presOf" srcId="{5357AF2A-8DDC-4642-B443-44BA4E494232}" destId="{58472B29-B4BB-4A64-A1D5-579A71DC3C7C}" srcOrd="1" destOrd="0" presId="urn:microsoft.com/office/officeart/2005/8/layout/orgChart1"/>
+    <dgm:cxn modelId="{C17859E1-DC4B-47AB-A91A-5338F497798B}" type="presOf" srcId="{5017D8AE-EDBB-463F-8AF5-5924562BBC2C}" destId="{257379CB-0A28-4560-B725-8B06E8190020}" srcOrd="1" destOrd="0" presId="urn:microsoft.com/office/officeart/2005/8/layout/orgChart1"/>
     <dgm:cxn modelId="{E2F9D0F6-8036-4769-B796-AD5AC3EF5ACA}" srcId="{4521A254-9D25-47C0-AFB6-3A1FD9C3C628}" destId="{47018995-3EA5-4E36-9492-AFA4CEB7D5A9}" srcOrd="5" destOrd="0" parTransId="{F5CFF330-6D11-4B6A-9133-AB2B52CA197E}" sibTransId="{3EF29F37-7948-4692-93E4-DA6356B374D3}"/>
-    <dgm:cxn modelId="{82DC8274-CF7B-41D1-B3E3-3E874837D5AF}" type="presOf" srcId="{D45FC5B6-2215-45B6-95CF-4115FA6549D5}" destId="{71124DC1-5D17-41C6-90FE-CC42AEFA5789}" srcOrd="1" destOrd="0" presId="urn:microsoft.com/office/officeart/2005/8/layout/orgChart1"/>
-    <dgm:cxn modelId="{C90A25DB-8D6C-4AF5-BB1E-1D74F443EA3C}" type="presOf" srcId="{FC2B16E4-CBEF-474E-BCB3-62847ADF2928}" destId="{144214E7-1557-429E-954F-7B5BD9DEE017}" srcOrd="0" destOrd="0" presId="urn:microsoft.com/office/officeart/2005/8/layout/orgChart1"/>
+    <dgm:cxn modelId="{9EE68E73-524B-4506-BAC3-AF2ED6A4DD13}" type="presOf" srcId="{F8C3959B-911C-4E97-BD07-D07A882A8F4E}" destId="{7A6015C9-93B2-49CA-98F1-95AC55DDBB0A}" srcOrd="1" destOrd="0" presId="urn:microsoft.com/office/officeart/2005/8/layout/orgChart1"/>
     <dgm:cxn modelId="{D93EBE0A-916B-4D2C-9EA3-ECB5DF44B0C7}" srcId="{470F3EB0-3B46-4E5F-B246-03C29AEAF04F}" destId="{26AE75D8-D691-4383-8761-008C83698026}" srcOrd="0" destOrd="0" parTransId="{F61C7602-21A5-4C69-825E-CA756EE72C54}" sibTransId="{ACD77E16-A4DD-43F1-B065-515D62E50AC8}"/>
     <dgm:cxn modelId="{3E27DC0A-82BF-48AF-BA34-DB866C79F010}" srcId="{4521A254-9D25-47C0-AFB6-3A1FD9C3C628}" destId="{5017D8AE-EDBB-463F-8AF5-5924562BBC2C}" srcOrd="2" destOrd="0" parTransId="{025024F0-EB61-49EA-A5FC-AAD14A902D14}" sibTransId="{5AF689E9-D81E-4C71-B095-9A7ED162FA24}"/>
-    <dgm:cxn modelId="{8C4DC6F5-32CA-4448-94C0-3D48088EF095}" type="presOf" srcId="{14847436-E84F-467C-87DF-1D3E49663262}" destId="{B51E2DE8-8780-4F9D-B130-824DBE530DCB}" srcOrd="0" destOrd="0" presId="urn:microsoft.com/office/officeart/2005/8/layout/orgChart1"/>
-    <dgm:cxn modelId="{684EB4CC-01B4-4AD3-A118-76F65CBB1CFF}" type="presOf" srcId="{3E902303-4A90-4BF2-B93E-065EDB7E9F32}" destId="{3D7A61F9-063C-4870-AFE1-A83DE1F5733A}" srcOrd="1" destOrd="0" presId="urn:microsoft.com/office/officeart/2005/8/layout/orgChart1"/>
-    <dgm:cxn modelId="{7E3EDD84-304A-43D3-83DE-F1A2A89215F1}" type="presOf" srcId="{4EF0787C-1E15-43E6-8F84-CB16AFBD27E0}" destId="{AEBEDD6C-A059-4514-BFD2-706D172AAB5F}" srcOrd="1" destOrd="0" presId="urn:microsoft.com/office/officeart/2005/8/layout/orgChart1"/>
-    <dgm:cxn modelId="{FBD6F44D-8AB0-4F34-BFD0-BB956BBBCA6A}" type="presOf" srcId="{568C99E5-2A63-46A8-9647-0773270CDD46}" destId="{C22079C4-7A29-427F-91DE-654AE3892F24}" srcOrd="0" destOrd="0" presId="urn:microsoft.com/office/officeart/2005/8/layout/orgChart1"/>
-    <dgm:cxn modelId="{7A94B44B-A10C-4971-83B2-286434E4D245}" type="presOf" srcId="{6E63A9E9-5B76-4DC2-9F22-D2328C9BD499}" destId="{86D6C594-4E34-44E8-8CC5-00388D03FB1D}" srcOrd="0" destOrd="0" presId="urn:microsoft.com/office/officeart/2005/8/layout/orgChart1"/>
-    <dgm:cxn modelId="{B37338DA-1FC8-407F-8324-C1053FB6958A}" type="presOf" srcId="{6E02FB6D-EF7A-42E2-9EF3-9C8625E3F382}" destId="{2F0A179B-3F37-40D2-A279-ABA2DAE3A2CD}" srcOrd="1" destOrd="0" presId="urn:microsoft.com/office/officeart/2005/8/layout/orgChart1"/>
-    <dgm:cxn modelId="{1AAFC38F-F44C-42BC-B9D2-AE08B28C0D24}" type="presOf" srcId="{50FA3D3C-2556-4959-BD54-7C932301A25B}" destId="{C50E8F62-12FF-4E6C-A95E-2F0B611EF636}" srcOrd="1" destOrd="0" presId="urn:microsoft.com/office/officeart/2005/8/layout/orgChart1"/>
+    <dgm:cxn modelId="{EBC7B486-6239-4679-B507-4F491E230507}" type="presOf" srcId="{CD6CA2BA-9701-4BB1-B013-251127CF42B5}" destId="{57163AE9-3490-4D91-BB6B-C1456883FAD3}" srcOrd="0" destOrd="0" presId="urn:microsoft.com/office/officeart/2005/8/layout/orgChart1"/>
+    <dgm:cxn modelId="{742F78A7-CD0E-404E-AFB8-92D3ABA325BD}" type="presOf" srcId="{F8C3959B-911C-4E97-BD07-D07A882A8F4E}" destId="{5C89781B-1770-48C9-8E99-063430FC278B}" srcOrd="0" destOrd="0" presId="urn:microsoft.com/office/officeart/2005/8/layout/orgChart1"/>
+    <dgm:cxn modelId="{CCAD0016-D6F2-4AB1-A377-175443A9F4C0}" type="presOf" srcId="{E61DFA5B-529B-4A88-A041-B7E3BAA60B72}" destId="{3D479672-68EA-4BC5-A6E7-B97F48D1E412}" srcOrd="0" destOrd="0" presId="urn:microsoft.com/office/officeart/2005/8/layout/orgChart1"/>
     <dgm:cxn modelId="{E36C3724-E858-4CD4-9007-548C959599DE}" srcId="{26AE75D8-D691-4383-8761-008C83698026}" destId="{F9F4EA33-C5EA-4A7F-853A-2209D30E8763}" srcOrd="1" destOrd="0" parTransId="{E61DFA5B-529B-4A88-A041-B7E3BAA60B72}" sibTransId="{202BCB69-97E2-4A96-AD5A-378FB8465884}"/>
-    <dgm:cxn modelId="{EABCC172-E82A-41F2-BE61-C79E07E154E1}" type="presOf" srcId="{C768AC95-D8C6-4381-80F1-2049FDC6A1F1}" destId="{AFD9640D-77CA-4DC2-A632-AFD257E4E542}" srcOrd="0" destOrd="0" presId="urn:microsoft.com/office/officeart/2005/8/layout/orgChart1"/>
-    <dgm:cxn modelId="{4D48F00B-9631-4E0B-95BE-04C931AE9BFF}" type="presOf" srcId="{50FA3D3C-2556-4959-BD54-7C932301A25B}" destId="{765EB993-4E7C-4ABB-9DDF-4585659A1EBA}" srcOrd="0" destOrd="0" presId="urn:microsoft.com/office/officeart/2005/8/layout/orgChart1"/>
-    <dgm:cxn modelId="{551FDDCE-BE8C-4724-B87C-618193B41412}" type="presOf" srcId="{9B3423C8-A11D-48B5-A6E1-6485013B00CD}" destId="{6F7841CA-6375-451E-B021-0F378D031657}" srcOrd="0" destOrd="0" presId="urn:microsoft.com/office/officeart/2005/8/layout/orgChart1"/>
-    <dgm:cxn modelId="{C9326D16-F156-4C2F-88E8-00D2F285815F}" type="presOf" srcId="{7C37FDAF-292F-496D-A3D5-564BDD6D1FC2}" destId="{5B657A86-AB12-4836-B99D-FB5E89834C59}" srcOrd="0" destOrd="0" presId="urn:microsoft.com/office/officeart/2005/8/layout/orgChart1"/>
-    <dgm:cxn modelId="{0603DF8F-5613-4AA7-9579-D08534842F59}" type="presOf" srcId="{9D49EC9D-09F9-44B4-9F19-64E0473D1E33}" destId="{01EADC42-BABE-40C0-84F5-11AF5CA66014}" srcOrd="0" destOrd="0" presId="urn:microsoft.com/office/officeart/2005/8/layout/orgChart1"/>
-    <dgm:cxn modelId="{0402D922-79EC-4A1D-9182-95BAEF65B11C}" type="presOf" srcId="{2D018DFD-7BE3-4F7C-AFAF-26E51CF132EC}" destId="{0988C037-DFBF-44B8-8EC5-38086B6C1775}" srcOrd="0" destOrd="0" presId="urn:microsoft.com/office/officeart/2005/8/layout/orgChart1"/>
-    <dgm:cxn modelId="{D40D11B8-CFBA-404E-B12B-29200EC0A484}" type="presOf" srcId="{4A2812DC-148A-4B52-8580-95472D6E0A1E}" destId="{647391CE-73FA-4300-A565-53E93AC3C6AB}" srcOrd="1" destOrd="0" presId="urn:microsoft.com/office/officeart/2005/8/layout/orgChart1"/>
+    <dgm:cxn modelId="{DA1B177E-3EDE-4D44-B965-F98B000506AA}" type="presOf" srcId="{6E63A9E9-5B76-4DC2-9F22-D2328C9BD499}" destId="{123F9021-1160-4E5D-9032-BBC8D047D3F3}" srcOrd="1" destOrd="0" presId="urn:microsoft.com/office/officeart/2005/8/layout/orgChart1"/>
+    <dgm:cxn modelId="{B7125148-B1D9-4424-9A31-0C1A67FAC1DA}" type="presOf" srcId="{14847436-E84F-467C-87DF-1D3E49663262}" destId="{47E9BDD4-D24F-497D-A3EA-8ECC6D80C467}" srcOrd="1" destOrd="0" presId="urn:microsoft.com/office/officeart/2005/8/layout/orgChart1"/>
+    <dgm:cxn modelId="{94136FB3-3B76-4B47-AE64-5A9E9A69CE98}" type="presOf" srcId="{F4D49262-7F66-44B8-A24C-5D8097388C89}" destId="{23A5F568-47F2-44A2-8FC0-2CB8E1EDE3F0}" srcOrd="0" destOrd="0" presId="urn:microsoft.com/office/officeart/2005/8/layout/orgChart1"/>
+    <dgm:cxn modelId="{B505EBA0-4657-417E-A72C-D8127252B3C2}" type="presOf" srcId="{BD7FD8C7-258A-4FC5-B131-7BBE8095BB4B}" destId="{2C0EC0BF-E3B1-4E5C-A702-4784F0CE2293}" srcOrd="0" destOrd="0" presId="urn:microsoft.com/office/officeart/2005/8/layout/orgChart1"/>
+    <dgm:cxn modelId="{AC1453C2-A07C-47C1-923B-721469887166}" type="presOf" srcId="{4521A254-9D25-47C0-AFB6-3A1FD9C3C628}" destId="{20BD6E44-1C46-4F2D-BC00-9D2111BAF126}" srcOrd="1" destOrd="0" presId="urn:microsoft.com/office/officeart/2005/8/layout/orgChart1"/>
+    <dgm:cxn modelId="{2F906022-36B3-415C-AC0D-B280AEA9E7C7}" type="presOf" srcId="{FF11EE94-2D42-4BD3-9D33-D93DE048CBE5}" destId="{4C677B4E-B1A7-4E18-A7B1-3005A642E8B4}" srcOrd="1" destOrd="0" presId="urn:microsoft.com/office/officeart/2005/8/layout/orgChart1"/>
+    <dgm:cxn modelId="{85709F54-6A45-487A-BAB3-827F75DB3D1C}" type="presOf" srcId="{A31DAF67-C39E-42D2-8CEA-1BD17CF16CC7}" destId="{33F706B1-7771-42B1-B326-AE244B27F37B}" srcOrd="0" destOrd="0" presId="urn:microsoft.com/office/officeart/2005/8/layout/orgChart1"/>
+    <dgm:cxn modelId="{24785175-DF60-48A4-86C6-AC5CB7201B35}" type="presOf" srcId="{25F01B50-71BF-46BD-866F-010FF8665226}" destId="{452198A6-086A-48F1-86D5-55CED5940E8C}" srcOrd="1" destOrd="0" presId="urn:microsoft.com/office/officeart/2005/8/layout/orgChart1"/>
     <dgm:cxn modelId="{44ADD0B8-BA26-4C66-AA8D-E879D253D255}" srcId="{14C59777-C925-466A-A711-82638C58E42C}" destId="{470F3EB0-3B46-4E5F-B246-03C29AEAF04F}" srcOrd="0" destOrd="0" parTransId="{2D4DFFC0-6E45-4068-AAFF-F532ACFF2FC8}" sibTransId="{C6CF56F6-686A-44DD-BB4C-3EFD9930ECF4}"/>
-    <dgm:cxn modelId="{C58B9027-BAF3-41F5-AF9D-341F3D2F2C1D}" type="presOf" srcId="{4EF0787C-1E15-43E6-8F84-CB16AFBD27E0}" destId="{28490AFF-4346-443A-B09B-2A34B12B74F2}" srcOrd="0" destOrd="0" presId="urn:microsoft.com/office/officeart/2005/8/layout/orgChart1"/>
-    <dgm:cxn modelId="{75067771-52CF-490D-BF92-49E34F4D53C6}" type="presOf" srcId="{D4B3715F-7E7E-4ED1-8B1A-89D4DDEF26E3}" destId="{B739800C-8CAA-47C5-855A-3C83703FA97B}" srcOrd="0" destOrd="0" presId="urn:microsoft.com/office/officeart/2005/8/layout/orgChart1"/>
+    <dgm:cxn modelId="{44501A92-BDD3-4707-938A-1526EE8217A3}" type="presOf" srcId="{682D4647-95EB-4C15-8A4B-16CA42163FB1}" destId="{6053DC4C-A576-4DD7-8D69-7EC4C9D5A8F0}" srcOrd="0" destOrd="0" presId="urn:microsoft.com/office/officeart/2005/8/layout/orgChart1"/>
     <dgm:cxn modelId="{F0F90A5C-D460-4B9A-A92A-65A9AF94949A}" srcId="{4521A254-9D25-47C0-AFB6-3A1FD9C3C628}" destId="{B667B709-8B47-4A6F-AA9B-3AD4DB9CA02C}" srcOrd="3" destOrd="0" parTransId="{FCEC7D56-2C4B-4304-BE54-72BFEFA589D5}" sibTransId="{E070914C-1DCB-4E67-BA3D-65AC4B613F82}"/>
-    <dgm:cxn modelId="{04CF6392-F788-4535-90A4-488DBBADD508}" type="presOf" srcId="{5357AF2A-8DDC-4642-B443-44BA4E494232}" destId="{974EDFF4-B82D-4D68-9FCA-ED04B8F3AA4F}" srcOrd="0" destOrd="0" presId="urn:microsoft.com/office/officeart/2005/8/layout/orgChart1"/>
+    <dgm:cxn modelId="{77BBDC67-F798-4609-AE4E-98BF94E7B765}" type="presOf" srcId="{FAA04085-2E86-40D5-A7AC-E095D4C1B6BC}" destId="{EB5BA3DB-674B-4CC5-A2F5-AACAC949B4C3}" srcOrd="0" destOrd="0" presId="urn:microsoft.com/office/officeart/2005/8/layout/orgChart1"/>
+    <dgm:cxn modelId="{6A367086-D392-4720-B786-C9B1328A9DBD}" type="presOf" srcId="{6E02FB6D-EF7A-42E2-9EF3-9C8625E3F382}" destId="{2F0A179B-3F37-40D2-A279-ABA2DAE3A2CD}" srcOrd="1" destOrd="0" presId="urn:microsoft.com/office/officeart/2005/8/layout/orgChart1"/>
+    <dgm:cxn modelId="{5021F848-B45F-4EAB-ACFE-D1FE7C77B294}" type="presOf" srcId="{6E02FB6D-EF7A-42E2-9EF3-9C8625E3F382}" destId="{0CF28AEB-499F-41BF-9E7C-C94AC5EDBF5C}" srcOrd="0" destOrd="0" presId="urn:microsoft.com/office/officeart/2005/8/layout/orgChart1"/>
+    <dgm:cxn modelId="{5C600348-30C2-4BD9-863D-415E0F7BB519}" type="presOf" srcId="{50FA3D3C-2556-4959-BD54-7C932301A25B}" destId="{765EB993-4E7C-4ABB-9DDF-4585659A1EBA}" srcOrd="0" destOrd="0" presId="urn:microsoft.com/office/officeart/2005/8/layout/orgChart1"/>
+    <dgm:cxn modelId="{D4D6B63C-3652-4821-A335-95748B35D079}" type="presOf" srcId="{9D49EC9D-09F9-44B4-9F19-64E0473D1E33}" destId="{01EADC42-BABE-40C0-84F5-11AF5CA66014}" srcOrd="0" destOrd="0" presId="urn:microsoft.com/office/officeart/2005/8/layout/orgChart1"/>
     <dgm:cxn modelId="{36CE792B-013E-48CA-A667-07816A16E2E1}" srcId="{26AE75D8-D691-4383-8761-008C83698026}" destId="{CBDF15DB-41DC-453A-A499-C0F8CC27EC9B}" srcOrd="0" destOrd="0" parTransId="{9B3423C8-A11D-48B5-A6E1-6485013B00CD}" sibTransId="{5CCD18D3-ED76-4305-B6E0-0573B95819BD}"/>
+    <dgm:cxn modelId="{D652F25C-095C-4A05-AB6A-E22935401C87}" type="presOf" srcId="{54ACE61A-8603-4902-96F7-A7AEB9168A05}" destId="{C1DFC375-9CDD-48FB-9522-D50D9C27FBD7}" srcOrd="0" destOrd="0" presId="urn:microsoft.com/office/officeart/2005/8/layout/orgChart1"/>
     <dgm:cxn modelId="{14367DC5-2F2B-427C-BF59-805EFB2AB1D7}" srcId="{470F3EB0-3B46-4E5F-B246-03C29AEAF04F}" destId="{4FD669FD-C5D4-426D-B9AA-F53B8B5E1D77}" srcOrd="4" destOrd="0" parTransId="{5CF20AB2-DA11-48F3-97FC-2E3BC608B10D}" sibTransId="{BCE4DC9C-5272-4C27-9B82-2EB460F44176}"/>
-    <dgm:cxn modelId="{1457D106-B1E1-4344-B32D-88C9688331E4}" type="presOf" srcId="{FF11EE94-2D42-4BD3-9D33-D93DE048CBE5}" destId="{68A87395-9709-4C26-8962-8D5D1C1D167A}" srcOrd="0" destOrd="0" presId="urn:microsoft.com/office/officeart/2005/8/layout/orgChart1"/>
-    <dgm:cxn modelId="{CE5E291F-F9DE-4CAE-B0AE-53E121A0BD45}" type="presOf" srcId="{26AE75D8-D691-4383-8761-008C83698026}" destId="{9BCCFF60-43E1-4292-A5DC-5F01D7904CE7}" srcOrd="0" destOrd="0" presId="urn:microsoft.com/office/officeart/2005/8/layout/orgChart1"/>
-    <dgm:cxn modelId="{FBE6E21D-641D-4547-B7A9-73802D764DE6}" type="presOf" srcId="{B667B709-8B47-4A6F-AA9B-3AD4DB9CA02C}" destId="{7E940554-E360-4E1B-8AF3-380496A6E3E2}" srcOrd="1" destOrd="0" presId="urn:microsoft.com/office/officeart/2005/8/layout/orgChart1"/>
-    <dgm:cxn modelId="{B8FC978F-F37A-4459-881F-512E892907E2}" type="presOf" srcId="{682D4647-95EB-4C15-8A4B-16CA42163FB1}" destId="{6053DC4C-A576-4DD7-8D69-7EC4C9D5A8F0}" srcOrd="0" destOrd="0" presId="urn:microsoft.com/office/officeart/2005/8/layout/orgChart1"/>
-    <dgm:cxn modelId="{6358644B-41AA-4715-99E6-6153A74AFFE6}" type="presOf" srcId="{A31DAF67-C39E-42D2-8CEA-1BD17CF16CC7}" destId="{33F706B1-7771-42B1-B326-AE244B27F37B}" srcOrd="0" destOrd="0" presId="urn:microsoft.com/office/officeart/2005/8/layout/orgChart1"/>
+    <dgm:cxn modelId="{A1F2FE09-E8C1-45BE-BEA1-C104A58CA303}" type="presOf" srcId="{9B8D22B1-A7F2-44C1-80B2-DB72A7F902B7}" destId="{C4332E58-8723-4AE4-B422-03C1624957F3}" srcOrd="0" destOrd="0" presId="urn:microsoft.com/office/officeart/2005/8/layout/orgChart1"/>
+    <dgm:cxn modelId="{4E00CF37-0842-4165-A8D4-9F11DADE967C}" type="presOf" srcId="{4A2812DC-148A-4B52-8580-95472D6E0A1E}" destId="{647391CE-73FA-4300-A565-53E93AC3C6AB}" srcOrd="1" destOrd="0" presId="urn:microsoft.com/office/officeart/2005/8/layout/orgChart1"/>
+    <dgm:cxn modelId="{21203108-6208-42B4-ADC7-DEA3464815E9}" type="presOf" srcId="{FF11EE94-2D42-4BD3-9D33-D93DE048CBE5}" destId="{68A87395-9709-4C26-8962-8D5D1C1D167A}" srcOrd="0" destOrd="0" presId="urn:microsoft.com/office/officeart/2005/8/layout/orgChart1"/>
     <dgm:cxn modelId="{093B1E66-949D-4310-B485-935424CAC3D8}" srcId="{12954474-A0ED-4534-BB7E-C68175F76380}" destId="{4EF0787C-1E15-43E6-8F84-CB16AFBD27E0}" srcOrd="4" destOrd="0" parTransId="{C768AC95-D8C6-4381-80F1-2049FDC6A1F1}" sibTransId="{91495C3A-AF70-4E6A-BA93-639703A68078}"/>
     <dgm:cxn modelId="{25AD506A-8AD9-4BDF-8420-915AAF4734CD}" srcId="{25F01B50-71BF-46BD-866F-010FF8665226}" destId="{D4E64E12-D539-4876-8971-9B698B1C7272}" srcOrd="10" destOrd="0" parTransId="{2A26029A-6512-43F6-9E62-8E4059E748AE}" sibTransId="{852121CE-B7A6-421A-873F-691B29EDA5B7}"/>
-    <dgm:cxn modelId="{B5110C0E-CB20-41AF-9279-5A8369C3E501}" type="presOf" srcId="{4E5550C9-F191-4EBC-8204-52AE9E2F1698}" destId="{AAD6B8B4-BDB5-41EF-AE83-0D7478501AE6}" srcOrd="1" destOrd="0" presId="urn:microsoft.com/office/officeart/2005/8/layout/orgChart1"/>
-    <dgm:cxn modelId="{05A792E8-139D-4628-A10E-DA407217BA13}" type="presOf" srcId="{F8C3959B-911C-4E97-BD07-D07A882A8F4E}" destId="{7A6015C9-93B2-49CA-98F1-95AC55DDBB0A}" srcOrd="1" destOrd="0" presId="urn:microsoft.com/office/officeart/2005/8/layout/orgChart1"/>
-    <dgm:cxn modelId="{D98EB8B3-AE01-4298-BD7B-C36B8BAF9F7A}" type="presOf" srcId="{54ACE61A-8603-4902-96F7-A7AEB9168A05}" destId="{C1DFC375-9CDD-48FB-9522-D50D9C27FBD7}" srcOrd="0" destOrd="0" presId="urn:microsoft.com/office/officeart/2005/8/layout/orgChart1"/>
-    <dgm:cxn modelId="{D6F6A862-FF05-4023-9ED7-958E7E84051E}" type="presOf" srcId="{4521A254-9D25-47C0-AFB6-3A1FD9C3C628}" destId="{71C0599B-5408-46B5-8A9E-D43C103BA673}" srcOrd="0" destOrd="0" presId="urn:microsoft.com/office/officeart/2005/8/layout/orgChart1"/>
     <dgm:cxn modelId="{CC12D606-BC97-4FE8-8438-9AF3607D1551}" srcId="{25F01B50-71BF-46BD-866F-010FF8665226}" destId="{01B89D3A-9E78-45B8-8DC6-0340062CCE3C}" srcOrd="5" destOrd="0" parTransId="{8B160FE7-7569-4627-99A0-8346352330E0}" sibTransId="{5E5FB21A-544A-4F56-8898-C970D97AD7F1}"/>
-    <dgm:cxn modelId="{347C13E1-7160-4040-911B-CEE620D04526}" type="presOf" srcId="{75BBB2F1-A822-4DD2-880E-5912F21149D0}" destId="{900FDD78-8F07-4F3C-953F-85D13F09CF2D}" srcOrd="1" destOrd="0" presId="urn:microsoft.com/office/officeart/2005/8/layout/orgChart1"/>
-    <dgm:cxn modelId="{9031B9F0-01E3-42DA-851C-D2C250FF047A}" type="presOf" srcId="{9B8D22B1-A7F2-44C1-80B2-DB72A7F902B7}" destId="{C4332E58-8723-4AE4-B422-03C1624957F3}" srcOrd="0" destOrd="0" presId="urn:microsoft.com/office/officeart/2005/8/layout/orgChart1"/>
-    <dgm:cxn modelId="{5CBB8627-D53A-492C-867A-95B4E125794E}" type="presOf" srcId="{5CF20AB2-DA11-48F3-97FC-2E3BC608B10D}" destId="{33530408-A941-4D0F-9B57-93D0C7C86D0A}" srcOrd="0" destOrd="0" presId="urn:microsoft.com/office/officeart/2005/8/layout/orgChart1"/>
-    <dgm:cxn modelId="{22011693-E1E4-44E2-87C6-4FF07ACDD750}" type="presOf" srcId="{CBDF15DB-41DC-453A-A499-C0F8CC27EC9B}" destId="{CC8CC3D0-F787-42D7-B26B-4FC123FF5C4C}" srcOrd="0" destOrd="0" presId="urn:microsoft.com/office/officeart/2005/8/layout/orgChart1"/>
+    <dgm:cxn modelId="{18B74C83-B089-49CD-A4F4-126E5D16D50D}" type="presOf" srcId="{46903DEB-13B2-442C-9171-39E81E0F568F}" destId="{034FCE54-3E9A-42CF-98B3-857888157985}" srcOrd="0" destOrd="0" presId="urn:microsoft.com/office/officeart/2005/8/layout/orgChart1"/>
+    <dgm:cxn modelId="{0C6CCBD7-7A2E-4E08-ACD4-3F4C5546EAF8}" type="presOf" srcId="{5357AF2A-8DDC-4642-B443-44BA4E494232}" destId="{974EDFF4-B82D-4D68-9FCA-ED04B8F3AA4F}" srcOrd="0" destOrd="0" presId="urn:microsoft.com/office/officeart/2005/8/layout/orgChart1"/>
+    <dgm:cxn modelId="{8FBCF93F-9D4B-4A63-9E88-6F59E34FD7FF}" type="presOf" srcId="{B667B709-8B47-4A6F-AA9B-3AD4DB9CA02C}" destId="{53415810-2E7D-4997-805D-E9A8A4AC39B5}" srcOrd="0" destOrd="0" presId="urn:microsoft.com/office/officeart/2005/8/layout/orgChart1"/>
+    <dgm:cxn modelId="{E5779A6E-424A-44DE-B2B9-93E0D0712E1F}" type="presOf" srcId="{F5CFF330-6D11-4B6A-9133-AB2B52CA197E}" destId="{DC010CD2-A29D-4777-A1E4-BB8ACC53BD5B}" srcOrd="0" destOrd="0" presId="urn:microsoft.com/office/officeart/2005/8/layout/orgChart1"/>
+    <dgm:cxn modelId="{C84D36E9-B062-44BE-9AC2-64AD80AC2653}" type="presOf" srcId="{DD1963A4-E0E1-43FB-AED7-FB3165D950CD}" destId="{FC975B40-3AFA-453E-B07C-C2EA0DB2201D}" srcOrd="0" destOrd="0" presId="urn:microsoft.com/office/officeart/2005/8/layout/orgChart1"/>
+    <dgm:cxn modelId="{A1B04204-E3A6-4C39-B116-D868D050E46F}" type="presOf" srcId="{7C37FDAF-292F-496D-A3D5-564BDD6D1FC2}" destId="{5B657A86-AB12-4836-B99D-FB5E89834C59}" srcOrd="0" destOrd="0" presId="urn:microsoft.com/office/officeart/2005/8/layout/orgChart1"/>
     <dgm:cxn modelId="{7A6B9211-5BC7-4F32-A623-2FF9D398769B}" srcId="{12954474-A0ED-4534-BB7E-C68175F76380}" destId="{4A2812DC-148A-4B52-8580-95472D6E0A1E}" srcOrd="0" destOrd="0" parTransId="{D92EE489-A5C3-42D9-AB07-2241A5AAD55F}" sibTransId="{195F330C-D835-437A-BC34-AFBF950FB26F}"/>
-    <dgm:cxn modelId="{B31BCF80-40ED-4A97-898E-B3E731D96781}" type="presOf" srcId="{5DA2EF8B-019C-4BFF-B82A-891AAF182CBB}" destId="{C1EC3850-F94B-4A11-AC0B-C1E08E6048D2}" srcOrd="0" destOrd="0" presId="urn:microsoft.com/office/officeart/2005/8/layout/orgChart1"/>
+    <dgm:cxn modelId="{5C784DEF-5575-49D5-8018-FC3E1AC265E5}" type="presOf" srcId="{682D4647-95EB-4C15-8A4B-16CA42163FB1}" destId="{7B4D8AFD-B7B2-486C-9663-4F6B6D916119}" srcOrd="1" destOrd="0" presId="urn:microsoft.com/office/officeart/2005/8/layout/orgChart1"/>
+    <dgm:cxn modelId="{DA2248BD-6D5A-49D4-BE51-3D8926B2DF1A}" type="presOf" srcId="{2A26029A-6512-43F6-9E62-8E4059E748AE}" destId="{4280E8EA-083D-4CF8-AA72-695B868AD281}" srcOrd="0" destOrd="0" presId="urn:microsoft.com/office/officeart/2005/8/layout/orgChart1"/>
     <dgm:cxn modelId="{8C3D96C6-C0D3-44B3-8EA7-7D332B034D46}" srcId="{470F3EB0-3B46-4E5F-B246-03C29AEAF04F}" destId="{4521A254-9D25-47C0-AFB6-3A1FD9C3C628}" srcOrd="1" destOrd="0" parTransId="{F4D49262-7F66-44B8-A24C-5D8097388C89}" sibTransId="{71D67713-1FD9-427A-874E-4AFFD6470494}"/>
-    <dgm:cxn modelId="{4CCC9BD5-B072-467A-BAB4-F79111658A5C}" type="presParOf" srcId="{9DF43AB6-6DF7-41C8-BF75-A0AF8C029EED}" destId="{B960B529-D055-402D-B296-B94AAC940A98}" srcOrd="0" destOrd="0" presId="urn:microsoft.com/office/officeart/2005/8/layout/orgChart1"/>
-    <dgm:cxn modelId="{6AB17A29-7B66-4033-BEDE-D1F4D90B0B00}" type="presParOf" srcId="{B960B529-D055-402D-B296-B94AAC940A98}" destId="{652ED620-CA9C-4992-B34B-9D498DC73052}" srcOrd="0" destOrd="0" presId="urn:microsoft.com/office/officeart/2005/8/layout/orgChart1"/>
-    <dgm:cxn modelId="{30F89585-132F-4057-80D2-8E39B4686849}" type="presParOf" srcId="{652ED620-CA9C-4992-B34B-9D498DC73052}" destId="{99A3A097-5DF6-4D80-809C-BF8931B972FE}" srcOrd="0" destOrd="0" presId="urn:microsoft.com/office/officeart/2005/8/layout/orgChart1"/>
-    <dgm:cxn modelId="{A73229F4-4B69-48FE-916D-8A953883D212}" type="presParOf" srcId="{652ED620-CA9C-4992-B34B-9D498DC73052}" destId="{17AB72E0-A4E9-4D10-B7B7-80A7FA1C4C99}" srcOrd="1" destOrd="0" presId="urn:microsoft.com/office/officeart/2005/8/layout/orgChart1"/>
-    <dgm:cxn modelId="{09509E53-AF0C-4B53-A477-71BABA038386}" type="presParOf" srcId="{B960B529-D055-402D-B296-B94AAC940A98}" destId="{5412775B-A6B9-45CE-90FC-B2E2FACBF878}" srcOrd="1" destOrd="0" presId="urn:microsoft.com/office/officeart/2005/8/layout/orgChart1"/>
-    <dgm:cxn modelId="{303D4184-3DBB-4384-AD3F-5D5A9081E135}" type="presParOf" srcId="{5412775B-A6B9-45CE-90FC-B2E2FACBF878}" destId="{050A76D7-5D5D-46D5-8149-E74300829155}" srcOrd="0" destOrd="0" presId="urn:microsoft.com/office/officeart/2005/8/layout/orgChart1"/>
-    <dgm:cxn modelId="{1F7A2DFC-5D9A-4125-BBBC-EAF2AA35C7C7}" type="presParOf" srcId="{5412775B-A6B9-45CE-90FC-B2E2FACBF878}" destId="{86F51794-6A2D-45F8-9DB3-86CFC80C9DA2}" srcOrd="1" destOrd="0" presId="urn:microsoft.com/office/officeart/2005/8/layout/orgChart1"/>
-    <dgm:cxn modelId="{71971389-E6C8-4E79-AA43-D6DE0068D540}" type="presParOf" srcId="{86F51794-6A2D-45F8-9DB3-86CFC80C9DA2}" destId="{E739EED1-062F-4B03-8C55-2FEFEEBC2B96}" srcOrd="0" destOrd="0" presId="urn:microsoft.com/office/officeart/2005/8/layout/orgChart1"/>
-    <dgm:cxn modelId="{3761706F-E35C-4280-BC70-94BC4C074CBE}" type="presParOf" srcId="{E739EED1-062F-4B03-8C55-2FEFEEBC2B96}" destId="{9BCCFF60-43E1-4292-A5DC-5F01D7904CE7}" srcOrd="0" destOrd="0" presId="urn:microsoft.com/office/officeart/2005/8/layout/orgChart1"/>
-    <dgm:cxn modelId="{30051B43-A643-4C4C-88C8-C9CC4529D880}" type="presParOf" srcId="{E739EED1-062F-4B03-8C55-2FEFEEBC2B96}" destId="{49DEFED7-DAEA-459A-A76A-F53A5743D690}" srcOrd="1" destOrd="0" presId="urn:microsoft.com/office/officeart/2005/8/layout/orgChart1"/>
-    <dgm:cxn modelId="{82C51632-946A-4243-A1E1-D78ADC64A81D}" type="presParOf" srcId="{86F51794-6A2D-45F8-9DB3-86CFC80C9DA2}" destId="{7A5894B8-1EFF-4B5D-B7ED-AFA57A3FEF83}" srcOrd="1" destOrd="0" presId="urn:microsoft.com/office/officeart/2005/8/layout/orgChart1"/>
-    <dgm:cxn modelId="{E20BF662-35B6-4F18-9C08-FCD5D569C437}" type="presParOf" srcId="{7A5894B8-1EFF-4B5D-B7ED-AFA57A3FEF83}" destId="{6F7841CA-6375-451E-B021-0F378D031657}" srcOrd="0" destOrd="0" presId="urn:microsoft.com/office/officeart/2005/8/layout/orgChart1"/>
-    <dgm:cxn modelId="{56D3C565-6466-4039-B4C8-A4DB4D24ACDC}" type="presParOf" srcId="{7A5894B8-1EFF-4B5D-B7ED-AFA57A3FEF83}" destId="{95FF2D6C-495C-4BF3-A447-652B12A16EC4}" srcOrd="1" destOrd="0" presId="urn:microsoft.com/office/officeart/2005/8/layout/orgChart1"/>
-    <dgm:cxn modelId="{212A1716-22E2-4C3E-BD2C-87628F7E4A25}" type="presParOf" srcId="{95FF2D6C-495C-4BF3-A447-652B12A16EC4}" destId="{633886D8-BD83-4323-9DA0-34B7256E5E9C}" srcOrd="0" destOrd="0" presId="urn:microsoft.com/office/officeart/2005/8/layout/orgChart1"/>
-    <dgm:cxn modelId="{47BAC035-427F-44E2-A871-76C62F0AE091}" type="presParOf" srcId="{633886D8-BD83-4323-9DA0-34B7256E5E9C}" destId="{CC8CC3D0-F787-42D7-B26B-4FC123FF5C4C}" srcOrd="0" destOrd="0" presId="urn:microsoft.com/office/officeart/2005/8/layout/orgChart1"/>
-    <dgm:cxn modelId="{27ED1E84-B3EF-44AB-B772-A0398FE3B29A}" type="presParOf" srcId="{633886D8-BD83-4323-9DA0-34B7256E5E9C}" destId="{31AA79F3-889D-43D5-9646-43A6057A092E}" srcOrd="1" destOrd="0" presId="urn:microsoft.com/office/officeart/2005/8/layout/orgChart1"/>
-    <dgm:cxn modelId="{900BF751-82ED-4019-A045-9C811FD00C1A}" type="presParOf" srcId="{95FF2D6C-495C-4BF3-A447-652B12A16EC4}" destId="{55CE2A38-5110-4FF4-9222-A78574285DA4}" srcOrd="1" destOrd="0" presId="urn:microsoft.com/office/officeart/2005/8/layout/orgChart1"/>
-    <dgm:cxn modelId="{C29DC6F2-3A8C-42A3-B045-1B7B84C7B233}" type="presParOf" srcId="{95FF2D6C-495C-4BF3-A447-652B12A16EC4}" destId="{6B4123A4-74CF-4B62-87AE-536659AA200A}" srcOrd="2" destOrd="0" presId="urn:microsoft.com/office/officeart/2005/8/layout/orgChart1"/>
-    <dgm:cxn modelId="{515A9C09-8331-46DC-B33E-B0E3CA6FF2D2}" type="presParOf" srcId="{7A5894B8-1EFF-4B5D-B7ED-AFA57A3FEF83}" destId="{3D479672-68EA-4BC5-A6E7-B97F48D1E412}" srcOrd="2" destOrd="0" presId="urn:microsoft.com/office/officeart/2005/8/layout/orgChart1"/>
-    <dgm:cxn modelId="{4038B876-CA04-4F6F-B9D8-6CF0A8F4F287}" type="presParOf" srcId="{7A5894B8-1EFF-4B5D-B7ED-AFA57A3FEF83}" destId="{65CAADCB-77BB-4A32-9FEE-285A9F7993D1}" srcOrd="3" destOrd="0" presId="urn:microsoft.com/office/officeart/2005/8/layout/orgChart1"/>
-    <dgm:cxn modelId="{1D157B01-D720-44B0-B2F9-D70B3E86388C}" type="presParOf" srcId="{65CAADCB-77BB-4A32-9FEE-285A9F7993D1}" destId="{1E163D37-5730-42A1-A88E-9443F59647C3}" srcOrd="0" destOrd="0" presId="urn:microsoft.com/office/officeart/2005/8/layout/orgChart1"/>
-    <dgm:cxn modelId="{115F664F-3760-4623-9CCA-835DBE3620CA}" type="presParOf" srcId="{1E163D37-5730-42A1-A88E-9443F59647C3}" destId="{6287454B-0360-45DE-A352-52F9E499A368}" srcOrd="0" destOrd="0" presId="urn:microsoft.com/office/officeart/2005/8/layout/orgChart1"/>
-    <dgm:cxn modelId="{AC29F99A-D19B-476B-98BF-188E45DEF3D2}" type="presParOf" srcId="{1E163D37-5730-42A1-A88E-9443F59647C3}" destId="{0C4B0B2E-3A57-415B-ADA5-6145562D02B7}" srcOrd="1" destOrd="0" presId="urn:microsoft.com/office/officeart/2005/8/layout/orgChart1"/>
-    <dgm:cxn modelId="{72A41338-97B4-4A0F-80DE-31BF005F58CD}" type="presParOf" srcId="{65CAADCB-77BB-4A32-9FEE-285A9F7993D1}" destId="{D64E33D2-1064-44D2-BF45-8F3CC0282423}" srcOrd="1" destOrd="0" presId="urn:microsoft.com/office/officeart/2005/8/layout/orgChart1"/>
-    <dgm:cxn modelId="{DDF5ABF7-F972-48F9-99C4-662E98CD9AF0}" type="presParOf" srcId="{65CAADCB-77BB-4A32-9FEE-285A9F7993D1}" destId="{EAC74D81-ECB6-4FF3-9B8C-BBAF913A3CDA}" srcOrd="2" destOrd="0" presId="urn:microsoft.com/office/officeart/2005/8/layout/orgChart1"/>
-    <dgm:cxn modelId="{5A71C545-1B32-431B-A9CC-8E93C960805F}" type="presParOf" srcId="{7A5894B8-1EFF-4B5D-B7ED-AFA57A3FEF83}" destId="{034FCE54-3E9A-42CF-98B3-857888157985}" srcOrd="4" destOrd="0" presId="urn:microsoft.com/office/officeart/2005/8/layout/orgChart1"/>
-    <dgm:cxn modelId="{3BE6219C-A1A8-4882-8DB5-864D9D2B2541}" type="presParOf" srcId="{7A5894B8-1EFF-4B5D-B7ED-AFA57A3FEF83}" destId="{CDB3E5CC-1A36-4525-A44C-5DCCE22432D0}" srcOrd="5" destOrd="0" presId="urn:microsoft.com/office/officeart/2005/8/layout/orgChart1"/>
-    <dgm:cxn modelId="{8DAAF23C-2882-41D7-AEA6-E6BD953B01E7}" type="presParOf" srcId="{CDB3E5CC-1A36-4525-A44C-5DCCE22432D0}" destId="{EA07E2CF-40D7-401E-98B3-B45C188B2792}" srcOrd="0" destOrd="0" presId="urn:microsoft.com/office/officeart/2005/8/layout/orgChart1"/>
-    <dgm:cxn modelId="{8ED44A37-5C30-48F9-831D-AE2FC9296CBA}" type="presParOf" srcId="{EA07E2CF-40D7-401E-98B3-B45C188B2792}" destId="{5C89781B-1770-48C9-8E99-063430FC278B}" srcOrd="0" destOrd="0" presId="urn:microsoft.com/office/officeart/2005/8/layout/orgChart1"/>
-    <dgm:cxn modelId="{9EC45A61-E65B-4694-B3A7-FFDC2B3C8B8F}" type="presParOf" srcId="{EA07E2CF-40D7-401E-98B3-B45C188B2792}" destId="{7A6015C9-93B2-49CA-98F1-95AC55DDBB0A}" srcOrd="1" destOrd="0" presId="urn:microsoft.com/office/officeart/2005/8/layout/orgChart1"/>
-    <dgm:cxn modelId="{4D892022-6700-4FCB-BA3F-8C1F45F38183}" type="presParOf" srcId="{CDB3E5CC-1A36-4525-A44C-5DCCE22432D0}" destId="{20D4166F-29CC-4F64-8354-7CD68ADD17FE}" srcOrd="1" destOrd="0" presId="urn:microsoft.com/office/officeart/2005/8/layout/orgChart1"/>
-    <dgm:cxn modelId="{950B5271-58B0-4357-A129-2EA068BDA203}" type="presParOf" srcId="{CDB3E5CC-1A36-4525-A44C-5DCCE22432D0}" destId="{8AEA5E43-F592-4BE8-A7BD-0989F3F79DE9}" srcOrd="2" destOrd="0" presId="urn:microsoft.com/office/officeart/2005/8/layout/orgChart1"/>
-    <dgm:cxn modelId="{86DB94CA-255B-47F5-B35E-31788C3A34C6}" type="presParOf" srcId="{7A5894B8-1EFF-4B5D-B7ED-AFA57A3FEF83}" destId="{FC975B40-3AFA-453E-B07C-C2EA0DB2201D}" srcOrd="6" destOrd="0" presId="urn:microsoft.com/office/officeart/2005/8/layout/orgChart1"/>
-    <dgm:cxn modelId="{99DF130A-0FC6-4115-8664-941EA4CAAE42}" type="presParOf" srcId="{7A5894B8-1EFF-4B5D-B7ED-AFA57A3FEF83}" destId="{2C467209-1C2D-4E6D-B0BE-F90BB742E8F1}" srcOrd="7" destOrd="0" presId="urn:microsoft.com/office/officeart/2005/8/layout/orgChart1"/>
-    <dgm:cxn modelId="{839FF18C-6A73-4696-9020-DCF10D039B88}" type="presParOf" srcId="{2C467209-1C2D-4E6D-B0BE-F90BB742E8F1}" destId="{CBF6A363-70BC-4E36-9758-50AB2506514F}" srcOrd="0" destOrd="0" presId="urn:microsoft.com/office/officeart/2005/8/layout/orgChart1"/>
-    <dgm:cxn modelId="{B8365F7F-A36F-460E-A23B-91F30C96742E}" type="presParOf" srcId="{CBF6A363-70BC-4E36-9758-50AB2506514F}" destId="{CF13B245-1E6E-467A-917C-E62C719A9D32}" srcOrd="0" destOrd="0" presId="urn:microsoft.com/office/officeart/2005/8/layout/orgChart1"/>
-    <dgm:cxn modelId="{755F04E2-C676-41B6-ACC9-827E8E717485}" type="presParOf" srcId="{CBF6A363-70BC-4E36-9758-50AB2506514F}" destId="{8FD5F6FA-7413-4521-964B-016AF5EEA300}" srcOrd="1" destOrd="0" presId="urn:microsoft.com/office/officeart/2005/8/layout/orgChart1"/>
-    <dgm:cxn modelId="{9D98B543-C0B3-478F-BA76-152FE9DB08EE}" type="presParOf" srcId="{2C467209-1C2D-4E6D-B0BE-F90BB742E8F1}" destId="{D3C1A3AA-3BBC-431A-AD80-0A768BDDCDDC}" srcOrd="1" destOrd="0" presId="urn:microsoft.com/office/officeart/2005/8/layout/orgChart1"/>
-    <dgm:cxn modelId="{FCD7D27F-A205-405E-953E-10E1B6AC4502}" type="presParOf" srcId="{2C467209-1C2D-4E6D-B0BE-F90BB742E8F1}" destId="{8547CDEB-9F5A-4ABC-883D-B52D7CD90F03}" srcOrd="2" destOrd="0" presId="urn:microsoft.com/office/officeart/2005/8/layout/orgChart1"/>
-    <dgm:cxn modelId="{B2122FB3-B5C7-491B-BAEB-480B2E648579}" type="presParOf" srcId="{7A5894B8-1EFF-4B5D-B7ED-AFA57A3FEF83}" destId="{F2E294FF-CA36-48FA-8B69-804928F6C577}" srcOrd="8" destOrd="0" presId="urn:microsoft.com/office/officeart/2005/8/layout/orgChart1"/>
-    <dgm:cxn modelId="{3935E0B9-55A8-4B17-A97F-B9F9AD9CEBA1}" type="presParOf" srcId="{7A5894B8-1EFF-4B5D-B7ED-AFA57A3FEF83}" destId="{02375E58-2CFD-4162-8E0D-6C63DBE23EBD}" srcOrd="9" destOrd="0" presId="urn:microsoft.com/office/officeart/2005/8/layout/orgChart1"/>
-    <dgm:cxn modelId="{E54C9387-FBDA-4B98-B15C-77DC1F560F98}" type="presParOf" srcId="{02375E58-2CFD-4162-8E0D-6C63DBE23EBD}" destId="{6136E536-F683-40DD-81EA-D08CA9A06F4C}" srcOrd="0" destOrd="0" presId="urn:microsoft.com/office/officeart/2005/8/layout/orgChart1"/>
-    <dgm:cxn modelId="{2C584B31-310C-4C92-BC87-6C04BE8A291C}" type="presParOf" srcId="{6136E536-F683-40DD-81EA-D08CA9A06F4C}" destId="{B3AC0D19-BDA8-48D2-B5FE-1DFF4921527E}" srcOrd="0" destOrd="0" presId="urn:microsoft.com/office/officeart/2005/8/layout/orgChart1"/>
-    <dgm:cxn modelId="{A46DD3C6-E6AE-4C48-B92D-633244485444}" type="presParOf" srcId="{6136E536-F683-40DD-81EA-D08CA9A06F4C}" destId="{F3E217BA-FBE2-4C35-A9C2-BC105D12539A}" srcOrd="1" destOrd="0" presId="urn:microsoft.com/office/officeart/2005/8/layout/orgChart1"/>
-    <dgm:cxn modelId="{11AFD58A-E438-4CA2-9860-C0010DA70DFE}" type="presParOf" srcId="{02375E58-2CFD-4162-8E0D-6C63DBE23EBD}" destId="{4C158D9D-F06F-4F2C-9CE9-D602D2C7576B}" srcOrd="1" destOrd="0" presId="urn:microsoft.com/office/officeart/2005/8/layout/orgChart1"/>
-    <dgm:cxn modelId="{6B939FAC-D4FA-41C6-A9FB-21719F43F87B}" type="presParOf" srcId="{02375E58-2CFD-4162-8E0D-6C63DBE23EBD}" destId="{6B8A83C2-F15D-420C-89EF-98ECC16C2EA0}" srcOrd="2" destOrd="0" presId="urn:microsoft.com/office/officeart/2005/8/layout/orgChart1"/>
-    <dgm:cxn modelId="{C3C09BA4-46CE-42A1-B2BB-8D0903565FC5}" type="presParOf" srcId="{7A5894B8-1EFF-4B5D-B7ED-AFA57A3FEF83}" destId="{01EADC42-BABE-40C0-84F5-11AF5CA66014}" srcOrd="10" destOrd="0" presId="urn:microsoft.com/office/officeart/2005/8/layout/orgChart1"/>
-    <dgm:cxn modelId="{8580E0C7-71BA-4469-9157-AA402BFFA81A}" type="presParOf" srcId="{7A5894B8-1EFF-4B5D-B7ED-AFA57A3FEF83}" destId="{9CC3D6D1-6D3E-49C0-9C20-3DE15077587A}" srcOrd="11" destOrd="0" presId="urn:microsoft.com/office/officeart/2005/8/layout/orgChart1"/>
-    <dgm:cxn modelId="{5292E45B-CB84-4383-89CB-C4577549042D}" type="presParOf" srcId="{9CC3D6D1-6D3E-49C0-9C20-3DE15077587A}" destId="{8EE776F1-F828-4FB3-8A74-F54938269647}" srcOrd="0" destOrd="0" presId="urn:microsoft.com/office/officeart/2005/8/layout/orgChart1"/>
-    <dgm:cxn modelId="{B3134E75-C14A-4BEE-9443-228572B3D35D}" type="presParOf" srcId="{8EE776F1-F828-4FB3-8A74-F54938269647}" destId="{144214E7-1557-429E-954F-7B5BD9DEE017}" srcOrd="0" destOrd="0" presId="urn:microsoft.com/office/officeart/2005/8/layout/orgChart1"/>
-    <dgm:cxn modelId="{0600C068-6FFB-4EF9-BF6D-A6DC04189909}" type="presParOf" srcId="{8EE776F1-F828-4FB3-8A74-F54938269647}" destId="{F27DFDEB-31F0-4C37-ADA2-EAC4194C69FC}" srcOrd="1" destOrd="0" presId="urn:microsoft.com/office/officeart/2005/8/layout/orgChart1"/>
-    <dgm:cxn modelId="{24FAD8CF-A49A-496A-AA1C-B11CAA25D347}" type="presParOf" srcId="{9CC3D6D1-6D3E-49C0-9C20-3DE15077587A}" destId="{B2BB6CF5-FB20-45D1-8746-0DC61CC478A7}" srcOrd="1" destOrd="0" presId="urn:microsoft.com/office/officeart/2005/8/layout/orgChart1"/>
-    <dgm:cxn modelId="{2216EB67-BB27-4F30-82BC-4A4439E0D4C2}" type="presParOf" srcId="{9CC3D6D1-6D3E-49C0-9C20-3DE15077587A}" destId="{699398E5-E724-4CE7-AFD2-C338C282C249}" srcOrd="2" destOrd="0" presId="urn:microsoft.com/office/officeart/2005/8/layout/orgChart1"/>
-    <dgm:cxn modelId="{6AFB8F8F-E686-404A-A893-41B8F12A7D90}" type="presParOf" srcId="{86F51794-6A2D-45F8-9DB3-86CFC80C9DA2}" destId="{498ED3A1-0996-4E0A-BE58-937A1D86CDB1}" srcOrd="2" destOrd="0" presId="urn:microsoft.com/office/officeart/2005/8/layout/orgChart1"/>
-    <dgm:cxn modelId="{1BB74CA5-E5AB-4232-9A06-CB67CB54C617}" type="presParOf" srcId="{5412775B-A6B9-45CE-90FC-B2E2FACBF878}" destId="{23A5F568-47F2-44A2-8FC0-2CB8E1EDE3F0}" srcOrd="2" destOrd="0" presId="urn:microsoft.com/office/officeart/2005/8/layout/orgChart1"/>
-    <dgm:cxn modelId="{8CEE2C8B-483F-4F1F-B53A-80D7D3B9040A}" type="presParOf" srcId="{5412775B-A6B9-45CE-90FC-B2E2FACBF878}" destId="{E6C6A8EF-F95D-4EC5-B9A8-70BD8C9E018D}" srcOrd="3" destOrd="0" presId="urn:microsoft.com/office/officeart/2005/8/layout/orgChart1"/>
-    <dgm:cxn modelId="{CDDF1DE8-392B-4BDF-91EC-E9A0F2742C5F}" type="presParOf" srcId="{E6C6A8EF-F95D-4EC5-B9A8-70BD8C9E018D}" destId="{1FB74333-CAC5-40EA-8791-79A18D9995F7}" srcOrd="0" destOrd="0" presId="urn:microsoft.com/office/officeart/2005/8/layout/orgChart1"/>
-    <dgm:cxn modelId="{A03A5693-464F-4975-A098-89C744E4F0AC}" type="presParOf" srcId="{1FB74333-CAC5-40EA-8791-79A18D9995F7}" destId="{71C0599B-5408-46B5-8A9E-D43C103BA673}" srcOrd="0" destOrd="0" presId="urn:microsoft.com/office/officeart/2005/8/layout/orgChart1"/>
-    <dgm:cxn modelId="{2204B149-5F7C-44CA-A0A7-BF87AD9A38B1}" type="presParOf" srcId="{1FB74333-CAC5-40EA-8791-79A18D9995F7}" destId="{20BD6E44-1C46-4F2D-BC00-9D2111BAF126}" srcOrd="1" destOrd="0" presId="urn:microsoft.com/office/officeart/2005/8/layout/orgChart1"/>
-    <dgm:cxn modelId="{97FB9A0E-C75B-4D58-B235-67860B18C5A5}" type="presParOf" srcId="{E6C6A8EF-F95D-4EC5-B9A8-70BD8C9E018D}" destId="{7A337790-952E-4F7C-8AEB-549C1902FC80}" srcOrd="1" destOrd="0" presId="urn:microsoft.com/office/officeart/2005/8/layout/orgChart1"/>
-    <dgm:cxn modelId="{246E69AD-E234-4676-864A-F5FF06BE4B87}" type="presParOf" srcId="{7A337790-952E-4F7C-8AEB-549C1902FC80}" destId="{8C7CFEBD-A002-4522-A88F-20FAB76D55E9}" srcOrd="0" destOrd="0" presId="urn:microsoft.com/office/officeart/2005/8/layout/orgChart1"/>
-    <dgm:cxn modelId="{93B0E6DD-A9E4-48E6-8A97-81C3031ACFA6}" type="presParOf" srcId="{7A337790-952E-4F7C-8AEB-549C1902FC80}" destId="{6F9CF25B-8B96-4F13-82DF-E5C4F56A0FDF}" srcOrd="1" destOrd="0" presId="urn:microsoft.com/office/officeart/2005/8/layout/orgChart1"/>
-    <dgm:cxn modelId="{C8226A8E-90BA-4568-96AD-82DE8F3F9F71}" type="presParOf" srcId="{6F9CF25B-8B96-4F13-82DF-E5C4F56A0FDF}" destId="{CC77771D-2C58-4CD2-AA77-C578E09C6710}" srcOrd="0" destOrd="0" presId="urn:microsoft.com/office/officeart/2005/8/layout/orgChart1"/>
-    <dgm:cxn modelId="{A557864E-0B88-4587-9271-6CF850EF42BC}" type="presParOf" srcId="{CC77771D-2C58-4CD2-AA77-C578E09C6710}" destId="{0988C037-DFBF-44B8-8EC5-38086B6C1775}" srcOrd="0" destOrd="0" presId="urn:microsoft.com/office/officeart/2005/8/layout/orgChart1"/>
-    <dgm:cxn modelId="{6FC0EA21-5F66-4744-8FB0-0B9BEA850221}" type="presParOf" srcId="{CC77771D-2C58-4CD2-AA77-C578E09C6710}" destId="{22EB193B-4155-46F9-AA82-F5C7707F2737}" srcOrd="1" destOrd="0" presId="urn:microsoft.com/office/officeart/2005/8/layout/orgChart1"/>
-    <dgm:cxn modelId="{646918C7-3C11-48F0-A4EA-6242A4B7DFF7}" type="presParOf" srcId="{6F9CF25B-8B96-4F13-82DF-E5C4F56A0FDF}" destId="{4E77257E-7003-451E-BC95-558234F0DACB}" srcOrd="1" destOrd="0" presId="urn:microsoft.com/office/officeart/2005/8/layout/orgChart1"/>
-    <dgm:cxn modelId="{09487C71-A50C-493E-A75B-A6975910D4BE}" type="presParOf" srcId="{6F9CF25B-8B96-4F13-82DF-E5C4F56A0FDF}" destId="{9BC7D473-3B94-4A51-942E-DAB71D71B473}" srcOrd="2" destOrd="0" presId="urn:microsoft.com/office/officeart/2005/8/layout/orgChart1"/>
-    <dgm:cxn modelId="{9961728A-D4A7-4360-8A07-BA0844920CE6}" type="presParOf" srcId="{7A337790-952E-4F7C-8AEB-549C1902FC80}" destId="{C22079C4-7A29-427F-91DE-654AE3892F24}" srcOrd="2" destOrd="0" presId="urn:microsoft.com/office/officeart/2005/8/layout/orgChart1"/>
-    <dgm:cxn modelId="{C7019630-E015-4DEC-B059-86BEBAE8767C}" type="presParOf" srcId="{7A337790-952E-4F7C-8AEB-549C1902FC80}" destId="{8DE08D9C-FE03-4120-BD16-B6436E6C7A92}" srcOrd="3" destOrd="0" presId="urn:microsoft.com/office/officeart/2005/8/layout/orgChart1"/>
-    <dgm:cxn modelId="{F009B4D6-50AD-45A6-A89B-F75CC6C90466}" type="presParOf" srcId="{8DE08D9C-FE03-4120-BD16-B6436E6C7A92}" destId="{55299C25-9056-4AC6-AE0C-35F6E370A47F}" srcOrd="0" destOrd="0" presId="urn:microsoft.com/office/officeart/2005/8/layout/orgChart1"/>
-    <dgm:cxn modelId="{37D0A14B-43AF-4E09-8DD5-804108E1533F}" type="presParOf" srcId="{55299C25-9056-4AC6-AE0C-35F6E370A47F}" destId="{33F706B1-7771-42B1-B326-AE244B27F37B}" srcOrd="0" destOrd="0" presId="urn:microsoft.com/office/officeart/2005/8/layout/orgChart1"/>
-    <dgm:cxn modelId="{C3595F3F-7603-4CAE-9DAB-634D566430C9}" type="presParOf" srcId="{55299C25-9056-4AC6-AE0C-35F6E370A47F}" destId="{55DFA417-9245-4E4D-90E2-74D9BC86C810}" srcOrd="1" destOrd="0" presId="urn:microsoft.com/office/officeart/2005/8/layout/orgChart1"/>
-    <dgm:cxn modelId="{3D758B0A-41A9-40BF-BD0F-3DB3FC87D7E3}" type="presParOf" srcId="{8DE08D9C-FE03-4120-BD16-B6436E6C7A92}" destId="{19DC0151-32EF-4429-96C5-C7431F6F5C2D}" srcOrd="1" destOrd="0" presId="urn:microsoft.com/office/officeart/2005/8/layout/orgChart1"/>
-    <dgm:cxn modelId="{D912AD3B-3B13-457E-A312-1E84AD14E032}" type="presParOf" srcId="{8DE08D9C-FE03-4120-BD16-B6436E6C7A92}" destId="{E53579BF-7A3F-4BB7-916B-6F17DB853E98}" srcOrd="2" destOrd="0" presId="urn:microsoft.com/office/officeart/2005/8/layout/orgChart1"/>
-    <dgm:cxn modelId="{963AAA5E-F9B1-4D56-911C-CD77536EE294}" type="presParOf" srcId="{7A337790-952E-4F7C-8AEB-549C1902FC80}" destId="{B1491869-07AB-4E28-AB6F-0CA405D4BBB2}" srcOrd="4" destOrd="0" presId="urn:microsoft.com/office/officeart/2005/8/layout/orgChart1"/>
-    <dgm:cxn modelId="{762FFFE2-381C-44AA-9DFB-B92F58ABEE03}" type="presParOf" srcId="{7A337790-952E-4F7C-8AEB-549C1902FC80}" destId="{005E5FEC-1D54-4BE6-B950-D1F7319A567F}" srcOrd="5" destOrd="0" presId="urn:microsoft.com/office/officeart/2005/8/layout/orgChart1"/>
-    <dgm:cxn modelId="{3B7E695E-D768-441A-BEE9-F9D42ACD8DD0}" type="presParOf" srcId="{005E5FEC-1D54-4BE6-B950-D1F7319A567F}" destId="{84906275-2A17-40ED-BE13-2E234C56EB4F}" srcOrd="0" destOrd="0" presId="urn:microsoft.com/office/officeart/2005/8/layout/orgChart1"/>
-    <dgm:cxn modelId="{38FF9D40-14D3-4561-A620-4FA4D122ED93}" type="presParOf" srcId="{84906275-2A17-40ED-BE13-2E234C56EB4F}" destId="{D137CC37-9591-459F-B048-1CAFEFF54C51}" srcOrd="0" destOrd="0" presId="urn:microsoft.com/office/officeart/2005/8/layout/orgChart1"/>
-    <dgm:cxn modelId="{769CF870-515E-4978-BD61-C35A036F50E9}" type="presParOf" srcId="{84906275-2A17-40ED-BE13-2E234C56EB4F}" destId="{257379CB-0A28-4560-B725-8B06E8190020}" srcOrd="1" destOrd="0" presId="urn:microsoft.com/office/officeart/2005/8/layout/orgChart1"/>
-    <dgm:cxn modelId="{0B2E8D3D-D40C-4A59-855F-BCF1CB3D4A03}" type="presParOf" srcId="{005E5FEC-1D54-4BE6-B950-D1F7319A567F}" destId="{7E859986-BECE-4E65-8064-763A1AA0C6FA}" srcOrd="1" destOrd="0" presId="urn:microsoft.com/office/officeart/2005/8/layout/orgChart1"/>
-    <dgm:cxn modelId="{11D61160-42C1-4F76-B161-285A9D77546B}" type="presParOf" srcId="{005E5FEC-1D54-4BE6-B950-D1F7319A567F}" destId="{93E23306-D069-4361-9BCB-E2197397B530}" srcOrd="2" destOrd="0" presId="urn:microsoft.com/office/officeart/2005/8/layout/orgChart1"/>
-    <dgm:cxn modelId="{9B48394D-2FC1-449D-B2B2-4119F89C5399}" type="presParOf" srcId="{7A337790-952E-4F7C-8AEB-549C1902FC80}" destId="{1477D269-364B-44E2-ACE0-C692B2BA557A}" srcOrd="6" destOrd="0" presId="urn:microsoft.com/office/officeart/2005/8/layout/orgChart1"/>
-    <dgm:cxn modelId="{809F4EBE-27F0-4FB2-9BBB-3FD01F14FB54}" type="presParOf" srcId="{7A337790-952E-4F7C-8AEB-549C1902FC80}" destId="{97417D8B-C162-4AA8-80A7-1041551D2C61}" srcOrd="7" destOrd="0" presId="urn:microsoft.com/office/officeart/2005/8/layout/orgChart1"/>
-    <dgm:cxn modelId="{0FDC7C78-6AC3-4C1C-A8EA-5BC8A879ECE1}" type="presParOf" srcId="{97417D8B-C162-4AA8-80A7-1041551D2C61}" destId="{BF5748D4-A1BE-4F23-B8B9-9763783F2D7F}" srcOrd="0" destOrd="0" presId="urn:microsoft.com/office/officeart/2005/8/layout/orgChart1"/>
-    <dgm:cxn modelId="{44B4FCC1-E73A-4729-8788-9A5B48D6CFC6}" type="presParOf" srcId="{BF5748D4-A1BE-4F23-B8B9-9763783F2D7F}" destId="{53415810-2E7D-4997-805D-E9A8A4AC39B5}" srcOrd="0" destOrd="0" presId="urn:microsoft.com/office/officeart/2005/8/layout/orgChart1"/>
-    <dgm:cxn modelId="{688C5066-C382-4CBE-8A42-090075C32636}" type="presParOf" srcId="{BF5748D4-A1BE-4F23-B8B9-9763783F2D7F}" destId="{7E940554-E360-4E1B-8AF3-380496A6E3E2}" srcOrd="1" destOrd="0" presId="urn:microsoft.com/office/officeart/2005/8/layout/orgChart1"/>
-    <dgm:cxn modelId="{2270EA74-F3F6-4E9E-883F-52651CE94B0C}" type="presParOf" srcId="{97417D8B-C162-4AA8-80A7-1041551D2C61}" destId="{4CBB2594-B22E-430B-B621-E9D68B2888EC}" srcOrd="1" destOrd="0" presId="urn:microsoft.com/office/officeart/2005/8/layout/orgChart1"/>
-    <dgm:cxn modelId="{6738A510-AA29-4CB5-A1EE-2ED05DBB6888}" type="presParOf" srcId="{97417D8B-C162-4AA8-80A7-1041551D2C61}" destId="{608EA1B3-8B24-47E2-A213-F87A123FA31F}" srcOrd="2" destOrd="0" presId="urn:microsoft.com/office/officeart/2005/8/layout/orgChart1"/>
-    <dgm:cxn modelId="{A58631DA-E989-4197-91C5-F2D0448EDF70}" type="presParOf" srcId="{7A337790-952E-4F7C-8AEB-549C1902FC80}" destId="{A4742836-DD9B-4197-A0B5-51E65DA7A095}" srcOrd="8" destOrd="0" presId="urn:microsoft.com/office/officeart/2005/8/layout/orgChart1"/>
-    <dgm:cxn modelId="{03A0F1A1-30D5-46DC-BDE8-421DD817878D}" type="presParOf" srcId="{7A337790-952E-4F7C-8AEB-549C1902FC80}" destId="{31A5BE1E-5B01-40A0-95C9-1290A7084E4C}" srcOrd="9" destOrd="0" presId="urn:microsoft.com/office/officeart/2005/8/layout/orgChart1"/>
-    <dgm:cxn modelId="{193EE493-43B5-4997-8AA4-6947654AFE56}" type="presParOf" srcId="{31A5BE1E-5B01-40A0-95C9-1290A7084E4C}" destId="{EA322ECB-8A2D-46AA-8680-FC6CB1F7A2C2}" srcOrd="0" destOrd="0" presId="urn:microsoft.com/office/officeart/2005/8/layout/orgChart1"/>
-    <dgm:cxn modelId="{25B5F486-8544-4DDA-8E60-E6F03DE308FB}" type="presParOf" srcId="{EA322ECB-8A2D-46AA-8680-FC6CB1F7A2C2}" destId="{EB5BA3DB-674B-4CC5-A2F5-AACAC949B4C3}" srcOrd="0" destOrd="0" presId="urn:microsoft.com/office/officeart/2005/8/layout/orgChart1"/>
-    <dgm:cxn modelId="{4A2A34EA-A373-4829-87E4-445212E4FE86}" type="presParOf" srcId="{EA322ECB-8A2D-46AA-8680-FC6CB1F7A2C2}" destId="{BD81B15A-BDEF-48A7-B2AF-7D5EAD6B6BB8}" srcOrd="1" destOrd="0" presId="urn:microsoft.com/office/officeart/2005/8/layout/orgChart1"/>
-    <dgm:cxn modelId="{7E8A2832-C80F-45AB-B606-761A7EF328EB}" type="presParOf" srcId="{31A5BE1E-5B01-40A0-95C9-1290A7084E4C}" destId="{37A86647-114C-4F65-B7B1-96057E207AA6}" srcOrd="1" destOrd="0" presId="urn:microsoft.com/office/officeart/2005/8/layout/orgChart1"/>
-    <dgm:cxn modelId="{AC5D180D-A559-4B7A-86D1-05113850C138}" type="presParOf" srcId="{31A5BE1E-5B01-40A0-95C9-1290A7084E4C}" destId="{3D2745AD-8289-4BAB-8987-468E7CA844C4}" srcOrd="2" destOrd="0" presId="urn:microsoft.com/office/officeart/2005/8/layout/orgChart1"/>
-    <dgm:cxn modelId="{F0BA90CF-D213-4B5B-81E3-DAE88A6F3C3A}" type="presParOf" srcId="{7A337790-952E-4F7C-8AEB-549C1902FC80}" destId="{DC010CD2-A29D-4777-A1E4-BB8ACC53BD5B}" srcOrd="10" destOrd="0" presId="urn:microsoft.com/office/officeart/2005/8/layout/orgChart1"/>
-    <dgm:cxn modelId="{4EB59DAB-C656-4A3F-9E01-31C54EA89565}" type="presParOf" srcId="{7A337790-952E-4F7C-8AEB-549C1902FC80}" destId="{03EE963C-DC81-453A-81ED-8A689A7DD233}" srcOrd="11" destOrd="0" presId="urn:microsoft.com/office/officeart/2005/8/layout/orgChart1"/>
-    <dgm:cxn modelId="{131B43E2-4B6C-4C25-B498-34277FF833A5}" type="presParOf" srcId="{03EE963C-DC81-453A-81ED-8A689A7DD233}" destId="{E5DA88DC-81C6-4925-B833-D3AAB6B04C8B}" srcOrd="0" destOrd="0" presId="urn:microsoft.com/office/officeart/2005/8/layout/orgChart1"/>
-    <dgm:cxn modelId="{4D66E11B-6363-4451-908D-804E56127786}" type="presParOf" srcId="{E5DA88DC-81C6-4925-B833-D3AAB6B04C8B}" destId="{E802C0A8-5256-4CC2-ABC9-F79449F6790D}" srcOrd="0" destOrd="0" presId="urn:microsoft.com/office/officeart/2005/8/layout/orgChart1"/>
-    <dgm:cxn modelId="{7050376F-9D96-4428-815C-480BC11550BB}" type="presParOf" srcId="{E5DA88DC-81C6-4925-B833-D3AAB6B04C8B}" destId="{E0B1E7C8-A309-41BC-9093-E427AE134816}" srcOrd="1" destOrd="0" presId="urn:microsoft.com/office/officeart/2005/8/layout/orgChart1"/>
-    <dgm:cxn modelId="{46D322C9-3E3E-45A8-8BCF-3327B2B469EF}" type="presParOf" srcId="{03EE963C-DC81-453A-81ED-8A689A7DD233}" destId="{00E409F2-1264-4C13-8A87-00BF699F5CAB}" srcOrd="1" destOrd="0" presId="urn:microsoft.com/office/officeart/2005/8/layout/orgChart1"/>
-    <dgm:cxn modelId="{33D6FC24-D7B1-4AC1-A5CE-B879C7ADA0CE}" type="presParOf" srcId="{03EE963C-DC81-453A-81ED-8A689A7DD233}" destId="{17E00351-4C50-4262-82E8-CFF49B482329}" srcOrd="2" destOrd="0" presId="urn:microsoft.com/office/officeart/2005/8/layout/orgChart1"/>
-    <dgm:cxn modelId="{12D8E911-EA2C-44BB-894D-E229EA920840}" type="presParOf" srcId="{E6C6A8EF-F95D-4EC5-B9A8-70BD8C9E018D}" destId="{31F70C5D-BD37-48CD-A023-9DE478CBE30C}" srcOrd="2" destOrd="0" presId="urn:microsoft.com/office/officeart/2005/8/layout/orgChart1"/>
-    <dgm:cxn modelId="{319F2E8F-FB07-4714-8C9C-436289FF9F6E}" type="presParOf" srcId="{5412775B-A6B9-45CE-90FC-B2E2FACBF878}" destId="{7589B3D4-363C-4B0A-8CB4-57C8B61B5607}" srcOrd="4" destOrd="0" presId="urn:microsoft.com/office/officeart/2005/8/layout/orgChart1"/>
-    <dgm:cxn modelId="{FA10EC14-4E6B-4585-BD1E-12F6E54E8346}" type="presParOf" srcId="{5412775B-A6B9-45CE-90FC-B2E2FACBF878}" destId="{8618E4C3-4B62-4384-9C4C-36A68EA42416}" srcOrd="5" destOrd="0" presId="urn:microsoft.com/office/officeart/2005/8/layout/orgChart1"/>
-    <dgm:cxn modelId="{36289984-43E4-498D-89B4-011812B85610}" type="presParOf" srcId="{8618E4C3-4B62-4384-9C4C-36A68EA42416}" destId="{35DE4A89-068B-4448-AA61-2F27733ED545}" srcOrd="0" destOrd="0" presId="urn:microsoft.com/office/officeart/2005/8/layout/orgChart1"/>
-    <dgm:cxn modelId="{41BA8A09-11DF-489B-B0D6-9CC1DD11F330}" type="presParOf" srcId="{35DE4A89-068B-4448-AA61-2F27733ED545}" destId="{9741AA01-92FE-440C-83CF-5CF09A5F46CB}" srcOrd="0" destOrd="0" presId="urn:microsoft.com/office/officeart/2005/8/layout/orgChart1"/>
-    <dgm:cxn modelId="{26A04D3B-80DA-48FB-9005-A7866388B3BD}" type="presParOf" srcId="{35DE4A89-068B-4448-AA61-2F27733ED545}" destId="{452198A6-086A-48F1-86D5-55CED5940E8C}" srcOrd="1" destOrd="0" presId="urn:microsoft.com/office/officeart/2005/8/layout/orgChart1"/>
-    <dgm:cxn modelId="{9BD199A9-753E-4FF8-954C-DE523EC4D47B}" type="presParOf" srcId="{8618E4C3-4B62-4384-9C4C-36A68EA42416}" destId="{69779054-511F-4B75-B88D-DA2BCE7C8C85}" srcOrd="1" destOrd="0" presId="urn:microsoft.com/office/officeart/2005/8/layout/orgChart1"/>
-    <dgm:cxn modelId="{87201E51-A6EE-4F32-AA15-3BF68CD9F25A}" type="presParOf" srcId="{69779054-511F-4B75-B88D-DA2BCE7C8C85}" destId="{845FD635-1230-4F11-B073-078CDAECC6FD}" srcOrd="0" destOrd="0" presId="urn:microsoft.com/office/officeart/2005/8/layout/orgChart1"/>
-    <dgm:cxn modelId="{D6B8EB3C-D288-4B29-89D3-50A76C2981DE}" type="presParOf" srcId="{69779054-511F-4B75-B88D-DA2BCE7C8C85}" destId="{FBA05FD3-8ACE-4EE4-8313-276DF2023F96}" srcOrd="1" destOrd="0" presId="urn:microsoft.com/office/officeart/2005/8/layout/orgChart1"/>
-    <dgm:cxn modelId="{D8458F1B-DD37-4393-BD80-74D3FC5F82BA}" type="presParOf" srcId="{FBA05FD3-8ACE-4EE4-8313-276DF2023F96}" destId="{DD65581D-2746-4DF2-9872-54FCDBAC7D95}" srcOrd="0" destOrd="0" presId="urn:microsoft.com/office/officeart/2005/8/layout/orgChart1"/>
-    <dgm:cxn modelId="{1DE472C0-A659-470C-82E5-59DD5CAA2C5A}" type="presParOf" srcId="{DD65581D-2746-4DF2-9872-54FCDBAC7D95}" destId="{765EB993-4E7C-4ABB-9DDF-4585659A1EBA}" srcOrd="0" destOrd="0" presId="urn:microsoft.com/office/officeart/2005/8/layout/orgChart1"/>
-    <dgm:cxn modelId="{FD8807B7-E238-4536-B900-5E6AF7D8CC4F}" type="presParOf" srcId="{DD65581D-2746-4DF2-9872-54FCDBAC7D95}" destId="{C50E8F62-12FF-4E6C-A95E-2F0B611EF636}" srcOrd="1" destOrd="0" presId="urn:microsoft.com/office/officeart/2005/8/layout/orgChart1"/>
-    <dgm:cxn modelId="{6DD4B0BB-D531-4D13-AA8E-039DF7353E2C}" type="presParOf" srcId="{FBA05FD3-8ACE-4EE4-8313-276DF2023F96}" destId="{6C24A593-73A2-4E46-9A5A-1179B5F7FB87}" srcOrd="1" destOrd="0" presId="urn:microsoft.com/office/officeart/2005/8/layout/orgChart1"/>
-    <dgm:cxn modelId="{C6145E96-BCD3-419D-A10C-A07FC331ED31}" type="presParOf" srcId="{FBA05FD3-8ACE-4EE4-8313-276DF2023F96}" destId="{79EB42F5-65D8-4FD2-BD11-C87D6DAF09DB}" srcOrd="2" destOrd="0" presId="urn:microsoft.com/office/officeart/2005/8/layout/orgChart1"/>
-    <dgm:cxn modelId="{87FCB2C2-0281-494A-BA8D-FDFBC408056B}" type="presParOf" srcId="{69779054-511F-4B75-B88D-DA2BCE7C8C85}" destId="{8736165C-9A06-4A4F-9260-B2558B565549}" srcOrd="2" destOrd="0" presId="urn:microsoft.com/office/officeart/2005/8/layout/orgChart1"/>
-    <dgm:cxn modelId="{BD431456-169A-4FB8-8C33-8DFBAA425AE6}" type="presParOf" srcId="{69779054-511F-4B75-B88D-DA2BCE7C8C85}" destId="{E8B7633E-28E9-4970-9E11-4F6BBF8E2D5D}" srcOrd="3" destOrd="0" presId="urn:microsoft.com/office/officeart/2005/8/layout/orgChart1"/>
-    <dgm:cxn modelId="{3114D66F-A5AE-49A9-81B5-E2E38F8F0832}" type="presParOf" srcId="{E8B7633E-28E9-4970-9E11-4F6BBF8E2D5D}" destId="{56E5D93B-59A2-4541-8D9B-B8B41E684104}" srcOrd="0" destOrd="0" presId="urn:microsoft.com/office/officeart/2005/8/layout/orgChart1"/>
-    <dgm:cxn modelId="{C5AFBC63-3438-4A5A-B857-5AB4804CF0D4}" type="presParOf" srcId="{56E5D93B-59A2-4541-8D9B-B8B41E684104}" destId="{0BAF4BCE-5428-4C32-A175-776E5B87E345}" srcOrd="0" destOrd="0" presId="urn:microsoft.com/office/officeart/2005/8/layout/orgChart1"/>
-    <dgm:cxn modelId="{DB3801C0-2359-44A2-9463-391B267330D8}" type="presParOf" srcId="{56E5D93B-59A2-4541-8D9B-B8B41E684104}" destId="{AAD6B8B4-BDB5-41EF-AE83-0D7478501AE6}" srcOrd="1" destOrd="0" presId="urn:microsoft.com/office/officeart/2005/8/layout/orgChart1"/>
-    <dgm:cxn modelId="{A0E95A53-4C77-433D-84FD-9F2582693EB2}" type="presParOf" srcId="{E8B7633E-28E9-4970-9E11-4F6BBF8E2D5D}" destId="{72205651-37DB-4969-B708-5FDACC824CF0}" srcOrd="1" destOrd="0" presId="urn:microsoft.com/office/officeart/2005/8/layout/orgChart1"/>
-    <dgm:cxn modelId="{B26EFD27-89EC-4A6F-BE65-5A898E88C4C0}" type="presParOf" srcId="{E8B7633E-28E9-4970-9E11-4F6BBF8E2D5D}" destId="{0B93EA73-3AC7-4716-9502-27E73655E6FE}" srcOrd="2" destOrd="0" presId="urn:microsoft.com/office/officeart/2005/8/layout/orgChart1"/>
-    <dgm:cxn modelId="{DB2C3C56-009E-48E9-837E-68C80AB68D74}" type="presParOf" srcId="{69779054-511F-4B75-B88D-DA2BCE7C8C85}" destId="{CBB7CAD2-6818-4B4B-8FC5-A24B13396B76}" srcOrd="4" destOrd="0" presId="urn:microsoft.com/office/officeart/2005/8/layout/orgChart1"/>
-    <dgm:cxn modelId="{69EBE45C-EC13-42C5-9F58-2B14F5DD6D23}" type="presParOf" srcId="{69779054-511F-4B75-B88D-DA2BCE7C8C85}" destId="{2BB414A4-DBBE-406C-BA52-1A6E71AC7B09}" srcOrd="5" destOrd="0" presId="urn:microsoft.com/office/officeart/2005/8/layout/orgChart1"/>
-    <dgm:cxn modelId="{BA96C749-B21A-4650-9D9E-60B26B80C952}" type="presParOf" srcId="{2BB414A4-DBBE-406C-BA52-1A6E71AC7B09}" destId="{BAA747B6-C1DF-4B75-B913-C1012FF742CB}" srcOrd="0" destOrd="0" presId="urn:microsoft.com/office/officeart/2005/8/layout/orgChart1"/>
-    <dgm:cxn modelId="{5B5F2AA0-E2FE-4BE0-8F23-5C1932AAB579}" type="presParOf" srcId="{BAA747B6-C1DF-4B75-B913-C1012FF742CB}" destId="{A927516D-9F1C-4843-9ED2-A079E96E7102}" srcOrd="0" destOrd="0" presId="urn:microsoft.com/office/officeart/2005/8/layout/orgChart1"/>
-    <dgm:cxn modelId="{A8832BFB-35A9-46F6-B884-D10ED019D7B0}" type="presParOf" srcId="{BAA747B6-C1DF-4B75-B913-C1012FF742CB}" destId="{900FDD78-8F07-4F3C-953F-85D13F09CF2D}" srcOrd="1" destOrd="0" presId="urn:microsoft.com/office/officeart/2005/8/layout/orgChart1"/>
-    <dgm:cxn modelId="{E35C2556-24DA-4A2F-BA6B-890BD6D0B4B7}" type="presParOf" srcId="{2BB414A4-DBBE-406C-BA52-1A6E71AC7B09}" destId="{3111E626-9BED-4E04-A2AC-7ECE9EAB9ADF}" srcOrd="1" destOrd="0" presId="urn:microsoft.com/office/officeart/2005/8/layout/orgChart1"/>
-    <dgm:cxn modelId="{E2E6499D-72EE-4D38-A0F9-43BA8B6C297D}" type="presParOf" srcId="{2BB414A4-DBBE-406C-BA52-1A6E71AC7B09}" destId="{A4A712A9-5C5C-440F-8C63-8BCA923B3136}" srcOrd="2" destOrd="0" presId="urn:microsoft.com/office/officeart/2005/8/layout/orgChart1"/>
-    <dgm:cxn modelId="{4E9E8A2B-FC8E-4E85-8445-A70A1DE62DC0}" type="presParOf" srcId="{69779054-511F-4B75-B88D-DA2BCE7C8C85}" destId="{3E218CAC-88E5-4E92-A994-98D7DB4587BA}" srcOrd="6" destOrd="0" presId="urn:microsoft.com/office/officeart/2005/8/layout/orgChart1"/>
-    <dgm:cxn modelId="{F6AA53AB-6C22-4694-84D0-B8FC1D4B6730}" type="presParOf" srcId="{69779054-511F-4B75-B88D-DA2BCE7C8C85}" destId="{CCDD136B-75FC-4166-B8ED-E9503509330B}" srcOrd="7" destOrd="0" presId="urn:microsoft.com/office/officeart/2005/8/layout/orgChart1"/>
-    <dgm:cxn modelId="{F77B133B-B190-406C-801F-FF5C0B1A325F}" type="presParOf" srcId="{CCDD136B-75FC-4166-B8ED-E9503509330B}" destId="{3E79B4F1-9049-4DE8-8EBD-A093E1E4ACF7}" srcOrd="0" destOrd="0" presId="urn:microsoft.com/office/officeart/2005/8/layout/orgChart1"/>
-    <dgm:cxn modelId="{B911180E-83D8-4FDD-BBFA-75E856FF15A8}" type="presParOf" srcId="{3E79B4F1-9049-4DE8-8EBD-A093E1E4ACF7}" destId="{C4332E58-8723-4AE4-B422-03C1624957F3}" srcOrd="0" destOrd="0" presId="urn:microsoft.com/office/officeart/2005/8/layout/orgChart1"/>
-    <dgm:cxn modelId="{01767762-7820-44F7-B8CC-6F524125E3C2}" type="presParOf" srcId="{3E79B4F1-9049-4DE8-8EBD-A093E1E4ACF7}" destId="{9B3DFEDA-0DB0-4F63-982C-2D19798ED916}" srcOrd="1" destOrd="0" presId="urn:microsoft.com/office/officeart/2005/8/layout/orgChart1"/>
-    <dgm:cxn modelId="{ED0DF0A6-280A-4F3B-BC54-A82C55150FEB}" type="presParOf" srcId="{CCDD136B-75FC-4166-B8ED-E9503509330B}" destId="{FD85BDCD-112D-4573-89E8-E14E749A518D}" srcOrd="1" destOrd="0" presId="urn:microsoft.com/office/officeart/2005/8/layout/orgChart1"/>
-    <dgm:cxn modelId="{C3D44134-E530-4555-A366-D9B5B2030D82}" type="presParOf" srcId="{CCDD136B-75FC-4166-B8ED-E9503509330B}" destId="{9B7D12BD-3159-4935-A789-572053EE3959}" srcOrd="2" destOrd="0" presId="urn:microsoft.com/office/officeart/2005/8/layout/orgChart1"/>
-    <dgm:cxn modelId="{67234481-155E-4848-ADE9-9300E2C3B877}" type="presParOf" srcId="{69779054-511F-4B75-B88D-DA2BCE7C8C85}" destId="{9B4F9DF8-3495-41AE-9586-A1C1F74FAF8D}" srcOrd="8" destOrd="0" presId="urn:microsoft.com/office/officeart/2005/8/layout/orgChart1"/>
-    <dgm:cxn modelId="{36A132DB-DB01-46AF-A99D-64C771635DBB}" type="presParOf" srcId="{69779054-511F-4B75-B88D-DA2BCE7C8C85}" destId="{6E031CC2-CBA3-46FB-B5C6-8D0D5889A4AD}" srcOrd="9" destOrd="0" presId="urn:microsoft.com/office/officeart/2005/8/layout/orgChart1"/>
-    <dgm:cxn modelId="{64A0187C-0574-4BB3-BF0E-C728770E4C48}" type="presParOf" srcId="{6E031CC2-CBA3-46FB-B5C6-8D0D5889A4AD}" destId="{F9C7FF92-8A23-4B11-8D9E-4BE82FB43A80}" srcOrd="0" destOrd="0" presId="urn:microsoft.com/office/officeart/2005/8/layout/orgChart1"/>
-    <dgm:cxn modelId="{16A2F831-A3C1-4A92-855D-0F3A57B27E3E}" type="presParOf" srcId="{F9C7FF92-8A23-4B11-8D9E-4BE82FB43A80}" destId="{86D6C594-4E34-44E8-8CC5-00388D03FB1D}" srcOrd="0" destOrd="0" presId="urn:microsoft.com/office/officeart/2005/8/layout/orgChart1"/>
-    <dgm:cxn modelId="{09D9A836-6231-44D0-B550-2B3B64AC20DC}" type="presParOf" srcId="{F9C7FF92-8A23-4B11-8D9E-4BE82FB43A80}" destId="{123F9021-1160-4E5D-9032-BBC8D047D3F3}" srcOrd="1" destOrd="0" presId="urn:microsoft.com/office/officeart/2005/8/layout/orgChart1"/>
-    <dgm:cxn modelId="{7D6DA9FF-2AE0-4496-A85D-168C0BF24822}" type="presParOf" srcId="{6E031CC2-CBA3-46FB-B5C6-8D0D5889A4AD}" destId="{29138691-CF57-4611-81D0-7E593988C6C5}" srcOrd="1" destOrd="0" presId="urn:microsoft.com/office/officeart/2005/8/layout/orgChart1"/>
-    <dgm:cxn modelId="{5B435D91-0797-4438-AC14-F9F315DEEE26}" type="presParOf" srcId="{6E031CC2-CBA3-46FB-B5C6-8D0D5889A4AD}" destId="{98D95FCE-C6FA-4E5B-A843-BE37F3C3A4CE}" srcOrd="2" destOrd="0" presId="urn:microsoft.com/office/officeart/2005/8/layout/orgChart1"/>
-    <dgm:cxn modelId="{E734CC95-3934-41C0-8A28-F860711E5F45}" type="presParOf" srcId="{69779054-511F-4B75-B88D-DA2BCE7C8C85}" destId="{8CBBA7E3-2BFF-4837-B524-CE67D9767A0D}" srcOrd="10" destOrd="0" presId="urn:microsoft.com/office/officeart/2005/8/layout/orgChart1"/>
-    <dgm:cxn modelId="{6E91C80F-0ABB-40B5-A47B-A9BA9444FC7B}" type="presParOf" srcId="{69779054-511F-4B75-B88D-DA2BCE7C8C85}" destId="{3792D804-5F68-43F2-AD6F-D5D30BFC1F39}" srcOrd="11" destOrd="0" presId="urn:microsoft.com/office/officeart/2005/8/layout/orgChart1"/>
-    <dgm:cxn modelId="{64335C6C-F189-46F6-AA34-0BDFC38672CF}" type="presParOf" srcId="{3792D804-5F68-43F2-AD6F-D5D30BFC1F39}" destId="{4C4FFC90-2452-4DA0-9E93-F520AED7232B}" srcOrd="0" destOrd="0" presId="urn:microsoft.com/office/officeart/2005/8/layout/orgChart1"/>
-    <dgm:cxn modelId="{83B311A5-675B-4E10-81E2-7A482554EAEB}" type="presParOf" srcId="{4C4FFC90-2452-4DA0-9E93-F520AED7232B}" destId="{D974E2C7-15F7-485F-A607-0FB9BC956EE5}" srcOrd="0" destOrd="0" presId="urn:microsoft.com/office/officeart/2005/8/layout/orgChart1"/>
-    <dgm:cxn modelId="{F57821D3-E482-47C5-8B1A-E00DB0798F64}" type="presParOf" srcId="{4C4FFC90-2452-4DA0-9E93-F520AED7232B}" destId="{DC7C54F0-361F-48C0-B04E-28C1ED0A889C}" srcOrd="1" destOrd="0" presId="urn:microsoft.com/office/officeart/2005/8/layout/orgChart1"/>
-    <dgm:cxn modelId="{5E33A03C-E074-4195-97BB-F19BB9C0648C}" type="presParOf" srcId="{3792D804-5F68-43F2-AD6F-D5D30BFC1F39}" destId="{811DF58E-89F2-4861-A915-87D0BB184248}" srcOrd="1" destOrd="0" presId="urn:microsoft.com/office/officeart/2005/8/layout/orgChart1"/>
-    <dgm:cxn modelId="{4D318E15-E4D8-428F-A505-34EF80066739}" type="presParOf" srcId="{3792D804-5F68-43F2-AD6F-D5D30BFC1F39}" destId="{8F92B3EF-13A7-438B-9563-57CFD8B025D6}" srcOrd="2" destOrd="0" presId="urn:microsoft.com/office/officeart/2005/8/layout/orgChart1"/>
-    <dgm:cxn modelId="{3806D080-BAFF-4AC9-B4BF-7C714BA59154}" type="presParOf" srcId="{69779054-511F-4B75-B88D-DA2BCE7C8C85}" destId="{C1DFC375-9CDD-48FB-9522-D50D9C27FBD7}" srcOrd="12" destOrd="0" presId="urn:microsoft.com/office/officeart/2005/8/layout/orgChart1"/>
-    <dgm:cxn modelId="{F0989DA6-D1A1-4262-9C41-9A215A7713A3}" type="presParOf" srcId="{69779054-511F-4B75-B88D-DA2BCE7C8C85}" destId="{59A39757-EFAC-4580-9608-4EC240DAFAAA}" srcOrd="13" destOrd="0" presId="urn:microsoft.com/office/officeart/2005/8/layout/orgChart1"/>
-    <dgm:cxn modelId="{63A7C017-9C3C-492F-B137-8EFA90170365}" type="presParOf" srcId="{59A39757-EFAC-4580-9608-4EC240DAFAAA}" destId="{0CC4CB03-0254-4543-9754-18925A4E89B5}" srcOrd="0" destOrd="0" presId="urn:microsoft.com/office/officeart/2005/8/layout/orgChart1"/>
-    <dgm:cxn modelId="{99BD6E2A-4694-4AFF-AC8B-4CC573965F39}" type="presParOf" srcId="{0CC4CB03-0254-4543-9754-18925A4E89B5}" destId="{68A87395-9709-4C26-8962-8D5D1C1D167A}" srcOrd="0" destOrd="0" presId="urn:microsoft.com/office/officeart/2005/8/layout/orgChart1"/>
-    <dgm:cxn modelId="{7604137D-6E1D-44FC-9189-3E139683B864}" type="presParOf" srcId="{0CC4CB03-0254-4543-9754-18925A4E89B5}" destId="{4C677B4E-B1A7-4E18-A7B1-3005A642E8B4}" srcOrd="1" destOrd="0" presId="urn:microsoft.com/office/officeart/2005/8/layout/orgChart1"/>
-    <dgm:cxn modelId="{A442644B-1E05-46EB-8E95-310377DFF1DA}" type="presParOf" srcId="{59A39757-EFAC-4580-9608-4EC240DAFAAA}" destId="{9C26378A-AC40-44E2-BA43-D9D1E5FB4919}" srcOrd="1" destOrd="0" presId="urn:microsoft.com/office/officeart/2005/8/layout/orgChart1"/>
-    <dgm:cxn modelId="{93A6B661-647C-495B-A7FB-A574019B4FC9}" type="presParOf" srcId="{59A39757-EFAC-4580-9608-4EC240DAFAAA}" destId="{13CA7D73-4C4A-47BB-84A6-2233245B4B8E}" srcOrd="2" destOrd="0" presId="urn:microsoft.com/office/officeart/2005/8/layout/orgChart1"/>
-    <dgm:cxn modelId="{787350A7-20F0-4296-B1CC-5967947CD93C}" type="presParOf" srcId="{69779054-511F-4B75-B88D-DA2BCE7C8C85}" destId="{83BDAEA2-ACFE-4731-8DF5-87AC297A5C30}" srcOrd="14" destOrd="0" presId="urn:microsoft.com/office/officeart/2005/8/layout/orgChart1"/>
-    <dgm:cxn modelId="{B59E56DD-2F70-4381-8BFE-8EC1CD5E44B6}" type="presParOf" srcId="{69779054-511F-4B75-B88D-DA2BCE7C8C85}" destId="{39B7D551-0EE2-4420-90C0-1B462B1B949D}" srcOrd="15" destOrd="0" presId="urn:microsoft.com/office/officeart/2005/8/layout/orgChart1"/>
-    <dgm:cxn modelId="{A71A0AF2-8691-4114-8022-32C2DA7BC6C0}" type="presParOf" srcId="{39B7D551-0EE2-4420-90C0-1B462B1B949D}" destId="{61E80858-6098-4240-ABC8-4C6FCC9FB104}" srcOrd="0" destOrd="0" presId="urn:microsoft.com/office/officeart/2005/8/layout/orgChart1"/>
-    <dgm:cxn modelId="{141234DA-97A4-4DDF-9BA3-1F1945FBF800}" type="presParOf" srcId="{61E80858-6098-4240-ABC8-4C6FCC9FB104}" destId="{5B657A86-AB12-4836-B99D-FB5E89834C59}" srcOrd="0" destOrd="0" presId="urn:microsoft.com/office/officeart/2005/8/layout/orgChart1"/>
-    <dgm:cxn modelId="{F5A641F9-0AC4-4F89-B537-DAFB7A412F42}" type="presParOf" srcId="{61E80858-6098-4240-ABC8-4C6FCC9FB104}" destId="{195643EF-9CE6-4285-800E-C08905758C2B}" srcOrd="1" destOrd="0" presId="urn:microsoft.com/office/officeart/2005/8/layout/orgChart1"/>
-    <dgm:cxn modelId="{126B84E8-FBE6-45A9-97C3-61A7AC78A21F}" type="presParOf" srcId="{39B7D551-0EE2-4420-90C0-1B462B1B949D}" destId="{CDF9D0A9-4F52-40BF-93BE-2453F2FA4072}" srcOrd="1" destOrd="0" presId="urn:microsoft.com/office/officeart/2005/8/layout/orgChart1"/>
-    <dgm:cxn modelId="{D7914D42-0726-45BD-B74F-1B98457522E2}" type="presParOf" srcId="{39B7D551-0EE2-4420-90C0-1B462B1B949D}" destId="{4173AE53-6064-41A9-B76E-4EC89658EF4A}" srcOrd="2" destOrd="0" presId="urn:microsoft.com/office/officeart/2005/8/layout/orgChart1"/>
-    <dgm:cxn modelId="{FFCDA52D-588D-4C10-8B69-AB513260BD4E}" type="presParOf" srcId="{69779054-511F-4B75-B88D-DA2BCE7C8C85}" destId="{E13098E0-EF11-455C-8D20-2B88403C4365}" srcOrd="16" destOrd="0" presId="urn:microsoft.com/office/officeart/2005/8/layout/orgChart1"/>
-    <dgm:cxn modelId="{772324E9-5BB7-4358-A2C1-DAD7EDDF7DB1}" type="presParOf" srcId="{69779054-511F-4B75-B88D-DA2BCE7C8C85}" destId="{F5CC0146-9739-445A-8F6D-0D5F0FEEF7D5}" srcOrd="17" destOrd="0" presId="urn:microsoft.com/office/officeart/2005/8/layout/orgChart1"/>
-    <dgm:cxn modelId="{E4FAC8CD-690D-4AE6-AA71-2CC52C47C031}" type="presParOf" srcId="{F5CC0146-9739-445A-8F6D-0D5F0FEEF7D5}" destId="{E258142F-E5DF-4DD2-88AB-F57107DD2149}" srcOrd="0" destOrd="0" presId="urn:microsoft.com/office/officeart/2005/8/layout/orgChart1"/>
-    <dgm:cxn modelId="{FEDD582F-8066-4BCC-8119-3721B7D43D1F}" type="presParOf" srcId="{E258142F-E5DF-4DD2-88AB-F57107DD2149}" destId="{974EDFF4-B82D-4D68-9FCA-ED04B8F3AA4F}" srcOrd="0" destOrd="0" presId="urn:microsoft.com/office/officeart/2005/8/layout/orgChart1"/>
-    <dgm:cxn modelId="{12723FDF-415D-4941-88B7-D184B92BEEB8}" type="presParOf" srcId="{E258142F-E5DF-4DD2-88AB-F57107DD2149}" destId="{58472B29-B4BB-4A64-A1D5-579A71DC3C7C}" srcOrd="1" destOrd="0" presId="urn:microsoft.com/office/officeart/2005/8/layout/orgChart1"/>
-    <dgm:cxn modelId="{29C11751-7EEF-4EC5-B2D4-B6E661F3BF5B}" type="presParOf" srcId="{F5CC0146-9739-445A-8F6D-0D5F0FEEF7D5}" destId="{B6A741F8-C9B7-4B16-B24B-12CC3F1858F9}" srcOrd="1" destOrd="0" presId="urn:microsoft.com/office/officeart/2005/8/layout/orgChart1"/>
-    <dgm:cxn modelId="{B87CA0FC-1F24-46DA-B31D-741D4BEB93F0}" type="presParOf" srcId="{F5CC0146-9739-445A-8F6D-0D5F0FEEF7D5}" destId="{5D961CE0-F950-4DBF-BB92-CB34BF077060}" srcOrd="2" destOrd="0" presId="urn:microsoft.com/office/officeart/2005/8/layout/orgChart1"/>
-    <dgm:cxn modelId="{7AF22EC9-12D3-488B-B894-5AB4170B881D}" type="presParOf" srcId="{69779054-511F-4B75-B88D-DA2BCE7C8C85}" destId="{3E6FD9F9-07CB-4971-97D3-29B80778126E}" srcOrd="18" destOrd="0" presId="urn:microsoft.com/office/officeart/2005/8/layout/orgChart1"/>
-    <dgm:cxn modelId="{DB7DB5BE-016A-4ABD-B03A-8422B0531D65}" type="presParOf" srcId="{69779054-511F-4B75-B88D-DA2BCE7C8C85}" destId="{8E520DBC-5A7D-4BF2-B569-9331F81E00B2}" srcOrd="19" destOrd="0" presId="urn:microsoft.com/office/officeart/2005/8/layout/orgChart1"/>
-    <dgm:cxn modelId="{2539150F-7C5E-4FD4-A5FA-A8214890BA70}" type="presParOf" srcId="{8E520DBC-5A7D-4BF2-B569-9331F81E00B2}" destId="{438DCBD2-CE18-41DC-938C-596A229862D2}" srcOrd="0" destOrd="0" presId="urn:microsoft.com/office/officeart/2005/8/layout/orgChart1"/>
-    <dgm:cxn modelId="{053CDBC6-F1B4-4DA4-AE39-5A6C2FB693C5}" type="presParOf" srcId="{438DCBD2-CE18-41DC-938C-596A229862D2}" destId="{30B2A902-D470-4CCA-BB32-57C0E8969551}" srcOrd="0" destOrd="0" presId="urn:microsoft.com/office/officeart/2005/8/layout/orgChart1"/>
-    <dgm:cxn modelId="{D1B4036B-797E-4E4C-8C9C-D6267CE3E19A}" type="presParOf" srcId="{438DCBD2-CE18-41DC-938C-596A229862D2}" destId="{71124DC1-5D17-41C6-90FE-CC42AEFA5789}" srcOrd="1" destOrd="0" presId="urn:microsoft.com/office/officeart/2005/8/layout/orgChart1"/>
-    <dgm:cxn modelId="{F987C0B1-66D8-4A2F-920D-7635D491211E}" type="presParOf" srcId="{8E520DBC-5A7D-4BF2-B569-9331F81E00B2}" destId="{BD1D9655-2088-4F51-9C1B-A55D72955569}" srcOrd="1" destOrd="0" presId="urn:microsoft.com/office/officeart/2005/8/layout/orgChart1"/>
-    <dgm:cxn modelId="{EDE81033-4E03-45C2-AA48-0A5CED409A92}" type="presParOf" srcId="{8E520DBC-5A7D-4BF2-B569-9331F81E00B2}" destId="{80062783-B6F0-4E46-83E0-838EF6775089}" srcOrd="2" destOrd="0" presId="urn:microsoft.com/office/officeart/2005/8/layout/orgChart1"/>
-    <dgm:cxn modelId="{A8181E3C-CAFA-4CDA-8FDB-A434405D0CB2}" type="presParOf" srcId="{69779054-511F-4B75-B88D-DA2BCE7C8C85}" destId="{4280E8EA-083D-4CF8-AA72-695B868AD281}" srcOrd="20" destOrd="0" presId="urn:microsoft.com/office/officeart/2005/8/layout/orgChart1"/>
-    <dgm:cxn modelId="{C148FF2D-55E3-4300-AD54-37284C955DA3}" type="presParOf" srcId="{69779054-511F-4B75-B88D-DA2BCE7C8C85}" destId="{1787FFA1-5940-4212-8B95-B08F6C629DF6}" srcOrd="21" destOrd="0" presId="urn:microsoft.com/office/officeart/2005/8/layout/orgChart1"/>
-    <dgm:cxn modelId="{3E43AA32-AA55-4C1F-98C3-6538D719717C}" type="presParOf" srcId="{1787FFA1-5940-4212-8B95-B08F6C629DF6}" destId="{CF4E84EB-5DBA-47F0-A0F1-7595556BCBD4}" srcOrd="0" destOrd="0" presId="urn:microsoft.com/office/officeart/2005/8/layout/orgChart1"/>
-    <dgm:cxn modelId="{DA9C7F6F-A348-4727-8278-9ECF56366275}" type="presParOf" srcId="{CF4E84EB-5DBA-47F0-A0F1-7595556BCBD4}" destId="{85D71624-80E5-4449-A92A-9BC60718C0B3}" srcOrd="0" destOrd="0" presId="urn:microsoft.com/office/officeart/2005/8/layout/orgChart1"/>
-    <dgm:cxn modelId="{448F03AE-6BA5-4ACD-9BA7-B0C5342C427C}" type="presParOf" srcId="{CF4E84EB-5DBA-47F0-A0F1-7595556BCBD4}" destId="{0808004F-C803-4860-A7F2-5A601069DB26}" srcOrd="1" destOrd="0" presId="urn:microsoft.com/office/officeart/2005/8/layout/orgChart1"/>
-    <dgm:cxn modelId="{167B54B7-B001-40BF-B02A-00D04D764C1B}" type="presParOf" srcId="{1787FFA1-5940-4212-8B95-B08F6C629DF6}" destId="{FE8DE87B-CF6E-42C4-B365-F23704AF5661}" srcOrd="1" destOrd="0" presId="urn:microsoft.com/office/officeart/2005/8/layout/orgChart1"/>
-    <dgm:cxn modelId="{330C824D-70BB-439F-BF5B-18293CB5D826}" type="presParOf" srcId="{1787FFA1-5940-4212-8B95-B08F6C629DF6}" destId="{25774B25-E965-444B-8F50-CC4EFCE4235A}" srcOrd="2" destOrd="0" presId="urn:microsoft.com/office/officeart/2005/8/layout/orgChart1"/>
-    <dgm:cxn modelId="{87A030C6-ED87-4E73-8872-A9EDF2261876}" type="presParOf" srcId="{8618E4C3-4B62-4384-9C4C-36A68EA42416}" destId="{BC1D3F2F-04C7-4B1D-B5A0-A9638C3C826A}" srcOrd="2" destOrd="0" presId="urn:microsoft.com/office/officeart/2005/8/layout/orgChart1"/>
-    <dgm:cxn modelId="{F97BC237-FC12-47B5-A3CC-6DBA9CC1B852}" type="presParOf" srcId="{5412775B-A6B9-45CE-90FC-B2E2FACBF878}" destId="{C1EC3850-F94B-4A11-AC0B-C1E08E6048D2}" srcOrd="6" destOrd="0" presId="urn:microsoft.com/office/officeart/2005/8/layout/orgChart1"/>
-    <dgm:cxn modelId="{BCCACBAD-7F0E-4128-850B-C75C3305831C}" type="presParOf" srcId="{5412775B-A6B9-45CE-90FC-B2E2FACBF878}" destId="{5C3B5828-21F6-498E-AC2E-B1A30ABCDB1F}" srcOrd="7" destOrd="0" presId="urn:microsoft.com/office/officeart/2005/8/layout/orgChart1"/>
-    <dgm:cxn modelId="{D255E9A8-46FB-403B-A7AF-3307DEE035BE}" type="presParOf" srcId="{5C3B5828-21F6-498E-AC2E-B1A30ABCDB1F}" destId="{17CDFABE-D0F4-4CC7-BA99-02703B95A75A}" srcOrd="0" destOrd="0" presId="urn:microsoft.com/office/officeart/2005/8/layout/orgChart1"/>
-    <dgm:cxn modelId="{670F61A8-C4FD-4BE7-8D1D-1DDED772DE8A}" type="presParOf" srcId="{17CDFABE-D0F4-4CC7-BA99-02703B95A75A}" destId="{A843FDBA-76FE-4A39-B70B-2F524D23A446}" srcOrd="0" destOrd="0" presId="urn:microsoft.com/office/officeart/2005/8/layout/orgChart1"/>
-    <dgm:cxn modelId="{C45D1745-8A3F-4799-B2E3-7D77EF1B94A5}" type="presParOf" srcId="{17CDFABE-D0F4-4CC7-BA99-02703B95A75A}" destId="{0801965C-9821-42BF-A581-BD6872758CD2}" srcOrd="1" destOrd="0" presId="urn:microsoft.com/office/officeart/2005/8/layout/orgChart1"/>
-    <dgm:cxn modelId="{123A139F-B083-42F8-8230-D181A4446018}" type="presParOf" srcId="{5C3B5828-21F6-498E-AC2E-B1A30ABCDB1F}" destId="{AD1F4200-6A96-47A0-9AE6-6AF821F4D5AC}" srcOrd="1" destOrd="0" presId="urn:microsoft.com/office/officeart/2005/8/layout/orgChart1"/>
-    <dgm:cxn modelId="{BBDAE477-50C8-41AC-969C-0A6794843381}" type="presParOf" srcId="{AD1F4200-6A96-47A0-9AE6-6AF821F4D5AC}" destId="{721B0027-4DD5-4B68-A879-3FB59A087841}" srcOrd="0" destOrd="0" presId="urn:microsoft.com/office/officeart/2005/8/layout/orgChart1"/>
-    <dgm:cxn modelId="{AE3101ED-30A2-4F2C-9DB3-E6F46C0A619D}" type="presParOf" srcId="{AD1F4200-6A96-47A0-9AE6-6AF821F4D5AC}" destId="{A3933E05-E608-433A-A9D5-257229AC8BCD}" srcOrd="1" destOrd="0" presId="urn:microsoft.com/office/officeart/2005/8/layout/orgChart1"/>
-    <dgm:cxn modelId="{4B24FDCB-4F97-4C00-A2B5-EBAA0B15D903}" type="presParOf" srcId="{A3933E05-E608-433A-A9D5-257229AC8BCD}" destId="{F803E7F1-BB92-4455-A1D8-5074157FF06C}" srcOrd="0" destOrd="0" presId="urn:microsoft.com/office/officeart/2005/8/layout/orgChart1"/>
-    <dgm:cxn modelId="{CE4ACA1F-AB52-41AB-8ECC-33C20F174B47}" type="presParOf" srcId="{F803E7F1-BB92-4455-A1D8-5074157FF06C}" destId="{7754A00E-562C-43D2-924D-3E9E46EC0F09}" srcOrd="0" destOrd="0" presId="urn:microsoft.com/office/officeart/2005/8/layout/orgChart1"/>
-    <dgm:cxn modelId="{844A7840-DE05-4966-9991-C95B00F79BC0}" type="presParOf" srcId="{F803E7F1-BB92-4455-A1D8-5074157FF06C}" destId="{647391CE-73FA-4300-A565-53E93AC3C6AB}" srcOrd="1" destOrd="0" presId="urn:microsoft.com/office/officeart/2005/8/layout/orgChart1"/>
-    <dgm:cxn modelId="{B635FE35-6F56-4F19-90D5-D163F764E9C8}" type="presParOf" srcId="{A3933E05-E608-433A-A9D5-257229AC8BCD}" destId="{6BFA14C1-DEDA-495E-9D71-FED5D03AE027}" srcOrd="1" destOrd="0" presId="urn:microsoft.com/office/officeart/2005/8/layout/orgChart1"/>
-    <dgm:cxn modelId="{3BF28386-F2C4-46B9-A246-80FEA1A32CEB}" type="presParOf" srcId="{A3933E05-E608-433A-A9D5-257229AC8BCD}" destId="{B43A156D-0C45-49A6-87B6-75C0A9229460}" srcOrd="2" destOrd="0" presId="urn:microsoft.com/office/officeart/2005/8/layout/orgChart1"/>
-    <dgm:cxn modelId="{3A6798A9-8251-4EC3-BEDB-EEC7566E3FE5}" type="presParOf" srcId="{AD1F4200-6A96-47A0-9AE6-6AF821F4D5AC}" destId="{CED30051-B2AB-4DB7-BBD2-8C7DC8C0992E}" srcOrd="2" destOrd="0" presId="urn:microsoft.com/office/officeart/2005/8/layout/orgChart1"/>
-    <dgm:cxn modelId="{430F74FA-C0BA-4098-8E60-F70320B47364}" type="presParOf" srcId="{AD1F4200-6A96-47A0-9AE6-6AF821F4D5AC}" destId="{F69B0733-9AC6-422D-B7A4-37CF5E58EBE3}" srcOrd="3" destOrd="0" presId="urn:microsoft.com/office/officeart/2005/8/layout/orgChart1"/>
-    <dgm:cxn modelId="{9DEB74A5-62A3-4FD7-9D12-6E0615575325}" type="presParOf" srcId="{F69B0733-9AC6-422D-B7A4-37CF5E58EBE3}" destId="{5723B22C-167E-4705-AC14-47C36908E14F}" srcOrd="0" destOrd="0" presId="urn:microsoft.com/office/officeart/2005/8/layout/orgChart1"/>
-    <dgm:cxn modelId="{61AB82BD-2BB9-487C-97A3-7EF10EB46205}" type="presParOf" srcId="{5723B22C-167E-4705-AC14-47C36908E14F}" destId="{B739800C-8CAA-47C5-855A-3C83703FA97B}" srcOrd="0" destOrd="0" presId="urn:microsoft.com/office/officeart/2005/8/layout/orgChart1"/>
-    <dgm:cxn modelId="{8719AF2B-9EFE-43A7-8D4F-A3ED8CFF1526}" type="presParOf" srcId="{5723B22C-167E-4705-AC14-47C36908E14F}" destId="{D094F8D1-1AD8-498E-B82D-7C17C3345E95}" srcOrd="1" destOrd="0" presId="urn:microsoft.com/office/officeart/2005/8/layout/orgChart1"/>
-    <dgm:cxn modelId="{8954D586-6F5F-473B-B9CD-B71D569AA669}" type="presParOf" srcId="{F69B0733-9AC6-422D-B7A4-37CF5E58EBE3}" destId="{AD5F0CD8-55EC-4EA7-912B-72ABA19CAA74}" srcOrd="1" destOrd="0" presId="urn:microsoft.com/office/officeart/2005/8/layout/orgChart1"/>
-    <dgm:cxn modelId="{296A7014-4A23-4E03-973E-4E2E5676102E}" type="presParOf" srcId="{F69B0733-9AC6-422D-B7A4-37CF5E58EBE3}" destId="{1094114F-202E-4A4C-A6CD-90ABBD80AA8A}" srcOrd="2" destOrd="0" presId="urn:microsoft.com/office/officeart/2005/8/layout/orgChart1"/>
-    <dgm:cxn modelId="{9C6FA87A-7A25-4CD5-A648-303A92E2553B}" type="presParOf" srcId="{AD1F4200-6A96-47A0-9AE6-6AF821F4D5AC}" destId="{2C0EC0BF-E3B1-4E5C-A702-4784F0CE2293}" srcOrd="4" destOrd="0" presId="urn:microsoft.com/office/officeart/2005/8/layout/orgChart1"/>
-    <dgm:cxn modelId="{C977D804-D540-4357-B731-DCA5EFAFAE6E}" type="presParOf" srcId="{AD1F4200-6A96-47A0-9AE6-6AF821F4D5AC}" destId="{752AE218-986B-4837-AC19-9009D4BC36FE}" srcOrd="5" destOrd="0" presId="urn:microsoft.com/office/officeart/2005/8/layout/orgChart1"/>
-    <dgm:cxn modelId="{93F355D9-DC18-43AE-A302-B4CD56ADE616}" type="presParOf" srcId="{752AE218-986B-4837-AC19-9009D4BC36FE}" destId="{D35A2EF3-6178-417C-A553-88E02540DAC5}" srcOrd="0" destOrd="0" presId="urn:microsoft.com/office/officeart/2005/8/layout/orgChart1"/>
-    <dgm:cxn modelId="{7E25ADEE-63A0-4D06-897A-515C7C7B9796}" type="presParOf" srcId="{D35A2EF3-6178-417C-A553-88E02540DAC5}" destId="{B51E2DE8-8780-4F9D-B130-824DBE530DCB}" srcOrd="0" destOrd="0" presId="urn:microsoft.com/office/officeart/2005/8/layout/orgChart1"/>
-    <dgm:cxn modelId="{4261D495-8567-4277-BFC4-EE663B79571D}" type="presParOf" srcId="{D35A2EF3-6178-417C-A553-88E02540DAC5}" destId="{47E9BDD4-D24F-497D-A3EA-8ECC6D80C467}" srcOrd="1" destOrd="0" presId="urn:microsoft.com/office/officeart/2005/8/layout/orgChart1"/>
-    <dgm:cxn modelId="{D8243AF7-3F92-473D-8FDC-4131B8D0B4FB}" type="presParOf" srcId="{752AE218-986B-4837-AC19-9009D4BC36FE}" destId="{ACF2B8F6-43EE-4FCA-8E9C-7B6AF242F32D}" srcOrd="1" destOrd="0" presId="urn:microsoft.com/office/officeart/2005/8/layout/orgChart1"/>
-    <dgm:cxn modelId="{6995C4C8-95C6-4BDA-9D0C-EBD0FCB4E7C3}" type="presParOf" srcId="{752AE218-986B-4837-AC19-9009D4BC36FE}" destId="{E891064B-34E1-4CFA-B475-50FAC0F6EBF8}" srcOrd="2" destOrd="0" presId="urn:microsoft.com/office/officeart/2005/8/layout/orgChart1"/>
-    <dgm:cxn modelId="{07DA89F9-9346-4886-AE28-AE404A550924}" type="presParOf" srcId="{AD1F4200-6A96-47A0-9AE6-6AF821F4D5AC}" destId="{47F2E362-E028-405F-B123-C4D2668E6DD5}" srcOrd="6" destOrd="0" presId="urn:microsoft.com/office/officeart/2005/8/layout/orgChart1"/>
-    <dgm:cxn modelId="{566A0577-70D2-40D6-9FC3-4798DDC5C430}" type="presParOf" srcId="{AD1F4200-6A96-47A0-9AE6-6AF821F4D5AC}" destId="{946573A3-D727-440E-B873-D4C00F6C306A}" srcOrd="7" destOrd="0" presId="urn:microsoft.com/office/officeart/2005/8/layout/orgChart1"/>
-    <dgm:cxn modelId="{7305C75B-5304-44D4-ADB9-1C22ADE06A4E}" type="presParOf" srcId="{946573A3-D727-440E-B873-D4C00F6C306A}" destId="{C61BB775-EDCB-4776-A895-9AFF75F463B7}" srcOrd="0" destOrd="0" presId="urn:microsoft.com/office/officeart/2005/8/layout/orgChart1"/>
-    <dgm:cxn modelId="{9308D9BF-EA82-4F15-AD1D-D43AE212FE79}" type="presParOf" srcId="{C61BB775-EDCB-4776-A895-9AFF75F463B7}" destId="{1A316E19-9C0C-45B5-A26D-D75BEBF3E8C7}" srcOrd="0" destOrd="0" presId="urn:microsoft.com/office/officeart/2005/8/layout/orgChart1"/>
-    <dgm:cxn modelId="{0F0D9B9D-AC3C-4627-AA61-51C3C0825351}" type="presParOf" srcId="{C61BB775-EDCB-4776-A895-9AFF75F463B7}" destId="{3D7A61F9-063C-4870-AFE1-A83DE1F5733A}" srcOrd="1" destOrd="0" presId="urn:microsoft.com/office/officeart/2005/8/layout/orgChart1"/>
-    <dgm:cxn modelId="{131260E9-3907-4B7C-937D-0AA06BD8CC97}" type="presParOf" srcId="{946573A3-D727-440E-B873-D4C00F6C306A}" destId="{3D378A10-2BBB-453A-9895-0E1438816744}" srcOrd="1" destOrd="0" presId="urn:microsoft.com/office/officeart/2005/8/layout/orgChart1"/>
-    <dgm:cxn modelId="{E501D314-C128-486F-9A57-00BAF6B76237}" type="presParOf" srcId="{946573A3-D727-440E-B873-D4C00F6C306A}" destId="{1A18EEAC-BF1A-4A6F-9ACC-F757377B4DC5}" srcOrd="2" destOrd="0" presId="urn:microsoft.com/office/officeart/2005/8/layout/orgChart1"/>
-    <dgm:cxn modelId="{AAA3EDA3-C4E7-4B76-855C-BF995804017A}" type="presParOf" srcId="{AD1F4200-6A96-47A0-9AE6-6AF821F4D5AC}" destId="{AFD9640D-77CA-4DC2-A632-AFD257E4E542}" srcOrd="8" destOrd="0" presId="urn:microsoft.com/office/officeart/2005/8/layout/orgChart1"/>
-    <dgm:cxn modelId="{0FF4305D-237C-4FE5-8B97-CC7A470BD0F1}" type="presParOf" srcId="{AD1F4200-6A96-47A0-9AE6-6AF821F4D5AC}" destId="{9AA48E6C-483F-443B-84C9-E58E8B72CF93}" srcOrd="9" destOrd="0" presId="urn:microsoft.com/office/officeart/2005/8/layout/orgChart1"/>
-    <dgm:cxn modelId="{E5CF1299-1FBD-461D-8046-662E5B581D20}" type="presParOf" srcId="{9AA48E6C-483F-443B-84C9-E58E8B72CF93}" destId="{F2AE27C4-6AB1-49E8-A334-B3226BD52E8B}" srcOrd="0" destOrd="0" presId="urn:microsoft.com/office/officeart/2005/8/layout/orgChart1"/>
-    <dgm:cxn modelId="{416B9F36-0119-4A9C-985A-B5162F220EE7}" type="presParOf" srcId="{F2AE27C4-6AB1-49E8-A334-B3226BD52E8B}" destId="{28490AFF-4346-443A-B09B-2A34B12B74F2}" srcOrd="0" destOrd="0" presId="urn:microsoft.com/office/officeart/2005/8/layout/orgChart1"/>
-    <dgm:cxn modelId="{2E20F2FC-4FEE-4EE2-83CA-D8E0E0415D84}" type="presParOf" srcId="{F2AE27C4-6AB1-49E8-A334-B3226BD52E8B}" destId="{AEBEDD6C-A059-4514-BFD2-706D172AAB5F}" srcOrd="1" destOrd="0" presId="urn:microsoft.com/office/officeart/2005/8/layout/orgChart1"/>
-    <dgm:cxn modelId="{EDAC6E33-B5CC-4D78-AAAC-E51925A4B989}" type="presParOf" srcId="{9AA48E6C-483F-443B-84C9-E58E8B72CF93}" destId="{049EABCA-0447-4C9F-9FC7-B5F701712C79}" srcOrd="1" destOrd="0" presId="urn:microsoft.com/office/officeart/2005/8/layout/orgChart1"/>
-    <dgm:cxn modelId="{14D9A57C-835C-4A2D-830F-246F3550B65A}" type="presParOf" srcId="{9AA48E6C-483F-443B-84C9-E58E8B72CF93}" destId="{CF6A5CE9-70A4-486E-B284-64E8D536B9C1}" srcOrd="2" destOrd="0" presId="urn:microsoft.com/office/officeart/2005/8/layout/orgChart1"/>
-    <dgm:cxn modelId="{6109569B-0045-438E-B6CC-DC919FE85AA2}" type="presParOf" srcId="{5C3B5828-21F6-498E-AC2E-B1A30ABCDB1F}" destId="{728C17B4-1617-4E11-8186-573410B3D638}" srcOrd="2" destOrd="0" presId="urn:microsoft.com/office/officeart/2005/8/layout/orgChart1"/>
-    <dgm:cxn modelId="{FF102F13-3D2A-4B14-91A1-41929649ECF2}" type="presParOf" srcId="{5412775B-A6B9-45CE-90FC-B2E2FACBF878}" destId="{33530408-A941-4D0F-9B57-93D0C7C86D0A}" srcOrd="8" destOrd="0" presId="urn:microsoft.com/office/officeart/2005/8/layout/orgChart1"/>
-    <dgm:cxn modelId="{C17D82CA-62EA-401F-88EF-36BC91174ED8}" type="presParOf" srcId="{5412775B-A6B9-45CE-90FC-B2E2FACBF878}" destId="{D0582618-865F-425F-A2CC-229AC04DE043}" srcOrd="9" destOrd="0" presId="urn:microsoft.com/office/officeart/2005/8/layout/orgChart1"/>
-    <dgm:cxn modelId="{EA9B9EEB-07DE-4854-A6A0-AA7AF489BB24}" type="presParOf" srcId="{D0582618-865F-425F-A2CC-229AC04DE043}" destId="{83DB63C7-5283-4370-9291-DC96F71D9A09}" srcOrd="0" destOrd="0" presId="urn:microsoft.com/office/officeart/2005/8/layout/orgChart1"/>
-    <dgm:cxn modelId="{CB8DC4CD-4F10-4EED-AED3-49DB2D8FE0EC}" type="presParOf" srcId="{83DB63C7-5283-4370-9291-DC96F71D9A09}" destId="{F3EAAAD3-99AF-4DCC-9E56-D56E31BA503B}" srcOrd="0" destOrd="0" presId="urn:microsoft.com/office/officeart/2005/8/layout/orgChart1"/>
-    <dgm:cxn modelId="{3795A0CB-D934-4BF0-A5A8-F39CAFE1F0C5}" type="presParOf" srcId="{83DB63C7-5283-4370-9291-DC96F71D9A09}" destId="{6DF25A53-1D21-4603-8B9F-A2B64338AA6A}" srcOrd="1" destOrd="0" presId="urn:microsoft.com/office/officeart/2005/8/layout/orgChart1"/>
-    <dgm:cxn modelId="{19483B83-A5EA-46FD-A312-E7BA13886915}" type="presParOf" srcId="{D0582618-865F-425F-A2CC-229AC04DE043}" destId="{666A9810-29D1-4B2B-8FCB-FC5979AA61F9}" srcOrd="1" destOrd="0" presId="urn:microsoft.com/office/officeart/2005/8/layout/orgChart1"/>
-    <dgm:cxn modelId="{4A1139D6-140A-4C20-96D5-6DA3A7C522A0}" type="presParOf" srcId="{666A9810-29D1-4B2B-8FCB-FC5979AA61F9}" destId="{5825DB83-90EC-4C8A-91A8-58DBC458936A}" srcOrd="0" destOrd="0" presId="urn:microsoft.com/office/officeart/2005/8/layout/orgChart1"/>
-    <dgm:cxn modelId="{B9C337D4-D40B-418F-8743-45039752C142}" type="presParOf" srcId="{666A9810-29D1-4B2B-8FCB-FC5979AA61F9}" destId="{894F46D3-B04E-4B8F-8105-16AE33D02A4A}" srcOrd="1" destOrd="0" presId="urn:microsoft.com/office/officeart/2005/8/layout/orgChart1"/>
-    <dgm:cxn modelId="{C87BFABC-4441-4F63-ADCC-6AFFB1147262}" type="presParOf" srcId="{894F46D3-B04E-4B8F-8105-16AE33D02A4A}" destId="{345C411C-80D3-49B1-86B1-6100AF83AF35}" srcOrd="0" destOrd="0" presId="urn:microsoft.com/office/officeart/2005/8/layout/orgChart1"/>
-    <dgm:cxn modelId="{A2CB6E27-6D98-4806-9663-FDA90C5C5920}" type="presParOf" srcId="{345C411C-80D3-49B1-86B1-6100AF83AF35}" destId="{6053DC4C-A576-4DD7-8D69-7EC4C9D5A8F0}" srcOrd="0" destOrd="0" presId="urn:microsoft.com/office/officeart/2005/8/layout/orgChart1"/>
-    <dgm:cxn modelId="{541D68FF-7748-4F05-A3C1-F2D083F73C70}" type="presParOf" srcId="{345C411C-80D3-49B1-86B1-6100AF83AF35}" destId="{7B4D8AFD-B7B2-486C-9663-4F6B6D916119}" srcOrd="1" destOrd="0" presId="urn:microsoft.com/office/officeart/2005/8/layout/orgChart1"/>
-    <dgm:cxn modelId="{1EC6DB42-2237-42B2-9A2F-DD2E41153E4F}" type="presParOf" srcId="{894F46D3-B04E-4B8F-8105-16AE33D02A4A}" destId="{B487B993-5484-4D82-805D-62560458F9E9}" srcOrd="1" destOrd="0" presId="urn:microsoft.com/office/officeart/2005/8/layout/orgChart1"/>
-    <dgm:cxn modelId="{AB1348DD-6966-42E3-A905-6D20E556F97B}" type="presParOf" srcId="{894F46D3-B04E-4B8F-8105-16AE33D02A4A}" destId="{90501F40-B4E8-43F0-9388-59CB62585DE1}" srcOrd="2" destOrd="0" presId="urn:microsoft.com/office/officeart/2005/8/layout/orgChart1"/>
-    <dgm:cxn modelId="{184C6561-D02A-4DEB-886D-39C6DD6E040B}" type="presParOf" srcId="{666A9810-29D1-4B2B-8FCB-FC5979AA61F9}" destId="{57163AE9-3490-4D91-BB6B-C1456883FAD3}" srcOrd="2" destOrd="0" presId="urn:microsoft.com/office/officeart/2005/8/layout/orgChart1"/>
-    <dgm:cxn modelId="{5C64E88F-D488-45C9-8FE5-B0A08C8021F3}" type="presParOf" srcId="{666A9810-29D1-4B2B-8FCB-FC5979AA61F9}" destId="{C0255DA1-5AD7-428D-AFCB-D9EA01667592}" srcOrd="3" destOrd="0" presId="urn:microsoft.com/office/officeart/2005/8/layout/orgChart1"/>
-    <dgm:cxn modelId="{6B96C099-1B34-47FC-8CC4-B887F6520D81}" type="presParOf" srcId="{C0255DA1-5AD7-428D-AFCB-D9EA01667592}" destId="{6AD13CA4-3E89-462F-A0C2-38F53017AF78}" srcOrd="0" destOrd="0" presId="urn:microsoft.com/office/officeart/2005/8/layout/orgChart1"/>
-    <dgm:cxn modelId="{7A616092-3569-427F-B054-1F8CE0EC490E}" type="presParOf" srcId="{6AD13CA4-3E89-462F-A0C2-38F53017AF78}" destId="{B6548AC1-101A-49A1-92CD-5B37FA673A02}" srcOrd="0" destOrd="0" presId="urn:microsoft.com/office/officeart/2005/8/layout/orgChart1"/>
-    <dgm:cxn modelId="{2367EE7D-E924-4296-8F06-E684EF6CB148}" type="presParOf" srcId="{6AD13CA4-3E89-462F-A0C2-38F53017AF78}" destId="{492FD669-1DE7-4CC7-AB70-AB0BCF953497}" srcOrd="1" destOrd="0" presId="urn:microsoft.com/office/officeart/2005/8/layout/orgChart1"/>
-    <dgm:cxn modelId="{FD8FEFB9-C470-4805-9666-FECF2482A18D}" type="presParOf" srcId="{C0255DA1-5AD7-428D-AFCB-D9EA01667592}" destId="{B48ED4E4-54F2-43AA-8FC8-371E924D6287}" srcOrd="1" destOrd="0" presId="urn:microsoft.com/office/officeart/2005/8/layout/orgChart1"/>
-    <dgm:cxn modelId="{C189BB50-B2F9-4CCB-B952-59F761291977}" type="presParOf" srcId="{C0255DA1-5AD7-428D-AFCB-D9EA01667592}" destId="{6427DF5A-135F-4466-96E0-21C3F8A22FCB}" srcOrd="2" destOrd="0" presId="urn:microsoft.com/office/officeart/2005/8/layout/orgChart1"/>
-    <dgm:cxn modelId="{39AA8A07-E131-4EF0-B4C0-6000B33D749C}" type="presParOf" srcId="{666A9810-29D1-4B2B-8FCB-FC5979AA61F9}" destId="{D67EED8B-6EE8-4202-ADA4-76A3E199E118}" srcOrd="4" destOrd="0" presId="urn:microsoft.com/office/officeart/2005/8/layout/orgChart1"/>
-    <dgm:cxn modelId="{1CB9E9BE-4874-46F4-B3B5-7DDFC21855E3}" type="presParOf" srcId="{666A9810-29D1-4B2B-8FCB-FC5979AA61F9}" destId="{972121F6-A316-44C4-AFD2-325C36A14BC1}" srcOrd="5" destOrd="0" presId="urn:microsoft.com/office/officeart/2005/8/layout/orgChart1"/>
-    <dgm:cxn modelId="{E166975F-4F0E-4604-8163-EAD9766CA719}" type="presParOf" srcId="{972121F6-A316-44C4-AFD2-325C36A14BC1}" destId="{F1CB0D21-AE38-4432-9130-98C87CA7F74A}" srcOrd="0" destOrd="0" presId="urn:microsoft.com/office/officeart/2005/8/layout/orgChart1"/>
-    <dgm:cxn modelId="{A4634D40-7569-47EE-9365-A97FFE870067}" type="presParOf" srcId="{F1CB0D21-AE38-4432-9130-98C87CA7F74A}" destId="{0CF28AEB-499F-41BF-9E7C-C94AC5EDBF5C}" srcOrd="0" destOrd="0" presId="urn:microsoft.com/office/officeart/2005/8/layout/orgChart1"/>
-    <dgm:cxn modelId="{425A095B-D808-47B4-8AB7-F2EF9744C93C}" type="presParOf" srcId="{F1CB0D21-AE38-4432-9130-98C87CA7F74A}" destId="{2F0A179B-3F37-40D2-A279-ABA2DAE3A2CD}" srcOrd="1" destOrd="0" presId="urn:microsoft.com/office/officeart/2005/8/layout/orgChart1"/>
-    <dgm:cxn modelId="{B5F1BBC4-9433-4FB8-89AE-2DFC20A26183}" type="presParOf" srcId="{972121F6-A316-44C4-AFD2-325C36A14BC1}" destId="{172901CB-0EB5-4082-8613-C7DA18CA393D}" srcOrd="1" destOrd="0" presId="urn:microsoft.com/office/officeart/2005/8/layout/orgChart1"/>
-    <dgm:cxn modelId="{A9CDFBC6-8CE9-4021-B4AE-AD5229466209}" type="presParOf" srcId="{972121F6-A316-44C4-AFD2-325C36A14BC1}" destId="{015FF15F-88AF-4838-AFD9-989C5B9DC2E0}" srcOrd="2" destOrd="0" presId="urn:microsoft.com/office/officeart/2005/8/layout/orgChart1"/>
-    <dgm:cxn modelId="{43CC4DD1-EAF8-4B06-A55B-13E0D66A6CE5}" type="presParOf" srcId="{D0582618-865F-425F-A2CC-229AC04DE043}" destId="{02D49189-7E6F-4DA0-9EB3-8EF51189A8BC}" srcOrd="2" destOrd="0" presId="urn:microsoft.com/office/officeart/2005/8/layout/orgChart1"/>
-    <dgm:cxn modelId="{DEF1655F-87A8-4B0F-9582-41B2D89F29DF}" type="presParOf" srcId="{B960B529-D055-402D-B296-B94AAC940A98}" destId="{06574907-EAFF-4ABA-A493-29C1378CCB18}" srcOrd="2" destOrd="0" presId="urn:microsoft.com/office/officeart/2005/8/layout/orgChart1"/>
+    <dgm:cxn modelId="{828B397A-4C68-4CF2-AEA6-60E61F184433}" type="presParOf" srcId="{9DF43AB6-6DF7-41C8-BF75-A0AF8C029EED}" destId="{B960B529-D055-402D-B296-B94AAC940A98}" srcOrd="0" destOrd="0" presId="urn:microsoft.com/office/officeart/2005/8/layout/orgChart1"/>
+    <dgm:cxn modelId="{91B77B21-F233-46DB-BCF5-F34FD809D820}" type="presParOf" srcId="{B960B529-D055-402D-B296-B94AAC940A98}" destId="{652ED620-CA9C-4992-B34B-9D498DC73052}" srcOrd="0" destOrd="0" presId="urn:microsoft.com/office/officeart/2005/8/layout/orgChart1"/>
+    <dgm:cxn modelId="{8510B382-6494-4093-9FCB-F33B0DF6A85B}" type="presParOf" srcId="{652ED620-CA9C-4992-B34B-9D498DC73052}" destId="{99A3A097-5DF6-4D80-809C-BF8931B972FE}" srcOrd="0" destOrd="0" presId="urn:microsoft.com/office/officeart/2005/8/layout/orgChart1"/>
+    <dgm:cxn modelId="{9AF9B7D8-9223-4B32-9A14-955DB8588629}" type="presParOf" srcId="{652ED620-CA9C-4992-B34B-9D498DC73052}" destId="{17AB72E0-A4E9-4D10-B7B7-80A7FA1C4C99}" srcOrd="1" destOrd="0" presId="urn:microsoft.com/office/officeart/2005/8/layout/orgChart1"/>
+    <dgm:cxn modelId="{34A1FDC0-B610-481B-BB94-359B01583385}" type="presParOf" srcId="{B960B529-D055-402D-B296-B94AAC940A98}" destId="{5412775B-A6B9-45CE-90FC-B2E2FACBF878}" srcOrd="1" destOrd="0" presId="urn:microsoft.com/office/officeart/2005/8/layout/orgChart1"/>
+    <dgm:cxn modelId="{29F2CBC7-3EBB-4D3A-965A-1CC63BD41115}" type="presParOf" srcId="{5412775B-A6B9-45CE-90FC-B2E2FACBF878}" destId="{050A76D7-5D5D-46D5-8149-E74300829155}" srcOrd="0" destOrd="0" presId="urn:microsoft.com/office/officeart/2005/8/layout/orgChart1"/>
+    <dgm:cxn modelId="{DFD90FDD-11A9-4C67-A5FA-D9A2CA9E7FEA}" type="presParOf" srcId="{5412775B-A6B9-45CE-90FC-B2E2FACBF878}" destId="{86F51794-6A2D-45F8-9DB3-86CFC80C9DA2}" srcOrd="1" destOrd="0" presId="urn:microsoft.com/office/officeart/2005/8/layout/orgChart1"/>
+    <dgm:cxn modelId="{104CEF24-D5F7-4B2C-93B3-A1358C7B9B39}" type="presParOf" srcId="{86F51794-6A2D-45F8-9DB3-86CFC80C9DA2}" destId="{E739EED1-062F-4B03-8C55-2FEFEEBC2B96}" srcOrd="0" destOrd="0" presId="urn:microsoft.com/office/officeart/2005/8/layout/orgChart1"/>
+    <dgm:cxn modelId="{A70D55FB-3BD9-44CE-8584-47ABDB0DF5EE}" type="presParOf" srcId="{E739EED1-062F-4B03-8C55-2FEFEEBC2B96}" destId="{9BCCFF60-43E1-4292-A5DC-5F01D7904CE7}" srcOrd="0" destOrd="0" presId="urn:microsoft.com/office/officeart/2005/8/layout/orgChart1"/>
+    <dgm:cxn modelId="{80FC4280-8AB6-43F7-9B69-DB85B5050B83}" type="presParOf" srcId="{E739EED1-062F-4B03-8C55-2FEFEEBC2B96}" destId="{49DEFED7-DAEA-459A-A76A-F53A5743D690}" srcOrd="1" destOrd="0" presId="urn:microsoft.com/office/officeart/2005/8/layout/orgChart1"/>
+    <dgm:cxn modelId="{D28B98F4-320E-46B0-BEA8-BF7A00FE90E3}" type="presParOf" srcId="{86F51794-6A2D-45F8-9DB3-86CFC80C9DA2}" destId="{7A5894B8-1EFF-4B5D-B7ED-AFA57A3FEF83}" srcOrd="1" destOrd="0" presId="urn:microsoft.com/office/officeart/2005/8/layout/orgChart1"/>
+    <dgm:cxn modelId="{C6AFD43A-B149-4143-9095-6E54D6CDE465}" type="presParOf" srcId="{7A5894B8-1EFF-4B5D-B7ED-AFA57A3FEF83}" destId="{6F7841CA-6375-451E-B021-0F378D031657}" srcOrd="0" destOrd="0" presId="urn:microsoft.com/office/officeart/2005/8/layout/orgChart1"/>
+    <dgm:cxn modelId="{6CA73761-AACF-4ECC-815A-A444C99C4A87}" type="presParOf" srcId="{7A5894B8-1EFF-4B5D-B7ED-AFA57A3FEF83}" destId="{95FF2D6C-495C-4BF3-A447-652B12A16EC4}" srcOrd="1" destOrd="0" presId="urn:microsoft.com/office/officeart/2005/8/layout/orgChart1"/>
+    <dgm:cxn modelId="{7556F6A6-21B5-417E-8CC0-06AC386F1D95}" type="presParOf" srcId="{95FF2D6C-495C-4BF3-A447-652B12A16EC4}" destId="{633886D8-BD83-4323-9DA0-34B7256E5E9C}" srcOrd="0" destOrd="0" presId="urn:microsoft.com/office/officeart/2005/8/layout/orgChart1"/>
+    <dgm:cxn modelId="{F550B6F6-3F5D-4712-B44E-A58595144CFC}" type="presParOf" srcId="{633886D8-BD83-4323-9DA0-34B7256E5E9C}" destId="{CC8CC3D0-F787-42D7-B26B-4FC123FF5C4C}" srcOrd="0" destOrd="0" presId="urn:microsoft.com/office/officeart/2005/8/layout/orgChart1"/>
+    <dgm:cxn modelId="{DB22B12B-0962-4089-9F65-3AB818A081F7}" type="presParOf" srcId="{633886D8-BD83-4323-9DA0-34B7256E5E9C}" destId="{31AA79F3-889D-43D5-9646-43A6057A092E}" srcOrd="1" destOrd="0" presId="urn:microsoft.com/office/officeart/2005/8/layout/orgChart1"/>
+    <dgm:cxn modelId="{E9EDB0E9-7C25-4F32-AC63-0D23E86DA2B6}" type="presParOf" srcId="{95FF2D6C-495C-4BF3-A447-652B12A16EC4}" destId="{55CE2A38-5110-4FF4-9222-A78574285DA4}" srcOrd="1" destOrd="0" presId="urn:microsoft.com/office/officeart/2005/8/layout/orgChart1"/>
+    <dgm:cxn modelId="{29745232-BC7A-4635-BE80-A7068743589B}" type="presParOf" srcId="{95FF2D6C-495C-4BF3-A447-652B12A16EC4}" destId="{6B4123A4-74CF-4B62-87AE-536659AA200A}" srcOrd="2" destOrd="0" presId="urn:microsoft.com/office/officeart/2005/8/layout/orgChart1"/>
+    <dgm:cxn modelId="{8B97C157-2CA9-491E-9067-B3A0A153E446}" type="presParOf" srcId="{7A5894B8-1EFF-4B5D-B7ED-AFA57A3FEF83}" destId="{3D479672-68EA-4BC5-A6E7-B97F48D1E412}" srcOrd="2" destOrd="0" presId="urn:microsoft.com/office/officeart/2005/8/layout/orgChart1"/>
+    <dgm:cxn modelId="{B4351D26-64C4-4CDE-9F6B-0A23B1587D25}" type="presParOf" srcId="{7A5894B8-1EFF-4B5D-B7ED-AFA57A3FEF83}" destId="{65CAADCB-77BB-4A32-9FEE-285A9F7993D1}" srcOrd="3" destOrd="0" presId="urn:microsoft.com/office/officeart/2005/8/layout/orgChart1"/>
+    <dgm:cxn modelId="{1DB939D6-DF00-4DBF-939F-DAD7DA99FFB9}" type="presParOf" srcId="{65CAADCB-77BB-4A32-9FEE-285A9F7993D1}" destId="{1E163D37-5730-42A1-A88E-9443F59647C3}" srcOrd="0" destOrd="0" presId="urn:microsoft.com/office/officeart/2005/8/layout/orgChart1"/>
+    <dgm:cxn modelId="{ED83B27E-A161-49AF-9015-A0009303705F}" type="presParOf" srcId="{1E163D37-5730-42A1-A88E-9443F59647C3}" destId="{6287454B-0360-45DE-A352-52F9E499A368}" srcOrd="0" destOrd="0" presId="urn:microsoft.com/office/officeart/2005/8/layout/orgChart1"/>
+    <dgm:cxn modelId="{6D54D96B-1FC4-46C7-8D23-73ECB900533B}" type="presParOf" srcId="{1E163D37-5730-42A1-A88E-9443F59647C3}" destId="{0C4B0B2E-3A57-415B-ADA5-6145562D02B7}" srcOrd="1" destOrd="0" presId="urn:microsoft.com/office/officeart/2005/8/layout/orgChart1"/>
+    <dgm:cxn modelId="{9BC9D66F-A0E4-46F5-AF56-594A0D46CA54}" type="presParOf" srcId="{65CAADCB-77BB-4A32-9FEE-285A9F7993D1}" destId="{D64E33D2-1064-44D2-BF45-8F3CC0282423}" srcOrd="1" destOrd="0" presId="urn:microsoft.com/office/officeart/2005/8/layout/orgChart1"/>
+    <dgm:cxn modelId="{FEC7E9DF-3164-4AF5-ACD8-5357C1EE0BA8}" type="presParOf" srcId="{65CAADCB-77BB-4A32-9FEE-285A9F7993D1}" destId="{EAC74D81-ECB6-4FF3-9B8C-BBAF913A3CDA}" srcOrd="2" destOrd="0" presId="urn:microsoft.com/office/officeart/2005/8/layout/orgChart1"/>
+    <dgm:cxn modelId="{A8F92883-E5BB-4588-B39A-D271F8604C1D}" type="presParOf" srcId="{7A5894B8-1EFF-4B5D-B7ED-AFA57A3FEF83}" destId="{034FCE54-3E9A-42CF-98B3-857888157985}" srcOrd="4" destOrd="0" presId="urn:microsoft.com/office/officeart/2005/8/layout/orgChart1"/>
+    <dgm:cxn modelId="{74CDDF11-F151-4791-ACEA-B487D7E1321D}" type="presParOf" srcId="{7A5894B8-1EFF-4B5D-B7ED-AFA57A3FEF83}" destId="{CDB3E5CC-1A36-4525-A44C-5DCCE22432D0}" srcOrd="5" destOrd="0" presId="urn:microsoft.com/office/officeart/2005/8/layout/orgChart1"/>
+    <dgm:cxn modelId="{E6937360-783C-4BA3-A1C9-ABA3EE0BD98B}" type="presParOf" srcId="{CDB3E5CC-1A36-4525-A44C-5DCCE22432D0}" destId="{EA07E2CF-40D7-401E-98B3-B45C188B2792}" srcOrd="0" destOrd="0" presId="urn:microsoft.com/office/officeart/2005/8/layout/orgChart1"/>
+    <dgm:cxn modelId="{2983C2D5-6882-4108-9ABF-C6709FE25AD7}" type="presParOf" srcId="{EA07E2CF-40D7-401E-98B3-B45C188B2792}" destId="{5C89781B-1770-48C9-8E99-063430FC278B}" srcOrd="0" destOrd="0" presId="urn:microsoft.com/office/officeart/2005/8/layout/orgChart1"/>
+    <dgm:cxn modelId="{5E3E400A-FBD6-42C0-A3C1-236B5E5E9C95}" type="presParOf" srcId="{EA07E2CF-40D7-401E-98B3-B45C188B2792}" destId="{7A6015C9-93B2-49CA-98F1-95AC55DDBB0A}" srcOrd="1" destOrd="0" presId="urn:microsoft.com/office/officeart/2005/8/layout/orgChart1"/>
+    <dgm:cxn modelId="{6CCE386F-3B7B-4CBA-9735-3F058F9EBB45}" type="presParOf" srcId="{CDB3E5CC-1A36-4525-A44C-5DCCE22432D0}" destId="{20D4166F-29CC-4F64-8354-7CD68ADD17FE}" srcOrd="1" destOrd="0" presId="urn:microsoft.com/office/officeart/2005/8/layout/orgChart1"/>
+    <dgm:cxn modelId="{9BB702DB-59EB-454C-85B6-4EADDA56FBC7}" type="presParOf" srcId="{CDB3E5CC-1A36-4525-A44C-5DCCE22432D0}" destId="{8AEA5E43-F592-4BE8-A7BD-0989F3F79DE9}" srcOrd="2" destOrd="0" presId="urn:microsoft.com/office/officeart/2005/8/layout/orgChart1"/>
+    <dgm:cxn modelId="{B0881B43-7930-4E13-8E1A-A5D384F45EA6}" type="presParOf" srcId="{7A5894B8-1EFF-4B5D-B7ED-AFA57A3FEF83}" destId="{FC975B40-3AFA-453E-B07C-C2EA0DB2201D}" srcOrd="6" destOrd="0" presId="urn:microsoft.com/office/officeart/2005/8/layout/orgChart1"/>
+    <dgm:cxn modelId="{7B83F86A-D255-4989-B29F-03A04A2C363B}" type="presParOf" srcId="{7A5894B8-1EFF-4B5D-B7ED-AFA57A3FEF83}" destId="{2C467209-1C2D-4E6D-B0BE-F90BB742E8F1}" srcOrd="7" destOrd="0" presId="urn:microsoft.com/office/officeart/2005/8/layout/orgChart1"/>
+    <dgm:cxn modelId="{8995122F-5054-4BFD-9FAA-007AE74C3B5E}" type="presParOf" srcId="{2C467209-1C2D-4E6D-B0BE-F90BB742E8F1}" destId="{CBF6A363-70BC-4E36-9758-50AB2506514F}" srcOrd="0" destOrd="0" presId="urn:microsoft.com/office/officeart/2005/8/layout/orgChart1"/>
+    <dgm:cxn modelId="{B2E380E4-3CB4-4133-BE31-A1E4F4821159}" type="presParOf" srcId="{CBF6A363-70BC-4E36-9758-50AB2506514F}" destId="{CF13B245-1E6E-467A-917C-E62C719A9D32}" srcOrd="0" destOrd="0" presId="urn:microsoft.com/office/officeart/2005/8/layout/orgChart1"/>
+    <dgm:cxn modelId="{10EA18B0-6BCD-4857-9D39-E6BCF4CD2FF5}" type="presParOf" srcId="{CBF6A363-70BC-4E36-9758-50AB2506514F}" destId="{8FD5F6FA-7413-4521-964B-016AF5EEA300}" srcOrd="1" destOrd="0" presId="urn:microsoft.com/office/officeart/2005/8/layout/orgChart1"/>
+    <dgm:cxn modelId="{81AA1827-83CB-450B-8BB8-E79F9C64F1EF}" type="presParOf" srcId="{2C467209-1C2D-4E6D-B0BE-F90BB742E8F1}" destId="{D3C1A3AA-3BBC-431A-AD80-0A768BDDCDDC}" srcOrd="1" destOrd="0" presId="urn:microsoft.com/office/officeart/2005/8/layout/orgChart1"/>
+    <dgm:cxn modelId="{E2E45804-3479-4D07-82DD-7423E7BAA20F}" type="presParOf" srcId="{2C467209-1C2D-4E6D-B0BE-F90BB742E8F1}" destId="{8547CDEB-9F5A-4ABC-883D-B52D7CD90F03}" srcOrd="2" destOrd="0" presId="urn:microsoft.com/office/officeart/2005/8/layout/orgChart1"/>
+    <dgm:cxn modelId="{8FD638B9-ABDC-41E1-863E-B51D6AA020D4}" type="presParOf" srcId="{7A5894B8-1EFF-4B5D-B7ED-AFA57A3FEF83}" destId="{F2E294FF-CA36-48FA-8B69-804928F6C577}" srcOrd="8" destOrd="0" presId="urn:microsoft.com/office/officeart/2005/8/layout/orgChart1"/>
+    <dgm:cxn modelId="{A1409B70-CF70-4A7B-A2BA-E47A8663BE3E}" type="presParOf" srcId="{7A5894B8-1EFF-4B5D-B7ED-AFA57A3FEF83}" destId="{02375E58-2CFD-4162-8E0D-6C63DBE23EBD}" srcOrd="9" destOrd="0" presId="urn:microsoft.com/office/officeart/2005/8/layout/orgChart1"/>
+    <dgm:cxn modelId="{7742C320-D476-47F0-A0BF-B11190C98D3A}" type="presParOf" srcId="{02375E58-2CFD-4162-8E0D-6C63DBE23EBD}" destId="{6136E536-F683-40DD-81EA-D08CA9A06F4C}" srcOrd="0" destOrd="0" presId="urn:microsoft.com/office/officeart/2005/8/layout/orgChart1"/>
+    <dgm:cxn modelId="{FFE824E2-A04E-462E-B68D-DE4EEFF28263}" type="presParOf" srcId="{6136E536-F683-40DD-81EA-D08CA9A06F4C}" destId="{B3AC0D19-BDA8-48D2-B5FE-1DFF4921527E}" srcOrd="0" destOrd="0" presId="urn:microsoft.com/office/officeart/2005/8/layout/orgChart1"/>
+    <dgm:cxn modelId="{92D79E13-9876-4FCA-ACF1-7AE95522BCB1}" type="presParOf" srcId="{6136E536-F683-40DD-81EA-D08CA9A06F4C}" destId="{F3E217BA-FBE2-4C35-A9C2-BC105D12539A}" srcOrd="1" destOrd="0" presId="urn:microsoft.com/office/officeart/2005/8/layout/orgChart1"/>
+    <dgm:cxn modelId="{F9E954CA-BFFB-4486-A093-059C908794A1}" type="presParOf" srcId="{02375E58-2CFD-4162-8E0D-6C63DBE23EBD}" destId="{4C158D9D-F06F-4F2C-9CE9-D602D2C7576B}" srcOrd="1" destOrd="0" presId="urn:microsoft.com/office/officeart/2005/8/layout/orgChart1"/>
+    <dgm:cxn modelId="{812A7717-1BAA-4567-9432-B96886254737}" type="presParOf" srcId="{02375E58-2CFD-4162-8E0D-6C63DBE23EBD}" destId="{6B8A83C2-F15D-420C-89EF-98ECC16C2EA0}" srcOrd="2" destOrd="0" presId="urn:microsoft.com/office/officeart/2005/8/layout/orgChart1"/>
+    <dgm:cxn modelId="{8E5ED284-F7CA-4F2C-BB46-0BFBB3653058}" type="presParOf" srcId="{7A5894B8-1EFF-4B5D-B7ED-AFA57A3FEF83}" destId="{01EADC42-BABE-40C0-84F5-11AF5CA66014}" srcOrd="10" destOrd="0" presId="urn:microsoft.com/office/officeart/2005/8/layout/orgChart1"/>
+    <dgm:cxn modelId="{784602D0-E43E-488B-844F-95BE278BFE34}" type="presParOf" srcId="{7A5894B8-1EFF-4B5D-B7ED-AFA57A3FEF83}" destId="{9CC3D6D1-6D3E-49C0-9C20-3DE15077587A}" srcOrd="11" destOrd="0" presId="urn:microsoft.com/office/officeart/2005/8/layout/orgChart1"/>
+    <dgm:cxn modelId="{613AC589-B9D8-4E0F-8628-2B5CB18039C7}" type="presParOf" srcId="{9CC3D6D1-6D3E-49C0-9C20-3DE15077587A}" destId="{8EE776F1-F828-4FB3-8A74-F54938269647}" srcOrd="0" destOrd="0" presId="urn:microsoft.com/office/officeart/2005/8/layout/orgChart1"/>
+    <dgm:cxn modelId="{0825FBE4-D8E3-4CD8-B8F4-32FFCB095DB6}" type="presParOf" srcId="{8EE776F1-F828-4FB3-8A74-F54938269647}" destId="{144214E7-1557-429E-954F-7B5BD9DEE017}" srcOrd="0" destOrd="0" presId="urn:microsoft.com/office/officeart/2005/8/layout/orgChart1"/>
+    <dgm:cxn modelId="{DEAB69A9-1C29-4E93-B02D-16A1488E0271}" type="presParOf" srcId="{8EE776F1-F828-4FB3-8A74-F54938269647}" destId="{F27DFDEB-31F0-4C37-ADA2-EAC4194C69FC}" srcOrd="1" destOrd="0" presId="urn:microsoft.com/office/officeart/2005/8/layout/orgChart1"/>
+    <dgm:cxn modelId="{E0B03C9B-FA19-41C3-9F78-170941312C08}" type="presParOf" srcId="{9CC3D6D1-6D3E-49C0-9C20-3DE15077587A}" destId="{B2BB6CF5-FB20-45D1-8746-0DC61CC478A7}" srcOrd="1" destOrd="0" presId="urn:microsoft.com/office/officeart/2005/8/layout/orgChart1"/>
+    <dgm:cxn modelId="{18BF79A9-BB40-456C-BDF2-E6E9AB72C5F8}" type="presParOf" srcId="{9CC3D6D1-6D3E-49C0-9C20-3DE15077587A}" destId="{699398E5-E724-4CE7-AFD2-C338C282C249}" srcOrd="2" destOrd="0" presId="urn:microsoft.com/office/officeart/2005/8/layout/orgChart1"/>
+    <dgm:cxn modelId="{01C22B96-7F97-4FFC-9939-98685867DC38}" type="presParOf" srcId="{86F51794-6A2D-45F8-9DB3-86CFC80C9DA2}" destId="{498ED3A1-0996-4E0A-BE58-937A1D86CDB1}" srcOrd="2" destOrd="0" presId="urn:microsoft.com/office/officeart/2005/8/layout/orgChart1"/>
+    <dgm:cxn modelId="{F56F0A97-E0A6-4DB8-9401-89F17BBA59DE}" type="presParOf" srcId="{5412775B-A6B9-45CE-90FC-B2E2FACBF878}" destId="{23A5F568-47F2-44A2-8FC0-2CB8E1EDE3F0}" srcOrd="2" destOrd="0" presId="urn:microsoft.com/office/officeart/2005/8/layout/orgChart1"/>
+    <dgm:cxn modelId="{50D66D55-1D4C-473E-9063-A4B90D73EA74}" type="presParOf" srcId="{5412775B-A6B9-45CE-90FC-B2E2FACBF878}" destId="{E6C6A8EF-F95D-4EC5-B9A8-70BD8C9E018D}" srcOrd="3" destOrd="0" presId="urn:microsoft.com/office/officeart/2005/8/layout/orgChart1"/>
+    <dgm:cxn modelId="{08039A9E-F2A9-4603-8F5B-D16A54BF63B3}" type="presParOf" srcId="{E6C6A8EF-F95D-4EC5-B9A8-70BD8C9E018D}" destId="{1FB74333-CAC5-40EA-8791-79A18D9995F7}" srcOrd="0" destOrd="0" presId="urn:microsoft.com/office/officeart/2005/8/layout/orgChart1"/>
+    <dgm:cxn modelId="{720895FD-15EA-4038-B436-869A6A20E43C}" type="presParOf" srcId="{1FB74333-CAC5-40EA-8791-79A18D9995F7}" destId="{71C0599B-5408-46B5-8A9E-D43C103BA673}" srcOrd="0" destOrd="0" presId="urn:microsoft.com/office/officeart/2005/8/layout/orgChart1"/>
+    <dgm:cxn modelId="{587504F0-B8D0-4CD7-95E8-49CE035FDC1A}" type="presParOf" srcId="{1FB74333-CAC5-40EA-8791-79A18D9995F7}" destId="{20BD6E44-1C46-4F2D-BC00-9D2111BAF126}" srcOrd="1" destOrd="0" presId="urn:microsoft.com/office/officeart/2005/8/layout/orgChart1"/>
+    <dgm:cxn modelId="{60131587-46E6-44A1-99DD-241FE34F7EDE}" type="presParOf" srcId="{E6C6A8EF-F95D-4EC5-B9A8-70BD8C9E018D}" destId="{7A337790-952E-4F7C-8AEB-549C1902FC80}" srcOrd="1" destOrd="0" presId="urn:microsoft.com/office/officeart/2005/8/layout/orgChart1"/>
+    <dgm:cxn modelId="{6528C25D-C182-47F9-99C2-437E2E1D5379}" type="presParOf" srcId="{7A337790-952E-4F7C-8AEB-549C1902FC80}" destId="{8C7CFEBD-A002-4522-A88F-20FAB76D55E9}" srcOrd="0" destOrd="0" presId="urn:microsoft.com/office/officeart/2005/8/layout/orgChart1"/>
+    <dgm:cxn modelId="{0810B111-CB6C-494B-8ED4-FA6C39D03E8B}" type="presParOf" srcId="{7A337790-952E-4F7C-8AEB-549C1902FC80}" destId="{6F9CF25B-8B96-4F13-82DF-E5C4F56A0FDF}" srcOrd="1" destOrd="0" presId="urn:microsoft.com/office/officeart/2005/8/layout/orgChart1"/>
+    <dgm:cxn modelId="{797F1101-353F-4C2B-AB88-1C3F28050963}" type="presParOf" srcId="{6F9CF25B-8B96-4F13-82DF-E5C4F56A0FDF}" destId="{CC77771D-2C58-4CD2-AA77-C578E09C6710}" srcOrd="0" destOrd="0" presId="urn:microsoft.com/office/officeart/2005/8/layout/orgChart1"/>
+    <dgm:cxn modelId="{412E92DF-5C73-494F-93AC-9A6B64D440F2}" type="presParOf" srcId="{CC77771D-2C58-4CD2-AA77-C578E09C6710}" destId="{0988C037-DFBF-44B8-8EC5-38086B6C1775}" srcOrd="0" destOrd="0" presId="urn:microsoft.com/office/officeart/2005/8/layout/orgChart1"/>
+    <dgm:cxn modelId="{D62ED1F8-09FE-47A5-81DA-967B31C37C21}" type="presParOf" srcId="{CC77771D-2C58-4CD2-AA77-C578E09C6710}" destId="{22EB193B-4155-46F9-AA82-F5C7707F2737}" srcOrd="1" destOrd="0" presId="urn:microsoft.com/office/officeart/2005/8/layout/orgChart1"/>
+    <dgm:cxn modelId="{3B1735D0-D7C2-42EA-B81E-B45716D2FD25}" type="presParOf" srcId="{6F9CF25B-8B96-4F13-82DF-E5C4F56A0FDF}" destId="{4E77257E-7003-451E-BC95-558234F0DACB}" srcOrd="1" destOrd="0" presId="urn:microsoft.com/office/officeart/2005/8/layout/orgChart1"/>
+    <dgm:cxn modelId="{36172E44-8CC8-4D11-B97B-0DCE5749B56F}" type="presParOf" srcId="{6F9CF25B-8B96-4F13-82DF-E5C4F56A0FDF}" destId="{9BC7D473-3B94-4A51-942E-DAB71D71B473}" srcOrd="2" destOrd="0" presId="urn:microsoft.com/office/officeart/2005/8/layout/orgChart1"/>
+    <dgm:cxn modelId="{CCEF6D52-087F-445C-A8DD-309150D17431}" type="presParOf" srcId="{7A337790-952E-4F7C-8AEB-549C1902FC80}" destId="{C22079C4-7A29-427F-91DE-654AE3892F24}" srcOrd="2" destOrd="0" presId="urn:microsoft.com/office/officeart/2005/8/layout/orgChart1"/>
+    <dgm:cxn modelId="{8A54C494-FB53-4174-B870-6110E3A840AB}" type="presParOf" srcId="{7A337790-952E-4F7C-8AEB-549C1902FC80}" destId="{8DE08D9C-FE03-4120-BD16-B6436E6C7A92}" srcOrd="3" destOrd="0" presId="urn:microsoft.com/office/officeart/2005/8/layout/orgChart1"/>
+    <dgm:cxn modelId="{AB871478-20F7-4A3F-B4A1-C96FAC5C297E}" type="presParOf" srcId="{8DE08D9C-FE03-4120-BD16-B6436E6C7A92}" destId="{55299C25-9056-4AC6-AE0C-35F6E370A47F}" srcOrd="0" destOrd="0" presId="urn:microsoft.com/office/officeart/2005/8/layout/orgChart1"/>
+    <dgm:cxn modelId="{B44028CA-DAF2-478E-AF7D-958DEF04860F}" type="presParOf" srcId="{55299C25-9056-4AC6-AE0C-35F6E370A47F}" destId="{33F706B1-7771-42B1-B326-AE244B27F37B}" srcOrd="0" destOrd="0" presId="urn:microsoft.com/office/officeart/2005/8/layout/orgChart1"/>
+    <dgm:cxn modelId="{4889DF01-1FD6-4B6E-81E9-23B0C10C96E2}" type="presParOf" srcId="{55299C25-9056-4AC6-AE0C-35F6E370A47F}" destId="{55DFA417-9245-4E4D-90E2-74D9BC86C810}" srcOrd="1" destOrd="0" presId="urn:microsoft.com/office/officeart/2005/8/layout/orgChart1"/>
+    <dgm:cxn modelId="{D1EC2D8A-9CEF-4B64-B5E7-BCAE43D55272}" type="presParOf" srcId="{8DE08D9C-FE03-4120-BD16-B6436E6C7A92}" destId="{19DC0151-32EF-4429-96C5-C7431F6F5C2D}" srcOrd="1" destOrd="0" presId="urn:microsoft.com/office/officeart/2005/8/layout/orgChart1"/>
+    <dgm:cxn modelId="{60461705-5390-496C-B755-3EA9323EB0C0}" type="presParOf" srcId="{8DE08D9C-FE03-4120-BD16-B6436E6C7A92}" destId="{E53579BF-7A3F-4BB7-916B-6F17DB853E98}" srcOrd="2" destOrd="0" presId="urn:microsoft.com/office/officeart/2005/8/layout/orgChart1"/>
+    <dgm:cxn modelId="{B65FAE44-E002-42B1-9164-85DC1862BA84}" type="presParOf" srcId="{7A337790-952E-4F7C-8AEB-549C1902FC80}" destId="{B1491869-07AB-4E28-AB6F-0CA405D4BBB2}" srcOrd="4" destOrd="0" presId="urn:microsoft.com/office/officeart/2005/8/layout/orgChart1"/>
+    <dgm:cxn modelId="{1BD2B343-BBF2-4DCA-A72C-5327928B3ACD}" type="presParOf" srcId="{7A337790-952E-4F7C-8AEB-549C1902FC80}" destId="{005E5FEC-1D54-4BE6-B950-D1F7319A567F}" srcOrd="5" destOrd="0" presId="urn:microsoft.com/office/officeart/2005/8/layout/orgChart1"/>
+    <dgm:cxn modelId="{5F3CC499-3997-4CCB-B7DB-739FE0610644}" type="presParOf" srcId="{005E5FEC-1D54-4BE6-B950-D1F7319A567F}" destId="{84906275-2A17-40ED-BE13-2E234C56EB4F}" srcOrd="0" destOrd="0" presId="urn:microsoft.com/office/officeart/2005/8/layout/orgChart1"/>
+    <dgm:cxn modelId="{675BA14B-52ED-4946-AE55-6D77F64C2B45}" type="presParOf" srcId="{84906275-2A17-40ED-BE13-2E234C56EB4F}" destId="{D137CC37-9591-459F-B048-1CAFEFF54C51}" srcOrd="0" destOrd="0" presId="urn:microsoft.com/office/officeart/2005/8/layout/orgChart1"/>
+    <dgm:cxn modelId="{9A4562B3-1AB9-4296-8056-1BDD4B22006D}" type="presParOf" srcId="{84906275-2A17-40ED-BE13-2E234C56EB4F}" destId="{257379CB-0A28-4560-B725-8B06E8190020}" srcOrd="1" destOrd="0" presId="urn:microsoft.com/office/officeart/2005/8/layout/orgChart1"/>
+    <dgm:cxn modelId="{5CAC95F4-65C8-4D31-AF12-BB516C211CD2}" type="presParOf" srcId="{005E5FEC-1D54-4BE6-B950-D1F7319A567F}" destId="{7E859986-BECE-4E65-8064-763A1AA0C6FA}" srcOrd="1" destOrd="0" presId="urn:microsoft.com/office/officeart/2005/8/layout/orgChart1"/>
+    <dgm:cxn modelId="{7AA7A4C3-B4EB-4D4D-8250-8988CFBD4B35}" type="presParOf" srcId="{005E5FEC-1D54-4BE6-B950-D1F7319A567F}" destId="{93E23306-D069-4361-9BCB-E2197397B530}" srcOrd="2" destOrd="0" presId="urn:microsoft.com/office/officeart/2005/8/layout/orgChart1"/>
+    <dgm:cxn modelId="{8A4A47E9-1FFF-4910-BAD3-03A56C7BDE25}" type="presParOf" srcId="{7A337790-952E-4F7C-8AEB-549C1902FC80}" destId="{1477D269-364B-44E2-ACE0-C692B2BA557A}" srcOrd="6" destOrd="0" presId="urn:microsoft.com/office/officeart/2005/8/layout/orgChart1"/>
+    <dgm:cxn modelId="{E962E2E1-3EA0-420F-A06C-208D13759329}" type="presParOf" srcId="{7A337790-952E-4F7C-8AEB-549C1902FC80}" destId="{97417D8B-C162-4AA8-80A7-1041551D2C61}" srcOrd="7" destOrd="0" presId="urn:microsoft.com/office/officeart/2005/8/layout/orgChart1"/>
+    <dgm:cxn modelId="{E7DD8047-8759-4ABD-B3AD-CB29712A9B1A}" type="presParOf" srcId="{97417D8B-C162-4AA8-80A7-1041551D2C61}" destId="{BF5748D4-A1BE-4F23-B8B9-9763783F2D7F}" srcOrd="0" destOrd="0" presId="urn:microsoft.com/office/officeart/2005/8/layout/orgChart1"/>
+    <dgm:cxn modelId="{42A2367E-732B-447B-8353-7927BE8E8279}" type="presParOf" srcId="{BF5748D4-A1BE-4F23-B8B9-9763783F2D7F}" destId="{53415810-2E7D-4997-805D-E9A8A4AC39B5}" srcOrd="0" destOrd="0" presId="urn:microsoft.com/office/officeart/2005/8/layout/orgChart1"/>
+    <dgm:cxn modelId="{1E4812B8-9106-429C-A773-8A0B7AE5D816}" type="presParOf" srcId="{BF5748D4-A1BE-4F23-B8B9-9763783F2D7F}" destId="{7E940554-E360-4E1B-8AF3-380496A6E3E2}" srcOrd="1" destOrd="0" presId="urn:microsoft.com/office/officeart/2005/8/layout/orgChart1"/>
+    <dgm:cxn modelId="{DC117ABE-8F0B-4435-B319-58882076DF6B}" type="presParOf" srcId="{97417D8B-C162-4AA8-80A7-1041551D2C61}" destId="{4CBB2594-B22E-430B-B621-E9D68B2888EC}" srcOrd="1" destOrd="0" presId="urn:microsoft.com/office/officeart/2005/8/layout/orgChart1"/>
+    <dgm:cxn modelId="{A8C3E900-2389-4A64-BC11-AD767B315313}" type="presParOf" srcId="{97417D8B-C162-4AA8-80A7-1041551D2C61}" destId="{608EA1B3-8B24-47E2-A213-F87A123FA31F}" srcOrd="2" destOrd="0" presId="urn:microsoft.com/office/officeart/2005/8/layout/orgChart1"/>
+    <dgm:cxn modelId="{11295438-3EB1-4D3B-8F73-E47DB5E86130}" type="presParOf" srcId="{7A337790-952E-4F7C-8AEB-549C1902FC80}" destId="{A4742836-DD9B-4197-A0B5-51E65DA7A095}" srcOrd="8" destOrd="0" presId="urn:microsoft.com/office/officeart/2005/8/layout/orgChart1"/>
+    <dgm:cxn modelId="{228D4C73-41B7-439E-A398-E8F8C512BB05}" type="presParOf" srcId="{7A337790-952E-4F7C-8AEB-549C1902FC80}" destId="{31A5BE1E-5B01-40A0-95C9-1290A7084E4C}" srcOrd="9" destOrd="0" presId="urn:microsoft.com/office/officeart/2005/8/layout/orgChart1"/>
+    <dgm:cxn modelId="{0B98C69C-1492-4E9B-B6CE-06AC548B87B8}" type="presParOf" srcId="{31A5BE1E-5B01-40A0-95C9-1290A7084E4C}" destId="{EA322ECB-8A2D-46AA-8680-FC6CB1F7A2C2}" srcOrd="0" destOrd="0" presId="urn:microsoft.com/office/officeart/2005/8/layout/orgChart1"/>
+    <dgm:cxn modelId="{111C0774-028B-46C4-B93B-AAC323F7A549}" type="presParOf" srcId="{EA322ECB-8A2D-46AA-8680-FC6CB1F7A2C2}" destId="{EB5BA3DB-674B-4CC5-A2F5-AACAC949B4C3}" srcOrd="0" destOrd="0" presId="urn:microsoft.com/office/officeart/2005/8/layout/orgChart1"/>
+    <dgm:cxn modelId="{4F309FE7-547B-4F4C-BCD2-946E2D1605FE}" type="presParOf" srcId="{EA322ECB-8A2D-46AA-8680-FC6CB1F7A2C2}" destId="{BD81B15A-BDEF-48A7-B2AF-7D5EAD6B6BB8}" srcOrd="1" destOrd="0" presId="urn:microsoft.com/office/officeart/2005/8/layout/orgChart1"/>
+    <dgm:cxn modelId="{437BF5B3-CFDC-4F8E-89AA-FA3D69F6DC83}" type="presParOf" srcId="{31A5BE1E-5B01-40A0-95C9-1290A7084E4C}" destId="{37A86647-114C-4F65-B7B1-96057E207AA6}" srcOrd="1" destOrd="0" presId="urn:microsoft.com/office/officeart/2005/8/layout/orgChart1"/>
+    <dgm:cxn modelId="{9806D0C3-3DC9-41C2-90B2-18308A8D6BEB}" type="presParOf" srcId="{31A5BE1E-5B01-40A0-95C9-1290A7084E4C}" destId="{3D2745AD-8289-4BAB-8987-468E7CA844C4}" srcOrd="2" destOrd="0" presId="urn:microsoft.com/office/officeart/2005/8/layout/orgChart1"/>
+    <dgm:cxn modelId="{8C5F335F-9DD7-4B03-A300-7FC66D7CF976}" type="presParOf" srcId="{7A337790-952E-4F7C-8AEB-549C1902FC80}" destId="{DC010CD2-A29D-4777-A1E4-BB8ACC53BD5B}" srcOrd="10" destOrd="0" presId="urn:microsoft.com/office/officeart/2005/8/layout/orgChart1"/>
+    <dgm:cxn modelId="{138F9709-6552-411F-9A2E-822C08098225}" type="presParOf" srcId="{7A337790-952E-4F7C-8AEB-549C1902FC80}" destId="{03EE963C-DC81-453A-81ED-8A689A7DD233}" srcOrd="11" destOrd="0" presId="urn:microsoft.com/office/officeart/2005/8/layout/orgChart1"/>
+    <dgm:cxn modelId="{5F274D03-F172-4C70-8353-256B3382768C}" type="presParOf" srcId="{03EE963C-DC81-453A-81ED-8A689A7DD233}" destId="{E5DA88DC-81C6-4925-B833-D3AAB6B04C8B}" srcOrd="0" destOrd="0" presId="urn:microsoft.com/office/officeart/2005/8/layout/orgChart1"/>
+    <dgm:cxn modelId="{91787941-6322-4335-8E85-B791C3AA2E84}" type="presParOf" srcId="{E5DA88DC-81C6-4925-B833-D3AAB6B04C8B}" destId="{E802C0A8-5256-4CC2-ABC9-F79449F6790D}" srcOrd="0" destOrd="0" presId="urn:microsoft.com/office/officeart/2005/8/layout/orgChart1"/>
+    <dgm:cxn modelId="{92A72BF2-710A-4536-B166-32A27B4953D0}" type="presParOf" srcId="{E5DA88DC-81C6-4925-B833-D3AAB6B04C8B}" destId="{E0B1E7C8-A309-41BC-9093-E427AE134816}" srcOrd="1" destOrd="0" presId="urn:microsoft.com/office/officeart/2005/8/layout/orgChart1"/>
+    <dgm:cxn modelId="{4D1B88CA-1477-497C-96EC-B1DB9EDDBB42}" type="presParOf" srcId="{03EE963C-DC81-453A-81ED-8A689A7DD233}" destId="{00E409F2-1264-4C13-8A87-00BF699F5CAB}" srcOrd="1" destOrd="0" presId="urn:microsoft.com/office/officeart/2005/8/layout/orgChart1"/>
+    <dgm:cxn modelId="{117159C6-7E96-418E-BA39-5F3CDD6CAEA1}" type="presParOf" srcId="{03EE963C-DC81-453A-81ED-8A689A7DD233}" destId="{17E00351-4C50-4262-82E8-CFF49B482329}" srcOrd="2" destOrd="0" presId="urn:microsoft.com/office/officeart/2005/8/layout/orgChart1"/>
+    <dgm:cxn modelId="{980E422F-55A1-4113-9790-E5604D3EEFE5}" type="presParOf" srcId="{E6C6A8EF-F95D-4EC5-B9A8-70BD8C9E018D}" destId="{31F70C5D-BD37-48CD-A023-9DE478CBE30C}" srcOrd="2" destOrd="0" presId="urn:microsoft.com/office/officeart/2005/8/layout/orgChart1"/>
+    <dgm:cxn modelId="{6B9A56F8-06AD-4CA0-9249-0451A958F89B}" type="presParOf" srcId="{5412775B-A6B9-45CE-90FC-B2E2FACBF878}" destId="{7589B3D4-363C-4B0A-8CB4-57C8B61B5607}" srcOrd="4" destOrd="0" presId="urn:microsoft.com/office/officeart/2005/8/layout/orgChart1"/>
+    <dgm:cxn modelId="{5E79737C-871F-4F52-A79C-A482DC861C52}" type="presParOf" srcId="{5412775B-A6B9-45CE-90FC-B2E2FACBF878}" destId="{8618E4C3-4B62-4384-9C4C-36A68EA42416}" srcOrd="5" destOrd="0" presId="urn:microsoft.com/office/officeart/2005/8/layout/orgChart1"/>
+    <dgm:cxn modelId="{D9AABE6F-0738-4A82-927B-47C241FFFA72}" type="presParOf" srcId="{8618E4C3-4B62-4384-9C4C-36A68EA42416}" destId="{35DE4A89-068B-4448-AA61-2F27733ED545}" srcOrd="0" destOrd="0" presId="urn:microsoft.com/office/officeart/2005/8/layout/orgChart1"/>
+    <dgm:cxn modelId="{6D6EC10F-D67A-45C6-99C6-9FC59589A154}" type="presParOf" srcId="{35DE4A89-068B-4448-AA61-2F27733ED545}" destId="{9741AA01-92FE-440C-83CF-5CF09A5F46CB}" srcOrd="0" destOrd="0" presId="urn:microsoft.com/office/officeart/2005/8/layout/orgChart1"/>
+    <dgm:cxn modelId="{036C1C70-1621-4B59-8308-8B61CAC38DDB}" type="presParOf" srcId="{35DE4A89-068B-4448-AA61-2F27733ED545}" destId="{452198A6-086A-48F1-86D5-55CED5940E8C}" srcOrd="1" destOrd="0" presId="urn:microsoft.com/office/officeart/2005/8/layout/orgChart1"/>
+    <dgm:cxn modelId="{062B1946-0C57-4677-B104-DC73A97F0415}" type="presParOf" srcId="{8618E4C3-4B62-4384-9C4C-36A68EA42416}" destId="{69779054-511F-4B75-B88D-DA2BCE7C8C85}" srcOrd="1" destOrd="0" presId="urn:microsoft.com/office/officeart/2005/8/layout/orgChart1"/>
+    <dgm:cxn modelId="{288EAA50-B353-4B3A-8F65-262A684CDD74}" type="presParOf" srcId="{69779054-511F-4B75-B88D-DA2BCE7C8C85}" destId="{845FD635-1230-4F11-B073-078CDAECC6FD}" srcOrd="0" destOrd="0" presId="urn:microsoft.com/office/officeart/2005/8/layout/orgChart1"/>
+    <dgm:cxn modelId="{1B4A54E0-23DF-4C12-A88D-EFF18E5D8331}" type="presParOf" srcId="{69779054-511F-4B75-B88D-DA2BCE7C8C85}" destId="{FBA05FD3-8ACE-4EE4-8313-276DF2023F96}" srcOrd="1" destOrd="0" presId="urn:microsoft.com/office/officeart/2005/8/layout/orgChart1"/>
+    <dgm:cxn modelId="{C6621B19-F951-4CD9-A630-48286C4271DF}" type="presParOf" srcId="{FBA05FD3-8ACE-4EE4-8313-276DF2023F96}" destId="{DD65581D-2746-4DF2-9872-54FCDBAC7D95}" srcOrd="0" destOrd="0" presId="urn:microsoft.com/office/officeart/2005/8/layout/orgChart1"/>
+    <dgm:cxn modelId="{FF31CC8B-8338-4E9F-AC2B-55A126D898C0}" type="presParOf" srcId="{DD65581D-2746-4DF2-9872-54FCDBAC7D95}" destId="{765EB993-4E7C-4ABB-9DDF-4585659A1EBA}" srcOrd="0" destOrd="0" presId="urn:microsoft.com/office/officeart/2005/8/layout/orgChart1"/>
+    <dgm:cxn modelId="{390BA0AC-DE47-46DF-A919-86B2F4D97DEF}" type="presParOf" srcId="{DD65581D-2746-4DF2-9872-54FCDBAC7D95}" destId="{C50E8F62-12FF-4E6C-A95E-2F0B611EF636}" srcOrd="1" destOrd="0" presId="urn:microsoft.com/office/officeart/2005/8/layout/orgChart1"/>
+    <dgm:cxn modelId="{EDF3F8A8-0CA6-4680-886A-8359D3857963}" type="presParOf" srcId="{FBA05FD3-8ACE-4EE4-8313-276DF2023F96}" destId="{6C24A593-73A2-4E46-9A5A-1179B5F7FB87}" srcOrd="1" destOrd="0" presId="urn:microsoft.com/office/officeart/2005/8/layout/orgChart1"/>
+    <dgm:cxn modelId="{50709579-8A58-4100-BBF1-C09D388A5E90}" type="presParOf" srcId="{FBA05FD3-8ACE-4EE4-8313-276DF2023F96}" destId="{79EB42F5-65D8-4FD2-BD11-C87D6DAF09DB}" srcOrd="2" destOrd="0" presId="urn:microsoft.com/office/officeart/2005/8/layout/orgChart1"/>
+    <dgm:cxn modelId="{47EFDFC4-CEA7-473D-B22D-6D7F8A387DF0}" type="presParOf" srcId="{69779054-511F-4B75-B88D-DA2BCE7C8C85}" destId="{8736165C-9A06-4A4F-9260-B2558B565549}" srcOrd="2" destOrd="0" presId="urn:microsoft.com/office/officeart/2005/8/layout/orgChart1"/>
+    <dgm:cxn modelId="{244DCB0E-EB6F-4FEC-946E-E3F6319053D5}" type="presParOf" srcId="{69779054-511F-4B75-B88D-DA2BCE7C8C85}" destId="{E8B7633E-28E9-4970-9E11-4F6BBF8E2D5D}" srcOrd="3" destOrd="0" presId="urn:microsoft.com/office/officeart/2005/8/layout/orgChart1"/>
+    <dgm:cxn modelId="{4FDFA36F-6803-45C0-8B17-FB9904CD9BF6}" type="presParOf" srcId="{E8B7633E-28E9-4970-9E11-4F6BBF8E2D5D}" destId="{56E5D93B-59A2-4541-8D9B-B8B41E684104}" srcOrd="0" destOrd="0" presId="urn:microsoft.com/office/officeart/2005/8/layout/orgChart1"/>
+    <dgm:cxn modelId="{93D31459-4B6A-4357-A282-BCD148281607}" type="presParOf" srcId="{56E5D93B-59A2-4541-8D9B-B8B41E684104}" destId="{0BAF4BCE-5428-4C32-A175-776E5B87E345}" srcOrd="0" destOrd="0" presId="urn:microsoft.com/office/officeart/2005/8/layout/orgChart1"/>
+    <dgm:cxn modelId="{885A150A-69C8-44B6-9DCA-E70664C7525C}" type="presParOf" srcId="{56E5D93B-59A2-4541-8D9B-B8B41E684104}" destId="{AAD6B8B4-BDB5-41EF-AE83-0D7478501AE6}" srcOrd="1" destOrd="0" presId="urn:microsoft.com/office/officeart/2005/8/layout/orgChart1"/>
+    <dgm:cxn modelId="{58C297A4-B99D-4B19-9E8F-4FFCE4646ACF}" type="presParOf" srcId="{E8B7633E-28E9-4970-9E11-4F6BBF8E2D5D}" destId="{72205651-37DB-4969-B708-5FDACC824CF0}" srcOrd="1" destOrd="0" presId="urn:microsoft.com/office/officeart/2005/8/layout/orgChart1"/>
+    <dgm:cxn modelId="{746A8CCF-DCA7-4FED-96B5-F96F37169EDC}" type="presParOf" srcId="{E8B7633E-28E9-4970-9E11-4F6BBF8E2D5D}" destId="{0B93EA73-3AC7-4716-9502-27E73655E6FE}" srcOrd="2" destOrd="0" presId="urn:microsoft.com/office/officeart/2005/8/layout/orgChart1"/>
+    <dgm:cxn modelId="{2E30D23A-1E46-482E-9A66-257C119B8708}" type="presParOf" srcId="{69779054-511F-4B75-B88D-DA2BCE7C8C85}" destId="{CBB7CAD2-6818-4B4B-8FC5-A24B13396B76}" srcOrd="4" destOrd="0" presId="urn:microsoft.com/office/officeart/2005/8/layout/orgChart1"/>
+    <dgm:cxn modelId="{192600C9-A9CC-4846-A9D3-20CFA0C37721}" type="presParOf" srcId="{69779054-511F-4B75-B88D-DA2BCE7C8C85}" destId="{2BB414A4-DBBE-406C-BA52-1A6E71AC7B09}" srcOrd="5" destOrd="0" presId="urn:microsoft.com/office/officeart/2005/8/layout/orgChart1"/>
+    <dgm:cxn modelId="{BBDDF30B-EF8B-453D-9A1C-E30390755CEF}" type="presParOf" srcId="{2BB414A4-DBBE-406C-BA52-1A6E71AC7B09}" destId="{BAA747B6-C1DF-4B75-B913-C1012FF742CB}" srcOrd="0" destOrd="0" presId="urn:microsoft.com/office/officeart/2005/8/layout/orgChart1"/>
+    <dgm:cxn modelId="{F66E0D7C-9A25-44EB-A111-0DEC50F93AEB}" type="presParOf" srcId="{BAA747B6-C1DF-4B75-B913-C1012FF742CB}" destId="{A927516D-9F1C-4843-9ED2-A079E96E7102}" srcOrd="0" destOrd="0" presId="urn:microsoft.com/office/officeart/2005/8/layout/orgChart1"/>
+    <dgm:cxn modelId="{ED12E9E7-176C-4A16-89B6-9F16348856C1}" type="presParOf" srcId="{BAA747B6-C1DF-4B75-B913-C1012FF742CB}" destId="{900FDD78-8F07-4F3C-953F-85D13F09CF2D}" srcOrd="1" destOrd="0" presId="urn:microsoft.com/office/officeart/2005/8/layout/orgChart1"/>
+    <dgm:cxn modelId="{F15B6B01-A258-4FFF-8095-79F2C87BD554}" type="presParOf" srcId="{2BB414A4-DBBE-406C-BA52-1A6E71AC7B09}" destId="{3111E626-9BED-4E04-A2AC-7ECE9EAB9ADF}" srcOrd="1" destOrd="0" presId="urn:microsoft.com/office/officeart/2005/8/layout/orgChart1"/>
+    <dgm:cxn modelId="{472752D9-B164-4AAA-A61D-D3AEC672F5F9}" type="presParOf" srcId="{2BB414A4-DBBE-406C-BA52-1A6E71AC7B09}" destId="{A4A712A9-5C5C-440F-8C63-8BCA923B3136}" srcOrd="2" destOrd="0" presId="urn:microsoft.com/office/officeart/2005/8/layout/orgChart1"/>
+    <dgm:cxn modelId="{C655978A-3FA9-442A-BC03-C8C15C10185F}" type="presParOf" srcId="{69779054-511F-4B75-B88D-DA2BCE7C8C85}" destId="{3E218CAC-88E5-4E92-A994-98D7DB4587BA}" srcOrd="6" destOrd="0" presId="urn:microsoft.com/office/officeart/2005/8/layout/orgChart1"/>
+    <dgm:cxn modelId="{7473DA2A-52AD-4932-9472-3C982A42663F}" type="presParOf" srcId="{69779054-511F-4B75-B88D-DA2BCE7C8C85}" destId="{CCDD136B-75FC-4166-B8ED-E9503509330B}" srcOrd="7" destOrd="0" presId="urn:microsoft.com/office/officeart/2005/8/layout/orgChart1"/>
+    <dgm:cxn modelId="{5B1F8AB8-2E8C-42D9-9C18-78E0596365A6}" type="presParOf" srcId="{CCDD136B-75FC-4166-B8ED-E9503509330B}" destId="{3E79B4F1-9049-4DE8-8EBD-A093E1E4ACF7}" srcOrd="0" destOrd="0" presId="urn:microsoft.com/office/officeart/2005/8/layout/orgChart1"/>
+    <dgm:cxn modelId="{472F7FE9-9821-4F6C-B886-8F339615228F}" type="presParOf" srcId="{3E79B4F1-9049-4DE8-8EBD-A093E1E4ACF7}" destId="{C4332E58-8723-4AE4-B422-03C1624957F3}" srcOrd="0" destOrd="0" presId="urn:microsoft.com/office/officeart/2005/8/layout/orgChart1"/>
+    <dgm:cxn modelId="{69A0C197-F30F-4C6E-B7EF-743F85B67B2B}" type="presParOf" srcId="{3E79B4F1-9049-4DE8-8EBD-A093E1E4ACF7}" destId="{9B3DFEDA-0DB0-4F63-982C-2D19798ED916}" srcOrd="1" destOrd="0" presId="urn:microsoft.com/office/officeart/2005/8/layout/orgChart1"/>
+    <dgm:cxn modelId="{5D840047-8FB6-4A9E-9CCB-B244B6972D4C}" type="presParOf" srcId="{CCDD136B-75FC-4166-B8ED-E9503509330B}" destId="{FD85BDCD-112D-4573-89E8-E14E749A518D}" srcOrd="1" destOrd="0" presId="urn:microsoft.com/office/officeart/2005/8/layout/orgChart1"/>
+    <dgm:cxn modelId="{1F4D56FA-99F0-4BB5-82F5-272558D09F9D}" type="presParOf" srcId="{CCDD136B-75FC-4166-B8ED-E9503509330B}" destId="{9B7D12BD-3159-4935-A789-572053EE3959}" srcOrd="2" destOrd="0" presId="urn:microsoft.com/office/officeart/2005/8/layout/orgChart1"/>
+    <dgm:cxn modelId="{9F2F70D9-F5FF-4C16-A208-C2B62D0D7D74}" type="presParOf" srcId="{69779054-511F-4B75-B88D-DA2BCE7C8C85}" destId="{9B4F9DF8-3495-41AE-9586-A1C1F74FAF8D}" srcOrd="8" destOrd="0" presId="urn:microsoft.com/office/officeart/2005/8/layout/orgChart1"/>
+    <dgm:cxn modelId="{54D9ED9C-2309-4B19-AC6E-E7C0080E2448}" type="presParOf" srcId="{69779054-511F-4B75-B88D-DA2BCE7C8C85}" destId="{6E031CC2-CBA3-46FB-B5C6-8D0D5889A4AD}" srcOrd="9" destOrd="0" presId="urn:microsoft.com/office/officeart/2005/8/layout/orgChart1"/>
+    <dgm:cxn modelId="{875DE9AA-3091-4B8F-B5C8-E7FE801EDD5B}" type="presParOf" srcId="{6E031CC2-CBA3-46FB-B5C6-8D0D5889A4AD}" destId="{F9C7FF92-8A23-4B11-8D9E-4BE82FB43A80}" srcOrd="0" destOrd="0" presId="urn:microsoft.com/office/officeart/2005/8/layout/orgChart1"/>
+    <dgm:cxn modelId="{9B88847B-4468-4E54-8558-5D721F159EA1}" type="presParOf" srcId="{F9C7FF92-8A23-4B11-8D9E-4BE82FB43A80}" destId="{86D6C594-4E34-44E8-8CC5-00388D03FB1D}" srcOrd="0" destOrd="0" presId="urn:microsoft.com/office/officeart/2005/8/layout/orgChart1"/>
+    <dgm:cxn modelId="{7214771A-99BD-42C3-8D4F-CF5C0EFE6E5D}" type="presParOf" srcId="{F9C7FF92-8A23-4B11-8D9E-4BE82FB43A80}" destId="{123F9021-1160-4E5D-9032-BBC8D047D3F3}" srcOrd="1" destOrd="0" presId="urn:microsoft.com/office/officeart/2005/8/layout/orgChart1"/>
+    <dgm:cxn modelId="{36B96973-CF1D-4E9F-BB7F-E5B36FA441FC}" type="presParOf" srcId="{6E031CC2-CBA3-46FB-B5C6-8D0D5889A4AD}" destId="{29138691-CF57-4611-81D0-7E593988C6C5}" srcOrd="1" destOrd="0" presId="urn:microsoft.com/office/officeart/2005/8/layout/orgChart1"/>
+    <dgm:cxn modelId="{E4AE2036-2979-4CBE-96CD-37A16D98C2AA}" type="presParOf" srcId="{6E031CC2-CBA3-46FB-B5C6-8D0D5889A4AD}" destId="{98D95FCE-C6FA-4E5B-A843-BE37F3C3A4CE}" srcOrd="2" destOrd="0" presId="urn:microsoft.com/office/officeart/2005/8/layout/orgChart1"/>
+    <dgm:cxn modelId="{FFA2A439-6BB6-4D89-92CE-AF44CD43AF30}" type="presParOf" srcId="{69779054-511F-4B75-B88D-DA2BCE7C8C85}" destId="{8CBBA7E3-2BFF-4837-B524-CE67D9767A0D}" srcOrd="10" destOrd="0" presId="urn:microsoft.com/office/officeart/2005/8/layout/orgChart1"/>
+    <dgm:cxn modelId="{E43629A8-1E81-4F57-9EEC-E1BFCF1862BA}" type="presParOf" srcId="{69779054-511F-4B75-B88D-DA2BCE7C8C85}" destId="{3792D804-5F68-43F2-AD6F-D5D30BFC1F39}" srcOrd="11" destOrd="0" presId="urn:microsoft.com/office/officeart/2005/8/layout/orgChart1"/>
+    <dgm:cxn modelId="{7DE1CAD5-1DA0-4BC3-A029-BAE3B0F869BD}" type="presParOf" srcId="{3792D804-5F68-43F2-AD6F-D5D30BFC1F39}" destId="{4C4FFC90-2452-4DA0-9E93-F520AED7232B}" srcOrd="0" destOrd="0" presId="urn:microsoft.com/office/officeart/2005/8/layout/orgChart1"/>
+    <dgm:cxn modelId="{D0F92114-F7B4-496C-B989-1FE17E2A31C9}" type="presParOf" srcId="{4C4FFC90-2452-4DA0-9E93-F520AED7232B}" destId="{D974E2C7-15F7-485F-A607-0FB9BC956EE5}" srcOrd="0" destOrd="0" presId="urn:microsoft.com/office/officeart/2005/8/layout/orgChart1"/>
+    <dgm:cxn modelId="{F28B6B9D-EFFD-49E9-82D9-762D2C11E45D}" type="presParOf" srcId="{4C4FFC90-2452-4DA0-9E93-F520AED7232B}" destId="{DC7C54F0-361F-48C0-B04E-28C1ED0A889C}" srcOrd="1" destOrd="0" presId="urn:microsoft.com/office/officeart/2005/8/layout/orgChart1"/>
+    <dgm:cxn modelId="{B6FD09B4-DFD7-4715-BEBE-49FA2E392E3D}" type="presParOf" srcId="{3792D804-5F68-43F2-AD6F-D5D30BFC1F39}" destId="{811DF58E-89F2-4861-A915-87D0BB184248}" srcOrd="1" destOrd="0" presId="urn:microsoft.com/office/officeart/2005/8/layout/orgChart1"/>
+    <dgm:cxn modelId="{267D4FAE-9DAB-4F18-81D1-D288B047FFB5}" type="presParOf" srcId="{3792D804-5F68-43F2-AD6F-D5D30BFC1F39}" destId="{8F92B3EF-13A7-438B-9563-57CFD8B025D6}" srcOrd="2" destOrd="0" presId="urn:microsoft.com/office/officeart/2005/8/layout/orgChart1"/>
+    <dgm:cxn modelId="{EB9D34D6-105C-41EF-9B5E-DDE40AD99875}" type="presParOf" srcId="{69779054-511F-4B75-B88D-DA2BCE7C8C85}" destId="{C1DFC375-9CDD-48FB-9522-D50D9C27FBD7}" srcOrd="12" destOrd="0" presId="urn:microsoft.com/office/officeart/2005/8/layout/orgChart1"/>
+    <dgm:cxn modelId="{D533C138-B0C2-4AC1-824B-A25EB4FCB737}" type="presParOf" srcId="{69779054-511F-4B75-B88D-DA2BCE7C8C85}" destId="{59A39757-EFAC-4580-9608-4EC240DAFAAA}" srcOrd="13" destOrd="0" presId="urn:microsoft.com/office/officeart/2005/8/layout/orgChart1"/>
+    <dgm:cxn modelId="{2285C75C-0F45-4A4D-B261-183134F93344}" type="presParOf" srcId="{59A39757-EFAC-4580-9608-4EC240DAFAAA}" destId="{0CC4CB03-0254-4543-9754-18925A4E89B5}" srcOrd="0" destOrd="0" presId="urn:microsoft.com/office/officeart/2005/8/layout/orgChart1"/>
+    <dgm:cxn modelId="{FFB90A15-7240-4D05-8087-090C84895FD0}" type="presParOf" srcId="{0CC4CB03-0254-4543-9754-18925A4E89B5}" destId="{68A87395-9709-4C26-8962-8D5D1C1D167A}" srcOrd="0" destOrd="0" presId="urn:microsoft.com/office/officeart/2005/8/layout/orgChart1"/>
+    <dgm:cxn modelId="{3BE3F186-AB7B-412A-B6FE-7DD011693528}" type="presParOf" srcId="{0CC4CB03-0254-4543-9754-18925A4E89B5}" destId="{4C677B4E-B1A7-4E18-A7B1-3005A642E8B4}" srcOrd="1" destOrd="0" presId="urn:microsoft.com/office/officeart/2005/8/layout/orgChart1"/>
+    <dgm:cxn modelId="{9D8E789A-A851-486B-A278-50BC7CCFA849}" type="presParOf" srcId="{59A39757-EFAC-4580-9608-4EC240DAFAAA}" destId="{9C26378A-AC40-44E2-BA43-D9D1E5FB4919}" srcOrd="1" destOrd="0" presId="urn:microsoft.com/office/officeart/2005/8/layout/orgChart1"/>
+    <dgm:cxn modelId="{114557D5-4343-429B-A908-123BF976B4C9}" type="presParOf" srcId="{59A39757-EFAC-4580-9608-4EC240DAFAAA}" destId="{13CA7D73-4C4A-47BB-84A6-2233245B4B8E}" srcOrd="2" destOrd="0" presId="urn:microsoft.com/office/officeart/2005/8/layout/orgChart1"/>
+    <dgm:cxn modelId="{823FADCB-9624-464A-AF6A-851B14B029C3}" type="presParOf" srcId="{69779054-511F-4B75-B88D-DA2BCE7C8C85}" destId="{83BDAEA2-ACFE-4731-8DF5-87AC297A5C30}" srcOrd="14" destOrd="0" presId="urn:microsoft.com/office/officeart/2005/8/layout/orgChart1"/>
+    <dgm:cxn modelId="{A0250BD3-B78B-4F86-969A-6311A6ABC154}" type="presParOf" srcId="{69779054-511F-4B75-B88D-DA2BCE7C8C85}" destId="{39B7D551-0EE2-4420-90C0-1B462B1B949D}" srcOrd="15" destOrd="0" presId="urn:microsoft.com/office/officeart/2005/8/layout/orgChart1"/>
+    <dgm:cxn modelId="{1B9CA25A-8CA0-43FC-A8EE-F142E431BFD2}" type="presParOf" srcId="{39B7D551-0EE2-4420-90C0-1B462B1B949D}" destId="{61E80858-6098-4240-ABC8-4C6FCC9FB104}" srcOrd="0" destOrd="0" presId="urn:microsoft.com/office/officeart/2005/8/layout/orgChart1"/>
+    <dgm:cxn modelId="{7B7FCFB0-E54A-4E9D-9F84-2964BD7EBC37}" type="presParOf" srcId="{61E80858-6098-4240-ABC8-4C6FCC9FB104}" destId="{5B657A86-AB12-4836-B99D-FB5E89834C59}" srcOrd="0" destOrd="0" presId="urn:microsoft.com/office/officeart/2005/8/layout/orgChart1"/>
+    <dgm:cxn modelId="{01C56CCC-594A-4F97-BA91-E249DDD2C3C4}" type="presParOf" srcId="{61E80858-6098-4240-ABC8-4C6FCC9FB104}" destId="{195643EF-9CE6-4285-800E-C08905758C2B}" srcOrd="1" destOrd="0" presId="urn:microsoft.com/office/officeart/2005/8/layout/orgChart1"/>
+    <dgm:cxn modelId="{A0806399-FE54-47A1-90CC-0D2FA63DEED6}" type="presParOf" srcId="{39B7D551-0EE2-4420-90C0-1B462B1B949D}" destId="{CDF9D0A9-4F52-40BF-93BE-2453F2FA4072}" srcOrd="1" destOrd="0" presId="urn:microsoft.com/office/officeart/2005/8/layout/orgChart1"/>
+    <dgm:cxn modelId="{551B5DB3-194A-430A-B0DD-3ED99B50B8C6}" type="presParOf" srcId="{39B7D551-0EE2-4420-90C0-1B462B1B949D}" destId="{4173AE53-6064-41A9-B76E-4EC89658EF4A}" srcOrd="2" destOrd="0" presId="urn:microsoft.com/office/officeart/2005/8/layout/orgChart1"/>
+    <dgm:cxn modelId="{9BFF59FB-54A2-40FA-A9C5-69DF8956D95B}" type="presParOf" srcId="{69779054-511F-4B75-B88D-DA2BCE7C8C85}" destId="{E13098E0-EF11-455C-8D20-2B88403C4365}" srcOrd="16" destOrd="0" presId="urn:microsoft.com/office/officeart/2005/8/layout/orgChart1"/>
+    <dgm:cxn modelId="{FAC74268-376D-4A6D-8637-9C94DD3E8C20}" type="presParOf" srcId="{69779054-511F-4B75-B88D-DA2BCE7C8C85}" destId="{F5CC0146-9739-445A-8F6D-0D5F0FEEF7D5}" srcOrd="17" destOrd="0" presId="urn:microsoft.com/office/officeart/2005/8/layout/orgChart1"/>
+    <dgm:cxn modelId="{E76F17EB-6BE4-4907-8F8E-EEA6AEAC1AC5}" type="presParOf" srcId="{F5CC0146-9739-445A-8F6D-0D5F0FEEF7D5}" destId="{E258142F-E5DF-4DD2-88AB-F57107DD2149}" srcOrd="0" destOrd="0" presId="urn:microsoft.com/office/officeart/2005/8/layout/orgChart1"/>
+    <dgm:cxn modelId="{536D3B3E-EFA5-47A1-BDEB-BF8E84BAB6FA}" type="presParOf" srcId="{E258142F-E5DF-4DD2-88AB-F57107DD2149}" destId="{974EDFF4-B82D-4D68-9FCA-ED04B8F3AA4F}" srcOrd="0" destOrd="0" presId="urn:microsoft.com/office/officeart/2005/8/layout/orgChart1"/>
+    <dgm:cxn modelId="{CE1E5FEB-34F3-4E18-A0C9-E92FC5A0A6C7}" type="presParOf" srcId="{E258142F-E5DF-4DD2-88AB-F57107DD2149}" destId="{58472B29-B4BB-4A64-A1D5-579A71DC3C7C}" srcOrd="1" destOrd="0" presId="urn:microsoft.com/office/officeart/2005/8/layout/orgChart1"/>
+    <dgm:cxn modelId="{59400D3F-9EAF-4264-9D43-43ED476332C0}" type="presParOf" srcId="{F5CC0146-9739-445A-8F6D-0D5F0FEEF7D5}" destId="{B6A741F8-C9B7-4B16-B24B-12CC3F1858F9}" srcOrd="1" destOrd="0" presId="urn:microsoft.com/office/officeart/2005/8/layout/orgChart1"/>
+    <dgm:cxn modelId="{11957860-E782-49B9-9CD9-ACEE58F356ED}" type="presParOf" srcId="{F5CC0146-9739-445A-8F6D-0D5F0FEEF7D5}" destId="{5D961CE0-F950-4DBF-BB92-CB34BF077060}" srcOrd="2" destOrd="0" presId="urn:microsoft.com/office/officeart/2005/8/layout/orgChart1"/>
+    <dgm:cxn modelId="{1DFC1E99-C74C-4503-B356-C69CBB66CE75}" type="presParOf" srcId="{69779054-511F-4B75-B88D-DA2BCE7C8C85}" destId="{3E6FD9F9-07CB-4971-97D3-29B80778126E}" srcOrd="18" destOrd="0" presId="urn:microsoft.com/office/officeart/2005/8/layout/orgChart1"/>
+    <dgm:cxn modelId="{81BDA7CC-012A-4C85-9E7D-608644771764}" type="presParOf" srcId="{69779054-511F-4B75-B88D-DA2BCE7C8C85}" destId="{8E520DBC-5A7D-4BF2-B569-9331F81E00B2}" srcOrd="19" destOrd="0" presId="urn:microsoft.com/office/officeart/2005/8/layout/orgChart1"/>
+    <dgm:cxn modelId="{DD491F47-6EAC-4EEE-9901-FC96F130D313}" type="presParOf" srcId="{8E520DBC-5A7D-4BF2-B569-9331F81E00B2}" destId="{438DCBD2-CE18-41DC-938C-596A229862D2}" srcOrd="0" destOrd="0" presId="urn:microsoft.com/office/officeart/2005/8/layout/orgChart1"/>
+    <dgm:cxn modelId="{6918EC74-EE81-421F-90C3-F1FF3338B35D}" type="presParOf" srcId="{438DCBD2-CE18-41DC-938C-596A229862D2}" destId="{30B2A902-D470-4CCA-BB32-57C0E8969551}" srcOrd="0" destOrd="0" presId="urn:microsoft.com/office/officeart/2005/8/layout/orgChart1"/>
+    <dgm:cxn modelId="{97314ACE-7B99-4B18-BE31-562F4AD77A15}" type="presParOf" srcId="{438DCBD2-CE18-41DC-938C-596A229862D2}" destId="{71124DC1-5D17-41C6-90FE-CC42AEFA5789}" srcOrd="1" destOrd="0" presId="urn:microsoft.com/office/officeart/2005/8/layout/orgChart1"/>
+    <dgm:cxn modelId="{61078209-BB21-46F0-A93F-5C03663577B4}" type="presParOf" srcId="{8E520DBC-5A7D-4BF2-B569-9331F81E00B2}" destId="{BD1D9655-2088-4F51-9C1B-A55D72955569}" srcOrd="1" destOrd="0" presId="urn:microsoft.com/office/officeart/2005/8/layout/orgChart1"/>
+    <dgm:cxn modelId="{7CF42CC6-6457-4A8B-8752-D5AB7876ACB2}" type="presParOf" srcId="{8E520DBC-5A7D-4BF2-B569-9331F81E00B2}" destId="{80062783-B6F0-4E46-83E0-838EF6775089}" srcOrd="2" destOrd="0" presId="urn:microsoft.com/office/officeart/2005/8/layout/orgChart1"/>
+    <dgm:cxn modelId="{F79EEA69-53A7-4EEC-BF77-7260CC55AA5D}" type="presParOf" srcId="{69779054-511F-4B75-B88D-DA2BCE7C8C85}" destId="{4280E8EA-083D-4CF8-AA72-695B868AD281}" srcOrd="20" destOrd="0" presId="urn:microsoft.com/office/officeart/2005/8/layout/orgChart1"/>
+    <dgm:cxn modelId="{50FE00EC-6A0B-4F0B-B538-4B6101DD42CF}" type="presParOf" srcId="{69779054-511F-4B75-B88D-DA2BCE7C8C85}" destId="{1787FFA1-5940-4212-8B95-B08F6C629DF6}" srcOrd="21" destOrd="0" presId="urn:microsoft.com/office/officeart/2005/8/layout/orgChart1"/>
+    <dgm:cxn modelId="{64167A7B-06A6-46B8-91CA-F12D5883A4D6}" type="presParOf" srcId="{1787FFA1-5940-4212-8B95-B08F6C629DF6}" destId="{CF4E84EB-5DBA-47F0-A0F1-7595556BCBD4}" srcOrd="0" destOrd="0" presId="urn:microsoft.com/office/officeart/2005/8/layout/orgChart1"/>
+    <dgm:cxn modelId="{23D765F4-7DFA-428C-8BDD-38F0538E2A51}" type="presParOf" srcId="{CF4E84EB-5DBA-47F0-A0F1-7595556BCBD4}" destId="{85D71624-80E5-4449-A92A-9BC60718C0B3}" srcOrd="0" destOrd="0" presId="urn:microsoft.com/office/officeart/2005/8/layout/orgChart1"/>
+    <dgm:cxn modelId="{BB52418F-2816-4C2B-8DFE-2AFB08DF9BDF}" type="presParOf" srcId="{CF4E84EB-5DBA-47F0-A0F1-7595556BCBD4}" destId="{0808004F-C803-4860-A7F2-5A601069DB26}" srcOrd="1" destOrd="0" presId="urn:microsoft.com/office/officeart/2005/8/layout/orgChart1"/>
+    <dgm:cxn modelId="{0B7CFB5B-03DF-4376-A314-43D15E667224}" type="presParOf" srcId="{1787FFA1-5940-4212-8B95-B08F6C629DF6}" destId="{FE8DE87B-CF6E-42C4-B365-F23704AF5661}" srcOrd="1" destOrd="0" presId="urn:microsoft.com/office/officeart/2005/8/layout/orgChart1"/>
+    <dgm:cxn modelId="{16A31BD5-245B-4D12-8949-0D0E0770AA0B}" type="presParOf" srcId="{1787FFA1-5940-4212-8B95-B08F6C629DF6}" destId="{25774B25-E965-444B-8F50-CC4EFCE4235A}" srcOrd="2" destOrd="0" presId="urn:microsoft.com/office/officeart/2005/8/layout/orgChart1"/>
+    <dgm:cxn modelId="{96F61326-4ECC-4AFA-90FA-9D8A28D69190}" type="presParOf" srcId="{8618E4C3-4B62-4384-9C4C-36A68EA42416}" destId="{BC1D3F2F-04C7-4B1D-B5A0-A9638C3C826A}" srcOrd="2" destOrd="0" presId="urn:microsoft.com/office/officeart/2005/8/layout/orgChart1"/>
+    <dgm:cxn modelId="{69FD3AB6-05AB-4BC7-9AE0-97D8165B171E}" type="presParOf" srcId="{5412775B-A6B9-45CE-90FC-B2E2FACBF878}" destId="{C1EC3850-F94B-4A11-AC0B-C1E08E6048D2}" srcOrd="6" destOrd="0" presId="urn:microsoft.com/office/officeart/2005/8/layout/orgChart1"/>
+    <dgm:cxn modelId="{30F46400-8FA0-4C16-9288-859DD0A9D0DB}" type="presParOf" srcId="{5412775B-A6B9-45CE-90FC-B2E2FACBF878}" destId="{5C3B5828-21F6-498E-AC2E-B1A30ABCDB1F}" srcOrd="7" destOrd="0" presId="urn:microsoft.com/office/officeart/2005/8/layout/orgChart1"/>
+    <dgm:cxn modelId="{B292C6DB-9565-4000-AFF8-8BCCA46360FF}" type="presParOf" srcId="{5C3B5828-21F6-498E-AC2E-B1A30ABCDB1F}" destId="{17CDFABE-D0F4-4CC7-BA99-02703B95A75A}" srcOrd="0" destOrd="0" presId="urn:microsoft.com/office/officeart/2005/8/layout/orgChart1"/>
+    <dgm:cxn modelId="{3B742FEF-21EF-4B0B-A0AD-B5407E302072}" type="presParOf" srcId="{17CDFABE-D0F4-4CC7-BA99-02703B95A75A}" destId="{A843FDBA-76FE-4A39-B70B-2F524D23A446}" srcOrd="0" destOrd="0" presId="urn:microsoft.com/office/officeart/2005/8/layout/orgChart1"/>
+    <dgm:cxn modelId="{CD3BAEF2-601D-4B50-A992-19DCBE6D9C34}" type="presParOf" srcId="{17CDFABE-D0F4-4CC7-BA99-02703B95A75A}" destId="{0801965C-9821-42BF-A581-BD6872758CD2}" srcOrd="1" destOrd="0" presId="urn:microsoft.com/office/officeart/2005/8/layout/orgChart1"/>
+    <dgm:cxn modelId="{B3113F90-FCDB-41FF-81F3-258EEB18EC90}" type="presParOf" srcId="{5C3B5828-21F6-498E-AC2E-B1A30ABCDB1F}" destId="{AD1F4200-6A96-47A0-9AE6-6AF821F4D5AC}" srcOrd="1" destOrd="0" presId="urn:microsoft.com/office/officeart/2005/8/layout/orgChart1"/>
+    <dgm:cxn modelId="{CA5D6EAB-6F60-4747-A770-F487C20B4EBA}" type="presParOf" srcId="{AD1F4200-6A96-47A0-9AE6-6AF821F4D5AC}" destId="{721B0027-4DD5-4B68-A879-3FB59A087841}" srcOrd="0" destOrd="0" presId="urn:microsoft.com/office/officeart/2005/8/layout/orgChart1"/>
+    <dgm:cxn modelId="{91C68408-66A6-4691-BE86-03CE86B540E2}" type="presParOf" srcId="{AD1F4200-6A96-47A0-9AE6-6AF821F4D5AC}" destId="{A3933E05-E608-433A-A9D5-257229AC8BCD}" srcOrd="1" destOrd="0" presId="urn:microsoft.com/office/officeart/2005/8/layout/orgChart1"/>
+    <dgm:cxn modelId="{E3D3A0E6-B7F9-4CCD-B3F5-8CDC14DEC098}" type="presParOf" srcId="{A3933E05-E608-433A-A9D5-257229AC8BCD}" destId="{F803E7F1-BB92-4455-A1D8-5074157FF06C}" srcOrd="0" destOrd="0" presId="urn:microsoft.com/office/officeart/2005/8/layout/orgChart1"/>
+    <dgm:cxn modelId="{BF0C3A6D-BDA6-4852-A1BD-B5592F82EAE0}" type="presParOf" srcId="{F803E7F1-BB92-4455-A1D8-5074157FF06C}" destId="{7754A00E-562C-43D2-924D-3E9E46EC0F09}" srcOrd="0" destOrd="0" presId="urn:microsoft.com/office/officeart/2005/8/layout/orgChart1"/>
+    <dgm:cxn modelId="{530A2FA5-9763-4A45-8D54-0D6FAE55D51E}" type="presParOf" srcId="{F803E7F1-BB92-4455-A1D8-5074157FF06C}" destId="{647391CE-73FA-4300-A565-53E93AC3C6AB}" srcOrd="1" destOrd="0" presId="urn:microsoft.com/office/officeart/2005/8/layout/orgChart1"/>
+    <dgm:cxn modelId="{460A4660-E35D-4AF9-825E-D90C420B4E73}" type="presParOf" srcId="{A3933E05-E608-433A-A9D5-257229AC8BCD}" destId="{6BFA14C1-DEDA-495E-9D71-FED5D03AE027}" srcOrd="1" destOrd="0" presId="urn:microsoft.com/office/officeart/2005/8/layout/orgChart1"/>
+    <dgm:cxn modelId="{895C0562-AB7F-4D22-87A0-3633863E9AAF}" type="presParOf" srcId="{A3933E05-E608-433A-A9D5-257229AC8BCD}" destId="{B43A156D-0C45-49A6-87B6-75C0A9229460}" srcOrd="2" destOrd="0" presId="urn:microsoft.com/office/officeart/2005/8/layout/orgChart1"/>
+    <dgm:cxn modelId="{8D3979F5-C506-4553-84BA-67104B7D622E}" type="presParOf" srcId="{AD1F4200-6A96-47A0-9AE6-6AF821F4D5AC}" destId="{CED30051-B2AB-4DB7-BBD2-8C7DC8C0992E}" srcOrd="2" destOrd="0" presId="urn:microsoft.com/office/officeart/2005/8/layout/orgChart1"/>
+    <dgm:cxn modelId="{9C09B953-67AF-425C-AC81-92D65683AA84}" type="presParOf" srcId="{AD1F4200-6A96-47A0-9AE6-6AF821F4D5AC}" destId="{F69B0733-9AC6-422D-B7A4-37CF5E58EBE3}" srcOrd="3" destOrd="0" presId="urn:microsoft.com/office/officeart/2005/8/layout/orgChart1"/>
+    <dgm:cxn modelId="{10CE1380-541B-4269-8909-505414221EDA}" type="presParOf" srcId="{F69B0733-9AC6-422D-B7A4-37CF5E58EBE3}" destId="{5723B22C-167E-4705-AC14-47C36908E14F}" srcOrd="0" destOrd="0" presId="urn:microsoft.com/office/officeart/2005/8/layout/orgChart1"/>
+    <dgm:cxn modelId="{53CDB434-07AF-4320-9FF6-531C205E7FC6}" type="presParOf" srcId="{5723B22C-167E-4705-AC14-47C36908E14F}" destId="{B739800C-8CAA-47C5-855A-3C83703FA97B}" srcOrd="0" destOrd="0" presId="urn:microsoft.com/office/officeart/2005/8/layout/orgChart1"/>
+    <dgm:cxn modelId="{EC926735-7769-4247-9D81-14231C3CFA93}" type="presParOf" srcId="{5723B22C-167E-4705-AC14-47C36908E14F}" destId="{D094F8D1-1AD8-498E-B82D-7C17C3345E95}" srcOrd="1" destOrd="0" presId="urn:microsoft.com/office/officeart/2005/8/layout/orgChart1"/>
+    <dgm:cxn modelId="{36BBDB9C-8811-463A-88B6-A667DFEE984D}" type="presParOf" srcId="{F69B0733-9AC6-422D-B7A4-37CF5E58EBE3}" destId="{AD5F0CD8-55EC-4EA7-912B-72ABA19CAA74}" srcOrd="1" destOrd="0" presId="urn:microsoft.com/office/officeart/2005/8/layout/orgChart1"/>
+    <dgm:cxn modelId="{450E5BA0-2AD9-400F-968B-614146F55DCA}" type="presParOf" srcId="{F69B0733-9AC6-422D-B7A4-37CF5E58EBE3}" destId="{1094114F-202E-4A4C-A6CD-90ABBD80AA8A}" srcOrd="2" destOrd="0" presId="urn:microsoft.com/office/officeart/2005/8/layout/orgChart1"/>
+    <dgm:cxn modelId="{5FDECE39-425B-4A90-A133-28A6863564C3}" type="presParOf" srcId="{AD1F4200-6A96-47A0-9AE6-6AF821F4D5AC}" destId="{2C0EC0BF-E3B1-4E5C-A702-4784F0CE2293}" srcOrd="4" destOrd="0" presId="urn:microsoft.com/office/officeart/2005/8/layout/orgChart1"/>
+    <dgm:cxn modelId="{B85C1BD3-2E26-48C1-A6BF-7F9A3B6D0BBB}" type="presParOf" srcId="{AD1F4200-6A96-47A0-9AE6-6AF821F4D5AC}" destId="{752AE218-986B-4837-AC19-9009D4BC36FE}" srcOrd="5" destOrd="0" presId="urn:microsoft.com/office/officeart/2005/8/layout/orgChart1"/>
+    <dgm:cxn modelId="{359E35AE-8259-4226-BA22-66B6DCACCBC3}" type="presParOf" srcId="{752AE218-986B-4837-AC19-9009D4BC36FE}" destId="{D35A2EF3-6178-417C-A553-88E02540DAC5}" srcOrd="0" destOrd="0" presId="urn:microsoft.com/office/officeart/2005/8/layout/orgChart1"/>
+    <dgm:cxn modelId="{8FBFCE0E-D9F0-44DF-A782-C57C9188FBAC}" type="presParOf" srcId="{D35A2EF3-6178-417C-A553-88E02540DAC5}" destId="{B51E2DE8-8780-4F9D-B130-824DBE530DCB}" srcOrd="0" destOrd="0" presId="urn:microsoft.com/office/officeart/2005/8/layout/orgChart1"/>
+    <dgm:cxn modelId="{C1D9DBD9-3236-42DC-945C-9445A19C93E1}" type="presParOf" srcId="{D35A2EF3-6178-417C-A553-88E02540DAC5}" destId="{47E9BDD4-D24F-497D-A3EA-8ECC6D80C467}" srcOrd="1" destOrd="0" presId="urn:microsoft.com/office/officeart/2005/8/layout/orgChart1"/>
+    <dgm:cxn modelId="{C3920498-7726-413B-AD55-F7EDABE9D85F}" type="presParOf" srcId="{752AE218-986B-4837-AC19-9009D4BC36FE}" destId="{ACF2B8F6-43EE-4FCA-8E9C-7B6AF242F32D}" srcOrd="1" destOrd="0" presId="urn:microsoft.com/office/officeart/2005/8/layout/orgChart1"/>
+    <dgm:cxn modelId="{02D50EE5-126C-4884-AB42-F9C783DD7165}" type="presParOf" srcId="{752AE218-986B-4837-AC19-9009D4BC36FE}" destId="{E891064B-34E1-4CFA-B475-50FAC0F6EBF8}" srcOrd="2" destOrd="0" presId="urn:microsoft.com/office/officeart/2005/8/layout/orgChart1"/>
+    <dgm:cxn modelId="{822AF997-90FF-46EF-B1CB-B26242C2E120}" type="presParOf" srcId="{AD1F4200-6A96-47A0-9AE6-6AF821F4D5AC}" destId="{47F2E362-E028-405F-B123-C4D2668E6DD5}" srcOrd="6" destOrd="0" presId="urn:microsoft.com/office/officeart/2005/8/layout/orgChart1"/>
+    <dgm:cxn modelId="{F12FC014-9201-49B7-A071-C5FBC16E2BC6}" type="presParOf" srcId="{AD1F4200-6A96-47A0-9AE6-6AF821F4D5AC}" destId="{946573A3-D727-440E-B873-D4C00F6C306A}" srcOrd="7" destOrd="0" presId="urn:microsoft.com/office/officeart/2005/8/layout/orgChart1"/>
+    <dgm:cxn modelId="{542E96BA-B63D-49BA-B7CF-B41E4630FF9A}" type="presParOf" srcId="{946573A3-D727-440E-B873-D4C00F6C306A}" destId="{C61BB775-EDCB-4776-A895-9AFF75F463B7}" srcOrd="0" destOrd="0" presId="urn:microsoft.com/office/officeart/2005/8/layout/orgChart1"/>
+    <dgm:cxn modelId="{A9A8DB14-028E-4B82-8261-A5602AE0D4FF}" type="presParOf" srcId="{C61BB775-EDCB-4776-A895-9AFF75F463B7}" destId="{1A316E19-9C0C-45B5-A26D-D75BEBF3E8C7}" srcOrd="0" destOrd="0" presId="urn:microsoft.com/office/officeart/2005/8/layout/orgChart1"/>
+    <dgm:cxn modelId="{A5F66941-32F0-491D-9E1C-C62F2758DFB2}" type="presParOf" srcId="{C61BB775-EDCB-4776-A895-9AFF75F463B7}" destId="{3D7A61F9-063C-4870-AFE1-A83DE1F5733A}" srcOrd="1" destOrd="0" presId="urn:microsoft.com/office/officeart/2005/8/layout/orgChart1"/>
+    <dgm:cxn modelId="{75DA513A-DF0D-43C6-9D8F-F3C78B04B54F}" type="presParOf" srcId="{946573A3-D727-440E-B873-D4C00F6C306A}" destId="{3D378A10-2BBB-453A-9895-0E1438816744}" srcOrd="1" destOrd="0" presId="urn:microsoft.com/office/officeart/2005/8/layout/orgChart1"/>
+    <dgm:cxn modelId="{DD42DE8C-5421-41A8-A3C2-01FEBDC1B020}" type="presParOf" srcId="{946573A3-D727-440E-B873-D4C00F6C306A}" destId="{1A18EEAC-BF1A-4A6F-9ACC-F757377B4DC5}" srcOrd="2" destOrd="0" presId="urn:microsoft.com/office/officeart/2005/8/layout/orgChart1"/>
+    <dgm:cxn modelId="{D236D17A-5764-41F9-8A0A-33400F0D6F46}" type="presParOf" srcId="{AD1F4200-6A96-47A0-9AE6-6AF821F4D5AC}" destId="{AFD9640D-77CA-4DC2-A632-AFD257E4E542}" srcOrd="8" destOrd="0" presId="urn:microsoft.com/office/officeart/2005/8/layout/orgChart1"/>
+    <dgm:cxn modelId="{81CD9D81-5501-421B-8A3D-B5A7F4878EA6}" type="presParOf" srcId="{AD1F4200-6A96-47A0-9AE6-6AF821F4D5AC}" destId="{9AA48E6C-483F-443B-84C9-E58E8B72CF93}" srcOrd="9" destOrd="0" presId="urn:microsoft.com/office/officeart/2005/8/layout/orgChart1"/>
+    <dgm:cxn modelId="{105AE201-EEA0-4B93-B3C7-36774DF5C2A0}" type="presParOf" srcId="{9AA48E6C-483F-443B-84C9-E58E8B72CF93}" destId="{F2AE27C4-6AB1-49E8-A334-B3226BD52E8B}" srcOrd="0" destOrd="0" presId="urn:microsoft.com/office/officeart/2005/8/layout/orgChart1"/>
+    <dgm:cxn modelId="{820627C4-E489-45D7-AB0D-D351A57EC3C8}" type="presParOf" srcId="{F2AE27C4-6AB1-49E8-A334-B3226BD52E8B}" destId="{28490AFF-4346-443A-B09B-2A34B12B74F2}" srcOrd="0" destOrd="0" presId="urn:microsoft.com/office/officeart/2005/8/layout/orgChart1"/>
+    <dgm:cxn modelId="{F92A93A0-9FB0-482F-BE07-596E2521A8A9}" type="presParOf" srcId="{F2AE27C4-6AB1-49E8-A334-B3226BD52E8B}" destId="{AEBEDD6C-A059-4514-BFD2-706D172AAB5F}" srcOrd="1" destOrd="0" presId="urn:microsoft.com/office/officeart/2005/8/layout/orgChart1"/>
+    <dgm:cxn modelId="{2B995E98-06D4-4F68-B062-76AE78A68C4C}" type="presParOf" srcId="{9AA48E6C-483F-443B-84C9-E58E8B72CF93}" destId="{049EABCA-0447-4C9F-9FC7-B5F701712C79}" srcOrd="1" destOrd="0" presId="urn:microsoft.com/office/officeart/2005/8/layout/orgChart1"/>
+    <dgm:cxn modelId="{C18A5C53-941D-4D14-B693-AD82FC2DC1DF}" type="presParOf" srcId="{9AA48E6C-483F-443B-84C9-E58E8B72CF93}" destId="{CF6A5CE9-70A4-486E-B284-64E8D536B9C1}" srcOrd="2" destOrd="0" presId="urn:microsoft.com/office/officeart/2005/8/layout/orgChart1"/>
+    <dgm:cxn modelId="{0DA1BBC3-6890-40D8-92D1-1977F354AFDA}" type="presParOf" srcId="{5C3B5828-21F6-498E-AC2E-B1A30ABCDB1F}" destId="{728C17B4-1617-4E11-8186-573410B3D638}" srcOrd="2" destOrd="0" presId="urn:microsoft.com/office/officeart/2005/8/layout/orgChart1"/>
+    <dgm:cxn modelId="{3C9B1911-3F69-4774-BF64-57AAEFA52C0E}" type="presParOf" srcId="{5412775B-A6B9-45CE-90FC-B2E2FACBF878}" destId="{33530408-A941-4D0F-9B57-93D0C7C86D0A}" srcOrd="8" destOrd="0" presId="urn:microsoft.com/office/officeart/2005/8/layout/orgChart1"/>
+    <dgm:cxn modelId="{128F8F33-4357-4ADA-AF95-3E35EDE80786}" type="presParOf" srcId="{5412775B-A6B9-45CE-90FC-B2E2FACBF878}" destId="{D0582618-865F-425F-A2CC-229AC04DE043}" srcOrd="9" destOrd="0" presId="urn:microsoft.com/office/officeart/2005/8/layout/orgChart1"/>
+    <dgm:cxn modelId="{5588996A-20C1-4D1A-B5DD-DD483226E183}" type="presParOf" srcId="{D0582618-865F-425F-A2CC-229AC04DE043}" destId="{83DB63C7-5283-4370-9291-DC96F71D9A09}" srcOrd="0" destOrd="0" presId="urn:microsoft.com/office/officeart/2005/8/layout/orgChart1"/>
+    <dgm:cxn modelId="{CF4E7347-FAE4-4693-B8AD-593A9B144191}" type="presParOf" srcId="{83DB63C7-5283-4370-9291-DC96F71D9A09}" destId="{F3EAAAD3-99AF-4DCC-9E56-D56E31BA503B}" srcOrd="0" destOrd="0" presId="urn:microsoft.com/office/officeart/2005/8/layout/orgChart1"/>
+    <dgm:cxn modelId="{05FE09F2-9815-4362-BEA2-750FAB04CC93}" type="presParOf" srcId="{83DB63C7-5283-4370-9291-DC96F71D9A09}" destId="{6DF25A53-1D21-4603-8B9F-A2B64338AA6A}" srcOrd="1" destOrd="0" presId="urn:microsoft.com/office/officeart/2005/8/layout/orgChart1"/>
+    <dgm:cxn modelId="{145C05F3-2632-4EF0-88D9-C05BC3557414}" type="presParOf" srcId="{D0582618-865F-425F-A2CC-229AC04DE043}" destId="{666A9810-29D1-4B2B-8FCB-FC5979AA61F9}" srcOrd="1" destOrd="0" presId="urn:microsoft.com/office/officeart/2005/8/layout/orgChart1"/>
+    <dgm:cxn modelId="{00359CB7-7956-4F47-B8D6-5CD5B5D62B29}" type="presParOf" srcId="{666A9810-29D1-4B2B-8FCB-FC5979AA61F9}" destId="{5825DB83-90EC-4C8A-91A8-58DBC458936A}" srcOrd="0" destOrd="0" presId="urn:microsoft.com/office/officeart/2005/8/layout/orgChart1"/>
+    <dgm:cxn modelId="{650353E1-F664-4160-B2C5-2F5CAE4C60F8}" type="presParOf" srcId="{666A9810-29D1-4B2B-8FCB-FC5979AA61F9}" destId="{894F46D3-B04E-4B8F-8105-16AE33D02A4A}" srcOrd="1" destOrd="0" presId="urn:microsoft.com/office/officeart/2005/8/layout/orgChart1"/>
+    <dgm:cxn modelId="{F41E6E5D-DDFF-40DE-8BBC-CC464B89DF42}" type="presParOf" srcId="{894F46D3-B04E-4B8F-8105-16AE33D02A4A}" destId="{345C411C-80D3-49B1-86B1-6100AF83AF35}" srcOrd="0" destOrd="0" presId="urn:microsoft.com/office/officeart/2005/8/layout/orgChart1"/>
+    <dgm:cxn modelId="{A12AADD3-BB44-42EA-B9AC-35DBD83A8BC5}" type="presParOf" srcId="{345C411C-80D3-49B1-86B1-6100AF83AF35}" destId="{6053DC4C-A576-4DD7-8D69-7EC4C9D5A8F0}" srcOrd="0" destOrd="0" presId="urn:microsoft.com/office/officeart/2005/8/layout/orgChart1"/>
+    <dgm:cxn modelId="{95884C2F-34C6-4678-8AB6-ED35F1F9E061}" type="presParOf" srcId="{345C411C-80D3-49B1-86B1-6100AF83AF35}" destId="{7B4D8AFD-B7B2-486C-9663-4F6B6D916119}" srcOrd="1" destOrd="0" presId="urn:microsoft.com/office/officeart/2005/8/layout/orgChart1"/>
+    <dgm:cxn modelId="{732B607E-B253-413F-A047-273B8C017A34}" type="presParOf" srcId="{894F46D3-B04E-4B8F-8105-16AE33D02A4A}" destId="{B487B993-5484-4D82-805D-62560458F9E9}" srcOrd="1" destOrd="0" presId="urn:microsoft.com/office/officeart/2005/8/layout/orgChart1"/>
+    <dgm:cxn modelId="{C00200C3-053E-4121-B42A-337833C19F0E}" type="presParOf" srcId="{894F46D3-B04E-4B8F-8105-16AE33D02A4A}" destId="{90501F40-B4E8-43F0-9388-59CB62585DE1}" srcOrd="2" destOrd="0" presId="urn:microsoft.com/office/officeart/2005/8/layout/orgChart1"/>
+    <dgm:cxn modelId="{876640C3-74C5-42C3-A452-47EA0CAE5988}" type="presParOf" srcId="{666A9810-29D1-4B2B-8FCB-FC5979AA61F9}" destId="{57163AE9-3490-4D91-BB6B-C1456883FAD3}" srcOrd="2" destOrd="0" presId="urn:microsoft.com/office/officeart/2005/8/layout/orgChart1"/>
+    <dgm:cxn modelId="{973E3778-979E-4FFC-8CEB-249BC6086BBF}" type="presParOf" srcId="{666A9810-29D1-4B2B-8FCB-FC5979AA61F9}" destId="{C0255DA1-5AD7-428D-AFCB-D9EA01667592}" srcOrd="3" destOrd="0" presId="urn:microsoft.com/office/officeart/2005/8/layout/orgChart1"/>
+    <dgm:cxn modelId="{884BAB29-852F-465D-8E44-B36DE8A97FDA}" type="presParOf" srcId="{C0255DA1-5AD7-428D-AFCB-D9EA01667592}" destId="{6AD13CA4-3E89-462F-A0C2-38F53017AF78}" srcOrd="0" destOrd="0" presId="urn:microsoft.com/office/officeart/2005/8/layout/orgChart1"/>
+    <dgm:cxn modelId="{5F358101-D9DB-4015-BAE4-D80A6EF9D745}" type="presParOf" srcId="{6AD13CA4-3E89-462F-A0C2-38F53017AF78}" destId="{B6548AC1-101A-49A1-92CD-5B37FA673A02}" srcOrd="0" destOrd="0" presId="urn:microsoft.com/office/officeart/2005/8/layout/orgChart1"/>
+    <dgm:cxn modelId="{6720EB4B-0A85-44CC-B692-50BB8101D149}" type="presParOf" srcId="{6AD13CA4-3E89-462F-A0C2-38F53017AF78}" destId="{492FD669-1DE7-4CC7-AB70-AB0BCF953497}" srcOrd="1" destOrd="0" presId="urn:microsoft.com/office/officeart/2005/8/layout/orgChart1"/>
+    <dgm:cxn modelId="{27EBC56E-D83A-47A3-8BF1-40543D77CDDB}" type="presParOf" srcId="{C0255DA1-5AD7-428D-AFCB-D9EA01667592}" destId="{B48ED4E4-54F2-43AA-8FC8-371E924D6287}" srcOrd="1" destOrd="0" presId="urn:microsoft.com/office/officeart/2005/8/layout/orgChart1"/>
+    <dgm:cxn modelId="{EB39B237-9444-486B-A186-DD7DD07365D1}" type="presParOf" srcId="{C0255DA1-5AD7-428D-AFCB-D9EA01667592}" destId="{6427DF5A-135F-4466-96E0-21C3F8A22FCB}" srcOrd="2" destOrd="0" presId="urn:microsoft.com/office/officeart/2005/8/layout/orgChart1"/>
+    <dgm:cxn modelId="{B4BD4F96-6CAC-4213-8540-18FBC5648611}" type="presParOf" srcId="{666A9810-29D1-4B2B-8FCB-FC5979AA61F9}" destId="{D67EED8B-6EE8-4202-ADA4-76A3E199E118}" srcOrd="4" destOrd="0" presId="urn:microsoft.com/office/officeart/2005/8/layout/orgChart1"/>
+    <dgm:cxn modelId="{9073F41D-46FD-435A-A2B8-1CE27119432E}" type="presParOf" srcId="{666A9810-29D1-4B2B-8FCB-FC5979AA61F9}" destId="{972121F6-A316-44C4-AFD2-325C36A14BC1}" srcOrd="5" destOrd="0" presId="urn:microsoft.com/office/officeart/2005/8/layout/orgChart1"/>
+    <dgm:cxn modelId="{0A914F9D-6CB8-4F4B-AADA-570EBEBE9B35}" type="presParOf" srcId="{972121F6-A316-44C4-AFD2-325C36A14BC1}" destId="{F1CB0D21-AE38-4432-9130-98C87CA7F74A}" srcOrd="0" destOrd="0" presId="urn:microsoft.com/office/officeart/2005/8/layout/orgChart1"/>
+    <dgm:cxn modelId="{936CFE33-2D8C-4E57-8196-E06FBC731E97}" type="presParOf" srcId="{F1CB0D21-AE38-4432-9130-98C87CA7F74A}" destId="{0CF28AEB-499F-41BF-9E7C-C94AC5EDBF5C}" srcOrd="0" destOrd="0" presId="urn:microsoft.com/office/officeart/2005/8/layout/orgChart1"/>
+    <dgm:cxn modelId="{FE63E410-6D92-49FE-B102-F357789B8BAB}" type="presParOf" srcId="{F1CB0D21-AE38-4432-9130-98C87CA7F74A}" destId="{2F0A179B-3F37-40D2-A279-ABA2DAE3A2CD}" srcOrd="1" destOrd="0" presId="urn:microsoft.com/office/officeart/2005/8/layout/orgChart1"/>
+    <dgm:cxn modelId="{42263CF4-98BA-4B47-9410-AB54FAC3D5E5}" type="presParOf" srcId="{972121F6-A316-44C4-AFD2-325C36A14BC1}" destId="{172901CB-0EB5-4082-8613-C7DA18CA393D}" srcOrd="1" destOrd="0" presId="urn:microsoft.com/office/officeart/2005/8/layout/orgChart1"/>
+    <dgm:cxn modelId="{539AFD11-3E3E-4309-AE48-F1A5DCB2BE8C}" type="presParOf" srcId="{972121F6-A316-44C4-AFD2-325C36A14BC1}" destId="{015FF15F-88AF-4838-AFD9-989C5B9DC2E0}" srcOrd="2" destOrd="0" presId="urn:microsoft.com/office/officeart/2005/8/layout/orgChart1"/>
+    <dgm:cxn modelId="{E990F0C5-AC06-4386-A6D1-E964568591E1}" type="presParOf" srcId="{D0582618-865F-425F-A2CC-229AC04DE043}" destId="{02D49189-7E6F-4DA0-9EB3-8EF51189A8BC}" srcOrd="2" destOrd="0" presId="urn:microsoft.com/office/officeart/2005/8/layout/orgChart1"/>
+    <dgm:cxn modelId="{79EFE0B7-2541-4A38-B3C9-935408E2FE08}" type="presParOf" srcId="{B960B529-D055-402D-B296-B94AAC940A98}" destId="{06574907-EAFF-4ABA-A493-29C1378CCB18}" srcOrd="2" destOrd="0" presId="urn:microsoft.com/office/officeart/2005/8/layout/orgChart1"/>
   </dgm:cxnLst>
   <dgm:bg/>
   <dgm:whole/>

</xml_diff>